<commit_message>
gitignore edit for no skip config/build
</commit_message>
<xml_diff>
--- a/КОММЕНТАРИИ.docx
+++ b/КОММЕНТАРИИ.docx
@@ -11300,39 +11300,6 @@
         </w:rPr>
         <w:t xml:space="preserve">, </w:t>
       </w:r>
-    </w:p>
-    <w:p>
-      <w:pPr>
-        <w:spacing w:after="40"/>
-        <w:rPr>
-          <w:sz w:val="20"/>
-          <w:szCs w:val="20"/>
-          <w:lang w:val="en-US"/>
-        </w:rPr>
-      </w:pPr>
-      <w:r>
-        <w:rPr>
-          <w:sz w:val="20"/>
-          <w:szCs w:val="20"/>
-          <w:lang w:val="en-US"/>
-        </w:rPr>
-        <w:t>git</w:t>
-      </w:r>
-      <w:r>
-        <w:rPr>
-          <w:sz w:val="20"/>
-          <w:szCs w:val="20"/>
-        </w:rPr>
-        <w:t xml:space="preserve"> </w:t>
-      </w:r>
-      <w:r>
-        <w:rPr>
-          <w:sz w:val="20"/>
-          <w:szCs w:val="20"/>
-          <w:lang w:val="en-US"/>
-        </w:rPr>
-        <w:t>init</w:t>
-      </w:r>
       <w:bookmarkStart w:id="0" w:name="_GoBack"/>
       <w:bookmarkEnd w:id="0"/>
     </w:p>
@@ -11342,8 +11309,78 @@
         <w:rPr>
           <w:sz w:val="20"/>
           <w:szCs w:val="20"/>
-        </w:rPr>
-      </w:pPr>
+          <w:lang w:val="en-US"/>
+        </w:rPr>
+      </w:pPr>
+      <w:r>
+        <w:rPr>
+          <w:sz w:val="20"/>
+          <w:szCs w:val="20"/>
+          <w:lang w:val="en-US"/>
+        </w:rPr>
+        <w:t>git</w:t>
+      </w:r>
+      <w:r>
+        <w:rPr>
+          <w:sz w:val="20"/>
+          <w:szCs w:val="20"/>
+          <w:lang w:val="en-US"/>
+        </w:rPr>
+        <w:t xml:space="preserve"> </w:t>
+      </w:r>
+      <w:r>
+        <w:rPr>
+          <w:sz w:val="20"/>
+          <w:szCs w:val="20"/>
+          <w:lang w:val="en-US"/>
+        </w:rPr>
+        <w:t>init</w:t>
+      </w:r>
+    </w:p>
+    <w:p>
+      <w:pPr>
+        <w:spacing w:after="40"/>
+        <w:rPr>
+          <w:sz w:val="20"/>
+          <w:szCs w:val="20"/>
+          <w:lang w:val="en-US"/>
+        </w:rPr>
+      </w:pPr>
+      <w:r>
+        <w:rPr>
+          <w:sz w:val="20"/>
+          <w:szCs w:val="20"/>
+          <w:lang w:val="en-US"/>
+        </w:rPr>
+        <w:t xml:space="preserve">git remote add origin </w:t>
+      </w:r>
+      <w:hyperlink r:id="rId15" w:history="1">
+        <w:r>
+          <w:rPr>
+            <w:rStyle w:val="a3"/>
+            <w:sz w:val="20"/>
+            <w:szCs w:val="20"/>
+            <w:lang w:val="en-US"/>
+          </w:rPr>
+          <w:t>https://github.com/Ant-on-git/react-learning-project.git</w:t>
+        </w:r>
+      </w:hyperlink>
+    </w:p>
+    <w:p>
+      <w:pPr>
+        <w:spacing w:after="40"/>
+        <w:rPr>
+          <w:sz w:val="20"/>
+          <w:szCs w:val="20"/>
+        </w:rPr>
+      </w:pPr>
+      <w:r>
+        <w:rPr>
+          <w:sz w:val="20"/>
+          <w:szCs w:val="20"/>
+        </w:rPr>
+        <w:t>закомитили и отправили.</w:t>
+      </w:r>
     </w:p>
     <w:p>
       <w:pPr>
@@ -11354,6 +11391,7 @@
         <w:rPr>
           <w:sz w:val="20"/>
           <w:szCs w:val="20"/>
+          <w:lang w:val="en-US"/>
         </w:rPr>
       </w:pPr>
     </w:p>
@@ -11363,6 +11401,7 @@
         <w:rPr>
           <w:sz w:val="20"/>
           <w:szCs w:val="20"/>
+          <w:lang w:val="en-US"/>
         </w:rPr>
       </w:pPr>
     </w:p>
@@ -11372,6 +11411,7 @@
         <w:rPr>
           <w:sz w:val="20"/>
           <w:szCs w:val="20"/>
+          <w:lang w:val="en-US"/>
         </w:rPr>
       </w:pPr>
     </w:p>
@@ -11381,6 +11421,7 @@
         <w:rPr>
           <w:sz w:val="20"/>
           <w:szCs w:val="20"/>
+          <w:lang w:val="en-US"/>
         </w:rPr>
       </w:pPr>
     </w:p>
@@ -11390,6 +11431,7 @@
         <w:rPr>
           <w:sz w:val="20"/>
           <w:szCs w:val="20"/>
+          <w:lang w:val="en-US"/>
         </w:rPr>
       </w:pPr>
     </w:p>
@@ -11399,6 +11441,7 @@
         <w:rPr>
           <w:sz w:val="20"/>
           <w:szCs w:val="20"/>
+          <w:lang w:val="en-US"/>
         </w:rPr>
       </w:pPr>
     </w:p>
@@ -11408,6 +11451,7 @@
         <w:rPr>
           <w:sz w:val="20"/>
           <w:szCs w:val="20"/>
+          <w:lang w:val="en-US"/>
         </w:rPr>
       </w:pPr>
     </w:p>

</xml_diff>

<commit_message>
start impl. feature-sliced metod + absolute paths
</commit_message>
<xml_diff>
--- a/КОММЕНТАРИИ.docx
+++ b/КОММЕНТАРИИ.docx
@@ -96,7 +96,7 @@
         </w:rPr>
         <w:t> в вашем проекте Node.js. Этот файл содержит метаданные о вашем проекте, такие как имя проекта, версия, описание, автор и другие важные данные </w:t>
       </w:r>
-      <w:hyperlink r:id="rId4" w:tgtFrame="_blank" w:history="1">
+      <w:hyperlink r:id="rId5" w:tgtFrame="_blank" w:history="1">
         <w:r>
           <w:rPr>
             <w:rFonts w:eastAsia="Times New Roman" w:cstheme="minorHAnsi"/>
@@ -204,7 +204,7 @@
         </w:rPr>
         <w:t> обычно предлагает в интерактивном режиме </w:t>
       </w:r>
-      <w:hyperlink r:id="rId5" w:tgtFrame="_blank" w:history="1">
+      <w:hyperlink r:id="rId6" w:tgtFrame="_blank" w:history="1">
         <w:r>
           <w:rPr>
             <w:rFonts w:eastAsia="Times New Roman" w:cstheme="minorHAnsi"/>
@@ -1377,7 +1377,7 @@
         </w:rPr>
         <w:t> </w:t>
       </w:r>
-      <w:hyperlink r:id="rId6" w:tgtFrame="_blank" w:history="1">
+      <w:hyperlink r:id="rId7" w:tgtFrame="_blank" w:history="1">
         <w:r>
           <w:rPr>
             <w:rFonts w:ascii="Arial" w:eastAsia="Times New Roman" w:hAnsi="Arial" w:cs="Arial"/>
@@ -1881,7 +1881,7 @@
         </w:rPr>
         <w:t> </w:t>
       </w:r>
-      <w:hyperlink r:id="rId7" w:tgtFrame="_blank" w:history="1">
+      <w:hyperlink r:id="rId8" w:tgtFrame="_blank" w:history="1">
         <w:r>
           <w:rPr>
             <w:rStyle w:val="a3"/>
@@ -1936,7 +1936,7 @@
         </w:rPr>
         <w:t> является модульным сборщиком для современных JavaScript-приложений. Он преобразует модули с зависимостями в статические ассеты, представляющие эти модули </w:t>
       </w:r>
-      <w:hyperlink r:id="rId8" w:tgtFrame="_blank" w:history="1">
+      <w:hyperlink r:id="rId9" w:tgtFrame="_blank" w:history="1">
         <w:r>
           <w:rPr>
             <w:rStyle w:val="a3"/>
@@ -1989,7 +1989,7 @@
         </w:rPr>
         <w:t> (CLI означает "Command Line Interface") это инструмент, который обеспечивает интерфейс для работы с webpack из командной строки. Он позволяет запускать webpack в командной строке и предоставляет некоторые дополнительные командные утилиты </w:t>
       </w:r>
-      <w:hyperlink r:id="rId9" w:tgtFrame="_blank" w:history="1">
+      <w:hyperlink r:id="rId10" w:tgtFrame="_blank" w:history="1">
         <w:r>
           <w:rPr>
             <w:rStyle w:val="a3"/>
@@ -2051,7 +2051,7 @@
         </w:rPr>
         <w:t> указывает npm установить эти пакеты как devDependencies, что означает, что они нужны только для разработки и тестирования, и не требуется для работы самого приложения в production </w:t>
       </w:r>
-      <w:hyperlink r:id="rId10" w:tgtFrame="_blank" w:history="1">
+      <w:hyperlink r:id="rId11" w:tgtFrame="_blank" w:history="1">
         <w:r>
           <w:rPr>
             <w:rStyle w:val="a3"/>
@@ -3461,7 +3461,7 @@
         </w:rPr>
         <w:t> </w:t>
       </w:r>
-      <w:hyperlink r:id="rId11" w:tgtFrame="_blank" w:history="1">
+      <w:hyperlink r:id="rId12" w:tgtFrame="_blank" w:history="1">
         <w:r>
           <w:rPr>
             <w:rStyle w:val="a3"/>
@@ -8557,7 +8557,7 @@
         </w:rPr>
         <w:t>Решение по ссылке. (</w:t>
       </w:r>
-      <w:hyperlink r:id="rId12" w:history="1">
+      <w:hyperlink r:id="rId13" w:history="1">
         <w:r>
           <w:rPr>
             <w:rStyle w:val="a3"/>
@@ -10341,7 +10341,7 @@
         </w:rPr>
         <w:t>(</w:t>
       </w:r>
-      <w:hyperlink r:id="rId13" w:anchor="load" w:history="1">
+      <w:hyperlink r:id="rId14" w:anchor="load" w:history="1">
         <w:r>
           <w:rPr>
             <w:rStyle w:val="a3"/>
@@ -10444,7 +10444,7 @@
         </w:rPr>
         <w:t>) (</w:t>
       </w:r>
-      <w:hyperlink r:id="rId14" w:history="1">
+      <w:hyperlink r:id="rId15" w:history="1">
         <w:r>
           <w:rPr>
             <w:rStyle w:val="a3"/>
@@ -11300,8 +11300,6 @@
         </w:rPr>
         <w:t xml:space="preserve">, </w:t>
       </w:r>
-      <w:bookmarkStart w:id="0" w:name="_GoBack"/>
-      <w:bookmarkEnd w:id="0"/>
     </w:p>
     <w:p>
       <w:pPr>
@@ -11354,7 +11352,7 @@
         </w:rPr>
         <w:t xml:space="preserve">git remote add origin </w:t>
       </w:r>
-      <w:hyperlink r:id="rId15" w:history="1">
+      <w:hyperlink r:id="rId16" w:history="1">
         <w:r>
           <w:rPr>
             <w:rStyle w:val="a3"/>
@@ -11368,22 +11366,6 @@
     </w:p>
     <w:p>
       <w:pPr>
-        <w:spacing w:after="40"/>
-        <w:rPr>
-          <w:sz w:val="20"/>
-          <w:szCs w:val="20"/>
-        </w:rPr>
-      </w:pPr>
-      <w:r>
-        <w:rPr>
-          <w:sz w:val="20"/>
-          <w:szCs w:val="20"/>
-        </w:rPr>
-        <w:t>закомитили и отправили.</w:t>
-      </w:r>
-    </w:p>
-    <w:p>
-      <w:pPr>
         <w:pBdr>
           <w:bottom w:val="single" w:sz="6" w:space="1" w:color="auto"/>
         </w:pBdr>
@@ -11391,9 +11373,15 @@
         <w:rPr>
           <w:sz w:val="20"/>
           <w:szCs w:val="20"/>
-          <w:lang w:val="en-US"/>
-        </w:rPr>
-      </w:pPr>
+        </w:rPr>
+      </w:pPr>
+      <w:r>
+        <w:rPr>
+          <w:sz w:val="20"/>
+          <w:szCs w:val="20"/>
+        </w:rPr>
+        <w:t>закомитили и отправили.</w:t>
+      </w:r>
     </w:p>
     <w:p>
       <w:pPr>
@@ -11401,29 +11389,86 @@
         <w:rPr>
           <w:sz w:val="20"/>
           <w:szCs w:val="20"/>
-          <w:lang w:val="en-US"/>
-        </w:rPr>
-      </w:pPr>
-    </w:p>
-    <w:p>
-      <w:pPr>
+        </w:rPr>
+      </w:pPr>
+    </w:p>
+    <w:p>
+      <w:pPr>
+        <w:pBdr>
+          <w:bottom w:val="single" w:sz="6" w:space="1" w:color="auto"/>
+        </w:pBdr>
         <w:spacing w:after="40"/>
         <w:rPr>
           <w:sz w:val="20"/>
           <w:szCs w:val="20"/>
-          <w:lang w:val="en-US"/>
-        </w:rPr>
-      </w:pPr>
-    </w:p>
-    <w:p>
-      <w:pPr>
+        </w:rPr>
+      </w:pPr>
+    </w:p>
+    <w:p>
+      <w:pPr>
+        <w:pBdr>
+          <w:bottom w:val="single" w:sz="6" w:space="1" w:color="auto"/>
+        </w:pBdr>
         <w:spacing w:after="40"/>
         <w:rPr>
           <w:sz w:val="20"/>
           <w:szCs w:val="20"/>
-          <w:lang w:val="en-US"/>
-        </w:rPr>
-      </w:pPr>
+        </w:rPr>
+      </w:pPr>
+      <w:r>
+        <w:rPr>
+          <w:sz w:val="20"/>
+          <w:szCs w:val="20"/>
+        </w:rPr>
+        <w:t>1.9</w:t>
+      </w:r>
+      <w:r>
+        <w:rPr>
+          <w:sz w:val="20"/>
+          <w:szCs w:val="20"/>
+        </w:rPr>
+        <w:t xml:space="preserve"> (теория</w:t>
+      </w:r>
+      <w:r>
+        <w:rPr>
+          <w:sz w:val="20"/>
+          <w:szCs w:val="20"/>
+        </w:rPr>
+        <w:t xml:space="preserve"> </w:t>
+      </w:r>
+      <w:r>
+        <w:rPr>
+          <w:b/>
+          <w:sz w:val="20"/>
+          <w:szCs w:val="20"/>
+          <w:lang w:val="en-US"/>
+        </w:rPr>
+        <w:t>feature</w:t>
+      </w:r>
+      <w:r>
+        <w:rPr>
+          <w:b/>
+          <w:sz w:val="20"/>
+          <w:szCs w:val="20"/>
+        </w:rPr>
+        <w:t>-</w:t>
+      </w:r>
+      <w:r>
+        <w:rPr>
+          <w:b/>
+          <w:sz w:val="20"/>
+          <w:szCs w:val="20"/>
+          <w:lang w:val="en-US"/>
+        </w:rPr>
+        <w:t>sliced</w:t>
+      </w:r>
+      <w:r>
+        <w:rPr>
+          <w:sz w:val="20"/>
+          <w:szCs w:val="20"/>
+        </w:rPr>
+        <w:t>)</w:t>
+      </w:r>
     </w:p>
     <w:p>
       <w:pPr>
@@ -11431,9 +11476,48 @@
         <w:rPr>
           <w:sz w:val="20"/>
           <w:szCs w:val="20"/>
-          <w:lang w:val="en-US"/>
-        </w:rPr>
-      </w:pPr>
+        </w:rPr>
+      </w:pPr>
+      <w:r>
+        <w:rPr>
+          <w:sz w:val="20"/>
+          <w:szCs w:val="20"/>
+        </w:rPr>
+        <w:t xml:space="preserve">В ходе курса будем использовать методологию </w:t>
+      </w:r>
+      <w:r>
+        <w:rPr>
+          <w:b/>
+          <w:sz w:val="20"/>
+          <w:szCs w:val="20"/>
+          <w:lang w:val="en-US"/>
+        </w:rPr>
+        <w:t>feature</w:t>
+      </w:r>
+      <w:r>
+        <w:rPr>
+          <w:b/>
+          <w:sz w:val="20"/>
+          <w:szCs w:val="20"/>
+        </w:rPr>
+        <w:t>-</w:t>
+      </w:r>
+      <w:r>
+        <w:rPr>
+          <w:b/>
+          <w:sz w:val="20"/>
+          <w:szCs w:val="20"/>
+          <w:lang w:val="en-US"/>
+        </w:rPr>
+        <w:t>sliced</w:t>
+      </w:r>
+      <w:r>
+        <w:rPr>
+          <w:sz w:val="20"/>
+          <w:szCs w:val="20"/>
+        </w:rPr>
+        <w:t>(Архитектурная методология для фронтенд проектов).</w:t>
+      </w:r>
     </w:p>
     <w:p>
       <w:pPr>
@@ -11441,9 +11525,18 @@
         <w:rPr>
           <w:sz w:val="20"/>
           <w:szCs w:val="20"/>
-          <w:lang w:val="en-US"/>
-        </w:rPr>
-      </w:pPr>
+        </w:rPr>
+      </w:pPr>
+      <w:hyperlink r:id="rId17" w:history="1">
+        <w:r>
+          <w:rPr>
+            <w:rStyle w:val="a3"/>
+            <w:sz w:val="20"/>
+            <w:szCs w:val="20"/>
+          </w:rPr>
+          <w:t>https://feature-sliced.design/ru/docs/get-started/overview</w:t>
+        </w:r>
+      </w:hyperlink>
     </w:p>
     <w:p>
       <w:pPr>
@@ -11451,7 +11544,2830 @@
         <w:rPr>
           <w:sz w:val="20"/>
           <w:szCs w:val="20"/>
-          <w:lang w:val="en-US"/>
+        </w:rPr>
+      </w:pPr>
+      <w:r>
+        <w:rPr>
+          <w:sz w:val="20"/>
+          <w:szCs w:val="20"/>
+        </w:rPr>
+        <w:t>Суть: идем по пирамиде снизу вверх. Кадлый слой может использовать только слои под ним.</w:t>
+      </w:r>
+    </w:p>
+    <w:p>
+      <w:pPr>
+        <w:spacing w:after="40"/>
+        <w:ind w:left="708"/>
+        <w:rPr>
+          <w:sz w:val="20"/>
+          <w:szCs w:val="20"/>
+        </w:rPr>
+      </w:pPr>
+      <w:r>
+        <w:rPr>
+          <w:i/>
+          <w:sz w:val="20"/>
+          <w:szCs w:val="20"/>
+          <w:lang w:val="en-US"/>
+        </w:rPr>
+        <w:t>Shared</w:t>
+      </w:r>
+      <w:r>
+        <w:rPr>
+          <w:sz w:val="20"/>
+          <w:szCs w:val="20"/>
+        </w:rPr>
+        <w:t xml:space="preserve"> – </w:t>
+      </w:r>
+      <w:r>
+        <w:rPr>
+          <w:sz w:val="20"/>
+          <w:szCs w:val="20"/>
+        </w:rPr>
+        <w:t xml:space="preserve">переиспользуемые участки кода (кнопки, карточки, </w:t>
+      </w:r>
+      <w:r>
+        <w:rPr>
+          <w:sz w:val="20"/>
+          <w:szCs w:val="20"/>
+          <w:lang w:val="en-US"/>
+        </w:rPr>
+        <w:t>UIKIT</w:t>
+      </w:r>
+      <w:r>
+        <w:rPr>
+          <w:sz w:val="20"/>
+          <w:szCs w:val="20"/>
+        </w:rPr>
+        <w:t xml:space="preserve"> и тд, то, что ни как не привязвно к бизнесу.. хелперы, конфиг приложения, )</w:t>
+      </w:r>
+    </w:p>
+    <w:p>
+      <w:pPr>
+        <w:spacing w:after="40"/>
+        <w:ind w:left="708"/>
+        <w:rPr>
+          <w:sz w:val="20"/>
+          <w:szCs w:val="20"/>
+        </w:rPr>
+      </w:pPr>
+      <w:r>
+        <w:rPr>
+          <w:i/>
+          <w:sz w:val="20"/>
+          <w:szCs w:val="20"/>
+          <w:lang w:val="en-US"/>
+        </w:rPr>
+        <w:t>Entities</w:t>
+      </w:r>
+      <w:r>
+        <w:rPr>
+          <w:sz w:val="20"/>
+          <w:szCs w:val="20"/>
+        </w:rPr>
+        <w:t xml:space="preserve"> – </w:t>
+      </w:r>
+      <w:r>
+        <w:rPr>
+          <w:sz w:val="20"/>
+          <w:szCs w:val="20"/>
+        </w:rPr>
+        <w:t xml:space="preserve">конкретные бизнес-сущности, кот. относятся к приложению (сущность пользователя, статьи, комментария т тд. В каждой сущности есть сегменты, кот. относятся только к ней, например, запросы к </w:t>
+      </w:r>
+      <w:r>
+        <w:rPr>
+          <w:sz w:val="20"/>
+          <w:szCs w:val="20"/>
+          <w:lang w:val="en-US"/>
+        </w:rPr>
+        <w:t>api</w:t>
+      </w:r>
+      <w:r>
+        <w:rPr>
+          <w:sz w:val="20"/>
+          <w:szCs w:val="20"/>
+        </w:rPr>
+        <w:t xml:space="preserve"> </w:t>
+      </w:r>
+      <w:r>
+        <w:rPr>
+          <w:sz w:val="20"/>
+          <w:szCs w:val="20"/>
+        </w:rPr>
+        <w:t xml:space="preserve">по редактированию </w:t>
+      </w:r>
+      <w:r>
+        <w:rPr>
+          <w:sz w:val="20"/>
+          <w:szCs w:val="20"/>
+        </w:rPr>
+        <w:lastRenderedPageBreak/>
+        <w:t xml:space="preserve">профиля пользователя, участок </w:t>
+      </w:r>
+      <w:r>
+        <w:rPr>
+          <w:sz w:val="20"/>
+          <w:szCs w:val="20"/>
+          <w:lang w:val="en-US"/>
+        </w:rPr>
+        <w:t>state</w:t>
+      </w:r>
+      <w:r>
+        <w:rPr>
+          <w:sz w:val="20"/>
+          <w:szCs w:val="20"/>
+        </w:rPr>
+        <w:t xml:space="preserve">, </w:t>
+      </w:r>
+      <w:r>
+        <w:rPr>
+          <w:sz w:val="20"/>
+          <w:szCs w:val="20"/>
+        </w:rPr>
+        <w:t>который отвечает за профиль пользователя, компонент карточки профиля пользователя, т.е. все участки кода, кот. связаны конкретно с этой бизнес сущностью.</w:t>
+      </w:r>
+    </w:p>
+    <w:p>
+      <w:pPr>
+        <w:spacing w:after="40"/>
+        <w:ind w:left="708"/>
+        <w:rPr>
+          <w:sz w:val="20"/>
+          <w:szCs w:val="20"/>
+        </w:rPr>
+      </w:pPr>
+      <w:r>
+        <w:rPr>
+          <w:i/>
+          <w:sz w:val="20"/>
+          <w:szCs w:val="20"/>
+          <w:lang w:val="en-US"/>
+        </w:rPr>
+        <w:t>Features</w:t>
+      </w:r>
+      <w:r>
+        <w:rPr>
+          <w:sz w:val="20"/>
+          <w:szCs w:val="20"/>
+        </w:rPr>
+        <w:t xml:space="preserve"> – </w:t>
+      </w:r>
+      <w:r>
+        <w:rPr>
+          <w:sz w:val="20"/>
+          <w:szCs w:val="20"/>
+        </w:rPr>
+        <w:t>фичи. Авторизация, регистрация, оплата товара, добавление товара в корзину, создание договора… Любые бизнес фичи, кот несут ценность приложению</w:t>
+      </w:r>
+      <w:r>
+        <w:rPr>
+          <w:sz w:val="20"/>
+          <w:szCs w:val="20"/>
+        </w:rPr>
+        <w:t>. Юизнес фичи как правило взаимодействуют с сущностями (</w:t>
+      </w:r>
+      <w:r>
+        <w:rPr>
+          <w:sz w:val="20"/>
+          <w:szCs w:val="20"/>
+          <w:lang w:val="en-US"/>
+        </w:rPr>
+        <w:t>entities</w:t>
+      </w:r>
+      <w:r>
+        <w:rPr>
+          <w:sz w:val="20"/>
+          <w:szCs w:val="20"/>
+        </w:rPr>
+        <w:t>)</w:t>
+      </w:r>
+      <w:r>
+        <w:rPr>
+          <w:sz w:val="20"/>
+          <w:szCs w:val="20"/>
+        </w:rPr>
+        <w:t>. Каждую фичу можно назвать отдельным модулем. Нужно сделать их максимально не связвнными с другими фичами, изолированными и независимыми.</w:t>
+      </w:r>
+    </w:p>
+    <w:p>
+      <w:pPr>
+        <w:spacing w:after="40"/>
+        <w:ind w:left="708"/>
+        <w:rPr>
+          <w:sz w:val="20"/>
+          <w:szCs w:val="20"/>
+        </w:rPr>
+      </w:pPr>
+      <w:r>
+        <w:rPr>
+          <w:i/>
+          <w:sz w:val="20"/>
+          <w:szCs w:val="20"/>
+          <w:lang w:val="en-US"/>
+        </w:rPr>
+        <w:t>Widgets</w:t>
+      </w:r>
+      <w:r>
+        <w:rPr>
+          <w:sz w:val="20"/>
+          <w:szCs w:val="20"/>
+          <w:lang w:val="en-US"/>
+        </w:rPr>
+        <w:t xml:space="preserve"> – header, nav bar, side bar, menu, footer… </w:t>
+      </w:r>
+      <w:r>
+        <w:rPr>
+          <w:sz w:val="20"/>
+          <w:szCs w:val="20"/>
+        </w:rPr>
+        <w:t>Внутри сегменты, кот. хранят вспомогательные участки кода, напр, сами компоненты, хелперы..</w:t>
+      </w:r>
+    </w:p>
+    <w:p>
+      <w:pPr>
+        <w:spacing w:after="40"/>
+        <w:ind w:left="708"/>
+        <w:rPr>
+          <w:sz w:val="20"/>
+          <w:szCs w:val="20"/>
+        </w:rPr>
+      </w:pPr>
+      <w:r>
+        <w:rPr>
+          <w:i/>
+          <w:sz w:val="20"/>
+          <w:szCs w:val="20"/>
+          <w:lang w:val="en-US"/>
+        </w:rPr>
+        <w:t>Pages</w:t>
+      </w:r>
+      <w:r>
+        <w:rPr>
+          <w:sz w:val="20"/>
+          <w:szCs w:val="20"/>
+        </w:rPr>
+        <w:t xml:space="preserve"> – </w:t>
+      </w:r>
+      <w:r>
+        <w:rPr>
+          <w:sz w:val="20"/>
+          <w:szCs w:val="20"/>
+        </w:rPr>
+        <w:t>страницы – объединяет в сеье все, что перечислено выше и формирует страницу</w:t>
+      </w:r>
+    </w:p>
+    <w:p>
+      <w:pPr>
+        <w:spacing w:after="40"/>
+        <w:ind w:left="708"/>
+        <w:rPr>
+          <w:sz w:val="20"/>
+          <w:szCs w:val="20"/>
+        </w:rPr>
+      </w:pPr>
+      <w:r>
+        <w:rPr>
+          <w:i/>
+          <w:sz w:val="20"/>
+          <w:szCs w:val="20"/>
+          <w:lang w:val="en-US"/>
+        </w:rPr>
+        <w:t>Processes</w:t>
+      </w:r>
+      <w:r>
+        <w:rPr>
+          <w:sz w:val="20"/>
+          <w:szCs w:val="20"/>
+        </w:rPr>
+        <w:t xml:space="preserve"> – (</w:t>
+      </w:r>
+      <w:r>
+        <w:rPr>
+          <w:sz w:val="20"/>
+          <w:szCs w:val="20"/>
+        </w:rPr>
+        <w:t xml:space="preserve">опционально) Как правило процессы протекают через несколько страниц, напр, создание слоэной сущности, которое проходит в несколько </w:t>
+      </w:r>
+      <w:r>
+        <w:rPr>
+          <w:sz w:val="20"/>
+          <w:szCs w:val="20"/>
+        </w:rPr>
+        <w:t>этапов</w:t>
+      </w:r>
+      <w:r>
+        <w:rPr>
+          <w:sz w:val="20"/>
+          <w:szCs w:val="20"/>
+        </w:rPr>
+        <w:t xml:space="preserve"> и тд.</w:t>
+      </w:r>
+    </w:p>
+    <w:p>
+      <w:pPr>
+        <w:spacing w:after="40"/>
+        <w:ind w:left="708"/>
+        <w:rPr>
+          <w:sz w:val="20"/>
+          <w:szCs w:val="20"/>
+        </w:rPr>
+      </w:pPr>
+      <w:r>
+        <w:rPr>
+          <w:i/>
+          <w:sz w:val="20"/>
+          <w:szCs w:val="20"/>
+          <w:lang w:val="en-US"/>
+        </w:rPr>
+        <w:t>App</w:t>
+      </w:r>
+      <w:r>
+        <w:rPr>
+          <w:sz w:val="20"/>
+          <w:szCs w:val="20"/>
+        </w:rPr>
+        <w:t xml:space="preserve"> – </w:t>
+      </w:r>
+      <w:r>
+        <w:rPr>
+          <w:sz w:val="20"/>
+          <w:szCs w:val="20"/>
+        </w:rPr>
+        <w:t>включает в себя корневой компонент, глоюальные стили, глобальные провайдеры, все, что влияет глобально на приложение</w:t>
+      </w:r>
+      <w:r>
+        <w:rPr>
+          <w:sz w:val="20"/>
+          <w:szCs w:val="20"/>
+        </w:rPr>
+        <w:t>.</w:t>
+      </w:r>
+    </w:p>
+    <w:p>
+      <w:pPr>
+        <w:spacing w:after="40"/>
+        <w:rPr>
+          <w:sz w:val="20"/>
+          <w:szCs w:val="20"/>
+        </w:rPr>
+      </w:pPr>
+      <w:r>
+        <w:rPr>
+          <w:sz w:val="20"/>
+          <w:szCs w:val="20"/>
+        </w:rPr>
+        <w:t xml:space="preserve">Основа методологии это </w:t>
+      </w:r>
+      <w:r>
+        <w:rPr>
+          <w:sz w:val="20"/>
+          <w:szCs w:val="20"/>
+          <w:lang w:val="en-US"/>
+        </w:rPr>
+        <w:t>pubkic</w:t>
+      </w:r>
+      <w:r>
+        <w:rPr>
+          <w:sz w:val="20"/>
+          <w:szCs w:val="20"/>
+        </w:rPr>
+        <w:t xml:space="preserve"> </w:t>
+      </w:r>
+      <w:r>
+        <w:rPr>
+          <w:sz w:val="20"/>
+          <w:szCs w:val="20"/>
+          <w:lang w:val="en-US"/>
+        </w:rPr>
+        <w:t>api</w:t>
+      </w:r>
+      <w:r>
+        <w:rPr>
+          <w:sz w:val="20"/>
+          <w:szCs w:val="20"/>
+        </w:rPr>
+        <w:t xml:space="preserve">. </w:t>
+      </w:r>
+      <w:r>
+        <w:rPr>
+          <w:sz w:val="20"/>
+          <w:szCs w:val="20"/>
+        </w:rPr>
+        <w:t>Рассмотрим на примере фичи(</w:t>
+      </w:r>
+      <w:r>
+        <w:rPr>
+          <w:sz w:val="20"/>
+          <w:szCs w:val="20"/>
+          <w:lang w:val="en-US"/>
+        </w:rPr>
+        <w:t>feature</w:t>
+      </w:r>
+      <w:r>
+        <w:rPr>
+          <w:sz w:val="20"/>
+          <w:szCs w:val="20"/>
+        </w:rPr>
+        <w:t xml:space="preserve">) </w:t>
+      </w:r>
+      <w:r>
+        <w:rPr>
+          <w:sz w:val="20"/>
+          <w:szCs w:val="20"/>
+        </w:rPr>
+        <w:t>авторизации</w:t>
+      </w:r>
+      <w:r>
+        <w:rPr>
+          <w:sz w:val="20"/>
+          <w:szCs w:val="20"/>
+        </w:rPr>
+        <w:t>.  Она включает в себя</w:t>
+      </w:r>
+      <w:r>
+        <w:rPr>
+          <w:sz w:val="20"/>
+          <w:szCs w:val="20"/>
+        </w:rPr>
+        <w:t>:</w:t>
+      </w:r>
+    </w:p>
+    <w:p>
+      <w:pPr>
+        <w:spacing w:after="40"/>
+        <w:rPr>
+          <w:sz w:val="20"/>
+          <w:szCs w:val="20"/>
+          <w:lang w:val="en-US"/>
+        </w:rPr>
+      </w:pPr>
+      <w:r>
+        <w:rPr>
+          <w:sz w:val="20"/>
+          <w:szCs w:val="20"/>
+        </w:rPr>
+        <w:tab/>
+        <w:t xml:space="preserve">- </w:t>
+      </w:r>
+      <w:r>
+        <w:rPr>
+          <w:sz w:val="20"/>
+          <w:szCs w:val="20"/>
+          <w:lang w:val="en-US"/>
+        </w:rPr>
+        <w:t>rememberMe</w:t>
+      </w:r>
+    </w:p>
+    <w:p>
+      <w:pPr>
+        <w:spacing w:after="40"/>
+        <w:rPr>
+          <w:sz w:val="20"/>
+          <w:szCs w:val="20"/>
+          <w:lang w:val="en-US"/>
+        </w:rPr>
+      </w:pPr>
+      <w:r>
+        <w:rPr>
+          <w:sz w:val="20"/>
+          <w:szCs w:val="20"/>
+          <w:lang w:val="en-US"/>
+        </w:rPr>
+        <w:tab/>
+        <w:t>- loginForm</w:t>
+      </w:r>
+    </w:p>
+    <w:p>
+      <w:pPr>
+        <w:spacing w:after="40"/>
+        <w:rPr>
+          <w:sz w:val="20"/>
+          <w:szCs w:val="20"/>
+          <w:lang w:val="en-US"/>
+        </w:rPr>
+      </w:pPr>
+      <w:r>
+        <w:rPr>
+          <w:sz w:val="20"/>
+          <w:szCs w:val="20"/>
+          <w:lang w:val="en-US"/>
+        </w:rPr>
+        <w:tab/>
+        <w:t>- loginButton</w:t>
+      </w:r>
+    </w:p>
+    <w:p>
+      <w:pPr>
+        <w:spacing w:after="40"/>
+        <w:rPr>
+          <w:sz w:val="20"/>
+          <w:szCs w:val="20"/>
+        </w:rPr>
+      </w:pPr>
+      <w:r>
+        <w:rPr>
+          <w:sz w:val="20"/>
+          <w:szCs w:val="20"/>
+          <w:lang w:val="en-US"/>
+        </w:rPr>
+        <w:tab/>
+        <w:t xml:space="preserve">- authRequest </w:t>
+      </w:r>
+      <w:r>
+        <w:rPr>
+          <w:sz w:val="20"/>
+          <w:szCs w:val="20"/>
+        </w:rPr>
+        <w:t>(запрос на авторизацию)</w:t>
+      </w:r>
+    </w:p>
+    <w:p>
+      <w:pPr>
+        <w:spacing w:after="40"/>
+        <w:rPr>
+          <w:sz w:val="20"/>
+          <w:szCs w:val="20"/>
+          <w:lang w:val="en-US"/>
+        </w:rPr>
+      </w:pPr>
+      <w:r>
+        <w:rPr>
+          <w:sz w:val="20"/>
+          <w:szCs w:val="20"/>
+        </w:rPr>
+        <w:tab/>
+        <w:t xml:space="preserve">- </w:t>
+      </w:r>
+      <w:r>
+        <w:rPr>
+          <w:sz w:val="20"/>
+          <w:szCs w:val="20"/>
+          <w:lang w:val="en-US"/>
+        </w:rPr>
+        <w:t>loginValidator</w:t>
+      </w:r>
+    </w:p>
+    <w:p>
+      <w:pPr>
+        <w:spacing w:after="40"/>
+        <w:rPr>
+          <w:sz w:val="20"/>
+          <w:szCs w:val="20"/>
+          <w:lang w:val="en-US"/>
+        </w:rPr>
+      </w:pPr>
+      <w:r>
+        <w:rPr>
+          <w:sz w:val="20"/>
+          <w:szCs w:val="20"/>
+          <w:lang w:val="en-US"/>
+        </w:rPr>
+        <w:tab/>
+        <w:t>- passwordValidator</w:t>
+      </w:r>
+    </w:p>
+    <w:p>
+      <w:pPr>
+        <w:spacing w:after="40"/>
+        <w:rPr>
+          <w:sz w:val="20"/>
+          <w:szCs w:val="20"/>
+          <w:lang w:val="en-US"/>
+        </w:rPr>
+      </w:pPr>
+      <w:r>
+        <w:rPr>
+          <w:sz w:val="20"/>
+          <w:szCs w:val="20"/>
+          <w:lang w:val="en-US"/>
+        </w:rPr>
+        <w:tab/>
+        <w:t>- loginReducer</w:t>
+      </w:r>
+    </w:p>
+    <w:p>
+      <w:pPr>
+        <w:spacing w:after="40"/>
+        <w:rPr>
+          <w:sz w:val="20"/>
+          <w:szCs w:val="20"/>
+          <w:lang w:val="en-US"/>
+        </w:rPr>
+      </w:pPr>
+      <w:r>
+        <w:rPr>
+          <w:sz w:val="20"/>
+          <w:szCs w:val="20"/>
+          <w:lang w:val="en-US"/>
+        </w:rPr>
+        <w:tab/>
+        <w:t>- loginActions</w:t>
+      </w:r>
+    </w:p>
+    <w:p>
+      <w:pPr>
+        <w:spacing w:after="40"/>
+        <w:rPr>
+          <w:sz w:val="20"/>
+          <w:szCs w:val="20"/>
+        </w:rPr>
+      </w:pPr>
+      <w:r>
+        <w:rPr>
+          <w:sz w:val="20"/>
+          <w:szCs w:val="20"/>
+        </w:rPr>
+        <w:t>Все это называется модулем (модулем авторизации)</w:t>
+      </w:r>
+      <w:r>
+        <w:rPr>
+          <w:sz w:val="20"/>
+          <w:szCs w:val="20"/>
+        </w:rPr>
+        <w:t>. Наружу(наверх) отдаем только определенные участки</w:t>
+      </w:r>
+      <w:r>
+        <w:rPr>
+          <w:sz w:val="20"/>
+          <w:szCs w:val="20"/>
+        </w:rPr>
+        <w:t>:</w:t>
+      </w:r>
+    </w:p>
+    <w:p>
+      <w:pPr>
+        <w:spacing w:after="40"/>
+        <w:rPr>
+          <w:sz w:val="20"/>
+          <w:szCs w:val="20"/>
+        </w:rPr>
+      </w:pPr>
+      <w:r>
+        <w:rPr>
+          <w:sz w:val="20"/>
+          <w:szCs w:val="20"/>
+        </w:rPr>
+        <w:t xml:space="preserve"> </w:t>
+      </w:r>
+      <w:r>
+        <w:rPr>
+          <w:sz w:val="20"/>
+          <w:szCs w:val="20"/>
+        </w:rPr>
+        <w:tab/>
+        <w:t xml:space="preserve">– </w:t>
+      </w:r>
+      <w:r>
+        <w:rPr>
+          <w:sz w:val="20"/>
+          <w:szCs w:val="20"/>
+          <w:lang w:val="en-US"/>
+        </w:rPr>
+        <w:t>LoginForm</w:t>
+      </w:r>
+      <w:r>
+        <w:rPr>
+          <w:sz w:val="20"/>
+          <w:szCs w:val="20"/>
+        </w:rPr>
+        <w:t xml:space="preserve">, </w:t>
+      </w:r>
+      <w:r>
+        <w:rPr>
+          <w:sz w:val="20"/>
+          <w:szCs w:val="20"/>
+        </w:rPr>
+        <w:t>которая включает в себя все остальное</w:t>
+      </w:r>
+    </w:p>
+    <w:p>
+      <w:pPr>
+        <w:spacing w:after="40"/>
+        <w:rPr>
+          <w:sz w:val="20"/>
+          <w:szCs w:val="20"/>
+        </w:rPr>
+      </w:pPr>
+      <w:r>
+        <w:rPr>
+          <w:sz w:val="20"/>
+          <w:szCs w:val="20"/>
+        </w:rPr>
+        <w:tab/>
+        <w:t xml:space="preserve">- и, например, </w:t>
+      </w:r>
+      <w:r>
+        <w:rPr>
+          <w:sz w:val="20"/>
+          <w:szCs w:val="20"/>
+          <w:lang w:val="en-US"/>
+        </w:rPr>
+        <w:t>typescript</w:t>
+      </w:r>
+      <w:r>
+        <w:rPr>
+          <w:sz w:val="20"/>
+          <w:szCs w:val="20"/>
+        </w:rPr>
+        <w:t xml:space="preserve"> </w:t>
+      </w:r>
+      <w:r>
+        <w:rPr>
+          <w:sz w:val="20"/>
+          <w:szCs w:val="20"/>
+        </w:rPr>
+        <w:t>типы, чтобы с ними выше работать</w:t>
+      </w:r>
+    </w:p>
+    <w:p>
+      <w:pPr>
+        <w:spacing w:after="40"/>
+        <w:rPr>
+          <w:sz w:val="20"/>
+          <w:szCs w:val="20"/>
+        </w:rPr>
+      </w:pPr>
+      <w:r>
+        <w:rPr>
+          <w:sz w:val="20"/>
+          <w:szCs w:val="20"/>
+        </w:rPr>
+        <w:t>Таким образом вся система со всеми связями остается замкнутой, а наверх отдаем ровно столько, сколько необходимо.</w:t>
+      </w:r>
+    </w:p>
+    <w:p>
+      <w:pPr>
+        <w:spacing w:after="40"/>
+        <w:rPr>
+          <w:sz w:val="20"/>
+          <w:szCs w:val="20"/>
+        </w:rPr>
+      </w:pPr>
+    </w:p>
+    <w:p>
+      <w:pPr>
+        <w:pBdr>
+          <w:bottom w:val="single" w:sz="6" w:space="1" w:color="auto"/>
+        </w:pBdr>
+        <w:spacing w:after="40"/>
+        <w:rPr>
+          <w:sz w:val="20"/>
+          <w:szCs w:val="20"/>
+        </w:rPr>
+      </w:pPr>
+      <w:r>
+        <w:rPr>
+          <w:sz w:val="20"/>
+          <w:szCs w:val="20"/>
+        </w:rPr>
+        <w:t xml:space="preserve">В основе методологии находятся бизнес фичи и бизнес сущности в отличие от обычного подхода с </w:t>
+      </w:r>
+      <w:r>
+        <w:rPr>
+          <w:sz w:val="20"/>
+          <w:szCs w:val="20"/>
+          <w:lang w:val="en-US"/>
+        </w:rPr>
+        <w:t>components</w:t>
+      </w:r>
+      <w:r>
+        <w:rPr>
+          <w:sz w:val="20"/>
+          <w:szCs w:val="20"/>
+        </w:rPr>
+        <w:t xml:space="preserve">, </w:t>
+      </w:r>
+      <w:r>
+        <w:rPr>
+          <w:sz w:val="20"/>
+          <w:szCs w:val="20"/>
+          <w:lang w:val="en-US"/>
+        </w:rPr>
+        <w:t>helpers</w:t>
+      </w:r>
+      <w:r>
+        <w:rPr>
+          <w:sz w:val="20"/>
+          <w:szCs w:val="20"/>
+        </w:rPr>
+        <w:t xml:space="preserve">, </w:t>
+      </w:r>
+      <w:r>
+        <w:rPr>
+          <w:sz w:val="20"/>
+          <w:szCs w:val="20"/>
+          <w:lang w:val="en-US"/>
+        </w:rPr>
+        <w:t>pages</w:t>
+      </w:r>
+      <w:r>
+        <w:rPr>
+          <w:sz w:val="20"/>
+          <w:szCs w:val="20"/>
+        </w:rPr>
+        <w:t xml:space="preserve">.. , </w:t>
+      </w:r>
+      <w:r>
+        <w:rPr>
+          <w:sz w:val="20"/>
+          <w:szCs w:val="20"/>
+        </w:rPr>
+        <w:t>где нет явного выделения бизнес требований и бизнес сущностей.</w:t>
+      </w:r>
+    </w:p>
+    <w:p>
+      <w:pPr>
+        <w:spacing w:after="40"/>
+        <w:rPr>
+          <w:b/>
+          <w:sz w:val="20"/>
+          <w:szCs w:val="20"/>
+          <w:lang w:val="en-US"/>
+        </w:rPr>
+      </w:pPr>
+    </w:p>
+    <w:p>
+      <w:pPr>
+        <w:spacing w:after="40"/>
+        <w:rPr>
+          <w:sz w:val="20"/>
+          <w:szCs w:val="20"/>
+        </w:rPr>
+      </w:pPr>
+    </w:p>
+    <w:p>
+      <w:pPr>
+        <w:spacing w:after="40"/>
+        <w:rPr>
+          <w:sz w:val="20"/>
+          <w:szCs w:val="20"/>
+        </w:rPr>
+      </w:pPr>
+    </w:p>
+    <w:p>
+      <w:pPr>
+        <w:pBdr>
+          <w:bottom w:val="single" w:sz="6" w:space="1" w:color="auto"/>
+        </w:pBdr>
+        <w:spacing w:after="40"/>
+        <w:rPr>
+          <w:sz w:val="20"/>
+          <w:szCs w:val="20"/>
+        </w:rPr>
+      </w:pPr>
+      <w:r>
+        <w:rPr>
+          <w:sz w:val="20"/>
+          <w:szCs w:val="20"/>
+        </w:rPr>
+        <w:t xml:space="preserve">1.10. (внедряем </w:t>
+      </w:r>
+      <w:r>
+        <w:rPr>
+          <w:b/>
+          <w:sz w:val="20"/>
+          <w:szCs w:val="20"/>
+          <w:lang w:val="en-US"/>
+        </w:rPr>
+        <w:t>feature</w:t>
+      </w:r>
+      <w:r>
+        <w:rPr>
+          <w:b/>
+          <w:sz w:val="20"/>
+          <w:szCs w:val="20"/>
+        </w:rPr>
+        <w:t>-</w:t>
+      </w:r>
+      <w:r>
+        <w:rPr>
+          <w:b/>
+          <w:sz w:val="20"/>
+          <w:szCs w:val="20"/>
+          <w:lang w:val="en-US"/>
+        </w:rPr>
+        <w:t>sliced</w:t>
+      </w:r>
+      <w:r>
+        <w:rPr>
+          <w:sz w:val="20"/>
+          <w:szCs w:val="20"/>
+        </w:rPr>
+        <w:t>)</w:t>
+      </w:r>
+    </w:p>
+    <w:p>
+      <w:pPr>
+        <w:spacing w:after="40"/>
+        <w:rPr>
+          <w:sz w:val="20"/>
+          <w:szCs w:val="20"/>
+        </w:rPr>
+      </w:pPr>
+      <w:r>
+        <w:rPr>
+          <w:sz w:val="20"/>
+          <w:szCs w:val="20"/>
+        </w:rPr>
+        <w:t xml:space="preserve">Для каждого слоя создаем отдельную папку в </w:t>
+      </w:r>
+      <w:r>
+        <w:rPr>
+          <w:sz w:val="20"/>
+          <w:szCs w:val="20"/>
+          <w:lang w:val="en-US"/>
+        </w:rPr>
+        <w:t>src</w:t>
+      </w:r>
+      <w:r>
+        <w:rPr>
+          <w:sz w:val="20"/>
+          <w:szCs w:val="20"/>
+        </w:rPr>
+        <w:t>(</w:t>
+      </w:r>
+      <w:r>
+        <w:rPr>
+          <w:sz w:val="20"/>
+          <w:szCs w:val="20"/>
+          <w:lang w:val="en-US"/>
+        </w:rPr>
+        <w:t>shared</w:t>
+      </w:r>
+      <w:r>
+        <w:rPr>
+          <w:sz w:val="20"/>
+          <w:szCs w:val="20"/>
+        </w:rPr>
+        <w:t xml:space="preserve">, </w:t>
+      </w:r>
+      <w:r>
+        <w:rPr>
+          <w:sz w:val="20"/>
+          <w:szCs w:val="20"/>
+          <w:lang w:val="en-US"/>
+        </w:rPr>
+        <w:t>entities</w:t>
+      </w:r>
+      <w:r>
+        <w:rPr>
+          <w:sz w:val="20"/>
+          <w:szCs w:val="20"/>
+        </w:rPr>
+        <w:t xml:space="preserve">, </w:t>
+      </w:r>
+      <w:r>
+        <w:rPr>
+          <w:sz w:val="20"/>
+          <w:szCs w:val="20"/>
+          <w:lang w:val="en-US"/>
+        </w:rPr>
+        <w:t>features</w:t>
+      </w:r>
+      <w:r>
+        <w:rPr>
+          <w:sz w:val="20"/>
+          <w:szCs w:val="20"/>
+        </w:rPr>
+        <w:t xml:space="preserve">, </w:t>
+      </w:r>
+      <w:r>
+        <w:rPr>
+          <w:sz w:val="20"/>
+          <w:szCs w:val="20"/>
+          <w:lang w:val="en-US"/>
+        </w:rPr>
+        <w:t>widgets</w:t>
+      </w:r>
+      <w:r>
+        <w:rPr>
+          <w:sz w:val="20"/>
+          <w:szCs w:val="20"/>
+        </w:rPr>
+        <w:t xml:space="preserve">, </w:t>
+      </w:r>
+      <w:r>
+        <w:rPr>
+          <w:sz w:val="20"/>
+          <w:szCs w:val="20"/>
+          <w:lang w:val="en-US"/>
+        </w:rPr>
+        <w:t>app</w:t>
+      </w:r>
+      <w:r>
+        <w:rPr>
+          <w:sz w:val="20"/>
+          <w:szCs w:val="20"/>
+        </w:rPr>
+        <w:t>)</w:t>
+      </w:r>
+      <w:r>
+        <w:rPr>
+          <w:sz w:val="20"/>
+          <w:szCs w:val="20"/>
+        </w:rPr>
+        <w:t>.</w:t>
+      </w:r>
+    </w:p>
+    <w:p>
+      <w:pPr>
+        <w:spacing w:after="40"/>
+        <w:rPr>
+          <w:sz w:val="20"/>
+          <w:szCs w:val="20"/>
+        </w:rPr>
+      </w:pPr>
+      <w:r>
+        <w:rPr>
+          <w:sz w:val="20"/>
+          <w:szCs w:val="20"/>
+          <w:lang w:val="en-US"/>
+        </w:rPr>
+        <w:t>app</w:t>
+      </w:r>
+      <w:r>
+        <w:rPr>
+          <w:sz w:val="20"/>
+          <w:szCs w:val="20"/>
+        </w:rPr>
+        <w:t>.</w:t>
+      </w:r>
+      <w:r>
+        <w:rPr>
+          <w:sz w:val="20"/>
+          <w:szCs w:val="20"/>
+          <w:lang w:val="en-US"/>
+        </w:rPr>
+        <w:t>tsx</w:t>
+      </w:r>
+      <w:r>
+        <w:rPr>
+          <w:sz w:val="20"/>
+          <w:szCs w:val="20"/>
+        </w:rPr>
+        <w:t xml:space="preserve"> </w:t>
+      </w:r>
+      <w:r>
+        <w:rPr>
+          <w:sz w:val="20"/>
+          <w:szCs w:val="20"/>
+        </w:rPr>
+        <w:t xml:space="preserve">и папку </w:t>
+      </w:r>
+      <w:r>
+        <w:rPr>
+          <w:sz w:val="20"/>
+          <w:szCs w:val="20"/>
+          <w:lang w:val="en-US"/>
+        </w:rPr>
+        <w:t>styles</w:t>
+      </w:r>
+      <w:r>
+        <w:rPr>
+          <w:sz w:val="20"/>
+          <w:szCs w:val="20"/>
+        </w:rPr>
+        <w:t>(</w:t>
+      </w:r>
+      <w:r>
+        <w:rPr>
+          <w:sz w:val="20"/>
+          <w:szCs w:val="20"/>
+        </w:rPr>
+        <w:t xml:space="preserve">с глобальными стилями) переносим в папку </w:t>
+      </w:r>
+      <w:r>
+        <w:rPr>
+          <w:sz w:val="20"/>
+          <w:szCs w:val="20"/>
+          <w:lang w:val="en-US"/>
+        </w:rPr>
+        <w:t>app</w:t>
+      </w:r>
+      <w:r>
+        <w:rPr>
+          <w:sz w:val="20"/>
+          <w:szCs w:val="20"/>
+        </w:rPr>
+        <w:t xml:space="preserve">. </w:t>
+      </w:r>
+      <w:r>
+        <w:rPr>
+          <w:sz w:val="20"/>
+          <w:szCs w:val="20"/>
+        </w:rPr>
+        <w:t xml:space="preserve">Также в </w:t>
+      </w:r>
+      <w:r>
+        <w:rPr>
+          <w:sz w:val="20"/>
+          <w:szCs w:val="20"/>
+          <w:lang w:val="en-US"/>
+        </w:rPr>
+        <w:t>app</w:t>
+      </w:r>
+      <w:r>
+        <w:rPr>
+          <w:sz w:val="20"/>
+          <w:szCs w:val="20"/>
+        </w:rPr>
+        <w:t xml:space="preserve"> </w:t>
+      </w:r>
+      <w:r>
+        <w:rPr>
+          <w:sz w:val="20"/>
+          <w:szCs w:val="20"/>
+        </w:rPr>
+        <w:t xml:space="preserve">создали папку </w:t>
+      </w:r>
+      <w:r>
+        <w:rPr>
+          <w:sz w:val="20"/>
+          <w:szCs w:val="20"/>
+          <w:lang w:val="en-US"/>
+        </w:rPr>
+        <w:t>types</w:t>
+      </w:r>
+      <w:r>
+        <w:rPr>
+          <w:sz w:val="20"/>
+          <w:szCs w:val="20"/>
+        </w:rPr>
+        <w:t xml:space="preserve"> </w:t>
+      </w:r>
+      <w:r>
+        <w:rPr>
+          <w:sz w:val="20"/>
+          <w:szCs w:val="20"/>
+        </w:rPr>
+        <w:t xml:space="preserve"> и перенесли туда </w:t>
+      </w:r>
+      <w:r>
+        <w:rPr>
+          <w:sz w:val="20"/>
+          <w:szCs w:val="20"/>
+          <w:lang w:val="en-US"/>
+        </w:rPr>
+        <w:t>global</w:t>
+      </w:r>
+      <w:r>
+        <w:rPr>
+          <w:sz w:val="20"/>
+          <w:szCs w:val="20"/>
+        </w:rPr>
+        <w:t>.</w:t>
+      </w:r>
+      <w:r>
+        <w:rPr>
+          <w:sz w:val="20"/>
+          <w:szCs w:val="20"/>
+          <w:lang w:val="en-US"/>
+        </w:rPr>
+        <w:t>d</w:t>
+      </w:r>
+      <w:r>
+        <w:rPr>
+          <w:sz w:val="20"/>
+          <w:szCs w:val="20"/>
+        </w:rPr>
+        <w:t>.</w:t>
+      </w:r>
+      <w:r>
+        <w:rPr>
+          <w:sz w:val="20"/>
+          <w:szCs w:val="20"/>
+          <w:lang w:val="en-US"/>
+        </w:rPr>
+        <w:t>ts</w:t>
+      </w:r>
+      <w:r>
+        <w:rPr>
+          <w:sz w:val="20"/>
+          <w:szCs w:val="20"/>
+        </w:rPr>
+        <w:t>.</w:t>
+      </w:r>
+    </w:p>
+    <w:p>
+      <w:pPr>
+        <w:spacing w:after="40"/>
+        <w:rPr>
+          <w:lang w:val="en-US"/>
+        </w:rPr>
+      </w:pPr>
+      <w:r>
+        <w:rPr>
+          <w:sz w:val="20"/>
+          <w:szCs w:val="20"/>
+        </w:rPr>
+        <w:t xml:space="preserve">удалили папку </w:t>
+      </w:r>
+      <w:r>
+        <w:rPr>
+          <w:sz w:val="20"/>
+          <w:szCs w:val="20"/>
+          <w:lang w:val="en-US"/>
+        </w:rPr>
+        <w:t>components</w:t>
+      </w:r>
+      <w:r>
+        <w:rPr>
+          <w:sz w:val="20"/>
+          <w:szCs w:val="20"/>
+        </w:rPr>
+        <w:t xml:space="preserve"> </w:t>
+      </w:r>
+      <w:r>
+        <w:rPr>
+          <w:sz w:val="20"/>
+          <w:szCs w:val="20"/>
+        </w:rPr>
+        <w:t>со счетчиком – больше не нужен.</w:t>
+      </w:r>
+    </w:p>
+    <w:p>
+      <w:pPr>
+        <w:spacing w:after="40"/>
+        <w:rPr>
+          <w:sz w:val="20"/>
+          <w:szCs w:val="20"/>
+        </w:rPr>
+      </w:pPr>
+      <w:r>
+        <w:rPr>
+          <w:sz w:val="20"/>
+          <w:szCs w:val="20"/>
+        </w:rPr>
+        <w:t>П</w:t>
+      </w:r>
+      <w:r>
+        <w:rPr>
+          <w:sz w:val="20"/>
+          <w:szCs w:val="20"/>
+        </w:rPr>
+        <w:t xml:space="preserve">ереносим </w:t>
+      </w:r>
+      <w:r>
+        <w:rPr>
+          <w:sz w:val="20"/>
+          <w:szCs w:val="20"/>
+        </w:rPr>
+        <w:t>п</w:t>
+      </w:r>
+      <w:r>
+        <w:rPr>
+          <w:sz w:val="20"/>
+          <w:szCs w:val="20"/>
+        </w:rPr>
+        <w:t xml:space="preserve">апку </w:t>
+      </w:r>
+      <w:r>
+        <w:rPr>
+          <w:sz w:val="20"/>
+          <w:szCs w:val="20"/>
+          <w:lang w:val="en-US"/>
+        </w:rPr>
+        <w:t>themes</w:t>
+      </w:r>
+      <w:r>
+        <w:rPr>
+          <w:sz w:val="20"/>
+          <w:szCs w:val="20"/>
+        </w:rPr>
+        <w:t xml:space="preserve"> (</w:t>
+      </w:r>
+      <w:r>
+        <w:rPr>
+          <w:sz w:val="20"/>
+          <w:szCs w:val="20"/>
+        </w:rPr>
+        <w:t>контекст, провайдер и хук по изменению темы</w:t>
+      </w:r>
+      <w:r>
+        <w:rPr>
+          <w:sz w:val="20"/>
+          <w:szCs w:val="20"/>
+        </w:rPr>
+        <w:t>)</w:t>
+      </w:r>
+      <w:r>
+        <w:rPr>
+          <w:sz w:val="20"/>
+          <w:szCs w:val="20"/>
+        </w:rPr>
+        <w:t>:</w:t>
+      </w:r>
+    </w:p>
+    <w:p>
+      <w:pPr>
+        <w:pStyle w:val="a4"/>
+        <w:numPr>
+          <w:ilvl w:val="0"/>
+          <w:numId w:val="1"/>
+        </w:numPr>
+        <w:spacing w:after="40"/>
+        <w:rPr>
+          <w:sz w:val="20"/>
+          <w:szCs w:val="20"/>
+        </w:rPr>
+      </w:pPr>
+      <w:r>
+        <w:rPr>
+          <w:sz w:val="20"/>
+          <w:szCs w:val="20"/>
+        </w:rPr>
+        <w:t>в</w:t>
+      </w:r>
+      <w:r>
+        <w:rPr>
+          <w:sz w:val="20"/>
+          <w:szCs w:val="20"/>
+        </w:rPr>
+        <w:t xml:space="preserve"> </w:t>
+      </w:r>
+      <w:r>
+        <w:rPr>
+          <w:sz w:val="20"/>
+          <w:szCs w:val="20"/>
+          <w:lang w:val="en-US"/>
+        </w:rPr>
+        <w:t>app</w:t>
+      </w:r>
+      <w:r>
+        <w:rPr>
+          <w:sz w:val="20"/>
+          <w:szCs w:val="20"/>
+        </w:rPr>
+        <w:t xml:space="preserve"> </w:t>
+      </w:r>
+      <w:r>
+        <w:rPr>
+          <w:sz w:val="20"/>
+          <w:szCs w:val="20"/>
+        </w:rPr>
+        <w:t>/</w:t>
+      </w:r>
+      <w:r>
+        <w:rPr>
+          <w:sz w:val="20"/>
+          <w:szCs w:val="20"/>
+        </w:rPr>
+        <w:t xml:space="preserve"> </w:t>
+      </w:r>
+      <w:r>
+        <w:rPr>
+          <w:sz w:val="20"/>
+          <w:szCs w:val="20"/>
+          <w:lang w:val="en-US"/>
+        </w:rPr>
+        <w:t>providers</w:t>
+      </w:r>
+      <w:r>
+        <w:rPr>
+          <w:sz w:val="20"/>
+          <w:szCs w:val="20"/>
+        </w:rPr>
+        <w:t xml:space="preserve"> </w:t>
+      </w:r>
+      <w:r>
+        <w:rPr>
+          <w:sz w:val="20"/>
+          <w:szCs w:val="20"/>
+        </w:rPr>
+        <w:t>/</w:t>
+      </w:r>
+      <w:r>
+        <w:rPr>
+          <w:sz w:val="20"/>
+          <w:szCs w:val="20"/>
+        </w:rPr>
+        <w:t xml:space="preserve"> </w:t>
+      </w:r>
+      <w:r>
+        <w:rPr>
+          <w:sz w:val="20"/>
+          <w:szCs w:val="20"/>
+          <w:lang w:val="en-US"/>
+        </w:rPr>
+        <w:t>ThemeProvider</w:t>
+      </w:r>
+      <w:r>
+        <w:rPr>
+          <w:sz w:val="20"/>
+          <w:szCs w:val="20"/>
+        </w:rPr>
+        <w:t xml:space="preserve"> </w:t>
+      </w:r>
+      <w:r>
+        <w:rPr>
+          <w:sz w:val="20"/>
+          <w:szCs w:val="20"/>
+        </w:rPr>
+        <w:t xml:space="preserve">/ </w:t>
+      </w:r>
+      <w:r>
+        <w:rPr>
+          <w:sz w:val="20"/>
+          <w:szCs w:val="20"/>
+          <w:lang w:val="en-US"/>
+        </w:rPr>
+        <w:t>ui</w:t>
+      </w:r>
+      <w:r>
+        <w:rPr>
+          <w:sz w:val="20"/>
+          <w:szCs w:val="20"/>
+        </w:rPr>
+        <w:t xml:space="preserve"> </w:t>
+      </w:r>
+      <w:r>
+        <w:rPr>
+          <w:sz w:val="20"/>
+          <w:szCs w:val="20"/>
+        </w:rPr>
+        <w:t>переносим</w:t>
+      </w:r>
+      <w:r>
+        <w:rPr>
+          <w:sz w:val="20"/>
+          <w:szCs w:val="20"/>
+        </w:rPr>
+        <w:t xml:space="preserve"> </w:t>
+      </w:r>
+      <w:r>
+        <w:rPr>
+          <w:sz w:val="20"/>
+          <w:szCs w:val="20"/>
+        </w:rPr>
+        <w:t>сам</w:t>
+      </w:r>
+      <w:r>
+        <w:rPr>
+          <w:sz w:val="20"/>
+          <w:szCs w:val="20"/>
+        </w:rPr>
+        <w:t xml:space="preserve"> </w:t>
+      </w:r>
+      <w:r>
+        <w:rPr>
+          <w:sz w:val="20"/>
+          <w:szCs w:val="20"/>
+        </w:rPr>
+        <w:t>провайдер</w:t>
+      </w:r>
+      <w:r>
+        <w:rPr>
+          <w:sz w:val="20"/>
+          <w:szCs w:val="20"/>
+        </w:rPr>
+        <w:t xml:space="preserve"> (</w:t>
+      </w:r>
+      <w:r>
+        <w:rPr>
+          <w:sz w:val="20"/>
+          <w:szCs w:val="20"/>
+          <w:lang w:val="en-US"/>
+        </w:rPr>
+        <w:t>ThemeProvider</w:t>
+      </w:r>
+      <w:r>
+        <w:rPr>
+          <w:sz w:val="20"/>
+          <w:szCs w:val="20"/>
+        </w:rPr>
+        <w:t>.</w:t>
+      </w:r>
+      <w:r>
+        <w:rPr>
+          <w:sz w:val="20"/>
+          <w:szCs w:val="20"/>
+          <w:lang w:val="en-US"/>
+        </w:rPr>
+        <w:t>ts</w:t>
+      </w:r>
+      <w:r>
+        <w:rPr>
+          <w:sz w:val="20"/>
+          <w:szCs w:val="20"/>
+        </w:rPr>
+        <w:t>)</w:t>
+      </w:r>
+      <w:r>
+        <w:rPr>
+          <w:sz w:val="20"/>
+          <w:szCs w:val="20"/>
+        </w:rPr>
+        <w:t xml:space="preserve"> </w:t>
+      </w:r>
+      <w:r>
+        <w:rPr>
+          <w:sz w:val="20"/>
+          <w:szCs w:val="20"/>
+        </w:rPr>
+        <w:t xml:space="preserve">т.к. он </w:t>
+      </w:r>
+      <w:r>
+        <w:rPr>
+          <w:sz w:val="20"/>
+          <w:szCs w:val="20"/>
+        </w:rPr>
+        <w:t>оборачивает все приложение</w:t>
+      </w:r>
+    </w:p>
+    <w:p>
+      <w:pPr>
+        <w:pStyle w:val="a4"/>
+        <w:numPr>
+          <w:ilvl w:val="0"/>
+          <w:numId w:val="1"/>
+        </w:numPr>
+        <w:spacing w:after="40"/>
+        <w:rPr>
+          <w:sz w:val="20"/>
+          <w:szCs w:val="20"/>
+          <w:lang w:val="en-US"/>
+        </w:rPr>
+      </w:pPr>
+      <w:r>
+        <w:rPr>
+          <w:sz w:val="20"/>
+          <w:szCs w:val="20"/>
+        </w:rPr>
+        <w:t>в</w:t>
+      </w:r>
+      <w:r>
+        <w:rPr>
+          <w:sz w:val="20"/>
+          <w:szCs w:val="20"/>
+          <w:lang w:val="en-US"/>
+        </w:rPr>
+        <w:t xml:space="preserve"> app / providers / ThemeProvider / </w:t>
+      </w:r>
+      <w:r>
+        <w:rPr>
+          <w:sz w:val="20"/>
+          <w:szCs w:val="20"/>
+          <w:lang w:val="en-US"/>
+        </w:rPr>
+        <w:t xml:space="preserve">lib </w:t>
+      </w:r>
+      <w:r>
+        <w:rPr>
+          <w:sz w:val="20"/>
+          <w:szCs w:val="20"/>
+        </w:rPr>
+        <w:t>переносим</w:t>
+      </w:r>
+      <w:r>
+        <w:rPr>
+          <w:sz w:val="20"/>
+          <w:szCs w:val="20"/>
+          <w:lang w:val="en-US"/>
+        </w:rPr>
+        <w:t xml:space="preserve"> ThemeContext.tsx (</w:t>
+      </w:r>
+      <w:r>
+        <w:rPr>
+          <w:sz w:val="20"/>
+          <w:szCs w:val="20"/>
+        </w:rPr>
+        <w:t>контекст</w:t>
+      </w:r>
+      <w:r>
+        <w:rPr>
+          <w:sz w:val="20"/>
+          <w:szCs w:val="20"/>
+          <w:lang w:val="en-US"/>
+        </w:rPr>
+        <w:t>)</w:t>
+      </w:r>
+      <w:r>
+        <w:rPr>
+          <w:sz w:val="20"/>
+          <w:szCs w:val="20"/>
+          <w:lang w:val="en-US"/>
+        </w:rPr>
+        <w:t xml:space="preserve"> </w:t>
+      </w:r>
+      <w:r>
+        <w:rPr>
+          <w:sz w:val="20"/>
+          <w:szCs w:val="20"/>
+        </w:rPr>
+        <w:t>и</w:t>
+      </w:r>
+      <w:r>
+        <w:rPr>
+          <w:sz w:val="20"/>
+          <w:szCs w:val="20"/>
+          <w:lang w:val="en-US"/>
+        </w:rPr>
+        <w:t xml:space="preserve"> </w:t>
+      </w:r>
+      <w:r>
+        <w:rPr>
+          <w:sz w:val="20"/>
+          <w:szCs w:val="20"/>
+        </w:rPr>
+        <w:t>хук</w:t>
+      </w:r>
+      <w:r>
+        <w:rPr>
+          <w:sz w:val="20"/>
+          <w:szCs w:val="20"/>
+          <w:lang w:val="en-US"/>
+        </w:rPr>
+        <w:t xml:space="preserve"> UseTheme</w:t>
+      </w:r>
+      <w:r>
+        <w:rPr>
+          <w:sz w:val="20"/>
+          <w:szCs w:val="20"/>
+          <w:lang w:val="en-US"/>
+        </w:rPr>
+        <w:t>.ts</w:t>
+      </w:r>
+      <w:r>
+        <w:rPr>
+          <w:sz w:val="20"/>
+          <w:szCs w:val="20"/>
+          <w:lang w:val="en-US"/>
+        </w:rPr>
+        <w:t xml:space="preserve">, </w:t>
+      </w:r>
+    </w:p>
+    <w:p>
+      <w:pPr>
+        <w:spacing w:after="40"/>
+        <w:rPr>
+          <w:sz w:val="20"/>
+          <w:szCs w:val="20"/>
+        </w:rPr>
+      </w:pPr>
+      <w:r>
+        <w:rPr>
+          <w:sz w:val="20"/>
+          <w:szCs w:val="20"/>
+        </w:rPr>
+        <w:t xml:space="preserve">по словам препода, темы будет использовать все приложение(видимо имеется ввиду слои между </w:t>
+      </w:r>
+      <w:r>
+        <w:rPr>
+          <w:sz w:val="20"/>
+          <w:szCs w:val="20"/>
+          <w:lang w:val="en-US"/>
+        </w:rPr>
+        <w:t>shared</w:t>
+      </w:r>
+      <w:r>
+        <w:rPr>
+          <w:sz w:val="20"/>
+          <w:szCs w:val="20"/>
+        </w:rPr>
+        <w:t xml:space="preserve"> </w:t>
+      </w:r>
+      <w:r>
+        <w:rPr>
+          <w:sz w:val="20"/>
+          <w:szCs w:val="20"/>
+        </w:rPr>
+        <w:t xml:space="preserve">и </w:t>
+      </w:r>
+      <w:r>
+        <w:rPr>
+          <w:sz w:val="20"/>
+          <w:szCs w:val="20"/>
+          <w:lang w:val="en-US"/>
+        </w:rPr>
+        <w:t>app</w:t>
+      </w:r>
+      <w:r>
+        <w:rPr>
+          <w:sz w:val="20"/>
+          <w:szCs w:val="20"/>
+        </w:rPr>
+        <w:t xml:space="preserve"> </w:t>
+      </w:r>
+      <w:r>
+        <w:rPr>
+          <w:sz w:val="20"/>
+          <w:szCs w:val="20"/>
+        </w:rPr>
+        <w:t xml:space="preserve">в </w:t>
+      </w:r>
+      <w:r>
+        <w:rPr>
+          <w:sz w:val="20"/>
+          <w:szCs w:val="20"/>
+          <w:lang w:val="en-US"/>
+        </w:rPr>
+        <w:t>feature</w:t>
+      </w:r>
+      <w:r>
+        <w:rPr>
+          <w:sz w:val="20"/>
+          <w:szCs w:val="20"/>
+        </w:rPr>
+        <w:t>-</w:t>
+      </w:r>
+      <w:r>
+        <w:rPr>
+          <w:sz w:val="20"/>
+          <w:szCs w:val="20"/>
+          <w:lang w:val="en-US"/>
+        </w:rPr>
+        <w:t>sliced</w:t>
+      </w:r>
+      <w:r>
+        <w:rPr>
+          <w:sz w:val="20"/>
+          <w:szCs w:val="20"/>
+        </w:rPr>
+        <w:t xml:space="preserve">) и получается, что </w:t>
+      </w:r>
+      <w:r>
+        <w:rPr>
+          <w:sz w:val="20"/>
+          <w:szCs w:val="20"/>
+          <w:lang w:val="en-US"/>
+        </w:rPr>
+        <w:t>themes</w:t>
+      </w:r>
+      <w:r>
+        <w:rPr>
+          <w:sz w:val="20"/>
+          <w:szCs w:val="20"/>
+        </w:rPr>
+        <w:t xml:space="preserve"> можно было закинуть в нижний слой </w:t>
+      </w:r>
+      <w:r>
+        <w:rPr>
+          <w:sz w:val="20"/>
+          <w:szCs w:val="20"/>
+          <w:lang w:val="en-US"/>
+        </w:rPr>
+        <w:t>shared</w:t>
+      </w:r>
+      <w:r>
+        <w:rPr>
+          <w:sz w:val="20"/>
+          <w:szCs w:val="20"/>
+        </w:rPr>
+        <w:t xml:space="preserve"> / </w:t>
+      </w:r>
+      <w:r>
+        <w:rPr>
+          <w:sz w:val="20"/>
+          <w:szCs w:val="20"/>
+          <w:lang w:val="en-US"/>
+        </w:rPr>
+        <w:t>config</w:t>
+      </w:r>
+      <w:r>
+        <w:rPr>
+          <w:sz w:val="20"/>
+          <w:szCs w:val="20"/>
+        </w:rPr>
+        <w:t>. Но препод вот решил закинуть наверх. Может и не будет все приложение использовать, а только верхний слой, пока я хз.</w:t>
+      </w:r>
+    </w:p>
+    <w:p>
+      <w:pPr>
+        <w:spacing w:after="40"/>
+        <w:rPr>
+          <w:sz w:val="20"/>
+          <w:szCs w:val="20"/>
+        </w:rPr>
+      </w:pPr>
+      <w:r>
+        <w:rPr>
+          <w:sz w:val="20"/>
+          <w:szCs w:val="20"/>
+          <w:lang w:val="en-US"/>
+        </w:rPr>
+        <w:t>lib</w:t>
+      </w:r>
+      <w:r>
+        <w:rPr>
+          <w:sz w:val="20"/>
+          <w:szCs w:val="20"/>
+        </w:rPr>
+        <w:t xml:space="preserve"> – папка функций типа </w:t>
+      </w:r>
+      <w:r>
+        <w:rPr>
+          <w:sz w:val="20"/>
+          <w:szCs w:val="20"/>
+          <w:lang w:val="en-US"/>
+        </w:rPr>
+        <w:t>className</w:t>
+      </w:r>
+      <w:r>
+        <w:rPr>
+          <w:sz w:val="20"/>
+          <w:szCs w:val="20"/>
+        </w:rPr>
+        <w:t xml:space="preserve">, которую сдлелали раньше, хуки типа </w:t>
+      </w:r>
+      <w:r>
+        <w:rPr>
+          <w:sz w:val="20"/>
+          <w:szCs w:val="20"/>
+          <w:lang w:val="en-US"/>
+        </w:rPr>
+        <w:t>UseTheme</w:t>
+      </w:r>
+      <w:r>
+        <w:rPr>
+          <w:sz w:val="20"/>
+          <w:szCs w:val="20"/>
+        </w:rPr>
+        <w:t>…</w:t>
+      </w:r>
+    </w:p>
+    <w:p>
+      <w:pPr>
+        <w:spacing w:after="40"/>
+        <w:rPr>
+          <w:sz w:val="20"/>
+          <w:szCs w:val="20"/>
+        </w:rPr>
+      </w:pPr>
+      <w:r>
+        <w:rPr>
+          <w:sz w:val="20"/>
+          <w:szCs w:val="20"/>
+        </w:rPr>
+        <w:t>в</w:t>
+      </w:r>
+      <w:r>
+        <w:rPr>
+          <w:sz w:val="20"/>
+          <w:szCs w:val="20"/>
+        </w:rPr>
+        <w:t xml:space="preserve"> </w:t>
+      </w:r>
+      <w:r>
+        <w:rPr>
+          <w:sz w:val="20"/>
+          <w:szCs w:val="20"/>
+          <w:lang w:val="en-US"/>
+        </w:rPr>
+        <w:t>app</w:t>
+      </w:r>
+      <w:r>
+        <w:rPr>
+          <w:sz w:val="20"/>
+          <w:szCs w:val="20"/>
+        </w:rPr>
+        <w:t xml:space="preserve"> / </w:t>
+      </w:r>
+      <w:r>
+        <w:rPr>
+          <w:sz w:val="20"/>
+          <w:szCs w:val="20"/>
+          <w:lang w:val="en-US"/>
+        </w:rPr>
+        <w:t>providers</w:t>
+      </w:r>
+      <w:r>
+        <w:rPr>
+          <w:sz w:val="20"/>
+          <w:szCs w:val="20"/>
+        </w:rPr>
+        <w:t xml:space="preserve"> / </w:t>
+      </w:r>
+      <w:r>
+        <w:rPr>
+          <w:sz w:val="20"/>
+          <w:szCs w:val="20"/>
+          <w:lang w:val="en-US"/>
+        </w:rPr>
+        <w:t>ThemeProvider</w:t>
+      </w:r>
+      <w:r>
+        <w:rPr>
+          <w:sz w:val="20"/>
+          <w:szCs w:val="20"/>
+        </w:rPr>
+        <w:t xml:space="preserve"> </w:t>
+      </w:r>
+      <w:r>
+        <w:rPr>
+          <w:sz w:val="20"/>
+          <w:szCs w:val="20"/>
+        </w:rPr>
+        <w:t>создали</w:t>
+      </w:r>
+      <w:r>
+        <w:rPr>
+          <w:sz w:val="20"/>
+          <w:szCs w:val="20"/>
+        </w:rPr>
+        <w:t xml:space="preserve"> </w:t>
+      </w:r>
+      <w:r>
+        <w:rPr>
+          <w:sz w:val="20"/>
+          <w:szCs w:val="20"/>
+          <w:lang w:val="en-US"/>
+        </w:rPr>
+        <w:t>idex</w:t>
+      </w:r>
+      <w:r>
+        <w:rPr>
+          <w:sz w:val="20"/>
+          <w:szCs w:val="20"/>
+        </w:rPr>
+        <w:t>.</w:t>
+      </w:r>
+      <w:r>
+        <w:rPr>
+          <w:sz w:val="20"/>
+          <w:szCs w:val="20"/>
+          <w:lang w:val="en-US"/>
+        </w:rPr>
+        <w:t>ts</w:t>
+      </w:r>
+      <w:r>
+        <w:rPr>
+          <w:sz w:val="20"/>
+          <w:szCs w:val="20"/>
+        </w:rPr>
+        <w:t xml:space="preserve"> – </w:t>
+      </w:r>
+      <w:r>
+        <w:rPr>
+          <w:sz w:val="20"/>
+          <w:szCs w:val="20"/>
+        </w:rPr>
+        <w:t>он будет экспортировать наружу все, что нужно.</w:t>
+      </w:r>
+    </w:p>
+    <w:p>
+      <w:pPr>
+        <w:spacing w:after="40"/>
+        <w:rPr>
+          <w:sz w:val="20"/>
+          <w:szCs w:val="20"/>
+        </w:rPr>
+      </w:pPr>
+      <w:r>
+        <w:rPr>
+          <w:sz w:val="20"/>
+          <w:szCs w:val="20"/>
+        </w:rPr>
+        <w:t>Теперь</w:t>
+      </w:r>
+      <w:r>
+        <w:rPr>
+          <w:sz w:val="20"/>
+          <w:szCs w:val="20"/>
+        </w:rPr>
+        <w:t xml:space="preserve">, </w:t>
+      </w:r>
+      <w:r>
+        <w:rPr>
+          <w:sz w:val="20"/>
+          <w:szCs w:val="20"/>
+        </w:rPr>
+        <w:t xml:space="preserve">во-первых, при изменении структуры файлов и папок приложения не избежны импорты типа </w:t>
+      </w:r>
+      <w:r>
+        <w:rPr>
+          <w:sz w:val="20"/>
+          <w:szCs w:val="20"/>
+        </w:rPr>
+        <w:t>‘../../../../../….’</w:t>
+      </w:r>
+      <w:r>
+        <w:rPr>
+          <w:sz w:val="20"/>
+          <w:szCs w:val="20"/>
+        </w:rPr>
+        <w:t xml:space="preserve">, во вторых, в приложении будет </w:t>
+      </w:r>
+      <w:r>
+        <w:rPr>
+          <w:sz w:val="20"/>
+          <w:szCs w:val="20"/>
+          <w:lang w:val="en-US"/>
+        </w:rPr>
+        <w:t>public</w:t>
+      </w:r>
+      <w:r>
+        <w:rPr>
+          <w:sz w:val="20"/>
+          <w:szCs w:val="20"/>
+        </w:rPr>
+        <w:t xml:space="preserve"> </w:t>
+      </w:r>
+      <w:r>
+        <w:rPr>
+          <w:sz w:val="20"/>
+          <w:szCs w:val="20"/>
+          <w:lang w:val="en-US"/>
+        </w:rPr>
+        <w:t>api</w:t>
+      </w:r>
+      <w:r>
+        <w:rPr>
+          <w:sz w:val="20"/>
+          <w:szCs w:val="20"/>
+        </w:rPr>
+        <w:t xml:space="preserve">, </w:t>
+      </w:r>
+      <w:r>
+        <w:rPr>
+          <w:sz w:val="20"/>
+          <w:szCs w:val="20"/>
+        </w:rPr>
+        <w:t xml:space="preserve">и хотелось бы с верхнего импорта </w:t>
+      </w:r>
+      <w:r>
+        <w:rPr>
+          <w:b/>
+          <w:sz w:val="20"/>
+          <w:szCs w:val="20"/>
+        </w:rPr>
+        <w:t>абсолютными импортами</w:t>
+      </w:r>
+      <w:r>
+        <w:rPr>
+          <w:sz w:val="20"/>
+          <w:szCs w:val="20"/>
+        </w:rPr>
+        <w:t xml:space="preserve"> </w:t>
+      </w:r>
+      <w:r>
+        <w:rPr>
+          <w:b/>
+          <w:sz w:val="20"/>
+          <w:szCs w:val="20"/>
+        </w:rPr>
+        <w:t>из</w:t>
+      </w:r>
+      <w:r>
+        <w:rPr>
+          <w:sz w:val="20"/>
+          <w:szCs w:val="20"/>
+        </w:rPr>
+        <w:t xml:space="preserve"> папки </w:t>
+      </w:r>
+      <w:r>
+        <w:rPr>
+          <w:b/>
+          <w:sz w:val="20"/>
+          <w:szCs w:val="20"/>
+          <w:lang w:val="en-US"/>
+        </w:rPr>
+        <w:t>src</w:t>
+      </w:r>
+      <w:r>
+        <w:rPr>
+          <w:sz w:val="20"/>
+          <w:szCs w:val="20"/>
+        </w:rPr>
+        <w:t xml:space="preserve"> доставать то, что нужно. Для этого нужно настроить </w:t>
+      </w:r>
+      <w:r>
+        <w:rPr>
+          <w:sz w:val="20"/>
+          <w:szCs w:val="20"/>
+          <w:lang w:val="en-US"/>
+        </w:rPr>
+        <w:t>tsconfig</w:t>
+      </w:r>
+      <w:r>
+        <w:rPr>
+          <w:sz w:val="20"/>
+          <w:szCs w:val="20"/>
+        </w:rPr>
+        <w:t>.</w:t>
+      </w:r>
+      <w:r>
+        <w:rPr>
+          <w:sz w:val="20"/>
+          <w:szCs w:val="20"/>
+          <w:lang w:val="en-US"/>
+        </w:rPr>
+        <w:t>json</w:t>
+      </w:r>
+      <w:r>
+        <w:rPr>
+          <w:sz w:val="20"/>
+          <w:szCs w:val="20"/>
+        </w:rPr>
+        <w:t xml:space="preserve"> </w:t>
+      </w:r>
+      <w:r>
+        <w:rPr>
+          <w:sz w:val="20"/>
+          <w:szCs w:val="20"/>
+        </w:rPr>
+        <w:t xml:space="preserve">чтобы указывать импорты относительно. </w:t>
+      </w:r>
+    </w:p>
+    <w:p>
+      <w:pPr>
+        <w:spacing w:after="40"/>
+        <w:ind w:firstLine="708"/>
+        <w:rPr>
+          <w:sz w:val="20"/>
+          <w:szCs w:val="20"/>
+        </w:rPr>
+      </w:pPr>
+      <w:r>
+        <w:rPr>
+          <w:sz w:val="20"/>
+          <w:szCs w:val="20"/>
+        </w:rPr>
+        <w:t xml:space="preserve">- раскомментируем строку </w:t>
+      </w:r>
+      <w:r>
+        <w:rPr>
+          <w:sz w:val="20"/>
+          <w:szCs w:val="20"/>
+        </w:rPr>
+        <w:t>"baseUrl": ".",</w:t>
+      </w:r>
+    </w:p>
+    <w:p>
+      <w:pPr>
+        <w:spacing w:after="40"/>
+        <w:ind w:firstLine="708"/>
+        <w:rPr>
+          <w:sz w:val="20"/>
+          <w:szCs w:val="20"/>
+        </w:rPr>
+      </w:pPr>
+      <w:r>
+        <w:rPr>
+          <w:sz w:val="20"/>
+          <w:szCs w:val="20"/>
+        </w:rPr>
+        <w:t xml:space="preserve">- добавляем на том же уровне  </w:t>
+      </w:r>
+      <w:r>
+        <w:rPr>
+          <w:sz w:val="20"/>
+          <w:szCs w:val="20"/>
+        </w:rPr>
+        <w:t>"paths": {</w:t>
+      </w:r>
+      <w:r>
+        <w:rPr>
+          <w:sz w:val="20"/>
+          <w:szCs w:val="20"/>
+        </w:rPr>
+        <w:t xml:space="preserve"> </w:t>
+      </w:r>
+      <w:r>
+        <w:rPr>
+          <w:sz w:val="20"/>
+          <w:szCs w:val="20"/>
+        </w:rPr>
+        <w:t>"*" : ["./src/*"]</w:t>
+      </w:r>
+      <w:r>
+        <w:rPr>
+          <w:sz w:val="20"/>
+          <w:szCs w:val="20"/>
+        </w:rPr>
+        <w:t xml:space="preserve"> }</w:t>
+      </w:r>
+    </w:p>
+    <w:p>
+      <w:pPr>
+        <w:spacing w:after="40"/>
+        <w:rPr>
+          <w:sz w:val="20"/>
+          <w:szCs w:val="20"/>
+        </w:rPr>
+      </w:pPr>
+      <w:r>
+        <w:rPr>
+          <w:sz w:val="20"/>
+          <w:szCs w:val="20"/>
+        </w:rPr>
+        <w:lastRenderedPageBreak/>
+        <w:t>Далее нужно настрои</w:t>
+      </w:r>
+      <w:r>
+        <w:rPr>
+          <w:sz w:val="20"/>
+          <w:szCs w:val="20"/>
+        </w:rPr>
+        <w:t xml:space="preserve">ть вебпак на абсолютные импорты. За это отвечает </w:t>
+      </w:r>
+      <w:r>
+        <w:rPr>
+          <w:sz w:val="20"/>
+          <w:szCs w:val="20"/>
+          <w:lang w:val="en-US"/>
+        </w:rPr>
+        <w:t>resolvers</w:t>
+      </w:r>
+      <w:r>
+        <w:rPr>
+          <w:sz w:val="20"/>
+          <w:szCs w:val="20"/>
+        </w:rPr>
+        <w:t xml:space="preserve">. </w:t>
+      </w:r>
+      <w:r>
+        <w:rPr>
+          <w:sz w:val="20"/>
+          <w:szCs w:val="20"/>
+        </w:rPr>
+        <w:t xml:space="preserve">Поиск </w:t>
+      </w:r>
+      <w:r>
+        <w:rPr>
+          <w:sz w:val="20"/>
+          <w:szCs w:val="20"/>
+        </w:rPr>
+        <w:t>webpack absolute imports</w:t>
+      </w:r>
+      <w:r>
+        <w:rPr>
+          <w:sz w:val="20"/>
+          <w:szCs w:val="20"/>
+        </w:rPr>
+        <w:t xml:space="preserve">. </w:t>
+      </w:r>
+      <w:r>
+        <w:rPr>
+          <w:sz w:val="20"/>
+          <w:szCs w:val="20"/>
+        </w:rPr>
+        <w:t>Препод говорит перходить по первой ссылке гугла</w:t>
+      </w:r>
+      <w:r>
+        <w:rPr>
+          <w:sz w:val="20"/>
+          <w:szCs w:val="20"/>
+        </w:rPr>
+        <w:t>(</w:t>
+      </w:r>
+      <w:r>
+        <w:rPr>
+          <w:sz w:val="20"/>
+          <w:szCs w:val="20"/>
+        </w:rPr>
+        <w:t>Module Resolution</w:t>
+      </w:r>
+      <w:r>
+        <w:rPr>
+          <w:sz w:val="20"/>
+          <w:szCs w:val="20"/>
+        </w:rPr>
+        <w:t>)</w:t>
+      </w:r>
+      <w:r>
+        <w:rPr>
+          <w:sz w:val="20"/>
+          <w:szCs w:val="20"/>
+        </w:rPr>
+        <w:t xml:space="preserve">, но по факту берет инфу из </w:t>
+      </w:r>
+      <w:r>
+        <w:rPr>
+          <w:sz w:val="20"/>
+          <w:szCs w:val="20"/>
+        </w:rPr>
+        <w:t>(</w:t>
+      </w:r>
+      <w:r>
+        <w:rPr>
+          <w:sz w:val="20"/>
+          <w:szCs w:val="20"/>
+        </w:rPr>
+        <w:t>Resolve</w:t>
+      </w:r>
+      <w:r>
+        <w:rPr>
+          <w:sz w:val="20"/>
+          <w:szCs w:val="20"/>
+        </w:rPr>
+        <w:t>)</w:t>
+      </w:r>
+    </w:p>
+    <w:p>
+      <w:pPr>
+        <w:spacing w:after="40"/>
+        <w:rPr>
+          <w:sz w:val="20"/>
+          <w:szCs w:val="20"/>
+        </w:rPr>
+      </w:pPr>
+    </w:p>
+    <w:p>
+      <w:pPr>
+        <w:spacing w:after="40"/>
+        <w:rPr>
+          <w:sz w:val="20"/>
+          <w:szCs w:val="20"/>
+        </w:rPr>
+      </w:pPr>
+      <w:r>
+        <w:rPr>
+          <w:sz w:val="20"/>
+          <w:szCs w:val="20"/>
+        </w:rPr>
+        <w:t xml:space="preserve">Наводим порядок в папке </w:t>
+      </w:r>
+      <w:r>
+        <w:rPr>
+          <w:sz w:val="20"/>
+          <w:szCs w:val="20"/>
+          <w:lang w:val="en-US"/>
+        </w:rPr>
+        <w:t>pages</w:t>
+      </w:r>
+      <w:r>
+        <w:rPr>
+          <w:sz w:val="20"/>
+          <w:szCs w:val="20"/>
+        </w:rPr>
+        <w:t xml:space="preserve">: </w:t>
+      </w:r>
+      <w:r>
+        <w:rPr>
+          <w:sz w:val="20"/>
+          <w:szCs w:val="20"/>
+        </w:rPr>
+        <w:t>Каждую страницу (</w:t>
+      </w:r>
+      <w:r>
+        <w:rPr>
+          <w:sz w:val="20"/>
+          <w:szCs w:val="20"/>
+          <w:lang w:val="en-US"/>
+        </w:rPr>
+        <w:t>MainPage</w:t>
+      </w:r>
+      <w:r>
+        <w:rPr>
+          <w:sz w:val="20"/>
+          <w:szCs w:val="20"/>
+        </w:rPr>
+        <w:t xml:space="preserve">, </w:t>
+      </w:r>
+      <w:r>
+        <w:rPr>
+          <w:sz w:val="20"/>
+          <w:szCs w:val="20"/>
+          <w:lang w:val="en-US"/>
+        </w:rPr>
+        <w:t>AboutPage</w:t>
+      </w:r>
+      <w:r>
+        <w:rPr>
+          <w:sz w:val="20"/>
+          <w:szCs w:val="20"/>
+        </w:rPr>
+        <w:t xml:space="preserve">) </w:t>
+      </w:r>
+      <w:r>
+        <w:rPr>
+          <w:sz w:val="20"/>
+          <w:szCs w:val="20"/>
+        </w:rPr>
+        <w:t xml:space="preserve">превращаем в модуль: Сами страницы </w:t>
+      </w:r>
+      <w:r>
+        <w:rPr>
+          <w:sz w:val="20"/>
+          <w:szCs w:val="20"/>
+        </w:rPr>
+        <w:t>(</w:t>
+      </w:r>
+      <w:r>
+        <w:rPr>
+          <w:sz w:val="20"/>
+          <w:szCs w:val="20"/>
+          <w:lang w:val="en-US"/>
+        </w:rPr>
+        <w:t>AboutPage</w:t>
+      </w:r>
+      <w:r>
+        <w:rPr>
+          <w:sz w:val="20"/>
+          <w:szCs w:val="20"/>
+        </w:rPr>
+        <w:t>.</w:t>
+      </w:r>
+      <w:r>
+        <w:rPr>
+          <w:sz w:val="20"/>
+          <w:szCs w:val="20"/>
+          <w:lang w:val="en-US"/>
+        </w:rPr>
+        <w:t>tsx</w:t>
+      </w:r>
+      <w:r>
+        <w:rPr>
+          <w:sz w:val="20"/>
+          <w:szCs w:val="20"/>
+        </w:rPr>
+        <w:t xml:space="preserve">) </w:t>
+      </w:r>
+      <w:r>
+        <w:rPr>
+          <w:sz w:val="20"/>
+          <w:szCs w:val="20"/>
+        </w:rPr>
+        <w:t xml:space="preserve">переносим в </w:t>
+      </w:r>
+      <w:r>
+        <w:rPr>
+          <w:sz w:val="20"/>
+          <w:szCs w:val="20"/>
+          <w:lang w:val="en-US"/>
+        </w:rPr>
+        <w:t>pages</w:t>
+      </w:r>
+      <w:r>
+        <w:rPr>
+          <w:sz w:val="20"/>
+          <w:szCs w:val="20"/>
+        </w:rPr>
+        <w:t xml:space="preserve"> / </w:t>
+      </w:r>
+      <w:r>
+        <w:rPr>
+          <w:sz w:val="20"/>
+          <w:szCs w:val="20"/>
+          <w:lang w:val="en-US"/>
+        </w:rPr>
+        <w:t>aboutPage</w:t>
+      </w:r>
+      <w:r>
+        <w:rPr>
+          <w:sz w:val="20"/>
+          <w:szCs w:val="20"/>
+        </w:rPr>
+        <w:t xml:space="preserve"> / </w:t>
+      </w:r>
+      <w:r>
+        <w:rPr>
+          <w:sz w:val="20"/>
+          <w:szCs w:val="20"/>
+          <w:lang w:val="en-US"/>
+        </w:rPr>
+        <w:t>ui</w:t>
+      </w:r>
+      <w:r>
+        <w:rPr>
+          <w:sz w:val="20"/>
+          <w:szCs w:val="20"/>
+        </w:rPr>
+        <w:t xml:space="preserve">, туда же </w:t>
+      </w:r>
+      <w:r>
+        <w:rPr>
+          <w:sz w:val="20"/>
+          <w:szCs w:val="20"/>
+          <w:lang w:val="en-US"/>
+        </w:rPr>
+        <w:t>AboutPage</w:t>
+      </w:r>
+      <w:r>
+        <w:rPr>
+          <w:sz w:val="20"/>
+          <w:szCs w:val="20"/>
+        </w:rPr>
+        <w:t>.</w:t>
+      </w:r>
+      <w:r>
+        <w:rPr>
+          <w:sz w:val="20"/>
+          <w:szCs w:val="20"/>
+          <w:lang w:val="en-US"/>
+        </w:rPr>
+        <w:t>async</w:t>
+      </w:r>
+      <w:r>
+        <w:rPr>
+          <w:sz w:val="20"/>
+          <w:szCs w:val="20"/>
+        </w:rPr>
+        <w:t>.</w:t>
+      </w:r>
+      <w:r>
+        <w:rPr>
+          <w:sz w:val="20"/>
+          <w:szCs w:val="20"/>
+          <w:lang w:val="en-US"/>
+        </w:rPr>
+        <w:t>ts</w:t>
+      </w:r>
+      <w:r>
+        <w:rPr>
+          <w:sz w:val="20"/>
+          <w:szCs w:val="20"/>
+        </w:rPr>
+        <w:t xml:space="preserve">. </w:t>
+      </w:r>
+      <w:r>
+        <w:rPr>
+          <w:sz w:val="20"/>
+          <w:szCs w:val="20"/>
+        </w:rPr>
+        <w:t xml:space="preserve">В </w:t>
+      </w:r>
+      <w:r>
+        <w:rPr>
+          <w:sz w:val="20"/>
+          <w:szCs w:val="20"/>
+          <w:lang w:val="en-US"/>
+        </w:rPr>
+        <w:t>pages</w:t>
+      </w:r>
+      <w:r>
+        <w:rPr>
+          <w:sz w:val="20"/>
+          <w:szCs w:val="20"/>
+        </w:rPr>
+        <w:t xml:space="preserve"> / </w:t>
+      </w:r>
+      <w:r>
+        <w:rPr>
+          <w:sz w:val="20"/>
+          <w:szCs w:val="20"/>
+          <w:lang w:val="en-US"/>
+        </w:rPr>
+        <w:t>aboutPage</w:t>
+      </w:r>
+      <w:r>
+        <w:rPr>
+          <w:sz w:val="20"/>
+          <w:szCs w:val="20"/>
+        </w:rPr>
+        <w:t xml:space="preserve"> создаем </w:t>
+      </w:r>
+      <w:r>
+        <w:rPr>
+          <w:sz w:val="20"/>
+          <w:szCs w:val="20"/>
+          <w:lang w:val="en-US"/>
+        </w:rPr>
+        <w:t>index</w:t>
+      </w:r>
+      <w:r>
+        <w:rPr>
+          <w:sz w:val="20"/>
+          <w:szCs w:val="20"/>
+        </w:rPr>
+        <w:t>.</w:t>
+      </w:r>
+      <w:r>
+        <w:rPr>
+          <w:sz w:val="20"/>
+          <w:szCs w:val="20"/>
+          <w:lang w:val="en-US"/>
+        </w:rPr>
+        <w:t>ts</w:t>
+      </w:r>
+      <w:r>
+        <w:rPr>
+          <w:sz w:val="20"/>
+          <w:szCs w:val="20"/>
+        </w:rPr>
+        <w:t xml:space="preserve"> и из него импортируем асинхронную страницу. Аналогично для </w:t>
+      </w:r>
+      <w:r>
+        <w:rPr>
+          <w:sz w:val="20"/>
+          <w:szCs w:val="20"/>
+          <w:lang w:val="en-US"/>
+        </w:rPr>
+        <w:t>MainPage</w:t>
+      </w:r>
+    </w:p>
+    <w:p>
+      <w:pPr>
+        <w:spacing w:after="40"/>
+        <w:rPr>
+          <w:sz w:val="20"/>
+          <w:szCs w:val="20"/>
+        </w:rPr>
+      </w:pPr>
+    </w:p>
+    <w:p>
+      <w:pPr>
+        <w:pBdr>
+          <w:bottom w:val="single" w:sz="6" w:space="1" w:color="auto"/>
+        </w:pBdr>
+        <w:spacing w:after="40"/>
+        <w:rPr>
+          <w:sz w:val="20"/>
+          <w:szCs w:val="20"/>
+        </w:rPr>
+      </w:pPr>
+      <w:r>
+        <w:rPr>
+          <w:sz w:val="20"/>
+          <w:szCs w:val="20"/>
+        </w:rPr>
+        <w:t>Переносим</w:t>
+      </w:r>
+      <w:r>
+        <w:rPr>
+          <w:sz w:val="20"/>
+          <w:szCs w:val="20"/>
+        </w:rPr>
+        <w:t xml:space="preserve"> </w:t>
+      </w:r>
+      <w:r>
+        <w:rPr>
+          <w:sz w:val="20"/>
+          <w:szCs w:val="20"/>
+        </w:rPr>
+        <w:t>папку</w:t>
+      </w:r>
+      <w:r>
+        <w:rPr>
+          <w:sz w:val="20"/>
+          <w:szCs w:val="20"/>
+        </w:rPr>
+        <w:t xml:space="preserve"> </w:t>
+      </w:r>
+      <w:r>
+        <w:rPr>
+          <w:sz w:val="20"/>
+          <w:szCs w:val="20"/>
+          <w:lang w:val="en-US"/>
+        </w:rPr>
+        <w:t>helpers</w:t>
+      </w:r>
+      <w:r>
+        <w:rPr>
+          <w:sz w:val="20"/>
+          <w:szCs w:val="20"/>
+        </w:rPr>
+        <w:t xml:space="preserve"> / </w:t>
+      </w:r>
+      <w:r>
+        <w:rPr>
+          <w:sz w:val="20"/>
+          <w:szCs w:val="20"/>
+          <w:lang w:val="en-US"/>
+        </w:rPr>
+        <w:t>classNames</w:t>
+      </w:r>
+      <w:r>
+        <w:rPr>
+          <w:sz w:val="20"/>
+          <w:szCs w:val="20"/>
+        </w:rPr>
+        <w:t xml:space="preserve"> </w:t>
+      </w:r>
+      <w:r>
+        <w:rPr>
+          <w:sz w:val="20"/>
+          <w:szCs w:val="20"/>
+        </w:rPr>
+        <w:t>в</w:t>
+      </w:r>
+      <w:r>
+        <w:rPr>
+          <w:sz w:val="20"/>
+          <w:szCs w:val="20"/>
+        </w:rPr>
+        <w:t xml:space="preserve"> </w:t>
+      </w:r>
+      <w:r>
+        <w:rPr>
+          <w:sz w:val="20"/>
+          <w:szCs w:val="20"/>
+          <w:lang w:val="en-US"/>
+        </w:rPr>
+        <w:t>shared</w:t>
+      </w:r>
+      <w:r>
+        <w:rPr>
+          <w:sz w:val="20"/>
+          <w:szCs w:val="20"/>
+        </w:rPr>
+        <w:t xml:space="preserve"> / </w:t>
+      </w:r>
+      <w:r>
+        <w:rPr>
+          <w:sz w:val="20"/>
+          <w:szCs w:val="20"/>
+          <w:lang w:val="en-US"/>
+        </w:rPr>
+        <w:t>lib</w:t>
+      </w:r>
+      <w:r>
+        <w:rPr>
+          <w:sz w:val="20"/>
+          <w:szCs w:val="20"/>
+        </w:rPr>
+        <w:t xml:space="preserve"> / </w:t>
+      </w:r>
+      <w:r>
+        <w:rPr>
+          <w:sz w:val="20"/>
+          <w:szCs w:val="20"/>
+        </w:rPr>
+        <w:t>т</w:t>
+      </w:r>
+      <w:r>
+        <w:rPr>
+          <w:sz w:val="20"/>
+          <w:szCs w:val="20"/>
+        </w:rPr>
+        <w:t>.</w:t>
+      </w:r>
+      <w:r>
+        <w:rPr>
+          <w:sz w:val="20"/>
+          <w:szCs w:val="20"/>
+        </w:rPr>
+        <w:t>к</w:t>
+      </w:r>
+      <w:r>
+        <w:rPr>
+          <w:sz w:val="20"/>
+          <w:szCs w:val="20"/>
+        </w:rPr>
+        <w:t xml:space="preserve">. </w:t>
+      </w:r>
+      <w:r>
+        <w:rPr>
+          <w:sz w:val="20"/>
+          <w:szCs w:val="20"/>
+        </w:rPr>
+        <w:t>функция</w:t>
+      </w:r>
+      <w:r>
+        <w:rPr>
+          <w:sz w:val="20"/>
+          <w:szCs w:val="20"/>
+        </w:rPr>
+        <w:t xml:space="preserve"> </w:t>
+      </w:r>
+      <w:r>
+        <w:rPr>
+          <w:sz w:val="20"/>
+          <w:szCs w:val="20"/>
+          <w:lang w:val="en-US"/>
+        </w:rPr>
+        <w:t>classNames</w:t>
+      </w:r>
+      <w:r>
+        <w:rPr>
+          <w:sz w:val="20"/>
+          <w:szCs w:val="20"/>
+        </w:rPr>
+        <w:t xml:space="preserve"> </w:t>
+      </w:r>
+      <w:r>
+        <w:rPr>
+          <w:sz w:val="20"/>
+          <w:szCs w:val="20"/>
+        </w:rPr>
+        <w:t>будет использоваться (для добавления классов) абсолютно везде</w:t>
+      </w:r>
+    </w:p>
+    <w:p>
+      <w:pPr>
+        <w:spacing w:after="40"/>
+        <w:rPr>
+          <w:sz w:val="20"/>
+          <w:szCs w:val="20"/>
+        </w:rPr>
+      </w:pPr>
+    </w:p>
+    <w:p>
+      <w:pPr>
+        <w:spacing w:after="40"/>
+        <w:rPr>
+          <w:sz w:val="20"/>
+          <w:szCs w:val="20"/>
+        </w:rPr>
+      </w:pPr>
+      <w:bookmarkStart w:id="0" w:name="_GoBack"/>
+      <w:bookmarkEnd w:id="0"/>
+    </w:p>
+    <w:p>
+      <w:pPr>
+        <w:spacing w:after="40"/>
+        <w:rPr>
+          <w:sz w:val="20"/>
+          <w:szCs w:val="20"/>
+        </w:rPr>
+      </w:pPr>
+    </w:p>
+    <w:p>
+      <w:pPr>
+        <w:spacing w:after="40"/>
+        <w:rPr>
+          <w:sz w:val="20"/>
+          <w:szCs w:val="20"/>
         </w:rPr>
       </w:pPr>
     </w:p>
@@ -11463,6 +14379,127 @@
     </w:sectPr>
   </w:body>
 </w:document>
+</file>
+
+<file path=word/numbering.xml><?xml version="1.0" encoding="utf-8"?>
+<w:numbering xmlns:wpc="http://schemas.microsoft.com/office/word/2010/wordprocessingCanvas" xmlns:mc="http://schemas.openxmlformats.org/markup-compatibility/2006" xmlns:o="urn:schemas-microsoft-com:office:office" xmlns:r="http://schemas.openxmlformats.org/officeDocument/2006/relationships" xmlns:m="http://schemas.openxmlformats.org/officeDocument/2006/math" xmlns:v="urn:schemas-microsoft-com:vml" xmlns:wp14="http://schemas.microsoft.com/office/word/2010/wordprocessingDrawing" xmlns:wp="http://schemas.openxmlformats.org/drawingml/2006/wordprocessingDrawing" xmlns:w10="urn:schemas-microsoft-com:office:word" xmlns:w="http://schemas.openxmlformats.org/wordprocessingml/2006/main" xmlns:w14="http://schemas.microsoft.com/office/word/2010/wordml" xmlns:w15="http://schemas.microsoft.com/office/word/2012/wordml" xmlns:wpg="http://schemas.microsoft.com/office/word/2010/wordprocessingGroup" xmlns:wpi="http://schemas.microsoft.com/office/word/2010/wordprocessingInk" xmlns:wne="http://schemas.microsoft.com/office/word/2006/wordml" xmlns:wps="http://schemas.microsoft.com/office/word/2010/wordprocessingShape" mc:Ignorable="w14 w15 wp14">
+  <w:abstractNum w:abstractNumId="0" w15:restartNumberingAfterBreak="0">
+    <w:nsid w:val="54A1678A"/>
+    <w:multiLevelType w:val="hybridMultilevel"/>
+    <w:tmpl w:val="FAB0EBFE"/>
+    <w:lvl w:ilvl="0" w:tplc="911AF9AC">
+      <w:start w:val="1"/>
+      <w:numFmt w:val="bullet"/>
+      <w:lvlText w:val="-"/>
+      <w:lvlJc w:val="left"/>
+      <w:pPr>
+        <w:ind w:left="1065" w:hanging="360"/>
+      </w:pPr>
+      <w:rPr>
+        <w:rFonts w:ascii="Calibri" w:eastAsiaTheme="minorHAnsi" w:hAnsi="Calibri" w:cs="Calibri" w:hint="default"/>
+      </w:rPr>
+    </w:lvl>
+    <w:lvl w:ilvl="1" w:tplc="04190003" w:tentative="1">
+      <w:start w:val="1"/>
+      <w:numFmt w:val="bullet"/>
+      <w:lvlText w:val="o"/>
+      <w:lvlJc w:val="left"/>
+      <w:pPr>
+        <w:ind w:left="1785" w:hanging="360"/>
+      </w:pPr>
+      <w:rPr>
+        <w:rFonts w:ascii="Courier New" w:hAnsi="Courier New" w:cs="Courier New" w:hint="default"/>
+      </w:rPr>
+    </w:lvl>
+    <w:lvl w:ilvl="2" w:tplc="04190005" w:tentative="1">
+      <w:start w:val="1"/>
+      <w:numFmt w:val="bullet"/>
+      <w:lvlText w:val=""/>
+      <w:lvlJc w:val="left"/>
+      <w:pPr>
+        <w:ind w:left="2505" w:hanging="360"/>
+      </w:pPr>
+      <w:rPr>
+        <w:rFonts w:ascii="Wingdings" w:hAnsi="Wingdings" w:hint="default"/>
+      </w:rPr>
+    </w:lvl>
+    <w:lvl w:ilvl="3" w:tplc="04190001" w:tentative="1">
+      <w:start w:val="1"/>
+      <w:numFmt w:val="bullet"/>
+      <w:lvlText w:val=""/>
+      <w:lvlJc w:val="left"/>
+      <w:pPr>
+        <w:ind w:left="3225" w:hanging="360"/>
+      </w:pPr>
+      <w:rPr>
+        <w:rFonts w:ascii="Symbol" w:hAnsi="Symbol" w:hint="default"/>
+      </w:rPr>
+    </w:lvl>
+    <w:lvl w:ilvl="4" w:tplc="04190003" w:tentative="1">
+      <w:start w:val="1"/>
+      <w:numFmt w:val="bullet"/>
+      <w:lvlText w:val="o"/>
+      <w:lvlJc w:val="left"/>
+      <w:pPr>
+        <w:ind w:left="3945" w:hanging="360"/>
+      </w:pPr>
+      <w:rPr>
+        <w:rFonts w:ascii="Courier New" w:hAnsi="Courier New" w:cs="Courier New" w:hint="default"/>
+      </w:rPr>
+    </w:lvl>
+    <w:lvl w:ilvl="5" w:tplc="04190005" w:tentative="1">
+      <w:start w:val="1"/>
+      <w:numFmt w:val="bullet"/>
+      <w:lvlText w:val=""/>
+      <w:lvlJc w:val="left"/>
+      <w:pPr>
+        <w:ind w:left="4665" w:hanging="360"/>
+      </w:pPr>
+      <w:rPr>
+        <w:rFonts w:ascii="Wingdings" w:hAnsi="Wingdings" w:hint="default"/>
+      </w:rPr>
+    </w:lvl>
+    <w:lvl w:ilvl="6" w:tplc="04190001" w:tentative="1">
+      <w:start w:val="1"/>
+      <w:numFmt w:val="bullet"/>
+      <w:lvlText w:val=""/>
+      <w:lvlJc w:val="left"/>
+      <w:pPr>
+        <w:ind w:left="5385" w:hanging="360"/>
+      </w:pPr>
+      <w:rPr>
+        <w:rFonts w:ascii="Symbol" w:hAnsi="Symbol" w:hint="default"/>
+      </w:rPr>
+    </w:lvl>
+    <w:lvl w:ilvl="7" w:tplc="04190003" w:tentative="1">
+      <w:start w:val="1"/>
+      <w:numFmt w:val="bullet"/>
+      <w:lvlText w:val="o"/>
+      <w:lvlJc w:val="left"/>
+      <w:pPr>
+        <w:ind w:left="6105" w:hanging="360"/>
+      </w:pPr>
+      <w:rPr>
+        <w:rFonts w:ascii="Courier New" w:hAnsi="Courier New" w:cs="Courier New" w:hint="default"/>
+      </w:rPr>
+    </w:lvl>
+    <w:lvl w:ilvl="8" w:tplc="04190005" w:tentative="1">
+      <w:start w:val="1"/>
+      <w:numFmt w:val="bullet"/>
+      <w:lvlText w:val=""/>
+      <w:lvlJc w:val="left"/>
+      <w:pPr>
+        <w:ind w:left="6825" w:hanging="360"/>
+      </w:pPr>
+      <w:rPr>
+        <w:rFonts w:ascii="Wingdings" w:hAnsi="Wingdings" w:hint="default"/>
+      </w:rPr>
+    </w:lvl>
+  </w:abstractNum>
+  <w:num w:numId="1">
+    <w:abstractNumId w:val="0"/>
+  </w:num>
+</w:numbering>
 </file>
 
 <file path=word/styles.xml><?xml version="1.0" encoding="utf-8"?>
@@ -11862,7 +14899,6 @@
   <w:style w:type="character" w:default="1" w:styleId="a0">
     <w:name w:val="Default Paragraph Font"/>
     <w:uiPriority w:val="1"/>
-    <w:semiHidden/>
     <w:unhideWhenUsed/>
   </w:style>
   <w:style w:type="table" w:default="1" w:styleId="a1">

</xml_diff>

<commit_message>
11: move routing from app to shared
</commit_message>
<xml_diff>
--- a/КОММЕНТАРИИ.docx
+++ b/КОММЕНТАРИИ.docx
@@ -304,29 +304,11 @@
     </w:p>
     <w:p>
       <w:pPr>
-        <w:shd w:val="clear" w:color="auto" w:fill="282A36"/>
-        <w:tabs>
-          <w:tab w:val="left" w:pos="916"/>
-          <w:tab w:val="left" w:pos="1832"/>
-          <w:tab w:val="left" w:pos="2748"/>
-          <w:tab w:val="left" w:pos="3664"/>
-          <w:tab w:val="left" w:pos="4580"/>
-          <w:tab w:val="left" w:pos="5496"/>
-          <w:tab w:val="left" w:pos="6412"/>
-          <w:tab w:val="left" w:pos="7328"/>
-          <w:tab w:val="left" w:pos="8244"/>
-          <w:tab w:val="left" w:pos="9160"/>
-          <w:tab w:val="left" w:pos="10076"/>
-          <w:tab w:val="left" w:pos="10992"/>
-          <w:tab w:val="left" w:pos="11908"/>
-          <w:tab w:val="left" w:pos="12824"/>
-          <w:tab w:val="left" w:pos="13740"/>
-          <w:tab w:val="left" w:pos="14656"/>
-        </w:tabs>
+        <w:shd w:val="clear" w:color="auto" w:fill="FFFFFF"/>
         <w:spacing w:after="0" w:line="240" w:lineRule="auto"/>
         <w:rPr>
           <w:rFonts w:eastAsia="Times New Roman" w:cstheme="minorHAnsi"/>
-          <w:color w:val="F8F8F2"/>
+          <w:color w:val="1B1642"/>
           <w:sz w:val="20"/>
           <w:szCs w:val="20"/>
           <w:lang w:val="en-US" w:eastAsia="ru-RU"/>
@@ -335,7 +317,7 @@
       <w:r>
         <w:rPr>
           <w:rFonts w:eastAsia="Times New Roman" w:cstheme="minorHAnsi"/>
-          <w:color w:val="F8F8F2"/>
+          <w:color w:val="1B1642"/>
           <w:sz w:val="20"/>
           <w:szCs w:val="20"/>
           <w:lang w:val="en-US" w:eastAsia="ru-RU"/>
@@ -345,29 +327,11 @@
     </w:p>
     <w:p>
       <w:pPr>
-        <w:shd w:val="clear" w:color="auto" w:fill="282A36"/>
-        <w:tabs>
-          <w:tab w:val="left" w:pos="916"/>
-          <w:tab w:val="left" w:pos="1832"/>
-          <w:tab w:val="left" w:pos="2748"/>
-          <w:tab w:val="left" w:pos="3664"/>
-          <w:tab w:val="left" w:pos="4580"/>
-          <w:tab w:val="left" w:pos="5496"/>
-          <w:tab w:val="left" w:pos="6412"/>
-          <w:tab w:val="left" w:pos="7328"/>
-          <w:tab w:val="left" w:pos="8244"/>
-          <w:tab w:val="left" w:pos="9160"/>
-          <w:tab w:val="left" w:pos="10076"/>
-          <w:tab w:val="left" w:pos="10992"/>
-          <w:tab w:val="left" w:pos="11908"/>
-          <w:tab w:val="left" w:pos="12824"/>
-          <w:tab w:val="left" w:pos="13740"/>
-          <w:tab w:val="left" w:pos="14656"/>
-        </w:tabs>
+        <w:shd w:val="clear" w:color="auto" w:fill="FFFFFF"/>
         <w:spacing w:after="0" w:line="240" w:lineRule="auto"/>
         <w:rPr>
           <w:rFonts w:eastAsia="Times New Roman" w:cstheme="minorHAnsi"/>
-          <w:color w:val="F8F8F2"/>
+          <w:color w:val="1B1642"/>
           <w:sz w:val="20"/>
           <w:szCs w:val="20"/>
           <w:lang w:val="en-US" w:eastAsia="ru-RU"/>
@@ -376,835 +340,266 @@
       <w:r>
         <w:rPr>
           <w:rFonts w:eastAsia="Times New Roman" w:cstheme="minorHAnsi"/>
-          <w:color w:val="F8F8F2"/>
+          <w:color w:val="1B1642"/>
           <w:sz w:val="20"/>
           <w:szCs w:val="20"/>
           <w:lang w:val="en-US" w:eastAsia="ru-RU"/>
         </w:rPr>
+        <w:t xml:space="preserve">  "name": "your-package-name",</w:t>
+      </w:r>
+    </w:p>
+    <w:p>
+      <w:pPr>
+        <w:shd w:val="clear" w:color="auto" w:fill="FFFFFF"/>
+        <w:spacing w:after="0" w:line="240" w:lineRule="auto"/>
+        <w:rPr>
+          <w:rFonts w:eastAsia="Times New Roman" w:cstheme="minorHAnsi"/>
+          <w:color w:val="1B1642"/>
+          <w:sz w:val="20"/>
+          <w:szCs w:val="20"/>
+          <w:lang w:val="en-US" w:eastAsia="ru-RU"/>
+        </w:rPr>
+      </w:pPr>
+      <w:r>
+        <w:rPr>
+          <w:rFonts w:eastAsia="Times New Roman" w:cstheme="minorHAnsi"/>
+          <w:color w:val="1B1642"/>
+          <w:sz w:val="20"/>
+          <w:szCs w:val="20"/>
+          <w:lang w:val="en-US" w:eastAsia="ru-RU"/>
+        </w:rPr>
+        <w:t xml:space="preserve">  "version": "1.0.0",</w:t>
+      </w:r>
+    </w:p>
+    <w:p>
+      <w:pPr>
+        <w:shd w:val="clear" w:color="auto" w:fill="FFFFFF"/>
+        <w:spacing w:after="0" w:line="240" w:lineRule="auto"/>
+        <w:rPr>
+          <w:rFonts w:eastAsia="Times New Roman" w:cstheme="minorHAnsi"/>
+          <w:color w:val="1B1642"/>
+          <w:sz w:val="20"/>
+          <w:szCs w:val="20"/>
+          <w:lang w:val="en-US" w:eastAsia="ru-RU"/>
+        </w:rPr>
+      </w:pPr>
+      <w:r>
+        <w:rPr>
+          <w:rFonts w:eastAsia="Times New Roman" w:cstheme="minorHAnsi"/>
+          <w:color w:val="1B1642"/>
+          <w:sz w:val="20"/>
+          <w:szCs w:val="20"/>
+          <w:lang w:val="en-US" w:eastAsia="ru-RU"/>
+        </w:rPr>
+        <w:t xml:space="preserve">  "description": "",</w:t>
+      </w:r>
+    </w:p>
+    <w:p>
+      <w:pPr>
+        <w:shd w:val="clear" w:color="auto" w:fill="FFFFFF"/>
+        <w:spacing w:after="0" w:line="240" w:lineRule="auto"/>
+        <w:rPr>
+          <w:rFonts w:eastAsia="Times New Roman" w:cstheme="minorHAnsi"/>
+          <w:color w:val="1B1642"/>
+          <w:sz w:val="20"/>
+          <w:szCs w:val="20"/>
+          <w:lang w:val="en-US" w:eastAsia="ru-RU"/>
+        </w:rPr>
+      </w:pPr>
+      <w:r>
+        <w:rPr>
+          <w:rFonts w:eastAsia="Times New Roman" w:cstheme="minorHAnsi"/>
+          <w:color w:val="1B1642"/>
+          <w:sz w:val="20"/>
+          <w:szCs w:val="20"/>
+          <w:lang w:val="en-US" w:eastAsia="ru-RU"/>
+        </w:rPr>
+        <w:t xml:space="preserve">  "main": "index.js",</w:t>
+      </w:r>
+    </w:p>
+    <w:p>
+      <w:pPr>
+        <w:shd w:val="clear" w:color="auto" w:fill="FFFFFF"/>
+        <w:spacing w:after="0" w:line="240" w:lineRule="auto"/>
+        <w:rPr>
+          <w:rFonts w:eastAsia="Times New Roman" w:cstheme="minorHAnsi"/>
+          <w:color w:val="1B1642"/>
+          <w:sz w:val="20"/>
+          <w:szCs w:val="20"/>
+          <w:lang w:val="en-US" w:eastAsia="ru-RU"/>
+        </w:rPr>
+      </w:pPr>
+      <w:r>
+        <w:rPr>
+          <w:rFonts w:eastAsia="Times New Roman" w:cstheme="minorHAnsi"/>
+          <w:color w:val="1B1642"/>
+          <w:sz w:val="20"/>
+          <w:szCs w:val="20"/>
+          <w:lang w:val="en-US" w:eastAsia="ru-RU"/>
+        </w:rPr>
+        <w:t xml:space="preserve">  "scripts": {</w:t>
+      </w:r>
+    </w:p>
+    <w:p>
+      <w:pPr>
+        <w:shd w:val="clear" w:color="auto" w:fill="FFFFFF"/>
+        <w:spacing w:after="0" w:line="240" w:lineRule="auto"/>
+        <w:rPr>
+          <w:rFonts w:eastAsia="Times New Roman" w:cstheme="minorHAnsi"/>
+          <w:color w:val="1B1642"/>
+          <w:sz w:val="20"/>
+          <w:szCs w:val="20"/>
+          <w:lang w:val="en-US" w:eastAsia="ru-RU"/>
+        </w:rPr>
+      </w:pPr>
+      <w:r>
+        <w:rPr>
+          <w:rFonts w:eastAsia="Times New Roman" w:cstheme="minorHAnsi"/>
+          <w:color w:val="1B1642"/>
+          <w:sz w:val="20"/>
+          <w:szCs w:val="20"/>
+          <w:lang w:val="en-US" w:eastAsia="ru-RU"/>
+        </w:rPr>
+        <w:t xml:space="preserve">    "test": "echo \"Error: no test specified\" &amp;&amp; exit 1"</w:t>
+      </w:r>
+    </w:p>
+    <w:p>
+      <w:pPr>
+        <w:shd w:val="clear" w:color="auto" w:fill="FFFFFF"/>
+        <w:spacing w:after="0" w:line="240" w:lineRule="auto"/>
+        <w:rPr>
+          <w:rFonts w:eastAsia="Times New Roman" w:cstheme="minorHAnsi"/>
+          <w:color w:val="1B1642"/>
+          <w:sz w:val="20"/>
+          <w:szCs w:val="20"/>
+          <w:lang w:eastAsia="ru-RU"/>
+        </w:rPr>
+      </w:pPr>
+      <w:r>
+        <w:rPr>
+          <w:rFonts w:eastAsia="Times New Roman" w:cstheme="minorHAnsi"/>
+          <w:color w:val="1B1642"/>
+          <w:sz w:val="20"/>
+          <w:szCs w:val="20"/>
+          <w:lang w:val="en-US" w:eastAsia="ru-RU"/>
+        </w:rPr>
         <w:t xml:space="preserve">  </w:t>
       </w:r>
       <w:r>
         <w:rPr>
           <w:rFonts w:eastAsia="Times New Roman" w:cstheme="minorHAnsi"/>
-          <w:color w:val="FF79C6"/>
-          <w:sz w:val="20"/>
-          <w:szCs w:val="20"/>
-          <w:lang w:val="en-US" w:eastAsia="ru-RU"/>
-        </w:rPr>
-        <w:t>"name"</w:t>
-      </w:r>
-      <w:r>
+          <w:color w:val="1B1642"/>
+          <w:sz w:val="20"/>
+          <w:szCs w:val="20"/>
+          <w:lang w:eastAsia="ru-RU"/>
+        </w:rPr>
+        <w:t>},</w:t>
+      </w:r>
+    </w:p>
+    <w:p>
+      <w:pPr>
+        <w:shd w:val="clear" w:color="auto" w:fill="FFFFFF"/>
+        <w:spacing w:after="0" w:line="240" w:lineRule="auto"/>
         <w:rPr>
           <w:rFonts w:eastAsia="Times New Roman" w:cstheme="minorHAnsi"/>
-          <w:color w:val="F8F8F2"/>
-          <w:sz w:val="20"/>
-          <w:szCs w:val="20"/>
-          <w:lang w:val="en-US" w:eastAsia="ru-RU"/>
-        </w:rPr>
-        <w:t xml:space="preserve">: </w:t>
-      </w:r>
+          <w:color w:val="1B1642"/>
+          <w:sz w:val="20"/>
+          <w:szCs w:val="20"/>
+          <w:lang w:eastAsia="ru-RU"/>
+        </w:rPr>
+      </w:pPr>
       <w:r>
         <w:rPr>
           <w:rFonts w:eastAsia="Times New Roman" w:cstheme="minorHAnsi"/>
-          <w:color w:val="50FA7B"/>
-          <w:sz w:val="20"/>
-          <w:szCs w:val="20"/>
-          <w:lang w:val="en-US" w:eastAsia="ru-RU"/>
-        </w:rPr>
-        <w:t>"your-package-name"</w:t>
-      </w:r>
-      <w:r>
+          <w:color w:val="1B1642"/>
+          <w:sz w:val="20"/>
+          <w:szCs w:val="20"/>
+          <w:lang w:eastAsia="ru-RU"/>
+        </w:rPr>
+        <w:t xml:space="preserve">  "keywords": [],</w:t>
+      </w:r>
+    </w:p>
+    <w:p>
+      <w:pPr>
+        <w:shd w:val="clear" w:color="auto" w:fill="FFFFFF"/>
+        <w:spacing w:after="0" w:line="240" w:lineRule="auto"/>
         <w:rPr>
           <w:rFonts w:eastAsia="Times New Roman" w:cstheme="minorHAnsi"/>
-          <w:color w:val="F8F8F2"/>
-          <w:sz w:val="20"/>
-          <w:szCs w:val="20"/>
-          <w:lang w:val="en-US" w:eastAsia="ru-RU"/>
-        </w:rPr>
-        <w:t>,</w:t>
-      </w:r>
-    </w:p>
-    <w:p>
-      <w:pPr>
-        <w:shd w:val="clear" w:color="auto" w:fill="282A36"/>
-        <w:tabs>
-          <w:tab w:val="left" w:pos="916"/>
-          <w:tab w:val="left" w:pos="1832"/>
-          <w:tab w:val="left" w:pos="2748"/>
-          <w:tab w:val="left" w:pos="3664"/>
-          <w:tab w:val="left" w:pos="4580"/>
-          <w:tab w:val="left" w:pos="5496"/>
-          <w:tab w:val="left" w:pos="6412"/>
-          <w:tab w:val="left" w:pos="7328"/>
-          <w:tab w:val="left" w:pos="8244"/>
-          <w:tab w:val="left" w:pos="9160"/>
-          <w:tab w:val="left" w:pos="10076"/>
-          <w:tab w:val="left" w:pos="10992"/>
-          <w:tab w:val="left" w:pos="11908"/>
-          <w:tab w:val="left" w:pos="12824"/>
-          <w:tab w:val="left" w:pos="13740"/>
-          <w:tab w:val="left" w:pos="14656"/>
-        </w:tabs>
+          <w:color w:val="1B1642"/>
+          <w:sz w:val="20"/>
+          <w:szCs w:val="20"/>
+          <w:lang w:eastAsia="ru-RU"/>
+        </w:rPr>
+      </w:pPr>
+      <w:r>
+        <w:rPr>
+          <w:rFonts w:eastAsia="Times New Roman" w:cstheme="minorHAnsi"/>
+          <w:color w:val="1B1642"/>
+          <w:sz w:val="20"/>
+          <w:szCs w:val="20"/>
+          <w:lang w:eastAsia="ru-RU"/>
+        </w:rPr>
+        <w:t xml:space="preserve">  "author": "",</w:t>
+      </w:r>
+    </w:p>
+    <w:p>
+      <w:pPr>
+        <w:shd w:val="clear" w:color="auto" w:fill="FFFFFF"/>
         <w:spacing w:after="0" w:line="240" w:lineRule="auto"/>
         <w:rPr>
           <w:rFonts w:eastAsia="Times New Roman" w:cstheme="minorHAnsi"/>
-          <w:color w:val="F8F8F2"/>
-          <w:sz w:val="20"/>
-          <w:szCs w:val="20"/>
-          <w:lang w:val="en-US" w:eastAsia="ru-RU"/>
+          <w:color w:val="1B1642"/>
+          <w:sz w:val="20"/>
+          <w:szCs w:val="20"/>
+          <w:lang w:eastAsia="ru-RU"/>
         </w:rPr>
       </w:pPr>
       <w:r>
         <w:rPr>
           <w:rFonts w:eastAsia="Times New Roman" w:cstheme="minorHAnsi"/>
-          <w:color w:val="F8F8F2"/>
-          <w:sz w:val="20"/>
-          <w:szCs w:val="20"/>
-          <w:lang w:val="en-US" w:eastAsia="ru-RU"/>
-        </w:rPr>
-        <w:t xml:space="preserve">  </w:t>
-      </w:r>
-      <w:r>
+          <w:color w:val="1B1642"/>
+          <w:sz w:val="20"/>
+          <w:szCs w:val="20"/>
+          <w:lang w:eastAsia="ru-RU"/>
+        </w:rPr>
+        <w:t xml:space="preserve">  "license": "ISC"</w:t>
+      </w:r>
+    </w:p>
+    <w:p>
+      <w:pPr>
+        <w:shd w:val="clear" w:color="auto" w:fill="FFFFFF"/>
+        <w:spacing w:after="0" w:line="240" w:lineRule="auto"/>
         <w:rPr>
           <w:rFonts w:eastAsia="Times New Roman" w:cstheme="minorHAnsi"/>
-          <w:color w:val="FF79C6"/>
-          <w:sz w:val="20"/>
-          <w:szCs w:val="20"/>
-          <w:lang w:val="en-US" w:eastAsia="ru-RU"/>
-        </w:rPr>
-        <w:t>"version"</w:t>
-      </w:r>
+          <w:color w:val="1B1642"/>
+          <w:sz w:val="20"/>
+          <w:szCs w:val="20"/>
+          <w:lang w:eastAsia="ru-RU"/>
+        </w:rPr>
+      </w:pPr>
       <w:r>
         <w:rPr>
           <w:rFonts w:eastAsia="Times New Roman" w:cstheme="minorHAnsi"/>
-          <w:color w:val="F8F8F2"/>
-          <w:sz w:val="20"/>
-          <w:szCs w:val="20"/>
-          <w:lang w:val="en-US" w:eastAsia="ru-RU"/>
-        </w:rPr>
-        <w:t xml:space="preserve">: </w:t>
-      </w:r>
-      <w:r>
+          <w:color w:val="1B1642"/>
+          <w:sz w:val="20"/>
+          <w:szCs w:val="20"/>
+          <w:lang w:eastAsia="ru-RU"/>
+        </w:rPr>
+        <w:t>}</w:t>
+      </w:r>
+    </w:p>
+    <w:p>
+      <w:pPr>
+        <w:shd w:val="clear" w:color="auto" w:fill="FFFFFF"/>
+        <w:spacing w:after="0" w:line="240" w:lineRule="auto"/>
         <w:rPr>
           <w:rFonts w:eastAsia="Times New Roman" w:cstheme="minorHAnsi"/>
-          <w:color w:val="50FA7B"/>
-          <w:sz w:val="20"/>
-          <w:szCs w:val="20"/>
-          <w:lang w:val="en-US" w:eastAsia="ru-RU"/>
-        </w:rPr>
-        <w:t>"1.0.0"</w:t>
-      </w:r>
-      <w:r>
-        <w:rPr>
-          <w:rFonts w:eastAsia="Times New Roman" w:cstheme="minorHAnsi"/>
-          <w:color w:val="F8F8F2"/>
-          <w:sz w:val="20"/>
-          <w:szCs w:val="20"/>
-          <w:lang w:val="en-US" w:eastAsia="ru-RU"/>
-        </w:rPr>
-        <w:t>,</w:t>
-      </w:r>
-    </w:p>
-    <w:p>
-      <w:pPr>
-        <w:shd w:val="clear" w:color="auto" w:fill="282A36"/>
-        <w:tabs>
-          <w:tab w:val="left" w:pos="916"/>
-          <w:tab w:val="left" w:pos="1832"/>
-          <w:tab w:val="left" w:pos="2748"/>
-          <w:tab w:val="left" w:pos="3664"/>
-          <w:tab w:val="left" w:pos="4580"/>
-          <w:tab w:val="left" w:pos="5496"/>
-          <w:tab w:val="left" w:pos="6412"/>
-          <w:tab w:val="left" w:pos="7328"/>
-          <w:tab w:val="left" w:pos="8244"/>
-          <w:tab w:val="left" w:pos="9160"/>
-          <w:tab w:val="left" w:pos="10076"/>
-          <w:tab w:val="left" w:pos="10992"/>
-          <w:tab w:val="left" w:pos="11908"/>
-          <w:tab w:val="left" w:pos="12824"/>
-          <w:tab w:val="left" w:pos="13740"/>
-          <w:tab w:val="left" w:pos="14656"/>
-        </w:tabs>
-        <w:spacing w:after="0" w:line="240" w:lineRule="auto"/>
-        <w:rPr>
-          <w:rFonts w:eastAsia="Times New Roman" w:cstheme="minorHAnsi"/>
-          <w:color w:val="F8F8F2"/>
-          <w:sz w:val="20"/>
-          <w:szCs w:val="20"/>
-          <w:lang w:val="en-US" w:eastAsia="ru-RU"/>
-        </w:rPr>
-      </w:pPr>
-      <w:r>
-        <w:rPr>
-          <w:rFonts w:eastAsia="Times New Roman" w:cstheme="minorHAnsi"/>
-          <w:color w:val="F8F8F2"/>
-          <w:sz w:val="20"/>
-          <w:szCs w:val="20"/>
-          <w:lang w:val="en-US" w:eastAsia="ru-RU"/>
-        </w:rPr>
-        <w:t xml:space="preserve">  </w:t>
-      </w:r>
-      <w:r>
-        <w:rPr>
-          <w:rFonts w:eastAsia="Times New Roman" w:cstheme="minorHAnsi"/>
-          <w:color w:val="FF79C6"/>
-          <w:sz w:val="20"/>
-          <w:szCs w:val="20"/>
-          <w:lang w:val="en-US" w:eastAsia="ru-RU"/>
-        </w:rPr>
-        <w:t>"description"</w:t>
-      </w:r>
-      <w:r>
-        <w:rPr>
-          <w:rFonts w:eastAsia="Times New Roman" w:cstheme="minorHAnsi"/>
-          <w:color w:val="F8F8F2"/>
-          <w:sz w:val="20"/>
-          <w:szCs w:val="20"/>
-          <w:lang w:val="en-US" w:eastAsia="ru-RU"/>
-        </w:rPr>
-        <w:t xml:space="preserve">: </w:t>
-      </w:r>
-      <w:r>
-        <w:rPr>
-          <w:rFonts w:eastAsia="Times New Roman" w:cstheme="minorHAnsi"/>
-          <w:color w:val="50FA7B"/>
-          <w:sz w:val="20"/>
-          <w:szCs w:val="20"/>
-          <w:lang w:val="en-US" w:eastAsia="ru-RU"/>
-        </w:rPr>
-        <w:t>""</w:t>
-      </w:r>
-      <w:r>
-        <w:rPr>
-          <w:rFonts w:eastAsia="Times New Roman" w:cstheme="minorHAnsi"/>
-          <w:color w:val="F8F8F2"/>
-          <w:sz w:val="20"/>
-          <w:szCs w:val="20"/>
-          <w:lang w:val="en-US" w:eastAsia="ru-RU"/>
-        </w:rPr>
-        <w:t>,</w:t>
-      </w:r>
-    </w:p>
-    <w:p>
-      <w:pPr>
-        <w:shd w:val="clear" w:color="auto" w:fill="282A36"/>
-        <w:tabs>
-          <w:tab w:val="left" w:pos="916"/>
-          <w:tab w:val="left" w:pos="1832"/>
-          <w:tab w:val="left" w:pos="2748"/>
-          <w:tab w:val="left" w:pos="3664"/>
-          <w:tab w:val="left" w:pos="4580"/>
-          <w:tab w:val="left" w:pos="5496"/>
-          <w:tab w:val="left" w:pos="6412"/>
-          <w:tab w:val="left" w:pos="7328"/>
-          <w:tab w:val="left" w:pos="8244"/>
-          <w:tab w:val="left" w:pos="9160"/>
-          <w:tab w:val="left" w:pos="10076"/>
-          <w:tab w:val="left" w:pos="10992"/>
-          <w:tab w:val="left" w:pos="11908"/>
-          <w:tab w:val="left" w:pos="12824"/>
-          <w:tab w:val="left" w:pos="13740"/>
-          <w:tab w:val="left" w:pos="14656"/>
-        </w:tabs>
-        <w:spacing w:after="0" w:line="240" w:lineRule="auto"/>
-        <w:rPr>
-          <w:rFonts w:eastAsia="Times New Roman" w:cstheme="minorHAnsi"/>
-          <w:color w:val="F8F8F2"/>
-          <w:sz w:val="20"/>
-          <w:szCs w:val="20"/>
-          <w:lang w:val="en-US" w:eastAsia="ru-RU"/>
-        </w:rPr>
-      </w:pPr>
-      <w:r>
-        <w:rPr>
-          <w:rFonts w:eastAsia="Times New Roman" w:cstheme="minorHAnsi"/>
-          <w:color w:val="F8F8F2"/>
-          <w:sz w:val="20"/>
-          <w:szCs w:val="20"/>
-          <w:lang w:val="en-US" w:eastAsia="ru-RU"/>
-        </w:rPr>
-        <w:t xml:space="preserve">  </w:t>
-      </w:r>
-      <w:r>
-        <w:rPr>
-          <w:rFonts w:eastAsia="Times New Roman" w:cstheme="minorHAnsi"/>
-          <w:color w:val="FF79C6"/>
-          <w:sz w:val="20"/>
-          <w:szCs w:val="20"/>
-          <w:lang w:val="en-US" w:eastAsia="ru-RU"/>
-        </w:rPr>
-        <w:t>"main"</w:t>
-      </w:r>
-      <w:r>
-        <w:rPr>
-          <w:rFonts w:eastAsia="Times New Roman" w:cstheme="minorHAnsi"/>
-          <w:color w:val="F8F8F2"/>
-          <w:sz w:val="20"/>
-          <w:szCs w:val="20"/>
-          <w:lang w:val="en-US" w:eastAsia="ru-RU"/>
-        </w:rPr>
-        <w:t xml:space="preserve">: </w:t>
-      </w:r>
-      <w:r>
-        <w:rPr>
-          <w:rFonts w:eastAsia="Times New Roman" w:cstheme="minorHAnsi"/>
-          <w:color w:val="50FA7B"/>
-          <w:sz w:val="20"/>
-          <w:szCs w:val="20"/>
-          <w:lang w:val="en-US" w:eastAsia="ru-RU"/>
-        </w:rPr>
-        <w:t>"index.js"</w:t>
-      </w:r>
-      <w:r>
-        <w:rPr>
-          <w:rFonts w:eastAsia="Times New Roman" w:cstheme="minorHAnsi"/>
-          <w:color w:val="F8F8F2"/>
-          <w:sz w:val="20"/>
-          <w:szCs w:val="20"/>
-          <w:lang w:val="en-US" w:eastAsia="ru-RU"/>
-        </w:rPr>
-        <w:t>,</w:t>
-      </w:r>
-    </w:p>
-    <w:p>
-      <w:pPr>
-        <w:shd w:val="clear" w:color="auto" w:fill="282A36"/>
-        <w:tabs>
-          <w:tab w:val="left" w:pos="916"/>
-          <w:tab w:val="left" w:pos="1832"/>
-          <w:tab w:val="left" w:pos="2748"/>
-          <w:tab w:val="left" w:pos="3664"/>
-          <w:tab w:val="left" w:pos="4580"/>
-          <w:tab w:val="left" w:pos="5496"/>
-          <w:tab w:val="left" w:pos="6412"/>
-          <w:tab w:val="left" w:pos="7328"/>
-          <w:tab w:val="left" w:pos="8244"/>
-          <w:tab w:val="left" w:pos="9160"/>
-          <w:tab w:val="left" w:pos="10076"/>
-          <w:tab w:val="left" w:pos="10992"/>
-          <w:tab w:val="left" w:pos="11908"/>
-          <w:tab w:val="left" w:pos="12824"/>
-          <w:tab w:val="left" w:pos="13740"/>
-          <w:tab w:val="left" w:pos="14656"/>
-        </w:tabs>
-        <w:spacing w:after="0" w:line="240" w:lineRule="auto"/>
-        <w:rPr>
-          <w:rFonts w:eastAsia="Times New Roman" w:cstheme="minorHAnsi"/>
-          <w:color w:val="F8F8F2"/>
-          <w:sz w:val="20"/>
-          <w:szCs w:val="20"/>
-          <w:lang w:val="en-US" w:eastAsia="ru-RU"/>
-        </w:rPr>
-      </w:pPr>
-      <w:r>
-        <w:rPr>
-          <w:rFonts w:eastAsia="Times New Roman" w:cstheme="minorHAnsi"/>
-          <w:color w:val="F8F8F2"/>
-          <w:sz w:val="20"/>
-          <w:szCs w:val="20"/>
-          <w:lang w:val="en-US" w:eastAsia="ru-RU"/>
-        </w:rPr>
-        <w:t xml:space="preserve">  </w:t>
-      </w:r>
-      <w:r>
-        <w:rPr>
-          <w:rFonts w:eastAsia="Times New Roman" w:cstheme="minorHAnsi"/>
-          <w:color w:val="FF79C6"/>
-          <w:sz w:val="20"/>
-          <w:szCs w:val="20"/>
-          <w:lang w:val="en-US" w:eastAsia="ru-RU"/>
-        </w:rPr>
-        <w:t>"scripts"</w:t>
-      </w:r>
-      <w:r>
-        <w:rPr>
-          <w:rFonts w:eastAsia="Times New Roman" w:cstheme="minorHAnsi"/>
-          <w:color w:val="F8F8F2"/>
-          <w:sz w:val="20"/>
-          <w:szCs w:val="20"/>
-          <w:lang w:val="en-US" w:eastAsia="ru-RU"/>
-        </w:rPr>
-        <w:t>: {</w:t>
-      </w:r>
-    </w:p>
-    <w:p>
-      <w:pPr>
-        <w:shd w:val="clear" w:color="auto" w:fill="282A36"/>
-        <w:tabs>
-          <w:tab w:val="left" w:pos="916"/>
-          <w:tab w:val="left" w:pos="1832"/>
-          <w:tab w:val="left" w:pos="2748"/>
-          <w:tab w:val="left" w:pos="3664"/>
-          <w:tab w:val="left" w:pos="4580"/>
-          <w:tab w:val="left" w:pos="5496"/>
-          <w:tab w:val="left" w:pos="6412"/>
-          <w:tab w:val="left" w:pos="7328"/>
-          <w:tab w:val="left" w:pos="8244"/>
-          <w:tab w:val="left" w:pos="9160"/>
-          <w:tab w:val="left" w:pos="10076"/>
-          <w:tab w:val="left" w:pos="10992"/>
-          <w:tab w:val="left" w:pos="11908"/>
-          <w:tab w:val="left" w:pos="12824"/>
-          <w:tab w:val="left" w:pos="13740"/>
-          <w:tab w:val="left" w:pos="14656"/>
-        </w:tabs>
-        <w:spacing w:after="0" w:line="240" w:lineRule="auto"/>
-        <w:rPr>
-          <w:rFonts w:eastAsia="Times New Roman" w:cstheme="minorHAnsi"/>
-          <w:color w:val="F8F8F2"/>
-          <w:sz w:val="20"/>
-          <w:szCs w:val="20"/>
-          <w:lang w:val="en-US" w:eastAsia="ru-RU"/>
-        </w:rPr>
-      </w:pPr>
-      <w:r>
-        <w:rPr>
-          <w:rFonts w:eastAsia="Times New Roman" w:cstheme="minorHAnsi"/>
-          <w:color w:val="F8F8F2"/>
-          <w:sz w:val="20"/>
-          <w:szCs w:val="20"/>
-          <w:lang w:val="en-US" w:eastAsia="ru-RU"/>
-        </w:rPr>
-        <w:t xml:space="preserve">    </w:t>
-      </w:r>
-      <w:r>
-        <w:rPr>
-          <w:rFonts w:eastAsia="Times New Roman" w:cstheme="minorHAnsi"/>
-          <w:color w:val="FF79C6"/>
-          <w:sz w:val="20"/>
-          <w:szCs w:val="20"/>
-          <w:lang w:val="en-US" w:eastAsia="ru-RU"/>
-        </w:rPr>
-        <w:t>"test"</w:t>
-      </w:r>
-      <w:r>
-        <w:rPr>
-          <w:rFonts w:eastAsia="Times New Roman" w:cstheme="minorHAnsi"/>
-          <w:color w:val="F8F8F2"/>
-          <w:sz w:val="20"/>
-          <w:szCs w:val="20"/>
-          <w:lang w:val="en-US" w:eastAsia="ru-RU"/>
-        </w:rPr>
-        <w:t xml:space="preserve">: </w:t>
-      </w:r>
-      <w:r>
-        <w:rPr>
-          <w:rFonts w:eastAsia="Times New Roman" w:cstheme="minorHAnsi"/>
-          <w:color w:val="50FA7B"/>
-          <w:sz w:val="20"/>
-          <w:szCs w:val="20"/>
-          <w:lang w:val="en-US" w:eastAsia="ru-RU"/>
-        </w:rPr>
-        <w:t>"echo \"Error: no test specified\" &amp;&amp; exit 1"</w:t>
-      </w:r>
-    </w:p>
-    <w:p>
-      <w:pPr>
-        <w:shd w:val="clear" w:color="auto" w:fill="282A36"/>
-        <w:tabs>
-          <w:tab w:val="left" w:pos="916"/>
-          <w:tab w:val="left" w:pos="1832"/>
-          <w:tab w:val="left" w:pos="2748"/>
-          <w:tab w:val="left" w:pos="3664"/>
-          <w:tab w:val="left" w:pos="4580"/>
-          <w:tab w:val="left" w:pos="5496"/>
-          <w:tab w:val="left" w:pos="6412"/>
-          <w:tab w:val="left" w:pos="7328"/>
-          <w:tab w:val="left" w:pos="8244"/>
-          <w:tab w:val="left" w:pos="9160"/>
-          <w:tab w:val="left" w:pos="10076"/>
-          <w:tab w:val="left" w:pos="10992"/>
-          <w:tab w:val="left" w:pos="11908"/>
-          <w:tab w:val="left" w:pos="12824"/>
-          <w:tab w:val="left" w:pos="13740"/>
-          <w:tab w:val="left" w:pos="14656"/>
-        </w:tabs>
-        <w:spacing w:after="0" w:line="240" w:lineRule="auto"/>
-        <w:rPr>
-          <w:rFonts w:eastAsia="Times New Roman" w:cstheme="minorHAnsi"/>
-          <w:color w:val="F8F8F2"/>
+          <w:color w:val="1B1642"/>
           <w:sz w:val="20"/>
           <w:szCs w:val="20"/>
           <w:lang w:eastAsia="ru-RU"/>
         </w:rPr>
       </w:pPr>
-      <w:r>
-        <w:rPr>
-          <w:rFonts w:eastAsia="Times New Roman" w:cstheme="minorHAnsi"/>
-          <w:color w:val="F8F8F2"/>
-          <w:sz w:val="20"/>
-          <w:szCs w:val="20"/>
-          <w:lang w:val="en-US" w:eastAsia="ru-RU"/>
-        </w:rPr>
-        <w:t xml:space="preserve">  </w:t>
-      </w:r>
-      <w:r>
-        <w:rPr>
-          <w:rFonts w:eastAsia="Times New Roman" w:cstheme="minorHAnsi"/>
-          <w:color w:val="F8F8F2"/>
-          <w:sz w:val="20"/>
-          <w:szCs w:val="20"/>
-          <w:lang w:eastAsia="ru-RU"/>
-        </w:rPr>
-        <w:t>},</w:t>
-      </w:r>
-    </w:p>
-    <w:p>
-      <w:pPr>
-        <w:shd w:val="clear" w:color="auto" w:fill="282A36"/>
-        <w:tabs>
-          <w:tab w:val="left" w:pos="916"/>
-          <w:tab w:val="left" w:pos="1832"/>
-          <w:tab w:val="left" w:pos="2748"/>
-          <w:tab w:val="left" w:pos="3664"/>
-          <w:tab w:val="left" w:pos="4580"/>
-          <w:tab w:val="left" w:pos="5496"/>
-          <w:tab w:val="left" w:pos="6412"/>
-          <w:tab w:val="left" w:pos="7328"/>
-          <w:tab w:val="left" w:pos="8244"/>
-          <w:tab w:val="left" w:pos="9160"/>
-          <w:tab w:val="left" w:pos="10076"/>
-          <w:tab w:val="left" w:pos="10992"/>
-          <w:tab w:val="left" w:pos="11908"/>
-          <w:tab w:val="left" w:pos="12824"/>
-          <w:tab w:val="left" w:pos="13740"/>
-          <w:tab w:val="left" w:pos="14656"/>
-        </w:tabs>
-        <w:spacing w:after="0" w:line="240" w:lineRule="auto"/>
-        <w:rPr>
-          <w:rFonts w:eastAsia="Times New Roman" w:cstheme="minorHAnsi"/>
-          <w:color w:val="F8F8F2"/>
-          <w:sz w:val="20"/>
-          <w:szCs w:val="20"/>
-          <w:lang w:eastAsia="ru-RU"/>
-        </w:rPr>
-      </w:pPr>
-      <w:r>
-        <w:rPr>
-          <w:rFonts w:eastAsia="Times New Roman" w:cstheme="minorHAnsi"/>
-          <w:color w:val="F8F8F2"/>
-          <w:sz w:val="20"/>
-          <w:szCs w:val="20"/>
-          <w:lang w:eastAsia="ru-RU"/>
-        </w:rPr>
-        <w:t xml:space="preserve">  </w:t>
-      </w:r>
-      <w:r>
-        <w:rPr>
-          <w:rFonts w:eastAsia="Times New Roman" w:cstheme="minorHAnsi"/>
-          <w:color w:val="FF79C6"/>
-          <w:sz w:val="20"/>
-          <w:szCs w:val="20"/>
-          <w:lang w:eastAsia="ru-RU"/>
-        </w:rPr>
-        <w:t>"keywords"</w:t>
-      </w:r>
-      <w:r>
-        <w:rPr>
-          <w:rFonts w:eastAsia="Times New Roman" w:cstheme="minorHAnsi"/>
-          <w:color w:val="F8F8F2"/>
-          <w:sz w:val="20"/>
-          <w:szCs w:val="20"/>
-          <w:lang w:eastAsia="ru-RU"/>
-        </w:rPr>
-        <w:t>: [],</w:t>
-      </w:r>
-    </w:p>
-    <w:p>
-      <w:pPr>
-        <w:shd w:val="clear" w:color="auto" w:fill="282A36"/>
-        <w:tabs>
-          <w:tab w:val="left" w:pos="916"/>
-          <w:tab w:val="left" w:pos="1832"/>
-          <w:tab w:val="left" w:pos="2748"/>
-          <w:tab w:val="left" w:pos="3664"/>
-          <w:tab w:val="left" w:pos="4580"/>
-          <w:tab w:val="left" w:pos="5496"/>
-          <w:tab w:val="left" w:pos="6412"/>
-          <w:tab w:val="left" w:pos="7328"/>
-          <w:tab w:val="left" w:pos="8244"/>
-          <w:tab w:val="left" w:pos="9160"/>
-          <w:tab w:val="left" w:pos="10076"/>
-          <w:tab w:val="left" w:pos="10992"/>
-          <w:tab w:val="left" w:pos="11908"/>
-          <w:tab w:val="left" w:pos="12824"/>
-          <w:tab w:val="left" w:pos="13740"/>
-          <w:tab w:val="left" w:pos="14656"/>
-        </w:tabs>
-        <w:spacing w:after="0" w:line="240" w:lineRule="auto"/>
-        <w:rPr>
-          <w:rFonts w:eastAsia="Times New Roman" w:cstheme="minorHAnsi"/>
-          <w:color w:val="F8F8F2"/>
-          <w:sz w:val="20"/>
-          <w:szCs w:val="20"/>
-          <w:lang w:eastAsia="ru-RU"/>
-        </w:rPr>
-      </w:pPr>
-      <w:r>
-        <w:rPr>
-          <w:rFonts w:eastAsia="Times New Roman" w:cstheme="minorHAnsi"/>
-          <w:color w:val="F8F8F2"/>
-          <w:sz w:val="20"/>
-          <w:szCs w:val="20"/>
-          <w:lang w:eastAsia="ru-RU"/>
-        </w:rPr>
-        <w:t xml:space="preserve">  </w:t>
-      </w:r>
-      <w:r>
-        <w:rPr>
-          <w:rFonts w:eastAsia="Times New Roman" w:cstheme="minorHAnsi"/>
-          <w:color w:val="FF79C6"/>
-          <w:sz w:val="20"/>
-          <w:szCs w:val="20"/>
-          <w:lang w:eastAsia="ru-RU"/>
-        </w:rPr>
-        <w:t>"author"</w:t>
-      </w:r>
-      <w:r>
-        <w:rPr>
-          <w:rFonts w:eastAsia="Times New Roman" w:cstheme="minorHAnsi"/>
-          <w:color w:val="F8F8F2"/>
-          <w:sz w:val="20"/>
-          <w:szCs w:val="20"/>
-          <w:lang w:eastAsia="ru-RU"/>
-        </w:rPr>
-        <w:t xml:space="preserve">: </w:t>
-      </w:r>
-      <w:r>
-        <w:rPr>
-          <w:rFonts w:eastAsia="Times New Roman" w:cstheme="minorHAnsi"/>
-          <w:color w:val="50FA7B"/>
-          <w:sz w:val="20"/>
-          <w:szCs w:val="20"/>
-          <w:lang w:eastAsia="ru-RU"/>
-        </w:rPr>
-        <w:t>""</w:t>
-      </w:r>
-      <w:r>
-        <w:rPr>
-          <w:rFonts w:eastAsia="Times New Roman" w:cstheme="minorHAnsi"/>
-          <w:color w:val="F8F8F2"/>
-          <w:sz w:val="20"/>
-          <w:szCs w:val="20"/>
-          <w:lang w:eastAsia="ru-RU"/>
-        </w:rPr>
-        <w:t>,</w:t>
-      </w:r>
-    </w:p>
-    <w:p>
-      <w:pPr>
-        <w:shd w:val="clear" w:color="auto" w:fill="282A36"/>
-        <w:tabs>
-          <w:tab w:val="left" w:pos="916"/>
-          <w:tab w:val="left" w:pos="1832"/>
-          <w:tab w:val="left" w:pos="2748"/>
-          <w:tab w:val="left" w:pos="3664"/>
-          <w:tab w:val="left" w:pos="4580"/>
-          <w:tab w:val="left" w:pos="5496"/>
-          <w:tab w:val="left" w:pos="6412"/>
-          <w:tab w:val="left" w:pos="7328"/>
-          <w:tab w:val="left" w:pos="8244"/>
-          <w:tab w:val="left" w:pos="9160"/>
-          <w:tab w:val="left" w:pos="10076"/>
-          <w:tab w:val="left" w:pos="10992"/>
-          <w:tab w:val="left" w:pos="11908"/>
-          <w:tab w:val="left" w:pos="12824"/>
-          <w:tab w:val="left" w:pos="13740"/>
-          <w:tab w:val="left" w:pos="14656"/>
-        </w:tabs>
-        <w:spacing w:after="0" w:line="240" w:lineRule="auto"/>
-        <w:rPr>
-          <w:rFonts w:eastAsia="Times New Roman" w:cstheme="minorHAnsi"/>
-          <w:color w:val="F8F8F2"/>
-          <w:sz w:val="20"/>
-          <w:szCs w:val="20"/>
-          <w:lang w:eastAsia="ru-RU"/>
-        </w:rPr>
-      </w:pPr>
-      <w:r>
-        <w:rPr>
-          <w:rFonts w:eastAsia="Times New Roman" w:cstheme="minorHAnsi"/>
-          <w:color w:val="F8F8F2"/>
-          <w:sz w:val="20"/>
-          <w:szCs w:val="20"/>
-          <w:lang w:eastAsia="ru-RU"/>
-        </w:rPr>
-        <w:t xml:space="preserve">  </w:t>
-      </w:r>
-      <w:r>
-        <w:rPr>
-          <w:rFonts w:eastAsia="Times New Roman" w:cstheme="minorHAnsi"/>
-          <w:color w:val="FF79C6"/>
-          <w:sz w:val="20"/>
-          <w:szCs w:val="20"/>
-          <w:lang w:eastAsia="ru-RU"/>
-        </w:rPr>
-        <w:t>"license"</w:t>
-      </w:r>
-      <w:r>
-        <w:rPr>
-          <w:rFonts w:eastAsia="Times New Roman" w:cstheme="minorHAnsi"/>
-          <w:color w:val="F8F8F2"/>
-          <w:sz w:val="20"/>
-          <w:szCs w:val="20"/>
-          <w:lang w:eastAsia="ru-RU"/>
-        </w:rPr>
-        <w:t xml:space="preserve">: </w:t>
-      </w:r>
-      <w:r>
-        <w:rPr>
-          <w:rFonts w:eastAsia="Times New Roman" w:cstheme="minorHAnsi"/>
-          <w:color w:val="50FA7B"/>
-          <w:sz w:val="20"/>
-          <w:szCs w:val="20"/>
-          <w:lang w:eastAsia="ru-RU"/>
-        </w:rPr>
-        <w:t>"ISC"</w:t>
-      </w:r>
-    </w:p>
-    <w:p>
-      <w:pPr>
-        <w:shd w:val="clear" w:color="auto" w:fill="282A36"/>
-        <w:tabs>
-          <w:tab w:val="left" w:pos="916"/>
-          <w:tab w:val="left" w:pos="1832"/>
-          <w:tab w:val="left" w:pos="2748"/>
-          <w:tab w:val="left" w:pos="3664"/>
-          <w:tab w:val="left" w:pos="4580"/>
-          <w:tab w:val="left" w:pos="5496"/>
-          <w:tab w:val="left" w:pos="6412"/>
-          <w:tab w:val="left" w:pos="7328"/>
-          <w:tab w:val="left" w:pos="8244"/>
-          <w:tab w:val="left" w:pos="9160"/>
-          <w:tab w:val="left" w:pos="10076"/>
-          <w:tab w:val="left" w:pos="10992"/>
-          <w:tab w:val="left" w:pos="11908"/>
-          <w:tab w:val="left" w:pos="12824"/>
-          <w:tab w:val="left" w:pos="13740"/>
-          <w:tab w:val="left" w:pos="14656"/>
-        </w:tabs>
-        <w:spacing w:after="120" w:line="240" w:lineRule="auto"/>
-        <w:rPr>
-          <w:rFonts w:eastAsia="Times New Roman" w:cstheme="minorHAnsi"/>
-          <w:color w:val="F8F8F2"/>
-          <w:sz w:val="20"/>
-          <w:szCs w:val="20"/>
-          <w:lang w:eastAsia="ru-RU"/>
-        </w:rPr>
-      </w:pPr>
-      <w:r>
-        <w:rPr>
-          <w:rFonts w:eastAsia="Times New Roman" w:cstheme="minorHAnsi"/>
-          <w:color w:val="F8F8F2"/>
-          <w:sz w:val="20"/>
-          <w:szCs w:val="20"/>
-          <w:lang w:eastAsia="ru-RU"/>
-        </w:rPr>
-        <w:t>}</w:t>
-      </w:r>
-    </w:p>
-    <w:p>
-      <w:pPr>
-        <w:shd w:val="clear" w:color="auto" w:fill="282A36"/>
-        <w:tabs>
-          <w:tab w:val="left" w:pos="916"/>
-          <w:tab w:val="left" w:pos="1832"/>
-          <w:tab w:val="left" w:pos="2748"/>
-          <w:tab w:val="left" w:pos="3664"/>
-          <w:tab w:val="left" w:pos="4580"/>
-          <w:tab w:val="left" w:pos="5496"/>
-          <w:tab w:val="left" w:pos="6412"/>
-          <w:tab w:val="left" w:pos="7328"/>
-          <w:tab w:val="left" w:pos="8244"/>
-          <w:tab w:val="left" w:pos="9160"/>
-          <w:tab w:val="left" w:pos="10076"/>
-          <w:tab w:val="left" w:pos="10992"/>
-          <w:tab w:val="left" w:pos="11908"/>
-          <w:tab w:val="left" w:pos="12824"/>
-          <w:tab w:val="left" w:pos="13740"/>
-          <w:tab w:val="left" w:pos="14656"/>
-        </w:tabs>
-        <w:spacing w:after="0" w:line="240" w:lineRule="auto"/>
-        <w:rPr>
-          <w:rFonts w:eastAsia="Times New Roman" w:cstheme="minorHAnsi"/>
-          <w:color w:val="0000FF"/>
-          <w:sz w:val="20"/>
-          <w:szCs w:val="20"/>
-          <w:lang w:eastAsia="ru-RU"/>
-        </w:rPr>
-      </w:pPr>
-      <w:r>
-        <w:rPr>
-          <w:rFonts w:eastAsia="Times New Roman" w:cstheme="minorHAnsi"/>
-          <w:color w:val="1B1642"/>
-          <w:sz w:val="20"/>
-          <w:szCs w:val="20"/>
-          <w:lang w:eastAsia="ru-RU"/>
-        </w:rPr>
-        <w:fldChar w:fldCharType="begin"/>
-      </w:r>
-      <w:r>
-        <w:rPr>
-          <w:rFonts w:eastAsia="Times New Roman" w:cstheme="minorHAnsi"/>
-          <w:color w:val="1B1642"/>
-          <w:sz w:val="20"/>
-          <w:szCs w:val="20"/>
-          <w:lang w:eastAsia="ru-RU"/>
-        </w:rPr>
-        <w:instrText xml:space="preserve"> HYPERLINK "https://www.phind.com/agent?cache=clovoajvv000wl307g0t0g3fb" \t "_blank" </w:instrText>
-      </w:r>
-      <w:r>
-        <w:rPr>
-          <w:rFonts w:eastAsia="Times New Roman" w:cstheme="minorHAnsi"/>
-          <w:color w:val="1B1642"/>
-          <w:sz w:val="20"/>
-          <w:szCs w:val="20"/>
-          <w:lang w:eastAsia="ru-RU"/>
-        </w:rPr>
-        <w:fldChar w:fldCharType="separate"/>
-      </w:r>
-    </w:p>
-    <w:p>
-      <w:pPr>
-        <w:shd w:val="clear" w:color="auto" w:fill="282A36"/>
-        <w:tabs>
-          <w:tab w:val="left" w:pos="916"/>
-          <w:tab w:val="left" w:pos="1832"/>
-          <w:tab w:val="left" w:pos="2748"/>
-          <w:tab w:val="left" w:pos="3664"/>
-          <w:tab w:val="left" w:pos="4580"/>
-          <w:tab w:val="left" w:pos="5496"/>
-          <w:tab w:val="left" w:pos="6412"/>
-          <w:tab w:val="left" w:pos="7328"/>
-          <w:tab w:val="left" w:pos="8244"/>
-          <w:tab w:val="left" w:pos="9160"/>
-          <w:tab w:val="left" w:pos="10076"/>
-          <w:tab w:val="left" w:pos="10992"/>
-          <w:tab w:val="left" w:pos="11908"/>
-          <w:tab w:val="left" w:pos="12824"/>
-          <w:tab w:val="left" w:pos="13740"/>
-          <w:tab w:val="left" w:pos="14656"/>
-        </w:tabs>
-        <w:spacing w:after="0" w:line="240" w:lineRule="auto"/>
-        <w:rPr>
-          <w:rFonts w:eastAsia="Times New Roman" w:cstheme="minorHAnsi"/>
-          <w:color w:val="1B1642"/>
-          <w:sz w:val="20"/>
-          <w:szCs w:val="20"/>
-          <w:lang w:eastAsia="ru-RU"/>
-        </w:rPr>
-      </w:pPr>
-      <w:r>
-        <w:rPr>
-          <w:rFonts w:eastAsia="Times New Roman" w:cstheme="minorHAnsi"/>
-          <w:color w:val="1B1642"/>
-          <w:sz w:val="20"/>
-          <w:szCs w:val="20"/>
-          <w:lang w:eastAsia="ru-RU"/>
-        </w:rPr>
-        <w:fldChar w:fldCharType="end"/>
-      </w:r>
     </w:p>
     <w:p>
       <w:pPr>
@@ -2138,20 +1533,19 @@
     </w:p>
     <w:p>
       <w:pPr>
-        <w:pStyle w:val="HTML0"/>
-        <w:shd w:val="clear" w:color="auto" w:fill="282A36"/>
-        <w:rPr>
-          <w:rStyle w:val="HTML"/>
+        <w:pStyle w:val="text-black"/>
+        <w:shd w:val="clear" w:color="auto" w:fill="FFFFFF"/>
+        <w:spacing w:before="0" w:beforeAutospacing="0" w:after="0" w:afterAutospacing="0"/>
+        <w:rPr>
           <w:rFonts w:asciiTheme="minorHAnsi" w:hAnsiTheme="minorHAnsi" w:cstheme="minorHAnsi"/>
-          <w:color w:val="F8F8F2"/>
-          <w:lang w:val="en-US"/>
-        </w:rPr>
-      </w:pPr>
-      <w:r>
-        <w:rPr>
-          <w:rStyle w:val="token"/>
+          <w:color w:val="1B1642"/>
+          <w:lang w:val="en-US"/>
+        </w:rPr>
+      </w:pPr>
+      <w:r>
+        <w:rPr>
           <w:rFonts w:asciiTheme="minorHAnsi" w:hAnsiTheme="minorHAnsi" w:cstheme="minorHAnsi"/>
-          <w:color w:val="F8F8F2"/>
+          <w:color w:val="1B1642"/>
           <w:lang w:val="en-US"/>
         </w:rPr>
         <w:t>{</w:t>
@@ -2159,948 +1553,324 @@
     </w:p>
     <w:p>
       <w:pPr>
-        <w:pStyle w:val="HTML0"/>
-        <w:shd w:val="clear" w:color="auto" w:fill="282A36"/>
-        <w:rPr>
-          <w:rStyle w:val="HTML"/>
+        <w:pStyle w:val="text-black"/>
+        <w:shd w:val="clear" w:color="auto" w:fill="FFFFFF"/>
+        <w:spacing w:before="0" w:beforeAutospacing="0" w:after="0" w:afterAutospacing="0"/>
+        <w:rPr>
           <w:rFonts w:asciiTheme="minorHAnsi" w:hAnsiTheme="minorHAnsi" w:cstheme="minorHAnsi"/>
-          <w:color w:val="F8F8F2"/>
-          <w:lang w:val="en-US"/>
-        </w:rPr>
-      </w:pPr>
-      <w:r>
-        <w:rPr>
-          <w:rStyle w:val="HTML"/>
+          <w:color w:val="1B1642"/>
+          <w:lang w:val="en-US"/>
+        </w:rPr>
+      </w:pPr>
+      <w:r>
+        <w:rPr>
           <w:rFonts w:asciiTheme="minorHAnsi" w:hAnsiTheme="minorHAnsi" w:cstheme="minorHAnsi"/>
-          <w:color w:val="F8F8F2"/>
+          <w:color w:val="1B1642"/>
+          <w:lang w:val="en-US"/>
+        </w:rPr>
+        <w:t xml:space="preserve">  "name": "your-package-name",</w:t>
+      </w:r>
+    </w:p>
+    <w:p>
+      <w:pPr>
+        <w:pStyle w:val="text-black"/>
+        <w:shd w:val="clear" w:color="auto" w:fill="FFFFFF"/>
+        <w:spacing w:before="0" w:beforeAutospacing="0" w:after="0" w:afterAutospacing="0"/>
+        <w:rPr>
+          <w:rFonts w:asciiTheme="minorHAnsi" w:hAnsiTheme="minorHAnsi" w:cstheme="minorHAnsi"/>
+          <w:color w:val="1B1642"/>
+          <w:lang w:val="en-US"/>
+        </w:rPr>
+      </w:pPr>
+      <w:r>
+        <w:rPr>
+          <w:rFonts w:asciiTheme="minorHAnsi" w:hAnsiTheme="minorHAnsi" w:cstheme="minorHAnsi"/>
+          <w:color w:val="1B1642"/>
+          <w:lang w:val="en-US"/>
+        </w:rPr>
+        <w:t xml:space="preserve">  "version": "1.0.0",</w:t>
+      </w:r>
+    </w:p>
+    <w:p>
+      <w:pPr>
+        <w:pStyle w:val="text-black"/>
+        <w:shd w:val="clear" w:color="auto" w:fill="FFFFFF"/>
+        <w:spacing w:before="0" w:beforeAutospacing="0" w:after="0" w:afterAutospacing="0"/>
+        <w:rPr>
+          <w:rFonts w:asciiTheme="minorHAnsi" w:hAnsiTheme="minorHAnsi" w:cstheme="minorHAnsi"/>
+          <w:color w:val="1B1642"/>
+        </w:rPr>
+      </w:pPr>
+      <w:r>
+        <w:rPr>
+          <w:rFonts w:asciiTheme="minorHAnsi" w:hAnsiTheme="minorHAnsi" w:cstheme="minorHAnsi"/>
+          <w:color w:val="1B1642"/>
           <w:lang w:val="en-US"/>
         </w:rPr>
         <w:t xml:space="preserve">  </w:t>
       </w:r>
       <w:r>
         <w:rPr>
-          <w:rStyle w:val="token"/>
           <w:rFonts w:asciiTheme="minorHAnsi" w:hAnsiTheme="minorHAnsi" w:cstheme="minorHAnsi"/>
-          <w:color w:val="FF79C6"/>
-          <w:lang w:val="en-US"/>
-        </w:rPr>
-        <w:t>"name"</w:t>
-      </w:r>
-      <w:r>
-        <w:rPr>
-          <w:rStyle w:val="token"/>
+          <w:color w:val="1B1642"/>
+        </w:rPr>
+        <w:t>"description": "",</w:t>
+      </w:r>
+    </w:p>
+    <w:p>
+      <w:pPr>
+        <w:pStyle w:val="text-black"/>
+        <w:shd w:val="clear" w:color="auto" w:fill="FFFFFF"/>
+        <w:spacing w:before="0" w:beforeAutospacing="0" w:after="0" w:afterAutospacing="0"/>
+        <w:rPr>
           <w:rFonts w:asciiTheme="minorHAnsi" w:hAnsiTheme="minorHAnsi" w:cstheme="minorHAnsi"/>
-          <w:color w:val="F8F8F2"/>
-          <w:lang w:val="en-US"/>
-        </w:rPr>
-        <w:t>:</w:t>
-      </w:r>
-      <w:r>
-        <w:rPr>
-          <w:rStyle w:val="HTML"/>
+          <w:color w:val="1B1642"/>
+        </w:rPr>
+      </w:pPr>
+      <w:r>
+        <w:rPr>
           <w:rFonts w:asciiTheme="minorHAnsi" w:hAnsiTheme="minorHAnsi" w:cstheme="minorHAnsi"/>
-          <w:color w:val="F8F8F2"/>
-          <w:lang w:val="en-US"/>
-        </w:rPr>
-        <w:t xml:space="preserve"> </w:t>
-      </w:r>
-      <w:r>
-        <w:rPr>
-          <w:rStyle w:val="token"/>
+          <w:color w:val="1B1642"/>
+        </w:rPr>
+        <w:t xml:space="preserve">  "main": "index.js",</w:t>
+      </w:r>
+    </w:p>
+    <w:p>
+      <w:pPr>
+        <w:pStyle w:val="text-black"/>
+        <w:shd w:val="clear" w:color="auto" w:fill="FFFFFF"/>
+        <w:spacing w:before="0" w:beforeAutospacing="0" w:after="0" w:afterAutospacing="0"/>
+        <w:rPr>
           <w:rFonts w:asciiTheme="minorHAnsi" w:hAnsiTheme="minorHAnsi" w:cstheme="minorHAnsi"/>
-          <w:color w:val="50FA7B"/>
-          <w:lang w:val="en-US"/>
-        </w:rPr>
-        <w:t>"your-package-name"</w:t>
-      </w:r>
-      <w:r>
-        <w:rPr>
-          <w:rStyle w:val="token"/>
+          <w:color w:val="1B1642"/>
+          <w:lang w:val="en-US"/>
+        </w:rPr>
+      </w:pPr>
+      <w:r>
+        <w:rPr>
           <w:rFonts w:asciiTheme="minorHAnsi" w:hAnsiTheme="minorHAnsi" w:cstheme="minorHAnsi"/>
-          <w:color w:val="F8F8F2"/>
-          <w:lang w:val="en-US"/>
-        </w:rPr>
-        <w:t>,</w:t>
-      </w:r>
-    </w:p>
-    <w:p>
-      <w:pPr>
-        <w:pStyle w:val="HTML0"/>
-        <w:shd w:val="clear" w:color="auto" w:fill="282A36"/>
-        <w:rPr>
-          <w:rStyle w:val="HTML"/>
+          <w:color w:val="1B1642"/>
+          <w:lang w:val="en-US"/>
+        </w:rPr>
+        <w:t xml:space="preserve">  "scripts": {</w:t>
+      </w:r>
+    </w:p>
+    <w:p>
+      <w:pPr>
+        <w:pStyle w:val="text-black"/>
+        <w:shd w:val="clear" w:color="auto" w:fill="FFFFFF"/>
+        <w:spacing w:before="0" w:beforeAutospacing="0" w:after="0" w:afterAutospacing="0"/>
+        <w:rPr>
           <w:rFonts w:asciiTheme="minorHAnsi" w:hAnsiTheme="minorHAnsi" w:cstheme="minorHAnsi"/>
-          <w:color w:val="F8F8F2"/>
-          <w:lang w:val="en-US"/>
-        </w:rPr>
-      </w:pPr>
-      <w:r>
-        <w:rPr>
-          <w:rStyle w:val="HTML"/>
+          <w:color w:val="1B1642"/>
+          <w:lang w:val="en-US"/>
+        </w:rPr>
+      </w:pPr>
+      <w:r>
+        <w:rPr>
           <w:rFonts w:asciiTheme="minorHAnsi" w:hAnsiTheme="minorHAnsi" w:cstheme="minorHAnsi"/>
-          <w:color w:val="F8F8F2"/>
+          <w:color w:val="1B1642"/>
+          <w:lang w:val="en-US"/>
+        </w:rPr>
+        <w:t xml:space="preserve">    "test": "echo \"Error: no test specified\" &amp;&amp; exit 1",</w:t>
+      </w:r>
+    </w:p>
+    <w:p>
+      <w:pPr>
+        <w:pStyle w:val="text-black"/>
+        <w:shd w:val="clear" w:color="auto" w:fill="FFFFFF"/>
+        <w:spacing w:before="0" w:beforeAutospacing="0" w:after="0" w:afterAutospacing="0"/>
+        <w:rPr>
+          <w:rFonts w:asciiTheme="minorHAnsi" w:hAnsiTheme="minorHAnsi" w:cstheme="minorHAnsi"/>
+          <w:color w:val="1B1642"/>
+          <w:lang w:val="en-US"/>
+        </w:rPr>
+      </w:pPr>
+      <w:r>
+        <w:rPr>
+          <w:rFonts w:asciiTheme="minorHAnsi" w:hAnsiTheme="minorHAnsi" w:cstheme="minorHAnsi"/>
+          <w:color w:val="1B1642"/>
+          <w:lang w:val="en-US"/>
+        </w:rPr>
+        <w:t xml:space="preserve">    "build": "webpack"</w:t>
+      </w:r>
+    </w:p>
+    <w:p>
+      <w:pPr>
+        <w:pStyle w:val="text-black"/>
+        <w:shd w:val="clear" w:color="auto" w:fill="FFFFFF"/>
+        <w:spacing w:before="0" w:beforeAutospacing="0" w:after="0" w:afterAutospacing="0"/>
+        <w:rPr>
+          <w:rFonts w:asciiTheme="minorHAnsi" w:hAnsiTheme="minorHAnsi" w:cstheme="minorHAnsi"/>
+          <w:color w:val="1B1642"/>
+          <w:lang w:val="en-US"/>
+        </w:rPr>
+      </w:pPr>
+      <w:r>
+        <w:rPr>
+          <w:rFonts w:asciiTheme="minorHAnsi" w:hAnsiTheme="minorHAnsi" w:cstheme="minorHAnsi"/>
+          <w:color w:val="1B1642"/>
+          <w:lang w:val="en-US"/>
+        </w:rPr>
+        <w:t xml:space="preserve">  },</w:t>
+      </w:r>
+    </w:p>
+    <w:p>
+      <w:pPr>
+        <w:pStyle w:val="text-black"/>
+        <w:shd w:val="clear" w:color="auto" w:fill="FFFFFF"/>
+        <w:spacing w:before="0" w:beforeAutospacing="0" w:after="0" w:afterAutospacing="0"/>
+        <w:rPr>
+          <w:rFonts w:asciiTheme="minorHAnsi" w:hAnsiTheme="minorHAnsi" w:cstheme="minorHAnsi"/>
+          <w:color w:val="1B1642"/>
+          <w:lang w:val="en-US"/>
+        </w:rPr>
+      </w:pPr>
+      <w:r>
+        <w:rPr>
+          <w:rFonts w:asciiTheme="minorHAnsi" w:hAnsiTheme="minorHAnsi" w:cstheme="minorHAnsi"/>
+          <w:color w:val="1B1642"/>
+          <w:lang w:val="en-US"/>
+        </w:rPr>
+        <w:t xml:space="preserve">  "keywords": [],</w:t>
+      </w:r>
+    </w:p>
+    <w:p>
+      <w:pPr>
+        <w:pStyle w:val="text-black"/>
+        <w:shd w:val="clear" w:color="auto" w:fill="FFFFFF"/>
+        <w:spacing w:before="0" w:beforeAutospacing="0" w:after="0" w:afterAutospacing="0"/>
+        <w:rPr>
+          <w:rFonts w:asciiTheme="minorHAnsi" w:hAnsiTheme="minorHAnsi" w:cstheme="minorHAnsi"/>
+          <w:color w:val="1B1642"/>
+          <w:lang w:val="en-US"/>
+        </w:rPr>
+      </w:pPr>
+      <w:r>
+        <w:rPr>
+          <w:rFonts w:asciiTheme="minorHAnsi" w:hAnsiTheme="minorHAnsi" w:cstheme="minorHAnsi"/>
+          <w:color w:val="1B1642"/>
+          <w:lang w:val="en-US"/>
+        </w:rPr>
+        <w:t xml:space="preserve">  "author": "",</w:t>
+      </w:r>
+    </w:p>
+    <w:p>
+      <w:pPr>
+        <w:pStyle w:val="text-black"/>
+        <w:shd w:val="clear" w:color="auto" w:fill="FFFFFF"/>
+        <w:spacing w:before="0" w:beforeAutospacing="0" w:after="0" w:afterAutospacing="0"/>
+        <w:rPr>
+          <w:rFonts w:asciiTheme="minorHAnsi" w:hAnsiTheme="minorHAnsi" w:cstheme="minorHAnsi"/>
+          <w:color w:val="1B1642"/>
+          <w:lang w:val="en-US"/>
+        </w:rPr>
+      </w:pPr>
+      <w:r>
+        <w:rPr>
+          <w:rFonts w:asciiTheme="minorHAnsi" w:hAnsiTheme="minorHAnsi" w:cstheme="minorHAnsi"/>
+          <w:color w:val="1B1642"/>
+          <w:lang w:val="en-US"/>
+        </w:rPr>
+        <w:t xml:space="preserve">  "license": "ISC",</w:t>
+      </w:r>
+    </w:p>
+    <w:p>
+      <w:pPr>
+        <w:pStyle w:val="text-black"/>
+        <w:shd w:val="clear" w:color="auto" w:fill="FFFFFF"/>
+        <w:spacing w:before="0" w:beforeAutospacing="0" w:after="0" w:afterAutospacing="0"/>
+        <w:rPr>
+          <w:rFonts w:asciiTheme="minorHAnsi" w:hAnsiTheme="minorHAnsi" w:cstheme="minorHAnsi"/>
+          <w:color w:val="1B1642"/>
+        </w:rPr>
+      </w:pPr>
+      <w:r>
+        <w:rPr>
+          <w:rFonts w:asciiTheme="minorHAnsi" w:hAnsiTheme="minorHAnsi" w:cstheme="minorHAnsi"/>
+          <w:color w:val="1B1642"/>
           <w:lang w:val="en-US"/>
         </w:rPr>
         <w:t xml:space="preserve">  </w:t>
       </w:r>
       <w:r>
         <w:rPr>
-          <w:rStyle w:val="token"/>
           <w:rFonts w:asciiTheme="minorHAnsi" w:hAnsiTheme="minorHAnsi" w:cstheme="minorHAnsi"/>
-          <w:color w:val="FF79C6"/>
-          <w:lang w:val="en-US"/>
-        </w:rPr>
-        <w:t>"version"</w:t>
-      </w:r>
-      <w:r>
-        <w:rPr>
-          <w:rStyle w:val="token"/>
+          <w:color w:val="1B1642"/>
+        </w:rPr>
+        <w:t>"devDependencies": {</w:t>
+      </w:r>
+    </w:p>
+    <w:p>
+      <w:pPr>
+        <w:pStyle w:val="text-black"/>
+        <w:shd w:val="clear" w:color="auto" w:fill="FFFFFF"/>
+        <w:spacing w:before="0" w:beforeAutospacing="0" w:after="0" w:afterAutospacing="0"/>
+        <w:rPr>
           <w:rFonts w:asciiTheme="minorHAnsi" w:hAnsiTheme="minorHAnsi" w:cstheme="minorHAnsi"/>
-          <w:color w:val="F8F8F2"/>
-          <w:lang w:val="en-US"/>
-        </w:rPr>
-        <w:t>:</w:t>
-      </w:r>
-      <w:r>
-        <w:rPr>
-          <w:rStyle w:val="HTML"/>
+          <w:color w:val="1B1642"/>
+        </w:rPr>
+      </w:pPr>
+      <w:r>
+        <w:rPr>
           <w:rFonts w:asciiTheme="minorHAnsi" w:hAnsiTheme="minorHAnsi" w:cstheme="minorHAnsi"/>
-          <w:color w:val="F8F8F2"/>
-          <w:lang w:val="en-US"/>
-        </w:rPr>
-        <w:t xml:space="preserve"> </w:t>
-      </w:r>
-      <w:r>
-        <w:rPr>
-          <w:rStyle w:val="token"/>
+          <w:color w:val="1B1642"/>
+        </w:rPr>
+        <w:t xml:space="preserve">    "webpack": "^5.1.0",</w:t>
+      </w:r>
+    </w:p>
+    <w:p>
+      <w:pPr>
+        <w:pStyle w:val="text-black"/>
+        <w:shd w:val="clear" w:color="auto" w:fill="FFFFFF"/>
+        <w:spacing w:before="0" w:beforeAutospacing="0" w:after="0" w:afterAutospacing="0"/>
+        <w:rPr>
           <w:rFonts w:asciiTheme="minorHAnsi" w:hAnsiTheme="minorHAnsi" w:cstheme="minorHAnsi"/>
-          <w:color w:val="50FA7B"/>
-          <w:lang w:val="en-US"/>
-        </w:rPr>
-        <w:t>"1.0.0"</w:t>
-      </w:r>
-      <w:r>
-        <w:rPr>
-          <w:rStyle w:val="token"/>
+          <w:color w:val="1B1642"/>
+        </w:rPr>
+      </w:pPr>
+      <w:r>
+        <w:rPr>
           <w:rFonts w:asciiTheme="minorHAnsi" w:hAnsiTheme="minorHAnsi" w:cstheme="minorHAnsi"/>
-          <w:color w:val="F8F8F2"/>
-          <w:lang w:val="en-US"/>
-        </w:rPr>
-        <w:t>,</w:t>
-      </w:r>
-    </w:p>
-    <w:p>
-      <w:pPr>
-        <w:pStyle w:val="HTML0"/>
-        <w:shd w:val="clear" w:color="auto" w:fill="282A36"/>
-        <w:rPr>
-          <w:rStyle w:val="HTML"/>
+          <w:color w:val="1B1642"/>
+        </w:rPr>
+        <w:t xml:space="preserve">    "webpack-cli": "^4.0.0"</w:t>
+      </w:r>
+    </w:p>
+    <w:p>
+      <w:pPr>
+        <w:pStyle w:val="text-black"/>
+        <w:shd w:val="clear" w:color="auto" w:fill="FFFFFF"/>
+        <w:spacing w:before="0" w:beforeAutospacing="0" w:after="0" w:afterAutospacing="0"/>
+        <w:rPr>
           <w:rFonts w:asciiTheme="minorHAnsi" w:hAnsiTheme="minorHAnsi" w:cstheme="minorHAnsi"/>
-          <w:color w:val="F8F8F2"/>
-          <w:lang w:val="en-US"/>
-        </w:rPr>
-      </w:pPr>
-      <w:r>
-        <w:rPr>
-          <w:rStyle w:val="HTML"/>
+          <w:color w:val="1B1642"/>
+        </w:rPr>
+      </w:pPr>
+      <w:r>
+        <w:rPr>
           <w:rFonts w:asciiTheme="minorHAnsi" w:hAnsiTheme="minorHAnsi" w:cstheme="minorHAnsi"/>
-          <w:color w:val="F8F8F2"/>
-          <w:lang w:val="en-US"/>
-        </w:rPr>
-        <w:t xml:space="preserve">  </w:t>
-      </w:r>
-      <w:r>
-        <w:rPr>
-          <w:rStyle w:val="token"/>
+          <w:color w:val="1B1642"/>
+        </w:rPr>
+        <w:t xml:space="preserve">  }</w:t>
+      </w:r>
+    </w:p>
+    <w:p>
+      <w:pPr>
+        <w:pStyle w:val="text-black"/>
+        <w:shd w:val="clear" w:color="auto" w:fill="FFFFFF"/>
+        <w:spacing w:before="0" w:beforeAutospacing="0" w:after="0" w:afterAutospacing="0"/>
+        <w:rPr>
           <w:rFonts w:asciiTheme="minorHAnsi" w:hAnsiTheme="minorHAnsi" w:cstheme="minorHAnsi"/>
-          <w:color w:val="FF79C6"/>
-          <w:lang w:val="en-US"/>
-        </w:rPr>
-        <w:t>"description"</w:t>
-      </w:r>
-      <w:r>
-        <w:rPr>
-          <w:rStyle w:val="token"/>
+          <w:color w:val="1B1642"/>
+        </w:rPr>
+      </w:pPr>
+      <w:r>
+        <w:rPr>
           <w:rFonts w:asciiTheme="minorHAnsi" w:hAnsiTheme="minorHAnsi" w:cstheme="minorHAnsi"/>
-          <w:color w:val="F8F8F2"/>
-          <w:lang w:val="en-US"/>
-        </w:rPr>
-        <w:t>:</w:t>
-      </w:r>
-      <w:r>
-        <w:rPr>
-          <w:rStyle w:val="HTML"/>
-          <w:rFonts w:asciiTheme="minorHAnsi" w:hAnsiTheme="minorHAnsi" w:cstheme="minorHAnsi"/>
-          <w:color w:val="F8F8F2"/>
-          <w:lang w:val="en-US"/>
-        </w:rPr>
-        <w:t xml:space="preserve"> </w:t>
-      </w:r>
-      <w:r>
-        <w:rPr>
-          <w:rStyle w:val="token"/>
-          <w:rFonts w:asciiTheme="minorHAnsi" w:hAnsiTheme="minorHAnsi" w:cstheme="minorHAnsi"/>
-          <w:color w:val="50FA7B"/>
-          <w:lang w:val="en-US"/>
-        </w:rPr>
-        <w:t>""</w:t>
-      </w:r>
-      <w:r>
-        <w:rPr>
-          <w:rStyle w:val="token"/>
-          <w:rFonts w:asciiTheme="minorHAnsi" w:hAnsiTheme="minorHAnsi" w:cstheme="minorHAnsi"/>
-          <w:color w:val="F8F8F2"/>
-          <w:lang w:val="en-US"/>
-        </w:rPr>
-        <w:t>,</w:t>
-      </w:r>
-    </w:p>
-    <w:p>
-      <w:pPr>
-        <w:pStyle w:val="HTML0"/>
-        <w:shd w:val="clear" w:color="auto" w:fill="282A36"/>
-        <w:rPr>
-          <w:rStyle w:val="HTML"/>
-          <w:rFonts w:asciiTheme="minorHAnsi" w:hAnsiTheme="minorHAnsi" w:cstheme="minorHAnsi"/>
-          <w:color w:val="F8F8F2"/>
-          <w:lang w:val="en-US"/>
-        </w:rPr>
-      </w:pPr>
-      <w:r>
-        <w:rPr>
-          <w:rStyle w:val="HTML"/>
-          <w:rFonts w:asciiTheme="minorHAnsi" w:hAnsiTheme="minorHAnsi" w:cstheme="minorHAnsi"/>
-          <w:color w:val="F8F8F2"/>
-          <w:lang w:val="en-US"/>
-        </w:rPr>
-        <w:t xml:space="preserve">  </w:t>
-      </w:r>
-      <w:r>
-        <w:rPr>
-          <w:rStyle w:val="token"/>
-          <w:rFonts w:asciiTheme="minorHAnsi" w:hAnsiTheme="minorHAnsi" w:cstheme="minorHAnsi"/>
-          <w:color w:val="FF79C6"/>
-          <w:lang w:val="en-US"/>
-        </w:rPr>
-        <w:t>"main"</w:t>
-      </w:r>
-      <w:r>
-        <w:rPr>
-          <w:rStyle w:val="token"/>
-          <w:rFonts w:asciiTheme="minorHAnsi" w:hAnsiTheme="minorHAnsi" w:cstheme="minorHAnsi"/>
-          <w:color w:val="F8F8F2"/>
-          <w:lang w:val="en-US"/>
-        </w:rPr>
-        <w:t>:</w:t>
-      </w:r>
-      <w:r>
-        <w:rPr>
-          <w:rStyle w:val="HTML"/>
-          <w:rFonts w:asciiTheme="minorHAnsi" w:hAnsiTheme="minorHAnsi" w:cstheme="minorHAnsi"/>
-          <w:color w:val="F8F8F2"/>
-          <w:lang w:val="en-US"/>
-        </w:rPr>
-        <w:t xml:space="preserve"> </w:t>
-      </w:r>
-      <w:r>
-        <w:rPr>
-          <w:rStyle w:val="token"/>
-          <w:rFonts w:asciiTheme="minorHAnsi" w:hAnsiTheme="minorHAnsi" w:cstheme="minorHAnsi"/>
-          <w:color w:val="50FA7B"/>
-          <w:lang w:val="en-US"/>
-        </w:rPr>
-        <w:t>"index.js"</w:t>
-      </w:r>
-      <w:r>
-        <w:rPr>
-          <w:rStyle w:val="token"/>
-          <w:rFonts w:asciiTheme="minorHAnsi" w:hAnsiTheme="minorHAnsi" w:cstheme="minorHAnsi"/>
-          <w:color w:val="F8F8F2"/>
-          <w:lang w:val="en-US"/>
-        </w:rPr>
-        <w:t>,</w:t>
-      </w:r>
-    </w:p>
-    <w:p>
-      <w:pPr>
-        <w:pStyle w:val="HTML0"/>
-        <w:shd w:val="clear" w:color="auto" w:fill="282A36"/>
-        <w:rPr>
-          <w:rStyle w:val="HTML"/>
-          <w:rFonts w:asciiTheme="minorHAnsi" w:hAnsiTheme="minorHAnsi" w:cstheme="minorHAnsi"/>
-          <w:color w:val="F8F8F2"/>
-          <w:lang w:val="en-US"/>
-        </w:rPr>
-      </w:pPr>
-      <w:r>
-        <w:rPr>
-          <w:rStyle w:val="HTML"/>
-          <w:rFonts w:asciiTheme="minorHAnsi" w:hAnsiTheme="minorHAnsi" w:cstheme="minorHAnsi"/>
-          <w:color w:val="F8F8F2"/>
-          <w:lang w:val="en-US"/>
-        </w:rPr>
-        <w:t xml:space="preserve">  </w:t>
-      </w:r>
-      <w:r>
-        <w:rPr>
-          <w:rStyle w:val="token"/>
-          <w:rFonts w:asciiTheme="minorHAnsi" w:hAnsiTheme="minorHAnsi" w:cstheme="minorHAnsi"/>
-          <w:color w:val="FF79C6"/>
-          <w:lang w:val="en-US"/>
-        </w:rPr>
-        <w:t>"scripts"</w:t>
-      </w:r>
-      <w:r>
-        <w:rPr>
-          <w:rStyle w:val="token"/>
-          <w:rFonts w:asciiTheme="minorHAnsi" w:hAnsiTheme="minorHAnsi" w:cstheme="minorHAnsi"/>
-          <w:color w:val="F8F8F2"/>
-          <w:lang w:val="en-US"/>
-        </w:rPr>
-        <w:t>:</w:t>
-      </w:r>
-      <w:r>
-        <w:rPr>
-          <w:rStyle w:val="HTML"/>
-          <w:rFonts w:asciiTheme="minorHAnsi" w:hAnsiTheme="minorHAnsi" w:cstheme="minorHAnsi"/>
-          <w:color w:val="F8F8F2"/>
-          <w:lang w:val="en-US"/>
-        </w:rPr>
-        <w:t xml:space="preserve"> </w:t>
-      </w:r>
-      <w:r>
-        <w:rPr>
-          <w:rStyle w:val="token"/>
-          <w:rFonts w:asciiTheme="minorHAnsi" w:hAnsiTheme="minorHAnsi" w:cstheme="minorHAnsi"/>
-          <w:color w:val="F8F8F2"/>
-          <w:lang w:val="en-US"/>
-        </w:rPr>
-        <w:t>{</w:t>
-      </w:r>
-    </w:p>
-    <w:p>
-      <w:pPr>
-        <w:pStyle w:val="HTML0"/>
-        <w:shd w:val="clear" w:color="auto" w:fill="282A36"/>
-        <w:rPr>
-          <w:rStyle w:val="HTML"/>
-          <w:rFonts w:asciiTheme="minorHAnsi" w:hAnsiTheme="minorHAnsi" w:cstheme="minorHAnsi"/>
-          <w:color w:val="F8F8F2"/>
-          <w:lang w:val="en-US"/>
-        </w:rPr>
-      </w:pPr>
-      <w:r>
-        <w:rPr>
-          <w:rStyle w:val="HTML"/>
-          <w:rFonts w:asciiTheme="minorHAnsi" w:hAnsiTheme="minorHAnsi" w:cstheme="minorHAnsi"/>
-          <w:color w:val="F8F8F2"/>
-          <w:lang w:val="en-US"/>
-        </w:rPr>
-        <w:t xml:space="preserve">    </w:t>
-      </w:r>
-      <w:r>
-        <w:rPr>
-          <w:rStyle w:val="token"/>
-          <w:rFonts w:asciiTheme="minorHAnsi" w:hAnsiTheme="minorHAnsi" w:cstheme="minorHAnsi"/>
-          <w:color w:val="FF79C6"/>
-          <w:lang w:val="en-US"/>
-        </w:rPr>
-        <w:t>"test"</w:t>
-      </w:r>
-      <w:r>
-        <w:rPr>
-          <w:rStyle w:val="token"/>
-          <w:rFonts w:asciiTheme="minorHAnsi" w:hAnsiTheme="minorHAnsi" w:cstheme="minorHAnsi"/>
-          <w:color w:val="F8F8F2"/>
-          <w:lang w:val="en-US"/>
-        </w:rPr>
-        <w:t>:</w:t>
-      </w:r>
-      <w:r>
-        <w:rPr>
-          <w:rStyle w:val="HTML"/>
-          <w:rFonts w:asciiTheme="minorHAnsi" w:hAnsiTheme="minorHAnsi" w:cstheme="minorHAnsi"/>
-          <w:color w:val="F8F8F2"/>
-          <w:lang w:val="en-US"/>
-        </w:rPr>
-        <w:t xml:space="preserve"> </w:t>
-      </w:r>
-      <w:r>
-        <w:rPr>
-          <w:rStyle w:val="token"/>
-          <w:rFonts w:asciiTheme="minorHAnsi" w:hAnsiTheme="minorHAnsi" w:cstheme="minorHAnsi"/>
-          <w:color w:val="50FA7B"/>
-          <w:lang w:val="en-US"/>
-        </w:rPr>
-        <w:t>"echo \"Error: no test specified\" &amp;&amp; exit 1"</w:t>
-      </w:r>
-      <w:r>
-        <w:rPr>
-          <w:rStyle w:val="token"/>
-          <w:rFonts w:asciiTheme="minorHAnsi" w:hAnsiTheme="minorHAnsi" w:cstheme="minorHAnsi"/>
-          <w:color w:val="F8F8F2"/>
-          <w:lang w:val="en-US"/>
-        </w:rPr>
-        <w:t>,</w:t>
-      </w:r>
-    </w:p>
-    <w:p>
-      <w:pPr>
-        <w:pStyle w:val="HTML0"/>
-        <w:shd w:val="clear" w:color="auto" w:fill="282A36"/>
-        <w:rPr>
-          <w:rStyle w:val="HTML"/>
-          <w:rFonts w:asciiTheme="minorHAnsi" w:hAnsiTheme="minorHAnsi" w:cstheme="minorHAnsi"/>
-          <w:color w:val="F8F8F2"/>
-          <w:lang w:val="en-US"/>
-        </w:rPr>
-      </w:pPr>
-      <w:r>
-        <w:rPr>
-          <w:rStyle w:val="HTML"/>
-          <w:rFonts w:asciiTheme="minorHAnsi" w:hAnsiTheme="minorHAnsi" w:cstheme="minorHAnsi"/>
-          <w:color w:val="F8F8F2"/>
-          <w:lang w:val="en-US"/>
-        </w:rPr>
-        <w:t xml:space="preserve">    </w:t>
-      </w:r>
-      <w:r>
-        <w:rPr>
-          <w:rStyle w:val="token"/>
-          <w:rFonts w:asciiTheme="minorHAnsi" w:hAnsiTheme="minorHAnsi" w:cstheme="minorHAnsi"/>
-          <w:color w:val="FF79C6"/>
-          <w:lang w:val="en-US"/>
-        </w:rPr>
-        <w:t>"build"</w:t>
-      </w:r>
-      <w:r>
-        <w:rPr>
-          <w:rStyle w:val="token"/>
-          <w:rFonts w:asciiTheme="minorHAnsi" w:hAnsiTheme="minorHAnsi" w:cstheme="minorHAnsi"/>
-          <w:color w:val="F8F8F2"/>
-          <w:lang w:val="en-US"/>
-        </w:rPr>
-        <w:t>:</w:t>
-      </w:r>
-      <w:r>
-        <w:rPr>
-          <w:rStyle w:val="HTML"/>
-          <w:rFonts w:asciiTheme="minorHAnsi" w:hAnsiTheme="minorHAnsi" w:cstheme="minorHAnsi"/>
-          <w:color w:val="F8F8F2"/>
-          <w:lang w:val="en-US"/>
-        </w:rPr>
-        <w:t xml:space="preserve"> </w:t>
-      </w:r>
-      <w:r>
-        <w:rPr>
-          <w:rStyle w:val="token"/>
-          <w:rFonts w:asciiTheme="minorHAnsi" w:hAnsiTheme="minorHAnsi" w:cstheme="minorHAnsi"/>
-          <w:color w:val="50FA7B"/>
-          <w:lang w:val="en-US"/>
-        </w:rPr>
-        <w:t>"webpack"</w:t>
-      </w:r>
-    </w:p>
-    <w:p>
-      <w:pPr>
-        <w:pStyle w:val="HTML0"/>
-        <w:shd w:val="clear" w:color="auto" w:fill="282A36"/>
-        <w:rPr>
-          <w:rStyle w:val="HTML"/>
-          <w:rFonts w:asciiTheme="minorHAnsi" w:hAnsiTheme="minorHAnsi" w:cstheme="minorHAnsi"/>
-          <w:color w:val="F8F8F2"/>
-          <w:lang w:val="en-US"/>
-        </w:rPr>
-      </w:pPr>
-      <w:r>
-        <w:rPr>
-          <w:rStyle w:val="HTML"/>
-          <w:rFonts w:asciiTheme="minorHAnsi" w:hAnsiTheme="minorHAnsi" w:cstheme="minorHAnsi"/>
-          <w:color w:val="F8F8F2"/>
-          <w:lang w:val="en-US"/>
-        </w:rPr>
-        <w:t xml:space="preserve">  </w:t>
-      </w:r>
-      <w:r>
-        <w:rPr>
-          <w:rStyle w:val="token"/>
-          <w:rFonts w:asciiTheme="minorHAnsi" w:hAnsiTheme="minorHAnsi" w:cstheme="minorHAnsi"/>
-          <w:color w:val="F8F8F2"/>
-          <w:lang w:val="en-US"/>
-        </w:rPr>
-        <w:t>},</w:t>
-      </w:r>
-    </w:p>
-    <w:p>
-      <w:pPr>
-        <w:pStyle w:val="HTML0"/>
-        <w:shd w:val="clear" w:color="auto" w:fill="282A36"/>
-        <w:rPr>
-          <w:rStyle w:val="HTML"/>
-          <w:rFonts w:asciiTheme="minorHAnsi" w:hAnsiTheme="minorHAnsi" w:cstheme="minorHAnsi"/>
-          <w:color w:val="F8F8F2"/>
-          <w:lang w:val="en-US"/>
-        </w:rPr>
-      </w:pPr>
-      <w:r>
-        <w:rPr>
-          <w:rStyle w:val="HTML"/>
-          <w:rFonts w:asciiTheme="minorHAnsi" w:hAnsiTheme="minorHAnsi" w:cstheme="minorHAnsi"/>
-          <w:color w:val="F8F8F2"/>
-          <w:lang w:val="en-US"/>
-        </w:rPr>
-        <w:t xml:space="preserve">  </w:t>
-      </w:r>
-      <w:r>
-        <w:rPr>
-          <w:rStyle w:val="token"/>
-          <w:rFonts w:asciiTheme="minorHAnsi" w:hAnsiTheme="minorHAnsi" w:cstheme="minorHAnsi"/>
-          <w:color w:val="FF79C6"/>
-          <w:lang w:val="en-US"/>
-        </w:rPr>
-        <w:t>"keywords"</w:t>
-      </w:r>
-      <w:r>
-        <w:rPr>
-          <w:rStyle w:val="token"/>
-          <w:rFonts w:asciiTheme="minorHAnsi" w:hAnsiTheme="minorHAnsi" w:cstheme="minorHAnsi"/>
-          <w:color w:val="F8F8F2"/>
-          <w:lang w:val="en-US"/>
-        </w:rPr>
-        <w:t>:</w:t>
-      </w:r>
-      <w:r>
-        <w:rPr>
-          <w:rStyle w:val="HTML"/>
-          <w:rFonts w:asciiTheme="minorHAnsi" w:hAnsiTheme="minorHAnsi" w:cstheme="minorHAnsi"/>
-          <w:color w:val="F8F8F2"/>
-          <w:lang w:val="en-US"/>
-        </w:rPr>
-        <w:t xml:space="preserve"> </w:t>
-      </w:r>
-      <w:r>
-        <w:rPr>
-          <w:rStyle w:val="token"/>
-          <w:rFonts w:asciiTheme="minorHAnsi" w:hAnsiTheme="minorHAnsi" w:cstheme="minorHAnsi"/>
-          <w:color w:val="F8F8F2"/>
-          <w:lang w:val="en-US"/>
-        </w:rPr>
-        <w:t>[],</w:t>
-      </w:r>
-    </w:p>
-    <w:p>
-      <w:pPr>
-        <w:pStyle w:val="HTML0"/>
-        <w:shd w:val="clear" w:color="auto" w:fill="282A36"/>
-        <w:rPr>
-          <w:rStyle w:val="HTML"/>
-          <w:rFonts w:asciiTheme="minorHAnsi" w:hAnsiTheme="minorHAnsi" w:cstheme="minorHAnsi"/>
-          <w:color w:val="F8F8F2"/>
-          <w:lang w:val="en-US"/>
-        </w:rPr>
-      </w:pPr>
-      <w:r>
-        <w:rPr>
-          <w:rStyle w:val="HTML"/>
-          <w:rFonts w:asciiTheme="minorHAnsi" w:hAnsiTheme="minorHAnsi" w:cstheme="minorHAnsi"/>
-          <w:color w:val="F8F8F2"/>
-          <w:lang w:val="en-US"/>
-        </w:rPr>
-        <w:t xml:space="preserve">  </w:t>
-      </w:r>
-      <w:r>
-        <w:rPr>
-          <w:rStyle w:val="token"/>
-          <w:rFonts w:asciiTheme="minorHAnsi" w:hAnsiTheme="minorHAnsi" w:cstheme="minorHAnsi"/>
-          <w:color w:val="FF79C6"/>
-          <w:lang w:val="en-US"/>
-        </w:rPr>
-        <w:t>"author"</w:t>
-      </w:r>
-      <w:r>
-        <w:rPr>
-          <w:rStyle w:val="token"/>
-          <w:rFonts w:asciiTheme="minorHAnsi" w:hAnsiTheme="minorHAnsi" w:cstheme="minorHAnsi"/>
-          <w:color w:val="F8F8F2"/>
-          <w:lang w:val="en-US"/>
-        </w:rPr>
-        <w:t>:</w:t>
-      </w:r>
-      <w:r>
-        <w:rPr>
-          <w:rStyle w:val="HTML"/>
-          <w:rFonts w:asciiTheme="minorHAnsi" w:hAnsiTheme="minorHAnsi" w:cstheme="minorHAnsi"/>
-          <w:color w:val="F8F8F2"/>
-          <w:lang w:val="en-US"/>
-        </w:rPr>
-        <w:t xml:space="preserve"> </w:t>
-      </w:r>
-      <w:r>
-        <w:rPr>
-          <w:rStyle w:val="token"/>
-          <w:rFonts w:asciiTheme="minorHAnsi" w:hAnsiTheme="minorHAnsi" w:cstheme="minorHAnsi"/>
-          <w:color w:val="50FA7B"/>
-          <w:lang w:val="en-US"/>
-        </w:rPr>
-        <w:t>""</w:t>
-      </w:r>
-      <w:r>
-        <w:rPr>
-          <w:rStyle w:val="token"/>
-          <w:rFonts w:asciiTheme="minorHAnsi" w:hAnsiTheme="minorHAnsi" w:cstheme="minorHAnsi"/>
-          <w:color w:val="F8F8F2"/>
-          <w:lang w:val="en-US"/>
-        </w:rPr>
-        <w:t>,</w:t>
-      </w:r>
-    </w:p>
-    <w:p>
-      <w:pPr>
-        <w:pStyle w:val="HTML0"/>
-        <w:shd w:val="clear" w:color="auto" w:fill="282A36"/>
-        <w:rPr>
-          <w:rStyle w:val="HTML"/>
-          <w:rFonts w:asciiTheme="minorHAnsi" w:hAnsiTheme="minorHAnsi" w:cstheme="minorHAnsi"/>
-          <w:color w:val="F8F8F2"/>
-          <w:lang w:val="en-US"/>
-        </w:rPr>
-      </w:pPr>
-      <w:r>
-        <w:rPr>
-          <w:rStyle w:val="HTML"/>
-          <w:rFonts w:asciiTheme="minorHAnsi" w:hAnsiTheme="minorHAnsi" w:cstheme="minorHAnsi"/>
-          <w:color w:val="F8F8F2"/>
-          <w:lang w:val="en-US"/>
-        </w:rPr>
-        <w:t xml:space="preserve">  </w:t>
-      </w:r>
-      <w:r>
-        <w:rPr>
-          <w:rStyle w:val="token"/>
-          <w:rFonts w:asciiTheme="minorHAnsi" w:hAnsiTheme="minorHAnsi" w:cstheme="minorHAnsi"/>
-          <w:color w:val="FF79C6"/>
-          <w:lang w:val="en-US"/>
-        </w:rPr>
-        <w:t>"license"</w:t>
-      </w:r>
-      <w:r>
-        <w:rPr>
-          <w:rStyle w:val="token"/>
-          <w:rFonts w:asciiTheme="minorHAnsi" w:hAnsiTheme="minorHAnsi" w:cstheme="minorHAnsi"/>
-          <w:color w:val="F8F8F2"/>
-          <w:lang w:val="en-US"/>
-        </w:rPr>
-        <w:t>:</w:t>
-      </w:r>
-      <w:r>
-        <w:rPr>
-          <w:rStyle w:val="HTML"/>
-          <w:rFonts w:asciiTheme="minorHAnsi" w:hAnsiTheme="minorHAnsi" w:cstheme="minorHAnsi"/>
-          <w:color w:val="F8F8F2"/>
-          <w:lang w:val="en-US"/>
-        </w:rPr>
-        <w:t xml:space="preserve"> </w:t>
-      </w:r>
-      <w:r>
-        <w:rPr>
-          <w:rStyle w:val="token"/>
-          <w:rFonts w:asciiTheme="minorHAnsi" w:hAnsiTheme="minorHAnsi" w:cstheme="minorHAnsi"/>
-          <w:color w:val="50FA7B"/>
-          <w:lang w:val="en-US"/>
-        </w:rPr>
-        <w:t>"ISC"</w:t>
-      </w:r>
-      <w:r>
-        <w:rPr>
-          <w:rStyle w:val="token"/>
-          <w:rFonts w:asciiTheme="minorHAnsi" w:hAnsiTheme="minorHAnsi" w:cstheme="minorHAnsi"/>
-          <w:color w:val="F8F8F2"/>
-          <w:lang w:val="en-US"/>
-        </w:rPr>
-        <w:t>,</w:t>
-      </w:r>
-    </w:p>
-    <w:p>
-      <w:pPr>
-        <w:pStyle w:val="HTML0"/>
-        <w:shd w:val="clear" w:color="auto" w:fill="282A36"/>
-        <w:rPr>
-          <w:rStyle w:val="HTML"/>
-          <w:rFonts w:asciiTheme="minorHAnsi" w:hAnsiTheme="minorHAnsi" w:cstheme="minorHAnsi"/>
-          <w:color w:val="F8F8F2"/>
-          <w:lang w:val="en-US"/>
-        </w:rPr>
-      </w:pPr>
-      <w:r>
-        <w:rPr>
-          <w:rStyle w:val="HTML"/>
-          <w:rFonts w:asciiTheme="minorHAnsi" w:hAnsiTheme="minorHAnsi" w:cstheme="minorHAnsi"/>
-          <w:color w:val="F8F8F2"/>
-          <w:lang w:val="en-US"/>
-        </w:rPr>
-        <w:t xml:space="preserve">  </w:t>
-      </w:r>
-      <w:r>
-        <w:rPr>
-          <w:rStyle w:val="token"/>
-          <w:rFonts w:asciiTheme="minorHAnsi" w:hAnsiTheme="minorHAnsi" w:cstheme="minorHAnsi"/>
-          <w:color w:val="FF79C6"/>
-          <w:lang w:val="en-US"/>
-        </w:rPr>
-        <w:t>"devDependencies"</w:t>
-      </w:r>
-      <w:r>
-        <w:rPr>
-          <w:rStyle w:val="token"/>
-          <w:rFonts w:asciiTheme="minorHAnsi" w:hAnsiTheme="minorHAnsi" w:cstheme="minorHAnsi"/>
-          <w:color w:val="F8F8F2"/>
-          <w:lang w:val="en-US"/>
-        </w:rPr>
-        <w:t>:</w:t>
-      </w:r>
-      <w:r>
-        <w:rPr>
-          <w:rStyle w:val="HTML"/>
-          <w:rFonts w:asciiTheme="minorHAnsi" w:hAnsiTheme="minorHAnsi" w:cstheme="minorHAnsi"/>
-          <w:color w:val="F8F8F2"/>
-          <w:lang w:val="en-US"/>
-        </w:rPr>
-        <w:t xml:space="preserve"> </w:t>
-      </w:r>
-      <w:r>
-        <w:rPr>
-          <w:rStyle w:val="token"/>
-          <w:rFonts w:asciiTheme="minorHAnsi" w:hAnsiTheme="minorHAnsi" w:cstheme="minorHAnsi"/>
-          <w:color w:val="F8F8F2"/>
-          <w:lang w:val="en-US"/>
-        </w:rPr>
-        <w:t>{</w:t>
-      </w:r>
-    </w:p>
-    <w:p>
-      <w:pPr>
-        <w:pStyle w:val="HTML0"/>
-        <w:shd w:val="clear" w:color="auto" w:fill="282A36"/>
-        <w:rPr>
-          <w:rStyle w:val="HTML"/>
-          <w:rFonts w:asciiTheme="minorHAnsi" w:hAnsiTheme="minorHAnsi" w:cstheme="minorHAnsi"/>
-          <w:color w:val="F8F8F2"/>
-          <w:lang w:val="en-US"/>
-        </w:rPr>
-      </w:pPr>
-      <w:r>
-        <w:rPr>
-          <w:rStyle w:val="HTML"/>
-          <w:rFonts w:asciiTheme="minorHAnsi" w:hAnsiTheme="minorHAnsi" w:cstheme="minorHAnsi"/>
-          <w:color w:val="F8F8F2"/>
-          <w:lang w:val="en-US"/>
-        </w:rPr>
-        <w:t xml:space="preserve">    </w:t>
-      </w:r>
-      <w:r>
-        <w:rPr>
-          <w:rStyle w:val="token"/>
-          <w:rFonts w:asciiTheme="minorHAnsi" w:hAnsiTheme="minorHAnsi" w:cstheme="minorHAnsi"/>
-          <w:color w:val="FF79C6"/>
-          <w:lang w:val="en-US"/>
-        </w:rPr>
-        <w:t>"webpack"</w:t>
-      </w:r>
-      <w:r>
-        <w:rPr>
-          <w:rStyle w:val="token"/>
-          <w:rFonts w:asciiTheme="minorHAnsi" w:hAnsiTheme="minorHAnsi" w:cstheme="minorHAnsi"/>
-          <w:color w:val="F8F8F2"/>
-          <w:lang w:val="en-US"/>
-        </w:rPr>
-        <w:t>:</w:t>
-      </w:r>
-      <w:r>
-        <w:rPr>
-          <w:rStyle w:val="HTML"/>
-          <w:rFonts w:asciiTheme="minorHAnsi" w:hAnsiTheme="minorHAnsi" w:cstheme="minorHAnsi"/>
-          <w:color w:val="F8F8F2"/>
-          <w:lang w:val="en-US"/>
-        </w:rPr>
-        <w:t xml:space="preserve"> </w:t>
-      </w:r>
-      <w:r>
-        <w:rPr>
-          <w:rStyle w:val="token"/>
-          <w:rFonts w:asciiTheme="minorHAnsi" w:hAnsiTheme="minorHAnsi" w:cstheme="minorHAnsi"/>
-          <w:color w:val="50FA7B"/>
-          <w:lang w:val="en-US"/>
-        </w:rPr>
-        <w:t>"^5.1.0"</w:t>
-      </w:r>
-      <w:r>
-        <w:rPr>
-          <w:rStyle w:val="token"/>
-          <w:rFonts w:asciiTheme="minorHAnsi" w:hAnsiTheme="minorHAnsi" w:cstheme="minorHAnsi"/>
-          <w:color w:val="F8F8F2"/>
-          <w:lang w:val="en-US"/>
-        </w:rPr>
-        <w:t>,</w:t>
-      </w:r>
-    </w:p>
-    <w:p>
-      <w:pPr>
-        <w:pStyle w:val="HTML0"/>
-        <w:shd w:val="clear" w:color="auto" w:fill="282A36"/>
-        <w:rPr>
-          <w:rStyle w:val="HTML"/>
-          <w:rFonts w:asciiTheme="minorHAnsi" w:hAnsiTheme="minorHAnsi" w:cstheme="minorHAnsi"/>
-          <w:color w:val="F8F8F2"/>
-          <w:lang w:val="en-US"/>
-        </w:rPr>
-      </w:pPr>
-      <w:r>
-        <w:rPr>
-          <w:rStyle w:val="HTML"/>
-          <w:rFonts w:asciiTheme="minorHAnsi" w:hAnsiTheme="minorHAnsi" w:cstheme="minorHAnsi"/>
-          <w:color w:val="F8F8F2"/>
-          <w:lang w:val="en-US"/>
-        </w:rPr>
-        <w:t xml:space="preserve">    </w:t>
-      </w:r>
-      <w:r>
-        <w:rPr>
-          <w:rStyle w:val="token"/>
-          <w:rFonts w:asciiTheme="minorHAnsi" w:hAnsiTheme="minorHAnsi" w:cstheme="minorHAnsi"/>
-          <w:color w:val="FF79C6"/>
-          <w:lang w:val="en-US"/>
-        </w:rPr>
-        <w:t>"webpack-cli"</w:t>
-      </w:r>
-      <w:r>
-        <w:rPr>
-          <w:rStyle w:val="token"/>
-          <w:rFonts w:asciiTheme="minorHAnsi" w:hAnsiTheme="minorHAnsi" w:cstheme="minorHAnsi"/>
-          <w:color w:val="F8F8F2"/>
-          <w:lang w:val="en-US"/>
-        </w:rPr>
-        <w:t>:</w:t>
-      </w:r>
-      <w:r>
-        <w:rPr>
-          <w:rStyle w:val="HTML"/>
-          <w:rFonts w:asciiTheme="minorHAnsi" w:hAnsiTheme="minorHAnsi" w:cstheme="minorHAnsi"/>
-          <w:color w:val="F8F8F2"/>
-          <w:lang w:val="en-US"/>
-        </w:rPr>
-        <w:t xml:space="preserve"> </w:t>
-      </w:r>
-      <w:r>
-        <w:rPr>
-          <w:rStyle w:val="token"/>
-          <w:rFonts w:asciiTheme="minorHAnsi" w:hAnsiTheme="minorHAnsi" w:cstheme="minorHAnsi"/>
-          <w:color w:val="50FA7B"/>
-          <w:lang w:val="en-US"/>
-        </w:rPr>
-        <w:t>"^4.0.0"</w:t>
-      </w:r>
-    </w:p>
-    <w:p>
-      <w:pPr>
-        <w:pStyle w:val="HTML0"/>
-        <w:shd w:val="clear" w:color="auto" w:fill="282A36"/>
-        <w:rPr>
-          <w:rStyle w:val="HTML"/>
-          <w:rFonts w:asciiTheme="minorHAnsi" w:hAnsiTheme="minorHAnsi" w:cstheme="minorHAnsi"/>
-          <w:color w:val="F8F8F2"/>
-          <w:lang w:val="en-US"/>
-        </w:rPr>
-      </w:pPr>
-      <w:r>
-        <w:rPr>
-          <w:rStyle w:val="HTML"/>
-          <w:rFonts w:asciiTheme="minorHAnsi" w:hAnsiTheme="minorHAnsi" w:cstheme="minorHAnsi"/>
-          <w:color w:val="F8F8F2"/>
-          <w:lang w:val="en-US"/>
-        </w:rPr>
-        <w:t xml:space="preserve">  </w:t>
-      </w:r>
-      <w:r>
-        <w:rPr>
-          <w:rStyle w:val="token"/>
-          <w:rFonts w:asciiTheme="minorHAnsi" w:hAnsiTheme="minorHAnsi" w:cstheme="minorHAnsi"/>
-          <w:color w:val="F8F8F2"/>
-          <w:lang w:val="en-US"/>
+          <w:color w:val="1B1642"/>
         </w:rPr>
         <w:t>}</w:t>
-      </w:r>
-    </w:p>
-    <w:p>
-      <w:pPr>
-        <w:pStyle w:val="HTML0"/>
-        <w:shd w:val="clear" w:color="auto" w:fill="282A36"/>
-        <w:rPr>
-          <w:rStyle w:val="HTML"/>
-          <w:rFonts w:asciiTheme="minorHAnsi" w:hAnsiTheme="minorHAnsi" w:cstheme="minorHAnsi"/>
-          <w:color w:val="F8F8F2"/>
-          <w:lang w:val="en-US"/>
-        </w:rPr>
-      </w:pPr>
-      <w:r>
-        <w:rPr>
-          <w:rStyle w:val="token"/>
-          <w:rFonts w:asciiTheme="minorHAnsi" w:hAnsiTheme="minorHAnsi" w:cstheme="minorHAnsi"/>
-          <w:color w:val="F8F8F2"/>
-          <w:lang w:val="en-US"/>
-        </w:rPr>
-        <w:t>}</w:t>
-      </w:r>
-    </w:p>
-    <w:p>
-      <w:pPr>
-        <w:pStyle w:val="HTML0"/>
-        <w:shd w:val="clear" w:color="auto" w:fill="282A36"/>
-        <w:rPr>
-          <w:rStyle w:val="a3"/>
-          <w:rFonts w:asciiTheme="minorHAnsi" w:hAnsiTheme="minorHAnsi" w:cstheme="minorHAnsi"/>
-          <w:u w:val="none"/>
-          <w:lang w:val="en-US"/>
-        </w:rPr>
-      </w:pPr>
-      <w:r>
-        <w:rPr>
-          <w:rFonts w:asciiTheme="minorHAnsi" w:hAnsiTheme="minorHAnsi" w:cstheme="minorHAnsi"/>
-          <w:color w:val="1B1642"/>
-        </w:rPr>
-        <w:fldChar w:fldCharType="begin"/>
-      </w:r>
-      <w:r>
-        <w:rPr>
-          <w:rFonts w:asciiTheme="minorHAnsi" w:hAnsiTheme="minorHAnsi" w:cstheme="minorHAnsi"/>
-          <w:color w:val="1B1642"/>
-          <w:lang w:val="en-US"/>
-        </w:rPr>
-        <w:instrText xml:space="preserve"> HYPERLINK "https://www.phind.com/agent?cache=clovoajvv000wl307g0t0g3fb" \t "_blank" </w:instrText>
-      </w:r>
-      <w:r>
-        <w:rPr>
-          <w:rFonts w:asciiTheme="minorHAnsi" w:hAnsiTheme="minorHAnsi" w:cstheme="minorHAnsi"/>
-          <w:color w:val="1B1642"/>
-        </w:rPr>
-        <w:fldChar w:fldCharType="separate"/>
-      </w:r>
-    </w:p>
-    <w:p>
-      <w:pPr>
-        <w:pStyle w:val="HTML0"/>
-        <w:shd w:val="clear" w:color="auto" w:fill="282A36"/>
-        <w:rPr>
-          <w:rFonts w:asciiTheme="minorHAnsi" w:hAnsiTheme="minorHAnsi" w:cstheme="minorHAnsi"/>
-          <w:color w:val="1B1642"/>
-          <w:lang w:val="en-US"/>
-        </w:rPr>
-      </w:pPr>
-      <w:r>
-        <w:rPr>
-          <w:rFonts w:asciiTheme="minorHAnsi" w:hAnsiTheme="minorHAnsi" w:cstheme="minorHAnsi"/>
-          <w:color w:val="1B1642"/>
-        </w:rPr>
-        <w:fldChar w:fldCharType="end"/>
       </w:r>
     </w:p>
     <w:p>
@@ -3109,9 +1879,21 @@
         <w:shd w:val="clear" w:color="auto" w:fill="FFFFFF"/>
         <w:spacing w:before="0" w:beforeAutospacing="0"/>
         <w:rPr>
+          <w:rFonts w:asciiTheme="minorHAnsi" w:hAnsiTheme="minorHAnsi" w:cstheme="minorHAnsi"/>
+          <w:color w:val="1B1642"/>
+          <w:sz w:val="20"/>
+          <w:szCs w:val="20"/>
+        </w:rPr>
+      </w:pPr>
+    </w:p>
+    <w:p>
+      <w:pPr>
+        <w:pStyle w:val="text-black"/>
+        <w:shd w:val="clear" w:color="auto" w:fill="FFFFFF"/>
+        <w:spacing w:before="0" w:beforeAutospacing="0"/>
+        <w:rPr>
           <w:rFonts w:ascii="Arial" w:hAnsi="Arial" w:cs="Arial"/>
           <w:color w:val="1B1642"/>
-          <w:lang w:val="en-US"/>
         </w:rPr>
       </w:pPr>
       <w:r>
@@ -3129,7 +1911,6 @@
           <w:color w:val="1B1642"/>
           <w:sz w:val="20"/>
           <w:szCs w:val="20"/>
-          <w:lang w:val="en-US"/>
         </w:rPr>
         <w:t xml:space="preserve"> </w:t>
       </w:r>
@@ -3148,7 +1929,6 @@
           <w:color w:val="1B1642"/>
           <w:sz w:val="20"/>
           <w:szCs w:val="20"/>
-          <w:lang w:val="en-US"/>
         </w:rPr>
         <w:t xml:space="preserve"> </w:t>
       </w:r>
@@ -3167,7 +1947,6 @@
           <w:color w:val="1B1642"/>
           <w:sz w:val="20"/>
           <w:szCs w:val="20"/>
-          <w:lang w:val="en-US"/>
         </w:rPr>
         <w:t xml:space="preserve"> </w:t>
       </w:r>
@@ -3186,7 +1965,6 @@
           <w:color w:val="1B1642"/>
           <w:sz w:val="20"/>
           <w:szCs w:val="20"/>
-          <w:lang w:val="en-US"/>
         </w:rPr>
         <w:t xml:space="preserve"> </w:t>
       </w:r>
@@ -3225,7 +2003,6 @@
           <w:color w:val="1B1642"/>
           <w:sz w:val="20"/>
           <w:szCs w:val="20"/>
-          <w:lang w:val="en-US"/>
         </w:rPr>
         <w:t xml:space="preserve">, </w:t>
       </w:r>
@@ -3244,7 +2021,6 @@
           <w:color w:val="1B1642"/>
           <w:sz w:val="20"/>
           <w:szCs w:val="20"/>
-          <w:lang w:val="en-US"/>
         </w:rPr>
         <w:t xml:space="preserve"> </w:t>
       </w:r>
@@ -3283,7 +2059,6 @@
           <w:color w:val="1B1642"/>
           <w:sz w:val="20"/>
           <w:szCs w:val="20"/>
-          <w:lang w:val="en-US"/>
         </w:rPr>
         <w:t xml:space="preserve">, </w:t>
       </w:r>
@@ -3302,7 +2077,6 @@
           <w:color w:val="1B1642"/>
           <w:sz w:val="20"/>
           <w:szCs w:val="20"/>
-          <w:lang w:val="en-US"/>
         </w:rPr>
         <w:t xml:space="preserve"> </w:t>
       </w:r>
@@ -3321,7 +2095,6 @@
           <w:color w:val="1B1642"/>
           <w:sz w:val="20"/>
           <w:szCs w:val="20"/>
-          <w:lang w:val="en-US"/>
         </w:rPr>
         <w:t xml:space="preserve"> </w:t>
       </w:r>
@@ -3340,7 +2113,6 @@
           <w:color w:val="1B1642"/>
           <w:sz w:val="20"/>
           <w:szCs w:val="20"/>
-          <w:lang w:val="en-US"/>
         </w:rPr>
         <w:t xml:space="preserve"> </w:t>
       </w:r>
@@ -3359,7 +2131,6 @@
           <w:color w:val="1B1642"/>
           <w:sz w:val="20"/>
           <w:szCs w:val="20"/>
-          <w:lang w:val="en-US"/>
         </w:rPr>
         <w:t xml:space="preserve"> </w:t>
       </w:r>
@@ -3378,7 +2149,6 @@
           <w:color w:val="1B1642"/>
           <w:sz w:val="20"/>
           <w:szCs w:val="20"/>
-          <w:lang w:val="en-US"/>
         </w:rPr>
         <w:t xml:space="preserve">, </w:t>
       </w:r>
@@ -3417,7 +2187,6 @@
           <w:rFonts w:asciiTheme="minorHAnsi" w:hAnsiTheme="minorHAnsi" w:cstheme="minorHAnsi"/>
           <w:color w:val="FFFFFF"/>
           <w:shd w:val="clear" w:color="auto" w:fill="282A36"/>
-          <w:lang w:val="en-US"/>
         </w:rPr>
         <w:t xml:space="preserve"> </w:t>
       </w:r>
@@ -3437,7 +2206,6 @@
           <w:rFonts w:asciiTheme="minorHAnsi" w:hAnsiTheme="minorHAnsi" w:cstheme="minorHAnsi"/>
           <w:color w:val="FFFFFF"/>
           <w:shd w:val="clear" w:color="auto" w:fill="282A36"/>
-          <w:lang w:val="en-US"/>
         </w:rPr>
         <w:t xml:space="preserve"> </w:t>
       </w:r>
@@ -3480,7 +2248,6 @@
             <w:color w:val="6658EA"/>
             <w:sz w:val="16"/>
             <w:u w:val="none"/>
-            <w:lang w:val="en-US"/>
           </w:rPr>
           <w:t>.</w:t>
         </w:r>
@@ -3501,67 +2268,18 @@
           <w:rFonts w:ascii="Arial" w:hAnsi="Arial" w:cs="Arial"/>
           <w:color w:val="1B1642"/>
           <w:sz w:val="16"/>
-          <w:lang w:val="en-US"/>
         </w:rPr>
         <w:t>.</w:t>
       </w:r>
     </w:p>
-    <w:p>
-      <w:pPr>
-        <w:rPr>
-          <w:lang w:val="en-US"/>
-        </w:rPr>
-      </w:pPr>
-    </w:p>
-    <w:p>
-      <w:pPr>
-        <w:rPr>
-          <w:lang w:val="en-US"/>
-        </w:rPr>
-      </w:pPr>
-    </w:p>
-    <w:p>
-      <w:pPr>
-        <w:rPr>
-          <w:lang w:val="en-US"/>
-        </w:rPr>
-      </w:pPr>
-    </w:p>
-    <w:p>
-      <w:pPr>
-        <w:rPr>
-          <w:lang w:val="en-US"/>
-        </w:rPr>
-      </w:pPr>
-    </w:p>
-    <w:p>
-      <w:pPr>
-        <w:rPr>
-          <w:lang w:val="en-US"/>
-        </w:rPr>
-      </w:pPr>
-    </w:p>
-    <w:p>
-      <w:pPr>
-        <w:rPr>
-          <w:lang w:val="en-US"/>
-        </w:rPr>
-      </w:pPr>
-    </w:p>
-    <w:p>
-      <w:pPr>
-        <w:rPr>
-          <w:lang w:val="en-US"/>
-        </w:rPr>
-      </w:pPr>
-    </w:p>
-    <w:p>
-      <w:pPr>
-        <w:rPr>
-          <w:lang w:val="en-US"/>
-        </w:rPr>
-      </w:pPr>
-    </w:p>
+    <w:p/>
+    <w:p/>
+    <w:p/>
+    <w:p/>
+    <w:p/>
+    <w:p/>
+    <w:p/>
+    <w:p/>
     <w:p>
       <w:pPr>
         <w:pBdr>
@@ -3583,7 +2301,6 @@
           <w:szCs w:val="28"/>
           <w:lang w:val="en-US"/>
         </w:rPr>
-        <w:lastRenderedPageBreak/>
         <w:t>webpack.config.js</w:t>
       </w:r>
     </w:p>
@@ -4591,6 +3308,7 @@
           <w:szCs w:val="20"/>
           <w:lang w:val="en-US"/>
         </w:rPr>
+        <w:lastRenderedPageBreak/>
         <w:t>resolve</w:t>
       </w:r>
       <w:r>
@@ -4639,7 +3357,6 @@
           <w:sz w:val="20"/>
           <w:szCs w:val="20"/>
         </w:rPr>
-        <w:lastRenderedPageBreak/>
         <w:t>'dist'</w:t>
       </w:r>
       <w:r>
@@ -5686,6 +4403,14 @@
     </w:p>
     <w:p>
       <w:pPr>
+        <w:rPr>
+          <w:sz w:val="20"/>
+          <w:szCs w:val="20"/>
+        </w:rPr>
+      </w:pPr>
+    </w:p>
+    <w:p>
+      <w:pPr>
         <w:spacing w:after="40"/>
         <w:rPr>
           <w:sz w:val="20"/>
@@ -5697,6 +4422,7 @@
           <w:sz w:val="20"/>
           <w:szCs w:val="20"/>
         </w:rPr>
+        <w:lastRenderedPageBreak/>
         <w:t>1.2</w:t>
       </w:r>
     </w:p>
@@ -6066,12 +4792,20 @@
           <w:szCs w:val="20"/>
         </w:rPr>
       </w:pPr>
-      <w:r>
-        <w:rPr>
-          <w:sz w:val="20"/>
-          <w:szCs w:val="20"/>
-        </w:rPr>
-        <w:lastRenderedPageBreak/>
+    </w:p>
+    <w:p>
+      <w:pPr>
+        <w:spacing w:after="0"/>
+        <w:rPr>
+          <w:sz w:val="20"/>
+          <w:szCs w:val="20"/>
+        </w:rPr>
+      </w:pPr>
+      <w:r>
+        <w:rPr>
+          <w:sz w:val="20"/>
+          <w:szCs w:val="20"/>
+        </w:rPr>
         <w:t>1.3</w:t>
       </w:r>
     </w:p>
@@ -6500,15 +5234,6 @@
         </w:rPr>
         <w:t>}</w:t>
       </w:r>
-    </w:p>
-    <w:p>
-      <w:pPr>
-        <w:rPr>
-          <w:sz w:val="20"/>
-          <w:szCs w:val="20"/>
-          <w:lang w:val="en-US"/>
-        </w:rPr>
-      </w:pPr>
     </w:p>
     <w:p>
       <w:pPr>
@@ -9186,6 +7911,7 @@
           <w:sz w:val="20"/>
           <w:szCs w:val="20"/>
         </w:rPr>
+        <w:lastRenderedPageBreak/>
         <w:t xml:space="preserve">Итого: При запуске в </w:t>
       </w:r>
       <w:r>
@@ -9464,6 +8190,15 @@
     </w:p>
     <w:p>
       <w:pPr>
+        <w:spacing w:after="40"/>
+        <w:rPr>
+          <w:sz w:val="20"/>
+          <w:szCs w:val="20"/>
+        </w:rPr>
+      </w:pPr>
+    </w:p>
+    <w:p>
+      <w:pPr>
         <w:pBdr>
           <w:bottom w:val="single" w:sz="6" w:space="1" w:color="auto"/>
         </w:pBdr>
@@ -9478,7 +8213,6 @@
           <w:sz w:val="20"/>
           <w:szCs w:val="20"/>
         </w:rPr>
-        <w:lastRenderedPageBreak/>
         <w:t>1.6</w:t>
       </w:r>
     </w:p>
@@ -10660,15 +9394,6 @@
     </w:p>
     <w:p>
       <w:pPr>
-        <w:spacing w:after="40"/>
-        <w:rPr>
-          <w:sz w:val="20"/>
-          <w:szCs w:val="20"/>
-        </w:rPr>
-      </w:pPr>
-    </w:p>
-    <w:p>
-      <w:pPr>
         <w:pBdr>
           <w:bottom w:val="single" w:sz="6" w:space="1" w:color="auto"/>
         </w:pBdr>
@@ -11043,15 +9768,6 @@
         </w:rPr>
         <w:t xml:space="preserve"> и далее, если хотим где то добавить возможность изменения темы, обращаемся к этому хуку.</w:t>
       </w:r>
-    </w:p>
-    <w:p>
-      <w:pPr>
-        <w:spacing w:after="40"/>
-        <w:rPr>
-          <w:sz w:val="20"/>
-          <w:szCs w:val="20"/>
-        </w:rPr>
-      </w:pPr>
     </w:p>
     <w:p>
       <w:pPr>
@@ -11551,6 +10267,7 @@
           <w:sz w:val="20"/>
           <w:szCs w:val="20"/>
         </w:rPr>
+        <w:lastRenderedPageBreak/>
         <w:t>Суть: идем по пирамиде снизу вверх. Кадлый слой может использовать только слои под ним.</w:t>
       </w:r>
     </w:p>
@@ -11654,15 +10371,7 @@
           <w:sz w:val="20"/>
           <w:szCs w:val="20"/>
         </w:rPr>
-        <w:t xml:space="preserve">по редактированию </w:t>
-      </w:r>
-      <w:r>
-        <w:rPr>
-          <w:sz w:val="20"/>
-          <w:szCs w:val="20"/>
-        </w:rPr>
-        <w:lastRenderedPageBreak/>
-        <w:t xml:space="preserve">профиля пользователя, участок </w:t>
+        <w:t xml:space="preserve">по редактированию профиля пользователя, участок </w:t>
       </w:r>
       <w:r>
         <w:rPr>
@@ -11998,7 +10707,6 @@
         <w:rPr>
           <w:sz w:val="20"/>
           <w:szCs w:val="20"/>
-          <w:lang w:val="en-US"/>
         </w:rPr>
       </w:pPr>
       <w:r>
@@ -12024,70 +10732,6 @@
         <w:rPr>
           <w:sz w:val="20"/>
           <w:szCs w:val="20"/>
-          <w:lang w:val="en-US"/>
-        </w:rPr>
-      </w:pPr>
-      <w:r>
-        <w:rPr>
-          <w:sz w:val="20"/>
-          <w:szCs w:val="20"/>
-          <w:lang w:val="en-US"/>
-        </w:rPr>
-        <w:tab/>
-        <w:t>- loginForm</w:t>
-      </w:r>
-    </w:p>
-    <w:p>
-      <w:pPr>
-        <w:spacing w:after="40"/>
-        <w:rPr>
-          <w:sz w:val="20"/>
-          <w:szCs w:val="20"/>
-          <w:lang w:val="en-US"/>
-        </w:rPr>
-      </w:pPr>
-      <w:r>
-        <w:rPr>
-          <w:sz w:val="20"/>
-          <w:szCs w:val="20"/>
-          <w:lang w:val="en-US"/>
-        </w:rPr>
-        <w:tab/>
-        <w:t>- loginButton</w:t>
-      </w:r>
-    </w:p>
-    <w:p>
-      <w:pPr>
-        <w:spacing w:after="40"/>
-        <w:rPr>
-          <w:sz w:val="20"/>
-          <w:szCs w:val="20"/>
-        </w:rPr>
-      </w:pPr>
-      <w:r>
-        <w:rPr>
-          <w:sz w:val="20"/>
-          <w:szCs w:val="20"/>
-          <w:lang w:val="en-US"/>
-        </w:rPr>
-        <w:tab/>
-        <w:t xml:space="preserve">- authRequest </w:t>
-      </w:r>
-      <w:r>
-        <w:rPr>
-          <w:sz w:val="20"/>
-          <w:szCs w:val="20"/>
-        </w:rPr>
-        <w:t>(запрос на авторизацию)</w:t>
-      </w:r>
-    </w:p>
-    <w:p>
-      <w:pPr>
-        <w:spacing w:after="40"/>
-        <w:rPr>
-          <w:sz w:val="20"/>
-          <w:szCs w:val="20"/>
-          <w:lang w:val="en-US"/>
         </w:rPr>
       </w:pPr>
       <w:r>
@@ -12104,6 +10748,95 @@
           <w:szCs w:val="20"/>
           <w:lang w:val="en-US"/>
         </w:rPr>
+        <w:t>loginForm</w:t>
+      </w:r>
+    </w:p>
+    <w:p>
+      <w:pPr>
+        <w:spacing w:after="40"/>
+        <w:rPr>
+          <w:sz w:val="20"/>
+          <w:szCs w:val="20"/>
+        </w:rPr>
+      </w:pPr>
+      <w:r>
+        <w:rPr>
+          <w:sz w:val="20"/>
+          <w:szCs w:val="20"/>
+        </w:rPr>
+        <w:tab/>
+        <w:t xml:space="preserve">- </w:t>
+      </w:r>
+      <w:r>
+        <w:rPr>
+          <w:sz w:val="20"/>
+          <w:szCs w:val="20"/>
+          <w:lang w:val="en-US"/>
+        </w:rPr>
+        <w:t>loginButton</w:t>
+      </w:r>
+    </w:p>
+    <w:p>
+      <w:pPr>
+        <w:spacing w:after="40"/>
+        <w:rPr>
+          <w:sz w:val="20"/>
+          <w:szCs w:val="20"/>
+        </w:rPr>
+      </w:pPr>
+      <w:r>
+        <w:rPr>
+          <w:sz w:val="20"/>
+          <w:szCs w:val="20"/>
+        </w:rPr>
+        <w:tab/>
+        <w:t xml:space="preserve">- </w:t>
+      </w:r>
+      <w:r>
+        <w:rPr>
+          <w:sz w:val="20"/>
+          <w:szCs w:val="20"/>
+          <w:lang w:val="en-US"/>
+        </w:rPr>
+        <w:t>authRequest</w:t>
+      </w:r>
+      <w:r>
+        <w:rPr>
+          <w:sz w:val="20"/>
+          <w:szCs w:val="20"/>
+        </w:rPr>
+        <w:t xml:space="preserve"> </w:t>
+      </w:r>
+      <w:r>
+        <w:rPr>
+          <w:sz w:val="20"/>
+          <w:szCs w:val="20"/>
+        </w:rPr>
+        <w:t>(запрос на авторизацию)</w:t>
+      </w:r>
+    </w:p>
+    <w:p>
+      <w:pPr>
+        <w:spacing w:after="40"/>
+        <w:rPr>
+          <w:sz w:val="20"/>
+          <w:szCs w:val="20"/>
+        </w:rPr>
+      </w:pPr>
+      <w:r>
+        <w:rPr>
+          <w:sz w:val="20"/>
+          <w:szCs w:val="20"/>
+        </w:rPr>
+        <w:tab/>
+        <w:t xml:space="preserve">- </w:t>
+      </w:r>
+      <w:r>
+        <w:rPr>
+          <w:sz w:val="20"/>
+          <w:szCs w:val="20"/>
+          <w:lang w:val="en-US"/>
+        </w:rPr>
         <w:t>loginValidator</w:t>
       </w:r>
     </w:p>
@@ -12113,17 +10846,23 @@
         <w:rPr>
           <w:sz w:val="20"/>
           <w:szCs w:val="20"/>
-          <w:lang w:val="en-US"/>
-        </w:rPr>
-      </w:pPr>
-      <w:r>
-        <w:rPr>
-          <w:sz w:val="20"/>
-          <w:szCs w:val="20"/>
-          <w:lang w:val="en-US"/>
+        </w:rPr>
+      </w:pPr>
+      <w:r>
+        <w:rPr>
+          <w:sz w:val="20"/>
+          <w:szCs w:val="20"/>
         </w:rPr>
         <w:tab/>
-        <w:t>- passwordValidator</w:t>
+        <w:t xml:space="preserve">- </w:t>
+      </w:r>
+      <w:r>
+        <w:rPr>
+          <w:sz w:val="20"/>
+          <w:szCs w:val="20"/>
+          <w:lang w:val="en-US"/>
+        </w:rPr>
+        <w:t>passwordValidator</w:t>
       </w:r>
     </w:p>
     <w:p>
@@ -12132,17 +10871,23 @@
         <w:rPr>
           <w:sz w:val="20"/>
           <w:szCs w:val="20"/>
-          <w:lang w:val="en-US"/>
-        </w:rPr>
-      </w:pPr>
-      <w:r>
-        <w:rPr>
-          <w:sz w:val="20"/>
-          <w:szCs w:val="20"/>
-          <w:lang w:val="en-US"/>
+        </w:rPr>
+      </w:pPr>
+      <w:r>
+        <w:rPr>
+          <w:sz w:val="20"/>
+          <w:szCs w:val="20"/>
         </w:rPr>
         <w:tab/>
-        <w:t>- loginReducer</w:t>
+        <w:t xml:space="preserve">- </w:t>
+      </w:r>
+      <w:r>
+        <w:rPr>
+          <w:sz w:val="20"/>
+          <w:szCs w:val="20"/>
+          <w:lang w:val="en-US"/>
+        </w:rPr>
+        <w:t>loginReducer</w:t>
       </w:r>
     </w:p>
     <w:p>
@@ -12151,17 +10896,23 @@
         <w:rPr>
           <w:sz w:val="20"/>
           <w:szCs w:val="20"/>
-          <w:lang w:val="en-US"/>
-        </w:rPr>
-      </w:pPr>
-      <w:r>
-        <w:rPr>
-          <w:sz w:val="20"/>
-          <w:szCs w:val="20"/>
-          <w:lang w:val="en-US"/>
+        </w:rPr>
+      </w:pPr>
+      <w:r>
+        <w:rPr>
+          <w:sz w:val="20"/>
+          <w:szCs w:val="20"/>
         </w:rPr>
         <w:tab/>
-        <w:t>- loginActions</w:t>
+        <w:t xml:space="preserve">- </w:t>
+      </w:r>
+      <w:r>
+        <w:rPr>
+          <w:sz w:val="20"/>
+          <w:szCs w:val="20"/>
+          <w:lang w:val="en-US"/>
+        </w:rPr>
+        <w:t>loginActions</w:t>
       </w:r>
     </w:p>
     <w:p>
@@ -12382,16 +11133,6 @@
           <w:b/>
           <w:sz w:val="20"/>
           <w:szCs w:val="20"/>
-          <w:lang w:val="en-US"/>
-        </w:rPr>
-      </w:pPr>
-    </w:p>
-    <w:p>
-      <w:pPr>
-        <w:spacing w:after="40"/>
-        <w:rPr>
-          <w:sz w:val="20"/>
-          <w:szCs w:val="20"/>
         </w:rPr>
       </w:pPr>
     </w:p>
@@ -12751,9 +11492,6 @@
     <w:p>
       <w:pPr>
         <w:spacing w:after="40"/>
-        <w:rPr>
-          <w:lang w:val="en-US"/>
-        </w:rPr>
       </w:pPr>
       <w:r>
         <w:rPr>
@@ -12798,21 +11536,7 @@
           <w:sz w:val="20"/>
           <w:szCs w:val="20"/>
         </w:rPr>
-        <w:t>П</w:t>
-      </w:r>
-      <w:r>
-        <w:rPr>
-          <w:sz w:val="20"/>
-          <w:szCs w:val="20"/>
-        </w:rPr>
-        <w:t xml:space="preserve">ереносим </w:t>
-      </w:r>
-      <w:r>
-        <w:rPr>
-          <w:sz w:val="20"/>
-          <w:szCs w:val="20"/>
-        </w:rPr>
-        <w:t>п</w:t>
+        <w:t>Переносим п</w:t>
       </w:r>
       <w:r>
         <w:rPr>
@@ -12898,21 +11622,7 @@
           <w:sz w:val="20"/>
           <w:szCs w:val="20"/>
         </w:rPr>
-        <w:t xml:space="preserve"> </w:t>
-      </w:r>
-      <w:r>
-        <w:rPr>
-          <w:sz w:val="20"/>
-          <w:szCs w:val="20"/>
-        </w:rPr>
-        <w:t>/</w:t>
-      </w:r>
-      <w:r>
-        <w:rPr>
-          <w:sz w:val="20"/>
-          <w:szCs w:val="20"/>
-        </w:rPr>
-        <w:t xml:space="preserve"> </w:t>
+        <w:t xml:space="preserve"> / </w:t>
       </w:r>
       <w:r>
         <w:rPr>
@@ -12927,21 +11637,7 @@
           <w:sz w:val="20"/>
           <w:szCs w:val="20"/>
         </w:rPr>
-        <w:t xml:space="preserve"> </w:t>
-      </w:r>
-      <w:r>
-        <w:rPr>
-          <w:sz w:val="20"/>
-          <w:szCs w:val="20"/>
-        </w:rPr>
-        <w:t>/</w:t>
-      </w:r>
-      <w:r>
-        <w:rPr>
-          <w:sz w:val="20"/>
-          <w:szCs w:val="20"/>
-        </w:rPr>
-        <w:t xml:space="preserve"> </w:t>
+        <w:t xml:space="preserve"> / </w:t>
       </w:r>
       <w:r>
         <w:rPr>
@@ -13057,14 +11753,7 @@
           <w:sz w:val="20"/>
           <w:szCs w:val="20"/>
         </w:rPr>
-        <w:t xml:space="preserve"> </w:t>
-      </w:r>
-      <w:r>
-        <w:rPr>
-          <w:sz w:val="20"/>
-          <w:szCs w:val="20"/>
-        </w:rPr>
-        <w:t xml:space="preserve">т.к. он </w:t>
+        <w:t xml:space="preserve"> т.к. он </w:t>
       </w:r>
       <w:r>
         <w:rPr>
@@ -13101,15 +11790,7 @@
           <w:szCs w:val="20"/>
           <w:lang w:val="en-US"/>
         </w:rPr>
-        <w:t xml:space="preserve"> app / providers / ThemeProvider / </w:t>
-      </w:r>
-      <w:r>
-        <w:rPr>
-          <w:sz w:val="20"/>
-          <w:szCs w:val="20"/>
-          <w:lang w:val="en-US"/>
-        </w:rPr>
-        <w:t xml:space="preserve">lib </w:t>
+        <w:t xml:space="preserve"> app / providers / ThemeProvider / lib </w:t>
       </w:r>
       <w:r>
         <w:rPr>
@@ -13139,15 +11820,7 @@
           <w:szCs w:val="20"/>
           <w:lang w:val="en-US"/>
         </w:rPr>
-        <w:t>)</w:t>
-      </w:r>
-      <w:r>
-        <w:rPr>
-          <w:sz w:val="20"/>
-          <w:szCs w:val="20"/>
-          <w:lang w:val="en-US"/>
-        </w:rPr>
-        <w:t xml:space="preserve"> </w:t>
+        <w:t xml:space="preserve">) </w:t>
       </w:r>
       <w:r>
         <w:rPr>
@@ -13517,6 +12190,7 @@
           <w:sz w:val="20"/>
           <w:szCs w:val="20"/>
         </w:rPr>
+        <w:lastRenderedPageBreak/>
         <w:t>Теперь</w:t>
       </w:r>
       <w:r>
@@ -13713,21 +12387,7 @@
           <w:sz w:val="20"/>
           <w:szCs w:val="20"/>
         </w:rPr>
-        <w:t>"paths": {</w:t>
-      </w:r>
-      <w:r>
-        <w:rPr>
-          <w:sz w:val="20"/>
-          <w:szCs w:val="20"/>
-        </w:rPr>
-        <w:t xml:space="preserve"> </w:t>
-      </w:r>
-      <w:r>
-        <w:rPr>
-          <w:sz w:val="20"/>
-          <w:szCs w:val="20"/>
-        </w:rPr>
-        <w:t>"*" : ["./src/*"]</w:t>
+        <w:t>"paths": { "*" : ["./src/*"]</w:t>
       </w:r>
       <w:r>
         <w:rPr>
@@ -13750,7 +12410,6 @@
           <w:sz w:val="20"/>
           <w:szCs w:val="20"/>
         </w:rPr>
-        <w:lastRenderedPageBreak/>
         <w:t>Далее нужно настрои</w:t>
       </w:r>
       <w:r>
@@ -13758,7 +12417,45 @@
           <w:sz w:val="20"/>
           <w:szCs w:val="20"/>
         </w:rPr>
-        <w:t xml:space="preserve">ть вебпак на абсолютные импорты. За это отвечает </w:t>
+        <w:t>ть вебпак на абсолютные импорты. За</w:t>
+      </w:r>
+      <w:r>
+        <w:rPr>
+          <w:sz w:val="20"/>
+          <w:szCs w:val="20"/>
+          <w:lang w:val="en-US"/>
+        </w:rPr>
+        <w:t xml:space="preserve"> </w:t>
+      </w:r>
+      <w:r>
+        <w:rPr>
+          <w:sz w:val="20"/>
+          <w:szCs w:val="20"/>
+        </w:rPr>
+        <w:t>это</w:t>
+      </w:r>
+      <w:r>
+        <w:rPr>
+          <w:sz w:val="20"/>
+          <w:szCs w:val="20"/>
+          <w:lang w:val="en-US"/>
+        </w:rPr>
+        <w:t xml:space="preserve"> </w:t>
+      </w:r>
+      <w:r>
+        <w:rPr>
+          <w:sz w:val="20"/>
+          <w:szCs w:val="20"/>
+        </w:rPr>
+        <w:t>отвечает</w:t>
+      </w:r>
+      <w:r>
+        <w:rPr>
+          <w:sz w:val="20"/>
+          <w:szCs w:val="20"/>
+          <w:lang w:val="en-US"/>
+        </w:rPr>
+        <w:t xml:space="preserve"> </w:t>
       </w:r>
       <w:r>
         <w:rPr>
@@ -13772,6 +12469,7 @@
         <w:rPr>
           <w:sz w:val="20"/>
           <w:szCs w:val="20"/>
+          <w:lang w:val="en-US"/>
         </w:rPr>
         <w:t xml:space="preserve">. </w:t>
       </w:r>
@@ -13780,21 +12478,15 @@
           <w:sz w:val="20"/>
           <w:szCs w:val="20"/>
         </w:rPr>
-        <w:t xml:space="preserve">Поиск </w:t>
-      </w:r>
-      <w:r>
-        <w:rPr>
-          <w:sz w:val="20"/>
-          <w:szCs w:val="20"/>
-        </w:rPr>
-        <w:t>webpack absolute imports</w:t>
-      </w:r>
-      <w:r>
-        <w:rPr>
-          <w:sz w:val="20"/>
-          <w:szCs w:val="20"/>
-        </w:rPr>
-        <w:t xml:space="preserve">. </w:t>
+        <w:t>Поиск</w:t>
+      </w:r>
+      <w:r>
+        <w:rPr>
+          <w:sz w:val="20"/>
+          <w:szCs w:val="20"/>
+          <w:lang w:val="en-US"/>
+        </w:rPr>
+        <w:t xml:space="preserve"> webpack absolute imports. </w:t>
       </w:r>
       <w:r>
         <w:rPr>
@@ -14352,6 +13044,453 @@
       </w:pPr>
       <w:bookmarkStart w:id="0" w:name="_GoBack"/>
       <w:bookmarkEnd w:id="0"/>
+    </w:p>
+    <w:p>
+      <w:pPr>
+        <w:pBdr>
+          <w:bottom w:val="single" w:sz="6" w:space="1" w:color="auto"/>
+        </w:pBdr>
+        <w:spacing w:after="40"/>
+        <w:rPr>
+          <w:sz w:val="20"/>
+          <w:szCs w:val="20"/>
+          <w:lang w:val="en-US"/>
+        </w:rPr>
+      </w:pPr>
+      <w:r>
+        <w:rPr>
+          <w:sz w:val="20"/>
+          <w:szCs w:val="20"/>
+          <w:lang w:val="en-US"/>
+        </w:rPr>
+        <w:t>2.11</w:t>
+      </w:r>
+      <w:r>
+        <w:rPr>
+          <w:sz w:val="20"/>
+          <w:szCs w:val="20"/>
+          <w:lang w:val="en-US"/>
+        </w:rPr>
+        <w:t xml:space="preserve"> (</w:t>
+      </w:r>
+      <w:r>
+        <w:rPr>
+          <w:sz w:val="20"/>
+          <w:szCs w:val="20"/>
+          <w:lang w:val="en-US"/>
+        </w:rPr>
+        <w:t>move routing from app to shared</w:t>
+      </w:r>
+      <w:r>
+        <w:rPr>
+          <w:sz w:val="20"/>
+          <w:szCs w:val="20"/>
+          <w:lang w:val="en-US"/>
+        </w:rPr>
+        <w:t>)</w:t>
+      </w:r>
+    </w:p>
+    <w:p>
+      <w:pPr>
+        <w:spacing w:after="40"/>
+        <w:rPr>
+          <w:sz w:val="20"/>
+          <w:szCs w:val="20"/>
+        </w:rPr>
+      </w:pPr>
+      <w:r>
+        <w:rPr>
+          <w:sz w:val="20"/>
+          <w:szCs w:val="20"/>
+        </w:rPr>
+        <w:t>Нав</w:t>
+      </w:r>
+      <w:r>
+        <w:rPr>
+          <w:sz w:val="20"/>
+          <w:szCs w:val="20"/>
+        </w:rPr>
+        <w:t xml:space="preserve">одим порядлк в </w:t>
+      </w:r>
+      <w:r>
+        <w:rPr>
+          <w:sz w:val="20"/>
+          <w:szCs w:val="20"/>
+          <w:lang w:val="en-US"/>
+        </w:rPr>
+        <w:t>app</w:t>
+      </w:r>
+      <w:r>
+        <w:rPr>
+          <w:sz w:val="20"/>
+          <w:szCs w:val="20"/>
+        </w:rPr>
+        <w:t>.</w:t>
+      </w:r>
+      <w:r>
+        <w:rPr>
+          <w:sz w:val="20"/>
+          <w:szCs w:val="20"/>
+          <w:lang w:val="en-US"/>
+        </w:rPr>
+        <w:t>tsx</w:t>
+      </w:r>
+      <w:r>
+        <w:rPr>
+          <w:sz w:val="20"/>
+          <w:szCs w:val="20"/>
+        </w:rPr>
+        <w:t xml:space="preserve">. </w:t>
+      </w:r>
+      <w:r>
+        <w:rPr>
+          <w:sz w:val="20"/>
+          <w:szCs w:val="20"/>
+        </w:rPr>
+        <w:t>Это корень проекта и он должен быть максимально чистым.</w:t>
+      </w:r>
+    </w:p>
+    <w:p>
+      <w:pPr>
+        <w:spacing w:after="40"/>
+        <w:rPr>
+          <w:sz w:val="20"/>
+          <w:szCs w:val="20"/>
+        </w:rPr>
+      </w:pPr>
+      <w:r>
+        <w:rPr>
+          <w:sz w:val="20"/>
+          <w:szCs w:val="20"/>
+        </w:rPr>
+        <w:t xml:space="preserve">Выносим роутинг в отдельную папку </w:t>
+      </w:r>
+      <w:r>
+        <w:rPr>
+          <w:sz w:val="20"/>
+          <w:szCs w:val="20"/>
+        </w:rPr>
+        <w:t>(</w:t>
+      </w:r>
+      <w:r>
+        <w:rPr>
+          <w:sz w:val="20"/>
+          <w:szCs w:val="20"/>
+          <w:lang w:val="en-US"/>
+        </w:rPr>
+        <w:t>app</w:t>
+      </w:r>
+      <w:r>
+        <w:rPr>
+          <w:sz w:val="20"/>
+          <w:szCs w:val="20"/>
+        </w:rPr>
+        <w:t xml:space="preserve"> / </w:t>
+      </w:r>
+      <w:r>
+        <w:rPr>
+          <w:sz w:val="20"/>
+          <w:szCs w:val="20"/>
+          <w:lang w:val="en-US"/>
+        </w:rPr>
+        <w:t>router</w:t>
+      </w:r>
+      <w:r>
+        <w:rPr>
+          <w:sz w:val="20"/>
+          <w:szCs w:val="20"/>
+        </w:rPr>
+        <w:t>)</w:t>
+      </w:r>
+      <w:r>
+        <w:rPr>
+          <w:sz w:val="20"/>
+          <w:szCs w:val="20"/>
+        </w:rPr>
+        <w:t xml:space="preserve"> </w:t>
+      </w:r>
+      <w:r>
+        <w:rPr>
+          <w:sz w:val="20"/>
+          <w:szCs w:val="20"/>
+        </w:rPr>
+        <w:t>т.к. это «такая глобальная штука, которая использует внутри себя страницы»</w:t>
+      </w:r>
+      <w:r>
+        <w:rPr>
+          <w:sz w:val="20"/>
+          <w:szCs w:val="20"/>
+        </w:rPr>
+        <w:t xml:space="preserve">. </w:t>
+      </w:r>
+      <w:r>
+        <w:rPr>
+          <w:sz w:val="20"/>
+          <w:szCs w:val="20"/>
+        </w:rPr>
+        <w:t xml:space="preserve">Сейчас роуты описаны прям в компоненте </w:t>
+      </w:r>
+    </w:p>
+    <w:p>
+      <w:pPr>
+        <w:spacing w:after="0"/>
+        <w:rPr>
+          <w:sz w:val="20"/>
+          <w:szCs w:val="20"/>
+          <w:lang w:val="en-US"/>
+        </w:rPr>
+      </w:pPr>
+      <w:r>
+        <w:rPr>
+          <w:sz w:val="20"/>
+          <w:szCs w:val="20"/>
+          <w:lang w:val="en-US"/>
+        </w:rPr>
+        <w:t xml:space="preserve">        &lt;Suspense fallback={&lt;div&gt;Loading...&lt;/div&gt;}&gt;</w:t>
+      </w:r>
+    </w:p>
+    <w:p>
+      <w:pPr>
+        <w:spacing w:after="0"/>
+        <w:rPr>
+          <w:sz w:val="20"/>
+          <w:szCs w:val="20"/>
+          <w:lang w:val="en-US"/>
+        </w:rPr>
+      </w:pPr>
+      <w:r>
+        <w:rPr>
+          <w:sz w:val="20"/>
+          <w:szCs w:val="20"/>
+          <w:lang w:val="en-US"/>
+        </w:rPr>
+        <w:t xml:space="preserve">            &lt;Routes&gt;</w:t>
+      </w:r>
+    </w:p>
+    <w:p>
+      <w:pPr>
+        <w:spacing w:after="0"/>
+        <w:rPr>
+          <w:sz w:val="20"/>
+          <w:szCs w:val="20"/>
+          <w:lang w:val="en-US"/>
+        </w:rPr>
+      </w:pPr>
+      <w:r>
+        <w:rPr>
+          <w:sz w:val="20"/>
+          <w:szCs w:val="20"/>
+          <w:lang w:val="en-US"/>
+        </w:rPr>
+        <w:t xml:space="preserve">                &lt;Route path={'/'} element={&lt;MainPage/&gt;} /&gt;</w:t>
+      </w:r>
+    </w:p>
+    <w:p>
+      <w:pPr>
+        <w:spacing w:after="0"/>
+        <w:rPr>
+          <w:sz w:val="20"/>
+          <w:szCs w:val="20"/>
+          <w:lang w:val="en-US"/>
+        </w:rPr>
+      </w:pPr>
+      <w:r>
+        <w:rPr>
+          <w:sz w:val="20"/>
+          <w:szCs w:val="20"/>
+          <w:lang w:val="en-US"/>
+        </w:rPr>
+        <w:t xml:space="preserve">                &lt;Route path={'/about'} element={&lt;AboutPage /&gt;} /&gt;</w:t>
+      </w:r>
+    </w:p>
+    <w:p>
+      <w:pPr>
+        <w:spacing w:after="0"/>
+        <w:rPr>
+          <w:sz w:val="20"/>
+          <w:szCs w:val="20"/>
+        </w:rPr>
+      </w:pPr>
+      <w:r>
+        <w:rPr>
+          <w:sz w:val="20"/>
+          <w:szCs w:val="20"/>
+          <w:lang w:val="en-US"/>
+        </w:rPr>
+        <w:t xml:space="preserve">            </w:t>
+      </w:r>
+      <w:r>
+        <w:rPr>
+          <w:sz w:val="20"/>
+          <w:szCs w:val="20"/>
+        </w:rPr>
+        <w:t>&lt;/Routes&gt;</w:t>
+      </w:r>
+    </w:p>
+    <w:p>
+      <w:pPr>
+        <w:spacing w:after="0"/>
+        <w:rPr>
+          <w:sz w:val="20"/>
+          <w:szCs w:val="20"/>
+        </w:rPr>
+      </w:pPr>
+      <w:r>
+        <w:rPr>
+          <w:sz w:val="20"/>
+          <w:szCs w:val="20"/>
+        </w:rPr>
+        <w:t xml:space="preserve">        &lt;/Suspense&gt;</w:t>
+      </w:r>
+    </w:p>
+    <w:p>
+      <w:pPr>
+        <w:pBdr>
+          <w:bottom w:val="single" w:sz="6" w:space="1" w:color="auto"/>
+        </w:pBdr>
+        <w:spacing w:after="0"/>
+        <w:rPr>
+          <w:sz w:val="20"/>
+          <w:szCs w:val="20"/>
+        </w:rPr>
+      </w:pPr>
+      <w:r>
+        <w:rPr>
+          <w:sz w:val="20"/>
+          <w:szCs w:val="20"/>
+        </w:rPr>
+        <w:t>Но хотелось бы иметь какой то конфиг</w:t>
+      </w:r>
+      <w:r>
+        <w:rPr>
+          <w:sz w:val="20"/>
+          <w:szCs w:val="20"/>
+        </w:rPr>
+        <w:t xml:space="preserve"> (</w:t>
+      </w:r>
+      <w:r>
+        <w:rPr>
+          <w:sz w:val="20"/>
+          <w:szCs w:val="20"/>
+          <w:lang w:val="en-US"/>
+        </w:rPr>
+        <w:t>shared</w:t>
+      </w:r>
+      <w:r>
+        <w:rPr>
+          <w:sz w:val="20"/>
+          <w:szCs w:val="20"/>
+        </w:rPr>
+        <w:t xml:space="preserve"> / </w:t>
+      </w:r>
+      <w:r>
+        <w:rPr>
+          <w:sz w:val="20"/>
+          <w:szCs w:val="20"/>
+          <w:lang w:val="en-US"/>
+        </w:rPr>
+        <w:t>config</w:t>
+      </w:r>
+      <w:r>
+        <w:rPr>
+          <w:sz w:val="20"/>
+          <w:szCs w:val="20"/>
+        </w:rPr>
+        <w:t xml:space="preserve"> / </w:t>
+      </w:r>
+      <w:r>
+        <w:rPr>
+          <w:sz w:val="20"/>
+          <w:szCs w:val="20"/>
+          <w:lang w:val="en-US"/>
+        </w:rPr>
+        <w:t>routeConfig</w:t>
+      </w:r>
+      <w:r>
+        <w:rPr>
+          <w:sz w:val="20"/>
+          <w:szCs w:val="20"/>
+        </w:rPr>
+        <w:t>)</w:t>
+      </w:r>
+      <w:r>
+        <w:rPr>
+          <w:sz w:val="20"/>
+          <w:szCs w:val="20"/>
+        </w:rPr>
+        <w:t>, внутри которого</w:t>
+      </w:r>
+      <w:r>
+        <w:rPr>
+          <w:sz w:val="20"/>
+          <w:szCs w:val="20"/>
+        </w:rPr>
+        <w:t xml:space="preserve"> объявим список роутов, а в </w:t>
+      </w:r>
+      <w:r>
+        <w:rPr>
+          <w:sz w:val="20"/>
+          <w:szCs w:val="20"/>
+          <w:lang w:val="en-US"/>
+        </w:rPr>
+        <w:t>app</w:t>
+      </w:r>
+      <w:r>
+        <w:rPr>
+          <w:sz w:val="20"/>
+          <w:szCs w:val="20"/>
+        </w:rPr>
+        <w:t xml:space="preserve"> / </w:t>
+      </w:r>
+      <w:r>
+        <w:rPr>
+          <w:sz w:val="20"/>
+          <w:szCs w:val="20"/>
+          <w:lang w:val="en-US"/>
+        </w:rPr>
+        <w:t>router</w:t>
+      </w:r>
+      <w:r>
+        <w:rPr>
+          <w:sz w:val="20"/>
+          <w:szCs w:val="20"/>
+        </w:rPr>
+        <w:t xml:space="preserve"> </w:t>
+      </w:r>
+      <w:r>
+        <w:rPr>
+          <w:sz w:val="20"/>
+          <w:szCs w:val="20"/>
+        </w:rPr>
+        <w:t>будем проходить по этому списку.</w:t>
+      </w:r>
+    </w:p>
+    <w:p>
+      <w:pPr>
+        <w:spacing w:after="40"/>
+        <w:rPr>
+          <w:sz w:val="20"/>
+          <w:szCs w:val="20"/>
+        </w:rPr>
+      </w:pPr>
+    </w:p>
+    <w:p>
+      <w:pPr>
+        <w:spacing w:after="40"/>
+        <w:rPr>
+          <w:sz w:val="20"/>
+          <w:szCs w:val="20"/>
+        </w:rPr>
+      </w:pPr>
+    </w:p>
+    <w:p>
+      <w:pPr>
+        <w:spacing w:after="40"/>
+        <w:rPr>
+          <w:sz w:val="20"/>
+          <w:szCs w:val="20"/>
+        </w:rPr>
+      </w:pPr>
     </w:p>
     <w:p>
       <w:pPr>
@@ -14899,6 +14038,7 @@
   <w:style w:type="character" w:default="1" w:styleId="a0">
     <w:name w:val="Default Paragraph Font"/>
     <w:uiPriority w:val="1"/>
+    <w:semiHidden/>
     <w:unhideWhenUsed/>
   </w:style>
   <w:style w:type="table" w:default="1" w:styleId="a1">
@@ -14965,7 +14105,6 @@
     <w:basedOn w:val="a"/>
     <w:link w:val="HTML1"/>
     <w:uiPriority w:val="99"/>
-    <w:semiHidden/>
     <w:unhideWhenUsed/>
     <w:rsid w:val="00A714B9"/>
     <w:pPr>
@@ -15001,7 +14140,6 @@
     <w:basedOn w:val="a0"/>
     <w:link w:val="HTML0"/>
     <w:uiPriority w:val="99"/>
-    <w:semiHidden/>
     <w:rsid w:val="00A714B9"/>
     <w:rPr>
       <w:rFonts w:ascii="Courier New" w:eastAsia="Times New Roman" w:hAnsi="Courier New" w:cs="Courier New"/>

</xml_diff>

<commit_message>
12. move navbar (App - widgets). Links - shared/ui
</commit_message>
<xml_diff>
--- a/КОММЕНТАРИИ.docx
+++ b/КОММЕНТАРИИ.docx
@@ -1599,6 +1599,7 @@
         <w:rPr>
           <w:rFonts w:asciiTheme="minorHAnsi" w:hAnsiTheme="minorHAnsi" w:cstheme="minorHAnsi"/>
           <w:color w:val="1B1642"/>
+          <w:lang w:val="en-US"/>
         </w:rPr>
       </w:pPr>
       <w:r>
@@ -1613,6 +1614,7 @@
         <w:rPr>
           <w:rFonts w:asciiTheme="minorHAnsi" w:hAnsiTheme="minorHAnsi" w:cstheme="minorHAnsi"/>
           <w:color w:val="1B1642"/>
+          <w:lang w:val="en-US"/>
         </w:rPr>
         <w:t>"description": "",</w:t>
       </w:r>
@@ -1625,12 +1627,14 @@
         <w:rPr>
           <w:rFonts w:asciiTheme="minorHAnsi" w:hAnsiTheme="minorHAnsi" w:cstheme="minorHAnsi"/>
           <w:color w:val="1B1642"/>
+          <w:lang w:val="en-US"/>
         </w:rPr>
       </w:pPr>
       <w:r>
         <w:rPr>
           <w:rFonts w:asciiTheme="minorHAnsi" w:hAnsiTheme="minorHAnsi" w:cstheme="minorHAnsi"/>
           <w:color w:val="1B1642"/>
+          <w:lang w:val="en-US"/>
         </w:rPr>
         <w:t xml:space="preserve">  "main": "index.js",</w:t>
       </w:r>
@@ -1783,6 +1787,7 @@
         <w:rPr>
           <w:rFonts w:asciiTheme="minorHAnsi" w:hAnsiTheme="minorHAnsi" w:cstheme="minorHAnsi"/>
           <w:color w:val="1B1642"/>
+          <w:lang w:val="en-US"/>
         </w:rPr>
       </w:pPr>
       <w:r>
@@ -1797,6 +1802,7 @@
         <w:rPr>
           <w:rFonts w:asciiTheme="minorHAnsi" w:hAnsiTheme="minorHAnsi" w:cstheme="minorHAnsi"/>
           <w:color w:val="1B1642"/>
+          <w:lang w:val="en-US"/>
         </w:rPr>
         <w:t>"devDependencies": {</w:t>
       </w:r>
@@ -1809,12 +1815,14 @@
         <w:rPr>
           <w:rFonts w:asciiTheme="minorHAnsi" w:hAnsiTheme="minorHAnsi" w:cstheme="minorHAnsi"/>
           <w:color w:val="1B1642"/>
+          <w:lang w:val="en-US"/>
         </w:rPr>
       </w:pPr>
       <w:r>
         <w:rPr>
           <w:rFonts w:asciiTheme="minorHAnsi" w:hAnsiTheme="minorHAnsi" w:cstheme="minorHAnsi"/>
           <w:color w:val="1B1642"/>
+          <w:lang w:val="en-US"/>
         </w:rPr>
         <w:t xml:space="preserve">    "webpack": "^5.1.0",</w:t>
       </w:r>
@@ -1827,12 +1835,14 @@
         <w:rPr>
           <w:rFonts w:asciiTheme="minorHAnsi" w:hAnsiTheme="minorHAnsi" w:cstheme="minorHAnsi"/>
           <w:color w:val="1B1642"/>
+          <w:lang w:val="en-US"/>
         </w:rPr>
       </w:pPr>
       <w:r>
         <w:rPr>
           <w:rFonts w:asciiTheme="minorHAnsi" w:hAnsiTheme="minorHAnsi" w:cstheme="minorHAnsi"/>
           <w:color w:val="1B1642"/>
+          <w:lang w:val="en-US"/>
         </w:rPr>
         <w:t xml:space="preserve">    "webpack-cli": "^4.0.0"</w:t>
       </w:r>
@@ -1845,12 +1855,14 @@
         <w:rPr>
           <w:rFonts w:asciiTheme="minorHAnsi" w:hAnsiTheme="minorHAnsi" w:cstheme="minorHAnsi"/>
           <w:color w:val="1B1642"/>
+          <w:lang w:val="en-US"/>
         </w:rPr>
       </w:pPr>
       <w:r>
         <w:rPr>
           <w:rFonts w:asciiTheme="minorHAnsi" w:hAnsiTheme="minorHAnsi" w:cstheme="minorHAnsi"/>
           <w:color w:val="1B1642"/>
+          <w:lang w:val="en-US"/>
         </w:rPr>
         <w:t xml:space="preserve">  }</w:t>
       </w:r>
@@ -1863,12 +1875,14 @@
         <w:rPr>
           <w:rFonts w:asciiTheme="minorHAnsi" w:hAnsiTheme="minorHAnsi" w:cstheme="minorHAnsi"/>
           <w:color w:val="1B1642"/>
+          <w:lang w:val="en-US"/>
         </w:rPr>
       </w:pPr>
       <w:r>
         <w:rPr>
           <w:rFonts w:asciiTheme="minorHAnsi" w:hAnsiTheme="minorHAnsi" w:cstheme="minorHAnsi"/>
           <w:color w:val="1B1642"/>
+          <w:lang w:val="en-US"/>
         </w:rPr>
         <w:t>}</w:t>
       </w:r>
@@ -1883,6 +1897,7 @@
           <w:color w:val="1B1642"/>
           <w:sz w:val="20"/>
           <w:szCs w:val="20"/>
+          <w:lang w:val="en-US"/>
         </w:rPr>
       </w:pPr>
     </w:p>
@@ -1894,6 +1909,7 @@
         <w:rPr>
           <w:rFonts w:ascii="Arial" w:hAnsi="Arial" w:cs="Arial"/>
           <w:color w:val="1B1642"/>
+          <w:lang w:val="en-US"/>
         </w:rPr>
       </w:pPr>
       <w:r>
@@ -1911,6 +1927,7 @@
           <w:color w:val="1B1642"/>
           <w:sz w:val="20"/>
           <w:szCs w:val="20"/>
+          <w:lang w:val="en-US"/>
         </w:rPr>
         <w:t xml:space="preserve"> </w:t>
       </w:r>
@@ -1929,6 +1946,7 @@
           <w:color w:val="1B1642"/>
           <w:sz w:val="20"/>
           <w:szCs w:val="20"/>
+          <w:lang w:val="en-US"/>
         </w:rPr>
         <w:t xml:space="preserve"> </w:t>
       </w:r>
@@ -1947,6 +1965,7 @@
           <w:color w:val="1B1642"/>
           <w:sz w:val="20"/>
           <w:szCs w:val="20"/>
+          <w:lang w:val="en-US"/>
         </w:rPr>
         <w:t xml:space="preserve"> </w:t>
       </w:r>
@@ -1965,6 +1984,7 @@
           <w:color w:val="1B1642"/>
           <w:sz w:val="20"/>
           <w:szCs w:val="20"/>
+          <w:lang w:val="en-US"/>
         </w:rPr>
         <w:t xml:space="preserve"> </w:t>
       </w:r>
@@ -2003,6 +2023,7 @@
           <w:color w:val="1B1642"/>
           <w:sz w:val="20"/>
           <w:szCs w:val="20"/>
+          <w:lang w:val="en-US"/>
         </w:rPr>
         <w:t xml:space="preserve">, </w:t>
       </w:r>
@@ -2021,6 +2042,7 @@
           <w:color w:val="1B1642"/>
           <w:sz w:val="20"/>
           <w:szCs w:val="20"/>
+          <w:lang w:val="en-US"/>
         </w:rPr>
         <w:t xml:space="preserve"> </w:t>
       </w:r>
@@ -2059,6 +2081,7 @@
           <w:color w:val="1B1642"/>
           <w:sz w:val="20"/>
           <w:szCs w:val="20"/>
+          <w:lang w:val="en-US"/>
         </w:rPr>
         <w:t xml:space="preserve">, </w:t>
       </w:r>
@@ -2077,6 +2100,7 @@
           <w:color w:val="1B1642"/>
           <w:sz w:val="20"/>
           <w:szCs w:val="20"/>
+          <w:lang w:val="en-US"/>
         </w:rPr>
         <w:t xml:space="preserve"> </w:t>
       </w:r>
@@ -2095,6 +2119,7 @@
           <w:color w:val="1B1642"/>
           <w:sz w:val="20"/>
           <w:szCs w:val="20"/>
+          <w:lang w:val="en-US"/>
         </w:rPr>
         <w:t xml:space="preserve"> </w:t>
       </w:r>
@@ -2113,6 +2138,7 @@
           <w:color w:val="1B1642"/>
           <w:sz w:val="20"/>
           <w:szCs w:val="20"/>
+          <w:lang w:val="en-US"/>
         </w:rPr>
         <w:t xml:space="preserve"> </w:t>
       </w:r>
@@ -2131,6 +2157,7 @@
           <w:color w:val="1B1642"/>
           <w:sz w:val="20"/>
           <w:szCs w:val="20"/>
+          <w:lang w:val="en-US"/>
         </w:rPr>
         <w:t xml:space="preserve"> </w:t>
       </w:r>
@@ -2149,6 +2176,7 @@
           <w:color w:val="1B1642"/>
           <w:sz w:val="20"/>
           <w:szCs w:val="20"/>
+          <w:lang w:val="en-US"/>
         </w:rPr>
         <w:t xml:space="preserve">, </w:t>
       </w:r>
@@ -2187,6 +2215,7 @@
           <w:rFonts w:asciiTheme="minorHAnsi" w:hAnsiTheme="minorHAnsi" w:cstheme="minorHAnsi"/>
           <w:color w:val="FFFFFF"/>
           <w:shd w:val="clear" w:color="auto" w:fill="282A36"/>
+          <w:lang w:val="en-US"/>
         </w:rPr>
         <w:t xml:space="preserve"> </w:t>
       </w:r>
@@ -2206,6 +2235,7 @@
           <w:rFonts w:asciiTheme="minorHAnsi" w:hAnsiTheme="minorHAnsi" w:cstheme="minorHAnsi"/>
           <w:color w:val="FFFFFF"/>
           <w:shd w:val="clear" w:color="auto" w:fill="282A36"/>
+          <w:lang w:val="en-US"/>
         </w:rPr>
         <w:t xml:space="preserve"> </w:t>
       </w:r>
@@ -2248,6 +2278,7 @@
             <w:color w:val="6658EA"/>
             <w:sz w:val="16"/>
             <w:u w:val="none"/>
+            <w:lang w:val="en-US"/>
           </w:rPr>
           <w:t>.</w:t>
         </w:r>
@@ -2268,18 +2299,67 @@
           <w:rFonts w:ascii="Arial" w:hAnsi="Arial" w:cs="Arial"/>
           <w:color w:val="1B1642"/>
           <w:sz w:val="16"/>
+          <w:lang w:val="en-US"/>
         </w:rPr>
         <w:t>.</w:t>
       </w:r>
     </w:p>
-    <w:p/>
-    <w:p/>
-    <w:p/>
-    <w:p/>
-    <w:p/>
-    <w:p/>
-    <w:p/>
-    <w:p/>
+    <w:p>
+      <w:pPr>
+        <w:rPr>
+          <w:lang w:val="en-US"/>
+        </w:rPr>
+      </w:pPr>
+    </w:p>
+    <w:p>
+      <w:pPr>
+        <w:rPr>
+          <w:lang w:val="en-US"/>
+        </w:rPr>
+      </w:pPr>
+    </w:p>
+    <w:p>
+      <w:pPr>
+        <w:rPr>
+          <w:lang w:val="en-US"/>
+        </w:rPr>
+      </w:pPr>
+    </w:p>
+    <w:p>
+      <w:pPr>
+        <w:rPr>
+          <w:lang w:val="en-US"/>
+        </w:rPr>
+      </w:pPr>
+    </w:p>
+    <w:p>
+      <w:pPr>
+        <w:rPr>
+          <w:lang w:val="en-US"/>
+        </w:rPr>
+      </w:pPr>
+    </w:p>
+    <w:p>
+      <w:pPr>
+        <w:rPr>
+          <w:lang w:val="en-US"/>
+        </w:rPr>
+      </w:pPr>
+    </w:p>
+    <w:p>
+      <w:pPr>
+        <w:rPr>
+          <w:lang w:val="en-US"/>
+        </w:rPr>
+      </w:pPr>
+    </w:p>
+    <w:p>
+      <w:pPr>
+        <w:rPr>
+          <w:lang w:val="en-US"/>
+        </w:rPr>
+      </w:pPr>
+    </w:p>
     <w:p>
       <w:pPr>
         <w:pBdr>
@@ -11611,6 +11691,7 @@
       </w:r>
       <w:r>
         <w:rPr>
+          <w:i/>
           <w:sz w:val="20"/>
           <w:szCs w:val="20"/>
           <w:lang w:val="en-US"/>
@@ -11619,13 +11700,15 @@
       </w:r>
       <w:r>
         <w:rPr>
-          <w:sz w:val="20"/>
-          <w:szCs w:val="20"/>
-        </w:rPr>
-        <w:t xml:space="preserve"> / </w:t>
-      </w:r>
-      <w:r>
-        <w:rPr>
+          <w:i/>
+          <w:sz w:val="20"/>
+          <w:szCs w:val="20"/>
+        </w:rPr>
+        <w:t>/</w:t>
+      </w:r>
+      <w:r>
+        <w:rPr>
+          <w:i/>
           <w:sz w:val="20"/>
           <w:szCs w:val="20"/>
           <w:lang w:val="en-US"/>
@@ -11634,13 +11717,15 @@
       </w:r>
       <w:r>
         <w:rPr>
-          <w:sz w:val="20"/>
-          <w:szCs w:val="20"/>
-        </w:rPr>
-        <w:t xml:space="preserve"> / </w:t>
-      </w:r>
-      <w:r>
-        <w:rPr>
+          <w:i/>
+          <w:sz w:val="20"/>
+          <w:szCs w:val="20"/>
+        </w:rPr>
+        <w:t>/</w:t>
+      </w:r>
+      <w:r>
+        <w:rPr>
+          <w:i/>
           <w:sz w:val="20"/>
           <w:szCs w:val="20"/>
           <w:lang w:val="en-US"/>
@@ -11649,20 +11734,15 @@
       </w:r>
       <w:r>
         <w:rPr>
-          <w:sz w:val="20"/>
-          <w:szCs w:val="20"/>
-        </w:rPr>
-        <w:t xml:space="preserve"> </w:t>
-      </w:r>
-      <w:r>
-        <w:rPr>
-          <w:sz w:val="20"/>
-          <w:szCs w:val="20"/>
-        </w:rPr>
-        <w:t xml:space="preserve">/ </w:t>
-      </w:r>
-      <w:r>
-        <w:rPr>
+          <w:i/>
+          <w:sz w:val="20"/>
+          <w:szCs w:val="20"/>
+        </w:rPr>
+        <w:t>/</w:t>
+      </w:r>
+      <w:r>
+        <w:rPr>
+          <w:i/>
           <w:sz w:val="20"/>
           <w:szCs w:val="20"/>
           <w:lang w:val="en-US"/>
@@ -11790,7 +11870,69 @@
           <w:szCs w:val="20"/>
           <w:lang w:val="en-US"/>
         </w:rPr>
-        <w:t xml:space="preserve"> app / providers / ThemeProvider / lib </w:t>
+        <w:t xml:space="preserve"> </w:t>
+      </w:r>
+      <w:r>
+        <w:rPr>
+          <w:i/>
+          <w:sz w:val="20"/>
+          <w:szCs w:val="20"/>
+          <w:lang w:val="en-US"/>
+        </w:rPr>
+        <w:t>app</w:t>
+      </w:r>
+      <w:r>
+        <w:rPr>
+          <w:i/>
+          <w:sz w:val="20"/>
+          <w:szCs w:val="20"/>
+          <w:lang w:val="en-US"/>
+        </w:rPr>
+        <w:t>/</w:t>
+      </w:r>
+      <w:r>
+        <w:rPr>
+          <w:i/>
+          <w:sz w:val="20"/>
+          <w:szCs w:val="20"/>
+          <w:lang w:val="en-US"/>
+        </w:rPr>
+        <w:t>providers</w:t>
+      </w:r>
+      <w:r>
+        <w:rPr>
+          <w:i/>
+          <w:sz w:val="20"/>
+          <w:szCs w:val="20"/>
+          <w:lang w:val="en-US"/>
+        </w:rPr>
+        <w:t>/</w:t>
+      </w:r>
+      <w:r>
+        <w:rPr>
+          <w:i/>
+          <w:sz w:val="20"/>
+          <w:szCs w:val="20"/>
+          <w:lang w:val="en-US"/>
+        </w:rPr>
+        <w:t>ThemeProvider</w:t>
+      </w:r>
+      <w:r>
+        <w:rPr>
+          <w:i/>
+          <w:sz w:val="20"/>
+          <w:szCs w:val="20"/>
+          <w:lang w:val="en-US"/>
+        </w:rPr>
+        <w:t>/lib</w:t>
+      </w:r>
+      <w:r>
+        <w:rPr>
+          <w:sz w:val="20"/>
+          <w:szCs w:val="20"/>
+          <w:lang w:val="en-US"/>
+        </w:rPr>
+        <w:t xml:space="preserve"> </w:t>
       </w:r>
       <w:r>
         <w:rPr>
@@ -11975,6 +12117,7 @@
       </w:r>
       <w:r>
         <w:rPr>
+          <w:i/>
           <w:sz w:val="20"/>
           <w:szCs w:val="20"/>
           <w:lang w:val="en-US"/>
@@ -11983,13 +12126,15 @@
       </w:r>
       <w:r>
         <w:rPr>
-          <w:sz w:val="20"/>
-          <w:szCs w:val="20"/>
-        </w:rPr>
-        <w:t xml:space="preserve"> / </w:t>
-      </w:r>
-      <w:r>
-        <w:rPr>
+          <w:i/>
+          <w:sz w:val="20"/>
+          <w:szCs w:val="20"/>
+        </w:rPr>
+        <w:t>/</w:t>
+      </w:r>
+      <w:r>
+        <w:rPr>
+          <w:i/>
           <w:sz w:val="20"/>
           <w:szCs w:val="20"/>
           <w:lang w:val="en-US"/>
@@ -12082,6 +12227,7 @@
       </w:r>
       <w:r>
         <w:rPr>
+          <w:i/>
           <w:sz w:val="20"/>
           <w:szCs w:val="20"/>
           <w:lang w:val="en-US"/>
@@ -12090,13 +12236,15 @@
       </w:r>
       <w:r>
         <w:rPr>
-          <w:sz w:val="20"/>
-          <w:szCs w:val="20"/>
-        </w:rPr>
-        <w:t xml:space="preserve"> / </w:t>
-      </w:r>
-      <w:r>
-        <w:rPr>
+          <w:i/>
+          <w:sz w:val="20"/>
+          <w:szCs w:val="20"/>
+        </w:rPr>
+        <w:t>/</w:t>
+      </w:r>
+      <w:r>
+        <w:rPr>
+          <w:i/>
           <w:sz w:val="20"/>
           <w:szCs w:val="20"/>
           <w:lang w:val="en-US"/>
@@ -12105,13 +12253,15 @@
       </w:r>
       <w:r>
         <w:rPr>
-          <w:sz w:val="20"/>
-          <w:szCs w:val="20"/>
-        </w:rPr>
-        <w:t xml:space="preserve"> / </w:t>
-      </w:r>
-      <w:r>
-        <w:rPr>
+          <w:i/>
+          <w:sz w:val="20"/>
+          <w:szCs w:val="20"/>
+        </w:rPr>
+        <w:t>/</w:t>
+      </w:r>
+      <w:r>
+        <w:rPr>
+          <w:i/>
           <w:sz w:val="20"/>
           <w:szCs w:val="20"/>
           <w:lang w:val="en-US"/>
@@ -12120,6 +12270,7 @@
       </w:r>
       <w:r>
         <w:rPr>
+          <w:i/>
           <w:sz w:val="20"/>
           <w:szCs w:val="20"/>
         </w:rPr>
@@ -12674,6 +12825,7 @@
       </w:r>
       <w:r>
         <w:rPr>
+          <w:i/>
           <w:sz w:val="20"/>
           <w:szCs w:val="20"/>
           <w:lang w:val="en-US"/>
@@ -12682,13 +12834,15 @@
       </w:r>
       <w:r>
         <w:rPr>
-          <w:sz w:val="20"/>
-          <w:szCs w:val="20"/>
-        </w:rPr>
-        <w:t xml:space="preserve"> / </w:t>
-      </w:r>
-      <w:r>
-        <w:rPr>
+          <w:i/>
+          <w:sz w:val="20"/>
+          <w:szCs w:val="20"/>
+        </w:rPr>
+        <w:t>/</w:t>
+      </w:r>
+      <w:r>
+        <w:rPr>
+          <w:i/>
           <w:sz w:val="20"/>
           <w:szCs w:val="20"/>
           <w:lang w:val="en-US"/>
@@ -12697,13 +12851,15 @@
       </w:r>
       <w:r>
         <w:rPr>
-          <w:sz w:val="20"/>
-          <w:szCs w:val="20"/>
-        </w:rPr>
-        <w:t xml:space="preserve"> / </w:t>
-      </w:r>
-      <w:r>
-        <w:rPr>
+          <w:i/>
+          <w:sz w:val="20"/>
+          <w:szCs w:val="20"/>
+        </w:rPr>
+        <w:t>/</w:t>
+      </w:r>
+      <w:r>
+        <w:rPr>
+          <w:i/>
           <w:sz w:val="20"/>
           <w:szCs w:val="20"/>
           <w:lang w:val="en-US"/>
@@ -12771,6 +12927,7 @@
       </w:r>
       <w:r>
         <w:rPr>
+          <w:i/>
           <w:sz w:val="20"/>
           <w:szCs w:val="20"/>
           <w:lang w:val="en-US"/>
@@ -12779,13 +12936,15 @@
       </w:r>
       <w:r>
         <w:rPr>
-          <w:sz w:val="20"/>
-          <w:szCs w:val="20"/>
-        </w:rPr>
-        <w:t xml:space="preserve"> / </w:t>
-      </w:r>
-      <w:r>
-        <w:rPr>
+          <w:i/>
+          <w:sz w:val="20"/>
+          <w:szCs w:val="20"/>
+        </w:rPr>
+        <w:t>/</w:t>
+      </w:r>
+      <w:r>
+        <w:rPr>
+          <w:i/>
           <w:sz w:val="20"/>
           <w:szCs w:val="20"/>
           <w:lang w:val="en-US"/>
@@ -12888,6 +13047,7 @@
       </w:r>
       <w:r>
         <w:rPr>
+          <w:i/>
           <w:sz w:val="20"/>
           <w:szCs w:val="20"/>
           <w:lang w:val="en-US"/>
@@ -12896,13 +13056,15 @@
       </w:r>
       <w:r>
         <w:rPr>
-          <w:sz w:val="20"/>
-          <w:szCs w:val="20"/>
-        </w:rPr>
-        <w:t xml:space="preserve"> / </w:t>
-      </w:r>
-      <w:r>
-        <w:rPr>
+          <w:i/>
+          <w:sz w:val="20"/>
+          <w:szCs w:val="20"/>
+        </w:rPr>
+        <w:t>/</w:t>
+      </w:r>
+      <w:r>
+        <w:rPr>
+          <w:i/>
           <w:sz w:val="20"/>
           <w:szCs w:val="20"/>
           <w:lang w:val="en-US"/>
@@ -12911,27 +13073,15 @@
       </w:r>
       <w:r>
         <w:rPr>
-          <w:sz w:val="20"/>
-          <w:szCs w:val="20"/>
-        </w:rPr>
-        <w:t xml:space="preserve"> </w:t>
-      </w:r>
-      <w:r>
-        <w:rPr>
-          <w:sz w:val="20"/>
-          <w:szCs w:val="20"/>
-        </w:rPr>
-        <w:t>в</w:t>
-      </w:r>
-      <w:r>
-        <w:rPr>
-          <w:sz w:val="20"/>
-          <w:szCs w:val="20"/>
-        </w:rPr>
-        <w:t xml:space="preserve"> </w:t>
-      </w:r>
-      <w:r>
-        <w:rPr>
+          <w:i/>
+          <w:sz w:val="20"/>
+          <w:szCs w:val="20"/>
+        </w:rPr>
+        <w:t xml:space="preserve"> в </w:t>
+      </w:r>
+      <w:r>
+        <w:rPr>
+          <w:i/>
           <w:sz w:val="20"/>
           <w:szCs w:val="20"/>
           <w:lang w:val="en-US"/>
@@ -12940,13 +13090,15 @@
       </w:r>
       <w:r>
         <w:rPr>
-          <w:sz w:val="20"/>
-          <w:szCs w:val="20"/>
-        </w:rPr>
-        <w:t xml:space="preserve"> / </w:t>
-      </w:r>
-      <w:r>
-        <w:rPr>
+          <w:i/>
+          <w:sz w:val="20"/>
+          <w:szCs w:val="20"/>
+        </w:rPr>
+        <w:t>/</w:t>
+      </w:r>
+      <w:r>
+        <w:rPr>
+          <w:i/>
           <w:sz w:val="20"/>
           <w:szCs w:val="20"/>
           <w:lang w:val="en-US"/>
@@ -12955,10 +13107,18 @@
       </w:r>
       <w:r>
         <w:rPr>
-          <w:sz w:val="20"/>
-          <w:szCs w:val="20"/>
-        </w:rPr>
-        <w:t xml:space="preserve"> / </w:t>
+          <w:i/>
+          <w:sz w:val="20"/>
+          <w:szCs w:val="20"/>
+        </w:rPr>
+        <w:t>/</w:t>
+      </w:r>
+      <w:r>
+        <w:rPr>
+          <w:sz w:val="20"/>
+          <w:szCs w:val="20"/>
+        </w:rPr>
+        <w:t xml:space="preserve"> </w:t>
       </w:r>
       <w:r>
         <w:rPr>
@@ -13042,8 +13202,6 @@
           <w:szCs w:val="20"/>
         </w:rPr>
       </w:pPr>
-      <w:bookmarkStart w:id="0" w:name="_GoBack"/>
-      <w:bookmarkEnd w:id="0"/>
     </w:p>
     <w:p>
       <w:pPr>
@@ -13174,6 +13332,7 @@
       </w:r>
       <w:r>
         <w:rPr>
+          <w:i/>
           <w:sz w:val="20"/>
           <w:szCs w:val="20"/>
           <w:lang w:val="en-US"/>
@@ -13182,13 +13341,15 @@
       </w:r>
       <w:r>
         <w:rPr>
-          <w:sz w:val="20"/>
-          <w:szCs w:val="20"/>
-        </w:rPr>
-        <w:t xml:space="preserve"> / </w:t>
-      </w:r>
-      <w:r>
-        <w:rPr>
+          <w:i/>
+          <w:sz w:val="20"/>
+          <w:szCs w:val="20"/>
+        </w:rPr>
+        <w:t>/</w:t>
+      </w:r>
+      <w:r>
+        <w:rPr>
+          <w:i/>
           <w:sz w:val="20"/>
           <w:szCs w:val="20"/>
           <w:lang w:val="en-US"/>
@@ -13246,7 +13407,87 @@
           <w:szCs w:val="20"/>
           <w:lang w:val="en-US"/>
         </w:rPr>
-        <w:t xml:space="preserve">        &lt;Suspense fallback={&lt;div&gt;Loading...&lt;/div&gt;}&gt;</w:t>
+        <w:t xml:space="preserve">        &lt;</w:t>
+      </w:r>
+      <w:r>
+        <w:rPr>
+          <w:sz w:val="20"/>
+          <w:szCs w:val="20"/>
+          <w:lang w:val="en-US"/>
+        </w:rPr>
+        <w:t>Suspense</w:t>
+      </w:r>
+      <w:r>
+        <w:rPr>
+          <w:sz w:val="20"/>
+          <w:szCs w:val="20"/>
+          <w:lang w:val="en-US"/>
+        </w:rPr>
+        <w:t xml:space="preserve"> </w:t>
+      </w:r>
+      <w:r>
+        <w:rPr>
+          <w:sz w:val="20"/>
+          <w:szCs w:val="20"/>
+          <w:lang w:val="en-US"/>
+        </w:rPr>
+        <w:t>fallback</w:t>
+      </w:r>
+      <w:r>
+        <w:rPr>
+          <w:sz w:val="20"/>
+          <w:szCs w:val="20"/>
+          <w:lang w:val="en-US"/>
+        </w:rPr>
+        <w:t>={&lt;</w:t>
+      </w:r>
+      <w:r>
+        <w:rPr>
+          <w:sz w:val="20"/>
+          <w:szCs w:val="20"/>
+          <w:lang w:val="en-US"/>
+        </w:rPr>
+        <w:t>div</w:t>
+      </w:r>
+      <w:r>
+        <w:rPr>
+          <w:sz w:val="20"/>
+          <w:szCs w:val="20"/>
+          <w:lang w:val="en-US"/>
+        </w:rPr>
+        <w:t>&gt;</w:t>
+      </w:r>
+      <w:r>
+        <w:rPr>
+          <w:sz w:val="20"/>
+          <w:szCs w:val="20"/>
+          <w:lang w:val="en-US"/>
+        </w:rPr>
+        <w:t>Loading</w:t>
+      </w:r>
+      <w:r>
+        <w:rPr>
+          <w:sz w:val="20"/>
+          <w:szCs w:val="20"/>
+          <w:lang w:val="en-US"/>
+        </w:rPr>
+        <w:t>...&lt;/</w:t>
+      </w:r>
+      <w:r>
+        <w:rPr>
+          <w:sz w:val="20"/>
+          <w:szCs w:val="20"/>
+          <w:lang w:val="en-US"/>
+        </w:rPr>
+        <w:t>div</w:t>
+      </w:r>
+      <w:r>
+        <w:rPr>
+          <w:sz w:val="20"/>
+          <w:szCs w:val="20"/>
+          <w:lang w:val="en-US"/>
+        </w:rPr>
+        <w:t>&gt;}&gt;</w:t>
       </w:r>
     </w:p>
     <w:p>
@@ -13264,7 +13505,15 @@
           <w:szCs w:val="20"/>
           <w:lang w:val="en-US"/>
         </w:rPr>
-        <w:t xml:space="preserve">            &lt;Routes&gt;</w:t>
+        <w:t xml:space="preserve">            </w:t>
+      </w:r>
+      <w:r>
+        <w:rPr>
+          <w:sz w:val="20"/>
+          <w:szCs w:val="20"/>
+          <w:lang w:val="en-US"/>
+        </w:rPr>
+        <w:t>&lt;Routes&gt;</w:t>
       </w:r>
     </w:p>
     <w:p>
@@ -13370,6 +13619,7 @@
       </w:r>
       <w:r>
         <w:rPr>
+          <w:i/>
           <w:sz w:val="20"/>
           <w:szCs w:val="20"/>
           <w:lang w:val="en-US"/>
@@ -13378,13 +13628,15 @@
       </w:r>
       <w:r>
         <w:rPr>
-          <w:sz w:val="20"/>
-          <w:szCs w:val="20"/>
-        </w:rPr>
-        <w:t xml:space="preserve"> / </w:t>
-      </w:r>
-      <w:r>
-        <w:rPr>
+          <w:i/>
+          <w:sz w:val="20"/>
+          <w:szCs w:val="20"/>
+        </w:rPr>
+        <w:t>/</w:t>
+      </w:r>
+      <w:r>
+        <w:rPr>
+          <w:i/>
           <w:sz w:val="20"/>
           <w:szCs w:val="20"/>
           <w:lang w:val="en-US"/>
@@ -13393,13 +13645,15 @@
       </w:r>
       <w:r>
         <w:rPr>
-          <w:sz w:val="20"/>
-          <w:szCs w:val="20"/>
-        </w:rPr>
-        <w:t xml:space="preserve"> / </w:t>
-      </w:r>
-      <w:r>
-        <w:rPr>
+          <w:i/>
+          <w:sz w:val="20"/>
+          <w:szCs w:val="20"/>
+        </w:rPr>
+        <w:t>/</w:t>
+      </w:r>
+      <w:r>
+        <w:rPr>
+          <w:i/>
           <w:sz w:val="20"/>
           <w:szCs w:val="20"/>
           <w:lang w:val="en-US"/>
@@ -13429,6 +13683,7 @@
       </w:r>
       <w:r>
         <w:rPr>
+          <w:i/>
           <w:sz w:val="20"/>
           <w:szCs w:val="20"/>
           <w:lang w:val="en-US"/>
@@ -13437,13 +13692,15 @@
       </w:r>
       <w:r>
         <w:rPr>
-          <w:sz w:val="20"/>
-          <w:szCs w:val="20"/>
-        </w:rPr>
-        <w:t xml:space="preserve"> / </w:t>
-      </w:r>
-      <w:r>
-        <w:rPr>
+          <w:i/>
+          <w:sz w:val="20"/>
+          <w:szCs w:val="20"/>
+        </w:rPr>
+        <w:t>/</w:t>
+      </w:r>
+      <w:r>
+        <w:rPr>
+          <w:i/>
           <w:sz w:val="20"/>
           <w:szCs w:val="20"/>
           <w:lang w:val="en-US"/>
@@ -13482,6 +13739,454 @@
           <w:szCs w:val="20"/>
         </w:rPr>
       </w:pPr>
+      <w:bookmarkStart w:id="0" w:name="_GoBack"/>
+      <w:bookmarkEnd w:id="0"/>
+    </w:p>
+    <w:p>
+      <w:pPr>
+        <w:pBdr>
+          <w:bottom w:val="single" w:sz="6" w:space="1" w:color="auto"/>
+        </w:pBdr>
+        <w:spacing w:after="40"/>
+        <w:rPr>
+          <w:sz w:val="20"/>
+          <w:szCs w:val="20"/>
+          <w:lang w:val="en-US"/>
+        </w:rPr>
+      </w:pPr>
+      <w:r>
+        <w:rPr>
+          <w:sz w:val="20"/>
+          <w:szCs w:val="20"/>
+          <w:lang w:val="en-US"/>
+        </w:rPr>
+        <w:t>2.12</w:t>
+      </w:r>
+      <w:r>
+        <w:rPr>
+          <w:sz w:val="20"/>
+          <w:szCs w:val="20"/>
+          <w:lang w:val="en-US"/>
+        </w:rPr>
+        <w:tab/>
+      </w:r>
+      <w:r>
+        <w:rPr>
+          <w:sz w:val="20"/>
+          <w:szCs w:val="20"/>
+          <w:lang w:val="en-US"/>
+        </w:rPr>
+        <w:t>(</w:t>
+      </w:r>
+      <w:r>
+        <w:rPr>
+          <w:sz w:val="20"/>
+          <w:szCs w:val="20"/>
+          <w:lang w:val="en-US"/>
+        </w:rPr>
+        <w:t>12. move navbar (App - widgets). Links - shared/ui</w:t>
+      </w:r>
+      <w:r>
+        <w:rPr>
+          <w:sz w:val="20"/>
+          <w:szCs w:val="20"/>
+          <w:lang w:val="en-US"/>
+        </w:rPr>
+        <w:t>)</w:t>
+      </w:r>
+    </w:p>
+    <w:p>
+      <w:pPr>
+        <w:spacing w:after="40"/>
+        <w:rPr>
+          <w:sz w:val="20"/>
+          <w:szCs w:val="20"/>
+        </w:rPr>
+      </w:pPr>
+      <w:r>
+        <w:rPr>
+          <w:sz w:val="20"/>
+          <w:szCs w:val="20"/>
+        </w:rPr>
+        <w:t xml:space="preserve">Переносим из </w:t>
+      </w:r>
+      <w:r>
+        <w:rPr>
+          <w:sz w:val="20"/>
+          <w:szCs w:val="20"/>
+          <w:lang w:val="en-US"/>
+        </w:rPr>
+        <w:t>App</w:t>
+      </w:r>
+      <w:r>
+        <w:rPr>
+          <w:sz w:val="20"/>
+          <w:szCs w:val="20"/>
+        </w:rPr>
+        <w:t xml:space="preserve"> </w:t>
+      </w:r>
+      <w:r>
+        <w:rPr>
+          <w:sz w:val="20"/>
+          <w:szCs w:val="20"/>
+          <w:lang w:val="en-US"/>
+        </w:rPr>
+        <w:t>nav</w:t>
+      </w:r>
+      <w:r>
+        <w:rPr>
+          <w:sz w:val="20"/>
+          <w:szCs w:val="20"/>
+        </w:rPr>
+        <w:t xml:space="preserve"> </w:t>
+      </w:r>
+      <w:r>
+        <w:rPr>
+          <w:sz w:val="20"/>
+          <w:szCs w:val="20"/>
+          <w:lang w:val="en-US"/>
+        </w:rPr>
+        <w:t>bar</w:t>
+      </w:r>
+      <w:r>
+        <w:rPr>
+          <w:sz w:val="20"/>
+          <w:szCs w:val="20"/>
+        </w:rPr>
+        <w:t>(линки)</w:t>
+      </w:r>
+      <w:r>
+        <w:rPr>
+          <w:sz w:val="20"/>
+          <w:szCs w:val="20"/>
+        </w:rPr>
+        <w:t xml:space="preserve"> </w:t>
+      </w:r>
+      <w:r>
+        <w:rPr>
+          <w:sz w:val="20"/>
+          <w:szCs w:val="20"/>
+        </w:rPr>
+        <w:t>и кнопку по переключению тем</w:t>
+      </w:r>
+      <w:r>
+        <w:rPr>
+          <w:sz w:val="20"/>
+          <w:szCs w:val="20"/>
+        </w:rPr>
+        <w:t>.</w:t>
+      </w:r>
+    </w:p>
+    <w:p>
+      <w:pPr>
+        <w:spacing w:after="40"/>
+        <w:rPr>
+          <w:sz w:val="20"/>
+          <w:szCs w:val="20"/>
+        </w:rPr>
+      </w:pPr>
+      <w:r>
+        <w:rPr>
+          <w:sz w:val="20"/>
+          <w:szCs w:val="20"/>
+        </w:rPr>
+        <w:t>Компоненты, кот. не требуют асинхронного чанка(</w:t>
+      </w:r>
+      <w:r>
+        <w:rPr>
+          <w:sz w:val="20"/>
+          <w:szCs w:val="20"/>
+          <w:lang w:val="en-US"/>
+        </w:rPr>
+        <w:t>lazy</w:t>
+      </w:r>
+      <w:r>
+        <w:rPr>
+          <w:sz w:val="20"/>
+          <w:szCs w:val="20"/>
+        </w:rPr>
+        <w:t xml:space="preserve"> </w:t>
+      </w:r>
+      <w:r>
+        <w:rPr>
+          <w:sz w:val="20"/>
+          <w:szCs w:val="20"/>
+          <w:lang w:val="en-US"/>
+        </w:rPr>
+        <w:t>loading</w:t>
+      </w:r>
+      <w:r>
+        <w:rPr>
+          <w:sz w:val="20"/>
+          <w:szCs w:val="20"/>
+        </w:rPr>
+        <w:t xml:space="preserve"> \ </w:t>
+      </w:r>
+      <w:r>
+        <w:rPr>
+          <w:sz w:val="20"/>
+          <w:szCs w:val="20"/>
+          <w:lang w:val="en-US"/>
+        </w:rPr>
+        <w:t>code</w:t>
+      </w:r>
+      <w:r>
+        <w:rPr>
+          <w:sz w:val="20"/>
+          <w:szCs w:val="20"/>
+        </w:rPr>
+        <w:t xml:space="preserve"> </w:t>
+      </w:r>
+      <w:r>
+        <w:rPr>
+          <w:sz w:val="20"/>
+          <w:szCs w:val="20"/>
+          <w:lang w:val="en-US"/>
+        </w:rPr>
+        <w:t>splitteng</w:t>
+      </w:r>
+      <w:r>
+        <w:rPr>
+          <w:sz w:val="20"/>
+          <w:szCs w:val="20"/>
+        </w:rPr>
+        <w:t xml:space="preserve">) </w:t>
+      </w:r>
+      <w:r>
+        <w:rPr>
+          <w:sz w:val="20"/>
+          <w:szCs w:val="20"/>
+        </w:rPr>
+        <w:t>б</w:t>
+      </w:r>
+      <w:r>
+        <w:rPr>
+          <w:sz w:val="20"/>
+          <w:szCs w:val="20"/>
+        </w:rPr>
+        <w:t>удем экспортировать не по дефолту, а именовано. Навбар как</w:t>
+      </w:r>
+      <w:r>
+        <w:rPr>
+          <w:sz w:val="20"/>
+          <w:szCs w:val="20"/>
+        </w:rPr>
+        <w:t xml:space="preserve"> </w:t>
+      </w:r>
+      <w:r>
+        <w:rPr>
+          <w:sz w:val="20"/>
+          <w:szCs w:val="20"/>
+        </w:rPr>
+        <w:t xml:space="preserve">раз такой компонент, тк.к он будет везде и нет смысла для него делать </w:t>
+      </w:r>
+      <w:r>
+        <w:rPr>
+          <w:sz w:val="20"/>
+          <w:szCs w:val="20"/>
+          <w:lang w:val="en-US"/>
+        </w:rPr>
+        <w:t>lazy</w:t>
+      </w:r>
+    </w:p>
+    <w:p>
+      <w:pPr>
+        <w:spacing w:after="40"/>
+        <w:rPr>
+          <w:i/>
+          <w:sz w:val="20"/>
+          <w:szCs w:val="20"/>
+        </w:rPr>
+      </w:pPr>
+      <w:r>
+        <w:rPr>
+          <w:sz w:val="20"/>
+          <w:szCs w:val="20"/>
+        </w:rPr>
+        <w:t xml:space="preserve">линки </w:t>
+      </w:r>
+      <w:r>
+        <w:rPr>
+          <w:sz w:val="20"/>
+          <w:szCs w:val="20"/>
+        </w:rPr>
+        <w:t xml:space="preserve">в </w:t>
+      </w:r>
+      <w:r>
+        <w:rPr>
+          <w:i/>
+          <w:sz w:val="20"/>
+          <w:szCs w:val="20"/>
+          <w:lang w:val="en-US"/>
+        </w:rPr>
+        <w:t>widgets</w:t>
+      </w:r>
+      <w:r>
+        <w:rPr>
+          <w:i/>
+          <w:sz w:val="20"/>
+          <w:szCs w:val="20"/>
+        </w:rPr>
+        <w:t>/</w:t>
+      </w:r>
+      <w:r>
+        <w:rPr>
+          <w:i/>
+          <w:sz w:val="20"/>
+          <w:szCs w:val="20"/>
+          <w:lang w:val="en-US"/>
+        </w:rPr>
+        <w:t>N</w:t>
+      </w:r>
+      <w:r>
+        <w:rPr>
+          <w:i/>
+          <w:sz w:val="20"/>
+          <w:szCs w:val="20"/>
+          <w:lang w:val="en-US"/>
+        </w:rPr>
+        <w:t>av</w:t>
+      </w:r>
+      <w:r>
+        <w:rPr>
+          <w:i/>
+          <w:sz w:val="20"/>
+          <w:szCs w:val="20"/>
+          <w:lang w:val="en-US"/>
+        </w:rPr>
+        <w:t>b</w:t>
+      </w:r>
+      <w:r>
+        <w:rPr>
+          <w:i/>
+          <w:sz w:val="20"/>
+          <w:szCs w:val="20"/>
+          <w:lang w:val="en-US"/>
+        </w:rPr>
+        <w:t>ar</w:t>
+      </w:r>
+    </w:p>
+    <w:p>
+      <w:pPr>
+        <w:spacing w:after="40"/>
+        <w:rPr>
+          <w:sz w:val="20"/>
+          <w:szCs w:val="20"/>
+        </w:rPr>
+      </w:pPr>
+      <w:r>
+        <w:rPr>
+          <w:sz w:val="20"/>
+          <w:szCs w:val="20"/>
+        </w:rPr>
+        <w:t>поднастроили сниппет по созданию компонентов(</w:t>
+      </w:r>
+      <w:r>
+        <w:rPr>
+          <w:sz w:val="20"/>
+          <w:szCs w:val="20"/>
+          <w:lang w:val="en-US"/>
+        </w:rPr>
+        <w:t>rfc</w:t>
+      </w:r>
+      <w:r>
+        <w:rPr>
+          <w:sz w:val="20"/>
+          <w:szCs w:val="20"/>
+        </w:rPr>
+        <w:t>) для именно этого приложения.</w:t>
+      </w:r>
+    </w:p>
+    <w:p>
+      <w:pPr>
+        <w:pBdr>
+          <w:bottom w:val="single" w:sz="6" w:space="1" w:color="auto"/>
+        </w:pBdr>
+        <w:spacing w:after="40"/>
+        <w:rPr>
+          <w:sz w:val="20"/>
+          <w:szCs w:val="20"/>
+        </w:rPr>
+      </w:pPr>
+      <w:r>
+        <w:rPr>
+          <w:sz w:val="20"/>
+          <w:szCs w:val="20"/>
+        </w:rPr>
+        <w:t>Создали компонент для ссылок (</w:t>
+      </w:r>
+      <w:r>
+        <w:rPr>
+          <w:i/>
+          <w:sz w:val="20"/>
+          <w:szCs w:val="20"/>
+          <w:lang w:val="en-US"/>
+        </w:rPr>
+        <w:t>shared</w:t>
+      </w:r>
+      <w:r>
+        <w:rPr>
+          <w:i/>
+          <w:sz w:val="20"/>
+          <w:szCs w:val="20"/>
+        </w:rPr>
+        <w:t>/</w:t>
+      </w:r>
+      <w:r>
+        <w:rPr>
+          <w:i/>
+          <w:sz w:val="20"/>
+          <w:szCs w:val="20"/>
+          <w:lang w:val="en-US"/>
+        </w:rPr>
+        <w:t>ui</w:t>
+      </w:r>
+      <w:r>
+        <w:rPr>
+          <w:i/>
+          <w:sz w:val="20"/>
+          <w:szCs w:val="20"/>
+        </w:rPr>
+        <w:t>/</w:t>
+      </w:r>
+      <w:r>
+        <w:rPr>
+          <w:i/>
+          <w:sz w:val="20"/>
+          <w:szCs w:val="20"/>
+          <w:lang w:val="en-US"/>
+        </w:rPr>
+        <w:t>AppLink</w:t>
+      </w:r>
+      <w:r>
+        <w:rPr>
+          <w:sz w:val="20"/>
+          <w:szCs w:val="20"/>
+        </w:rPr>
+        <w:t>)</w:t>
+      </w:r>
+      <w:r>
+        <w:rPr>
+          <w:sz w:val="20"/>
+          <w:szCs w:val="20"/>
+        </w:rPr>
+        <w:t xml:space="preserve"> </w:t>
+      </w:r>
+      <w:r>
+        <w:rPr>
+          <w:sz w:val="20"/>
+          <w:szCs w:val="20"/>
+        </w:rPr>
+        <w:t xml:space="preserve">и добавили для них немного </w:t>
+      </w:r>
+      <w:r>
+        <w:rPr>
+          <w:sz w:val="20"/>
+          <w:szCs w:val="20"/>
+          <w:lang w:val="en-US"/>
+        </w:rPr>
+        <w:t>css</w:t>
+      </w:r>
     </w:p>
     <w:p>
       <w:pPr>

</xml_diff>

<commit_message>
13: create ThemeSwitcher, create Button component
</commit_message>
<xml_diff>
--- a/КОММЕНТАРИИ.docx
+++ b/КОММЕНТАРИИ.docx
@@ -2348,20 +2348,6 @@
     </w:p>
     <w:p>
       <w:pPr>
-        <w:rPr>
-          <w:lang w:val="en-US"/>
-        </w:rPr>
-      </w:pPr>
-    </w:p>
-    <w:p>
-      <w:pPr>
-        <w:rPr>
-          <w:lang w:val="en-US"/>
-        </w:rPr>
-      </w:pPr>
-    </w:p>
-    <w:p>
-      <w:pPr>
         <w:pBdr>
           <w:top w:val="double" w:sz="6" w:space="1" w:color="auto"/>
           <w:bottom w:val="double" w:sz="6" w:space="1" w:color="auto"/>
@@ -2381,6 +2367,7 @@
           <w:szCs w:val="28"/>
           <w:lang w:val="en-US"/>
         </w:rPr>
+        <w:lastRenderedPageBreak/>
         <w:t>webpack.config.js</w:t>
       </w:r>
     </w:p>
@@ -3388,55 +3375,55 @@
           <w:szCs w:val="20"/>
           <w:lang w:val="en-US"/>
         </w:rPr>
+        <w:t>resolve</w:t>
+      </w:r>
+      <w:r>
+        <w:rPr>
+          <w:sz w:val="20"/>
+          <w:szCs w:val="20"/>
+        </w:rPr>
+        <w:t xml:space="preserve">  - это функция в Node.js, которая преобразует последовательность путей или сегментов пути в абсолютный путь.</w:t>
+      </w:r>
+    </w:p>
+    <w:p>
+      <w:pPr>
+        <w:ind w:left="1416"/>
+        <w:rPr>
+          <w:sz w:val="20"/>
+          <w:szCs w:val="20"/>
+        </w:rPr>
+      </w:pPr>
+      <w:r>
+        <w:rPr>
+          <w:i/>
+          <w:sz w:val="20"/>
+          <w:szCs w:val="20"/>
+        </w:rPr>
+        <w:t>__dirname</w:t>
+      </w:r>
+      <w:r>
+        <w:rPr>
+          <w:sz w:val="20"/>
+          <w:szCs w:val="20"/>
+        </w:rPr>
+        <w:t xml:space="preserve"> - это глобальная переменная в Node.js, которая содержит путь к директории, содержащей текущий исполняемый скрипт. </w:t>
+      </w:r>
+    </w:p>
+    <w:p>
+      <w:pPr>
+        <w:ind w:left="708" w:firstLine="708"/>
+        <w:rPr>
+          <w:sz w:val="20"/>
+          <w:szCs w:val="20"/>
+        </w:rPr>
+      </w:pPr>
+      <w:r>
+        <w:rPr>
+          <w:i/>
+          <w:sz w:val="20"/>
+          <w:szCs w:val="20"/>
+        </w:rPr>
         <w:lastRenderedPageBreak/>
-        <w:t>resolve</w:t>
-      </w:r>
-      <w:r>
-        <w:rPr>
-          <w:sz w:val="20"/>
-          <w:szCs w:val="20"/>
-        </w:rPr>
-        <w:t xml:space="preserve">  - это функция в Node.js, которая преобразует последовательность путей или сегментов пути в абсолютный путь.</w:t>
-      </w:r>
-    </w:p>
-    <w:p>
-      <w:pPr>
-        <w:ind w:left="1416"/>
-        <w:rPr>
-          <w:sz w:val="20"/>
-          <w:szCs w:val="20"/>
-        </w:rPr>
-      </w:pPr>
-      <w:r>
-        <w:rPr>
-          <w:i/>
-          <w:sz w:val="20"/>
-          <w:szCs w:val="20"/>
-        </w:rPr>
-        <w:t>__dirname</w:t>
-      </w:r>
-      <w:r>
-        <w:rPr>
-          <w:sz w:val="20"/>
-          <w:szCs w:val="20"/>
-        </w:rPr>
-        <w:t xml:space="preserve"> - это глобальная переменная в Node.js, которая содержит путь к директории, содержащей текущий исполняемый скрипт. </w:t>
-      </w:r>
-    </w:p>
-    <w:p>
-      <w:pPr>
-        <w:ind w:left="708" w:firstLine="708"/>
-        <w:rPr>
-          <w:sz w:val="20"/>
-          <w:szCs w:val="20"/>
-        </w:rPr>
-      </w:pPr>
-      <w:r>
-        <w:rPr>
-          <w:i/>
-          <w:sz w:val="20"/>
-          <w:szCs w:val="20"/>
-        </w:rPr>
         <w:t>'dist'</w:t>
       </w:r>
       <w:r>
@@ -4502,7 +4489,6 @@
           <w:sz w:val="20"/>
           <w:szCs w:val="20"/>
         </w:rPr>
-        <w:lastRenderedPageBreak/>
         <w:t>1.2</w:t>
       </w:r>
     </w:p>
@@ -4781,7 +4767,15 @@
           <w:sz w:val="20"/>
           <w:szCs w:val="20"/>
         </w:rPr>
-        <w:t>конфига. Сами настройки за каким то хером тоже засунули в отдельную функцию (</w:t>
+        <w:t xml:space="preserve">конфига. Сами настройки за каким то хером тоже засунули в отдельную функцию </w:t>
+      </w:r>
+      <w:r>
+        <w:rPr>
+          <w:sz w:val="20"/>
+          <w:szCs w:val="20"/>
+        </w:rPr>
+        <w:lastRenderedPageBreak/>
+        <w:t>(</w:t>
       </w:r>
       <w:r>
         <w:rPr>
@@ -7991,7 +7985,6 @@
           <w:sz w:val="20"/>
           <w:szCs w:val="20"/>
         </w:rPr>
-        <w:lastRenderedPageBreak/>
         <w:t xml:space="preserve">Итого: При запуске в </w:t>
       </w:r>
       <w:r>
@@ -8091,6 +8084,7 @@
           <w:sz w:val="20"/>
           <w:szCs w:val="20"/>
         </w:rPr>
+        <w:lastRenderedPageBreak/>
         <w:t xml:space="preserve">При запуске в прод создается отдельный </w:t>
       </w:r>
       <w:r>
@@ -9809,6 +9803,7 @@
         <w:rPr>
           <w:sz w:val="20"/>
           <w:szCs w:val="20"/>
+          <w:lang w:val="en-US"/>
         </w:rPr>
       </w:pPr>
       <w:r>
@@ -9847,6 +9842,378 @@
           <w:szCs w:val="20"/>
         </w:rPr>
         <w:t xml:space="preserve"> и далее, если хотим где то добавить возможность изменения темы, обращаемся к этому хуку.</w:t>
+      </w:r>
+    </w:p>
+    <w:p>
+      <w:pPr>
+        <w:pBdr>
+          <w:bottom w:val="single" w:sz="6" w:space="1" w:color="auto"/>
+        </w:pBdr>
+        <w:spacing w:after="40"/>
+        <w:rPr>
+          <w:sz w:val="20"/>
+          <w:szCs w:val="20"/>
+        </w:rPr>
+      </w:pPr>
+      <w:r>
+        <w:rPr>
+          <w:sz w:val="20"/>
+          <w:szCs w:val="20"/>
+        </w:rPr>
+        <w:t>Теперь, при изменении темы в одном месте, об этом будет знать все приложение</w:t>
+      </w:r>
+    </w:p>
+    <w:p>
+      <w:pPr>
+        <w:pBdr>
+          <w:bottom w:val="single" w:sz="6" w:space="1" w:color="auto"/>
+        </w:pBdr>
+        <w:spacing w:after="40"/>
+        <w:rPr>
+          <w:sz w:val="20"/>
+          <w:szCs w:val="20"/>
+        </w:rPr>
+      </w:pPr>
+    </w:p>
+    <w:p>
+      <w:pPr>
+        <w:pBdr>
+          <w:bottom w:val="single" w:sz="6" w:space="1" w:color="auto"/>
+        </w:pBdr>
+        <w:spacing w:after="40"/>
+        <w:rPr>
+          <w:sz w:val="20"/>
+          <w:szCs w:val="20"/>
+          <w:lang w:val="en-US"/>
+        </w:rPr>
+      </w:pPr>
+      <w:r>
+        <w:rPr>
+          <w:sz w:val="20"/>
+          <w:szCs w:val="20"/>
+          <w:lang w:val="en-US"/>
+        </w:rPr>
+        <w:t>const ThemeProvider: FC&lt;PropsChildren&gt; = ({children}) =&gt; {</w:t>
+      </w:r>
+    </w:p>
+    <w:p>
+      <w:pPr>
+        <w:pBdr>
+          <w:bottom w:val="single" w:sz="6" w:space="1" w:color="auto"/>
+        </w:pBdr>
+        <w:spacing w:after="40"/>
+        <w:rPr>
+          <w:sz w:val="20"/>
+          <w:szCs w:val="20"/>
+          <w:lang w:val="en-US"/>
+        </w:rPr>
+      </w:pPr>
+      <w:r>
+        <w:rPr>
+          <w:sz w:val="20"/>
+          <w:szCs w:val="20"/>
+        </w:rPr>
+        <w:t xml:space="preserve">здесь и далее </w:t>
+      </w:r>
+      <w:r>
+        <w:rPr>
+          <w:sz w:val="20"/>
+          <w:szCs w:val="20"/>
+          <w:lang w:val="en-US"/>
+        </w:rPr>
+        <w:t>FC</w:t>
+      </w:r>
+      <w:r>
+        <w:rPr>
+          <w:sz w:val="20"/>
+          <w:szCs w:val="20"/>
+        </w:rPr>
+        <w:t xml:space="preserve"> (</w:t>
+      </w:r>
+      <w:r>
+        <w:rPr>
+          <w:sz w:val="20"/>
+          <w:szCs w:val="20"/>
+          <w:lang w:val="en-US"/>
+        </w:rPr>
+        <w:t>functional</w:t>
+      </w:r>
+      <w:r>
+        <w:rPr>
+          <w:sz w:val="20"/>
+          <w:szCs w:val="20"/>
+        </w:rPr>
+        <w:t xml:space="preserve"> </w:t>
+      </w:r>
+      <w:r>
+        <w:rPr>
+          <w:sz w:val="20"/>
+          <w:szCs w:val="20"/>
+          <w:lang w:val="en-US"/>
+        </w:rPr>
+        <w:t>component</w:t>
+      </w:r>
+      <w:r>
+        <w:rPr>
+          <w:sz w:val="20"/>
+          <w:szCs w:val="20"/>
+        </w:rPr>
+        <w:t xml:space="preserve">) </w:t>
+      </w:r>
+      <w:r>
+        <w:rPr>
+          <w:sz w:val="20"/>
+          <w:szCs w:val="20"/>
+        </w:rPr>
+        <w:t xml:space="preserve">препод указывает для того, чтобы задать тип элементу, попадающему в функцию </w:t>
+      </w:r>
+      <w:r>
+        <w:rPr>
+          <w:sz w:val="20"/>
+          <w:szCs w:val="20"/>
+        </w:rPr>
+        <w:t>{</w:t>
+      </w:r>
+      <w:r>
+        <w:rPr>
+          <w:sz w:val="20"/>
+          <w:szCs w:val="20"/>
+          <w:lang w:val="en-US"/>
+        </w:rPr>
+        <w:t>children</w:t>
+      </w:r>
+      <w:r>
+        <w:rPr>
+          <w:sz w:val="20"/>
+          <w:szCs w:val="20"/>
+        </w:rPr>
+        <w:t>})</w:t>
+      </w:r>
+      <w:r>
+        <w:rPr>
+          <w:sz w:val="20"/>
+          <w:szCs w:val="20"/>
+        </w:rPr>
+        <w:t>. В основном для того, чтобы у него было свойство children</w:t>
+      </w:r>
+      <w:r>
+        <w:rPr>
+          <w:sz w:val="20"/>
+          <w:szCs w:val="20"/>
+        </w:rPr>
+        <w:t>: React.ReactNod</w:t>
+      </w:r>
+      <w:r>
+        <w:rPr>
+          <w:sz w:val="20"/>
+          <w:szCs w:val="20"/>
+        </w:rPr>
+        <w:t xml:space="preserve">. Но, т.к. используем разные версии </w:t>
+      </w:r>
+      <w:r>
+        <w:rPr>
+          <w:sz w:val="20"/>
+          <w:szCs w:val="20"/>
+          <w:lang w:val="en-US"/>
+        </w:rPr>
+        <w:t>React</w:t>
+      </w:r>
+      <w:r>
+        <w:rPr>
+          <w:sz w:val="20"/>
+          <w:szCs w:val="20"/>
+        </w:rPr>
+        <w:t xml:space="preserve">, </w:t>
+      </w:r>
+      <w:r>
+        <w:rPr>
+          <w:sz w:val="20"/>
+          <w:szCs w:val="20"/>
+        </w:rPr>
+        <w:t xml:space="preserve">в моей (5, новее) это устарело, и </w:t>
+      </w:r>
+      <w:r>
+        <w:rPr>
+          <w:sz w:val="20"/>
+          <w:szCs w:val="20"/>
+          <w:lang w:val="en-US"/>
+        </w:rPr>
+        <w:t>FC</w:t>
+      </w:r>
+      <w:r>
+        <w:rPr>
+          <w:sz w:val="20"/>
+          <w:szCs w:val="20"/>
+        </w:rPr>
+        <w:t xml:space="preserve"> не содержит свойства</w:t>
+      </w:r>
+      <w:r>
+        <w:rPr>
+          <w:sz w:val="20"/>
+          <w:szCs w:val="20"/>
+        </w:rPr>
+        <w:t xml:space="preserve"> </w:t>
+      </w:r>
+      <w:r>
+        <w:rPr>
+          <w:sz w:val="20"/>
+          <w:szCs w:val="20"/>
+        </w:rPr>
+        <w:t>children</w:t>
+      </w:r>
+      <w:r>
+        <w:rPr>
+          <w:sz w:val="20"/>
+          <w:szCs w:val="20"/>
+        </w:rPr>
+        <w:t xml:space="preserve">. Поэтому, я везде добавляю доп интерфейс для расширения </w:t>
+      </w:r>
+      <w:r>
+        <w:rPr>
+          <w:sz w:val="20"/>
+          <w:szCs w:val="20"/>
+          <w:lang w:val="en-US"/>
+        </w:rPr>
+        <w:t>FC.</w:t>
+      </w:r>
+    </w:p>
+    <w:p>
+      <w:pPr>
+        <w:pBdr>
+          <w:bottom w:val="single" w:sz="6" w:space="1" w:color="auto"/>
+        </w:pBdr>
+        <w:spacing w:after="40"/>
+        <w:rPr>
+          <w:sz w:val="20"/>
+          <w:szCs w:val="20"/>
+        </w:rPr>
+      </w:pPr>
+    </w:p>
+    <w:p>
+      <w:pPr>
+        <w:pBdr>
+          <w:bottom w:val="single" w:sz="6" w:space="1" w:color="auto"/>
+        </w:pBdr>
+        <w:spacing w:after="40"/>
+        <w:rPr>
+          <w:i/>
+          <w:sz w:val="20"/>
+          <w:szCs w:val="20"/>
+        </w:rPr>
+      </w:pPr>
+      <w:r>
+        <w:rPr>
+          <w:i/>
+          <w:sz w:val="20"/>
+          <w:szCs w:val="20"/>
+        </w:rPr>
+        <w:t xml:space="preserve">Context API это альтернатива </w:t>
+      </w:r>
+      <w:r>
+        <w:rPr>
+          <w:i/>
+          <w:sz w:val="20"/>
+          <w:szCs w:val="20"/>
+          <w:lang w:val="en-US"/>
+        </w:rPr>
+        <w:t>Redux</w:t>
+      </w:r>
+      <w:r>
+        <w:rPr>
+          <w:i/>
+          <w:sz w:val="20"/>
+          <w:szCs w:val="20"/>
+        </w:rPr>
+        <w:t xml:space="preserve"> (с его </w:t>
+      </w:r>
+      <w:r>
+        <w:rPr>
+          <w:i/>
+          <w:sz w:val="20"/>
+          <w:szCs w:val="20"/>
+          <w:lang w:val="en-US"/>
+        </w:rPr>
+        <w:t>store</w:t>
+      </w:r>
+      <w:r>
+        <w:rPr>
+          <w:i/>
+          <w:sz w:val="20"/>
+          <w:szCs w:val="20"/>
+        </w:rPr>
+        <w:t>)</w:t>
+      </w:r>
+    </w:p>
+    <w:p>
+      <w:pPr>
+        <w:pBdr>
+          <w:bottom w:val="single" w:sz="6" w:space="1" w:color="auto"/>
+        </w:pBdr>
+        <w:spacing w:after="40"/>
+        <w:rPr>
+          <w:sz w:val="20"/>
+          <w:szCs w:val="20"/>
+        </w:rPr>
+      </w:pPr>
+      <w:r>
+        <w:rPr>
+          <w:sz w:val="20"/>
+          <w:szCs w:val="20"/>
+        </w:rPr>
+        <w:t>Context API идеально подходит для управления глобальными состояниями, которые не изменяются часто и не имеют сложной логики. Он предоставляет прямой способ передачи данных через дерево компонентов без необходимости вручную передавать пропсы на каждом уровне. Это особенно полезно, когда у вас есть данные, которые должны быть доступны глобально в дереве компонентов React, такие как предпочтени</w:t>
+      </w:r>
+      <w:r>
+        <w:rPr>
+          <w:sz w:val="20"/>
+          <w:szCs w:val="20"/>
+        </w:rPr>
+        <w:t>я темы или языка 1.</w:t>
+      </w:r>
+    </w:p>
+    <w:p>
+      <w:pPr>
+        <w:pBdr>
+          <w:bottom w:val="single" w:sz="6" w:space="1" w:color="auto"/>
+        </w:pBdr>
+        <w:spacing w:after="40"/>
+        <w:rPr>
+          <w:sz w:val="20"/>
+          <w:szCs w:val="20"/>
+        </w:rPr>
+      </w:pPr>
+      <w:r>
+        <w:rPr>
+          <w:sz w:val="20"/>
+          <w:szCs w:val="20"/>
+        </w:rPr>
+        <w:t>С другой стороны, Redux предлагает более мощный инструмент для управления состоянием приложения. Он предоставляет централизованный магазин, где состояние приложения хранится в одном месте и может быть доступно отовсюду. Redux также предоставляет средства для обработки асинхронных действий и дебаггинга состояния приложения. Однако, Redux может быть избыточным для менее сложных приложений, и его использование может привести к дополнител</w:t>
+      </w:r>
+      <w:r>
+        <w:rPr>
+          <w:sz w:val="20"/>
+          <w:szCs w:val="20"/>
+        </w:rPr>
+        <w:t>ьной сложности и объему кода 1.</w:t>
+      </w:r>
+    </w:p>
+    <w:p>
+      <w:pPr>
+        <w:pBdr>
+          <w:bottom w:val="single" w:sz="6" w:space="1" w:color="auto"/>
+        </w:pBdr>
+        <w:spacing w:after="40"/>
+        <w:rPr>
+          <w:sz w:val="20"/>
+          <w:szCs w:val="20"/>
+        </w:rPr>
+      </w:pPr>
+      <w:r>
+        <w:rPr>
+          <w:sz w:val="20"/>
+          <w:szCs w:val="20"/>
+        </w:rPr>
+        <w:lastRenderedPageBreak/>
+        <w:t>В вашем случае, поскольку вы управляете глобальным состоянием темы, которое не изменяется часто и не имеет сложной логики, использование Context API может быть более подходящим решением. Однако, если в будущем ваше приложение станет более сложным и требует более продвинутого управления состоянием, вы можете рассмотреть возможность перехода на Redux или другой библиотеку управления состоянием 1.</w:t>
       </w:r>
     </w:p>
     <w:p>
@@ -10347,7 +10714,6 @@
           <w:sz w:val="20"/>
           <w:szCs w:val="20"/>
         </w:rPr>
-        <w:lastRenderedPageBreak/>
         <w:t>Суть: идем по пирамиде снизу вверх. Кадлый слой может использовать только слои под ним.</w:t>
       </w:r>
     </w:p>
@@ -11151,6 +11517,7 @@
           <w:sz w:val="20"/>
           <w:szCs w:val="20"/>
         </w:rPr>
+        <w:lastRenderedPageBreak/>
         <w:t xml:space="preserve">В основе методологии находятся бизнес фичи и бизнес сущности в отличие от обычного подхода с </w:t>
       </w:r>
       <w:r>
@@ -11211,6 +11578,24 @@
         <w:spacing w:after="40"/>
         <w:rPr>
           <w:b/>
+          <w:sz w:val="20"/>
+          <w:szCs w:val="20"/>
+        </w:rPr>
+      </w:pPr>
+    </w:p>
+    <w:p>
+      <w:pPr>
+        <w:spacing w:after="40"/>
+        <w:rPr>
+          <w:sz w:val="20"/>
+          <w:szCs w:val="20"/>
+        </w:rPr>
+      </w:pPr>
+    </w:p>
+    <w:p>
+      <w:pPr>
+        <w:spacing w:after="40"/>
+        <w:rPr>
           <w:sz w:val="20"/>
           <w:szCs w:val="20"/>
         </w:rPr>
@@ -12341,7 +12726,6 @@
           <w:sz w:val="20"/>
           <w:szCs w:val="20"/>
         </w:rPr>
-        <w:lastRenderedPageBreak/>
         <w:t>Теперь</w:t>
       </w:r>
       <w:r>
@@ -13398,14 +13782,12 @@
         <w:rPr>
           <w:sz w:val="20"/>
           <w:szCs w:val="20"/>
-          <w:lang w:val="en-US"/>
-        </w:rPr>
-      </w:pPr>
-      <w:r>
-        <w:rPr>
-          <w:sz w:val="20"/>
-          <w:szCs w:val="20"/>
-          <w:lang w:val="en-US"/>
+        </w:rPr>
+      </w:pPr>
+      <w:r>
+        <w:rPr>
+          <w:sz w:val="20"/>
+          <w:szCs w:val="20"/>
         </w:rPr>
         <w:t xml:space="preserve">        &lt;</w:t>
       </w:r>
@@ -13421,7 +13803,6 @@
         <w:rPr>
           <w:sz w:val="20"/>
           <w:szCs w:val="20"/>
-          <w:lang w:val="en-US"/>
         </w:rPr>
         <w:t xml:space="preserve"> </w:t>
       </w:r>
@@ -13437,7 +13818,6 @@
         <w:rPr>
           <w:sz w:val="20"/>
           <w:szCs w:val="20"/>
-          <w:lang w:val="en-US"/>
         </w:rPr>
         <w:t>={&lt;</w:t>
       </w:r>
@@ -13453,7 +13833,6 @@
         <w:rPr>
           <w:sz w:val="20"/>
           <w:szCs w:val="20"/>
-          <w:lang w:val="en-US"/>
         </w:rPr>
         <w:t>&gt;</w:t>
       </w:r>
@@ -13469,7 +13848,6 @@
         <w:rPr>
           <w:sz w:val="20"/>
           <w:szCs w:val="20"/>
-          <w:lang w:val="en-US"/>
         </w:rPr>
         <w:t>...&lt;/</w:t>
       </w:r>
@@ -13485,7 +13863,6 @@
         <w:rPr>
           <w:sz w:val="20"/>
           <w:szCs w:val="20"/>
-          <w:lang w:val="en-US"/>
         </w:rPr>
         <w:t>&gt;}&gt;</w:t>
       </w:r>
@@ -13503,7 +13880,6 @@
         <w:rPr>
           <w:sz w:val="20"/>
           <w:szCs w:val="20"/>
-          <w:lang w:val="en-US"/>
         </w:rPr>
         <w:t xml:space="preserve">            </w:t>
       </w:r>
@@ -13739,8 +14115,6 @@
           <w:szCs w:val="20"/>
         </w:rPr>
       </w:pPr>
-      <w:bookmarkStart w:id="0" w:name="_GoBack"/>
-      <w:bookmarkEnd w:id="0"/>
     </w:p>
     <w:p>
       <w:pPr>
@@ -13808,66 +14182,15 @@
           <w:sz w:val="20"/>
           <w:szCs w:val="20"/>
         </w:rPr>
-        <w:t xml:space="preserve">Переносим из </w:t>
-      </w:r>
-      <w:r>
-        <w:rPr>
-          <w:sz w:val="20"/>
-          <w:szCs w:val="20"/>
-          <w:lang w:val="en-US"/>
-        </w:rPr>
-        <w:t>App</w:t>
-      </w:r>
-      <w:r>
-        <w:rPr>
-          <w:sz w:val="20"/>
-          <w:szCs w:val="20"/>
-        </w:rPr>
-        <w:t xml:space="preserve"> </w:t>
-      </w:r>
-      <w:r>
-        <w:rPr>
-          <w:sz w:val="20"/>
-          <w:szCs w:val="20"/>
-          <w:lang w:val="en-US"/>
-        </w:rPr>
-        <w:t>nav</w:t>
-      </w:r>
-      <w:r>
-        <w:rPr>
-          <w:sz w:val="20"/>
-          <w:szCs w:val="20"/>
-        </w:rPr>
-        <w:t xml:space="preserve"> </w:t>
-      </w:r>
-      <w:r>
-        <w:rPr>
-          <w:sz w:val="20"/>
-          <w:szCs w:val="20"/>
-          <w:lang w:val="en-US"/>
-        </w:rPr>
-        <w:t>bar</w:t>
-      </w:r>
-      <w:r>
-        <w:rPr>
-          <w:sz w:val="20"/>
-          <w:szCs w:val="20"/>
-        </w:rPr>
-        <w:t>(линки)</w:t>
-      </w:r>
-      <w:r>
-        <w:rPr>
-          <w:sz w:val="20"/>
-          <w:szCs w:val="20"/>
-        </w:rPr>
-        <w:t xml:space="preserve"> </w:t>
-      </w:r>
-      <w:r>
-        <w:rPr>
-          <w:sz w:val="20"/>
-          <w:szCs w:val="20"/>
-        </w:rPr>
-        <w:t>и кнопку по переключению тем</w:t>
+        <w:t xml:space="preserve">Создаем </w:t>
+      </w:r>
+      <w:r>
+        <w:rPr>
+          <w:sz w:val="20"/>
+          <w:szCs w:val="20"/>
+          <w:lang w:val="en-US"/>
+        </w:rPr>
+        <w:t>widgets/navbar</w:t>
       </w:r>
       <w:r>
         <w:rPr>
@@ -13890,6 +14213,7 @@
           <w:sz w:val="20"/>
           <w:szCs w:val="20"/>
         </w:rPr>
+        <w:lastRenderedPageBreak/>
         <w:t>Компоненты, кот. не требуют асинхронного чанка(</w:t>
       </w:r>
       <w:r>
@@ -13987,83 +14311,6 @@
           <w:lang w:val="en-US"/>
         </w:rPr>
         <w:t>lazy</w:t>
-      </w:r>
-    </w:p>
-    <w:p>
-      <w:pPr>
-        <w:spacing w:after="40"/>
-        <w:rPr>
-          <w:i/>
-          <w:sz w:val="20"/>
-          <w:szCs w:val="20"/>
-        </w:rPr>
-      </w:pPr>
-      <w:r>
-        <w:rPr>
-          <w:sz w:val="20"/>
-          <w:szCs w:val="20"/>
-        </w:rPr>
-        <w:t xml:space="preserve">линки </w:t>
-      </w:r>
-      <w:r>
-        <w:rPr>
-          <w:sz w:val="20"/>
-          <w:szCs w:val="20"/>
-        </w:rPr>
-        <w:t xml:space="preserve">в </w:t>
-      </w:r>
-      <w:r>
-        <w:rPr>
-          <w:i/>
-          <w:sz w:val="20"/>
-          <w:szCs w:val="20"/>
-          <w:lang w:val="en-US"/>
-        </w:rPr>
-        <w:t>widgets</w:t>
-      </w:r>
-      <w:r>
-        <w:rPr>
-          <w:i/>
-          <w:sz w:val="20"/>
-          <w:szCs w:val="20"/>
-        </w:rPr>
-        <w:t>/</w:t>
-      </w:r>
-      <w:r>
-        <w:rPr>
-          <w:i/>
-          <w:sz w:val="20"/>
-          <w:szCs w:val="20"/>
-          <w:lang w:val="en-US"/>
-        </w:rPr>
-        <w:t>N</w:t>
-      </w:r>
-      <w:r>
-        <w:rPr>
-          <w:i/>
-          <w:sz w:val="20"/>
-          <w:szCs w:val="20"/>
-          <w:lang w:val="en-US"/>
-        </w:rPr>
-        <w:t>av</w:t>
-      </w:r>
-      <w:r>
-        <w:rPr>
-          <w:i/>
-          <w:sz w:val="20"/>
-          <w:szCs w:val="20"/>
-          <w:lang w:val="en-US"/>
-        </w:rPr>
-        <w:t>b</w:t>
-      </w:r>
-      <w:r>
-        <w:rPr>
-          <w:i/>
-          <w:sz w:val="20"/>
-          <w:szCs w:val="20"/>
-          <w:lang w:val="en-US"/>
-        </w:rPr>
-        <w:t>ar</w:t>
       </w:r>
     </w:p>
     <w:p>
@@ -14187,6 +14434,1322 @@
         </w:rPr>
         <w:t>css</w:t>
       </w:r>
+      <w:r>
+        <w:rPr>
+          <w:sz w:val="20"/>
+          <w:szCs w:val="20"/>
+        </w:rPr>
+        <w:t>.</w:t>
+      </w:r>
+    </w:p>
+    <w:p>
+      <w:pPr>
+        <w:spacing w:after="40"/>
+        <w:rPr>
+          <w:sz w:val="20"/>
+          <w:szCs w:val="20"/>
+        </w:rPr>
+      </w:pPr>
+    </w:p>
+    <w:p>
+      <w:pPr>
+        <w:spacing w:after="40"/>
+        <w:rPr>
+          <w:sz w:val="20"/>
+          <w:szCs w:val="20"/>
+        </w:rPr>
+      </w:pPr>
+    </w:p>
+    <w:p>
+      <w:pPr>
+        <w:spacing w:after="40"/>
+        <w:rPr>
+          <w:sz w:val="20"/>
+          <w:szCs w:val="20"/>
+        </w:rPr>
+      </w:pPr>
+    </w:p>
+    <w:p>
+      <w:pPr>
+        <w:pBdr>
+          <w:bottom w:val="single" w:sz="6" w:space="1" w:color="auto"/>
+        </w:pBdr>
+        <w:spacing w:after="40"/>
+        <w:rPr>
+          <w:sz w:val="20"/>
+          <w:szCs w:val="20"/>
+        </w:rPr>
+      </w:pPr>
+      <w:r>
+        <w:rPr>
+          <w:sz w:val="20"/>
+          <w:szCs w:val="20"/>
+        </w:rPr>
+        <w:t>2.13</w:t>
+      </w:r>
+    </w:p>
+    <w:p>
+      <w:pPr>
+        <w:spacing w:after="40"/>
+        <w:rPr>
+          <w:sz w:val="20"/>
+          <w:szCs w:val="20"/>
+        </w:rPr>
+      </w:pPr>
+      <w:r>
+        <w:rPr>
+          <w:sz w:val="20"/>
+          <w:szCs w:val="20"/>
+        </w:rPr>
+        <w:t>.</w:t>
+      </w:r>
+      <w:r>
+        <w:rPr>
+          <w:sz w:val="20"/>
+          <w:szCs w:val="20"/>
+          <w:lang w:val="en-US"/>
+        </w:rPr>
+        <w:t>prettierrc</w:t>
+      </w:r>
+      <w:r>
+        <w:rPr>
+          <w:sz w:val="20"/>
+          <w:szCs w:val="20"/>
+        </w:rPr>
+        <w:t xml:space="preserve"> – </w:t>
+      </w:r>
+      <w:r>
+        <w:rPr>
+          <w:sz w:val="20"/>
+          <w:szCs w:val="20"/>
+        </w:rPr>
+        <w:t xml:space="preserve">файл настроек расширения </w:t>
+      </w:r>
+      <w:r>
+        <w:rPr>
+          <w:sz w:val="20"/>
+          <w:szCs w:val="20"/>
+          <w:lang w:val="en-US"/>
+        </w:rPr>
+        <w:t>prettier</w:t>
+      </w:r>
+      <w:r>
+        <w:rPr>
+          <w:sz w:val="20"/>
+          <w:szCs w:val="20"/>
+        </w:rPr>
+        <w:t xml:space="preserve"> </w:t>
+      </w:r>
+      <w:r>
+        <w:rPr>
+          <w:sz w:val="20"/>
+          <w:szCs w:val="20"/>
+        </w:rPr>
+        <w:t xml:space="preserve">для </w:t>
+      </w:r>
+      <w:r>
+        <w:rPr>
+          <w:sz w:val="20"/>
+          <w:szCs w:val="20"/>
+          <w:lang w:val="en-US"/>
+        </w:rPr>
+        <w:t>vs</w:t>
+      </w:r>
+      <w:r>
+        <w:rPr>
+          <w:sz w:val="20"/>
+          <w:szCs w:val="20"/>
+        </w:rPr>
+        <w:t xml:space="preserve"> </w:t>
+      </w:r>
+      <w:r>
+        <w:rPr>
+          <w:sz w:val="20"/>
+          <w:szCs w:val="20"/>
+          <w:lang w:val="en-US"/>
+        </w:rPr>
+        <w:t>code</w:t>
+      </w:r>
+      <w:r>
+        <w:rPr>
+          <w:sz w:val="20"/>
+          <w:szCs w:val="20"/>
+        </w:rPr>
+        <w:t xml:space="preserve"> </w:t>
+      </w:r>
+      <w:r>
+        <w:rPr>
+          <w:sz w:val="20"/>
+          <w:szCs w:val="20"/>
+        </w:rPr>
+        <w:t>–</w:t>
+      </w:r>
+      <w:r>
+        <w:rPr>
+          <w:sz w:val="20"/>
+          <w:szCs w:val="20"/>
+        </w:rPr>
+        <w:t xml:space="preserve"> </w:t>
+      </w:r>
+      <w:r>
+        <w:rPr>
+          <w:sz w:val="20"/>
+          <w:szCs w:val="20"/>
+        </w:rPr>
+        <w:t>авто формат файлов на табуляцию</w:t>
+      </w:r>
+    </w:p>
+    <w:p>
+      <w:pPr>
+        <w:spacing w:after="40"/>
+        <w:rPr>
+          <w:sz w:val="20"/>
+          <w:szCs w:val="20"/>
+        </w:rPr>
+      </w:pPr>
+      <w:r>
+        <w:rPr>
+          <w:sz w:val="20"/>
+          <w:szCs w:val="20"/>
+        </w:rPr>
+        <w:t xml:space="preserve">Переносим из </w:t>
+      </w:r>
+      <w:r>
+        <w:rPr>
+          <w:sz w:val="20"/>
+          <w:szCs w:val="20"/>
+          <w:lang w:val="en-US"/>
+        </w:rPr>
+        <w:t>App</w:t>
+      </w:r>
+      <w:r>
+        <w:rPr>
+          <w:sz w:val="20"/>
+          <w:szCs w:val="20"/>
+        </w:rPr>
+        <w:t xml:space="preserve"> </w:t>
+      </w:r>
+      <w:r>
+        <w:rPr>
+          <w:sz w:val="20"/>
+          <w:szCs w:val="20"/>
+        </w:rPr>
+        <w:t>кнопку по переключению тем</w:t>
+      </w:r>
+      <w:r>
+        <w:rPr>
+          <w:sz w:val="20"/>
+          <w:szCs w:val="20"/>
+        </w:rPr>
+        <w:t xml:space="preserve"> в виджеты</w:t>
+      </w:r>
+      <w:r>
+        <w:rPr>
+          <w:sz w:val="20"/>
+          <w:szCs w:val="20"/>
+        </w:rPr>
+        <w:t>, т.к. по мнению препода, переключение темы это не бизнес сущность, и этой кнопке ме</w:t>
+      </w:r>
+      <w:r>
+        <w:rPr>
+          <w:sz w:val="20"/>
+          <w:szCs w:val="20"/>
+        </w:rPr>
+        <w:t>ст</w:t>
+      </w:r>
+      <w:r>
+        <w:rPr>
+          <w:sz w:val="20"/>
+          <w:szCs w:val="20"/>
+        </w:rPr>
+        <w:t>о в виджетах.</w:t>
+      </w:r>
+      <w:r>
+        <w:rPr>
+          <w:sz w:val="20"/>
+          <w:szCs w:val="20"/>
+        </w:rPr>
+        <w:t xml:space="preserve"> Но потом препод решил перекинуть папку в </w:t>
+      </w:r>
+      <w:r>
+        <w:rPr>
+          <w:sz w:val="20"/>
+          <w:szCs w:val="20"/>
+          <w:lang w:val="en-US"/>
+        </w:rPr>
+        <w:t>shared</w:t>
+      </w:r>
+      <w:r>
+        <w:rPr>
+          <w:sz w:val="20"/>
+          <w:szCs w:val="20"/>
+        </w:rPr>
+        <w:t>/</w:t>
+      </w:r>
+      <w:r>
+        <w:rPr>
+          <w:sz w:val="20"/>
+          <w:szCs w:val="20"/>
+          <w:lang w:val="en-US"/>
+        </w:rPr>
+        <w:t>ui</w:t>
+      </w:r>
+      <w:r>
+        <w:rPr>
+          <w:sz w:val="20"/>
+          <w:szCs w:val="20"/>
+        </w:rPr>
+        <w:t xml:space="preserve">. </w:t>
+      </w:r>
+      <w:r>
+        <w:rPr>
+          <w:sz w:val="20"/>
+          <w:szCs w:val="20"/>
+        </w:rPr>
+        <w:t xml:space="preserve">Потому </w:t>
+      </w:r>
+      <w:r>
+        <w:rPr>
+          <w:sz w:val="20"/>
+          <w:szCs w:val="20"/>
+        </w:rPr>
+        <w:t>что</w:t>
+      </w:r>
+      <w:r>
+        <w:rPr>
+          <w:sz w:val="20"/>
+          <w:szCs w:val="20"/>
+        </w:rPr>
+        <w:t>.</w:t>
+      </w:r>
+    </w:p>
+    <w:p>
+      <w:pPr>
+        <w:spacing w:after="40"/>
+        <w:rPr>
+          <w:sz w:val="20"/>
+          <w:szCs w:val="20"/>
+        </w:rPr>
+      </w:pPr>
+      <w:r>
+        <w:rPr>
+          <w:b/>
+          <w:sz w:val="20"/>
+          <w:szCs w:val="20"/>
+          <w:lang w:val="en-US"/>
+        </w:rPr>
+        <w:t>FIGMA</w:t>
+      </w:r>
+      <w:r>
+        <w:rPr>
+          <w:sz w:val="20"/>
+          <w:szCs w:val="20"/>
+        </w:rPr>
+        <w:t xml:space="preserve">: </w:t>
+      </w:r>
+      <w:r>
+        <w:rPr>
+          <w:i/>
+          <w:sz w:val="20"/>
+          <w:szCs w:val="20"/>
+          <w:lang w:val="en-US"/>
+        </w:rPr>
+        <w:t>https</w:t>
+      </w:r>
+      <w:r>
+        <w:rPr>
+          <w:i/>
+          <w:sz w:val="20"/>
+          <w:szCs w:val="20"/>
+        </w:rPr>
+        <w:t>://</w:t>
+      </w:r>
+      <w:r>
+        <w:rPr>
+          <w:i/>
+          <w:sz w:val="20"/>
+          <w:szCs w:val="20"/>
+          <w:lang w:val="en-US"/>
+        </w:rPr>
+        <w:t>www</w:t>
+      </w:r>
+      <w:r>
+        <w:rPr>
+          <w:i/>
+          <w:sz w:val="20"/>
+          <w:szCs w:val="20"/>
+        </w:rPr>
+        <w:t>.</w:t>
+      </w:r>
+      <w:r>
+        <w:rPr>
+          <w:i/>
+          <w:sz w:val="20"/>
+          <w:szCs w:val="20"/>
+          <w:lang w:val="en-US"/>
+        </w:rPr>
+        <w:t>figma</w:t>
+      </w:r>
+      <w:r>
+        <w:rPr>
+          <w:i/>
+          <w:sz w:val="20"/>
+          <w:szCs w:val="20"/>
+        </w:rPr>
+        <w:t>.</w:t>
+      </w:r>
+      <w:r>
+        <w:rPr>
+          <w:i/>
+          <w:sz w:val="20"/>
+          <w:szCs w:val="20"/>
+          <w:lang w:val="en-US"/>
+        </w:rPr>
+        <w:t>com</w:t>
+      </w:r>
+      <w:r>
+        <w:rPr>
+          <w:i/>
+          <w:sz w:val="20"/>
+          <w:szCs w:val="20"/>
+        </w:rPr>
+        <w:t>/</w:t>
+      </w:r>
+      <w:r>
+        <w:rPr>
+          <w:i/>
+          <w:sz w:val="20"/>
+          <w:szCs w:val="20"/>
+          <w:lang w:val="en-US"/>
+        </w:rPr>
+        <w:t>file</w:t>
+      </w:r>
+      <w:r>
+        <w:rPr>
+          <w:i/>
+          <w:sz w:val="20"/>
+          <w:szCs w:val="20"/>
+        </w:rPr>
+        <w:t>/</w:t>
+      </w:r>
+      <w:r>
+        <w:rPr>
+          <w:i/>
+          <w:sz w:val="20"/>
+          <w:szCs w:val="20"/>
+          <w:lang w:val="en-US"/>
+        </w:rPr>
+        <w:t>UfS</w:t>
+      </w:r>
+      <w:r>
+        <w:rPr>
+          <w:i/>
+          <w:sz w:val="20"/>
+          <w:szCs w:val="20"/>
+        </w:rPr>
+        <w:t>42</w:t>
+      </w:r>
+      <w:r>
+        <w:rPr>
+          <w:i/>
+          <w:sz w:val="20"/>
+          <w:szCs w:val="20"/>
+          <w:lang w:val="en-US"/>
+        </w:rPr>
+        <w:t>XWKWPNagbgWkv</w:t>
+      </w:r>
+      <w:r>
+        <w:rPr>
+          <w:i/>
+          <w:sz w:val="20"/>
+          <w:szCs w:val="20"/>
+        </w:rPr>
+        <w:t>7</w:t>
+      </w:r>
+      <w:r>
+        <w:rPr>
+          <w:i/>
+          <w:sz w:val="20"/>
+          <w:szCs w:val="20"/>
+          <w:lang w:val="en-US"/>
+        </w:rPr>
+        <w:t>aer</w:t>
+      </w:r>
+      <w:r>
+        <w:rPr>
+          <w:i/>
+          <w:sz w:val="20"/>
+          <w:szCs w:val="20"/>
+        </w:rPr>
+        <w:t>/</w:t>
+      </w:r>
+      <w:r>
+        <w:rPr>
+          <w:i/>
+          <w:sz w:val="20"/>
+          <w:szCs w:val="20"/>
+          <w:lang w:val="en-US"/>
+        </w:rPr>
+        <w:t>Production</w:t>
+      </w:r>
+      <w:r>
+        <w:rPr>
+          <w:i/>
+          <w:sz w:val="20"/>
+          <w:szCs w:val="20"/>
+        </w:rPr>
+        <w:t>-</w:t>
+      </w:r>
+      <w:r>
+        <w:rPr>
+          <w:i/>
+          <w:sz w:val="20"/>
+          <w:szCs w:val="20"/>
+          <w:lang w:val="en-US"/>
+        </w:rPr>
+        <w:t>ULBI</w:t>
+      </w:r>
+      <w:r>
+        <w:rPr>
+          <w:i/>
+          <w:sz w:val="20"/>
+          <w:szCs w:val="20"/>
+        </w:rPr>
+        <w:t>-</w:t>
+      </w:r>
+      <w:r>
+        <w:rPr>
+          <w:i/>
+          <w:sz w:val="20"/>
+          <w:szCs w:val="20"/>
+          <w:lang w:val="en-US"/>
+        </w:rPr>
+        <w:t>TV</w:t>
+      </w:r>
+      <w:r>
+        <w:rPr>
+          <w:i/>
+          <w:sz w:val="20"/>
+          <w:szCs w:val="20"/>
+        </w:rPr>
+        <w:t>?</w:t>
+      </w:r>
+      <w:r>
+        <w:rPr>
+          <w:i/>
+          <w:sz w:val="20"/>
+          <w:szCs w:val="20"/>
+          <w:lang w:val="en-US"/>
+        </w:rPr>
+        <w:t>type</w:t>
+      </w:r>
+      <w:r>
+        <w:rPr>
+          <w:i/>
+          <w:sz w:val="20"/>
+          <w:szCs w:val="20"/>
+        </w:rPr>
+        <w:t>=</w:t>
+      </w:r>
+      <w:r>
+        <w:rPr>
+          <w:i/>
+          <w:sz w:val="20"/>
+          <w:szCs w:val="20"/>
+          <w:lang w:val="en-US"/>
+        </w:rPr>
+        <w:t>design</w:t>
+      </w:r>
+      <w:r>
+        <w:rPr>
+          <w:i/>
+          <w:sz w:val="20"/>
+          <w:szCs w:val="20"/>
+        </w:rPr>
+        <w:t>&amp;</w:t>
+      </w:r>
+      <w:r>
+        <w:rPr>
+          <w:i/>
+          <w:sz w:val="20"/>
+          <w:szCs w:val="20"/>
+          <w:lang w:val="en-US"/>
+        </w:rPr>
+        <w:t>node</w:t>
+      </w:r>
+      <w:r>
+        <w:rPr>
+          <w:i/>
+          <w:sz w:val="20"/>
+          <w:szCs w:val="20"/>
+        </w:rPr>
+        <w:t>-</w:t>
+      </w:r>
+      <w:r>
+        <w:rPr>
+          <w:i/>
+          <w:sz w:val="20"/>
+          <w:szCs w:val="20"/>
+          <w:lang w:val="en-US"/>
+        </w:rPr>
+        <w:t>id</w:t>
+      </w:r>
+      <w:r>
+        <w:rPr>
+          <w:i/>
+          <w:sz w:val="20"/>
+          <w:szCs w:val="20"/>
+        </w:rPr>
+        <w:t>=2-11&amp;</w:t>
+      </w:r>
+      <w:r>
+        <w:rPr>
+          <w:i/>
+          <w:sz w:val="20"/>
+          <w:szCs w:val="20"/>
+          <w:lang w:val="en-US"/>
+        </w:rPr>
+        <w:t>mode</w:t>
+      </w:r>
+      <w:r>
+        <w:rPr>
+          <w:i/>
+          <w:sz w:val="20"/>
+          <w:szCs w:val="20"/>
+        </w:rPr>
+        <w:t>=</w:t>
+      </w:r>
+      <w:r>
+        <w:rPr>
+          <w:i/>
+          <w:sz w:val="20"/>
+          <w:szCs w:val="20"/>
+          <w:lang w:val="en-US"/>
+        </w:rPr>
+        <w:t>design</w:t>
+      </w:r>
+      <w:r>
+        <w:rPr>
+          <w:i/>
+          <w:sz w:val="20"/>
+          <w:szCs w:val="20"/>
+        </w:rPr>
+        <w:t>&amp;</w:t>
+      </w:r>
+      <w:r>
+        <w:rPr>
+          <w:i/>
+          <w:sz w:val="20"/>
+          <w:szCs w:val="20"/>
+          <w:lang w:val="en-US"/>
+        </w:rPr>
+        <w:t>t</w:t>
+      </w:r>
+      <w:r>
+        <w:rPr>
+          <w:i/>
+          <w:sz w:val="20"/>
+          <w:szCs w:val="20"/>
+        </w:rPr>
+        <w:t>=</w:t>
+      </w:r>
+      <w:r>
+        <w:rPr>
+          <w:i/>
+          <w:sz w:val="20"/>
+          <w:szCs w:val="20"/>
+          <w:lang w:val="en-US"/>
+        </w:rPr>
+        <w:t>NepMBMbiw</w:t>
+      </w:r>
+      <w:r>
+        <w:rPr>
+          <w:i/>
+          <w:sz w:val="20"/>
+          <w:szCs w:val="20"/>
+        </w:rPr>
+        <w:t>17</w:t>
+      </w:r>
+      <w:r>
+        <w:rPr>
+          <w:i/>
+          <w:sz w:val="20"/>
+          <w:szCs w:val="20"/>
+          <w:lang w:val="en-US"/>
+        </w:rPr>
+        <w:t>hFKMl</w:t>
+      </w:r>
+      <w:r>
+        <w:rPr>
+          <w:i/>
+          <w:sz w:val="20"/>
+          <w:szCs w:val="20"/>
+        </w:rPr>
+        <w:t>-0</w:t>
+      </w:r>
+    </w:p>
+    <w:p>
+      <w:pPr>
+        <w:spacing w:after="40"/>
+        <w:rPr>
+          <w:sz w:val="20"/>
+          <w:szCs w:val="20"/>
+          <w:lang w:val="en-US"/>
+        </w:rPr>
+      </w:pPr>
+      <w:r>
+        <w:rPr>
+          <w:sz w:val="20"/>
+          <w:szCs w:val="20"/>
+        </w:rPr>
+        <w:t>Вставляем</w:t>
+      </w:r>
+      <w:r>
+        <w:rPr>
+          <w:sz w:val="20"/>
+          <w:szCs w:val="20"/>
+          <w:lang w:val="en-US"/>
+        </w:rPr>
+        <w:t xml:space="preserve"> </w:t>
+      </w:r>
+      <w:r>
+        <w:rPr>
+          <w:sz w:val="20"/>
+          <w:szCs w:val="20"/>
+        </w:rPr>
+        <w:t>иконки</w:t>
+      </w:r>
+      <w:r>
+        <w:rPr>
+          <w:sz w:val="20"/>
+          <w:szCs w:val="20"/>
+          <w:lang w:val="en-US"/>
+        </w:rPr>
+        <w:t xml:space="preserve"> </w:t>
+      </w:r>
+      <w:r>
+        <w:rPr>
+          <w:sz w:val="20"/>
+          <w:szCs w:val="20"/>
+        </w:rPr>
+        <w:t>для</w:t>
+      </w:r>
+      <w:r>
+        <w:rPr>
+          <w:sz w:val="20"/>
+          <w:szCs w:val="20"/>
+          <w:lang w:val="en-US"/>
+        </w:rPr>
+        <w:t xml:space="preserve"> </w:t>
+      </w:r>
+      <w:r>
+        <w:rPr>
+          <w:sz w:val="20"/>
+          <w:szCs w:val="20"/>
+        </w:rPr>
+        <w:t>смены</w:t>
+      </w:r>
+      <w:r>
+        <w:rPr>
+          <w:sz w:val="20"/>
+          <w:szCs w:val="20"/>
+          <w:lang w:val="en-US"/>
+        </w:rPr>
+        <w:t xml:space="preserve"> </w:t>
+      </w:r>
+      <w:r>
+        <w:rPr>
+          <w:sz w:val="20"/>
+          <w:szCs w:val="20"/>
+        </w:rPr>
+        <w:t>темы</w:t>
+      </w:r>
+      <w:r>
+        <w:rPr>
+          <w:sz w:val="20"/>
+          <w:szCs w:val="20"/>
+          <w:lang w:val="en-US"/>
+        </w:rPr>
+        <w:t xml:space="preserve"> (.</w:t>
+      </w:r>
+      <w:r>
+        <w:rPr>
+          <w:sz w:val="20"/>
+          <w:szCs w:val="20"/>
+          <w:lang w:val="en-US"/>
+        </w:rPr>
+        <w:t>svg</w:t>
+      </w:r>
+      <w:r>
+        <w:rPr>
+          <w:sz w:val="20"/>
+          <w:szCs w:val="20"/>
+          <w:lang w:val="en-US"/>
+        </w:rPr>
+        <w:t>)</w:t>
+      </w:r>
+      <w:r>
+        <w:rPr>
+          <w:sz w:val="20"/>
+          <w:szCs w:val="20"/>
+          <w:lang w:val="en-US"/>
+        </w:rPr>
+        <w:t xml:space="preserve"> </w:t>
+      </w:r>
+      <w:r>
+        <w:rPr>
+          <w:sz w:val="20"/>
+          <w:szCs w:val="20"/>
+          <w:lang w:val="en-US"/>
+        </w:rPr>
+        <w:t>import LightIcon from 'shared/assets/icons/theme-light.svg';</w:t>
+      </w:r>
+    </w:p>
+    <w:p>
+      <w:pPr>
+        <w:spacing w:after="40"/>
+        <w:rPr>
+          <w:sz w:val="20"/>
+          <w:szCs w:val="20"/>
+        </w:rPr>
+      </w:pPr>
+      <w:r>
+        <w:rPr>
+          <w:sz w:val="20"/>
+          <w:szCs w:val="20"/>
+          <w:lang w:val="en-US"/>
+        </w:rPr>
+        <w:t>Typescript</w:t>
+      </w:r>
+      <w:r>
+        <w:rPr>
+          <w:sz w:val="20"/>
+          <w:szCs w:val="20"/>
+        </w:rPr>
+        <w:t xml:space="preserve"> </w:t>
+      </w:r>
+      <w:r>
+        <w:rPr>
+          <w:sz w:val="20"/>
+          <w:szCs w:val="20"/>
+        </w:rPr>
+        <w:t>ругается на такой импорт, потому что по умолчанию веюпак не понимает что с этими файлами</w:t>
+      </w:r>
+      <w:r>
+        <w:rPr>
+          <w:sz w:val="20"/>
+          <w:szCs w:val="20"/>
+        </w:rPr>
+        <w:t xml:space="preserve"> </w:t>
+      </w:r>
+      <w:r>
+        <w:rPr>
+          <w:sz w:val="20"/>
+          <w:szCs w:val="20"/>
+        </w:rPr>
+        <w:t>(.</w:t>
+      </w:r>
+      <w:r>
+        <w:rPr>
+          <w:sz w:val="20"/>
+          <w:szCs w:val="20"/>
+          <w:lang w:val="en-US"/>
+        </w:rPr>
+        <w:t>svg</w:t>
+      </w:r>
+      <w:r>
+        <w:rPr>
+          <w:sz w:val="20"/>
+          <w:szCs w:val="20"/>
+        </w:rPr>
+        <w:t>)</w:t>
+      </w:r>
+      <w:r>
+        <w:rPr>
+          <w:sz w:val="20"/>
+          <w:szCs w:val="20"/>
+        </w:rPr>
+        <w:t xml:space="preserve"> делать.</w:t>
+      </w:r>
+      <w:r>
+        <w:rPr>
+          <w:sz w:val="20"/>
+          <w:szCs w:val="20"/>
+        </w:rPr>
+        <w:t xml:space="preserve"> Чтоб исправить добавляем лоадер</w:t>
+      </w:r>
+      <w:r>
+        <w:rPr>
+          <w:sz w:val="20"/>
+          <w:szCs w:val="20"/>
+        </w:rPr>
+        <w:t>. Гугл</w:t>
+      </w:r>
+      <w:r>
+        <w:rPr>
+          <w:sz w:val="20"/>
+          <w:szCs w:val="20"/>
+        </w:rPr>
+        <w:t xml:space="preserve"> - </w:t>
+      </w:r>
+      <w:r>
+        <w:rPr>
+          <w:sz w:val="20"/>
+          <w:szCs w:val="20"/>
+          <w:lang w:val="en-US"/>
+        </w:rPr>
+        <w:t>svgr</w:t>
+      </w:r>
+      <w:r>
+        <w:rPr>
+          <w:sz w:val="20"/>
+          <w:szCs w:val="20"/>
+        </w:rPr>
+        <w:t xml:space="preserve"> </w:t>
+      </w:r>
+      <w:r>
+        <w:rPr>
+          <w:sz w:val="20"/>
+          <w:szCs w:val="20"/>
+          <w:lang w:val="en-US"/>
+        </w:rPr>
+        <w:t>webpack</w:t>
+      </w:r>
+      <w:r>
+        <w:rPr>
+          <w:sz w:val="20"/>
+          <w:szCs w:val="20"/>
+        </w:rPr>
+        <w:t>. Устанавливаем (</w:t>
+      </w:r>
+      <w:r>
+        <w:rPr>
+          <w:sz w:val="20"/>
+          <w:szCs w:val="20"/>
+        </w:rPr>
+        <w:t>npm install @svgr/webpack --save-dev</w:t>
+      </w:r>
+      <w:r>
+        <w:rPr>
+          <w:sz w:val="20"/>
+          <w:szCs w:val="20"/>
+        </w:rPr>
+        <w:t>).</w:t>
+      </w:r>
+      <w:r>
+        <w:rPr>
+          <w:sz w:val="20"/>
+          <w:szCs w:val="20"/>
+        </w:rPr>
+        <w:t xml:space="preserve"> По факту еще надо </w:t>
+      </w:r>
+      <w:r>
+        <w:rPr>
+          <w:sz w:val="20"/>
+          <w:szCs w:val="20"/>
+          <w:lang w:val="en-US"/>
+        </w:rPr>
+        <w:t>typescript</w:t>
+      </w:r>
+      <w:r>
+        <w:rPr>
+          <w:sz w:val="20"/>
+          <w:szCs w:val="20"/>
+        </w:rPr>
+        <w:t xml:space="preserve"> </w:t>
+      </w:r>
+      <w:r>
+        <w:rPr>
+          <w:sz w:val="20"/>
+          <w:szCs w:val="20"/>
+        </w:rPr>
+        <w:t>настроить, но препод пока пропустил.</w:t>
+      </w:r>
+    </w:p>
+    <w:p>
+      <w:pPr>
+        <w:spacing w:after="40"/>
+        <w:rPr>
+          <w:sz w:val="20"/>
+          <w:szCs w:val="20"/>
+        </w:rPr>
+      </w:pPr>
+      <w:r>
+        <w:rPr>
+          <w:sz w:val="20"/>
+          <w:szCs w:val="20"/>
+        </w:rPr>
+        <w:t xml:space="preserve">Добавили иконку юзера формат </w:t>
+      </w:r>
+      <w:r>
+        <w:rPr>
+          <w:sz w:val="20"/>
+          <w:szCs w:val="20"/>
+        </w:rPr>
+        <w:t>.</w:t>
+      </w:r>
+      <w:r>
+        <w:rPr>
+          <w:sz w:val="20"/>
+          <w:szCs w:val="20"/>
+          <w:lang w:val="en-US"/>
+        </w:rPr>
+        <w:t>png</w:t>
+      </w:r>
+      <w:r>
+        <w:rPr>
+          <w:sz w:val="20"/>
+          <w:szCs w:val="20"/>
+        </w:rPr>
+        <w:t xml:space="preserve">. </w:t>
+      </w:r>
+      <w:r>
+        <w:rPr>
+          <w:sz w:val="20"/>
+          <w:szCs w:val="20"/>
+        </w:rPr>
+        <w:t>Для него нужен другой лоадер</w:t>
+      </w:r>
+      <w:r>
+        <w:rPr>
+          <w:sz w:val="20"/>
+          <w:szCs w:val="20"/>
+        </w:rPr>
+        <w:t xml:space="preserve">: </w:t>
+      </w:r>
+      <w:r>
+        <w:rPr>
+          <w:sz w:val="20"/>
+          <w:szCs w:val="20"/>
+          <w:lang w:val="en-US"/>
+        </w:rPr>
+        <w:t>file</w:t>
+      </w:r>
+      <w:r>
+        <w:rPr>
+          <w:sz w:val="20"/>
+          <w:szCs w:val="20"/>
+        </w:rPr>
+        <w:t>-</w:t>
+      </w:r>
+      <w:r>
+        <w:rPr>
+          <w:sz w:val="20"/>
+          <w:szCs w:val="20"/>
+          <w:lang w:val="en-US"/>
+        </w:rPr>
+        <w:t>loader</w:t>
+      </w:r>
+      <w:r>
+        <w:rPr>
+          <w:sz w:val="20"/>
+          <w:szCs w:val="20"/>
+        </w:rPr>
+        <w:t xml:space="preserve">. </w:t>
+      </w:r>
+      <w:r>
+        <w:rPr>
+          <w:sz w:val="20"/>
+          <w:szCs w:val="20"/>
+        </w:rPr>
+        <w:t xml:space="preserve">Он устарел для вебпак 5+ (теперь нужно использовать </w:t>
+      </w:r>
+      <w:r>
+        <w:rPr>
+          <w:sz w:val="20"/>
+          <w:szCs w:val="20"/>
+          <w:lang w:val="en-US"/>
+        </w:rPr>
+        <w:t>asset</w:t>
+      </w:r>
+      <w:r>
+        <w:rPr>
+          <w:sz w:val="20"/>
+          <w:szCs w:val="20"/>
+        </w:rPr>
+        <w:t xml:space="preserve"> </w:t>
+      </w:r>
+      <w:r>
+        <w:rPr>
+          <w:sz w:val="20"/>
+          <w:szCs w:val="20"/>
+          <w:lang w:val="en-US"/>
+        </w:rPr>
+        <w:t>modules</w:t>
+      </w:r>
+      <w:r>
+        <w:rPr>
+          <w:sz w:val="20"/>
+          <w:szCs w:val="20"/>
+        </w:rPr>
+        <w:t xml:space="preserve">) </w:t>
+      </w:r>
+      <w:r>
+        <w:rPr>
+          <w:sz w:val="20"/>
+          <w:szCs w:val="20"/>
+        </w:rPr>
+        <w:t xml:space="preserve">но пока идем по шагам препода и ставим </w:t>
+      </w:r>
+      <w:r>
+        <w:rPr>
+          <w:sz w:val="20"/>
+          <w:szCs w:val="20"/>
+          <w:lang w:val="en-US"/>
+        </w:rPr>
+        <w:t>file</w:t>
+      </w:r>
+      <w:r>
+        <w:rPr>
+          <w:sz w:val="20"/>
+          <w:szCs w:val="20"/>
+        </w:rPr>
+        <w:t>-</w:t>
+      </w:r>
+      <w:r>
+        <w:rPr>
+          <w:sz w:val="20"/>
+          <w:szCs w:val="20"/>
+          <w:lang w:val="en-US"/>
+        </w:rPr>
+        <w:t>loader</w:t>
+      </w:r>
+      <w:r>
+        <w:rPr>
+          <w:sz w:val="20"/>
+          <w:szCs w:val="20"/>
+        </w:rPr>
+        <w:t>.</w:t>
+      </w:r>
+      <w:r>
+        <w:rPr>
+          <w:sz w:val="20"/>
+          <w:szCs w:val="20"/>
+        </w:rPr>
+        <w:t xml:space="preserve"> Делаем все по доке, плю</w:t>
+      </w:r>
+      <w:r>
+        <w:rPr>
+          <w:sz w:val="20"/>
+          <w:szCs w:val="20"/>
+        </w:rPr>
+        <w:t>с</w:t>
+      </w:r>
+      <w:r>
+        <w:rPr>
+          <w:sz w:val="20"/>
+          <w:szCs w:val="20"/>
+        </w:rPr>
+        <w:t xml:space="preserve"> дополнительно прописываем возможность работы со шрифтами (</w:t>
+      </w:r>
+      <w:r>
+        <w:rPr>
+          <w:sz w:val="20"/>
+          <w:szCs w:val="20"/>
+        </w:rPr>
+        <w:t>woff|woff2</w:t>
+      </w:r>
+      <w:r>
+        <w:rPr>
+          <w:sz w:val="20"/>
+          <w:szCs w:val="20"/>
+        </w:rPr>
+        <w:t xml:space="preserve"> в </w:t>
+      </w:r>
+      <w:r>
+        <w:rPr>
+          <w:sz w:val="20"/>
+          <w:szCs w:val="20"/>
+        </w:rPr>
+        <w:t>test: /\.(png|jpe?g|gif|woff|woff2)$/i,</w:t>
+      </w:r>
+      <w:r>
+        <w:rPr>
+          <w:sz w:val="20"/>
+          <w:szCs w:val="20"/>
+        </w:rPr>
+        <w:t>)</w:t>
+      </w:r>
+      <w:r>
+        <w:rPr>
+          <w:sz w:val="20"/>
+          <w:szCs w:val="20"/>
+        </w:rPr>
+        <w:t>.</w:t>
+      </w:r>
+    </w:p>
+    <w:p>
+      <w:pPr>
+        <w:spacing w:after="40"/>
+        <w:rPr>
+          <w:sz w:val="20"/>
+          <w:szCs w:val="20"/>
+        </w:rPr>
+      </w:pPr>
+      <w:r>
+        <w:rPr>
+          <w:sz w:val="20"/>
+          <w:szCs w:val="20"/>
+        </w:rPr>
+        <w:t xml:space="preserve">Теперь настраиваем </w:t>
+      </w:r>
+      <w:r>
+        <w:rPr>
+          <w:sz w:val="20"/>
+          <w:szCs w:val="20"/>
+          <w:lang w:val="en-US"/>
+        </w:rPr>
+        <w:t>typescript</w:t>
+      </w:r>
+      <w:r>
+        <w:rPr>
+          <w:sz w:val="20"/>
+          <w:szCs w:val="20"/>
+        </w:rPr>
+        <w:t xml:space="preserve">: </w:t>
+      </w:r>
+      <w:r>
+        <w:rPr>
+          <w:sz w:val="20"/>
+          <w:szCs w:val="20"/>
+        </w:rPr>
+        <w:t xml:space="preserve">гугл – </w:t>
+      </w:r>
+      <w:r>
+        <w:rPr>
+          <w:sz w:val="20"/>
+          <w:szCs w:val="20"/>
+          <w:lang w:val="en-US"/>
+        </w:rPr>
+        <w:t>import</w:t>
+      </w:r>
+      <w:r>
+        <w:rPr>
+          <w:sz w:val="20"/>
+          <w:szCs w:val="20"/>
+        </w:rPr>
+        <w:t xml:space="preserve"> </w:t>
+      </w:r>
+      <w:r>
+        <w:rPr>
+          <w:sz w:val="20"/>
+          <w:szCs w:val="20"/>
+          <w:lang w:val="en-US"/>
+        </w:rPr>
+        <w:t>svg</w:t>
+      </w:r>
+      <w:r>
+        <w:rPr>
+          <w:sz w:val="20"/>
+          <w:szCs w:val="20"/>
+        </w:rPr>
+        <w:t xml:space="preserve"> </w:t>
+      </w:r>
+      <w:r>
+        <w:rPr>
+          <w:sz w:val="20"/>
+          <w:szCs w:val="20"/>
+          <w:lang w:val="en-US"/>
+        </w:rPr>
+        <w:t>typescript</w:t>
+      </w:r>
+      <w:r>
+        <w:rPr>
+          <w:sz w:val="20"/>
+          <w:szCs w:val="20"/>
+        </w:rPr>
+        <w:t>.</w:t>
+      </w:r>
+    </w:p>
+    <w:p>
+      <w:pPr>
+        <w:pBdr>
+          <w:bottom w:val="single" w:sz="6" w:space="1" w:color="auto"/>
+        </w:pBdr>
+        <w:spacing w:after="40"/>
+        <w:rPr>
+          <w:sz w:val="20"/>
+          <w:szCs w:val="20"/>
+        </w:rPr>
+      </w:pPr>
+      <w:r>
+        <w:rPr>
+          <w:sz w:val="20"/>
+          <w:szCs w:val="20"/>
+        </w:rPr>
+        <w:t xml:space="preserve">Создаем отдельный компонент </w:t>
+      </w:r>
+      <w:r>
+        <w:rPr>
+          <w:sz w:val="20"/>
+          <w:szCs w:val="20"/>
+          <w:lang w:val="en-US"/>
+        </w:rPr>
+        <w:t>button</w:t>
+      </w:r>
+      <w:r>
+        <w:rPr>
+          <w:sz w:val="20"/>
+          <w:szCs w:val="20"/>
+        </w:rPr>
+        <w:t xml:space="preserve"> (</w:t>
+      </w:r>
+      <w:r>
+        <w:rPr>
+          <w:sz w:val="20"/>
+          <w:szCs w:val="20"/>
+          <w:lang w:val="en-US"/>
+        </w:rPr>
+        <w:t>shared</w:t>
+      </w:r>
+      <w:r>
+        <w:rPr>
+          <w:sz w:val="20"/>
+          <w:szCs w:val="20"/>
+        </w:rPr>
+        <w:t>/</w:t>
+      </w:r>
+      <w:r>
+        <w:rPr>
+          <w:sz w:val="20"/>
+          <w:szCs w:val="20"/>
+          <w:lang w:val="en-US"/>
+        </w:rPr>
+        <w:t>ui</w:t>
+      </w:r>
+      <w:r>
+        <w:rPr>
+          <w:sz w:val="20"/>
+          <w:szCs w:val="20"/>
+        </w:rPr>
+        <w:t>/</w:t>
+      </w:r>
+      <w:r>
+        <w:rPr>
+          <w:sz w:val="20"/>
+          <w:szCs w:val="20"/>
+          <w:lang w:val="en-US"/>
+        </w:rPr>
+        <w:t>button</w:t>
+      </w:r>
+      <w:r>
+        <w:rPr>
+          <w:sz w:val="20"/>
+          <w:szCs w:val="20"/>
+        </w:rPr>
+        <w:t>)</w:t>
+      </w:r>
+    </w:p>
+    <w:p>
+      <w:pPr>
+        <w:spacing w:after="40"/>
+        <w:rPr>
+          <w:sz w:val="20"/>
+          <w:szCs w:val="20"/>
+        </w:rPr>
+      </w:pPr>
+      <w:bookmarkStart w:id="0" w:name="_GoBack"/>
+      <w:bookmarkEnd w:id="0"/>
     </w:p>
     <w:p>
       <w:pPr>
@@ -14743,7 +16306,6 @@
   <w:style w:type="character" w:default="1" w:styleId="a0">
     <w:name w:val="Default Paragraph Font"/>
     <w:uiPriority w:val="1"/>
-    <w:semiHidden/>
     <w:unhideWhenUsed/>
   </w:style>
   <w:style w:type="table" w:default="1" w:styleId="a1">

</xml_diff>

<commit_message>
17: babel, i18next – babel-plugin-i18next-extract
</commit_message>
<xml_diff>
--- a/КОММЕНТАРИИ.docx
+++ b/КОММЕНТАРИИ.docx
@@ -16424,15 +16424,7 @@
           <w:szCs w:val="20"/>
         </w:rPr>
         <w:tab/>
-        <w:t>(</w:t>
-      </w:r>
-      <w:bookmarkStart w:id="0" w:name="_GoBack"/>
-      <w:r>
-        <w:rPr>
-          <w:sz w:val="20"/>
-          <w:szCs w:val="20"/>
-        </w:rPr>
-        <w:t>15</w:t>
+        <w:t>(15</w:t>
       </w:r>
       <w:r>
         <w:rPr>
@@ -16479,12 +16471,10 @@
         </w:rPr>
         <w:t>n</w:t>
       </w:r>
-      <w:bookmarkEnd w:id="0"/>
-      <w:r>
-        <w:rPr>
-          <w:sz w:val="20"/>
-          <w:szCs w:val="20"/>
-          <w:lang w:val="en-US"/>
+      <w:r>
+        <w:rPr>
+          <w:sz w:val="20"/>
+          <w:szCs w:val="20"/>
         </w:rPr>
         <w:t>)</w:t>
       </w:r>
@@ -16775,15 +16765,7 @@
           <w:szCs w:val="20"/>
           <w:lang w:val="en-US"/>
         </w:rPr>
-        <w:t xml:space="preserve"> </w:t>
-      </w:r>
-      <w:r>
-        <w:rPr>
-          <w:sz w:val="20"/>
-          <w:szCs w:val="20"/>
-          <w:lang w:val="en-US"/>
-        </w:rPr>
-        <w:t xml:space="preserve">i18next </w:t>
+        <w:t xml:space="preserve"> i18next </w:t>
       </w:r>
       <w:r>
         <w:rPr>
@@ -17424,7 +17406,6 @@
         <w:rPr>
           <w:sz w:val="20"/>
           <w:szCs w:val="20"/>
-          <w:lang w:val="en-US"/>
         </w:rPr>
       </w:pPr>
       <w:r>
@@ -18469,7 +18450,7 @@
         </w:rPr>
         <w:t>По документации (</w:t>
       </w:r>
-      <w:hyperlink r:id="rId19" w:history="1">
+      <w:hyperlink r:id="rId19" w:anchor="readme" w:history="1">
         <w:r>
           <w:rPr>
             <w:rStyle w:val="a3"/>
@@ -18776,7 +18757,6 @@
         <w:rPr>
           <w:sz w:val="20"/>
           <w:szCs w:val="20"/>
-          <w:lang w:val="en-US"/>
         </w:rPr>
       </w:pPr>
     </w:p>
@@ -18791,12 +18771,1310 @@
     </w:p>
     <w:p>
       <w:pPr>
+        <w:pBdr>
+          <w:bottom w:val="single" w:sz="6" w:space="1" w:color="auto"/>
+        </w:pBdr>
         <w:spacing w:after="40"/>
         <w:rPr>
           <w:sz w:val="20"/>
           <w:szCs w:val="20"/>
         </w:rPr>
       </w:pPr>
+      <w:r>
+        <w:rPr>
+          <w:sz w:val="20"/>
+          <w:szCs w:val="20"/>
+        </w:rPr>
+        <w:t>2.16</w:t>
+      </w:r>
+    </w:p>
+    <w:p>
+      <w:pPr>
+        <w:spacing w:after="40"/>
+        <w:rPr>
+          <w:sz w:val="20"/>
+          <w:szCs w:val="20"/>
+        </w:rPr>
+      </w:pPr>
+      <w:r>
+        <w:rPr>
+          <w:sz w:val="20"/>
+          <w:szCs w:val="20"/>
+          <w:lang w:val="en-US"/>
+        </w:rPr>
+        <w:t>Webpack</w:t>
+      </w:r>
+      <w:r>
+        <w:rPr>
+          <w:sz w:val="20"/>
+          <w:szCs w:val="20"/>
+        </w:rPr>
+        <w:t xml:space="preserve"> </w:t>
+      </w:r>
+      <w:r>
+        <w:rPr>
+          <w:sz w:val="20"/>
+          <w:szCs w:val="20"/>
+          <w:lang w:val="en-US"/>
+        </w:rPr>
+        <w:t>hot</w:t>
+      </w:r>
+      <w:r>
+        <w:rPr>
+          <w:sz w:val="20"/>
+          <w:szCs w:val="20"/>
+        </w:rPr>
+        <w:t xml:space="preserve"> </w:t>
+      </w:r>
+      <w:r>
+        <w:rPr>
+          <w:sz w:val="20"/>
+          <w:szCs w:val="20"/>
+          <w:lang w:val="en-US"/>
+        </w:rPr>
+        <w:t>module</w:t>
+      </w:r>
+      <w:r>
+        <w:rPr>
+          <w:sz w:val="20"/>
+          <w:szCs w:val="20"/>
+        </w:rPr>
+        <w:t xml:space="preserve"> </w:t>
+      </w:r>
+      <w:r>
+        <w:rPr>
+          <w:sz w:val="20"/>
+          <w:szCs w:val="20"/>
+          <w:lang w:val="en-US"/>
+        </w:rPr>
+        <w:t>replacement</w:t>
+      </w:r>
+    </w:p>
+    <w:p>
+      <w:pPr>
+        <w:pBdr>
+          <w:bottom w:val="single" w:sz="6" w:space="1" w:color="auto"/>
+        </w:pBdr>
+        <w:spacing w:after="40"/>
+        <w:rPr>
+          <w:sz w:val="20"/>
+          <w:szCs w:val="20"/>
+        </w:rPr>
+      </w:pPr>
+      <w:r>
+        <w:rPr>
+          <w:sz w:val="20"/>
+          <w:szCs w:val="20"/>
+        </w:rPr>
+        <w:t xml:space="preserve">Препод говорит, что полохо работает с компонентами, что потом на курсе поставим какую то другую рабочую версию. Да и я не понял нахрен он нужен, если </w:t>
+      </w:r>
+      <w:r>
+        <w:rPr>
+          <w:sz w:val="20"/>
+          <w:szCs w:val="20"/>
+          <w:lang w:val="en-US"/>
+        </w:rPr>
+        <w:t>dev</w:t>
+      </w:r>
+      <w:r>
+        <w:rPr>
+          <w:sz w:val="20"/>
+          <w:szCs w:val="20"/>
+        </w:rPr>
+        <w:t xml:space="preserve"> </w:t>
+      </w:r>
+      <w:r>
+        <w:rPr>
+          <w:sz w:val="20"/>
+          <w:szCs w:val="20"/>
+          <w:lang w:val="en-US"/>
+        </w:rPr>
+        <w:t>server</w:t>
+      </w:r>
+      <w:r>
+        <w:rPr>
+          <w:sz w:val="20"/>
+          <w:szCs w:val="20"/>
+        </w:rPr>
+        <w:t xml:space="preserve"> </w:t>
+      </w:r>
+      <w:r>
+        <w:rPr>
+          <w:sz w:val="20"/>
+          <w:szCs w:val="20"/>
+        </w:rPr>
+        <w:t xml:space="preserve">и без того сразу отображает изменения в </w:t>
+      </w:r>
+      <w:r>
+        <w:rPr>
+          <w:sz w:val="20"/>
+          <w:szCs w:val="20"/>
+          <w:lang w:val="en-US"/>
+        </w:rPr>
+        <w:t>css</w:t>
+      </w:r>
+      <w:r>
+        <w:rPr>
+          <w:sz w:val="20"/>
+          <w:szCs w:val="20"/>
+        </w:rPr>
+        <w:t xml:space="preserve">. </w:t>
+      </w:r>
+      <w:r>
+        <w:rPr>
+          <w:sz w:val="20"/>
+          <w:szCs w:val="20"/>
+        </w:rPr>
+        <w:t>Крч я ничего не делал здесь.</w:t>
+      </w:r>
+    </w:p>
+    <w:p>
+      <w:pPr>
+        <w:spacing w:after="40"/>
+        <w:rPr>
+          <w:sz w:val="20"/>
+          <w:szCs w:val="20"/>
+        </w:rPr>
+      </w:pPr>
+    </w:p>
+    <w:p>
+      <w:pPr>
+        <w:spacing w:after="40"/>
+        <w:rPr>
+          <w:sz w:val="20"/>
+          <w:szCs w:val="20"/>
+        </w:rPr>
+      </w:pPr>
+    </w:p>
+    <w:p>
+      <w:pPr>
+        <w:pBdr>
+          <w:bottom w:val="single" w:sz="6" w:space="1" w:color="auto"/>
+        </w:pBdr>
+        <w:spacing w:after="40"/>
+        <w:rPr>
+          <w:sz w:val="20"/>
+          <w:szCs w:val="20"/>
+          <w:lang w:val="en-US"/>
+        </w:rPr>
+      </w:pPr>
+      <w:r>
+        <w:rPr>
+          <w:sz w:val="20"/>
+          <w:szCs w:val="20"/>
+          <w:lang w:val="en-US"/>
+        </w:rPr>
+        <w:t>2.17</w:t>
+      </w:r>
+      <w:r>
+        <w:rPr>
+          <w:sz w:val="20"/>
+          <w:szCs w:val="20"/>
+          <w:lang w:val="en-US"/>
+        </w:rPr>
+        <w:tab/>
+      </w:r>
+      <w:r>
+        <w:rPr>
+          <w:sz w:val="20"/>
+          <w:szCs w:val="20"/>
+          <w:lang w:val="en-US"/>
+        </w:rPr>
+        <w:t>(</w:t>
+      </w:r>
+      <w:bookmarkStart w:id="0" w:name="_GoBack"/>
+      <w:r>
+        <w:rPr>
+          <w:sz w:val="20"/>
+          <w:szCs w:val="20"/>
+          <w:lang w:val="en-US"/>
+        </w:rPr>
+        <w:t>17</w:t>
+      </w:r>
+      <w:r>
+        <w:rPr>
+          <w:sz w:val="20"/>
+          <w:szCs w:val="20"/>
+          <w:lang w:val="en-US"/>
+        </w:rPr>
+        <w:t xml:space="preserve">: babel, </w:t>
+      </w:r>
+      <w:r>
+        <w:rPr>
+          <w:sz w:val="20"/>
+          <w:szCs w:val="20"/>
+          <w:lang w:val="en-US"/>
+        </w:rPr>
+        <w:t>i</w:t>
+      </w:r>
+      <w:r>
+        <w:rPr>
+          <w:sz w:val="20"/>
+          <w:szCs w:val="20"/>
+          <w:lang w:val="en-US"/>
+        </w:rPr>
+        <w:t>18</w:t>
+      </w:r>
+      <w:r>
+        <w:rPr>
+          <w:sz w:val="20"/>
+          <w:szCs w:val="20"/>
+          <w:lang w:val="en-US"/>
+        </w:rPr>
+        <w:t>next</w:t>
+      </w:r>
+      <w:r>
+        <w:rPr>
+          <w:sz w:val="20"/>
+          <w:szCs w:val="20"/>
+          <w:lang w:val="en-US"/>
+        </w:rPr>
+        <w:t xml:space="preserve"> – </w:t>
+      </w:r>
+      <w:r>
+        <w:rPr>
+          <w:sz w:val="20"/>
+          <w:szCs w:val="20"/>
+          <w:lang w:val="en-US"/>
+        </w:rPr>
+        <w:t>babel</w:t>
+      </w:r>
+      <w:r>
+        <w:rPr>
+          <w:sz w:val="20"/>
+          <w:szCs w:val="20"/>
+          <w:lang w:val="en-US"/>
+        </w:rPr>
+        <w:t>-</w:t>
+      </w:r>
+      <w:r>
+        <w:rPr>
+          <w:sz w:val="20"/>
+          <w:szCs w:val="20"/>
+          <w:lang w:val="en-US"/>
+        </w:rPr>
+        <w:t>plugin</w:t>
+      </w:r>
+      <w:r>
+        <w:rPr>
+          <w:sz w:val="20"/>
+          <w:szCs w:val="20"/>
+          <w:lang w:val="en-US"/>
+        </w:rPr>
+        <w:t>-</w:t>
+      </w:r>
+      <w:r>
+        <w:rPr>
+          <w:sz w:val="20"/>
+          <w:szCs w:val="20"/>
+          <w:lang w:val="en-US"/>
+        </w:rPr>
+        <w:t>i</w:t>
+      </w:r>
+      <w:r>
+        <w:rPr>
+          <w:sz w:val="20"/>
+          <w:szCs w:val="20"/>
+          <w:lang w:val="en-US"/>
+        </w:rPr>
+        <w:t>18</w:t>
+      </w:r>
+      <w:r>
+        <w:rPr>
+          <w:sz w:val="20"/>
+          <w:szCs w:val="20"/>
+          <w:lang w:val="en-US"/>
+        </w:rPr>
+        <w:t>next</w:t>
+      </w:r>
+      <w:r>
+        <w:rPr>
+          <w:sz w:val="20"/>
+          <w:szCs w:val="20"/>
+          <w:lang w:val="en-US"/>
+        </w:rPr>
+        <w:t>-</w:t>
+      </w:r>
+      <w:r>
+        <w:rPr>
+          <w:sz w:val="20"/>
+          <w:szCs w:val="20"/>
+          <w:lang w:val="en-US"/>
+        </w:rPr>
+        <w:t>extract</w:t>
+      </w:r>
+      <w:bookmarkEnd w:id="0"/>
+      <w:r>
+        <w:rPr>
+          <w:sz w:val="20"/>
+          <w:szCs w:val="20"/>
+          <w:lang w:val="en-US"/>
+        </w:rPr>
+        <w:t>)</w:t>
+      </w:r>
+    </w:p>
+    <w:p>
+      <w:pPr>
+        <w:spacing w:after="40"/>
+        <w:rPr>
+          <w:sz w:val="20"/>
+          <w:szCs w:val="20"/>
+        </w:rPr>
+      </w:pPr>
+      <w:r>
+        <w:rPr>
+          <w:sz w:val="20"/>
+          <w:szCs w:val="20"/>
+        </w:rPr>
+        <w:t>Смотрим</w:t>
+      </w:r>
+      <w:r>
+        <w:rPr>
+          <w:sz w:val="20"/>
+          <w:szCs w:val="20"/>
+        </w:rPr>
+        <w:t xml:space="preserve"> </w:t>
+      </w:r>
+      <w:r>
+        <w:rPr>
+          <w:sz w:val="20"/>
+          <w:szCs w:val="20"/>
+        </w:rPr>
+        <w:t>плагин</w:t>
+      </w:r>
+      <w:r>
+        <w:rPr>
+          <w:sz w:val="20"/>
+          <w:szCs w:val="20"/>
+        </w:rPr>
+        <w:t xml:space="preserve"> </w:t>
+      </w:r>
+      <w:r>
+        <w:rPr>
+          <w:sz w:val="20"/>
+          <w:szCs w:val="20"/>
+        </w:rPr>
+        <w:t>для</w:t>
+      </w:r>
+      <w:r>
+        <w:rPr>
+          <w:sz w:val="20"/>
+          <w:szCs w:val="20"/>
+        </w:rPr>
+        <w:t xml:space="preserve"> </w:t>
+      </w:r>
+      <w:r>
+        <w:rPr>
+          <w:sz w:val="20"/>
+          <w:szCs w:val="20"/>
+          <w:lang w:val="en-US"/>
+        </w:rPr>
+        <w:t>i</w:t>
+      </w:r>
+      <w:r>
+        <w:rPr>
+          <w:sz w:val="20"/>
+          <w:szCs w:val="20"/>
+        </w:rPr>
+        <w:t>18</w:t>
+      </w:r>
+      <w:r>
+        <w:rPr>
+          <w:sz w:val="20"/>
+          <w:szCs w:val="20"/>
+          <w:lang w:val="en-US"/>
+        </w:rPr>
+        <w:t>next</w:t>
+      </w:r>
+      <w:r>
+        <w:rPr>
+          <w:sz w:val="20"/>
+          <w:szCs w:val="20"/>
+        </w:rPr>
+        <w:t xml:space="preserve"> – </w:t>
+      </w:r>
+      <w:r>
+        <w:rPr>
+          <w:sz w:val="20"/>
+          <w:szCs w:val="20"/>
+          <w:lang w:val="en-US"/>
+        </w:rPr>
+        <w:t>babel</w:t>
+      </w:r>
+      <w:r>
+        <w:rPr>
+          <w:sz w:val="20"/>
+          <w:szCs w:val="20"/>
+        </w:rPr>
+        <w:t>-</w:t>
+      </w:r>
+      <w:r>
+        <w:rPr>
+          <w:sz w:val="20"/>
+          <w:szCs w:val="20"/>
+          <w:lang w:val="en-US"/>
+        </w:rPr>
+        <w:t>plugin</w:t>
+      </w:r>
+      <w:r>
+        <w:rPr>
+          <w:sz w:val="20"/>
+          <w:szCs w:val="20"/>
+        </w:rPr>
+        <w:t>-</w:t>
+      </w:r>
+      <w:r>
+        <w:rPr>
+          <w:sz w:val="20"/>
+          <w:szCs w:val="20"/>
+          <w:lang w:val="en-US"/>
+        </w:rPr>
+        <w:t>i</w:t>
+      </w:r>
+      <w:r>
+        <w:rPr>
+          <w:sz w:val="20"/>
+          <w:szCs w:val="20"/>
+        </w:rPr>
+        <w:t>18</w:t>
+      </w:r>
+      <w:r>
+        <w:rPr>
+          <w:sz w:val="20"/>
+          <w:szCs w:val="20"/>
+          <w:lang w:val="en-US"/>
+        </w:rPr>
+        <w:t>next</w:t>
+      </w:r>
+      <w:r>
+        <w:rPr>
+          <w:sz w:val="20"/>
+          <w:szCs w:val="20"/>
+        </w:rPr>
+        <w:t>-</w:t>
+      </w:r>
+      <w:r>
+        <w:rPr>
+          <w:sz w:val="20"/>
+          <w:szCs w:val="20"/>
+          <w:lang w:val="en-US"/>
+        </w:rPr>
+        <w:t>extract</w:t>
+      </w:r>
+      <w:r>
+        <w:rPr>
+          <w:sz w:val="20"/>
+          <w:szCs w:val="20"/>
+        </w:rPr>
+        <w:t xml:space="preserve"> – </w:t>
+      </w:r>
+      <w:r>
+        <w:rPr>
+          <w:sz w:val="20"/>
+          <w:szCs w:val="20"/>
+        </w:rPr>
+        <w:t>позволяет автоматически при сборке вытаскивать ключи (видимо то, что будет переводиться) в отдельный файл</w:t>
+      </w:r>
+    </w:p>
+    <w:p>
+      <w:pPr>
+        <w:spacing w:after="40"/>
+        <w:rPr>
+          <w:sz w:val="20"/>
+          <w:szCs w:val="20"/>
+        </w:rPr>
+      </w:pPr>
+      <w:r>
+        <w:rPr>
+          <w:sz w:val="20"/>
+          <w:szCs w:val="20"/>
+        </w:rPr>
+        <w:t xml:space="preserve">Я хз как у него по запросу вылезло одно, а у меня другое, но в итоге конфиг этого плагина лежал в </w:t>
+      </w:r>
+      <w:r>
+        <w:rPr>
+          <w:i/>
+          <w:sz w:val="20"/>
+          <w:szCs w:val="20"/>
+        </w:rPr>
+        <w:t>https://i18next-extract.netlify.app/#/</w:t>
+      </w:r>
+    </w:p>
+    <w:p>
+      <w:pPr>
+        <w:spacing w:after="40"/>
+        <w:rPr>
+          <w:sz w:val="20"/>
+          <w:szCs w:val="20"/>
+          <w:lang w:val="en-US"/>
+        </w:rPr>
+      </w:pPr>
+      <w:r>
+        <w:rPr>
+          <w:sz w:val="20"/>
+          <w:szCs w:val="20"/>
+        </w:rPr>
+        <w:t>Для</w:t>
+      </w:r>
+      <w:r>
+        <w:rPr>
+          <w:sz w:val="20"/>
+          <w:szCs w:val="20"/>
+          <w:lang w:val="en-US"/>
+        </w:rPr>
+        <w:t xml:space="preserve"> </w:t>
+      </w:r>
+      <w:r>
+        <w:rPr>
+          <w:sz w:val="20"/>
+          <w:szCs w:val="20"/>
+        </w:rPr>
+        <w:t>него</w:t>
+      </w:r>
+      <w:r>
+        <w:rPr>
+          <w:sz w:val="20"/>
+          <w:szCs w:val="20"/>
+          <w:lang w:val="en-US"/>
+        </w:rPr>
+        <w:t xml:space="preserve"> </w:t>
+      </w:r>
+      <w:r>
+        <w:rPr>
+          <w:sz w:val="20"/>
+          <w:szCs w:val="20"/>
+        </w:rPr>
+        <w:t>нужен</w:t>
+      </w:r>
+      <w:r>
+        <w:rPr>
+          <w:sz w:val="20"/>
+          <w:szCs w:val="20"/>
+          <w:lang w:val="en-US"/>
+        </w:rPr>
+        <w:t xml:space="preserve"> </w:t>
+      </w:r>
+      <w:r>
+        <w:rPr>
+          <w:sz w:val="20"/>
+          <w:szCs w:val="20"/>
+          <w:lang w:val="en-US"/>
+        </w:rPr>
+        <w:t>babel</w:t>
+      </w:r>
+      <w:r>
+        <w:rPr>
+          <w:sz w:val="20"/>
+          <w:szCs w:val="20"/>
+          <w:lang w:val="en-US"/>
+        </w:rPr>
+        <w:t xml:space="preserve"> (</w:t>
+      </w:r>
+      <w:r>
+        <w:rPr>
+          <w:sz w:val="20"/>
+          <w:szCs w:val="20"/>
+          <w:lang w:val="en-US"/>
+        </w:rPr>
+        <w:t>npm</w:t>
+      </w:r>
+      <w:r>
+        <w:rPr>
+          <w:sz w:val="20"/>
+          <w:szCs w:val="20"/>
+          <w:lang w:val="en-US"/>
+        </w:rPr>
+        <w:t xml:space="preserve"> </w:t>
+      </w:r>
+      <w:r>
+        <w:rPr>
+          <w:sz w:val="20"/>
+          <w:szCs w:val="20"/>
+          <w:lang w:val="en-US"/>
+        </w:rPr>
+        <w:t>install</w:t>
+      </w:r>
+      <w:r>
+        <w:rPr>
+          <w:sz w:val="20"/>
+          <w:szCs w:val="20"/>
+          <w:lang w:val="en-US"/>
+        </w:rPr>
+        <w:t xml:space="preserve"> --</w:t>
+      </w:r>
+      <w:r>
+        <w:rPr>
+          <w:sz w:val="20"/>
+          <w:szCs w:val="20"/>
+          <w:lang w:val="en-US"/>
+        </w:rPr>
+        <w:t>save</w:t>
+      </w:r>
+      <w:r>
+        <w:rPr>
+          <w:sz w:val="20"/>
+          <w:szCs w:val="20"/>
+          <w:lang w:val="en-US"/>
+        </w:rPr>
+        <w:t>-</w:t>
+      </w:r>
+      <w:r>
+        <w:rPr>
+          <w:sz w:val="20"/>
+          <w:szCs w:val="20"/>
+          <w:lang w:val="en-US"/>
+        </w:rPr>
+        <w:t>dev</w:t>
+      </w:r>
+      <w:r>
+        <w:rPr>
+          <w:sz w:val="20"/>
+          <w:szCs w:val="20"/>
+          <w:lang w:val="en-US"/>
+        </w:rPr>
+        <w:t xml:space="preserve"> </w:t>
+      </w:r>
+      <w:r>
+        <w:rPr>
+          <w:sz w:val="20"/>
+          <w:szCs w:val="20"/>
+          <w:lang w:val="en-US"/>
+        </w:rPr>
+        <w:t>babel</w:t>
+      </w:r>
+      <w:r>
+        <w:rPr>
+          <w:sz w:val="20"/>
+          <w:szCs w:val="20"/>
+          <w:lang w:val="en-US"/>
+        </w:rPr>
+        <w:t>-</w:t>
+      </w:r>
+      <w:r>
+        <w:rPr>
+          <w:sz w:val="20"/>
+          <w:szCs w:val="20"/>
+          <w:lang w:val="en-US"/>
+        </w:rPr>
+        <w:t>loader</w:t>
+      </w:r>
+      <w:r>
+        <w:rPr>
+          <w:sz w:val="20"/>
+          <w:szCs w:val="20"/>
+          <w:lang w:val="en-US"/>
+        </w:rPr>
+        <w:t xml:space="preserve"> @</w:t>
+      </w:r>
+      <w:r>
+        <w:rPr>
+          <w:sz w:val="20"/>
+          <w:szCs w:val="20"/>
+          <w:lang w:val="en-US"/>
+        </w:rPr>
+        <w:t>babel</w:t>
+      </w:r>
+      <w:r>
+        <w:rPr>
+          <w:sz w:val="20"/>
+          <w:szCs w:val="20"/>
+          <w:lang w:val="en-US"/>
+        </w:rPr>
+        <w:t>/</w:t>
+      </w:r>
+      <w:r>
+        <w:rPr>
+          <w:sz w:val="20"/>
+          <w:szCs w:val="20"/>
+          <w:lang w:val="en-US"/>
+        </w:rPr>
+        <w:t>core</w:t>
+      </w:r>
+      <w:r>
+        <w:rPr>
+          <w:sz w:val="20"/>
+          <w:szCs w:val="20"/>
+          <w:lang w:val="en-US"/>
+        </w:rPr>
+        <w:t>)</w:t>
+      </w:r>
+    </w:p>
+    <w:p>
+      <w:pPr>
+        <w:spacing w:after="40"/>
+        <w:rPr>
+          <w:sz w:val="20"/>
+          <w:szCs w:val="20"/>
+        </w:rPr>
+      </w:pPr>
+      <w:r>
+        <w:rPr>
+          <w:sz w:val="20"/>
+          <w:szCs w:val="20"/>
+        </w:rPr>
+        <w:t>По документации</w:t>
+      </w:r>
+      <w:r>
+        <w:rPr>
+          <w:sz w:val="20"/>
+          <w:szCs w:val="20"/>
+        </w:rPr>
+        <w:t xml:space="preserve"> </w:t>
+      </w:r>
+      <w:r>
+        <w:rPr>
+          <w:sz w:val="20"/>
+          <w:szCs w:val="20"/>
+          <w:lang w:val="en-US"/>
+        </w:rPr>
+        <w:t>babel</w:t>
+      </w:r>
+      <w:r>
+        <w:rPr>
+          <w:sz w:val="20"/>
+          <w:szCs w:val="20"/>
+          <w:lang w:val="en-US"/>
+        </w:rPr>
+        <w:t>:</w:t>
+      </w:r>
+    </w:p>
+    <w:p>
+      <w:pPr>
+        <w:pStyle w:val="a4"/>
+        <w:numPr>
+          <w:ilvl w:val="0"/>
+          <w:numId w:val="1"/>
+        </w:numPr>
+        <w:spacing w:after="40"/>
+        <w:rPr>
+          <w:sz w:val="20"/>
+          <w:szCs w:val="20"/>
+          <w:lang w:val="en-US"/>
+        </w:rPr>
+      </w:pPr>
+      <w:r>
+        <w:rPr>
+          <w:sz w:val="20"/>
+          <w:szCs w:val="20"/>
+        </w:rPr>
+        <w:t xml:space="preserve">добавили плагин для </w:t>
+      </w:r>
+      <w:r>
+        <w:rPr>
+          <w:sz w:val="20"/>
+          <w:szCs w:val="20"/>
+          <w:lang w:val="en-US"/>
+        </w:rPr>
+        <w:t>babel</w:t>
+      </w:r>
+    </w:p>
+    <w:p>
+      <w:pPr>
+        <w:pStyle w:val="a4"/>
+        <w:numPr>
+          <w:ilvl w:val="0"/>
+          <w:numId w:val="1"/>
+        </w:numPr>
+        <w:spacing w:after="40"/>
+        <w:rPr>
+          <w:sz w:val="20"/>
+          <w:szCs w:val="20"/>
+        </w:rPr>
+      </w:pPr>
+      <w:r>
+        <w:rPr>
+          <w:sz w:val="20"/>
+          <w:szCs w:val="20"/>
+        </w:rPr>
+        <w:t>установили</w:t>
+      </w:r>
+      <w:r>
+        <w:rPr>
+          <w:sz w:val="20"/>
+          <w:szCs w:val="20"/>
+          <w:lang w:val="en-US"/>
+        </w:rPr>
+        <w:t xml:space="preserve"> (npm install @babel/preset-env --save-dev), </w:t>
+      </w:r>
+      <w:r>
+        <w:rPr>
+          <w:sz w:val="20"/>
+          <w:szCs w:val="20"/>
+        </w:rPr>
+        <w:t>кот</w:t>
+      </w:r>
+      <w:r>
+        <w:rPr>
+          <w:sz w:val="20"/>
+          <w:szCs w:val="20"/>
+          <w:lang w:val="en-US"/>
+        </w:rPr>
+        <w:t xml:space="preserve">. </w:t>
+      </w:r>
+      <w:r>
+        <w:rPr>
+          <w:sz w:val="20"/>
+          <w:szCs w:val="20"/>
+        </w:rPr>
+        <w:t xml:space="preserve">Трансформирует код из </w:t>
+      </w:r>
+      <w:r>
+        <w:rPr>
+          <w:sz w:val="20"/>
+          <w:szCs w:val="20"/>
+        </w:rPr>
+        <w:t>ES2015+</w:t>
+      </w:r>
+      <w:r>
+        <w:rPr>
+          <w:sz w:val="20"/>
+          <w:szCs w:val="20"/>
+        </w:rPr>
+        <w:t xml:space="preserve"> в более старые</w:t>
+      </w:r>
+    </w:p>
+    <w:p>
+      <w:pPr>
+        <w:pStyle w:val="a4"/>
+        <w:numPr>
+          <w:ilvl w:val="0"/>
+          <w:numId w:val="1"/>
+        </w:numPr>
+        <w:spacing w:after="40"/>
+        <w:rPr>
+          <w:sz w:val="20"/>
+          <w:szCs w:val="20"/>
+        </w:rPr>
+      </w:pPr>
+      <w:r>
+        <w:rPr>
+          <w:sz w:val="20"/>
+          <w:szCs w:val="20"/>
+        </w:rPr>
+        <w:t xml:space="preserve">создали файл настроек для </w:t>
+      </w:r>
+      <w:r>
+        <w:rPr>
+          <w:sz w:val="20"/>
+          <w:szCs w:val="20"/>
+          <w:lang w:val="en-US"/>
+        </w:rPr>
+        <w:t>babel</w:t>
+      </w:r>
+      <w:r>
+        <w:rPr>
+          <w:sz w:val="20"/>
+          <w:szCs w:val="20"/>
+        </w:rPr>
+        <w:t xml:space="preserve">: </w:t>
+      </w:r>
+      <w:r>
+        <w:rPr>
+          <w:sz w:val="20"/>
+          <w:szCs w:val="20"/>
+          <w:lang w:val="en-US"/>
+        </w:rPr>
+        <w:t>babel</w:t>
+      </w:r>
+      <w:r>
+        <w:rPr>
+          <w:sz w:val="20"/>
+          <w:szCs w:val="20"/>
+        </w:rPr>
+        <w:t>.</w:t>
+      </w:r>
+      <w:r>
+        <w:rPr>
+          <w:sz w:val="20"/>
+          <w:szCs w:val="20"/>
+          <w:lang w:val="en-US"/>
+        </w:rPr>
+        <w:t>config</w:t>
+      </w:r>
+      <w:r>
+        <w:rPr>
+          <w:sz w:val="20"/>
+          <w:szCs w:val="20"/>
+        </w:rPr>
+        <w:t>.</w:t>
+      </w:r>
+      <w:r>
+        <w:rPr>
+          <w:sz w:val="20"/>
+          <w:szCs w:val="20"/>
+          <w:lang w:val="en-US"/>
+        </w:rPr>
+        <w:t>json</w:t>
+      </w:r>
+    </w:p>
+    <w:p>
+      <w:pPr>
+        <w:spacing w:after="40"/>
+        <w:rPr>
+          <w:sz w:val="20"/>
+          <w:szCs w:val="20"/>
+          <w:lang w:val="en-US"/>
+        </w:rPr>
+      </w:pPr>
+      <w:r>
+        <w:rPr>
+          <w:sz w:val="20"/>
+          <w:szCs w:val="20"/>
+        </w:rPr>
+        <w:t>Устанавливаем</w:t>
+      </w:r>
+      <w:r>
+        <w:rPr>
+          <w:sz w:val="20"/>
+          <w:szCs w:val="20"/>
+          <w:lang w:val="en-US"/>
+        </w:rPr>
+        <w:t xml:space="preserve"> </w:t>
+      </w:r>
+      <w:r>
+        <w:rPr>
+          <w:sz w:val="20"/>
+          <w:szCs w:val="20"/>
+          <w:lang w:val="en-US"/>
+        </w:rPr>
+        <w:t>babel</w:t>
+      </w:r>
+      <w:r>
+        <w:rPr>
+          <w:sz w:val="20"/>
+          <w:szCs w:val="20"/>
+          <w:lang w:val="en-US"/>
+        </w:rPr>
+        <w:t>-</w:t>
+      </w:r>
+      <w:r>
+        <w:rPr>
+          <w:sz w:val="20"/>
+          <w:szCs w:val="20"/>
+          <w:lang w:val="en-US"/>
+        </w:rPr>
+        <w:t>plugin</w:t>
+      </w:r>
+      <w:r>
+        <w:rPr>
+          <w:sz w:val="20"/>
+          <w:szCs w:val="20"/>
+          <w:lang w:val="en-US"/>
+        </w:rPr>
+        <w:t>-</w:t>
+      </w:r>
+      <w:r>
+        <w:rPr>
+          <w:sz w:val="20"/>
+          <w:szCs w:val="20"/>
+          <w:lang w:val="en-US"/>
+        </w:rPr>
+        <w:t>i</w:t>
+      </w:r>
+      <w:r>
+        <w:rPr>
+          <w:sz w:val="20"/>
+          <w:szCs w:val="20"/>
+          <w:lang w:val="en-US"/>
+        </w:rPr>
+        <w:t>18</w:t>
+      </w:r>
+      <w:r>
+        <w:rPr>
+          <w:sz w:val="20"/>
+          <w:szCs w:val="20"/>
+          <w:lang w:val="en-US"/>
+        </w:rPr>
+        <w:t>next</w:t>
+      </w:r>
+      <w:r>
+        <w:rPr>
+          <w:sz w:val="20"/>
+          <w:szCs w:val="20"/>
+          <w:lang w:val="en-US"/>
+        </w:rPr>
+        <w:t>-</w:t>
+      </w:r>
+      <w:r>
+        <w:rPr>
+          <w:sz w:val="20"/>
+          <w:szCs w:val="20"/>
+          <w:lang w:val="en-US"/>
+        </w:rPr>
+        <w:t>extract</w:t>
+      </w:r>
+      <w:r>
+        <w:rPr>
+          <w:sz w:val="20"/>
+          <w:szCs w:val="20"/>
+          <w:lang w:val="en-US"/>
+        </w:rPr>
+        <w:t>: (npm i --save-dev babel-plugin-i18next-extract</w:t>
+      </w:r>
+      <w:r>
+        <w:rPr>
+          <w:sz w:val="20"/>
+          <w:szCs w:val="20"/>
+          <w:lang w:val="en-US"/>
+        </w:rPr>
+        <w:t>)</w:t>
+      </w:r>
+    </w:p>
+    <w:p>
+      <w:pPr>
+        <w:pStyle w:val="a4"/>
+        <w:numPr>
+          <w:ilvl w:val="0"/>
+          <w:numId w:val="1"/>
+        </w:numPr>
+        <w:spacing w:after="40"/>
+        <w:rPr>
+          <w:sz w:val="20"/>
+          <w:szCs w:val="20"/>
+        </w:rPr>
+      </w:pPr>
+      <w:r>
+        <w:rPr>
+          <w:sz w:val="20"/>
+          <w:szCs w:val="20"/>
+        </w:rPr>
+        <w:t xml:space="preserve">добавляем настройки для плагина в </w:t>
+      </w:r>
+      <w:r>
+        <w:rPr>
+          <w:sz w:val="20"/>
+          <w:szCs w:val="20"/>
+          <w:lang w:val="en-US"/>
+        </w:rPr>
+        <w:t>babel</w:t>
+      </w:r>
+      <w:r>
+        <w:rPr>
+          <w:sz w:val="20"/>
+          <w:szCs w:val="20"/>
+        </w:rPr>
+        <w:t>.</w:t>
+      </w:r>
+      <w:r>
+        <w:rPr>
+          <w:sz w:val="20"/>
+          <w:szCs w:val="20"/>
+          <w:lang w:val="en-US"/>
+        </w:rPr>
+        <w:t>config</w:t>
+      </w:r>
+      <w:r>
+        <w:rPr>
+          <w:sz w:val="20"/>
+          <w:szCs w:val="20"/>
+        </w:rPr>
+        <w:t>.</w:t>
+      </w:r>
+      <w:r>
+        <w:rPr>
+          <w:sz w:val="20"/>
+          <w:szCs w:val="20"/>
+          <w:lang w:val="en-US"/>
+        </w:rPr>
+        <w:t>json</w:t>
+      </w:r>
+    </w:p>
+    <w:p>
+      <w:pPr>
+        <w:pStyle w:val="a4"/>
+        <w:numPr>
+          <w:ilvl w:val="0"/>
+          <w:numId w:val="1"/>
+        </w:numPr>
+        <w:spacing w:after="40"/>
+        <w:rPr>
+          <w:sz w:val="20"/>
+          <w:szCs w:val="20"/>
+        </w:rPr>
+      </w:pPr>
+      <w:r>
+        <w:rPr>
+          <w:sz w:val="20"/>
+          <w:szCs w:val="20"/>
+        </w:rPr>
+        <w:t xml:space="preserve">добавляем плагин в </w:t>
+      </w:r>
+      <w:r>
+        <w:rPr>
+          <w:sz w:val="20"/>
+          <w:szCs w:val="20"/>
+          <w:lang w:val="en-US"/>
+        </w:rPr>
+        <w:t>webpack</w:t>
+      </w:r>
+      <w:r>
+        <w:rPr>
+          <w:sz w:val="20"/>
+          <w:szCs w:val="20"/>
+        </w:rPr>
+        <w:t xml:space="preserve"> – </w:t>
+      </w:r>
+      <w:r>
+        <w:rPr>
+          <w:sz w:val="20"/>
+          <w:szCs w:val="20"/>
+          <w:lang w:val="en-US"/>
+        </w:rPr>
+        <w:t>plugins</w:t>
+      </w:r>
+      <w:r>
+        <w:rPr>
+          <w:sz w:val="20"/>
+          <w:szCs w:val="20"/>
+        </w:rPr>
+        <w:t xml:space="preserve"> </w:t>
+      </w:r>
+      <w:r>
+        <w:rPr>
+          <w:sz w:val="20"/>
+          <w:szCs w:val="20"/>
+        </w:rPr>
+        <w:t>–</w:t>
+      </w:r>
+      <w:r>
+        <w:rPr>
+          <w:sz w:val="20"/>
+          <w:szCs w:val="20"/>
+        </w:rPr>
+        <w:t xml:space="preserve"> </w:t>
+      </w:r>
+      <w:r>
+        <w:rPr>
+          <w:sz w:val="20"/>
+          <w:szCs w:val="20"/>
+          <w:lang w:val="en-US"/>
+        </w:rPr>
+        <w:t>babelLoader</w:t>
+      </w:r>
+    </w:p>
+    <w:p>
+      <w:pPr>
+        <w:pStyle w:val="a4"/>
+        <w:numPr>
+          <w:ilvl w:val="0"/>
+          <w:numId w:val="1"/>
+        </w:numPr>
+        <w:spacing w:after="40"/>
+        <w:rPr>
+          <w:sz w:val="20"/>
+          <w:szCs w:val="20"/>
+        </w:rPr>
+      </w:pPr>
+      <w:r>
+        <w:rPr>
+          <w:sz w:val="20"/>
+          <w:szCs w:val="20"/>
+        </w:rPr>
+        <w:t xml:space="preserve">донастраиваем </w:t>
+      </w:r>
+      <w:r>
+        <w:rPr>
+          <w:sz w:val="20"/>
+          <w:szCs w:val="20"/>
+        </w:rPr>
+        <w:t>плагин</w:t>
+      </w:r>
+      <w:r>
+        <w:rPr>
+          <w:sz w:val="20"/>
+          <w:szCs w:val="20"/>
+        </w:rPr>
+        <w:t xml:space="preserve"> </w:t>
+      </w:r>
+      <w:r>
+        <w:rPr>
+          <w:sz w:val="20"/>
+          <w:szCs w:val="20"/>
+        </w:rPr>
+        <w:t xml:space="preserve">в </w:t>
+      </w:r>
+      <w:r>
+        <w:rPr>
+          <w:sz w:val="20"/>
+          <w:szCs w:val="20"/>
+          <w:lang w:val="en-US"/>
+        </w:rPr>
+        <w:t>webpack</w:t>
+      </w:r>
+      <w:r>
+        <w:rPr>
+          <w:sz w:val="20"/>
+          <w:szCs w:val="20"/>
+        </w:rPr>
+        <w:t xml:space="preserve"> – </w:t>
+      </w:r>
+      <w:r>
+        <w:rPr>
+          <w:sz w:val="20"/>
+          <w:szCs w:val="20"/>
+          <w:lang w:val="en-US"/>
+        </w:rPr>
+        <w:t>plugins</w:t>
+      </w:r>
+      <w:r>
+        <w:rPr>
+          <w:sz w:val="20"/>
+          <w:szCs w:val="20"/>
+        </w:rPr>
+        <w:t xml:space="preserve"> </w:t>
+      </w:r>
+      <w:r>
+        <w:rPr>
+          <w:sz w:val="20"/>
+          <w:szCs w:val="20"/>
+        </w:rPr>
+        <w:t xml:space="preserve">– </w:t>
+      </w:r>
+      <w:r>
+        <w:rPr>
+          <w:sz w:val="20"/>
+          <w:szCs w:val="20"/>
+          <w:lang w:val="en-US"/>
+        </w:rPr>
+        <w:t>babelLoader</w:t>
+      </w:r>
+      <w:r>
+        <w:rPr>
+          <w:sz w:val="20"/>
+          <w:szCs w:val="20"/>
+        </w:rPr>
+        <w:t xml:space="preserve"> использую конфиг из </w:t>
+      </w:r>
+      <w:hyperlink r:id="rId20" w:history="1">
+        <w:r>
+          <w:rPr>
+            <w:rStyle w:val="a3"/>
+            <w:i/>
+            <w:sz w:val="20"/>
+            <w:szCs w:val="20"/>
+          </w:rPr>
+          <w:t>https://i18next-extract.netlify.app/#/</w:t>
+        </w:r>
+      </w:hyperlink>
+    </w:p>
+    <w:p>
+      <w:pPr>
+        <w:pBdr>
+          <w:bottom w:val="single" w:sz="6" w:space="1" w:color="auto"/>
+        </w:pBdr>
+        <w:spacing w:after="40"/>
+        <w:rPr>
+          <w:sz w:val="20"/>
+          <w:szCs w:val="20"/>
+        </w:rPr>
+      </w:pPr>
+      <w:r>
+        <w:rPr>
+          <w:sz w:val="20"/>
+          <w:szCs w:val="20"/>
+        </w:rPr>
+        <w:t>все.</w:t>
+      </w:r>
     </w:p>
     <w:p>
       <w:pPr>

</xml_diff>

<commit_message>
19: stylelint, i18next for eslint
</commit_message>
<xml_diff>
--- a/КОММЕНТАРИИ.docx
+++ b/КОММЕНТАРИИ.docx
@@ -5898,7 +5898,19 @@
         <w:rPr>
           <w:sz w:val="20"/>
         </w:rPr>
-        <w:t xml:space="preserve">Здесь инструкция по установке именно препроцессоров, но нам нуджно еще </w:t>
+        <w:t>Здесь инструкция по установке и</w:t>
+      </w:r>
+      <w:r>
+        <w:rPr>
+          <w:sz w:val="20"/>
+        </w:rPr>
+        <w:t>менно препроцессоров, но нам ну</w:t>
+      </w:r>
+      <w:r>
+        <w:rPr>
+          <w:sz w:val="20"/>
+        </w:rPr>
+        <w:t xml:space="preserve">жно еще </w:t>
       </w:r>
       <w:r>
         <w:rPr>
@@ -20195,7 +20207,6 @@
         <w:rPr>
           <w:sz w:val="20"/>
           <w:szCs w:val="20"/>
-          <w:lang w:val="en-US"/>
         </w:rPr>
       </w:pPr>
     </w:p>
@@ -20208,7 +20219,6 @@
         <w:rPr>
           <w:sz w:val="20"/>
           <w:szCs w:val="20"/>
-          <w:lang w:val="en-US"/>
         </w:rPr>
       </w:pPr>
       <w:r>
@@ -20225,30 +20235,35 @@
           <w:szCs w:val="20"/>
         </w:rPr>
         <w:tab/>
-        <w:t>(</w:t>
-      </w:r>
-      <w:bookmarkStart w:id="0" w:name="_GoBack"/>
-      <w:r>
-        <w:rPr>
-          <w:sz w:val="20"/>
-          <w:szCs w:val="20"/>
-        </w:rPr>
-        <w:t>18</w:t>
-      </w:r>
-      <w:r>
-        <w:rPr>
-          <w:sz w:val="20"/>
-          <w:szCs w:val="20"/>
-          <w:lang w:val="en-US"/>
-        </w:rPr>
-        <w:t>: add ESLint</w:t>
-      </w:r>
-      <w:bookmarkEnd w:id="0"/>
-      <w:r>
-        <w:rPr>
-          <w:sz w:val="20"/>
-          <w:szCs w:val="20"/>
-          <w:lang w:val="en-US"/>
+        <w:t xml:space="preserve">(18: </w:t>
+      </w:r>
+      <w:r>
+        <w:rPr>
+          <w:sz w:val="20"/>
+          <w:szCs w:val="20"/>
+          <w:lang w:val="en-US"/>
+        </w:rPr>
+        <w:t>add</w:t>
+      </w:r>
+      <w:r>
+        <w:rPr>
+          <w:sz w:val="20"/>
+          <w:szCs w:val="20"/>
+        </w:rPr>
+        <w:t xml:space="preserve"> </w:t>
+      </w:r>
+      <w:r>
+        <w:rPr>
+          <w:sz w:val="20"/>
+          <w:szCs w:val="20"/>
+          <w:lang w:val="en-US"/>
+        </w:rPr>
+        <w:t>ESLint</w:t>
+      </w:r>
+      <w:r>
+        <w:rPr>
+          <w:sz w:val="20"/>
+          <w:szCs w:val="20"/>
         </w:rPr>
         <w:t>)</w:t>
       </w:r>
@@ -21144,7 +21159,6 @@
         <w:rPr>
           <w:sz w:val="20"/>
           <w:szCs w:val="20"/>
-          <w:lang w:val="en-US"/>
         </w:rPr>
       </w:pPr>
       <w:r>
@@ -21360,16 +21374,7 @@
           <w:u w:val="single"/>
           <w:lang w:val="en-US"/>
         </w:rPr>
-        <w:t>npm run lint:ts</w:t>
-      </w:r>
-      <w:r>
-        <w:rPr>
-          <w:sz w:val="20"/>
-          <w:szCs w:val="20"/>
-          <w:u w:val="single"/>
-          <w:lang w:val="en-US"/>
-        </w:rPr>
-        <w:t>:fix</w:t>
+        <w:t>npm run lint:ts:fix</w:t>
       </w:r>
     </w:p>
     <w:p>
@@ -21381,14 +21386,23 @@
         <w:rPr>
           <w:sz w:val="20"/>
           <w:szCs w:val="20"/>
-        </w:rPr>
-      </w:pPr>
-      <w:r>
-        <w:rPr>
-          <w:sz w:val="20"/>
-          <w:szCs w:val="20"/>
-        </w:rPr>
-        <w:t>все.</w:t>
+          <w:lang w:val="en-US"/>
+        </w:rPr>
+      </w:pPr>
+      <w:r>
+        <w:rPr>
+          <w:sz w:val="20"/>
+          <w:szCs w:val="20"/>
+        </w:rPr>
+        <w:t>все</w:t>
+      </w:r>
+      <w:r>
+        <w:rPr>
+          <w:sz w:val="20"/>
+          <w:szCs w:val="20"/>
+          <w:lang w:val="en-US"/>
+        </w:rPr>
+        <w:t>.</w:t>
       </w:r>
     </w:p>
     <w:p>
@@ -21397,6 +21411,854 @@
         <w:rPr>
           <w:sz w:val="20"/>
           <w:szCs w:val="20"/>
+          <w:lang w:val="en-US"/>
+        </w:rPr>
+      </w:pPr>
+    </w:p>
+    <w:p>
+      <w:pPr>
+        <w:spacing w:after="40"/>
+        <w:rPr>
+          <w:sz w:val="20"/>
+          <w:szCs w:val="20"/>
+          <w:lang w:val="en-US"/>
+        </w:rPr>
+      </w:pPr>
+    </w:p>
+    <w:p>
+      <w:pPr>
+        <w:pBdr>
+          <w:bottom w:val="single" w:sz="6" w:space="1" w:color="auto"/>
+        </w:pBdr>
+        <w:spacing w:after="40"/>
+        <w:rPr>
+          <w:sz w:val="20"/>
+          <w:szCs w:val="20"/>
+          <w:lang w:val="en-US"/>
+        </w:rPr>
+      </w:pPr>
+      <w:r>
+        <w:rPr>
+          <w:sz w:val="20"/>
+          <w:szCs w:val="20"/>
+          <w:lang w:val="en-US"/>
+        </w:rPr>
+        <w:t>2.19</w:t>
+      </w:r>
+      <w:r>
+        <w:rPr>
+          <w:sz w:val="20"/>
+          <w:szCs w:val="20"/>
+          <w:lang w:val="en-US"/>
+        </w:rPr>
+        <w:tab/>
+        <w:t>(</w:t>
+      </w:r>
+      <w:bookmarkStart w:id="0" w:name="_GoBack"/>
+      <w:r>
+        <w:rPr>
+          <w:sz w:val="20"/>
+          <w:szCs w:val="20"/>
+          <w:lang w:val="en-US"/>
+        </w:rPr>
+        <w:t>19</w:t>
+      </w:r>
+      <w:r>
+        <w:rPr>
+          <w:sz w:val="20"/>
+          <w:szCs w:val="20"/>
+          <w:lang w:val="en-US"/>
+        </w:rPr>
+        <w:t xml:space="preserve">: stylelint, </w:t>
+      </w:r>
+      <w:r>
+        <w:rPr>
+          <w:sz w:val="20"/>
+          <w:szCs w:val="20"/>
+          <w:lang w:val="en-US"/>
+        </w:rPr>
+        <w:t>i</w:t>
+      </w:r>
+      <w:r>
+        <w:rPr>
+          <w:sz w:val="20"/>
+          <w:szCs w:val="20"/>
+          <w:lang w:val="en-US"/>
+        </w:rPr>
+        <w:t>18</w:t>
+      </w:r>
+      <w:r>
+        <w:rPr>
+          <w:sz w:val="20"/>
+          <w:szCs w:val="20"/>
+          <w:lang w:val="en-US"/>
+        </w:rPr>
+        <w:t>next</w:t>
+      </w:r>
+      <w:r>
+        <w:rPr>
+          <w:sz w:val="20"/>
+          <w:szCs w:val="20"/>
+          <w:lang w:val="en-US"/>
+        </w:rPr>
+        <w:t xml:space="preserve"> </w:t>
+      </w:r>
+      <w:r>
+        <w:rPr>
+          <w:sz w:val="20"/>
+          <w:szCs w:val="20"/>
+          <w:lang w:val="en-US"/>
+        </w:rPr>
+        <w:t>for</w:t>
+      </w:r>
+      <w:r>
+        <w:rPr>
+          <w:sz w:val="20"/>
+          <w:szCs w:val="20"/>
+          <w:lang w:val="en-US"/>
+        </w:rPr>
+        <w:t xml:space="preserve"> </w:t>
+      </w:r>
+      <w:r>
+        <w:rPr>
+          <w:sz w:val="20"/>
+          <w:szCs w:val="20"/>
+          <w:lang w:val="en-US"/>
+        </w:rPr>
+        <w:t>eslint</w:t>
+      </w:r>
+      <w:bookmarkEnd w:id="0"/>
+      <w:r>
+        <w:rPr>
+          <w:sz w:val="20"/>
+          <w:szCs w:val="20"/>
+          <w:lang w:val="en-US"/>
+        </w:rPr>
+        <w:t>)</w:t>
+      </w:r>
+    </w:p>
+    <w:p>
+      <w:pPr>
+        <w:spacing w:after="40"/>
+        <w:rPr>
+          <w:sz w:val="20"/>
+          <w:szCs w:val="20"/>
+        </w:rPr>
+      </w:pPr>
+      <w:r>
+        <w:rPr>
+          <w:b/>
+          <w:sz w:val="20"/>
+          <w:szCs w:val="20"/>
+          <w:lang w:val="en-US"/>
+        </w:rPr>
+        <w:t>Stylelint</w:t>
+      </w:r>
+      <w:r>
+        <w:rPr>
+          <w:sz w:val="20"/>
+          <w:szCs w:val="20"/>
+        </w:rPr>
+        <w:t xml:space="preserve"> </w:t>
+      </w:r>
+      <w:r>
+        <w:rPr>
+          <w:sz w:val="20"/>
+          <w:szCs w:val="20"/>
+        </w:rPr>
+        <w:t xml:space="preserve">– правила для </w:t>
+      </w:r>
+      <w:r>
+        <w:rPr>
+          <w:sz w:val="20"/>
+          <w:szCs w:val="20"/>
+          <w:lang w:val="en-US"/>
+        </w:rPr>
+        <w:t>css</w:t>
+      </w:r>
+      <w:r>
+        <w:rPr>
+          <w:sz w:val="20"/>
+          <w:szCs w:val="20"/>
+        </w:rPr>
+        <w:t xml:space="preserve"> </w:t>
+      </w:r>
+      <w:r>
+        <w:rPr>
+          <w:sz w:val="20"/>
+          <w:szCs w:val="20"/>
+        </w:rPr>
+        <w:t>файлов</w:t>
+      </w:r>
+    </w:p>
+    <w:p>
+      <w:pPr>
+        <w:spacing w:after="40"/>
+        <w:rPr>
+          <w:sz w:val="20"/>
+          <w:szCs w:val="20"/>
+        </w:rPr>
+      </w:pPr>
+      <w:r>
+        <w:rPr>
+          <w:sz w:val="20"/>
+          <w:szCs w:val="20"/>
+        </w:rPr>
+        <w:t>Гугл</w:t>
+      </w:r>
+      <w:r>
+        <w:rPr>
+          <w:sz w:val="20"/>
+          <w:szCs w:val="20"/>
+        </w:rPr>
+        <w:t xml:space="preserve"> – </w:t>
+      </w:r>
+      <w:r>
+        <w:rPr>
+          <w:sz w:val="20"/>
+          <w:szCs w:val="20"/>
+          <w:lang w:val="en-US"/>
+        </w:rPr>
+        <w:t>stylelint</w:t>
+      </w:r>
+      <w:r>
+        <w:rPr>
+          <w:sz w:val="20"/>
+          <w:szCs w:val="20"/>
+        </w:rPr>
+        <w:t xml:space="preserve"> - </w:t>
+      </w:r>
+      <w:r>
+        <w:rPr>
+          <w:sz w:val="20"/>
+          <w:szCs w:val="20"/>
+          <w:lang w:val="en-US"/>
+        </w:rPr>
+        <w:t>npm</w:t>
+      </w:r>
+      <w:r>
+        <w:rPr>
+          <w:sz w:val="20"/>
+          <w:szCs w:val="20"/>
+        </w:rPr>
+        <w:t xml:space="preserve"> </w:t>
+      </w:r>
+      <w:r>
+        <w:rPr>
+          <w:sz w:val="20"/>
+          <w:szCs w:val="20"/>
+          <w:lang w:val="en-US"/>
+        </w:rPr>
+        <w:t>install</w:t>
+      </w:r>
+      <w:r>
+        <w:rPr>
+          <w:sz w:val="20"/>
+          <w:szCs w:val="20"/>
+        </w:rPr>
+        <w:t xml:space="preserve"> --</w:t>
+      </w:r>
+      <w:r>
+        <w:rPr>
+          <w:sz w:val="20"/>
+          <w:szCs w:val="20"/>
+          <w:lang w:val="en-US"/>
+        </w:rPr>
+        <w:t>save</w:t>
+      </w:r>
+      <w:r>
+        <w:rPr>
+          <w:sz w:val="20"/>
+          <w:szCs w:val="20"/>
+        </w:rPr>
+        <w:t>-</w:t>
+      </w:r>
+      <w:r>
+        <w:rPr>
+          <w:sz w:val="20"/>
+          <w:szCs w:val="20"/>
+          <w:lang w:val="en-US"/>
+        </w:rPr>
+        <w:t>dev</w:t>
+      </w:r>
+      <w:r>
+        <w:rPr>
+          <w:sz w:val="20"/>
+          <w:szCs w:val="20"/>
+        </w:rPr>
+        <w:t xml:space="preserve"> </w:t>
+      </w:r>
+      <w:r>
+        <w:rPr>
+          <w:sz w:val="20"/>
+          <w:szCs w:val="20"/>
+          <w:lang w:val="en-US"/>
+        </w:rPr>
+        <w:t>stylelint</w:t>
+      </w:r>
+      <w:r>
+        <w:rPr>
+          <w:sz w:val="20"/>
+          <w:szCs w:val="20"/>
+        </w:rPr>
+        <w:t xml:space="preserve"> </w:t>
+      </w:r>
+      <w:r>
+        <w:rPr>
+          <w:sz w:val="20"/>
+          <w:szCs w:val="20"/>
+          <w:lang w:val="en-US"/>
+        </w:rPr>
+        <w:t>stylelint</w:t>
+      </w:r>
+      <w:r>
+        <w:rPr>
+          <w:sz w:val="20"/>
+          <w:szCs w:val="20"/>
+        </w:rPr>
+        <w:t>-</w:t>
+      </w:r>
+      <w:r>
+        <w:rPr>
+          <w:sz w:val="20"/>
+          <w:szCs w:val="20"/>
+          <w:lang w:val="en-US"/>
+        </w:rPr>
+        <w:t>config</w:t>
+      </w:r>
+      <w:r>
+        <w:rPr>
+          <w:sz w:val="20"/>
+          <w:szCs w:val="20"/>
+        </w:rPr>
+        <w:t>-</w:t>
+      </w:r>
+      <w:r>
+        <w:rPr>
+          <w:sz w:val="20"/>
+          <w:szCs w:val="20"/>
+          <w:lang w:val="en-US"/>
+        </w:rPr>
+        <w:t>standard</w:t>
+      </w:r>
+      <w:r>
+        <w:rPr>
+          <w:sz w:val="20"/>
+          <w:szCs w:val="20"/>
+        </w:rPr>
+        <w:t>-</w:t>
+      </w:r>
+      <w:r>
+        <w:rPr>
+          <w:sz w:val="20"/>
+          <w:szCs w:val="20"/>
+          <w:lang w:val="en-US"/>
+        </w:rPr>
+        <w:t>scss</w:t>
+      </w:r>
+      <w:r>
+        <w:rPr>
+          <w:sz w:val="20"/>
+          <w:szCs w:val="20"/>
+        </w:rPr>
+        <w:t xml:space="preserve"> – </w:t>
+      </w:r>
+      <w:r>
+        <w:rPr>
+          <w:sz w:val="20"/>
+          <w:szCs w:val="20"/>
+        </w:rPr>
+        <w:t>создали</w:t>
+      </w:r>
+      <w:r>
+        <w:rPr>
+          <w:sz w:val="20"/>
+          <w:szCs w:val="20"/>
+        </w:rPr>
+        <w:t xml:space="preserve"> .</w:t>
+      </w:r>
+      <w:r>
+        <w:rPr>
+          <w:sz w:val="20"/>
+          <w:szCs w:val="20"/>
+          <w:lang w:val="en-US"/>
+        </w:rPr>
+        <w:t>stylelintrc</w:t>
+      </w:r>
+      <w:r>
+        <w:rPr>
+          <w:sz w:val="20"/>
+          <w:szCs w:val="20"/>
+        </w:rPr>
+        <w:t>.</w:t>
+      </w:r>
+      <w:r>
+        <w:rPr>
+          <w:sz w:val="20"/>
+          <w:szCs w:val="20"/>
+          <w:lang w:val="en-US"/>
+        </w:rPr>
+        <w:t>json</w:t>
+      </w:r>
+      <w:r>
+        <w:rPr>
+          <w:sz w:val="20"/>
+          <w:szCs w:val="20"/>
+        </w:rPr>
+        <w:t xml:space="preserve"> </w:t>
+      </w:r>
+      <w:r>
+        <w:rPr>
+          <w:sz w:val="20"/>
+          <w:szCs w:val="20"/>
+        </w:rPr>
+        <w:t>–</w:t>
+      </w:r>
+      <w:r>
+        <w:rPr>
+          <w:sz w:val="20"/>
+          <w:szCs w:val="20"/>
+        </w:rPr>
+        <w:t xml:space="preserve"> </w:t>
+      </w:r>
+      <w:r>
+        <w:rPr>
+          <w:sz w:val="20"/>
+          <w:szCs w:val="20"/>
+        </w:rPr>
+        <w:t xml:space="preserve">установил расширение </w:t>
+      </w:r>
+      <w:r>
+        <w:rPr>
+          <w:sz w:val="20"/>
+          <w:szCs w:val="20"/>
+          <w:lang w:val="en-US"/>
+        </w:rPr>
+        <w:t>stylelint</w:t>
+      </w:r>
+      <w:r>
+        <w:rPr>
+          <w:sz w:val="20"/>
+          <w:szCs w:val="20"/>
+        </w:rPr>
+        <w:t xml:space="preserve"> </w:t>
+      </w:r>
+      <w:r>
+        <w:rPr>
+          <w:sz w:val="20"/>
+          <w:szCs w:val="20"/>
+        </w:rPr>
+        <w:t xml:space="preserve">для </w:t>
+      </w:r>
+      <w:r>
+        <w:rPr>
+          <w:sz w:val="20"/>
+          <w:szCs w:val="20"/>
+          <w:lang w:val="en-US"/>
+        </w:rPr>
+        <w:t>vscode</w:t>
+      </w:r>
+      <w:r>
+        <w:rPr>
+          <w:sz w:val="20"/>
+          <w:szCs w:val="20"/>
+        </w:rPr>
+        <w:t xml:space="preserve"> </w:t>
+      </w:r>
+      <w:r>
+        <w:rPr>
+          <w:sz w:val="20"/>
+          <w:szCs w:val="20"/>
+        </w:rPr>
+        <w:t>и посыпались ошибки.</w:t>
+      </w:r>
+    </w:p>
+    <w:p>
+      <w:pPr>
+        <w:spacing w:after="40"/>
+        <w:rPr>
+          <w:sz w:val="20"/>
+          <w:szCs w:val="20"/>
+        </w:rPr>
+      </w:pPr>
+      <w:r>
+        <w:rPr>
+          <w:sz w:val="20"/>
+          <w:szCs w:val="20"/>
+        </w:rPr>
+        <w:t xml:space="preserve">Настройки в </w:t>
+      </w:r>
+      <w:r>
+        <w:rPr>
+          <w:sz w:val="20"/>
+          <w:szCs w:val="20"/>
+        </w:rPr>
+        <w:t>.</w:t>
+      </w:r>
+      <w:r>
+        <w:rPr>
+          <w:sz w:val="20"/>
+          <w:szCs w:val="20"/>
+          <w:lang w:val="en-US"/>
+        </w:rPr>
+        <w:t>stylelintrc</w:t>
+      </w:r>
+      <w:r>
+        <w:rPr>
+          <w:sz w:val="20"/>
+          <w:szCs w:val="20"/>
+        </w:rPr>
+        <w:t>.</w:t>
+      </w:r>
+      <w:r>
+        <w:rPr>
+          <w:sz w:val="20"/>
+          <w:szCs w:val="20"/>
+          <w:lang w:val="en-US"/>
+        </w:rPr>
+        <w:t>json</w:t>
+      </w:r>
+      <w:r>
+        <w:rPr>
+          <w:sz w:val="20"/>
+          <w:szCs w:val="20"/>
+        </w:rPr>
+        <w:br/>
+        <w:t xml:space="preserve">Кучу времени потратил на правило </w:t>
+      </w:r>
+      <w:r>
+        <w:rPr>
+          <w:sz w:val="20"/>
+          <w:szCs w:val="20"/>
+          <w:lang w:val="en-US"/>
+        </w:rPr>
+        <w:t>indentation</w:t>
+      </w:r>
+      <w:r>
+        <w:rPr>
+          <w:sz w:val="20"/>
+          <w:szCs w:val="20"/>
+        </w:rPr>
+        <w:t xml:space="preserve">, </w:t>
+      </w:r>
+      <w:r>
+        <w:rPr>
+          <w:sz w:val="20"/>
+          <w:szCs w:val="20"/>
+        </w:rPr>
+        <w:t>а оказывается оно устарело в старых версиях</w:t>
+      </w:r>
+      <w:r>
+        <w:rPr>
+          <w:sz w:val="20"/>
+          <w:szCs w:val="20"/>
+        </w:rPr>
+        <w:t xml:space="preserve"> блять</w:t>
+      </w:r>
+      <w:r>
+        <w:rPr>
+          <w:sz w:val="20"/>
+          <w:szCs w:val="20"/>
+        </w:rPr>
+        <w:t>, а интернет херню писал в поисках.</w:t>
+      </w:r>
+    </w:p>
+    <w:p>
+      <w:pPr>
+        <w:spacing w:after="40"/>
+        <w:rPr>
+          <w:sz w:val="20"/>
+          <w:szCs w:val="20"/>
+        </w:rPr>
+      </w:pPr>
+      <w:r>
+        <w:rPr>
+          <w:sz w:val="20"/>
+          <w:szCs w:val="20"/>
+        </w:rPr>
+        <w:t xml:space="preserve">Подключаем плагин для </w:t>
+      </w:r>
+      <w:r>
+        <w:rPr>
+          <w:sz w:val="20"/>
+          <w:szCs w:val="20"/>
+          <w:lang w:val="en-US"/>
+        </w:rPr>
+        <w:t>i</w:t>
+      </w:r>
+      <w:r>
+        <w:rPr>
+          <w:sz w:val="20"/>
+          <w:szCs w:val="20"/>
+        </w:rPr>
+        <w:t>18</w:t>
+      </w:r>
+      <w:r>
+        <w:rPr>
+          <w:sz w:val="20"/>
+          <w:szCs w:val="20"/>
+          <w:lang w:val="en-US"/>
+        </w:rPr>
+        <w:t>next</w:t>
+      </w:r>
+      <w:r>
+        <w:rPr>
+          <w:sz w:val="20"/>
+          <w:szCs w:val="20"/>
+        </w:rPr>
+        <w:t xml:space="preserve"> для </w:t>
+      </w:r>
+      <w:r>
+        <w:rPr>
+          <w:sz w:val="20"/>
+          <w:szCs w:val="20"/>
+          <w:lang w:val="en-US"/>
+        </w:rPr>
+        <w:t>eslint</w:t>
+      </w:r>
+      <w:r>
+        <w:rPr>
+          <w:sz w:val="20"/>
+          <w:szCs w:val="20"/>
+        </w:rPr>
+        <w:t xml:space="preserve"> </w:t>
+      </w:r>
+      <w:r>
+        <w:rPr>
+          <w:sz w:val="20"/>
+          <w:szCs w:val="20"/>
+        </w:rPr>
+        <w:t>–</w:t>
+      </w:r>
+      <w:r>
+        <w:rPr>
+          <w:sz w:val="20"/>
+          <w:szCs w:val="20"/>
+        </w:rPr>
+        <w:t xml:space="preserve"> </w:t>
+      </w:r>
+      <w:r>
+        <w:rPr>
+          <w:sz w:val="20"/>
+          <w:szCs w:val="20"/>
+        </w:rPr>
+        <w:t>будет подсвечивать текст. Для которого нет перевода и он нужен</w:t>
+      </w:r>
+    </w:p>
+    <w:p>
+      <w:pPr>
+        <w:spacing w:after="40"/>
+        <w:rPr>
+          <w:sz w:val="20"/>
+          <w:szCs w:val="20"/>
+        </w:rPr>
+      </w:pPr>
+      <w:r>
+        <w:rPr>
+          <w:sz w:val="20"/>
+          <w:szCs w:val="20"/>
+        </w:rPr>
+        <w:t>Гугл</w:t>
+      </w:r>
+      <w:r>
+        <w:rPr>
+          <w:sz w:val="20"/>
+          <w:szCs w:val="20"/>
+          <w:lang w:val="en-US"/>
+        </w:rPr>
+        <w:t xml:space="preserve"> –</w:t>
+      </w:r>
+      <w:r>
+        <w:rPr>
+          <w:sz w:val="20"/>
+          <w:szCs w:val="20"/>
+          <w:lang w:val="en-US"/>
+        </w:rPr>
+        <w:t xml:space="preserve"> </w:t>
+      </w:r>
+      <w:r>
+        <w:rPr>
+          <w:sz w:val="20"/>
+          <w:szCs w:val="20"/>
+          <w:lang w:val="en-US"/>
+        </w:rPr>
+        <w:t>i</w:t>
+      </w:r>
+      <w:r>
+        <w:rPr>
+          <w:sz w:val="20"/>
+          <w:szCs w:val="20"/>
+          <w:lang w:val="en-US"/>
+        </w:rPr>
+        <w:t>18</w:t>
+      </w:r>
+      <w:r>
+        <w:rPr>
+          <w:sz w:val="20"/>
+          <w:szCs w:val="20"/>
+          <w:lang w:val="en-US"/>
+        </w:rPr>
+        <w:t>next</w:t>
+      </w:r>
+      <w:r>
+        <w:rPr>
+          <w:sz w:val="20"/>
+          <w:szCs w:val="20"/>
+          <w:lang w:val="en-US"/>
+        </w:rPr>
+        <w:t xml:space="preserve"> </w:t>
+      </w:r>
+      <w:r>
+        <w:rPr>
+          <w:sz w:val="20"/>
+          <w:szCs w:val="20"/>
+          <w:lang w:val="en-US"/>
+        </w:rPr>
+        <w:t>eslint</w:t>
+      </w:r>
+      <w:r>
+        <w:rPr>
+          <w:sz w:val="20"/>
+          <w:szCs w:val="20"/>
+          <w:lang w:val="en-US"/>
+        </w:rPr>
+        <w:t xml:space="preserve"> - </w:t>
+      </w:r>
+      <w:r>
+        <w:rPr>
+          <w:sz w:val="20"/>
+          <w:szCs w:val="20"/>
+          <w:lang w:val="en-US"/>
+        </w:rPr>
+        <w:t>npm install eslint-plugin-i18next --save-dev</w:t>
+      </w:r>
+      <w:r>
+        <w:rPr>
+          <w:sz w:val="20"/>
+          <w:szCs w:val="20"/>
+          <w:lang w:val="en-US"/>
+        </w:rPr>
+        <w:t xml:space="preserve"> </w:t>
+      </w:r>
+      <w:r>
+        <w:rPr>
+          <w:sz w:val="20"/>
+          <w:szCs w:val="20"/>
+          <w:lang w:val="en-US"/>
+        </w:rPr>
+        <w:t>–</w:t>
+      </w:r>
+      <w:r>
+        <w:rPr>
+          <w:sz w:val="20"/>
+          <w:szCs w:val="20"/>
+          <w:lang w:val="en-US"/>
+        </w:rPr>
+        <w:t xml:space="preserve"> </w:t>
+      </w:r>
+      <w:r>
+        <w:rPr>
+          <w:sz w:val="20"/>
+          <w:szCs w:val="20"/>
+        </w:rPr>
+        <w:t>далее</w:t>
+      </w:r>
+      <w:r>
+        <w:rPr>
+          <w:sz w:val="20"/>
+          <w:szCs w:val="20"/>
+          <w:lang w:val="en-US"/>
+        </w:rPr>
+        <w:t xml:space="preserve"> </w:t>
+      </w:r>
+      <w:r>
+        <w:rPr>
+          <w:sz w:val="20"/>
+          <w:szCs w:val="20"/>
+        </w:rPr>
+        <w:t>по</w:t>
+      </w:r>
+      <w:r>
+        <w:rPr>
+          <w:sz w:val="20"/>
+          <w:szCs w:val="20"/>
+          <w:lang w:val="en-US"/>
+        </w:rPr>
+        <w:t xml:space="preserve"> </w:t>
+      </w:r>
+      <w:r>
+        <w:rPr>
+          <w:sz w:val="20"/>
+          <w:szCs w:val="20"/>
+        </w:rPr>
+        <w:t>документации</w:t>
+      </w:r>
+    </w:p>
+    <w:p>
+      <w:pPr>
+        <w:pBdr>
+          <w:bottom w:val="single" w:sz="6" w:space="1" w:color="auto"/>
+        </w:pBdr>
+        <w:spacing w:after="40"/>
+        <w:rPr>
+          <w:sz w:val="20"/>
+          <w:szCs w:val="20"/>
+        </w:rPr>
+      </w:pPr>
+      <w:r>
+        <w:rPr>
+          <w:sz w:val="20"/>
+          <w:szCs w:val="20"/>
+        </w:rPr>
+        <w:t>Добавил отсутствующие переводы для ссылок</w:t>
+      </w:r>
+    </w:p>
+    <w:p>
+      <w:pPr>
+        <w:spacing w:after="40"/>
+        <w:rPr>
+          <w:sz w:val="20"/>
+          <w:szCs w:val="20"/>
+        </w:rPr>
+      </w:pPr>
+    </w:p>
+    <w:p>
+      <w:pPr>
+        <w:spacing w:after="40"/>
+        <w:rPr>
+          <w:sz w:val="20"/>
+          <w:szCs w:val="20"/>
+          <w:lang w:val="en-US"/>
+        </w:rPr>
+      </w:pPr>
+    </w:p>
+    <w:p>
+      <w:pPr>
+        <w:spacing w:after="40"/>
+        <w:rPr>
+          <w:sz w:val="20"/>
+          <w:szCs w:val="20"/>
+          <w:lang w:val="en-US"/>
+        </w:rPr>
+      </w:pPr>
+    </w:p>
+    <w:p>
+      <w:pPr>
+        <w:spacing w:after="40"/>
+        <w:rPr>
+          <w:sz w:val="20"/>
+          <w:szCs w:val="20"/>
+          <w:lang w:val="en-US"/>
+        </w:rPr>
+      </w:pPr>
+    </w:p>
+    <w:p>
+      <w:pPr>
+        <w:spacing w:after="40"/>
+        <w:rPr>
+          <w:sz w:val="20"/>
+          <w:szCs w:val="20"/>
+          <w:lang w:val="en-US"/>
         </w:rPr>
       </w:pPr>
     </w:p>

</xml_diff>

<commit_message>
21: add loader, NotFoundPage
</commit_message>
<xml_diff>
--- a/КОММЕНТАРИИ.docx
+++ b/КОММЕНТАРИИ.docx
@@ -20625,6 +20625,16 @@
     </w:p>
     <w:p>
       <w:pPr>
+        <w:spacing w:after="40"/>
+        <w:rPr>
+          <w:sz w:val="20"/>
+          <w:szCs w:val="20"/>
+          <w:lang w:val="en-US"/>
+        </w:rPr>
+      </w:pPr>
+    </w:p>
+    <w:p>
+      <w:pPr>
         <w:pBdr>
           <w:bottom w:val="single" w:sz="6" w:space="1" w:color="auto"/>
         </w:pBdr>
@@ -21423,6 +21433,7 @@
         <w:rPr>
           <w:sz w:val="20"/>
           <w:szCs w:val="20"/>
+          <w:lang w:val="en-US"/>
         </w:rPr>
       </w:pPr>
       <w:r>
@@ -21436,6 +21447,7 @@
         <w:rPr>
           <w:sz w:val="20"/>
           <w:szCs w:val="20"/>
+          <w:lang w:val="en-US"/>
         </w:rPr>
         <w:t xml:space="preserve"> – </w:t>
       </w:r>
@@ -21451,6 +21463,7 @@
         <w:rPr>
           <w:sz w:val="20"/>
           <w:szCs w:val="20"/>
+          <w:lang w:val="en-US"/>
         </w:rPr>
         <w:t>18</w:t>
       </w:r>
@@ -21466,6 +21479,7 @@
         <w:rPr>
           <w:sz w:val="20"/>
           <w:szCs w:val="20"/>
+          <w:lang w:val="en-US"/>
         </w:rPr>
         <w:t xml:space="preserve"> </w:t>
       </w:r>
@@ -21481,6 +21495,7 @@
         <w:rPr>
           <w:sz w:val="20"/>
           <w:szCs w:val="20"/>
+          <w:lang w:val="en-US"/>
         </w:rPr>
         <w:t xml:space="preserve"> - </w:t>
       </w:r>
@@ -21496,6 +21511,7 @@
         <w:rPr>
           <w:sz w:val="20"/>
           <w:szCs w:val="20"/>
+          <w:lang w:val="en-US"/>
         </w:rPr>
         <w:t xml:space="preserve"> </w:t>
       </w:r>
@@ -21511,6 +21527,7 @@
         <w:rPr>
           <w:sz w:val="20"/>
           <w:szCs w:val="20"/>
+          <w:lang w:val="en-US"/>
         </w:rPr>
         <w:t xml:space="preserve"> </w:t>
       </w:r>
@@ -21526,6 +21543,7 @@
         <w:rPr>
           <w:sz w:val="20"/>
           <w:szCs w:val="20"/>
+          <w:lang w:val="en-US"/>
         </w:rPr>
         <w:t>-</w:t>
       </w:r>
@@ -21541,6 +21559,7 @@
         <w:rPr>
           <w:sz w:val="20"/>
           <w:szCs w:val="20"/>
+          <w:lang w:val="en-US"/>
         </w:rPr>
         <w:t>-</w:t>
       </w:r>
@@ -21556,6 +21575,7 @@
         <w:rPr>
           <w:sz w:val="20"/>
           <w:szCs w:val="20"/>
+          <w:lang w:val="en-US"/>
         </w:rPr>
         <w:t>18</w:t>
       </w:r>
@@ -21571,6 +21591,7 @@
         <w:rPr>
           <w:sz w:val="20"/>
           <w:szCs w:val="20"/>
+          <w:lang w:val="en-US"/>
         </w:rPr>
         <w:t xml:space="preserve"> --</w:t>
       </w:r>
@@ -21586,6 +21607,7 @@
         <w:rPr>
           <w:sz w:val="20"/>
           <w:szCs w:val="20"/>
+          <w:lang w:val="en-US"/>
         </w:rPr>
         <w:t>-</w:t>
       </w:r>
@@ -21601,6 +21623,7 @@
         <w:rPr>
           <w:sz w:val="20"/>
           <w:szCs w:val="20"/>
+          <w:lang w:val="en-US"/>
         </w:rPr>
         <w:t xml:space="preserve"> – </w:t>
       </w:r>
@@ -21615,6 +21638,7 @@
         <w:rPr>
           <w:sz w:val="20"/>
           <w:szCs w:val="20"/>
+          <w:lang w:val="en-US"/>
         </w:rPr>
         <w:t xml:space="preserve"> </w:t>
       </w:r>
@@ -21629,6 +21653,7 @@
         <w:rPr>
           <w:sz w:val="20"/>
           <w:szCs w:val="20"/>
+          <w:lang w:val="en-US"/>
         </w:rPr>
         <w:t xml:space="preserve"> </w:t>
       </w:r>
@@ -21680,6 +21705,15 @@
     </w:p>
     <w:p>
       <w:pPr>
+        <w:spacing w:after="40"/>
+        <w:rPr>
+          <w:sz w:val="20"/>
+          <w:szCs w:val="20"/>
+        </w:rPr>
+      </w:pPr>
+    </w:p>
+    <w:p>
+      <w:pPr>
         <w:pBdr>
           <w:bottom w:val="single" w:sz="6" w:space="1" w:color="auto"/>
         </w:pBdr>
@@ -21705,26 +21739,80 @@
           <w:lang w:val="en-US"/>
         </w:rPr>
         <w:tab/>
-        <w:t>(</w:t>
-      </w:r>
-      <w:bookmarkStart w:id="0" w:name="_GoBack"/>
-      <w:r>
-        <w:rPr>
-          <w:sz w:val="20"/>
-          <w:szCs w:val="20"/>
-          <w:lang w:val="en-US"/>
-        </w:rPr>
-        <w:t xml:space="preserve">20: </w:t>
-      </w:r>
-      <w:r>
-        <w:rPr>
-          <w:sz w:val="20"/>
-          <w:szCs w:val="20"/>
-          <w:lang w:val="en-US"/>
-        </w:rPr>
-        <w:t>add jest and first tests</w:t>
-      </w:r>
-      <w:bookmarkEnd w:id="0"/>
+        <w:t xml:space="preserve">(20: </w:t>
+      </w:r>
+      <w:r>
+        <w:rPr>
+          <w:sz w:val="20"/>
+          <w:szCs w:val="20"/>
+          <w:lang w:val="en-US"/>
+        </w:rPr>
+        <w:t>add</w:t>
+      </w:r>
+      <w:r>
+        <w:rPr>
+          <w:sz w:val="20"/>
+          <w:szCs w:val="20"/>
+          <w:lang w:val="en-US"/>
+        </w:rPr>
+        <w:t xml:space="preserve"> </w:t>
+      </w:r>
+      <w:r>
+        <w:rPr>
+          <w:sz w:val="20"/>
+          <w:szCs w:val="20"/>
+          <w:lang w:val="en-US"/>
+        </w:rPr>
+        <w:t>jest</w:t>
+      </w:r>
+      <w:r>
+        <w:rPr>
+          <w:sz w:val="20"/>
+          <w:szCs w:val="20"/>
+          <w:lang w:val="en-US"/>
+        </w:rPr>
+        <w:t xml:space="preserve"> </w:t>
+      </w:r>
+      <w:r>
+        <w:rPr>
+          <w:sz w:val="20"/>
+          <w:szCs w:val="20"/>
+          <w:lang w:val="en-US"/>
+        </w:rPr>
+        <w:t>and</w:t>
+      </w:r>
+      <w:r>
+        <w:rPr>
+          <w:sz w:val="20"/>
+          <w:szCs w:val="20"/>
+          <w:lang w:val="en-US"/>
+        </w:rPr>
+        <w:t xml:space="preserve"> </w:t>
+      </w:r>
+      <w:r>
+        <w:rPr>
+          <w:sz w:val="20"/>
+          <w:szCs w:val="20"/>
+          <w:lang w:val="en-US"/>
+        </w:rPr>
+        <w:t>first</w:t>
+      </w:r>
+      <w:r>
+        <w:rPr>
+          <w:sz w:val="20"/>
+          <w:szCs w:val="20"/>
+          <w:lang w:val="en-US"/>
+        </w:rPr>
+        <w:t xml:space="preserve"> </w:t>
+      </w:r>
+      <w:r>
+        <w:rPr>
+          <w:sz w:val="20"/>
+          <w:szCs w:val="20"/>
+          <w:lang w:val="en-US"/>
+        </w:rPr>
+        <w:t>tests</w:t>
+      </w:r>
       <w:r>
         <w:rPr>
           <w:sz w:val="20"/>
@@ -22882,7 +22970,401 @@
         <w:rPr>
           <w:sz w:val="20"/>
           <w:szCs w:val="20"/>
-          <w:lang w:val="en-US"/>
+        </w:rPr>
+      </w:pPr>
+    </w:p>
+    <w:p>
+      <w:pPr>
+        <w:spacing w:after="40"/>
+        <w:rPr>
+          <w:sz w:val="20"/>
+          <w:szCs w:val="20"/>
+        </w:rPr>
+      </w:pPr>
+    </w:p>
+    <w:p>
+      <w:pPr>
+        <w:spacing w:after="40"/>
+        <w:rPr>
+          <w:sz w:val="20"/>
+          <w:szCs w:val="20"/>
+        </w:rPr>
+      </w:pPr>
+    </w:p>
+    <w:p>
+      <w:pPr>
+        <w:spacing w:after="40"/>
+        <w:rPr>
+          <w:sz w:val="20"/>
+          <w:szCs w:val="20"/>
+        </w:rPr>
+      </w:pPr>
+    </w:p>
+    <w:p>
+      <w:pPr>
+        <w:spacing w:after="40"/>
+        <w:rPr>
+          <w:sz w:val="20"/>
+          <w:szCs w:val="20"/>
+        </w:rPr>
+      </w:pPr>
+    </w:p>
+    <w:p>
+      <w:pPr>
+        <w:pBdr>
+          <w:bottom w:val="single" w:sz="6" w:space="1" w:color="auto"/>
+        </w:pBdr>
+        <w:spacing w:after="40"/>
+        <w:rPr>
+          <w:sz w:val="20"/>
+          <w:szCs w:val="20"/>
+          <w:lang w:val="en-US"/>
+        </w:rPr>
+      </w:pPr>
+      <w:r>
+        <w:rPr>
+          <w:sz w:val="20"/>
+          <w:szCs w:val="20"/>
+        </w:rPr>
+        <w:lastRenderedPageBreak/>
+        <w:t>2.</w:t>
+      </w:r>
+      <w:r>
+        <w:rPr>
+          <w:sz w:val="20"/>
+          <w:szCs w:val="20"/>
+        </w:rPr>
+        <w:t>21</w:t>
+      </w:r>
+      <w:r>
+        <w:rPr>
+          <w:sz w:val="20"/>
+          <w:szCs w:val="20"/>
+        </w:rPr>
+        <w:tab/>
+      </w:r>
+      <w:r>
+        <w:rPr>
+          <w:sz w:val="20"/>
+          <w:szCs w:val="20"/>
+          <w:lang w:val="en-US"/>
+        </w:rPr>
+        <w:t>(</w:t>
+      </w:r>
+      <w:bookmarkStart w:id="0" w:name="_GoBack"/>
+      <w:r>
+        <w:rPr>
+          <w:sz w:val="20"/>
+          <w:szCs w:val="20"/>
+          <w:lang w:val="en-US"/>
+        </w:rPr>
+        <w:t>21: add loader, NotFoundPage</w:t>
+      </w:r>
+      <w:bookmarkEnd w:id="0"/>
+      <w:r>
+        <w:rPr>
+          <w:sz w:val="20"/>
+          <w:szCs w:val="20"/>
+          <w:lang w:val="en-US"/>
+        </w:rPr>
+        <w:t>)</w:t>
+      </w:r>
+    </w:p>
+    <w:p>
+      <w:pPr>
+        <w:spacing w:after="40"/>
+        <w:rPr>
+          <w:sz w:val="20"/>
+          <w:szCs w:val="20"/>
+        </w:rPr>
+      </w:pPr>
+      <w:r>
+        <w:rPr>
+          <w:sz w:val="20"/>
+          <w:szCs w:val="20"/>
+        </w:rPr>
+        <w:t xml:space="preserve">Создали </w:t>
+      </w:r>
+      <w:r>
+        <w:rPr>
+          <w:sz w:val="20"/>
+          <w:szCs w:val="20"/>
+          <w:lang w:val="en-US"/>
+        </w:rPr>
+        <w:t>NotFoundPage</w:t>
+      </w:r>
+      <w:r>
+        <w:rPr>
+          <w:sz w:val="20"/>
+          <w:szCs w:val="20"/>
+        </w:rPr>
+        <w:t xml:space="preserve">, </w:t>
+      </w:r>
+      <w:r>
+        <w:rPr>
+          <w:sz w:val="20"/>
+          <w:szCs w:val="20"/>
+        </w:rPr>
+        <w:t>добавили роуты для него</w:t>
+      </w:r>
+    </w:p>
+    <w:p>
+      <w:pPr>
+        <w:spacing w:after="40"/>
+        <w:rPr>
+          <w:sz w:val="20"/>
+          <w:szCs w:val="20"/>
+        </w:rPr>
+      </w:pPr>
+    </w:p>
+    <w:p>
+      <w:pPr>
+        <w:spacing w:after="40"/>
+        <w:rPr>
+          <w:sz w:val="20"/>
+          <w:szCs w:val="20"/>
+        </w:rPr>
+      </w:pPr>
+      <w:r>
+        <w:rPr>
+          <w:sz w:val="20"/>
+          <w:szCs w:val="20"/>
+        </w:rPr>
+        <w:t xml:space="preserve">Делаем </w:t>
+      </w:r>
+      <w:r>
+        <w:rPr>
+          <w:sz w:val="20"/>
+          <w:szCs w:val="20"/>
+          <w:lang w:val="en-US"/>
+        </w:rPr>
+        <w:t>loader</w:t>
+      </w:r>
+      <w:r>
+        <w:rPr>
+          <w:sz w:val="20"/>
+          <w:szCs w:val="20"/>
+        </w:rPr>
+        <w:t xml:space="preserve"> </w:t>
+      </w:r>
+      <w:r>
+        <w:rPr>
+          <w:sz w:val="20"/>
+          <w:szCs w:val="20"/>
+        </w:rPr>
+        <w:t>для индикации загрузки асинхронных чанков</w:t>
+      </w:r>
+      <w:r>
+        <w:rPr>
+          <w:sz w:val="20"/>
+          <w:szCs w:val="20"/>
+        </w:rPr>
+        <w:t xml:space="preserve"> (</w:t>
+      </w:r>
+      <w:r>
+        <w:rPr>
+          <w:sz w:val="20"/>
+          <w:szCs w:val="20"/>
+          <w:lang w:val="en-US"/>
+        </w:rPr>
+        <w:t>shared</w:t>
+      </w:r>
+      <w:r>
+        <w:rPr>
+          <w:sz w:val="20"/>
+          <w:szCs w:val="20"/>
+        </w:rPr>
+        <w:t>/</w:t>
+      </w:r>
+      <w:r>
+        <w:rPr>
+          <w:sz w:val="20"/>
+          <w:szCs w:val="20"/>
+          <w:lang w:val="en-US"/>
+        </w:rPr>
+        <w:t>ui</w:t>
+      </w:r>
+      <w:r>
+        <w:rPr>
+          <w:sz w:val="20"/>
+          <w:szCs w:val="20"/>
+        </w:rPr>
+        <w:t>/</w:t>
+      </w:r>
+      <w:r>
+        <w:rPr>
+          <w:sz w:val="20"/>
+          <w:szCs w:val="20"/>
+          <w:lang w:val="en-US"/>
+        </w:rPr>
+        <w:t>PageLoader</w:t>
+      </w:r>
+      <w:r>
+        <w:rPr>
+          <w:sz w:val="20"/>
+          <w:szCs w:val="20"/>
+        </w:rPr>
+        <w:t>)</w:t>
+      </w:r>
+      <w:r>
+        <w:rPr>
+          <w:sz w:val="20"/>
+          <w:szCs w:val="20"/>
+        </w:rPr>
+        <w:t xml:space="preserve"> </w:t>
+      </w:r>
+      <w:r>
+        <w:rPr>
+          <w:sz w:val="20"/>
+          <w:szCs w:val="20"/>
+        </w:rPr>
+        <w:t>но препод не уверен что он должен быть там.</w:t>
+      </w:r>
+    </w:p>
+    <w:p>
+      <w:pPr>
+        <w:spacing w:after="40"/>
+        <w:rPr>
+          <w:sz w:val="20"/>
+          <w:szCs w:val="20"/>
+        </w:rPr>
+      </w:pPr>
+      <w:r>
+        <w:rPr>
+          <w:sz w:val="20"/>
+          <w:szCs w:val="20"/>
+        </w:rPr>
+        <w:t>Сам лоадер</w:t>
+      </w:r>
+      <w:r>
+        <w:rPr>
+          <w:sz w:val="20"/>
+          <w:szCs w:val="20"/>
+        </w:rPr>
+        <w:t>(</w:t>
+      </w:r>
+      <w:r>
+        <w:rPr>
+          <w:sz w:val="20"/>
+          <w:szCs w:val="20"/>
+          <w:lang w:val="en-US"/>
+        </w:rPr>
+        <w:t>css</w:t>
+      </w:r>
+      <w:r>
+        <w:rPr>
+          <w:sz w:val="20"/>
+          <w:szCs w:val="20"/>
+        </w:rPr>
+        <w:t>)</w:t>
+      </w:r>
+      <w:r>
+        <w:rPr>
+          <w:sz w:val="20"/>
+          <w:szCs w:val="20"/>
+        </w:rPr>
+        <w:t xml:space="preserve"> находим по поиску в гугле </w:t>
+      </w:r>
+      <w:r>
+        <w:rPr>
+          <w:sz w:val="20"/>
+          <w:szCs w:val="20"/>
+          <w:lang w:val="en-US"/>
+        </w:rPr>
+        <w:t>css</w:t>
+      </w:r>
+      <w:r>
+        <w:rPr>
+          <w:sz w:val="20"/>
+          <w:szCs w:val="20"/>
+        </w:rPr>
+        <w:t xml:space="preserve"> </w:t>
+      </w:r>
+      <w:r>
+        <w:rPr>
+          <w:sz w:val="20"/>
+          <w:szCs w:val="20"/>
+          <w:lang w:val="en-US"/>
+        </w:rPr>
+        <w:t>loaders</w:t>
+      </w:r>
+    </w:p>
+    <w:p>
+      <w:pPr>
+        <w:pBdr>
+          <w:bottom w:val="single" w:sz="6" w:space="1" w:color="auto"/>
+        </w:pBdr>
+        <w:spacing w:after="40"/>
+        <w:rPr>
+          <w:sz w:val="20"/>
+          <w:szCs w:val="20"/>
+        </w:rPr>
+      </w:pPr>
+      <w:r>
+        <w:rPr>
+          <w:sz w:val="20"/>
+          <w:szCs w:val="20"/>
+        </w:rPr>
+        <w:t xml:space="preserve">Меняем в </w:t>
+      </w:r>
+      <w:r>
+        <w:rPr>
+          <w:sz w:val="20"/>
+          <w:szCs w:val="20"/>
+          <w:lang w:val="en-US"/>
+        </w:rPr>
+        <w:t>AppRouter</w:t>
+      </w:r>
+      <w:r>
+        <w:rPr>
+          <w:sz w:val="20"/>
+          <w:szCs w:val="20"/>
+        </w:rPr>
+        <w:t xml:space="preserve"> </w:t>
+      </w:r>
+      <w:r>
+        <w:rPr>
+          <w:sz w:val="20"/>
+          <w:szCs w:val="20"/>
+        </w:rPr>
+        <w:t>лоадер на новый</w:t>
+      </w:r>
+    </w:p>
+    <w:p>
+      <w:pPr>
+        <w:spacing w:after="40"/>
+        <w:rPr>
+          <w:sz w:val="20"/>
+          <w:szCs w:val="20"/>
+          <w:lang w:val="en-US"/>
+        </w:rPr>
+      </w:pPr>
+    </w:p>
+    <w:p>
+      <w:pPr>
+        <w:spacing w:after="40"/>
+        <w:rPr>
+          <w:sz w:val="20"/>
+          <w:szCs w:val="20"/>
+          <w:lang w:val="en-US"/>
+        </w:rPr>
+      </w:pPr>
+    </w:p>
+    <w:p>
+      <w:pPr>
+        <w:spacing w:after="40"/>
+        <w:rPr>
+          <w:sz w:val="20"/>
+          <w:szCs w:val="20"/>
+        </w:rPr>
+      </w:pPr>
+    </w:p>
+    <w:p>
+      <w:pPr>
+        <w:spacing w:after="40"/>
+        <w:rPr>
+          <w:sz w:val="20"/>
+          <w:szCs w:val="20"/>
         </w:rPr>
       </w:pPr>
     </w:p>

</xml_diff>

<commit_message>
23: add Bundle Analyzer
</commit_message>
<xml_diff>
--- a/КОММЕНТАРИИ.docx
+++ b/КОММЕНТАРИИ.docx
@@ -23341,8 +23341,6 @@
           <w:szCs w:val="20"/>
         </w:rPr>
       </w:pPr>
-      <w:bookmarkStart w:id="0" w:name="_GoBack"/>
-      <w:bookmarkEnd w:id="0"/>
     </w:p>
     <w:p>
       <w:pPr>
@@ -23353,7 +23351,6 @@
         <w:rPr>
           <w:sz w:val="20"/>
           <w:szCs w:val="20"/>
-          <w:lang w:val="en-US"/>
         </w:rPr>
       </w:pPr>
       <w:r>
@@ -23374,9 +23371,38 @@
         <w:rPr>
           <w:sz w:val="20"/>
           <w:szCs w:val="20"/>
-          <w:lang w:val="en-US"/>
-        </w:rPr>
-        <w:t>(22: add ErrorBoundary)</w:t>
+        </w:rPr>
+        <w:t xml:space="preserve">(22: </w:t>
+      </w:r>
+      <w:r>
+        <w:rPr>
+          <w:sz w:val="20"/>
+          <w:szCs w:val="20"/>
+          <w:lang w:val="en-US"/>
+        </w:rPr>
+        <w:t>add</w:t>
+      </w:r>
+      <w:r>
+        <w:rPr>
+          <w:sz w:val="20"/>
+          <w:szCs w:val="20"/>
+        </w:rPr>
+        <w:t xml:space="preserve"> </w:t>
+      </w:r>
+      <w:r>
+        <w:rPr>
+          <w:sz w:val="20"/>
+          <w:szCs w:val="20"/>
+          <w:lang w:val="en-US"/>
+        </w:rPr>
+        <w:t>ErrorBoundary</w:t>
+      </w:r>
+      <w:r>
+        <w:rPr>
+          <w:sz w:val="20"/>
+          <w:szCs w:val="20"/>
+        </w:rPr>
+        <w:t>)</w:t>
       </w:r>
     </w:p>
     <w:p>
@@ -23460,7 +23486,6 @@
         <w:rPr>
           <w:sz w:val="20"/>
           <w:szCs w:val="20"/>
-          <w:lang w:val="en-US"/>
         </w:rPr>
       </w:pPr>
       <w:r>
@@ -23500,7 +23525,6 @@
         <w:rPr>
           <w:sz w:val="20"/>
           <w:szCs w:val="20"/>
-          <w:lang w:val="en-US"/>
         </w:rPr>
       </w:pPr>
     </w:p>
@@ -23750,7 +23774,6 @@
         <w:rPr>
           <w:sz w:val="20"/>
           <w:szCs w:val="20"/>
-          <w:lang w:val="en-US"/>
         </w:rPr>
       </w:pPr>
       <w:r>
@@ -25825,7 +25848,7 @@
           <w:color w:val="CCCCCC"/>
           <w:sz w:val="18"/>
           <w:szCs w:val="23"/>
-          <w:lang w:eastAsia="ru-RU"/>
+          <w:lang w:val="en-US" w:eastAsia="ru-RU"/>
         </w:rPr>
       </w:pPr>
       <w:r>
@@ -25844,7 +25867,7 @@
           <w:color w:val="CCCCCC"/>
           <w:sz w:val="18"/>
           <w:szCs w:val="23"/>
-          <w:lang w:eastAsia="ru-RU"/>
+          <w:lang w:val="en-US" w:eastAsia="ru-RU"/>
         </w:rPr>
         <w:t xml:space="preserve"> </w:t>
       </w:r>
@@ -25864,7 +25887,7 @@
           <w:color w:val="CCCCCC"/>
           <w:sz w:val="18"/>
           <w:szCs w:val="23"/>
-          <w:lang w:eastAsia="ru-RU"/>
+          <w:lang w:val="en-US" w:eastAsia="ru-RU"/>
         </w:rPr>
         <w:t xml:space="preserve"> </w:t>
       </w:r>
@@ -25884,7 +25907,7 @@
           <w:color w:val="CCCCCC"/>
           <w:sz w:val="18"/>
           <w:szCs w:val="23"/>
-          <w:lang w:eastAsia="ru-RU"/>
+          <w:lang w:val="en-US" w:eastAsia="ru-RU"/>
         </w:rPr>
         <w:t>()(</w:t>
       </w:r>
@@ -25904,11 +25927,173 @@
           <w:color w:val="CCCCCC"/>
           <w:sz w:val="18"/>
           <w:szCs w:val="23"/>
-          <w:lang w:eastAsia="ru-RU"/>
-        </w:rPr>
-        <w:t>);</w:t>
-      </w:r>
-      <w:r>
+          <w:lang w:val="en-US" w:eastAsia="ru-RU"/>
+        </w:rPr>
+        <w:t>);    // &lt;------</w:t>
+      </w:r>
+    </w:p>
+    <w:p>
+      <w:pPr>
+        <w:shd w:val="clear" w:color="auto" w:fill="1F1F1F"/>
+        <w:spacing w:after="0" w:line="300" w:lineRule="atLeast"/>
+        <w:rPr>
+          <w:rFonts w:ascii="Consolas" w:eastAsia="Times New Roman" w:hAnsi="Consolas" w:cs="Times New Roman"/>
+          <w:color w:val="CCCCCC"/>
+          <w:sz w:val="23"/>
+          <w:szCs w:val="23"/>
+          <w:lang w:val="en-US" w:eastAsia="ru-RU"/>
+        </w:rPr>
+      </w:pPr>
+    </w:p>
+    <w:p>
+      <w:pPr>
+        <w:spacing w:after="40"/>
+        <w:jc w:val="both"/>
+        <w:rPr>
+          <w:sz w:val="20"/>
+          <w:szCs w:val="20"/>
+        </w:rPr>
+      </w:pPr>
+      <w:r>
+        <w:rPr>
+          <w:sz w:val="20"/>
+          <w:szCs w:val="20"/>
+        </w:rPr>
+        <w:t>Но мы так делать не будем, а будем вместо текста ошибки (</w:t>
+      </w:r>
+      <w:r>
+        <w:rPr>
+          <w:sz w:val="20"/>
+          <w:szCs w:val="20"/>
+        </w:rPr>
+        <w:t>&lt;h1&gt;Something went wrong.&lt;/h1&gt;</w:t>
+      </w:r>
+      <w:r>
+        <w:rPr>
+          <w:sz w:val="20"/>
+          <w:szCs w:val="20"/>
+        </w:rPr>
+        <w:t>) возвращать</w:t>
+      </w:r>
+      <w:r>
+        <w:rPr>
+          <w:sz w:val="20"/>
+          <w:szCs w:val="20"/>
+        </w:rPr>
+        <w:t xml:space="preserve"> функциональный </w:t>
+      </w:r>
+      <w:r>
+        <w:rPr>
+          <w:sz w:val="20"/>
+          <w:szCs w:val="20"/>
+        </w:rPr>
+        <w:t xml:space="preserve"> компонент</w:t>
+      </w:r>
+      <w:r>
+        <w:rPr>
+          <w:sz w:val="20"/>
+          <w:szCs w:val="20"/>
+        </w:rPr>
+        <w:t xml:space="preserve"> с ошибкой.</w:t>
+      </w:r>
+    </w:p>
+    <w:p>
+      <w:pPr>
+        <w:spacing w:after="40"/>
+        <w:jc w:val="both"/>
+        <w:rPr>
+          <w:sz w:val="20"/>
+          <w:szCs w:val="20"/>
+        </w:rPr>
+      </w:pPr>
+      <w:r>
+        <w:rPr>
+          <w:sz w:val="20"/>
+          <w:szCs w:val="20"/>
+        </w:rPr>
+        <w:t xml:space="preserve">Оборачиваем приложение в </w:t>
+      </w:r>
+      <w:r>
+        <w:rPr>
+          <w:sz w:val="20"/>
+          <w:szCs w:val="20"/>
+        </w:rPr>
+        <w:t>&lt;</w:t>
+      </w:r>
+      <w:r>
+        <w:rPr>
+          <w:sz w:val="20"/>
+          <w:szCs w:val="20"/>
+          <w:lang w:val="en-US"/>
+        </w:rPr>
+        <w:t>ErrorBoundary</w:t>
+      </w:r>
+      <w:r>
+        <w:rPr>
+          <w:sz w:val="20"/>
+          <w:szCs w:val="20"/>
+        </w:rPr>
+        <w:t>&gt;</w:t>
+      </w:r>
+    </w:p>
+    <w:p>
+      <w:pPr>
+        <w:spacing w:after="40"/>
+        <w:jc w:val="both"/>
+        <w:rPr>
+          <w:sz w:val="20"/>
+          <w:szCs w:val="20"/>
+        </w:rPr>
+      </w:pPr>
+      <w:r>
+        <w:rPr>
+          <w:sz w:val="20"/>
+          <w:szCs w:val="20"/>
+        </w:rPr>
+        <w:t xml:space="preserve">Тестируем: добавляем в </w:t>
+      </w:r>
+      <w:r>
+        <w:rPr>
+          <w:sz w:val="20"/>
+          <w:szCs w:val="20"/>
+          <w:lang w:val="en-US"/>
+        </w:rPr>
+        <w:t>App</w:t>
+      </w:r>
+      <w:r>
+        <w:rPr>
+          <w:sz w:val="20"/>
+          <w:szCs w:val="20"/>
+        </w:rPr>
+        <w:t>.</w:t>
+      </w:r>
+      <w:r>
+        <w:rPr>
+          <w:sz w:val="20"/>
+          <w:szCs w:val="20"/>
+          <w:lang w:val="en-US"/>
+        </w:rPr>
+        <w:t>tsx</w:t>
+      </w:r>
+      <w:r>
+        <w:rPr>
+          <w:sz w:val="20"/>
+          <w:szCs w:val="20"/>
+        </w:rPr>
+        <w:t xml:space="preserve"> </w:t>
+      </w:r>
+      <w:r>
+        <w:rPr>
+          <w:sz w:val="20"/>
+          <w:szCs w:val="20"/>
+        </w:rPr>
+        <w:t>ошибку:</w:t>
+      </w:r>
+    </w:p>
+    <w:p>
+      <w:pPr>
+        <w:shd w:val="clear" w:color="auto" w:fill="1F1F1F"/>
+        <w:spacing w:after="0" w:line="300" w:lineRule="atLeast"/>
         <w:rPr>
           <w:rFonts w:ascii="Consolas" w:eastAsia="Times New Roman" w:hAnsi="Consolas" w:cs="Times New Roman"/>
           <w:color w:val="CCCCCC"/>
@@ -25916,158 +26101,8 @@
           <w:szCs w:val="23"/>
           <w:lang w:eastAsia="ru-RU"/>
         </w:rPr>
-        <w:t xml:space="preserve">    // &lt;------</w:t>
-      </w:r>
-    </w:p>
-    <w:p>
-      <w:pPr>
-        <w:shd w:val="clear" w:color="auto" w:fill="1F1F1F"/>
-        <w:spacing w:after="0" w:line="300" w:lineRule="atLeast"/>
-        <w:rPr>
-          <w:rFonts w:ascii="Consolas" w:eastAsia="Times New Roman" w:hAnsi="Consolas" w:cs="Times New Roman"/>
-          <w:color w:val="CCCCCC"/>
-          <w:sz w:val="23"/>
-          <w:szCs w:val="23"/>
-          <w:lang w:eastAsia="ru-RU"/>
-        </w:rPr>
-      </w:pPr>
-    </w:p>
-    <w:p>
-      <w:pPr>
-        <w:spacing w:after="40"/>
-        <w:jc w:val="both"/>
-        <w:rPr>
-          <w:sz w:val="20"/>
-          <w:szCs w:val="20"/>
-        </w:rPr>
-      </w:pPr>
-      <w:r>
-        <w:rPr>
-          <w:sz w:val="20"/>
-          <w:szCs w:val="20"/>
-        </w:rPr>
-        <w:t>Но мы так делать не будем, а будем вместо текста ошибки (</w:t>
-      </w:r>
-      <w:r>
-        <w:rPr>
-          <w:sz w:val="20"/>
-          <w:szCs w:val="20"/>
-        </w:rPr>
-        <w:t>&lt;h1&gt;Something went wrong.&lt;/h1&gt;</w:t>
-      </w:r>
-      <w:r>
-        <w:rPr>
-          <w:sz w:val="20"/>
-          <w:szCs w:val="20"/>
-        </w:rPr>
-        <w:t>) возвращать</w:t>
-      </w:r>
-      <w:r>
-        <w:rPr>
-          <w:sz w:val="20"/>
-          <w:szCs w:val="20"/>
-        </w:rPr>
-        <w:t xml:space="preserve"> функциональный </w:t>
-      </w:r>
-      <w:r>
-        <w:rPr>
-          <w:sz w:val="20"/>
-          <w:szCs w:val="20"/>
-        </w:rPr>
-        <w:t xml:space="preserve"> компонент</w:t>
-      </w:r>
-      <w:r>
-        <w:rPr>
-          <w:sz w:val="20"/>
-          <w:szCs w:val="20"/>
-        </w:rPr>
-        <w:t xml:space="preserve"> с ошибкой.</w:t>
-      </w:r>
-    </w:p>
-    <w:p>
-      <w:pPr>
-        <w:spacing w:after="40"/>
-        <w:jc w:val="both"/>
-        <w:rPr>
-          <w:sz w:val="20"/>
-          <w:szCs w:val="20"/>
-          <w:lang w:val="en-US"/>
-        </w:rPr>
-      </w:pPr>
-      <w:r>
-        <w:rPr>
-          <w:sz w:val="20"/>
-          <w:szCs w:val="20"/>
-        </w:rPr>
-        <w:t xml:space="preserve">Оборачиваем приложение в </w:t>
-      </w:r>
-      <w:r>
-        <w:rPr>
-          <w:sz w:val="20"/>
-          <w:szCs w:val="20"/>
-          <w:lang w:val="en-US"/>
-        </w:rPr>
-        <w:t>&lt;ErrorBoundary&gt;</w:t>
-      </w:r>
-    </w:p>
-    <w:p>
-      <w:pPr>
-        <w:spacing w:after="40"/>
-        <w:jc w:val="both"/>
-        <w:rPr>
-          <w:sz w:val="20"/>
-          <w:szCs w:val="20"/>
-        </w:rPr>
-      </w:pPr>
-      <w:r>
-        <w:rPr>
-          <w:sz w:val="20"/>
-          <w:szCs w:val="20"/>
-        </w:rPr>
-        <w:t xml:space="preserve">Тестируем: добавляем в </w:t>
-      </w:r>
-      <w:r>
-        <w:rPr>
-          <w:sz w:val="20"/>
-          <w:szCs w:val="20"/>
-          <w:lang w:val="en-US"/>
-        </w:rPr>
-        <w:t>App</w:t>
-      </w:r>
-      <w:r>
-        <w:rPr>
-          <w:sz w:val="20"/>
-          <w:szCs w:val="20"/>
-        </w:rPr>
-        <w:t>.</w:t>
-      </w:r>
-      <w:r>
-        <w:rPr>
-          <w:sz w:val="20"/>
-          <w:szCs w:val="20"/>
-          <w:lang w:val="en-US"/>
-        </w:rPr>
-        <w:t>tsx</w:t>
-      </w:r>
-      <w:r>
-        <w:rPr>
-          <w:sz w:val="20"/>
-          <w:szCs w:val="20"/>
-        </w:rPr>
-        <w:t xml:space="preserve"> </w:t>
-      </w:r>
-      <w:r>
-        <w:rPr>
-          <w:sz w:val="20"/>
-          <w:szCs w:val="20"/>
-        </w:rPr>
-        <w:t>ошибку:</w:t>
-      </w:r>
-    </w:p>
-    <w:p>
-      <w:pPr>
-        <w:shd w:val="clear" w:color="auto" w:fill="1F1F1F"/>
-        <w:spacing w:after="0" w:line="300" w:lineRule="atLeast"/>
+      </w:pPr>
+      <w:r>
         <w:rPr>
           <w:rFonts w:ascii="Consolas" w:eastAsia="Times New Roman" w:hAnsi="Consolas" w:cs="Times New Roman"/>
           <w:color w:val="CCCCCC"/>
@@ -26075,7 +26110,18 @@
           <w:szCs w:val="23"/>
           <w:lang w:eastAsia="ru-RU"/>
         </w:rPr>
-      </w:pPr>
+        <w:t xml:space="preserve">    </w:t>
+      </w:r>
+      <w:r>
+        <w:rPr>
+          <w:rFonts w:ascii="Consolas" w:eastAsia="Times New Roman" w:hAnsi="Consolas" w:cs="Times New Roman"/>
+          <w:color w:val="DCDCAA"/>
+          <w:sz w:val="18"/>
+          <w:szCs w:val="23"/>
+          <w:lang w:eastAsia="ru-RU"/>
+        </w:rPr>
+        <w:t>useEffect</w:t>
+      </w:r>
       <w:r>
         <w:rPr>
           <w:rFonts w:ascii="Consolas" w:eastAsia="Times New Roman" w:hAnsi="Consolas" w:cs="Times New Roman"/>
@@ -26084,17 +26130,17 @@
           <w:szCs w:val="23"/>
           <w:lang w:eastAsia="ru-RU"/>
         </w:rPr>
-        <w:t xml:space="preserve">    </w:t>
+        <w:t xml:space="preserve">(() </w:t>
       </w:r>
       <w:r>
         <w:rPr>
           <w:rFonts w:ascii="Consolas" w:eastAsia="Times New Roman" w:hAnsi="Consolas" w:cs="Times New Roman"/>
-          <w:color w:val="DCDCAA"/>
+          <w:color w:val="569CD6"/>
           <w:sz w:val="18"/>
           <w:szCs w:val="23"/>
           <w:lang w:eastAsia="ru-RU"/>
         </w:rPr>
-        <w:t>useEffect</w:t>
+        <w:t>=&gt;</w:t>
       </w:r>
       <w:r>
         <w:rPr>
@@ -26104,7 +26150,50 @@
           <w:szCs w:val="23"/>
           <w:lang w:eastAsia="ru-RU"/>
         </w:rPr>
-        <w:t xml:space="preserve">(() </w:t>
+        <w:t xml:space="preserve"> {</w:t>
+      </w:r>
+    </w:p>
+    <w:p>
+      <w:pPr>
+        <w:shd w:val="clear" w:color="auto" w:fill="1F1F1F"/>
+        <w:spacing w:after="0" w:line="300" w:lineRule="atLeast"/>
+        <w:rPr>
+          <w:rFonts w:ascii="Consolas" w:eastAsia="Times New Roman" w:hAnsi="Consolas" w:cs="Times New Roman"/>
+          <w:color w:val="CCCCCC"/>
+          <w:sz w:val="18"/>
+          <w:szCs w:val="23"/>
+          <w:lang w:eastAsia="ru-RU"/>
+        </w:rPr>
+      </w:pPr>
+      <w:r>
+        <w:rPr>
+          <w:rFonts w:ascii="Consolas" w:eastAsia="Times New Roman" w:hAnsi="Consolas" w:cs="Times New Roman"/>
+          <w:color w:val="CCCCCC"/>
+          <w:sz w:val="18"/>
+          <w:szCs w:val="23"/>
+          <w:lang w:eastAsia="ru-RU"/>
+        </w:rPr>
+        <w:t xml:space="preserve">        </w:t>
+      </w:r>
+      <w:r>
+        <w:rPr>
+          <w:rFonts w:ascii="Consolas" w:eastAsia="Times New Roman" w:hAnsi="Consolas" w:cs="Times New Roman"/>
+          <w:color w:val="C586C0"/>
+          <w:sz w:val="18"/>
+          <w:szCs w:val="23"/>
+          <w:lang w:eastAsia="ru-RU"/>
+        </w:rPr>
+        <w:t>throw</w:t>
+      </w:r>
+      <w:r>
+        <w:rPr>
+          <w:rFonts w:ascii="Consolas" w:eastAsia="Times New Roman" w:hAnsi="Consolas" w:cs="Times New Roman"/>
+          <w:color w:val="CCCCCC"/>
+          <w:sz w:val="18"/>
+          <w:szCs w:val="23"/>
+          <w:lang w:eastAsia="ru-RU"/>
+        </w:rPr>
+        <w:t xml:space="preserve"> </w:t>
       </w:r>
       <w:r>
         <w:rPr>
@@ -26114,7 +26203,7 @@
           <w:szCs w:val="23"/>
           <w:lang w:eastAsia="ru-RU"/>
         </w:rPr>
-        <w:t>=&gt;</w:t>
+        <w:t>new</w:t>
       </w:r>
       <w:r>
         <w:rPr>
@@ -26124,13 +26213,19 @@
           <w:szCs w:val="23"/>
           <w:lang w:eastAsia="ru-RU"/>
         </w:rPr>
-        <w:t xml:space="preserve"> {</w:t>
-      </w:r>
-    </w:p>
-    <w:p>
-      <w:pPr>
-        <w:shd w:val="clear" w:color="auto" w:fill="1F1F1F"/>
-        <w:spacing w:after="0" w:line="300" w:lineRule="atLeast"/>
+        <w:t xml:space="preserve"> </w:t>
+      </w:r>
+      <w:r>
+        <w:rPr>
+          <w:rFonts w:ascii="Consolas" w:eastAsia="Times New Roman" w:hAnsi="Consolas" w:cs="Times New Roman"/>
+          <w:color w:val="4EC9B0"/>
+          <w:sz w:val="18"/>
+          <w:szCs w:val="23"/>
+          <w:lang w:eastAsia="ru-RU"/>
+        </w:rPr>
+        <w:t>Error</w:t>
+      </w:r>
+      <w:r>
         <w:rPr>
           <w:rFonts w:ascii="Consolas" w:eastAsia="Times New Roman" w:hAnsi="Consolas" w:cs="Times New Roman"/>
           <w:color w:val="CCCCCC"/>
@@ -26138,8 +26233,13 @@
           <w:szCs w:val="23"/>
           <w:lang w:eastAsia="ru-RU"/>
         </w:rPr>
-      </w:pPr>
-      <w:r>
+        <w:t>();</w:t>
+      </w:r>
+    </w:p>
+    <w:p>
+      <w:pPr>
+        <w:shd w:val="clear" w:color="auto" w:fill="1F1F1F"/>
+        <w:spacing w:after="0" w:line="300" w:lineRule="atLeast"/>
         <w:rPr>
           <w:rFonts w:ascii="Consolas" w:eastAsia="Times New Roman" w:hAnsi="Consolas" w:cs="Times New Roman"/>
           <w:color w:val="CCCCCC"/>
@@ -26147,18 +26247,7 @@
           <w:szCs w:val="23"/>
           <w:lang w:eastAsia="ru-RU"/>
         </w:rPr>
-        <w:t xml:space="preserve">        </w:t>
-      </w:r>
-      <w:r>
-        <w:rPr>
-          <w:rFonts w:ascii="Consolas" w:eastAsia="Times New Roman" w:hAnsi="Consolas" w:cs="Times New Roman"/>
-          <w:color w:val="C586C0"/>
-          <w:sz w:val="18"/>
-          <w:szCs w:val="23"/>
-          <w:lang w:eastAsia="ru-RU"/>
-        </w:rPr>
-        <w:t>throw</w:t>
-      </w:r>
+      </w:pPr>
       <w:r>
         <w:rPr>
           <w:rFonts w:ascii="Consolas" w:eastAsia="Times New Roman" w:hAnsi="Consolas" w:cs="Times New Roman"/>
@@ -26167,69 +26256,6 @@
           <w:szCs w:val="23"/>
           <w:lang w:eastAsia="ru-RU"/>
         </w:rPr>
-        <w:t xml:space="preserve"> </w:t>
-      </w:r>
-      <w:r>
-        <w:rPr>
-          <w:rFonts w:ascii="Consolas" w:eastAsia="Times New Roman" w:hAnsi="Consolas" w:cs="Times New Roman"/>
-          <w:color w:val="569CD6"/>
-          <w:sz w:val="18"/>
-          <w:szCs w:val="23"/>
-          <w:lang w:eastAsia="ru-RU"/>
-        </w:rPr>
-        <w:t>new</w:t>
-      </w:r>
-      <w:r>
-        <w:rPr>
-          <w:rFonts w:ascii="Consolas" w:eastAsia="Times New Roman" w:hAnsi="Consolas" w:cs="Times New Roman"/>
-          <w:color w:val="CCCCCC"/>
-          <w:sz w:val="18"/>
-          <w:szCs w:val="23"/>
-          <w:lang w:eastAsia="ru-RU"/>
-        </w:rPr>
-        <w:t xml:space="preserve"> </w:t>
-      </w:r>
-      <w:r>
-        <w:rPr>
-          <w:rFonts w:ascii="Consolas" w:eastAsia="Times New Roman" w:hAnsi="Consolas" w:cs="Times New Roman"/>
-          <w:color w:val="4EC9B0"/>
-          <w:sz w:val="18"/>
-          <w:szCs w:val="23"/>
-          <w:lang w:eastAsia="ru-RU"/>
-        </w:rPr>
-        <w:t>Error</w:t>
-      </w:r>
-      <w:r>
-        <w:rPr>
-          <w:rFonts w:ascii="Consolas" w:eastAsia="Times New Roman" w:hAnsi="Consolas" w:cs="Times New Roman"/>
-          <w:color w:val="CCCCCC"/>
-          <w:sz w:val="18"/>
-          <w:szCs w:val="23"/>
-          <w:lang w:eastAsia="ru-RU"/>
-        </w:rPr>
-        <w:t>();</w:t>
-      </w:r>
-    </w:p>
-    <w:p>
-      <w:pPr>
-        <w:shd w:val="clear" w:color="auto" w:fill="1F1F1F"/>
-        <w:spacing w:after="0" w:line="300" w:lineRule="atLeast"/>
-        <w:rPr>
-          <w:rFonts w:ascii="Consolas" w:eastAsia="Times New Roman" w:hAnsi="Consolas" w:cs="Times New Roman"/>
-          <w:color w:val="CCCCCC"/>
-          <w:sz w:val="18"/>
-          <w:szCs w:val="23"/>
-          <w:lang w:eastAsia="ru-RU"/>
-        </w:rPr>
-      </w:pPr>
-      <w:r>
-        <w:rPr>
-          <w:rFonts w:ascii="Consolas" w:eastAsia="Times New Roman" w:hAnsi="Consolas" w:cs="Times New Roman"/>
-          <w:color w:val="CCCCCC"/>
-          <w:sz w:val="18"/>
-          <w:szCs w:val="23"/>
-          <w:lang w:eastAsia="ru-RU"/>
-        </w:rPr>
         <w:t>    }, []);</w:t>
       </w:r>
     </w:p>
@@ -26283,7 +26309,7 @@
         <w:spacing w:after="40"/>
         <w:jc w:val="both"/>
         <w:rPr>
-          <w:sz w:val="18"/>
+          <w:sz w:val="20"/>
           <w:szCs w:val="20"/>
         </w:rPr>
       </w:pPr>
@@ -26293,7 +26319,7 @@
         <w:spacing w:after="40"/>
         <w:jc w:val="both"/>
         <w:rPr>
-          <w:sz w:val="18"/>
+          <w:sz w:val="20"/>
           <w:szCs w:val="20"/>
         </w:rPr>
       </w:pPr>
@@ -26303,58 +26329,163 @@
         <w:spacing w:after="40"/>
         <w:jc w:val="both"/>
         <w:rPr>
-          <w:sz w:val="18"/>
-          <w:szCs w:val="20"/>
-        </w:rPr>
-      </w:pPr>
-    </w:p>
-    <w:p>
-      <w:pPr>
+          <w:sz w:val="20"/>
+          <w:szCs w:val="20"/>
+        </w:rPr>
+      </w:pPr>
+    </w:p>
+    <w:p>
+      <w:pPr>
+        <w:pBdr>
+          <w:bottom w:val="single" w:sz="6" w:space="1" w:color="auto"/>
+        </w:pBdr>
         <w:spacing w:after="40"/>
         <w:jc w:val="both"/>
         <w:rPr>
-          <w:sz w:val="18"/>
-          <w:szCs w:val="20"/>
-        </w:rPr>
-      </w:pPr>
+          <w:sz w:val="20"/>
+          <w:szCs w:val="20"/>
+        </w:rPr>
+      </w:pPr>
+      <w:r>
+        <w:rPr>
+          <w:sz w:val="20"/>
+          <w:szCs w:val="20"/>
+        </w:rPr>
+        <w:t>3.23</w:t>
+      </w:r>
+      <w:r>
+        <w:rPr>
+          <w:sz w:val="20"/>
+          <w:szCs w:val="20"/>
+        </w:rPr>
+        <w:tab/>
+        <w:t>(</w:t>
+      </w:r>
+      <w:r>
+        <w:rPr>
+          <w:sz w:val="20"/>
+          <w:szCs w:val="20"/>
+        </w:rPr>
+        <w:t>23</w:t>
+      </w:r>
+      <w:r>
+        <w:rPr>
+          <w:sz w:val="20"/>
+          <w:szCs w:val="20"/>
+        </w:rPr>
+        <w:t xml:space="preserve">: </w:t>
+      </w:r>
+      <w:r>
+        <w:rPr>
+          <w:sz w:val="20"/>
+          <w:szCs w:val="20"/>
+          <w:lang w:val="en-US"/>
+        </w:rPr>
+        <w:t>add</w:t>
+      </w:r>
+      <w:r>
+        <w:rPr>
+          <w:sz w:val="20"/>
+          <w:szCs w:val="20"/>
+        </w:rPr>
+        <w:t xml:space="preserve"> </w:t>
+      </w:r>
+      <w:r>
+        <w:rPr>
+          <w:sz w:val="20"/>
+          <w:szCs w:val="20"/>
+          <w:lang w:val="en-US"/>
+        </w:rPr>
+        <w:t>Bundle</w:t>
+      </w:r>
+      <w:r>
+        <w:rPr>
+          <w:sz w:val="20"/>
+          <w:szCs w:val="20"/>
+        </w:rPr>
+        <w:t xml:space="preserve"> </w:t>
+      </w:r>
+      <w:r>
+        <w:rPr>
+          <w:sz w:val="20"/>
+          <w:szCs w:val="20"/>
+          <w:lang w:val="en-US"/>
+        </w:rPr>
+        <w:t>Analyzer</w:t>
+      </w:r>
+      <w:r>
+        <w:rPr>
+          <w:sz w:val="20"/>
+          <w:szCs w:val="20"/>
+        </w:rPr>
+        <w:t>)</w:t>
+      </w:r>
+      <w:bookmarkStart w:id="0" w:name="_GoBack"/>
+      <w:bookmarkEnd w:id="0"/>
     </w:p>
     <w:p>
       <w:pPr>
         <w:spacing w:after="40"/>
         <w:jc w:val="both"/>
         <w:rPr>
-          <w:sz w:val="18"/>
-          <w:szCs w:val="20"/>
-        </w:rPr>
-      </w:pPr>
+          <w:sz w:val="20"/>
+          <w:szCs w:val="20"/>
+        </w:rPr>
+      </w:pPr>
+      <w:r>
+        <w:rPr>
+          <w:sz w:val="20"/>
+          <w:szCs w:val="20"/>
+        </w:rPr>
+        <w:t>Анализ размера банда</w:t>
+      </w:r>
     </w:p>
     <w:p>
       <w:pPr>
         <w:spacing w:after="40"/>
         <w:jc w:val="both"/>
         <w:rPr>
-          <w:sz w:val="18"/>
-          <w:szCs w:val="20"/>
-        </w:rPr>
-      </w:pPr>
+          <w:sz w:val="20"/>
+          <w:szCs w:val="20"/>
+          <w:lang w:val="en-US"/>
+        </w:rPr>
+      </w:pPr>
+      <w:r>
+        <w:rPr>
+          <w:sz w:val="20"/>
+          <w:szCs w:val="20"/>
+          <w:lang w:val="en-US"/>
+        </w:rPr>
+        <w:t>Webpack bundle analyzer</w:t>
+      </w:r>
     </w:p>
     <w:p>
       <w:pPr>
         <w:spacing w:after="40"/>
         <w:jc w:val="both"/>
         <w:rPr>
-          <w:sz w:val="18"/>
-          <w:szCs w:val="20"/>
-        </w:rPr>
-      </w:pPr>
+          <w:sz w:val="20"/>
+          <w:szCs w:val="20"/>
+          <w:lang w:val="en-US"/>
+        </w:rPr>
+      </w:pPr>
+      <w:r>
+        <w:rPr>
+          <w:sz w:val="20"/>
+          <w:szCs w:val="20"/>
+          <w:lang w:val="en-US"/>
+        </w:rPr>
+        <w:t>npm install --save-dev webpack-bundle-analyzer</w:t>
+      </w:r>
     </w:p>
     <w:p>
       <w:pPr>
         <w:spacing w:after="40"/>
         <w:jc w:val="both"/>
         <w:rPr>
-          <w:sz w:val="18"/>
-          <w:szCs w:val="20"/>
+          <w:sz w:val="20"/>
+          <w:szCs w:val="20"/>
+          <w:lang w:val="en-US"/>
         </w:rPr>
       </w:pPr>
     </w:p>
@@ -26363,38 +26494,122 @@
         <w:spacing w:after="40"/>
         <w:jc w:val="both"/>
         <w:rPr>
-          <w:sz w:val="18"/>
-          <w:szCs w:val="20"/>
-        </w:rPr>
-      </w:pPr>
+          <w:sz w:val="20"/>
+          <w:szCs w:val="20"/>
+          <w:lang w:val="en-US"/>
+        </w:rPr>
+      </w:pPr>
+      <w:r>
+        <w:rPr>
+          <w:sz w:val="20"/>
+          <w:szCs w:val="20"/>
+        </w:rPr>
+        <w:t>настраиваем</w:t>
+      </w:r>
+      <w:r>
+        <w:rPr>
+          <w:sz w:val="20"/>
+          <w:szCs w:val="20"/>
+          <w:lang w:val="en-US"/>
+        </w:rPr>
+        <w:t xml:space="preserve"> </w:t>
+      </w:r>
+      <w:r>
+        <w:rPr>
+          <w:sz w:val="20"/>
+          <w:szCs w:val="20"/>
+        </w:rPr>
+        <w:t>в</w:t>
+      </w:r>
+      <w:r>
+        <w:rPr>
+          <w:sz w:val="20"/>
+          <w:szCs w:val="20"/>
+          <w:lang w:val="en-US"/>
+        </w:rPr>
+        <w:t xml:space="preserve"> </w:t>
+      </w:r>
+      <w:r>
+        <w:rPr>
+          <w:sz w:val="20"/>
+          <w:szCs w:val="20"/>
+          <w:lang w:val="en-US"/>
+        </w:rPr>
+        <w:t>config/build/buildPlugins.ts</w:t>
+      </w:r>
     </w:p>
     <w:p>
       <w:pPr>
         <w:spacing w:after="40"/>
         <w:jc w:val="both"/>
         <w:rPr>
-          <w:sz w:val="18"/>
-          <w:szCs w:val="20"/>
-        </w:rPr>
-      </w:pPr>
+          <w:sz w:val="20"/>
+          <w:szCs w:val="20"/>
+        </w:rPr>
+      </w:pPr>
+      <w:r>
+        <w:rPr>
+          <w:sz w:val="20"/>
+          <w:szCs w:val="20"/>
+        </w:rPr>
+        <w:t xml:space="preserve">по документации добавлять через </w:t>
+      </w:r>
+      <w:r>
+        <w:rPr>
+          <w:sz w:val="20"/>
+          <w:szCs w:val="20"/>
+          <w:lang w:val="en-US"/>
+        </w:rPr>
+        <w:t>require</w:t>
+      </w:r>
+      <w:r>
+        <w:rPr>
+          <w:sz w:val="20"/>
+          <w:szCs w:val="20"/>
+        </w:rPr>
+        <w:t xml:space="preserve">, </w:t>
+      </w:r>
+      <w:r>
+        <w:rPr>
+          <w:sz w:val="20"/>
+          <w:szCs w:val="20"/>
+        </w:rPr>
+        <w:t>но у нас обычные импорты, потому меняем на обычный импорт.</w:t>
+      </w:r>
     </w:p>
     <w:p>
       <w:pPr>
         <w:spacing w:after="40"/>
         <w:jc w:val="both"/>
         <w:rPr>
-          <w:sz w:val="18"/>
-          <w:szCs w:val="20"/>
-        </w:rPr>
-      </w:pPr>
+          <w:sz w:val="20"/>
+          <w:szCs w:val="20"/>
+          <w:lang w:val="en-US"/>
+        </w:rPr>
+      </w:pPr>
+      <w:r>
+        <w:rPr>
+          <w:sz w:val="20"/>
+          <w:szCs w:val="20"/>
+        </w:rPr>
+        <w:t xml:space="preserve">Устанавливаем типы для плагина: </w:t>
+      </w:r>
+      <w:r>
+        <w:rPr>
+          <w:sz w:val="20"/>
+          <w:szCs w:val="20"/>
+        </w:rPr>
+        <w:t>npm i --save-dev @types/webpack-bundle-analyzer</w:t>
+      </w:r>
     </w:p>
     <w:p>
       <w:pPr>
         <w:spacing w:after="40"/>
         <w:jc w:val="both"/>
         <w:rPr>
-          <w:sz w:val="18"/>
-          <w:szCs w:val="20"/>
+          <w:sz w:val="20"/>
+          <w:szCs w:val="20"/>
+          <w:lang w:val="en-US"/>
         </w:rPr>
       </w:pPr>
     </w:p>
@@ -26403,57 +26618,235 @@
         <w:spacing w:after="40"/>
         <w:jc w:val="both"/>
         <w:rPr>
-          <w:sz w:val="18"/>
-          <w:szCs w:val="20"/>
-        </w:rPr>
-      </w:pPr>
+          <w:sz w:val="20"/>
+          <w:szCs w:val="20"/>
+          <w:lang w:val="en-US"/>
+        </w:rPr>
+      </w:pPr>
+      <w:r>
+        <w:rPr>
+          <w:sz w:val="20"/>
+          <w:szCs w:val="20"/>
+          <w:lang w:val="en-US"/>
+        </w:rPr>
+        <w:t>npm start</w:t>
+      </w:r>
+      <w:r>
+        <w:rPr>
+          <w:sz w:val="20"/>
+          <w:szCs w:val="20"/>
+          <w:lang w:val="en-US"/>
+        </w:rPr>
+        <w:tab/>
+      </w:r>
+      <w:r>
+        <w:rPr>
+          <w:sz w:val="20"/>
+          <w:szCs w:val="20"/>
+          <w:lang w:val="en-US"/>
+        </w:rPr>
+        <w:tab/>
+      </w:r>
+      <w:r>
+        <w:rPr>
+          <w:sz w:val="20"/>
+          <w:szCs w:val="20"/>
+          <w:lang w:val="en-US"/>
+        </w:rPr>
+        <w:t xml:space="preserve">- </w:t>
+      </w:r>
+      <w:r>
+        <w:rPr>
+          <w:sz w:val="20"/>
+          <w:szCs w:val="20"/>
+        </w:rPr>
+        <w:t>одни</w:t>
+      </w:r>
+      <w:r>
+        <w:rPr>
+          <w:sz w:val="20"/>
+          <w:szCs w:val="20"/>
+          <w:lang w:val="en-US"/>
+        </w:rPr>
+        <w:t xml:space="preserve"> </w:t>
+      </w:r>
+      <w:r>
+        <w:rPr>
+          <w:sz w:val="20"/>
+          <w:szCs w:val="20"/>
+        </w:rPr>
+        <w:t>размеры</w:t>
+      </w:r>
+      <w:r>
+        <w:rPr>
+          <w:sz w:val="20"/>
+          <w:szCs w:val="20"/>
+          <w:lang w:val="en-US"/>
+        </w:rPr>
+        <w:t xml:space="preserve"> </w:t>
+      </w:r>
+      <w:r>
+        <w:rPr>
+          <w:sz w:val="20"/>
+          <w:szCs w:val="20"/>
+        </w:rPr>
+        <w:t>файлов</w:t>
+      </w:r>
     </w:p>
     <w:p>
       <w:pPr>
         <w:spacing w:after="40"/>
         <w:jc w:val="both"/>
         <w:rPr>
-          <w:sz w:val="18"/>
-          <w:szCs w:val="20"/>
-        </w:rPr>
-      </w:pPr>
+          <w:sz w:val="20"/>
+          <w:szCs w:val="20"/>
+          <w:lang w:val="en-US"/>
+        </w:rPr>
+      </w:pPr>
+      <w:r>
+        <w:rPr>
+          <w:sz w:val="20"/>
+          <w:szCs w:val="20"/>
+          <w:lang w:val="en-US"/>
+        </w:rPr>
+        <w:t>npm run build:dev</w:t>
+      </w:r>
+      <w:r>
+        <w:rPr>
+          <w:sz w:val="20"/>
+          <w:szCs w:val="20"/>
+          <w:lang w:val="en-US"/>
+        </w:rPr>
+        <w:tab/>
+        <w:t xml:space="preserve">- </w:t>
+      </w:r>
+      <w:r>
+        <w:rPr>
+          <w:sz w:val="20"/>
+          <w:szCs w:val="20"/>
+        </w:rPr>
+        <w:t>другие</w:t>
+      </w:r>
+      <w:r>
+        <w:rPr>
+          <w:sz w:val="20"/>
+          <w:szCs w:val="20"/>
+          <w:lang w:val="en-US"/>
+        </w:rPr>
+        <w:t xml:space="preserve"> </w:t>
+      </w:r>
+      <w:r>
+        <w:rPr>
+          <w:sz w:val="20"/>
+          <w:szCs w:val="20"/>
+        </w:rPr>
+        <w:t>размеры</w:t>
+      </w:r>
     </w:p>
     <w:p>
       <w:pPr>
         <w:spacing w:after="40"/>
         <w:jc w:val="both"/>
         <w:rPr>
-          <w:sz w:val="18"/>
-          <w:szCs w:val="20"/>
-        </w:rPr>
-      </w:pPr>
-    </w:p>
-    <w:p>
-      <w:pPr>
+          <w:sz w:val="20"/>
+          <w:szCs w:val="20"/>
+          <w:lang w:val="en-US"/>
+        </w:rPr>
+      </w:pPr>
+      <w:r>
+        <w:rPr>
+          <w:sz w:val="20"/>
+          <w:szCs w:val="20"/>
+          <w:lang w:val="en-US"/>
+        </w:rPr>
+        <w:t>npm run build:prod</w:t>
+      </w:r>
+      <w:r>
+        <w:rPr>
+          <w:sz w:val="20"/>
+          <w:szCs w:val="20"/>
+          <w:lang w:val="en-US"/>
+        </w:rPr>
+        <w:tab/>
+        <w:t xml:space="preserve">- </w:t>
+      </w:r>
+      <w:r>
+        <w:rPr>
+          <w:sz w:val="20"/>
+          <w:szCs w:val="20"/>
+        </w:rPr>
+        <w:t>третьи</w:t>
+      </w:r>
+      <w:r>
+        <w:rPr>
+          <w:sz w:val="20"/>
+          <w:szCs w:val="20"/>
+          <w:lang w:val="en-US"/>
+        </w:rPr>
+        <w:t xml:space="preserve"> </w:t>
+      </w:r>
+      <w:r>
+        <w:rPr>
+          <w:sz w:val="20"/>
+          <w:szCs w:val="20"/>
+        </w:rPr>
+        <w:t>размеры</w:t>
+      </w:r>
+    </w:p>
+    <w:p>
+      <w:pPr>
+        <w:pBdr>
+          <w:bottom w:val="single" w:sz="6" w:space="1" w:color="auto"/>
+        </w:pBdr>
         <w:spacing w:after="40"/>
         <w:jc w:val="both"/>
         <w:rPr>
-          <w:sz w:val="18"/>
-          <w:szCs w:val="20"/>
-        </w:rPr>
-      </w:pPr>
-    </w:p>
-    <w:p>
-      <w:pPr>
+          <w:sz w:val="20"/>
+          <w:szCs w:val="20"/>
+          <w:lang w:val="en-US"/>
+        </w:rPr>
+      </w:pPr>
+    </w:p>
+    <w:p>
+      <w:pPr>
+        <w:pBdr>
+          <w:bottom w:val="single" w:sz="6" w:space="1" w:color="auto"/>
+        </w:pBdr>
         <w:spacing w:after="40"/>
         <w:jc w:val="both"/>
         <w:rPr>
-          <w:sz w:val="18"/>
-          <w:szCs w:val="20"/>
-        </w:rPr>
-      </w:pPr>
+          <w:sz w:val="20"/>
+          <w:szCs w:val="20"/>
+        </w:rPr>
+      </w:pPr>
+      <w:r>
+        <w:rPr>
+          <w:sz w:val="20"/>
+          <w:szCs w:val="20"/>
+        </w:rPr>
+        <w:t>если замечаем что сборка весит дофига, устанавливаем плагин и смотрим где от чего можно из</w:t>
+      </w:r>
+      <w:r>
+        <w:rPr>
+          <w:sz w:val="20"/>
+          <w:szCs w:val="20"/>
+        </w:rPr>
+        <w:t>б</w:t>
+      </w:r>
+      <w:r>
+        <w:rPr>
+          <w:sz w:val="20"/>
+          <w:szCs w:val="20"/>
+        </w:rPr>
+        <w:t>авиться</w:t>
+      </w:r>
     </w:p>
     <w:p>
       <w:pPr>
         <w:spacing w:after="40"/>
         <w:jc w:val="both"/>
         <w:rPr>
-          <w:sz w:val="18"/>
+          <w:sz w:val="20"/>
           <w:szCs w:val="20"/>
         </w:rPr>
       </w:pPr>
@@ -26463,7 +26856,7 @@
         <w:spacing w:after="40"/>
         <w:jc w:val="both"/>
         <w:rPr>
-          <w:sz w:val="18"/>
+          <w:sz w:val="20"/>
           <w:szCs w:val="20"/>
         </w:rPr>
       </w:pPr>
@@ -26473,7 +26866,7 @@
         <w:spacing w:after="40"/>
         <w:jc w:val="both"/>
         <w:rPr>
-          <w:sz w:val="18"/>
+          <w:sz w:val="20"/>
           <w:szCs w:val="20"/>
         </w:rPr>
       </w:pPr>
@@ -26483,7 +26876,177 @@
         <w:spacing w:after="40"/>
         <w:jc w:val="both"/>
         <w:rPr>
-          <w:sz w:val="18"/>
+          <w:sz w:val="20"/>
+          <w:szCs w:val="20"/>
+        </w:rPr>
+      </w:pPr>
+    </w:p>
+    <w:p>
+      <w:pPr>
+        <w:spacing w:after="40"/>
+        <w:jc w:val="both"/>
+        <w:rPr>
+          <w:sz w:val="20"/>
+          <w:szCs w:val="20"/>
+        </w:rPr>
+      </w:pPr>
+    </w:p>
+    <w:p>
+      <w:pPr>
+        <w:spacing w:after="40"/>
+        <w:jc w:val="both"/>
+        <w:rPr>
+          <w:sz w:val="20"/>
+          <w:szCs w:val="20"/>
+        </w:rPr>
+      </w:pPr>
+    </w:p>
+    <w:p>
+      <w:pPr>
+        <w:spacing w:after="40"/>
+        <w:jc w:val="both"/>
+        <w:rPr>
+          <w:sz w:val="20"/>
+          <w:szCs w:val="20"/>
+        </w:rPr>
+      </w:pPr>
+    </w:p>
+    <w:p>
+      <w:pPr>
+        <w:spacing w:after="40"/>
+        <w:jc w:val="both"/>
+        <w:rPr>
+          <w:sz w:val="20"/>
+          <w:szCs w:val="20"/>
+        </w:rPr>
+      </w:pPr>
+    </w:p>
+    <w:p>
+      <w:pPr>
+        <w:spacing w:after="40"/>
+        <w:jc w:val="both"/>
+        <w:rPr>
+          <w:sz w:val="20"/>
+          <w:szCs w:val="20"/>
+        </w:rPr>
+      </w:pPr>
+    </w:p>
+    <w:p>
+      <w:pPr>
+        <w:spacing w:after="40"/>
+        <w:jc w:val="both"/>
+        <w:rPr>
+          <w:sz w:val="20"/>
+          <w:szCs w:val="20"/>
+        </w:rPr>
+      </w:pPr>
+    </w:p>
+    <w:p>
+      <w:pPr>
+        <w:spacing w:after="40"/>
+        <w:jc w:val="both"/>
+        <w:rPr>
+          <w:sz w:val="20"/>
+          <w:szCs w:val="20"/>
+        </w:rPr>
+      </w:pPr>
+    </w:p>
+    <w:p>
+      <w:pPr>
+        <w:spacing w:after="40"/>
+        <w:jc w:val="both"/>
+        <w:rPr>
+          <w:sz w:val="20"/>
+          <w:szCs w:val="20"/>
+        </w:rPr>
+      </w:pPr>
+    </w:p>
+    <w:p>
+      <w:pPr>
+        <w:spacing w:after="40"/>
+        <w:jc w:val="both"/>
+        <w:rPr>
+          <w:sz w:val="20"/>
+          <w:szCs w:val="20"/>
+        </w:rPr>
+      </w:pPr>
+    </w:p>
+    <w:p>
+      <w:pPr>
+        <w:spacing w:after="40"/>
+        <w:jc w:val="both"/>
+        <w:rPr>
+          <w:sz w:val="20"/>
+          <w:szCs w:val="20"/>
+        </w:rPr>
+      </w:pPr>
+    </w:p>
+    <w:p>
+      <w:pPr>
+        <w:spacing w:after="40"/>
+        <w:jc w:val="both"/>
+        <w:rPr>
+          <w:sz w:val="20"/>
+          <w:szCs w:val="20"/>
+        </w:rPr>
+      </w:pPr>
+    </w:p>
+    <w:p>
+      <w:pPr>
+        <w:spacing w:after="40"/>
+        <w:jc w:val="both"/>
+        <w:rPr>
+          <w:sz w:val="20"/>
+          <w:szCs w:val="20"/>
+        </w:rPr>
+      </w:pPr>
+    </w:p>
+    <w:p>
+      <w:pPr>
+        <w:spacing w:after="40"/>
+        <w:jc w:val="both"/>
+        <w:rPr>
+          <w:sz w:val="20"/>
+          <w:szCs w:val="20"/>
+        </w:rPr>
+      </w:pPr>
+    </w:p>
+    <w:p>
+      <w:pPr>
+        <w:spacing w:after="40"/>
+        <w:jc w:val="both"/>
+        <w:rPr>
+          <w:sz w:val="20"/>
+          <w:szCs w:val="20"/>
+        </w:rPr>
+      </w:pPr>
+    </w:p>
+    <w:p>
+      <w:pPr>
+        <w:spacing w:after="40"/>
+        <w:jc w:val="both"/>
+        <w:rPr>
+          <w:sz w:val="20"/>
+          <w:szCs w:val="20"/>
+        </w:rPr>
+      </w:pPr>
+    </w:p>
+    <w:p>
+      <w:pPr>
+        <w:spacing w:after="40"/>
+        <w:jc w:val="both"/>
+        <w:rPr>
+          <w:sz w:val="20"/>
+          <w:szCs w:val="20"/>
+        </w:rPr>
+      </w:pPr>
+    </w:p>
+    <w:p>
+      <w:pPr>
+        <w:spacing w:after="40"/>
+        <w:jc w:val="both"/>
+        <w:rPr>
+          <w:sz w:val="20"/>
           <w:szCs w:val="20"/>
         </w:rPr>
       </w:pPr>
@@ -27016,6 +27579,7 @@
   <w:style w:type="character" w:default="1" w:styleId="a0">
     <w:name w:val="Default Paragraph Font"/>
     <w:uiPriority w:val="1"/>
+    <w:semiHidden/>
     <w:unhideWhenUsed/>
   </w:style>
   <w:style w:type="table" w:default="1" w:styleId="a1">

</xml_diff>

<commit_message>
24: add React testing library, storybook
</commit_message>
<xml_diff>
--- a/КОММЕНТАРИИ.docx
+++ b/КОММЕНТАРИИ.docx
@@ -1245,6 +1245,7 @@
     </w:p>
     <w:p/>
     <w:p/>
+    <w:p/>
     <w:p>
       <w:pPr>
         <w:pBdr>
@@ -1266,6 +1267,7 @@
           <w:szCs w:val="28"/>
           <w:lang w:val="en-US"/>
         </w:rPr>
+        <w:lastRenderedPageBreak/>
         <w:t>webpack.config.js</w:t>
       </w:r>
     </w:p>
@@ -1289,7 +1291,6 @@
           <w:szCs w:val="20"/>
           <w:lang w:val="en-US"/>
         </w:rPr>
-        <w:lastRenderedPageBreak/>
         <w:t>const path = require('path');</w:t>
       </w:r>
     </w:p>
@@ -2371,6 +2372,7 @@
           <w:sz w:val="20"/>
           <w:szCs w:val="20"/>
         </w:rPr>
+        <w:lastRenderedPageBreak/>
         <w:t xml:space="preserve">Таким образом, </w:t>
       </w:r>
       <w:r>
@@ -2447,7 +2449,6 @@
           <w:sz w:val="20"/>
           <w:szCs w:val="20"/>
         </w:rPr>
-        <w:lastRenderedPageBreak/>
         <w:t>то</w:t>
       </w:r>
       <w:r>
@@ -3442,17 +3443,34 @@
     </w:p>
     <w:p>
       <w:pPr>
-        <w:spacing w:after="40"/>
-        <w:rPr>
-          <w:sz w:val="20"/>
-          <w:szCs w:val="20"/>
-        </w:rPr>
-      </w:pPr>
-      <w:r>
-        <w:rPr>
-          <w:sz w:val="20"/>
-          <w:szCs w:val="20"/>
-        </w:rPr>
+        <w:rPr>
+          <w:sz w:val="20"/>
+          <w:szCs w:val="20"/>
+        </w:rPr>
+      </w:pPr>
+    </w:p>
+    <w:p>
+      <w:pPr>
+        <w:rPr>
+          <w:sz w:val="20"/>
+          <w:szCs w:val="20"/>
+        </w:rPr>
+      </w:pPr>
+    </w:p>
+    <w:p>
+      <w:pPr>
+        <w:spacing w:after="40"/>
+        <w:rPr>
+          <w:sz w:val="20"/>
+          <w:szCs w:val="20"/>
+        </w:rPr>
+      </w:pPr>
+      <w:r>
+        <w:rPr>
+          <w:sz w:val="20"/>
+          <w:szCs w:val="20"/>
+        </w:rPr>
+        <w:lastRenderedPageBreak/>
         <w:t>1.2</w:t>
       </w:r>
     </w:p>
@@ -3732,15 +3750,7 @@
           <w:sz w:val="20"/>
           <w:szCs w:val="20"/>
         </w:rPr>
-        <w:t xml:space="preserve">конфига. Сами настройки за каким то хером тоже засунули в отдельную функцию </w:t>
-      </w:r>
-      <w:r>
-        <w:rPr>
-          <w:sz w:val="20"/>
-          <w:szCs w:val="20"/>
-        </w:rPr>
-        <w:lastRenderedPageBreak/>
-        <w:t>(</w:t>
+        <w:t>конфига. Сами настройки за каким то хером тоже засунули в отдельную функцию (</w:t>
       </w:r>
       <w:r>
         <w:rPr>
@@ -6398,7 +6408,7 @@
         </w:rPr>
         <w:t>Решение по ссылке. (</w:t>
       </w:r>
-      <w:hyperlink r:id="rId5" w:history="1">
+      <w:hyperlink r:id="rId6" w:history="1">
         <w:r>
           <w:rPr>
             <w:rStyle w:val="a3"/>
@@ -7030,6 +7040,7 @@
           <w:sz w:val="20"/>
           <w:szCs w:val="20"/>
         </w:rPr>
+        <w:lastRenderedPageBreak/>
         <w:t xml:space="preserve">Итого: При запуске в </w:t>
       </w:r>
       <w:r>
@@ -7309,7 +7320,6 @@
         <w:rPr>
           <w:sz w:val="20"/>
         </w:rPr>
-        <w:lastRenderedPageBreak/>
         <w:t>Последний абзац спорный.. возможно я не до конца разобрался</w:t>
       </w:r>
     </w:p>
@@ -8238,7 +8248,7 @@
         </w:rPr>
         <w:t>(</w:t>
       </w:r>
-      <w:hyperlink r:id="rId6" w:anchor="load" w:history="1">
+      <w:hyperlink r:id="rId7" w:anchor="load" w:history="1">
         <w:r>
           <w:rPr>
             <w:rStyle w:val="a3"/>
@@ -8341,7 +8351,7 @@
         </w:rPr>
         <w:t>) (</w:t>
       </w:r>
-      <w:hyperlink r:id="rId7" w:history="1">
+      <w:hyperlink r:id="rId8" w:history="1">
         <w:r>
           <w:rPr>
             <w:rStyle w:val="a3"/>
@@ -9462,7 +9472,6 @@
           <w:szCs w:val="20"/>
           <w:lang w:val="en-US"/>
         </w:rPr>
-        <w:lastRenderedPageBreak/>
         <w:t>Git</w:t>
       </w:r>
     </w:p>
@@ -9583,7 +9592,7 @@
         </w:rPr>
         <w:t xml:space="preserve">git remote add origin </w:t>
       </w:r>
-      <w:hyperlink r:id="rId8" w:history="1">
+      <w:hyperlink r:id="rId9" w:history="1">
         <w:r>
           <w:rPr>
             <w:rStyle w:val="a3"/>
@@ -9761,7 +9770,7 @@
           <w:szCs w:val="20"/>
         </w:rPr>
       </w:pPr>
-      <w:hyperlink r:id="rId9" w:history="1">
+      <w:hyperlink r:id="rId10" w:history="1">
         <w:r>
           <w:rPr>
             <w:rStyle w:val="a3"/>
@@ -10717,6 +10726,7 @@
           <w:sz w:val="20"/>
           <w:szCs w:val="20"/>
         </w:rPr>
+        <w:lastRenderedPageBreak/>
         <w:t xml:space="preserve">Для каждого слоя создаем отдельную папку в </w:t>
       </w:r>
       <w:r>
@@ -11111,7 +11121,6 @@
           <w:sz w:val="20"/>
           <w:szCs w:val="20"/>
         </w:rPr>
-        <w:lastRenderedPageBreak/>
         <w:t>в</w:t>
       </w:r>
       <w:r>
@@ -13590,6 +13599,7 @@
           <w:sz w:val="20"/>
           <w:szCs w:val="20"/>
         </w:rPr>
+        <w:lastRenderedPageBreak/>
         <w:t>Но хотелось бы иметь какой то конфиг</w:t>
       </w:r>
       <w:r>
@@ -13836,7 +13846,6 @@
           <w:sz w:val="20"/>
           <w:szCs w:val="20"/>
         </w:rPr>
-        <w:lastRenderedPageBreak/>
         <w:t>Компоненты, кот. не требуют асинхронного чанка(</w:t>
       </w:r>
       <w:r>
@@ -16835,7 +16844,7 @@
         </w:rPr>
         <w:t xml:space="preserve"> Папку можно изменить (</w:t>
       </w:r>
-      <w:hyperlink r:id="rId10" w:history="1">
+      <w:hyperlink r:id="rId11" w:history="1">
         <w:r>
           <w:rPr>
             <w:rStyle w:val="a3"/>
@@ -16868,6 +16877,7 @@
           <w:sz w:val="20"/>
           <w:szCs w:val="20"/>
         </w:rPr>
+        <w:lastRenderedPageBreak/>
         <w:t>Сейчас пользователю прогру</w:t>
       </w:r>
       <w:r>
@@ -17445,7 +17455,6 @@
           <w:sz w:val="20"/>
           <w:szCs w:val="20"/>
         </w:rPr>
-        <w:lastRenderedPageBreak/>
         <w:t xml:space="preserve">Все сделанное работает, но у препода загружается только выбранный перевод, а у меня и </w:t>
       </w:r>
       <w:r>
@@ -17649,7 +17658,7 @@
         </w:rPr>
         <w:t>По документации (</w:t>
       </w:r>
-      <w:hyperlink r:id="rId11" w:anchor="readme" w:history="1">
+      <w:hyperlink r:id="rId12" w:anchor="readme" w:history="1">
         <w:r>
           <w:rPr>
             <w:rStyle w:val="a3"/>
@@ -19336,7 +19345,7 @@
         </w:rPr>
         <w:t xml:space="preserve"> использую конфиг из </w:t>
       </w:r>
-      <w:hyperlink r:id="rId12" w:anchor="/" w:history="1">
+      <w:hyperlink r:id="rId13" w:anchor="/" w:history="1">
         <w:r>
           <w:rPr>
             <w:rStyle w:val="a3"/>
@@ -20607,7 +20616,6 @@
           <w:sz w:val="20"/>
           <w:szCs w:val="20"/>
         </w:rPr>
-        <w:lastRenderedPageBreak/>
         <w:t>все</w:t>
       </w:r>
       <w:r>
@@ -23320,6 +23328,7 @@
           <w:sz w:val="20"/>
           <w:szCs w:val="20"/>
         </w:rPr>
+        <w:lastRenderedPageBreak/>
         <w:t xml:space="preserve">Меняем в </w:t>
       </w:r>
       <w:r>
@@ -23449,7 +23458,6 @@
           <w:sz w:val="20"/>
           <w:szCs w:val="20"/>
         </w:rPr>
-        <w:lastRenderedPageBreak/>
         <w:t xml:space="preserve">Обработка ошибок, компонент </w:t>
       </w:r>
       <w:r>
@@ -26041,6 +26049,7 @@
           <w:sz w:val="20"/>
           <w:szCs w:val="20"/>
         </w:rPr>
+        <w:lastRenderedPageBreak/>
         <w:t xml:space="preserve">Оборачиваем приложение в </w:t>
       </w:r>
       <w:r>
@@ -26295,7 +26304,6 @@
         <w:jc w:val="both"/>
       </w:pPr>
       <w:r>
-        <w:lastRenderedPageBreak/>
         <w:t xml:space="preserve"> </w:t>
       </w:r>
     </w:p>
@@ -27000,16 +27008,7 @@
           <w:lang w:val="en-US"/>
         </w:rPr>
         <w:tab/>
-        <w:t>(</w:t>
-      </w:r>
-      <w:bookmarkStart w:id="0" w:name="_GoBack"/>
-      <w:r>
-        <w:rPr>
-          <w:sz w:val="20"/>
-          <w:szCs w:val="20"/>
-          <w:lang w:val="en-US"/>
-        </w:rPr>
-        <w:t>24</w:t>
+        <w:t>(24</w:t>
       </w:r>
       <w:r>
         <w:rPr>
@@ -27035,7 +27034,6 @@
         </w:rPr>
         <w:t>fixed bugs</w:t>
       </w:r>
-      <w:bookmarkEnd w:id="0"/>
       <w:r>
         <w:rPr>
           <w:sz w:val="20"/>
@@ -28026,6 +28024,7 @@
           <w:sz w:val="20"/>
           <w:szCs w:val="20"/>
         </w:rPr>
+        <w:lastRenderedPageBreak/>
         <w:t xml:space="preserve">Пытаемся запустить тест кнопки… и… он падает.. Нужно еще </w:t>
       </w:r>
       <w:r>
@@ -28588,7 +28587,6 @@
           <w:sz w:val="20"/>
           <w:szCs w:val="20"/>
         </w:rPr>
-        <w:lastRenderedPageBreak/>
         <w:t xml:space="preserve">И добавляем в </w:t>
       </w:r>
       <w:r>
@@ -28872,7 +28870,7 @@
         </w:rPr>
         <w:t xml:space="preserve"> - </w:t>
       </w:r>
-      <w:hyperlink r:id="rId13" w:anchor="mocking-css-modules" w:history="1">
+      <w:hyperlink r:id="rId14" w:anchor="mocking-css-modules" w:history="1">
         <w:r>
           <w:rPr>
             <w:rStyle w:val="a3"/>
@@ -29142,7 +29140,7 @@
           <w:lang w:val="en-US"/>
         </w:rPr>
       </w:pPr>
-      <w:hyperlink r:id="rId14" w:history="1">
+      <w:hyperlink r:id="rId15" w:history="1">
         <w:r>
           <w:rPr>
             <w:rStyle w:val="a3"/>
@@ -30327,7 +30325,7 @@
         </w:rPr>
         <w:t xml:space="preserve">18next testing - </w:t>
       </w:r>
-      <w:hyperlink r:id="rId15" w:history="1">
+      <w:hyperlink r:id="rId16" w:history="1">
         <w:r>
           <w:rPr>
             <w:rStyle w:val="a3"/>
@@ -30335,25 +30333,7 @@
             <w:szCs w:val="20"/>
             <w:lang w:val="en-US"/>
           </w:rPr>
-          <w:t>https://react.i18next.com/misc/test</w:t>
-        </w:r>
-        <w:r>
-          <w:rPr>
-            <w:rStyle w:val="a3"/>
-            <w:sz w:val="20"/>
-            <w:szCs w:val="20"/>
-            <w:lang w:val="en-US"/>
-          </w:rPr>
-          <w:t>i</w:t>
-        </w:r>
-        <w:r>
-          <w:rPr>
-            <w:rStyle w:val="a3"/>
-            <w:sz w:val="20"/>
-            <w:szCs w:val="20"/>
-            <w:lang w:val="en-US"/>
-          </w:rPr>
-          <w:t>ng</w:t>
+          <w:t>https://react.i18next.com/misc/testing</w:t>
         </w:r>
       </w:hyperlink>
     </w:p>
@@ -30404,6 +30384,7 @@
           <w:sz w:val="20"/>
           <w:szCs w:val="20"/>
         </w:rPr>
+        <w:lastRenderedPageBreak/>
         <w:t>Завернули</w:t>
       </w:r>
       <w:r>
@@ -30649,7 +30630,7 @@
         </w:rPr>
         <w:t xml:space="preserve"> (</w:t>
       </w:r>
-      <w:hyperlink r:id="rId16" w:history="1">
+      <w:hyperlink r:id="rId17" w:history="1">
         <w:r>
           <w:rPr>
             <w:rStyle w:val="a3"/>
@@ -30887,7 +30868,6 @@
         <w:rPr>
           <w:sz w:val="20"/>
           <w:szCs w:val="20"/>
-          <w:lang w:val="en-US"/>
         </w:rPr>
       </w:pPr>
       <w:r>
@@ -30901,27 +30881,115 @@
         <w:rPr>
           <w:sz w:val="20"/>
           <w:szCs w:val="20"/>
-          <w:lang w:val="en-US"/>
-        </w:rPr>
-        <w:t xml:space="preserve"> </w:t>
-      </w:r>
-      <w:r>
-        <w:rPr>
-          <w:sz w:val="20"/>
-          <w:szCs w:val="20"/>
-          <w:lang w:val="en-US"/>
-        </w:rPr>
-        <w:t>shared/config/i18n/i18nForTest.ts</w:t>
-      </w:r>
-    </w:p>
-    <w:p>
-      <w:pPr>
-        <w:spacing w:after="40"/>
-        <w:jc w:val="both"/>
-        <w:rPr>
-          <w:sz w:val="20"/>
-          <w:szCs w:val="20"/>
-          <w:lang w:val="en-US"/>
+        </w:rPr>
+        <w:t xml:space="preserve"> </w:t>
+      </w:r>
+      <w:r>
+        <w:rPr>
+          <w:sz w:val="20"/>
+          <w:szCs w:val="20"/>
+          <w:lang w:val="en-US"/>
+        </w:rPr>
+        <w:t>shared</w:t>
+      </w:r>
+      <w:r>
+        <w:rPr>
+          <w:sz w:val="20"/>
+          <w:szCs w:val="20"/>
+        </w:rPr>
+        <w:t>/</w:t>
+      </w:r>
+      <w:r>
+        <w:rPr>
+          <w:sz w:val="20"/>
+          <w:szCs w:val="20"/>
+          <w:lang w:val="en-US"/>
+        </w:rPr>
+        <w:t>config</w:t>
+      </w:r>
+      <w:r>
+        <w:rPr>
+          <w:sz w:val="20"/>
+          <w:szCs w:val="20"/>
+        </w:rPr>
+        <w:t>/</w:t>
+      </w:r>
+      <w:r>
+        <w:rPr>
+          <w:sz w:val="20"/>
+          <w:szCs w:val="20"/>
+          <w:lang w:val="en-US"/>
+        </w:rPr>
+        <w:t>i</w:t>
+      </w:r>
+      <w:r>
+        <w:rPr>
+          <w:sz w:val="20"/>
+          <w:szCs w:val="20"/>
+        </w:rPr>
+        <w:t>18</w:t>
+      </w:r>
+      <w:r>
+        <w:rPr>
+          <w:sz w:val="20"/>
+          <w:szCs w:val="20"/>
+          <w:lang w:val="en-US"/>
+        </w:rPr>
+        <w:t>n</w:t>
+      </w:r>
+      <w:r>
+        <w:rPr>
+          <w:sz w:val="20"/>
+          <w:szCs w:val="20"/>
+        </w:rPr>
+        <w:t>/</w:t>
+      </w:r>
+      <w:r>
+        <w:rPr>
+          <w:sz w:val="20"/>
+          <w:szCs w:val="20"/>
+          <w:lang w:val="en-US"/>
+        </w:rPr>
+        <w:t>i</w:t>
+      </w:r>
+      <w:r>
+        <w:rPr>
+          <w:sz w:val="20"/>
+          <w:szCs w:val="20"/>
+        </w:rPr>
+        <w:t>18</w:t>
+      </w:r>
+      <w:r>
+        <w:rPr>
+          <w:sz w:val="20"/>
+          <w:szCs w:val="20"/>
+          <w:lang w:val="en-US"/>
+        </w:rPr>
+        <w:t>nForTest</w:t>
+      </w:r>
+      <w:r>
+        <w:rPr>
+          <w:sz w:val="20"/>
+          <w:szCs w:val="20"/>
+        </w:rPr>
+        <w:t>.</w:t>
+      </w:r>
+      <w:r>
+        <w:rPr>
+          <w:sz w:val="20"/>
+          <w:szCs w:val="20"/>
+          <w:lang w:val="en-US"/>
+        </w:rPr>
+        <w:t>ts</w:t>
+      </w:r>
+    </w:p>
+    <w:p>
+      <w:pPr>
+        <w:spacing w:after="40"/>
+        <w:jc w:val="both"/>
+        <w:rPr>
+          <w:sz w:val="20"/>
+          <w:szCs w:val="20"/>
         </w:rPr>
       </w:pPr>
       <w:r>
@@ -30935,7 +31003,6 @@
         <w:rPr>
           <w:sz w:val="20"/>
           <w:szCs w:val="20"/>
-          <w:lang w:val="en-US"/>
         </w:rPr>
         <w:t xml:space="preserve"> </w:t>
       </w:r>
@@ -30950,7 +31017,6 @@
         <w:rPr>
           <w:sz w:val="20"/>
           <w:szCs w:val="20"/>
-          <w:lang w:val="en-US"/>
         </w:rPr>
         <w:t xml:space="preserve"> </w:t>
       </w:r>
@@ -30965,7 +31031,6 @@
         <w:rPr>
           <w:sz w:val="20"/>
           <w:szCs w:val="20"/>
-          <w:lang w:val="en-US"/>
         </w:rPr>
         <w:t xml:space="preserve"> </w:t>
       </w:r>
@@ -30980,7 +31045,6 @@
         <w:rPr>
           <w:sz w:val="20"/>
           <w:szCs w:val="20"/>
-          <w:lang w:val="en-US"/>
         </w:rPr>
         <w:t xml:space="preserve"> </w:t>
       </w:r>
@@ -30995,7 +31059,6 @@
         <w:rPr>
           <w:sz w:val="20"/>
           <w:szCs w:val="20"/>
-          <w:lang w:val="en-US"/>
         </w:rPr>
         <w:t xml:space="preserve"> </w:t>
       </w:r>
@@ -31010,7 +31073,6 @@
         <w:rPr>
           <w:sz w:val="20"/>
           <w:szCs w:val="20"/>
-          <w:lang w:val="en-US"/>
         </w:rPr>
         <w:t xml:space="preserve"> </w:t>
       </w:r>
@@ -31025,7 +31087,6 @@
         <w:rPr>
           <w:sz w:val="20"/>
           <w:szCs w:val="20"/>
-          <w:lang w:val="en-US"/>
         </w:rPr>
         <w:t xml:space="preserve"> </w:t>
       </w:r>
@@ -31040,7 +31101,6 @@
         <w:rPr>
           <w:sz w:val="20"/>
           <w:szCs w:val="20"/>
-          <w:lang w:val="en-US"/>
         </w:rPr>
         <w:t xml:space="preserve"> </w:t>
       </w:r>
@@ -31055,7 +31115,6 @@
         <w:rPr>
           <w:sz w:val="20"/>
           <w:szCs w:val="20"/>
-          <w:lang w:val="en-US"/>
         </w:rPr>
         <w:t xml:space="preserve">, </w:t>
       </w:r>
@@ -31070,7 +31129,6 @@
         <w:rPr>
           <w:sz w:val="20"/>
           <w:szCs w:val="20"/>
-          <w:lang w:val="en-US"/>
         </w:rPr>
         <w:t xml:space="preserve"> </w:t>
       </w:r>
@@ -31085,28 +31143,26 @@
         <w:rPr>
           <w:sz w:val="20"/>
           <w:szCs w:val="20"/>
-          <w:lang w:val="en-US"/>
-        </w:rPr>
-        <w:t xml:space="preserve"> </w:t>
-      </w:r>
-    </w:p>
-    <w:p>
-      <w:pPr>
-        <w:spacing w:after="40"/>
-        <w:jc w:val="both"/>
-        <w:rPr>
-          <w:sz w:val="20"/>
-          <w:szCs w:val="20"/>
-          <w:lang w:val="en-US"/>
-        </w:rPr>
-      </w:pPr>
-      <w:r>
-        <w:rPr>
-          <w:sz w:val="20"/>
-          <w:szCs w:val="20"/>
-          <w:lang w:val="en-US"/>
-        </w:rPr>
-        <w:lastRenderedPageBreak/>
+        </w:rPr>
+        <w:t xml:space="preserve"> </w:t>
+      </w:r>
+    </w:p>
+    <w:p>
+      <w:pPr>
+        <w:spacing w:after="40"/>
+        <w:jc w:val="both"/>
+        <w:rPr>
+          <w:sz w:val="20"/>
+          <w:szCs w:val="20"/>
+          <w:lang w:val="en-US"/>
+        </w:rPr>
+      </w:pPr>
+      <w:r>
+        <w:rPr>
+          <w:sz w:val="20"/>
+          <w:szCs w:val="20"/>
+          <w:lang w:val="en-US"/>
+        </w:rPr>
         <w:t>shared/lib/tests/renderWithTranslations/renderWithTranslations.tsx</w:t>
       </w:r>
     </w:p>
@@ -31195,7 +31251,117 @@
           <w:szCs w:val="23"/>
           <w:lang w:val="en-US" w:eastAsia="ru-RU"/>
         </w:rPr>
-        <w:t xml:space="preserve">            </w:t>
+        <w:t> </w:t>
+      </w:r>
+      <w:r>
+        <w:rPr>
+          <w:rFonts w:ascii="Consolas" w:eastAsia="Times New Roman" w:hAnsi="Consolas" w:cs="Times New Roman"/>
+          <w:color w:val="CCCCCC"/>
+          <w:sz w:val="18"/>
+          <w:szCs w:val="23"/>
+          <w:lang w:eastAsia="ru-RU"/>
+        </w:rPr>
+        <w:t xml:space="preserve"> </w:t>
+      </w:r>
+      <w:r>
+        <w:rPr>
+          <w:rFonts w:ascii="Consolas" w:eastAsia="Times New Roman" w:hAnsi="Consolas" w:cs="Times New Roman"/>
+          <w:color w:val="CCCCCC"/>
+          <w:sz w:val="18"/>
+          <w:szCs w:val="23"/>
+          <w:lang w:val="en-US" w:eastAsia="ru-RU"/>
+        </w:rPr>
+        <w:t> </w:t>
+      </w:r>
+      <w:r>
+        <w:rPr>
+          <w:rFonts w:ascii="Consolas" w:eastAsia="Times New Roman" w:hAnsi="Consolas" w:cs="Times New Roman"/>
+          <w:color w:val="CCCCCC"/>
+          <w:sz w:val="18"/>
+          <w:szCs w:val="23"/>
+          <w:lang w:eastAsia="ru-RU"/>
+        </w:rPr>
+        <w:t xml:space="preserve"> </w:t>
+      </w:r>
+      <w:r>
+        <w:rPr>
+          <w:rFonts w:ascii="Consolas" w:eastAsia="Times New Roman" w:hAnsi="Consolas" w:cs="Times New Roman"/>
+          <w:color w:val="CCCCCC"/>
+          <w:sz w:val="18"/>
+          <w:szCs w:val="23"/>
+          <w:lang w:val="en-US" w:eastAsia="ru-RU"/>
+        </w:rPr>
+        <w:t> </w:t>
+      </w:r>
+      <w:r>
+        <w:rPr>
+          <w:rFonts w:ascii="Consolas" w:eastAsia="Times New Roman" w:hAnsi="Consolas" w:cs="Times New Roman"/>
+          <w:color w:val="CCCCCC"/>
+          <w:sz w:val="18"/>
+          <w:szCs w:val="23"/>
+          <w:lang w:eastAsia="ru-RU"/>
+        </w:rPr>
+        <w:t xml:space="preserve"> </w:t>
+      </w:r>
+      <w:r>
+        <w:rPr>
+          <w:rFonts w:ascii="Consolas" w:eastAsia="Times New Roman" w:hAnsi="Consolas" w:cs="Times New Roman"/>
+          <w:color w:val="CCCCCC"/>
+          <w:sz w:val="18"/>
+          <w:szCs w:val="23"/>
+          <w:lang w:val="en-US" w:eastAsia="ru-RU"/>
+        </w:rPr>
+        <w:t> </w:t>
+      </w:r>
+      <w:r>
+        <w:rPr>
+          <w:rFonts w:ascii="Consolas" w:eastAsia="Times New Roman" w:hAnsi="Consolas" w:cs="Times New Roman"/>
+          <w:color w:val="CCCCCC"/>
+          <w:sz w:val="18"/>
+          <w:szCs w:val="23"/>
+          <w:lang w:eastAsia="ru-RU"/>
+        </w:rPr>
+        <w:t xml:space="preserve"> </w:t>
+      </w:r>
+      <w:r>
+        <w:rPr>
+          <w:rFonts w:ascii="Consolas" w:eastAsia="Times New Roman" w:hAnsi="Consolas" w:cs="Times New Roman"/>
+          <w:color w:val="CCCCCC"/>
+          <w:sz w:val="18"/>
+          <w:szCs w:val="23"/>
+          <w:lang w:val="en-US" w:eastAsia="ru-RU"/>
+        </w:rPr>
+        <w:t> </w:t>
+      </w:r>
+      <w:r>
+        <w:rPr>
+          <w:rFonts w:ascii="Consolas" w:eastAsia="Times New Roman" w:hAnsi="Consolas" w:cs="Times New Roman"/>
+          <w:color w:val="CCCCCC"/>
+          <w:sz w:val="18"/>
+          <w:szCs w:val="23"/>
+          <w:lang w:eastAsia="ru-RU"/>
+        </w:rPr>
+        <w:t xml:space="preserve"> </w:t>
+      </w:r>
+      <w:r>
+        <w:rPr>
+          <w:rFonts w:ascii="Consolas" w:eastAsia="Times New Roman" w:hAnsi="Consolas" w:cs="Times New Roman"/>
+          <w:color w:val="CCCCCC"/>
+          <w:sz w:val="18"/>
+          <w:szCs w:val="23"/>
+          <w:lang w:val="en-US" w:eastAsia="ru-RU"/>
+        </w:rPr>
+        <w:t> </w:t>
+      </w:r>
+      <w:r>
+        <w:rPr>
+          <w:rFonts w:ascii="Consolas" w:eastAsia="Times New Roman" w:hAnsi="Consolas" w:cs="Times New Roman"/>
+          <w:color w:val="CCCCCC"/>
+          <w:sz w:val="18"/>
+          <w:szCs w:val="23"/>
+          <w:lang w:eastAsia="ru-RU"/>
+        </w:rPr>
+        <w:t xml:space="preserve"> </w:t>
       </w:r>
       <w:r>
         <w:rPr>
@@ -31308,7 +31474,157 @@
           <w:szCs w:val="23"/>
           <w:lang w:val="en-US" w:eastAsia="ru-RU"/>
         </w:rPr>
-        <w:t xml:space="preserve">                </w:t>
+        <w:t> </w:t>
+      </w:r>
+      <w:r>
+        <w:rPr>
+          <w:rFonts w:ascii="Consolas" w:eastAsia="Times New Roman" w:hAnsi="Consolas" w:cs="Times New Roman"/>
+          <w:color w:val="CCCCCC"/>
+          <w:sz w:val="18"/>
+          <w:szCs w:val="23"/>
+          <w:lang w:val="en-US" w:eastAsia="ru-RU"/>
+        </w:rPr>
+        <w:t xml:space="preserve"> </w:t>
+      </w:r>
+      <w:r>
+        <w:rPr>
+          <w:rFonts w:ascii="Consolas" w:eastAsia="Times New Roman" w:hAnsi="Consolas" w:cs="Times New Roman"/>
+          <w:color w:val="CCCCCC"/>
+          <w:sz w:val="18"/>
+          <w:szCs w:val="23"/>
+          <w:lang w:val="en-US" w:eastAsia="ru-RU"/>
+        </w:rPr>
+        <w:t> </w:t>
+      </w:r>
+      <w:r>
+        <w:rPr>
+          <w:rFonts w:ascii="Consolas" w:eastAsia="Times New Roman" w:hAnsi="Consolas" w:cs="Times New Roman"/>
+          <w:color w:val="CCCCCC"/>
+          <w:sz w:val="18"/>
+          <w:szCs w:val="23"/>
+          <w:lang w:val="en-US" w:eastAsia="ru-RU"/>
+        </w:rPr>
+        <w:t xml:space="preserve"> </w:t>
+      </w:r>
+      <w:r>
+        <w:rPr>
+          <w:rFonts w:ascii="Consolas" w:eastAsia="Times New Roman" w:hAnsi="Consolas" w:cs="Times New Roman"/>
+          <w:color w:val="CCCCCC"/>
+          <w:sz w:val="18"/>
+          <w:szCs w:val="23"/>
+          <w:lang w:val="en-US" w:eastAsia="ru-RU"/>
+        </w:rPr>
+        <w:t> </w:t>
+      </w:r>
+      <w:r>
+        <w:rPr>
+          <w:rFonts w:ascii="Consolas" w:eastAsia="Times New Roman" w:hAnsi="Consolas" w:cs="Times New Roman"/>
+          <w:color w:val="CCCCCC"/>
+          <w:sz w:val="18"/>
+          <w:szCs w:val="23"/>
+          <w:lang w:val="en-US" w:eastAsia="ru-RU"/>
+        </w:rPr>
+        <w:t xml:space="preserve"> </w:t>
+      </w:r>
+      <w:r>
+        <w:rPr>
+          <w:rFonts w:ascii="Consolas" w:eastAsia="Times New Roman" w:hAnsi="Consolas" w:cs="Times New Roman"/>
+          <w:color w:val="CCCCCC"/>
+          <w:sz w:val="18"/>
+          <w:szCs w:val="23"/>
+          <w:lang w:val="en-US" w:eastAsia="ru-RU"/>
+        </w:rPr>
+        <w:t> </w:t>
+      </w:r>
+      <w:r>
+        <w:rPr>
+          <w:rFonts w:ascii="Consolas" w:eastAsia="Times New Roman" w:hAnsi="Consolas" w:cs="Times New Roman"/>
+          <w:color w:val="CCCCCC"/>
+          <w:sz w:val="18"/>
+          <w:szCs w:val="23"/>
+          <w:lang w:val="en-US" w:eastAsia="ru-RU"/>
+        </w:rPr>
+        <w:t xml:space="preserve"> </w:t>
+      </w:r>
+      <w:r>
+        <w:rPr>
+          <w:rFonts w:ascii="Consolas" w:eastAsia="Times New Roman" w:hAnsi="Consolas" w:cs="Times New Roman"/>
+          <w:color w:val="CCCCCC"/>
+          <w:sz w:val="18"/>
+          <w:szCs w:val="23"/>
+          <w:lang w:val="en-US" w:eastAsia="ru-RU"/>
+        </w:rPr>
+        <w:t> </w:t>
+      </w:r>
+      <w:r>
+        <w:rPr>
+          <w:rFonts w:ascii="Consolas" w:eastAsia="Times New Roman" w:hAnsi="Consolas" w:cs="Times New Roman"/>
+          <w:color w:val="CCCCCC"/>
+          <w:sz w:val="18"/>
+          <w:szCs w:val="23"/>
+          <w:lang w:val="en-US" w:eastAsia="ru-RU"/>
+        </w:rPr>
+        <w:t xml:space="preserve"> </w:t>
+      </w:r>
+      <w:r>
+        <w:rPr>
+          <w:rFonts w:ascii="Consolas" w:eastAsia="Times New Roman" w:hAnsi="Consolas" w:cs="Times New Roman"/>
+          <w:color w:val="CCCCCC"/>
+          <w:sz w:val="18"/>
+          <w:szCs w:val="23"/>
+          <w:lang w:val="en-US" w:eastAsia="ru-RU"/>
+        </w:rPr>
+        <w:t> </w:t>
+      </w:r>
+      <w:r>
+        <w:rPr>
+          <w:rFonts w:ascii="Consolas" w:eastAsia="Times New Roman" w:hAnsi="Consolas" w:cs="Times New Roman"/>
+          <w:color w:val="CCCCCC"/>
+          <w:sz w:val="18"/>
+          <w:szCs w:val="23"/>
+          <w:lang w:val="en-US" w:eastAsia="ru-RU"/>
+        </w:rPr>
+        <w:t xml:space="preserve"> </w:t>
+      </w:r>
+      <w:r>
+        <w:rPr>
+          <w:rFonts w:ascii="Consolas" w:eastAsia="Times New Roman" w:hAnsi="Consolas" w:cs="Times New Roman"/>
+          <w:color w:val="CCCCCC"/>
+          <w:sz w:val="18"/>
+          <w:szCs w:val="23"/>
+          <w:lang w:val="en-US" w:eastAsia="ru-RU"/>
+        </w:rPr>
+        <w:t> </w:t>
+      </w:r>
+      <w:r>
+        <w:rPr>
+          <w:rFonts w:ascii="Consolas" w:eastAsia="Times New Roman" w:hAnsi="Consolas" w:cs="Times New Roman"/>
+          <w:color w:val="CCCCCC"/>
+          <w:sz w:val="18"/>
+          <w:szCs w:val="23"/>
+          <w:lang w:val="en-US" w:eastAsia="ru-RU"/>
+        </w:rPr>
+        <w:t xml:space="preserve"> </w:t>
+      </w:r>
+      <w:r>
+        <w:rPr>
+          <w:rFonts w:ascii="Consolas" w:eastAsia="Times New Roman" w:hAnsi="Consolas" w:cs="Times New Roman"/>
+          <w:color w:val="CCCCCC"/>
+          <w:sz w:val="18"/>
+          <w:szCs w:val="23"/>
+          <w:lang w:val="en-US" w:eastAsia="ru-RU"/>
+        </w:rPr>
+        <w:t> </w:t>
+      </w:r>
+      <w:r>
+        <w:rPr>
+          <w:rFonts w:ascii="Consolas" w:eastAsia="Times New Roman" w:hAnsi="Consolas" w:cs="Times New Roman"/>
+          <w:color w:val="CCCCCC"/>
+          <w:sz w:val="18"/>
+          <w:szCs w:val="23"/>
+          <w:lang w:val="en-US" w:eastAsia="ru-RU"/>
+        </w:rPr>
+        <w:t xml:space="preserve"> </w:t>
       </w:r>
       <w:r>
         <w:rPr>
@@ -31350,7 +31666,7 @@
           <w:color w:val="CCCCCC"/>
           <w:sz w:val="18"/>
           <w:szCs w:val="23"/>
-          <w:lang w:eastAsia="ru-RU"/>
+          <w:lang w:val="en-US" w:eastAsia="ru-RU"/>
         </w:rPr>
       </w:pPr>
       <w:r>
@@ -31361,7 +31677,117 @@
           <w:szCs w:val="23"/>
           <w:lang w:val="en-US" w:eastAsia="ru-RU"/>
         </w:rPr>
-        <w:t xml:space="preserve">            </w:t>
+        <w:t> </w:t>
+      </w:r>
+      <w:r>
+        <w:rPr>
+          <w:rFonts w:ascii="Consolas" w:eastAsia="Times New Roman" w:hAnsi="Consolas" w:cs="Times New Roman"/>
+          <w:color w:val="CCCCCC"/>
+          <w:sz w:val="18"/>
+          <w:szCs w:val="23"/>
+          <w:lang w:val="en-US" w:eastAsia="ru-RU"/>
+        </w:rPr>
+        <w:t xml:space="preserve"> </w:t>
+      </w:r>
+      <w:r>
+        <w:rPr>
+          <w:rFonts w:ascii="Consolas" w:eastAsia="Times New Roman" w:hAnsi="Consolas" w:cs="Times New Roman"/>
+          <w:color w:val="CCCCCC"/>
+          <w:sz w:val="18"/>
+          <w:szCs w:val="23"/>
+          <w:lang w:val="en-US" w:eastAsia="ru-RU"/>
+        </w:rPr>
+        <w:t> </w:t>
+      </w:r>
+      <w:r>
+        <w:rPr>
+          <w:rFonts w:ascii="Consolas" w:eastAsia="Times New Roman" w:hAnsi="Consolas" w:cs="Times New Roman"/>
+          <w:color w:val="CCCCCC"/>
+          <w:sz w:val="18"/>
+          <w:szCs w:val="23"/>
+          <w:lang w:val="en-US" w:eastAsia="ru-RU"/>
+        </w:rPr>
+        <w:t xml:space="preserve"> </w:t>
+      </w:r>
+      <w:r>
+        <w:rPr>
+          <w:rFonts w:ascii="Consolas" w:eastAsia="Times New Roman" w:hAnsi="Consolas" w:cs="Times New Roman"/>
+          <w:color w:val="CCCCCC"/>
+          <w:sz w:val="18"/>
+          <w:szCs w:val="23"/>
+          <w:lang w:val="en-US" w:eastAsia="ru-RU"/>
+        </w:rPr>
+        <w:t> </w:t>
+      </w:r>
+      <w:r>
+        <w:rPr>
+          <w:rFonts w:ascii="Consolas" w:eastAsia="Times New Roman" w:hAnsi="Consolas" w:cs="Times New Roman"/>
+          <w:color w:val="CCCCCC"/>
+          <w:sz w:val="18"/>
+          <w:szCs w:val="23"/>
+          <w:lang w:val="en-US" w:eastAsia="ru-RU"/>
+        </w:rPr>
+        <w:t xml:space="preserve"> </w:t>
+      </w:r>
+      <w:r>
+        <w:rPr>
+          <w:rFonts w:ascii="Consolas" w:eastAsia="Times New Roman" w:hAnsi="Consolas" w:cs="Times New Roman"/>
+          <w:color w:val="CCCCCC"/>
+          <w:sz w:val="18"/>
+          <w:szCs w:val="23"/>
+          <w:lang w:val="en-US" w:eastAsia="ru-RU"/>
+        </w:rPr>
+        <w:t> </w:t>
+      </w:r>
+      <w:r>
+        <w:rPr>
+          <w:rFonts w:ascii="Consolas" w:eastAsia="Times New Roman" w:hAnsi="Consolas" w:cs="Times New Roman"/>
+          <w:color w:val="CCCCCC"/>
+          <w:sz w:val="18"/>
+          <w:szCs w:val="23"/>
+          <w:lang w:val="en-US" w:eastAsia="ru-RU"/>
+        </w:rPr>
+        <w:t xml:space="preserve"> </w:t>
+      </w:r>
+      <w:r>
+        <w:rPr>
+          <w:rFonts w:ascii="Consolas" w:eastAsia="Times New Roman" w:hAnsi="Consolas" w:cs="Times New Roman"/>
+          <w:color w:val="CCCCCC"/>
+          <w:sz w:val="18"/>
+          <w:szCs w:val="23"/>
+          <w:lang w:val="en-US" w:eastAsia="ru-RU"/>
+        </w:rPr>
+        <w:t> </w:t>
+      </w:r>
+      <w:r>
+        <w:rPr>
+          <w:rFonts w:ascii="Consolas" w:eastAsia="Times New Roman" w:hAnsi="Consolas" w:cs="Times New Roman"/>
+          <w:color w:val="CCCCCC"/>
+          <w:sz w:val="18"/>
+          <w:szCs w:val="23"/>
+          <w:lang w:val="en-US" w:eastAsia="ru-RU"/>
+        </w:rPr>
+        <w:t xml:space="preserve"> </w:t>
+      </w:r>
+      <w:r>
+        <w:rPr>
+          <w:rFonts w:ascii="Consolas" w:eastAsia="Times New Roman" w:hAnsi="Consolas" w:cs="Times New Roman"/>
+          <w:color w:val="CCCCCC"/>
+          <w:sz w:val="18"/>
+          <w:szCs w:val="23"/>
+          <w:lang w:val="en-US" w:eastAsia="ru-RU"/>
+        </w:rPr>
+        <w:t> </w:t>
+      </w:r>
+      <w:r>
+        <w:rPr>
+          <w:rFonts w:ascii="Consolas" w:eastAsia="Times New Roman" w:hAnsi="Consolas" w:cs="Times New Roman"/>
+          <w:color w:val="CCCCCC"/>
+          <w:sz w:val="18"/>
+          <w:szCs w:val="23"/>
+          <w:lang w:val="en-US" w:eastAsia="ru-RU"/>
+        </w:rPr>
+        <w:t xml:space="preserve"> </w:t>
       </w:r>
       <w:r>
         <w:rPr>
@@ -31369,7 +31795,7 @@
           <w:color w:val="808080"/>
           <w:sz w:val="18"/>
           <w:szCs w:val="23"/>
-          <w:lang w:eastAsia="ru-RU"/>
+          <w:lang w:val="en-US" w:eastAsia="ru-RU"/>
         </w:rPr>
         <w:t>&lt;/</w:t>
       </w:r>
@@ -31379,7 +31805,7 @@
           <w:color w:val="4EC9B0"/>
           <w:sz w:val="18"/>
           <w:szCs w:val="23"/>
-          <w:lang w:eastAsia="ru-RU"/>
+          <w:lang w:val="en-US" w:eastAsia="ru-RU"/>
         </w:rPr>
         <w:t>I18nextProvider</w:t>
       </w:r>
@@ -31389,7 +31815,7 @@
           <w:color w:val="808080"/>
           <w:sz w:val="18"/>
           <w:szCs w:val="23"/>
-          <w:lang w:eastAsia="ru-RU"/>
+          <w:lang w:val="en-US" w:eastAsia="ru-RU"/>
         </w:rPr>
         <w:t>&gt;</w:t>
       </w:r>
@@ -31399,7 +31825,7 @@
           <w:color w:val="CCCCCC"/>
           <w:sz w:val="18"/>
           <w:szCs w:val="23"/>
-          <w:lang w:eastAsia="ru-RU"/>
+          <w:lang w:val="en-US" w:eastAsia="ru-RU"/>
         </w:rPr>
         <w:t>,</w:t>
       </w:r>
@@ -31411,6 +31837,7 @@
         <w:rPr>
           <w:sz w:val="20"/>
           <w:szCs w:val="20"/>
+          <w:lang w:val="en-US"/>
         </w:rPr>
       </w:pPr>
     </w:p>
@@ -31498,6 +31925,327 @@
           <w:szCs w:val="20"/>
         </w:rPr>
       </w:pPr>
+    </w:p>
+    <w:p>
+      <w:pPr>
+        <w:spacing w:after="40"/>
+        <w:jc w:val="both"/>
+        <w:rPr>
+          <w:b/>
+          <w:sz w:val="20"/>
+          <w:szCs w:val="20"/>
+        </w:rPr>
+      </w:pPr>
+      <w:r>
+        <w:rPr>
+          <w:b/>
+          <w:sz w:val="20"/>
+          <w:szCs w:val="20"/>
+        </w:rPr>
+        <w:t>Сначала нужно делать простые тесты</w:t>
+      </w:r>
+      <w:r>
+        <w:rPr>
+          <w:b/>
+          <w:sz w:val="20"/>
+          <w:szCs w:val="20"/>
+        </w:rPr>
+        <w:t xml:space="preserve">. </w:t>
+      </w:r>
+      <w:r>
+        <w:rPr>
+          <w:b/>
+          <w:sz w:val="20"/>
+          <w:szCs w:val="20"/>
+        </w:rPr>
+        <w:t>Ч</w:t>
+      </w:r>
+      <w:r>
+        <w:rPr>
+          <w:b/>
+          <w:sz w:val="20"/>
+          <w:szCs w:val="20"/>
+        </w:rPr>
+        <w:t>тобы настроить тестовую среду и убрать возможные ошибки</w:t>
+      </w:r>
+    </w:p>
+    <w:p>
+      <w:pPr>
+        <w:spacing w:after="40"/>
+        <w:jc w:val="both"/>
+        <w:rPr>
+          <w:b/>
+          <w:sz w:val="20"/>
+          <w:szCs w:val="20"/>
+        </w:rPr>
+      </w:pPr>
+    </w:p>
+    <w:p>
+      <w:pPr>
+        <w:spacing w:after="40"/>
+        <w:jc w:val="both"/>
+        <w:rPr>
+          <w:sz w:val="20"/>
+          <w:szCs w:val="20"/>
+        </w:rPr>
+      </w:pPr>
+      <w:r>
+        <w:rPr>
+          <w:sz w:val="20"/>
+          <w:szCs w:val="20"/>
+        </w:rPr>
+        <w:t xml:space="preserve">После добавления и настройки </w:t>
+      </w:r>
+      <w:r>
+        <w:rPr>
+          <w:sz w:val="20"/>
+          <w:szCs w:val="20"/>
+          <w:lang w:val="en-US"/>
+        </w:rPr>
+        <w:t>react</w:t>
+      </w:r>
+      <w:r>
+        <w:rPr>
+          <w:sz w:val="20"/>
+          <w:szCs w:val="20"/>
+        </w:rPr>
+        <w:t xml:space="preserve"> </w:t>
+      </w:r>
+      <w:r>
+        <w:rPr>
+          <w:sz w:val="20"/>
+          <w:szCs w:val="20"/>
+          <w:lang w:val="en-US"/>
+        </w:rPr>
+        <w:t>testing</w:t>
+      </w:r>
+      <w:r>
+        <w:rPr>
+          <w:sz w:val="20"/>
+          <w:szCs w:val="20"/>
+        </w:rPr>
+        <w:t xml:space="preserve"> </w:t>
+      </w:r>
+      <w:r>
+        <w:rPr>
+          <w:sz w:val="20"/>
+          <w:szCs w:val="20"/>
+          <w:lang w:val="en-US"/>
+        </w:rPr>
+        <w:t>library</w:t>
+      </w:r>
+      <w:r>
+        <w:rPr>
+          <w:sz w:val="20"/>
+          <w:szCs w:val="20"/>
+        </w:rPr>
+        <w:t xml:space="preserve"> </w:t>
+      </w:r>
+      <w:r>
+        <w:rPr>
+          <w:sz w:val="20"/>
+          <w:szCs w:val="20"/>
+        </w:rPr>
+        <w:t>в прошлом уроке появились проблемы с импортами</w:t>
+      </w:r>
+    </w:p>
+    <w:p>
+      <w:pPr>
+        <w:spacing w:after="40"/>
+        <w:jc w:val="both"/>
+        <w:rPr>
+          <w:sz w:val="20"/>
+          <w:szCs w:val="20"/>
+          <w:lang w:val="en-US"/>
+        </w:rPr>
+      </w:pPr>
+      <w:r>
+        <w:rPr>
+          <w:sz w:val="20"/>
+          <w:szCs w:val="20"/>
+          <w:lang w:val="en-US"/>
+        </w:rPr>
+        <w:t>import cls from './Sidebar.module.scss';</w:t>
+      </w:r>
+    </w:p>
+    <w:p>
+      <w:pPr>
+        <w:spacing w:after="40"/>
+        <w:jc w:val="both"/>
+        <w:rPr>
+          <w:sz w:val="20"/>
+          <w:szCs w:val="20"/>
+          <w:lang w:val="en-US"/>
+        </w:rPr>
+      </w:pPr>
+      <w:r>
+        <w:rPr>
+          <w:sz w:val="20"/>
+          <w:szCs w:val="20"/>
+          <w:lang w:val="en-US"/>
+        </w:rPr>
+        <w:t>«</w:t>
+      </w:r>
+      <w:r>
+        <w:rPr>
+          <w:i/>
+          <w:sz w:val="20"/>
+          <w:szCs w:val="20"/>
+          <w:lang w:val="en-US"/>
+        </w:rPr>
+        <w:t>Cannot find module './Sidebar.module.scss' or its corresponding type declarations.ts(2307</w:t>
+      </w:r>
+      <w:r>
+        <w:rPr>
+          <w:sz w:val="20"/>
+          <w:szCs w:val="20"/>
+          <w:lang w:val="en-US"/>
+        </w:rPr>
+        <w:t>)»</w:t>
+      </w:r>
+    </w:p>
+    <w:p>
+      <w:pPr>
+        <w:spacing w:after="40"/>
+        <w:jc w:val="both"/>
+        <w:rPr>
+          <w:sz w:val="20"/>
+          <w:szCs w:val="20"/>
+        </w:rPr>
+      </w:pPr>
+      <w:r>
+        <w:rPr>
+          <w:sz w:val="20"/>
+          <w:szCs w:val="20"/>
+        </w:rPr>
+        <w:t xml:space="preserve">Чтоб исправить надо в </w:t>
+      </w:r>
+      <w:r>
+        <w:rPr>
+          <w:sz w:val="20"/>
+          <w:szCs w:val="20"/>
+          <w:lang w:val="en-US"/>
+        </w:rPr>
+        <w:t>tsconfig</w:t>
+      </w:r>
+      <w:r>
+        <w:rPr>
+          <w:sz w:val="20"/>
+          <w:szCs w:val="20"/>
+        </w:rPr>
+        <w:t>.</w:t>
+      </w:r>
+      <w:r>
+        <w:rPr>
+          <w:sz w:val="20"/>
+          <w:szCs w:val="20"/>
+          <w:lang w:val="en-US"/>
+        </w:rPr>
+        <w:t>json</w:t>
+      </w:r>
+      <w:r>
+        <w:rPr>
+          <w:sz w:val="20"/>
+          <w:szCs w:val="20"/>
+        </w:rPr>
+        <w:t xml:space="preserve"> </w:t>
+      </w:r>
+      <w:r>
+        <w:rPr>
+          <w:sz w:val="20"/>
+          <w:szCs w:val="20"/>
+        </w:rPr>
+        <w:t xml:space="preserve">в поле </w:t>
+      </w:r>
+      <w:r>
+        <w:rPr>
+          <w:sz w:val="20"/>
+          <w:szCs w:val="20"/>
+          <w:lang w:val="en-US"/>
+        </w:rPr>
+        <w:t>include</w:t>
+      </w:r>
+      <w:r>
+        <w:rPr>
+          <w:sz w:val="20"/>
+          <w:szCs w:val="20"/>
+        </w:rPr>
+        <w:t xml:space="preserve"> </w:t>
+      </w:r>
+      <w:r>
+        <w:rPr>
+          <w:sz w:val="20"/>
+          <w:szCs w:val="20"/>
+        </w:rPr>
+        <w:t xml:space="preserve">добавить регулярку на все файлы компонентов </w:t>
+      </w:r>
+    </w:p>
+    <w:p>
+      <w:pPr>
+        <w:spacing w:after="40"/>
+        <w:jc w:val="both"/>
+        <w:rPr>
+          <w:sz w:val="20"/>
+          <w:szCs w:val="20"/>
+          <w:lang w:val="en-US"/>
+        </w:rPr>
+      </w:pPr>
+      <w:r>
+        <w:rPr>
+          <w:sz w:val="20"/>
+          <w:szCs w:val="20"/>
+          <w:lang w:val="en-US"/>
+        </w:rPr>
+        <w:t>(./src/**/*.ts</w:t>
+      </w:r>
+      <w:r>
+        <w:rPr>
+          <w:sz w:val="20"/>
+          <w:szCs w:val="20"/>
+          <w:lang w:val="en-US"/>
+        </w:rPr>
+        <w:t>x</w:t>
+      </w:r>
+      <w:r>
+        <w:rPr>
+          <w:sz w:val="20"/>
+          <w:szCs w:val="20"/>
+          <w:lang w:val="en-US"/>
+        </w:rPr>
+        <w:t xml:space="preserve">        ,              ./</w:t>
+      </w:r>
+      <w:r>
+        <w:rPr>
+          <w:sz w:val="20"/>
+          <w:szCs w:val="20"/>
+          <w:lang w:val="en-US"/>
+        </w:rPr>
+        <w:t>src</w:t>
+      </w:r>
+      <w:r>
+        <w:rPr>
+          <w:sz w:val="20"/>
+          <w:szCs w:val="20"/>
+          <w:lang w:val="en-US"/>
+        </w:rPr>
+        <w:t>/**/*.</w:t>
+      </w:r>
+      <w:r>
+        <w:rPr>
+          <w:sz w:val="20"/>
+          <w:szCs w:val="20"/>
+          <w:lang w:val="en-US"/>
+        </w:rPr>
+        <w:t>ts</w:t>
+      </w:r>
+      <w:r>
+        <w:rPr>
+          <w:sz w:val="20"/>
+          <w:szCs w:val="20"/>
+          <w:lang w:val="en-US"/>
+        </w:rPr>
+        <w:t>)</w:t>
+      </w:r>
     </w:p>
     <w:p>
       <w:pPr>
@@ -31510,324 +32258,2919 @@
           <w:b/>
           <w:sz w:val="20"/>
           <w:szCs w:val="20"/>
-        </w:rPr>
-      </w:pPr>
-      <w:r>
+          <w:lang w:val="en-US"/>
+        </w:rPr>
+      </w:pPr>
+    </w:p>
+    <w:p>
+      <w:pPr>
+        <w:spacing w:after="40"/>
+        <w:jc w:val="both"/>
+        <w:rPr>
+          <w:sz w:val="20"/>
+          <w:szCs w:val="20"/>
+          <w:lang w:val="en-US"/>
+        </w:rPr>
+      </w:pPr>
+    </w:p>
+    <w:p>
+      <w:pPr>
+        <w:spacing w:after="40"/>
+        <w:jc w:val="both"/>
+        <w:rPr>
+          <w:sz w:val="20"/>
+          <w:szCs w:val="20"/>
+          <w:lang w:val="en-US"/>
+        </w:rPr>
+      </w:pPr>
+    </w:p>
+    <w:p>
+      <w:pPr>
+        <w:spacing w:after="40"/>
+        <w:jc w:val="both"/>
+        <w:rPr>
+          <w:sz w:val="20"/>
+          <w:szCs w:val="20"/>
+          <w:lang w:val="en-US"/>
+        </w:rPr>
+      </w:pPr>
+    </w:p>
+    <w:p>
+      <w:pPr>
+        <w:pBdr>
+          <w:bottom w:val="single" w:sz="6" w:space="1" w:color="auto"/>
+        </w:pBdr>
+        <w:spacing w:after="40"/>
+        <w:jc w:val="both"/>
+        <w:rPr>
+          <w:sz w:val="20"/>
+          <w:szCs w:val="20"/>
+          <w:lang w:val="en-US"/>
+        </w:rPr>
+      </w:pPr>
+      <w:r>
+        <w:rPr>
+          <w:sz w:val="20"/>
+          <w:szCs w:val="20"/>
+          <w:lang w:val="en-US"/>
+        </w:rPr>
+        <w:t>24</w:t>
+      </w:r>
+      <w:r>
+        <w:rPr>
+          <w:sz w:val="20"/>
+          <w:szCs w:val="20"/>
+          <w:lang w:val="en-US"/>
+        </w:rPr>
+        <w:tab/>
+      </w:r>
+      <w:r>
+        <w:rPr>
+          <w:sz w:val="20"/>
+          <w:szCs w:val="20"/>
+          <w:lang w:val="en-US"/>
+        </w:rPr>
+        <w:t>(</w:t>
+      </w:r>
+      <w:bookmarkStart w:id="0" w:name="_GoBack"/>
+      <w:r>
+        <w:rPr>
+          <w:sz w:val="20"/>
+          <w:szCs w:val="20"/>
+          <w:lang w:val="en-US"/>
+        </w:rPr>
+        <w:t>24: add React testing library, storybook</w:t>
+      </w:r>
+      <w:bookmarkEnd w:id="0"/>
+      <w:r>
+        <w:rPr>
+          <w:sz w:val="20"/>
+          <w:szCs w:val="20"/>
+          <w:lang w:val="en-US"/>
+        </w:rPr>
+        <w:t>)</w:t>
+      </w:r>
+    </w:p>
+    <w:p>
+      <w:pPr>
+        <w:spacing w:after="40"/>
+        <w:jc w:val="both"/>
         <w:rPr>
           <w:b/>
           <w:sz w:val="20"/>
           <w:szCs w:val="20"/>
-        </w:rPr>
-        <w:t>ТЕСТЫ ПРОСТЫЕ. Делаются чтобы настроить тестовую среду и убрать возможные ошибки</w:t>
-      </w:r>
-    </w:p>
-    <w:p>
-      <w:pPr>
-        <w:spacing w:after="40"/>
-        <w:jc w:val="both"/>
-        <w:rPr>
-          <w:sz w:val="20"/>
-          <w:szCs w:val="20"/>
-        </w:rPr>
-      </w:pPr>
-    </w:p>
-    <w:p>
-      <w:pPr>
-        <w:spacing w:after="40"/>
-        <w:jc w:val="both"/>
-        <w:rPr>
-          <w:sz w:val="20"/>
-          <w:szCs w:val="20"/>
-        </w:rPr>
-      </w:pPr>
-    </w:p>
-    <w:p>
-      <w:pPr>
-        <w:spacing w:after="40"/>
-        <w:jc w:val="both"/>
-        <w:rPr>
-          <w:sz w:val="20"/>
-          <w:szCs w:val="20"/>
-        </w:rPr>
-      </w:pPr>
-    </w:p>
-    <w:p>
-      <w:pPr>
-        <w:spacing w:after="40"/>
-        <w:jc w:val="both"/>
-        <w:rPr>
-          <w:sz w:val="20"/>
-          <w:szCs w:val="20"/>
-        </w:rPr>
-      </w:pPr>
-    </w:p>
-    <w:p>
-      <w:pPr>
-        <w:spacing w:after="40"/>
-        <w:jc w:val="both"/>
-        <w:rPr>
-          <w:sz w:val="20"/>
-          <w:szCs w:val="20"/>
-        </w:rPr>
-      </w:pPr>
-    </w:p>
-    <w:p>
-      <w:pPr>
-        <w:spacing w:after="40"/>
-        <w:jc w:val="both"/>
-        <w:rPr>
-          <w:sz w:val="20"/>
-          <w:szCs w:val="20"/>
-        </w:rPr>
-      </w:pPr>
-    </w:p>
-    <w:p>
-      <w:pPr>
-        <w:spacing w:after="40"/>
-        <w:jc w:val="both"/>
-        <w:rPr>
-          <w:sz w:val="20"/>
-          <w:szCs w:val="20"/>
-        </w:rPr>
-      </w:pPr>
-    </w:p>
-    <w:p>
-      <w:pPr>
-        <w:spacing w:after="40"/>
-        <w:jc w:val="both"/>
-        <w:rPr>
-          <w:sz w:val="20"/>
-          <w:szCs w:val="20"/>
-        </w:rPr>
-      </w:pPr>
-    </w:p>
-    <w:p>
-      <w:pPr>
-        <w:spacing w:after="40"/>
-        <w:jc w:val="both"/>
-        <w:rPr>
-          <w:sz w:val="20"/>
-          <w:szCs w:val="20"/>
-        </w:rPr>
-      </w:pPr>
-    </w:p>
-    <w:p>
-      <w:pPr>
-        <w:spacing w:after="40"/>
-        <w:jc w:val="both"/>
-        <w:rPr>
-          <w:sz w:val="20"/>
-          <w:szCs w:val="20"/>
-        </w:rPr>
-      </w:pPr>
-    </w:p>
-    <w:p>
-      <w:pPr>
-        <w:spacing w:after="40"/>
-        <w:jc w:val="both"/>
-        <w:rPr>
-          <w:sz w:val="20"/>
-          <w:szCs w:val="20"/>
-        </w:rPr>
-      </w:pPr>
-    </w:p>
-    <w:p>
-      <w:pPr>
-        <w:spacing w:after="40"/>
-        <w:jc w:val="both"/>
-        <w:rPr>
-          <w:sz w:val="20"/>
-          <w:szCs w:val="20"/>
-        </w:rPr>
-      </w:pPr>
-    </w:p>
-    <w:p>
-      <w:pPr>
-        <w:spacing w:after="40"/>
-        <w:jc w:val="both"/>
-        <w:rPr>
-          <w:sz w:val="20"/>
-          <w:szCs w:val="20"/>
-        </w:rPr>
-      </w:pPr>
-    </w:p>
-    <w:p>
-      <w:pPr>
-        <w:spacing w:after="40"/>
-        <w:jc w:val="both"/>
-        <w:rPr>
-          <w:sz w:val="20"/>
-          <w:szCs w:val="20"/>
-        </w:rPr>
-      </w:pPr>
-    </w:p>
-    <w:p>
-      <w:pPr>
-        <w:spacing w:after="40"/>
-        <w:jc w:val="both"/>
-        <w:rPr>
-          <w:sz w:val="20"/>
-          <w:szCs w:val="20"/>
-        </w:rPr>
-      </w:pPr>
-    </w:p>
-    <w:p>
-      <w:pPr>
-        <w:spacing w:after="40"/>
-        <w:jc w:val="both"/>
-        <w:rPr>
-          <w:sz w:val="20"/>
-          <w:szCs w:val="20"/>
-        </w:rPr>
-      </w:pPr>
-    </w:p>
-    <w:p>
-      <w:pPr>
-        <w:spacing w:after="40"/>
-        <w:jc w:val="both"/>
-        <w:rPr>
-          <w:sz w:val="20"/>
-          <w:szCs w:val="20"/>
-        </w:rPr>
-      </w:pPr>
-    </w:p>
-    <w:p>
-      <w:pPr>
-        <w:spacing w:after="40"/>
-        <w:jc w:val="both"/>
-        <w:rPr>
-          <w:sz w:val="20"/>
-          <w:szCs w:val="20"/>
-        </w:rPr>
-      </w:pPr>
-    </w:p>
-    <w:p>
-      <w:pPr>
-        <w:spacing w:after="40"/>
-        <w:jc w:val="both"/>
-        <w:rPr>
-          <w:sz w:val="20"/>
-          <w:szCs w:val="20"/>
-        </w:rPr>
-      </w:pPr>
-    </w:p>
-    <w:p>
-      <w:pPr>
-        <w:spacing w:after="40"/>
-        <w:jc w:val="both"/>
-        <w:rPr>
-          <w:sz w:val="20"/>
-          <w:szCs w:val="20"/>
-        </w:rPr>
-      </w:pPr>
-    </w:p>
-    <w:p>
-      <w:pPr>
-        <w:spacing w:after="40"/>
-        <w:jc w:val="both"/>
-        <w:rPr>
-          <w:sz w:val="20"/>
-          <w:szCs w:val="20"/>
-        </w:rPr>
-      </w:pPr>
-    </w:p>
-    <w:p>
-      <w:pPr>
-        <w:spacing w:after="40"/>
-        <w:jc w:val="both"/>
-        <w:rPr>
-          <w:sz w:val="20"/>
-          <w:szCs w:val="20"/>
-        </w:rPr>
-      </w:pPr>
-    </w:p>
-    <w:p>
-      <w:pPr>
-        <w:spacing w:after="40"/>
-        <w:jc w:val="both"/>
-        <w:rPr>
-          <w:sz w:val="20"/>
-          <w:szCs w:val="20"/>
-        </w:rPr>
-      </w:pPr>
-    </w:p>
-    <w:p>
-      <w:pPr>
-        <w:spacing w:after="40"/>
-        <w:jc w:val="both"/>
-        <w:rPr>
-          <w:sz w:val="20"/>
-          <w:szCs w:val="20"/>
-        </w:rPr>
-      </w:pPr>
-    </w:p>
-    <w:p>
-      <w:pPr>
-        <w:spacing w:after="40"/>
-        <w:jc w:val="both"/>
-        <w:rPr>
-          <w:sz w:val="20"/>
-          <w:szCs w:val="20"/>
-        </w:rPr>
-      </w:pPr>
-    </w:p>
-    <w:p>
-      <w:pPr>
-        <w:spacing w:after="40"/>
-        <w:jc w:val="both"/>
-        <w:rPr>
-          <w:sz w:val="20"/>
-          <w:szCs w:val="20"/>
-        </w:rPr>
-      </w:pPr>
-    </w:p>
-    <w:p>
-      <w:pPr>
-        <w:spacing w:after="40"/>
-        <w:jc w:val="both"/>
-        <w:rPr>
-          <w:sz w:val="20"/>
-          <w:szCs w:val="20"/>
-        </w:rPr>
-      </w:pPr>
-    </w:p>
-    <w:p>
-      <w:pPr>
-        <w:spacing w:after="40"/>
-        <w:jc w:val="both"/>
-        <w:rPr>
-          <w:sz w:val="20"/>
-          <w:szCs w:val="20"/>
-        </w:rPr>
-      </w:pPr>
-    </w:p>
-    <w:p>
-      <w:pPr>
-        <w:spacing w:after="40"/>
-        <w:jc w:val="both"/>
-        <w:rPr>
-          <w:sz w:val="20"/>
-          <w:szCs w:val="20"/>
-        </w:rPr>
-      </w:pPr>
-    </w:p>
-    <w:p>
-      <w:pPr>
-        <w:spacing w:after="40"/>
-        <w:jc w:val="both"/>
-        <w:rPr>
-          <w:sz w:val="20"/>
-          <w:szCs w:val="20"/>
-        </w:rPr>
-      </w:pPr>
-    </w:p>
-    <w:p>
-      <w:pPr>
-        <w:spacing w:after="40"/>
-        <w:jc w:val="both"/>
-        <w:rPr>
-          <w:sz w:val="20"/>
-          <w:szCs w:val="20"/>
+          <w:lang w:val="en-US"/>
+        </w:rPr>
+      </w:pPr>
+      <w:r>
+        <w:rPr>
+          <w:b/>
+          <w:sz w:val="20"/>
+          <w:szCs w:val="20"/>
+          <w:lang w:val="en-US"/>
+        </w:rPr>
+        <w:t>STORYBOOK</w:t>
+      </w:r>
+    </w:p>
+    <w:p>
+      <w:pPr>
+        <w:spacing w:after="40"/>
+        <w:jc w:val="both"/>
+        <w:rPr>
+          <w:sz w:val="20"/>
+          <w:szCs w:val="20"/>
+        </w:rPr>
+      </w:pPr>
+      <w:r>
+        <w:rPr>
+          <w:sz w:val="20"/>
+          <w:szCs w:val="20"/>
+        </w:rPr>
+        <w:t>«</w:t>
+      </w:r>
+      <w:r>
+        <w:rPr>
+          <w:i/>
+          <w:sz w:val="20"/>
+          <w:szCs w:val="20"/>
+        </w:rPr>
+        <w:t>Здесь создаются разные состояния для компонентов чтобы другие разработчики могли посмотреть как они выглядят, какие состояния могут принимать</w:t>
+      </w:r>
+      <w:r>
+        <w:rPr>
+          <w:sz w:val="20"/>
+          <w:szCs w:val="20"/>
+        </w:rPr>
+        <w:t>.»</w:t>
+      </w:r>
+    </w:p>
+    <w:p>
+      <w:pPr>
+        <w:spacing w:after="40"/>
+        <w:jc w:val="both"/>
+        <w:rPr>
+          <w:sz w:val="20"/>
+          <w:szCs w:val="20"/>
+          <w:lang w:val="en-US"/>
+        </w:rPr>
+      </w:pPr>
+      <w:r>
+        <w:rPr>
+          <w:sz w:val="20"/>
+          <w:szCs w:val="20"/>
+        </w:rPr>
+        <w:t>Гугл</w:t>
+      </w:r>
+      <w:r>
+        <w:rPr>
+          <w:sz w:val="20"/>
+          <w:szCs w:val="20"/>
+          <w:lang w:val="en-US"/>
+        </w:rPr>
+        <w:t xml:space="preserve"> – </w:t>
+      </w:r>
+      <w:r>
+        <w:rPr>
+          <w:sz w:val="20"/>
+          <w:szCs w:val="20"/>
+          <w:lang w:val="en-US"/>
+        </w:rPr>
+        <w:t xml:space="preserve">storybook webpack 5 - </w:t>
+      </w:r>
+      <w:r>
+        <w:rPr>
+          <w:sz w:val="20"/>
+          <w:szCs w:val="20"/>
+          <w:lang w:val="en-US"/>
+        </w:rPr>
+        <w:t>npx sb init --builder webpack5</w:t>
+      </w:r>
+    </w:p>
+    <w:p>
+      <w:pPr>
+        <w:spacing w:after="40"/>
+        <w:jc w:val="both"/>
+        <w:rPr>
+          <w:sz w:val="20"/>
+          <w:szCs w:val="20"/>
+        </w:rPr>
+      </w:pPr>
+      <w:r>
+        <w:rPr>
+          <w:sz w:val="20"/>
+          <w:szCs w:val="20"/>
+        </w:rPr>
+        <w:t>После установки появляются папки:</w:t>
+      </w:r>
+    </w:p>
+    <w:p>
+      <w:pPr>
+        <w:pStyle w:val="a4"/>
+        <w:numPr>
+          <w:ilvl w:val="0"/>
+          <w:numId w:val="2"/>
+        </w:numPr>
+        <w:spacing w:after="40"/>
+        <w:jc w:val="both"/>
+        <w:rPr>
+          <w:sz w:val="20"/>
+          <w:szCs w:val="20"/>
+        </w:rPr>
+      </w:pPr>
+      <w:r>
+        <w:rPr>
+          <w:sz w:val="20"/>
+          <w:szCs w:val="20"/>
+        </w:rPr>
+        <w:t xml:space="preserve">в корне </w:t>
+      </w:r>
+      <w:r>
+        <w:rPr>
+          <w:sz w:val="20"/>
+          <w:szCs w:val="20"/>
+        </w:rPr>
+        <w:t>.</w:t>
+      </w:r>
+      <w:r>
+        <w:rPr>
+          <w:sz w:val="20"/>
+          <w:szCs w:val="20"/>
+          <w:lang w:val="en-US"/>
+        </w:rPr>
+        <w:t>storybook</w:t>
+      </w:r>
+      <w:r>
+        <w:rPr>
+          <w:sz w:val="20"/>
+          <w:szCs w:val="20"/>
+          <w:lang w:val="en-US"/>
+        </w:rPr>
+        <w:tab/>
+        <w:t xml:space="preserve">- </w:t>
+      </w:r>
+      <w:r>
+        <w:rPr>
+          <w:sz w:val="20"/>
+          <w:szCs w:val="20"/>
+        </w:rPr>
+        <w:t>настройки</w:t>
+      </w:r>
+    </w:p>
+    <w:p>
+      <w:pPr>
+        <w:pStyle w:val="a4"/>
+        <w:numPr>
+          <w:ilvl w:val="0"/>
+          <w:numId w:val="2"/>
+        </w:numPr>
+        <w:spacing w:after="40"/>
+        <w:jc w:val="both"/>
+        <w:rPr>
+          <w:sz w:val="20"/>
+          <w:szCs w:val="20"/>
+        </w:rPr>
+      </w:pPr>
+      <w:r>
+        <w:rPr>
+          <w:sz w:val="20"/>
+          <w:szCs w:val="20"/>
+          <w:lang w:val="en-US"/>
+        </w:rPr>
+        <w:t>src</w:t>
+      </w:r>
+      <w:r>
+        <w:rPr>
+          <w:sz w:val="20"/>
+          <w:szCs w:val="20"/>
+        </w:rPr>
+        <w:t>/</w:t>
+      </w:r>
+      <w:r>
+        <w:rPr>
+          <w:sz w:val="20"/>
+          <w:szCs w:val="20"/>
+          <w:lang w:val="en-US"/>
+        </w:rPr>
+        <w:t>stories</w:t>
+      </w:r>
+      <w:r>
+        <w:rPr>
+          <w:sz w:val="20"/>
+          <w:szCs w:val="20"/>
+        </w:rPr>
+        <w:tab/>
+      </w:r>
+      <w:r>
+        <w:rPr>
+          <w:sz w:val="20"/>
+          <w:szCs w:val="20"/>
+        </w:rPr>
+        <w:tab/>
+      </w:r>
+      <w:r>
+        <w:rPr>
+          <w:sz w:val="20"/>
+          <w:szCs w:val="20"/>
+        </w:rPr>
+        <w:t>- примеры</w:t>
+      </w:r>
+      <w:r>
+        <w:rPr>
+          <w:sz w:val="20"/>
+          <w:szCs w:val="20"/>
+        </w:rPr>
+        <w:t xml:space="preserve"> использования</w:t>
+      </w:r>
+      <w:r>
+        <w:rPr>
+          <w:sz w:val="20"/>
+          <w:szCs w:val="20"/>
+        </w:rPr>
+        <w:t xml:space="preserve"> «из коробки»</w:t>
+      </w:r>
+    </w:p>
+    <w:p>
+      <w:pPr>
+        <w:spacing w:after="40"/>
+        <w:jc w:val="both"/>
+        <w:rPr>
+          <w:sz w:val="20"/>
+          <w:szCs w:val="20"/>
+        </w:rPr>
+      </w:pPr>
+      <w:r>
+        <w:rPr>
+          <w:sz w:val="20"/>
+          <w:szCs w:val="20"/>
+          <w:lang w:val="en-US"/>
+        </w:rPr>
+        <w:t>storybook</w:t>
+      </w:r>
+      <w:r>
+        <w:rPr>
+          <w:sz w:val="20"/>
+          <w:szCs w:val="20"/>
+        </w:rPr>
+        <w:t xml:space="preserve"> из корня перенесли в </w:t>
+      </w:r>
+      <w:r>
+        <w:rPr>
+          <w:sz w:val="20"/>
+          <w:szCs w:val="20"/>
+          <w:lang w:val="en-US"/>
+        </w:rPr>
+        <w:t>config</w:t>
+      </w:r>
+      <w:r>
+        <w:rPr>
+          <w:sz w:val="20"/>
+          <w:szCs w:val="20"/>
+        </w:rPr>
+        <w:t>/</w:t>
+      </w:r>
+    </w:p>
+    <w:p>
+      <w:pPr>
+        <w:spacing w:after="40"/>
+        <w:jc w:val="both"/>
+        <w:rPr>
+          <w:sz w:val="20"/>
+          <w:szCs w:val="20"/>
+        </w:rPr>
+      </w:pPr>
+      <w:r>
+        <w:rPr>
+          <w:sz w:val="20"/>
+          <w:szCs w:val="20"/>
+        </w:rPr>
+        <w:t xml:space="preserve">после переноса запустить не удается. Нужно: </w:t>
+      </w:r>
+    </w:p>
+    <w:p>
+      <w:pPr>
+        <w:pStyle w:val="a4"/>
+        <w:numPr>
+          <w:ilvl w:val="0"/>
+          <w:numId w:val="3"/>
+        </w:numPr>
+        <w:spacing w:after="40"/>
+        <w:jc w:val="both"/>
+        <w:rPr>
+          <w:sz w:val="20"/>
+          <w:szCs w:val="20"/>
+        </w:rPr>
+      </w:pPr>
+      <w:r>
+        <w:rPr>
+          <w:sz w:val="20"/>
+          <w:szCs w:val="20"/>
+        </w:rPr>
+        <w:t xml:space="preserve">добавить </w:t>
+      </w:r>
+      <w:r>
+        <w:rPr>
+          <w:sz w:val="20"/>
+          <w:szCs w:val="20"/>
+        </w:rPr>
+        <w:t>флаг в скрипт с указанием нового адреса (</w:t>
+      </w:r>
+      <w:r>
+        <w:rPr>
+          <w:sz w:val="20"/>
+          <w:szCs w:val="20"/>
+        </w:rPr>
+        <w:t>storybook dev -p 6006 -c config/.storybook</w:t>
+      </w:r>
+      <w:r>
+        <w:rPr>
+          <w:sz w:val="20"/>
+          <w:szCs w:val="20"/>
+        </w:rPr>
+        <w:t>)</w:t>
+      </w:r>
+    </w:p>
+    <w:p>
+      <w:pPr>
+        <w:pStyle w:val="a4"/>
+        <w:numPr>
+          <w:ilvl w:val="0"/>
+          <w:numId w:val="3"/>
+        </w:numPr>
+        <w:spacing w:after="40"/>
+        <w:jc w:val="both"/>
+        <w:rPr>
+          <w:sz w:val="20"/>
+          <w:szCs w:val="20"/>
+        </w:rPr>
+      </w:pPr>
+      <w:r>
+        <w:rPr>
+          <w:sz w:val="20"/>
+          <w:szCs w:val="20"/>
+        </w:rPr>
+        <w:t>изменить адреса историй в файле .</w:t>
+      </w:r>
+      <w:r>
+        <w:rPr>
+          <w:sz w:val="20"/>
+          <w:szCs w:val="20"/>
+          <w:lang w:val="en-US"/>
+        </w:rPr>
+        <w:t>storybook</w:t>
+      </w:r>
+      <w:r>
+        <w:rPr>
+          <w:sz w:val="20"/>
+          <w:szCs w:val="20"/>
+        </w:rPr>
+        <w:t>/</w:t>
+      </w:r>
+      <w:r>
+        <w:rPr>
+          <w:sz w:val="20"/>
+          <w:szCs w:val="20"/>
+          <w:lang w:val="en-US"/>
+        </w:rPr>
+        <w:t>main</w:t>
+      </w:r>
+      <w:r>
+        <w:rPr>
+          <w:sz w:val="20"/>
+          <w:szCs w:val="20"/>
+        </w:rPr>
+        <w:t>.</w:t>
+      </w:r>
+      <w:r>
+        <w:rPr>
+          <w:sz w:val="20"/>
+          <w:szCs w:val="20"/>
+          <w:lang w:val="en-US"/>
+        </w:rPr>
+        <w:t>ts</w:t>
+      </w:r>
+    </w:p>
+    <w:p>
+      <w:pPr>
+        <w:spacing w:after="40"/>
+        <w:jc w:val="both"/>
+        <w:rPr>
+          <w:sz w:val="20"/>
+          <w:szCs w:val="20"/>
+        </w:rPr>
+      </w:pPr>
+    </w:p>
+    <w:p>
+      <w:pPr>
+        <w:spacing w:after="40"/>
+        <w:jc w:val="both"/>
+        <w:rPr>
+          <w:sz w:val="20"/>
+          <w:szCs w:val="20"/>
+        </w:rPr>
+      </w:pPr>
+      <w:r>
+        <w:rPr>
+          <w:sz w:val="20"/>
+          <w:szCs w:val="20"/>
+        </w:rPr>
+        <w:t>большинство строрис это копипаста и изменение пропсов, которые нужно передать в компоненты</w:t>
+      </w:r>
+    </w:p>
+    <w:p>
+      <w:pPr>
+        <w:spacing w:after="40"/>
+        <w:jc w:val="both"/>
+        <w:rPr>
+          <w:sz w:val="20"/>
+          <w:szCs w:val="20"/>
+        </w:rPr>
+      </w:pPr>
+      <w:r>
+        <w:rPr>
+          <w:sz w:val="20"/>
+          <w:szCs w:val="20"/>
+        </w:rPr>
+        <w:t xml:space="preserve">пишем первый сторис </w:t>
+      </w:r>
+      <w:r>
+        <w:rPr>
+          <w:sz w:val="20"/>
+          <w:szCs w:val="20"/>
+          <w:lang w:val="en-US"/>
+        </w:rPr>
+        <w:t>src</w:t>
+      </w:r>
+      <w:r>
+        <w:rPr>
+          <w:sz w:val="20"/>
+          <w:szCs w:val="20"/>
+        </w:rPr>
+        <w:t>/</w:t>
+      </w:r>
+      <w:r>
+        <w:rPr>
+          <w:sz w:val="20"/>
+          <w:szCs w:val="20"/>
+          <w:lang w:val="en-US"/>
+        </w:rPr>
+        <w:t>shared</w:t>
+      </w:r>
+      <w:r>
+        <w:rPr>
+          <w:sz w:val="20"/>
+          <w:szCs w:val="20"/>
+        </w:rPr>
+        <w:t>/</w:t>
+      </w:r>
+      <w:r>
+        <w:rPr>
+          <w:sz w:val="20"/>
+          <w:szCs w:val="20"/>
+          <w:lang w:val="en-US"/>
+        </w:rPr>
+        <w:t>ui</w:t>
+      </w:r>
+      <w:r>
+        <w:rPr>
+          <w:sz w:val="20"/>
+          <w:szCs w:val="20"/>
+        </w:rPr>
+        <w:t>/</w:t>
+      </w:r>
+      <w:r>
+        <w:rPr>
+          <w:sz w:val="20"/>
+          <w:szCs w:val="20"/>
+          <w:lang w:val="en-US"/>
+        </w:rPr>
+        <w:t>button</w:t>
+      </w:r>
+      <w:r>
+        <w:rPr>
+          <w:sz w:val="20"/>
+          <w:szCs w:val="20"/>
+        </w:rPr>
+        <w:t>/</w:t>
+      </w:r>
+      <w:r>
+        <w:rPr>
+          <w:sz w:val="20"/>
+          <w:szCs w:val="20"/>
+          <w:lang w:val="en-US"/>
+        </w:rPr>
+        <w:t>Buton</w:t>
+      </w:r>
+      <w:r>
+        <w:rPr>
+          <w:sz w:val="20"/>
+          <w:szCs w:val="20"/>
+        </w:rPr>
+        <w:t>.</w:t>
+      </w:r>
+      <w:r>
+        <w:rPr>
+          <w:sz w:val="20"/>
+          <w:szCs w:val="20"/>
+          <w:lang w:val="en-US"/>
+        </w:rPr>
+        <w:t>stories</w:t>
+      </w:r>
+      <w:r>
+        <w:rPr>
+          <w:sz w:val="20"/>
+          <w:szCs w:val="20"/>
+        </w:rPr>
+        <w:t>.</w:t>
+      </w:r>
+      <w:r>
+        <w:rPr>
+          <w:sz w:val="20"/>
+          <w:szCs w:val="20"/>
+          <w:lang w:val="en-US"/>
+        </w:rPr>
+        <w:t>tsx</w:t>
+      </w:r>
+    </w:p>
+    <w:p>
+      <w:pPr>
+        <w:spacing w:after="40"/>
+        <w:jc w:val="both"/>
+        <w:rPr>
+          <w:sz w:val="20"/>
+          <w:szCs w:val="20"/>
+        </w:rPr>
+      </w:pPr>
+    </w:p>
+    <w:p>
+      <w:pPr>
+        <w:spacing w:after="40"/>
+        <w:jc w:val="both"/>
+        <w:rPr>
+          <w:sz w:val="20"/>
+          <w:szCs w:val="20"/>
+        </w:rPr>
+      </w:pPr>
+      <w:r>
+        <w:rPr>
+          <w:sz w:val="20"/>
+          <w:szCs w:val="20"/>
+        </w:rPr>
+        <w:t xml:space="preserve">сопировали все из примера. Запускаем, ошибка: ругается на абсолютный импорт в компоненте </w:t>
+      </w:r>
+      <w:r>
+        <w:rPr>
+          <w:sz w:val="20"/>
+          <w:szCs w:val="20"/>
+          <w:lang w:val="en-US"/>
+        </w:rPr>
+        <w:t>Button</w:t>
+      </w:r>
+      <w:r>
+        <w:rPr>
+          <w:sz w:val="20"/>
+          <w:szCs w:val="20"/>
+        </w:rPr>
+        <w:t xml:space="preserve"> </w:t>
+      </w:r>
+    </w:p>
+    <w:p>
+      <w:pPr>
+        <w:spacing w:after="40"/>
+        <w:jc w:val="both"/>
+        <w:rPr>
+          <w:sz w:val="20"/>
+          <w:szCs w:val="20"/>
+          <w:lang w:val="en-US"/>
+        </w:rPr>
+      </w:pPr>
+      <w:r>
+        <w:rPr>
+          <w:sz w:val="20"/>
+          <w:szCs w:val="20"/>
+          <w:lang w:val="en-US"/>
+        </w:rPr>
+        <w:t>(import { classNames } from 'shared/lib/classNames/classNames';)</w:t>
+      </w:r>
+    </w:p>
+    <w:p>
+      <w:pPr>
+        <w:spacing w:after="40"/>
+        <w:jc w:val="both"/>
+        <w:rPr>
+          <w:sz w:val="20"/>
+          <w:szCs w:val="20"/>
+        </w:rPr>
+      </w:pPr>
+      <w:r>
+        <w:rPr>
+          <w:sz w:val="20"/>
+          <w:szCs w:val="20"/>
+        </w:rPr>
+        <w:t xml:space="preserve">Т.к. дефолтная конфигурация </w:t>
+      </w:r>
+      <w:r>
+        <w:rPr>
+          <w:sz w:val="20"/>
+          <w:szCs w:val="20"/>
+          <w:lang w:val="en-US"/>
+        </w:rPr>
+        <w:t>storybook</w:t>
+      </w:r>
+      <w:r>
+        <w:rPr>
+          <w:sz w:val="20"/>
+          <w:szCs w:val="20"/>
+        </w:rPr>
+        <w:t xml:space="preserve"> </w:t>
+      </w:r>
+      <w:r>
+        <w:rPr>
+          <w:sz w:val="20"/>
+          <w:szCs w:val="20"/>
+        </w:rPr>
+        <w:t>не знает про абсолютные импорты.</w:t>
+      </w:r>
+    </w:p>
+    <w:p>
+      <w:pPr>
+        <w:spacing w:after="40"/>
+        <w:jc w:val="both"/>
+        <w:rPr>
+          <w:sz w:val="20"/>
+          <w:szCs w:val="20"/>
+        </w:rPr>
+      </w:pPr>
+      <w:r>
+        <w:rPr>
+          <w:sz w:val="20"/>
+          <w:szCs w:val="20"/>
+        </w:rPr>
+        <w:t>Гугл</w:t>
+      </w:r>
+      <w:r>
+        <w:rPr>
+          <w:sz w:val="20"/>
+          <w:szCs w:val="20"/>
+        </w:rPr>
+        <w:t xml:space="preserve"> – </w:t>
+      </w:r>
+      <w:r>
+        <w:rPr>
+          <w:sz w:val="20"/>
+          <w:szCs w:val="20"/>
+          <w:lang w:val="en-US"/>
+        </w:rPr>
+        <w:t>s</w:t>
+      </w:r>
+      <w:r>
+        <w:rPr>
+          <w:sz w:val="20"/>
+          <w:szCs w:val="20"/>
+          <w:lang w:val="en-US"/>
+        </w:rPr>
+        <w:t>torybook</w:t>
+      </w:r>
+      <w:r>
+        <w:rPr>
+          <w:sz w:val="20"/>
+          <w:szCs w:val="20"/>
+        </w:rPr>
+        <w:t xml:space="preserve"> </w:t>
+      </w:r>
+      <w:r>
+        <w:rPr>
+          <w:sz w:val="20"/>
+          <w:szCs w:val="20"/>
+          <w:lang w:val="en-US"/>
+        </w:rPr>
+        <w:t>absolute</w:t>
+      </w:r>
+      <w:r>
+        <w:rPr>
+          <w:sz w:val="20"/>
+          <w:szCs w:val="20"/>
+        </w:rPr>
+        <w:t xml:space="preserve"> </w:t>
+      </w:r>
+      <w:r>
+        <w:rPr>
+          <w:sz w:val="20"/>
+          <w:szCs w:val="20"/>
+          <w:lang w:val="en-US"/>
+        </w:rPr>
+        <w:t>path</w:t>
+      </w:r>
+      <w:r>
+        <w:rPr>
+          <w:sz w:val="20"/>
+          <w:szCs w:val="20"/>
+        </w:rPr>
+        <w:t xml:space="preserve"> – </w:t>
+      </w:r>
+      <w:r>
+        <w:rPr>
+          <w:sz w:val="20"/>
+          <w:szCs w:val="20"/>
+        </w:rPr>
+        <w:t>на</w:t>
+      </w:r>
+      <w:r>
+        <w:rPr>
+          <w:sz w:val="20"/>
+          <w:szCs w:val="20"/>
+        </w:rPr>
+        <w:t xml:space="preserve"> </w:t>
+      </w:r>
+      <w:r>
+        <w:rPr>
+          <w:sz w:val="20"/>
+          <w:szCs w:val="20"/>
+          <w:lang w:val="en-US"/>
+        </w:rPr>
+        <w:t>stackoverflow</w:t>
+      </w:r>
+      <w:r>
+        <w:rPr>
+          <w:sz w:val="20"/>
+          <w:szCs w:val="20"/>
+        </w:rPr>
+        <w:t xml:space="preserve"> </w:t>
+      </w:r>
+      <w:r>
+        <w:rPr>
+          <w:sz w:val="20"/>
+          <w:szCs w:val="20"/>
+        </w:rPr>
+        <w:t>есть совет, но препод пошел по другому пути.</w:t>
+      </w:r>
+    </w:p>
+    <w:p>
+      <w:pPr>
+        <w:spacing w:after="40"/>
+        <w:jc w:val="both"/>
+        <w:rPr>
+          <w:sz w:val="20"/>
+          <w:szCs w:val="20"/>
+        </w:rPr>
+      </w:pPr>
+      <w:r>
+        <w:rPr>
+          <w:sz w:val="20"/>
+          <w:szCs w:val="20"/>
+        </w:rPr>
+        <w:t>«</w:t>
+      </w:r>
+      <w:r>
+        <w:rPr>
+          <w:i/>
+          <w:sz w:val="20"/>
+          <w:szCs w:val="20"/>
+        </w:rPr>
+        <w:t xml:space="preserve">У </w:t>
+      </w:r>
+      <w:r>
+        <w:rPr>
+          <w:i/>
+          <w:sz w:val="20"/>
+          <w:szCs w:val="20"/>
+          <w:lang w:val="en-US"/>
+        </w:rPr>
+        <w:t>storybook</w:t>
+      </w:r>
+      <w:r>
+        <w:rPr>
+          <w:i/>
+          <w:sz w:val="20"/>
+          <w:szCs w:val="20"/>
+        </w:rPr>
+        <w:t xml:space="preserve"> есть своя </w:t>
+      </w:r>
+      <w:r>
+        <w:rPr>
+          <w:i/>
+          <w:sz w:val="20"/>
+          <w:szCs w:val="20"/>
+          <w:lang w:val="en-US"/>
+        </w:rPr>
+        <w:t>webpack</w:t>
+      </w:r>
+      <w:r>
+        <w:rPr>
+          <w:i/>
+          <w:sz w:val="20"/>
+          <w:szCs w:val="20"/>
+        </w:rPr>
+        <w:t xml:space="preserve"> конфигурация</w:t>
+      </w:r>
+      <w:r>
+        <w:rPr>
+          <w:i/>
+          <w:sz w:val="20"/>
+          <w:szCs w:val="20"/>
+        </w:rPr>
+        <w:t>, там все настроено по дефолту, и если нужно, можно переопределять</w:t>
+      </w:r>
+      <w:r>
+        <w:rPr>
+          <w:sz w:val="20"/>
+          <w:szCs w:val="20"/>
+        </w:rPr>
+        <w:t>»</w:t>
+      </w:r>
+    </w:p>
+    <w:p>
+      <w:pPr>
+        <w:spacing w:after="40"/>
+        <w:jc w:val="both"/>
+        <w:rPr>
+          <w:sz w:val="20"/>
+          <w:szCs w:val="20"/>
+          <w:lang w:val="en-US"/>
+        </w:rPr>
+      </w:pPr>
+      <w:r>
+        <w:rPr>
+          <w:sz w:val="20"/>
+          <w:szCs w:val="20"/>
+        </w:rPr>
+        <w:t>Гугл</w:t>
+      </w:r>
+      <w:r>
+        <w:rPr>
+          <w:sz w:val="20"/>
+          <w:szCs w:val="20"/>
+          <w:lang w:val="en-US"/>
+        </w:rPr>
+        <w:t xml:space="preserve"> - </w:t>
+      </w:r>
+      <w:r>
+        <w:rPr>
+          <w:sz w:val="20"/>
+          <w:szCs w:val="20"/>
+          <w:lang w:val="en-US"/>
+        </w:rPr>
+        <w:t>Storybook extends webpack</w:t>
+      </w:r>
+      <w:r>
+        <w:rPr>
+          <w:sz w:val="20"/>
+          <w:szCs w:val="20"/>
+          <w:lang w:val="en-US"/>
+        </w:rPr>
+        <w:t xml:space="preserve">- </w:t>
+      </w:r>
+      <w:hyperlink r:id="rId18" w:anchor="override-the-default-configuration" w:history="1">
+        <w:r>
+          <w:rPr>
+            <w:rStyle w:val="a3"/>
+            <w:sz w:val="20"/>
+            <w:szCs w:val="20"/>
+            <w:lang w:val="en-US"/>
+          </w:rPr>
+          <w:t>https://storybook.js.org/docs/builders/webpack#override-the-default-configuration</w:t>
+        </w:r>
+      </w:hyperlink>
+    </w:p>
+    <w:p>
+      <w:pPr>
+        <w:spacing w:after="40"/>
+        <w:jc w:val="both"/>
+        <w:rPr>
+          <w:sz w:val="20"/>
+          <w:szCs w:val="20"/>
+        </w:rPr>
+      </w:pPr>
+      <w:r>
+        <w:rPr>
+          <w:sz w:val="20"/>
+          <w:szCs w:val="20"/>
+        </w:rPr>
+        <w:lastRenderedPageBreak/>
+        <w:t>Сайт видимо обновился, у препода решение походе, но чуть другое.</w:t>
+      </w:r>
+    </w:p>
+    <w:p>
+      <w:pPr>
+        <w:spacing w:after="40"/>
+        <w:jc w:val="both"/>
+        <w:rPr>
+          <w:sz w:val="20"/>
+          <w:szCs w:val="20"/>
+          <w:lang w:val="en-US"/>
+        </w:rPr>
+      </w:pPr>
+      <w:r>
+        <w:rPr>
+          <w:sz w:val="20"/>
+          <w:szCs w:val="20"/>
+        </w:rPr>
+        <w:t>Создаем</w:t>
+      </w:r>
+      <w:r>
+        <w:rPr>
+          <w:sz w:val="20"/>
+          <w:szCs w:val="20"/>
+          <w:lang w:val="en-US"/>
+        </w:rPr>
+        <w:t xml:space="preserve"> </w:t>
+      </w:r>
+      <w:r>
+        <w:rPr>
+          <w:sz w:val="20"/>
+          <w:szCs w:val="20"/>
+          <w:lang w:val="en-US"/>
+        </w:rPr>
+        <w:t>config/.storybook/webpack.config.ts</w:t>
+      </w:r>
+    </w:p>
+    <w:p>
+      <w:pPr>
+        <w:spacing w:after="40"/>
+        <w:jc w:val="both"/>
+        <w:rPr>
+          <w:sz w:val="20"/>
+          <w:szCs w:val="20"/>
+        </w:rPr>
+      </w:pPr>
+      <w:r>
+        <w:rPr>
+          <w:sz w:val="20"/>
+          <w:szCs w:val="20"/>
+        </w:rPr>
+        <w:t xml:space="preserve">И </w:t>
+      </w:r>
+      <w:r>
+        <w:rPr>
+          <w:sz w:val="20"/>
+          <w:szCs w:val="20"/>
+        </w:rPr>
+        <w:t>берем там конфиг вебпака и меняем его чтоб добавить адрес для абсолютных путей</w:t>
+      </w:r>
+    </w:p>
+    <w:p>
+      <w:pPr>
+        <w:spacing w:after="40"/>
+        <w:jc w:val="both"/>
+        <w:rPr>
+          <w:sz w:val="20"/>
+          <w:szCs w:val="20"/>
+        </w:rPr>
+      </w:pPr>
+    </w:p>
+    <w:p>
+      <w:pPr>
+        <w:spacing w:after="40"/>
+        <w:jc w:val="both"/>
+        <w:rPr>
+          <w:sz w:val="20"/>
+          <w:szCs w:val="20"/>
+        </w:rPr>
+      </w:pPr>
+      <w:r>
+        <w:rPr>
+          <w:sz w:val="20"/>
+          <w:szCs w:val="20"/>
+        </w:rPr>
+        <w:t>Ошибку исправили</w:t>
+      </w:r>
+      <w:r>
+        <w:rPr>
+          <w:sz w:val="20"/>
+          <w:szCs w:val="20"/>
+        </w:rPr>
+        <w:t xml:space="preserve">, появиласяь новая: </w:t>
+      </w:r>
+      <w:r>
+        <w:rPr>
+          <w:sz w:val="20"/>
+          <w:szCs w:val="20"/>
+        </w:rPr>
+        <w:t>ERROR in ./src/shared/ui/Button/Button.module.scss 1:0</w:t>
+      </w:r>
+    </w:p>
+    <w:p>
+      <w:pPr>
+        <w:spacing w:after="40"/>
+        <w:jc w:val="both"/>
+        <w:rPr>
+          <w:sz w:val="20"/>
+          <w:szCs w:val="20"/>
+          <w:lang w:val="en-US"/>
+        </w:rPr>
+      </w:pPr>
+      <w:r>
+        <w:rPr>
+          <w:sz w:val="20"/>
+          <w:szCs w:val="20"/>
+        </w:rPr>
+        <w:t>Ругается</w:t>
+      </w:r>
+      <w:r>
+        <w:rPr>
+          <w:sz w:val="20"/>
+          <w:szCs w:val="20"/>
+          <w:lang w:val="en-US"/>
+        </w:rPr>
+        <w:t xml:space="preserve"> </w:t>
+      </w:r>
+      <w:r>
+        <w:rPr>
+          <w:sz w:val="20"/>
+          <w:szCs w:val="20"/>
+        </w:rPr>
+        <w:t>на</w:t>
+      </w:r>
+      <w:r>
+        <w:rPr>
+          <w:sz w:val="20"/>
+          <w:szCs w:val="20"/>
+          <w:lang w:val="en-US"/>
+        </w:rPr>
+        <w:t xml:space="preserve"> </w:t>
+      </w:r>
+      <w:r>
+        <w:rPr>
+          <w:sz w:val="20"/>
+          <w:szCs w:val="20"/>
+          <w:lang w:val="en-US"/>
+        </w:rPr>
+        <w:t>css</w:t>
+      </w:r>
+      <w:r>
+        <w:rPr>
+          <w:sz w:val="20"/>
+          <w:szCs w:val="20"/>
+          <w:lang w:val="en-US"/>
+        </w:rPr>
+        <w:t xml:space="preserve"> </w:t>
+      </w:r>
+      <w:r>
+        <w:rPr>
+          <w:sz w:val="20"/>
+          <w:szCs w:val="20"/>
+          <w:lang w:val="en-US"/>
+        </w:rPr>
+        <w:t>modules</w:t>
+      </w:r>
+    </w:p>
+    <w:p>
+      <w:pPr>
+        <w:spacing w:after="40"/>
+        <w:jc w:val="both"/>
+        <w:rPr>
+          <w:sz w:val="20"/>
+          <w:szCs w:val="20"/>
+          <w:lang w:val="en-US"/>
+        </w:rPr>
+      </w:pPr>
+      <w:r>
+        <w:rPr>
+          <w:sz w:val="20"/>
+          <w:szCs w:val="20"/>
+        </w:rPr>
+        <w:t>Гугл</w:t>
+      </w:r>
+      <w:r>
+        <w:rPr>
+          <w:sz w:val="20"/>
+          <w:szCs w:val="20"/>
+          <w:lang w:val="en-US"/>
+        </w:rPr>
+        <w:t xml:space="preserve"> – </w:t>
+      </w:r>
+      <w:r>
+        <w:rPr>
+          <w:sz w:val="20"/>
+          <w:szCs w:val="20"/>
+          <w:lang w:val="en-US"/>
+        </w:rPr>
+        <w:t xml:space="preserve">storybook css modules - </w:t>
+      </w:r>
+      <w:hyperlink r:id="rId19" w:history="1">
+        <w:r>
+          <w:rPr>
+            <w:rStyle w:val="a3"/>
+            <w:sz w:val="20"/>
+            <w:szCs w:val="20"/>
+            <w:lang w:val="en-US"/>
+          </w:rPr>
+          <w:t>https://stackoverflow.com/questions/59761361/storybook-ui-with-css-modules-and-less</w:t>
+        </w:r>
+      </w:hyperlink>
+      <w:r>
+        <w:rPr>
+          <w:sz w:val="20"/>
+          <w:szCs w:val="20"/>
+          <w:lang w:val="en-US"/>
+        </w:rPr>
+        <w:t xml:space="preserve"> </w:t>
+      </w:r>
+    </w:p>
+    <w:p>
+      <w:pPr>
+        <w:spacing w:after="40"/>
+        <w:jc w:val="both"/>
+        <w:rPr>
+          <w:sz w:val="20"/>
+          <w:szCs w:val="20"/>
+        </w:rPr>
+      </w:pPr>
+      <w:r>
+        <w:rPr>
+          <w:sz w:val="20"/>
+          <w:szCs w:val="20"/>
+        </w:rPr>
+        <w:t>(</w:t>
+      </w:r>
+      <w:r>
+        <w:rPr>
+          <w:sz w:val="20"/>
+          <w:szCs w:val="20"/>
+        </w:rPr>
+        <w:t>далеко не первая ссылка)</w:t>
+      </w:r>
+    </w:p>
+    <w:p>
+      <w:pPr>
+        <w:spacing w:after="40"/>
+        <w:jc w:val="both"/>
+        <w:rPr>
+          <w:sz w:val="20"/>
+          <w:szCs w:val="20"/>
+        </w:rPr>
+      </w:pPr>
+      <w:r>
+        <w:rPr>
+          <w:sz w:val="20"/>
+          <w:szCs w:val="20"/>
+        </w:rPr>
+        <w:t xml:space="preserve">Крч берем конфиг </w:t>
+      </w:r>
+      <w:r>
+        <w:rPr>
+          <w:sz w:val="20"/>
+          <w:szCs w:val="20"/>
+          <w:lang w:val="en-US"/>
+        </w:rPr>
+        <w:t>css</w:t>
+      </w:r>
+      <w:r>
+        <w:rPr>
+          <w:sz w:val="20"/>
+          <w:szCs w:val="20"/>
+        </w:rPr>
+        <w:t xml:space="preserve"> </w:t>
+      </w:r>
+      <w:r>
+        <w:rPr>
+          <w:sz w:val="20"/>
+          <w:szCs w:val="20"/>
+          <w:lang w:val="en-US"/>
+        </w:rPr>
+        <w:t>loader</w:t>
+      </w:r>
+      <w:r>
+        <w:rPr>
+          <w:sz w:val="20"/>
+          <w:szCs w:val="20"/>
+        </w:rPr>
+        <w:t xml:space="preserve"> </w:t>
+      </w:r>
+      <w:r>
+        <w:rPr>
+          <w:sz w:val="20"/>
+          <w:szCs w:val="20"/>
+        </w:rPr>
+        <w:t>из основного вебпака и добавляем его в вебпак сторибука. (</w:t>
+      </w:r>
+      <w:r>
+        <w:rPr>
+          <w:sz w:val="20"/>
+          <w:szCs w:val="20"/>
+          <w:lang w:val="en-US"/>
+        </w:rPr>
+        <w:t>config</w:t>
+      </w:r>
+      <w:r>
+        <w:rPr>
+          <w:sz w:val="20"/>
+          <w:szCs w:val="20"/>
+        </w:rPr>
+        <w:t>/.</w:t>
+      </w:r>
+      <w:r>
+        <w:rPr>
+          <w:sz w:val="20"/>
+          <w:szCs w:val="20"/>
+          <w:lang w:val="en-US"/>
+        </w:rPr>
+        <w:t>storybook</w:t>
+      </w:r>
+      <w:r>
+        <w:rPr>
+          <w:sz w:val="20"/>
+          <w:szCs w:val="20"/>
+        </w:rPr>
+        <w:t>/</w:t>
+      </w:r>
+      <w:r>
+        <w:rPr>
+          <w:sz w:val="20"/>
+          <w:szCs w:val="20"/>
+          <w:lang w:val="en-US"/>
+        </w:rPr>
+        <w:t>webpack</w:t>
+      </w:r>
+      <w:r>
+        <w:rPr>
+          <w:sz w:val="20"/>
+          <w:szCs w:val="20"/>
+        </w:rPr>
+        <w:t>.</w:t>
+      </w:r>
+      <w:r>
+        <w:rPr>
+          <w:sz w:val="20"/>
+          <w:szCs w:val="20"/>
+          <w:lang w:val="en-US"/>
+        </w:rPr>
+        <w:t>config</w:t>
+      </w:r>
+      <w:r>
+        <w:rPr>
+          <w:sz w:val="20"/>
+          <w:szCs w:val="20"/>
+        </w:rPr>
+        <w:t>.</w:t>
+      </w:r>
+      <w:r>
+        <w:rPr>
+          <w:sz w:val="20"/>
+          <w:szCs w:val="20"/>
+          <w:lang w:val="en-US"/>
+        </w:rPr>
+        <w:t>ts</w:t>
+      </w:r>
+      <w:r>
+        <w:rPr>
+          <w:sz w:val="20"/>
+          <w:szCs w:val="20"/>
+        </w:rPr>
+        <w:t>)</w:t>
+      </w:r>
+    </w:p>
+    <w:p>
+      <w:pPr>
+        <w:spacing w:after="40"/>
+        <w:jc w:val="both"/>
+        <w:rPr>
+          <w:sz w:val="20"/>
+          <w:szCs w:val="20"/>
+        </w:rPr>
+      </w:pPr>
+      <w:r>
+        <w:rPr>
+          <w:sz w:val="20"/>
+          <w:szCs w:val="20"/>
+        </w:rPr>
+        <w:t>Запускаем и.. работает!</w:t>
+      </w:r>
+    </w:p>
+    <w:p>
+      <w:pPr>
+        <w:spacing w:after="40"/>
+        <w:jc w:val="both"/>
+        <w:rPr>
+          <w:sz w:val="20"/>
+          <w:szCs w:val="20"/>
+        </w:rPr>
+      </w:pPr>
+    </w:p>
+    <w:p>
+      <w:pPr>
+        <w:spacing w:after="40"/>
+        <w:jc w:val="both"/>
+        <w:rPr>
+          <w:sz w:val="20"/>
+          <w:szCs w:val="20"/>
+        </w:rPr>
+      </w:pPr>
+      <w:r>
+        <w:rPr>
+          <w:sz w:val="20"/>
+          <w:szCs w:val="20"/>
+        </w:rPr>
+        <w:t xml:space="preserve">Но.. теперь проблема с глобальными переменными </w:t>
+      </w:r>
+      <w:r>
+        <w:rPr>
+          <w:sz w:val="20"/>
+          <w:szCs w:val="20"/>
+          <w:lang w:val="en-US"/>
+        </w:rPr>
+        <w:t>scss</w:t>
+      </w:r>
+      <w:r>
+        <w:rPr>
+          <w:sz w:val="20"/>
+          <w:szCs w:val="20"/>
+        </w:rPr>
+        <w:t xml:space="preserve">. </w:t>
+      </w:r>
+      <w:r>
+        <w:rPr>
+          <w:sz w:val="20"/>
+          <w:szCs w:val="20"/>
+        </w:rPr>
+        <w:t xml:space="preserve">Чтоб они работали препод просто сделал импорт главного файла с темами </w:t>
+      </w:r>
+      <w:r>
+        <w:rPr>
+          <w:sz w:val="20"/>
+          <w:szCs w:val="20"/>
+        </w:rPr>
+        <w:t>в файл с тестом,</w:t>
+      </w:r>
+      <w:r>
+        <w:rPr>
+          <w:sz w:val="20"/>
+          <w:szCs w:val="20"/>
+        </w:rPr>
+        <w:t xml:space="preserve"> а у меня эта хрень не работает.</w:t>
+      </w:r>
+      <w:r>
+        <w:rPr>
+          <w:sz w:val="20"/>
+          <w:szCs w:val="20"/>
+        </w:rPr>
+        <w:t xml:space="preserve"> Похер, едем дальше.</w:t>
+      </w:r>
+    </w:p>
+    <w:p>
+      <w:pPr>
+        <w:spacing w:after="40"/>
+        <w:jc w:val="both"/>
+        <w:rPr>
+          <w:sz w:val="20"/>
+          <w:szCs w:val="20"/>
+        </w:rPr>
+      </w:pPr>
+      <w:r>
+        <w:rPr>
+          <w:sz w:val="20"/>
+          <w:szCs w:val="20"/>
+        </w:rPr>
+        <w:t>«</w:t>
+      </w:r>
+      <w:r>
+        <w:rPr>
+          <w:i/>
+          <w:sz w:val="20"/>
+          <w:szCs w:val="20"/>
+        </w:rPr>
+        <w:t>Каждый оаз импортировать стили в файл с тестами это не удобно. Для этого есть декораторы</w:t>
+      </w:r>
+      <w:r>
+        <w:rPr>
+          <w:sz w:val="20"/>
+          <w:szCs w:val="20"/>
+        </w:rPr>
+        <w:t>»</w:t>
+      </w:r>
+    </w:p>
+    <w:p>
+      <w:pPr>
+        <w:spacing w:after="40"/>
+        <w:jc w:val="both"/>
+        <w:rPr>
+          <w:sz w:val="20"/>
+          <w:szCs w:val="20"/>
+        </w:rPr>
+      </w:pPr>
+      <w:r>
+        <w:rPr>
+          <w:sz w:val="20"/>
+          <w:szCs w:val="20"/>
+        </w:rPr>
+        <w:t>Создаем</w:t>
+      </w:r>
+      <w:r>
+        <w:rPr>
+          <w:sz w:val="20"/>
+          <w:szCs w:val="20"/>
+        </w:rPr>
+        <w:t xml:space="preserve"> </w:t>
+      </w:r>
+      <w:r>
+        <w:rPr>
+          <w:sz w:val="20"/>
+          <w:szCs w:val="20"/>
+        </w:rPr>
+        <w:t>декоратор</w:t>
+      </w:r>
+      <w:r>
+        <w:rPr>
+          <w:sz w:val="20"/>
+          <w:szCs w:val="20"/>
+        </w:rPr>
+        <w:t xml:space="preserve"> </w:t>
+      </w:r>
+      <w:r>
+        <w:rPr>
+          <w:sz w:val="20"/>
+          <w:szCs w:val="20"/>
+        </w:rPr>
+        <w:t>для</w:t>
+      </w:r>
+      <w:r>
+        <w:rPr>
+          <w:sz w:val="20"/>
+          <w:szCs w:val="20"/>
+        </w:rPr>
+        <w:t xml:space="preserve"> </w:t>
+      </w:r>
+      <w:r>
+        <w:rPr>
+          <w:sz w:val="20"/>
+          <w:szCs w:val="20"/>
+        </w:rPr>
+        <w:t>импорта</w:t>
+      </w:r>
+      <w:r>
+        <w:rPr>
+          <w:sz w:val="20"/>
+          <w:szCs w:val="20"/>
+        </w:rPr>
+        <w:t xml:space="preserve"> </w:t>
+      </w:r>
+      <w:r>
+        <w:rPr>
+          <w:sz w:val="20"/>
+          <w:szCs w:val="20"/>
+        </w:rPr>
+        <w:t>стилей</w:t>
+      </w:r>
+      <w:r>
+        <w:rPr>
+          <w:sz w:val="20"/>
+          <w:szCs w:val="20"/>
+        </w:rPr>
+        <w:t xml:space="preserve"> </w:t>
+      </w:r>
+      <w:r>
+        <w:rPr>
+          <w:sz w:val="20"/>
+          <w:szCs w:val="20"/>
+          <w:lang w:val="en-US"/>
+        </w:rPr>
+        <w:t>shared</w:t>
+      </w:r>
+      <w:r>
+        <w:rPr>
+          <w:sz w:val="20"/>
+          <w:szCs w:val="20"/>
+        </w:rPr>
+        <w:t>/</w:t>
+      </w:r>
+      <w:r>
+        <w:rPr>
+          <w:sz w:val="20"/>
+          <w:szCs w:val="20"/>
+          <w:lang w:val="en-US"/>
+        </w:rPr>
+        <w:t>config</w:t>
+      </w:r>
+      <w:r>
+        <w:rPr>
+          <w:sz w:val="20"/>
+          <w:szCs w:val="20"/>
+        </w:rPr>
+        <w:t>/</w:t>
+      </w:r>
+      <w:r>
+        <w:rPr>
+          <w:sz w:val="20"/>
+          <w:szCs w:val="20"/>
+          <w:lang w:val="en-US"/>
+        </w:rPr>
+        <w:t>storybook</w:t>
+      </w:r>
+      <w:r>
+        <w:rPr>
+          <w:sz w:val="20"/>
+          <w:szCs w:val="20"/>
+        </w:rPr>
+        <w:t>/</w:t>
+      </w:r>
+      <w:r>
+        <w:rPr>
+          <w:sz w:val="20"/>
+          <w:szCs w:val="20"/>
+          <w:lang w:val="en-US"/>
+        </w:rPr>
+        <w:t>StyleDecorator</w:t>
+      </w:r>
+      <w:r>
+        <w:rPr>
+          <w:sz w:val="20"/>
+          <w:szCs w:val="20"/>
+        </w:rPr>
+        <w:t>/</w:t>
+      </w:r>
+      <w:r>
+        <w:rPr>
+          <w:sz w:val="20"/>
+          <w:szCs w:val="20"/>
+          <w:lang w:val="en-US"/>
+        </w:rPr>
+        <w:t>StyleDecorator</w:t>
+      </w:r>
+      <w:r>
+        <w:rPr>
+          <w:sz w:val="20"/>
+          <w:szCs w:val="20"/>
+        </w:rPr>
+        <w:t>.</w:t>
+      </w:r>
+      <w:r>
+        <w:rPr>
+          <w:sz w:val="20"/>
+          <w:szCs w:val="20"/>
+          <w:lang w:val="en-US"/>
+        </w:rPr>
+        <w:t>ts</w:t>
+      </w:r>
+    </w:p>
+    <w:p>
+      <w:pPr>
+        <w:spacing w:after="40"/>
+        <w:jc w:val="both"/>
+        <w:rPr>
+          <w:sz w:val="20"/>
+          <w:szCs w:val="20"/>
+          <w:lang w:val="en-US"/>
+        </w:rPr>
+      </w:pPr>
+      <w:r>
+        <w:rPr>
+          <w:sz w:val="20"/>
+          <w:szCs w:val="20"/>
+        </w:rPr>
+        <w:t>Полключаем</w:t>
+      </w:r>
+      <w:r>
+        <w:rPr>
+          <w:sz w:val="20"/>
+          <w:szCs w:val="20"/>
+          <w:lang w:val="en-US"/>
+        </w:rPr>
+        <w:t xml:space="preserve"> </w:t>
+      </w:r>
+      <w:r>
+        <w:rPr>
+          <w:sz w:val="20"/>
+          <w:szCs w:val="20"/>
+        </w:rPr>
+        <w:t>декоратор</w:t>
+      </w:r>
+      <w:r>
+        <w:rPr>
+          <w:sz w:val="20"/>
+          <w:szCs w:val="20"/>
+          <w:lang w:val="en-US"/>
+        </w:rPr>
+        <w:t xml:space="preserve"> </w:t>
+      </w:r>
+      <w:r>
+        <w:rPr>
+          <w:sz w:val="20"/>
+          <w:szCs w:val="20"/>
+        </w:rPr>
+        <w:t>в</w:t>
+      </w:r>
+      <w:r>
+        <w:rPr>
+          <w:sz w:val="20"/>
+          <w:szCs w:val="20"/>
+          <w:lang w:val="en-US"/>
+        </w:rPr>
+        <w:t xml:space="preserve"> </w:t>
+      </w:r>
+      <w:r>
+        <w:rPr>
+          <w:sz w:val="20"/>
+          <w:szCs w:val="20"/>
+          <w:lang w:val="en-US"/>
+        </w:rPr>
+        <w:t>config/storybook/preview.ts (addDecorator(___))</w:t>
+      </w:r>
+    </w:p>
+    <w:p>
+      <w:pPr>
+        <w:spacing w:after="40"/>
+        <w:jc w:val="both"/>
+        <w:rPr>
+          <w:sz w:val="20"/>
+          <w:szCs w:val="20"/>
+        </w:rPr>
+      </w:pPr>
+      <w:r>
+        <w:rPr>
+          <w:sz w:val="20"/>
+          <w:szCs w:val="20"/>
+        </w:rPr>
+        <w:t>И… переменные один хрен не применяются.</w:t>
+      </w:r>
+    </w:p>
+    <w:p>
+      <w:pPr>
+        <w:spacing w:after="40"/>
+        <w:jc w:val="both"/>
+        <w:rPr>
+          <w:sz w:val="20"/>
+          <w:szCs w:val="20"/>
+        </w:rPr>
+      </w:pPr>
+    </w:p>
+    <w:p>
+      <w:pPr>
+        <w:spacing w:after="40"/>
+        <w:jc w:val="both"/>
+        <w:rPr>
+          <w:sz w:val="20"/>
+          <w:szCs w:val="20"/>
+        </w:rPr>
+      </w:pPr>
+      <w:r>
+        <w:rPr>
+          <w:sz w:val="20"/>
+          <w:szCs w:val="20"/>
+        </w:rPr>
+        <w:t xml:space="preserve">Далее препод создаем декоратор для переключения темы </w:t>
+      </w:r>
+      <w:r>
+        <w:rPr>
+          <w:sz w:val="20"/>
+          <w:szCs w:val="20"/>
+          <w:lang w:val="en-US"/>
+        </w:rPr>
+        <w:t>themeDecorator</w:t>
+      </w:r>
+      <w:r>
+        <w:rPr>
+          <w:sz w:val="20"/>
+          <w:szCs w:val="20"/>
+        </w:rPr>
+        <w:t>, но, т.к. у меня переменные не работают, пропускаем.</w:t>
+      </w:r>
+    </w:p>
+    <w:p>
+      <w:pPr>
+        <w:spacing w:after="40"/>
+        <w:jc w:val="both"/>
+        <w:rPr>
+          <w:sz w:val="20"/>
+          <w:szCs w:val="20"/>
+        </w:rPr>
+      </w:pPr>
+      <w:r>
+        <w:rPr>
+          <w:sz w:val="20"/>
+          <w:szCs w:val="20"/>
+        </w:rPr>
+        <w:t>Хотя</w:t>
+      </w:r>
+      <w:r>
+        <w:rPr>
+          <w:sz w:val="20"/>
+          <w:szCs w:val="20"/>
+        </w:rPr>
+        <w:t xml:space="preserve"> </w:t>
+      </w:r>
+      <w:r>
+        <w:rPr>
+          <w:sz w:val="20"/>
+          <w:szCs w:val="20"/>
+        </w:rPr>
+        <w:t>всеравно</w:t>
+      </w:r>
+      <w:r>
+        <w:rPr>
+          <w:sz w:val="20"/>
+          <w:szCs w:val="20"/>
+        </w:rPr>
+        <w:t xml:space="preserve"> </w:t>
+      </w:r>
+      <w:r>
+        <w:rPr>
+          <w:sz w:val="20"/>
+          <w:szCs w:val="20"/>
+        </w:rPr>
+        <w:t>добавил</w:t>
+      </w:r>
+      <w:r>
+        <w:rPr>
+          <w:sz w:val="20"/>
+          <w:szCs w:val="20"/>
+        </w:rPr>
+        <w:t xml:space="preserve"> (</w:t>
+      </w:r>
+      <w:r>
+        <w:rPr>
+          <w:sz w:val="20"/>
+          <w:szCs w:val="20"/>
+          <w:lang w:val="en-US"/>
+        </w:rPr>
+        <w:t>shared</w:t>
+      </w:r>
+      <w:r>
+        <w:rPr>
+          <w:sz w:val="20"/>
+          <w:szCs w:val="20"/>
+        </w:rPr>
+        <w:t>/</w:t>
+      </w:r>
+      <w:r>
+        <w:rPr>
+          <w:sz w:val="20"/>
+          <w:szCs w:val="20"/>
+          <w:lang w:val="en-US"/>
+        </w:rPr>
+        <w:t>config</w:t>
+      </w:r>
+      <w:r>
+        <w:rPr>
+          <w:sz w:val="20"/>
+          <w:szCs w:val="20"/>
+        </w:rPr>
+        <w:t>/</w:t>
+      </w:r>
+      <w:r>
+        <w:rPr>
+          <w:sz w:val="20"/>
+          <w:szCs w:val="20"/>
+          <w:lang w:val="en-US"/>
+        </w:rPr>
+        <w:t>storybook</w:t>
+      </w:r>
+      <w:r>
+        <w:rPr>
+          <w:sz w:val="20"/>
+          <w:szCs w:val="20"/>
+        </w:rPr>
+        <w:t>/</w:t>
+      </w:r>
+      <w:r>
+        <w:rPr>
+          <w:sz w:val="20"/>
+          <w:szCs w:val="20"/>
+        </w:rPr>
+        <w:t>Е</w:t>
+      </w:r>
+      <w:r>
+        <w:rPr>
+          <w:sz w:val="20"/>
+          <w:szCs w:val="20"/>
+          <w:lang w:val="en-US"/>
+        </w:rPr>
+        <w:t>hemeDecorator</w:t>
+      </w:r>
+      <w:r>
+        <w:rPr>
+          <w:sz w:val="20"/>
+          <w:szCs w:val="20"/>
+        </w:rPr>
+        <w:t xml:space="preserve"> /</w:t>
+      </w:r>
+      <w:r>
+        <w:rPr>
+          <w:sz w:val="20"/>
+          <w:szCs w:val="20"/>
+        </w:rPr>
+        <w:t>Е</w:t>
+      </w:r>
+      <w:r>
+        <w:rPr>
+          <w:sz w:val="20"/>
+          <w:szCs w:val="20"/>
+          <w:lang w:val="en-US"/>
+        </w:rPr>
+        <w:t>hemeDecorator</w:t>
+      </w:r>
+      <w:r>
+        <w:rPr>
+          <w:sz w:val="20"/>
+          <w:szCs w:val="20"/>
+        </w:rPr>
+        <w:t>.</w:t>
+      </w:r>
+      <w:r>
+        <w:rPr>
+          <w:sz w:val="20"/>
+          <w:szCs w:val="20"/>
+          <w:lang w:val="en-US"/>
+        </w:rPr>
+        <w:t>ts</w:t>
+      </w:r>
+      <w:r>
+        <w:rPr>
+          <w:sz w:val="20"/>
+          <w:szCs w:val="20"/>
+        </w:rPr>
+        <w:t>)</w:t>
+      </w:r>
+      <w:r>
+        <w:rPr>
+          <w:sz w:val="20"/>
+          <w:szCs w:val="20"/>
+        </w:rPr>
+        <w:t>, но как и предполагалось, не работает.</w:t>
+      </w:r>
+    </w:p>
+    <w:p>
+      <w:pPr>
+        <w:spacing w:after="40"/>
+        <w:jc w:val="both"/>
+        <w:rPr>
+          <w:sz w:val="20"/>
+          <w:szCs w:val="20"/>
+        </w:rPr>
+      </w:pPr>
+    </w:p>
+    <w:p>
+      <w:pPr>
+        <w:spacing w:after="40"/>
+        <w:jc w:val="both"/>
+        <w:rPr>
+          <w:sz w:val="20"/>
+          <w:szCs w:val="20"/>
+        </w:rPr>
+      </w:pPr>
+    </w:p>
+    <w:p>
+      <w:pPr>
+        <w:spacing w:after="40"/>
+        <w:jc w:val="both"/>
+        <w:rPr>
+          <w:sz w:val="20"/>
+          <w:szCs w:val="20"/>
+        </w:rPr>
+      </w:pPr>
+    </w:p>
+    <w:p>
+      <w:pPr>
+        <w:spacing w:after="40"/>
+        <w:jc w:val="both"/>
+        <w:rPr>
+          <w:sz w:val="20"/>
+          <w:szCs w:val="20"/>
+        </w:rPr>
+      </w:pPr>
+      <w:r>
+        <w:rPr>
+          <w:sz w:val="20"/>
+          <w:szCs w:val="20"/>
+        </w:rPr>
+        <w:t xml:space="preserve">Пишем сторис для </w:t>
+      </w:r>
+      <w:r>
+        <w:rPr>
+          <w:sz w:val="20"/>
+          <w:szCs w:val="20"/>
+          <w:lang w:val="en-US"/>
+        </w:rPr>
+        <w:t>sidebar</w:t>
+      </w:r>
+    </w:p>
+    <w:p>
+      <w:pPr>
+        <w:spacing w:after="40"/>
+        <w:jc w:val="both"/>
+        <w:rPr>
+          <w:sz w:val="20"/>
+          <w:szCs w:val="20"/>
+        </w:rPr>
+      </w:pPr>
+      <w:r>
+        <w:rPr>
+          <w:sz w:val="20"/>
+          <w:szCs w:val="20"/>
+        </w:rPr>
+        <w:t xml:space="preserve">Запускаем.. ругается на отсутствиие импорта </w:t>
+      </w:r>
+      <w:r>
+        <w:rPr>
+          <w:sz w:val="20"/>
+          <w:szCs w:val="20"/>
+          <w:lang w:val="en-US"/>
+        </w:rPr>
+        <w:t>react</w:t>
+      </w:r>
+      <w:r>
+        <w:rPr>
+          <w:sz w:val="20"/>
+          <w:szCs w:val="20"/>
+        </w:rPr>
+        <w:t xml:space="preserve"> </w:t>
+      </w:r>
+      <w:r>
+        <w:rPr>
+          <w:sz w:val="20"/>
+          <w:szCs w:val="20"/>
+        </w:rPr>
+        <w:t xml:space="preserve">в компонентах. </w:t>
+      </w:r>
+    </w:p>
+    <w:p>
+      <w:pPr>
+        <w:spacing w:after="40"/>
+        <w:jc w:val="both"/>
+        <w:rPr>
+          <w:sz w:val="20"/>
+          <w:szCs w:val="20"/>
+        </w:rPr>
+      </w:pPr>
+      <w:r>
+        <w:rPr>
+          <w:sz w:val="20"/>
+          <w:szCs w:val="20"/>
+        </w:rPr>
+        <w:t xml:space="preserve">Решение </w:t>
+      </w:r>
+      <w:hyperlink r:id="rId20" w:history="1">
+        <w:r>
+          <w:rPr>
+            <w:rStyle w:val="a3"/>
+            <w:sz w:val="20"/>
+            <w:szCs w:val="20"/>
+          </w:rPr>
+          <w:t>https://stackoverflow.com/questions/74995855/storybook-canvas-referenceerror-react-is-not-defined</w:t>
+        </w:r>
+      </w:hyperlink>
+    </w:p>
+    <w:p>
+      <w:pPr>
+        <w:spacing w:after="40"/>
+        <w:jc w:val="both"/>
+        <w:rPr>
+          <w:sz w:val="20"/>
+          <w:szCs w:val="20"/>
+        </w:rPr>
+      </w:pPr>
+    </w:p>
+    <w:p>
+      <w:pPr>
+        <w:spacing w:after="40"/>
+        <w:jc w:val="both"/>
+        <w:rPr>
+          <w:sz w:val="20"/>
+          <w:szCs w:val="20"/>
+        </w:rPr>
+      </w:pPr>
+      <w:r>
+        <w:rPr>
+          <w:sz w:val="20"/>
+          <w:szCs w:val="20"/>
+        </w:rPr>
+        <w:t xml:space="preserve">Исправили.. запускаем.. ругается на испорт </w:t>
+      </w:r>
+      <w:r>
+        <w:rPr>
+          <w:sz w:val="20"/>
+          <w:szCs w:val="20"/>
+          <w:lang w:val="en-US"/>
+        </w:rPr>
+        <w:t>svg</w:t>
+      </w:r>
+      <w:r>
+        <w:rPr>
+          <w:sz w:val="20"/>
+          <w:szCs w:val="20"/>
+        </w:rPr>
+        <w:t>..</w:t>
+      </w:r>
+    </w:p>
+    <w:p>
+      <w:pPr>
+        <w:spacing w:after="40"/>
+        <w:jc w:val="both"/>
+        <w:rPr>
+          <w:sz w:val="20"/>
+          <w:szCs w:val="20"/>
+        </w:rPr>
+      </w:pPr>
+      <w:r>
+        <w:rPr>
+          <w:sz w:val="20"/>
+          <w:szCs w:val="20"/>
+        </w:rPr>
+        <w:t xml:space="preserve">Отключаем встроенное в сторибук правилодля обработки </w:t>
+      </w:r>
+      <w:r>
+        <w:rPr>
+          <w:sz w:val="20"/>
+          <w:szCs w:val="20"/>
+          <w:lang w:val="en-US"/>
+        </w:rPr>
+        <w:t>svg</w:t>
+      </w:r>
+      <w:r>
+        <w:rPr>
+          <w:sz w:val="20"/>
+          <w:szCs w:val="20"/>
+        </w:rPr>
+        <w:t xml:space="preserve">, </w:t>
+      </w:r>
+      <w:r>
+        <w:rPr>
+          <w:sz w:val="20"/>
+          <w:szCs w:val="20"/>
+        </w:rPr>
+        <w:t>и вставляем</w:t>
+      </w:r>
+      <w:r>
+        <w:rPr>
+          <w:sz w:val="20"/>
+          <w:szCs w:val="20"/>
+        </w:rPr>
+        <w:t xml:space="preserve"> </w:t>
+      </w:r>
+      <w:r>
+        <w:rPr>
+          <w:sz w:val="20"/>
+          <w:szCs w:val="20"/>
+        </w:rPr>
+        <w:t>лоадер свгшек из основного вебпака.</w:t>
+      </w:r>
+    </w:p>
+    <w:p>
+      <w:pPr>
+        <w:spacing w:after="40"/>
+        <w:jc w:val="both"/>
+        <w:rPr>
+          <w:sz w:val="20"/>
+          <w:szCs w:val="20"/>
+        </w:rPr>
+      </w:pPr>
+      <w:r>
+        <w:rPr>
+          <w:sz w:val="20"/>
+          <w:szCs w:val="20"/>
+        </w:rPr>
+        <w:t>Работает</w:t>
+      </w:r>
+    </w:p>
+    <w:p>
+      <w:pPr>
+        <w:spacing w:after="40"/>
+        <w:jc w:val="both"/>
+        <w:rPr>
+          <w:sz w:val="20"/>
+          <w:szCs w:val="20"/>
+        </w:rPr>
+      </w:pPr>
+    </w:p>
+    <w:p>
+      <w:pPr>
+        <w:spacing w:after="40"/>
+        <w:jc w:val="both"/>
+        <w:rPr>
+          <w:sz w:val="20"/>
+          <w:szCs w:val="20"/>
+        </w:rPr>
+      </w:pPr>
+      <w:r>
+        <w:rPr>
+          <w:sz w:val="20"/>
+          <w:szCs w:val="20"/>
+        </w:rPr>
+        <w:t xml:space="preserve">Крч глобальные переменные в стилях применяются. Стало понятно после добавления сайдбара – там размер прописан в глоб переменных и он работал. Цвета же не применялись по тому что накомпоненты не был повешен класс. После добавления (в компоненте </w:t>
+      </w:r>
+      <w:r>
+        <w:rPr>
+          <w:sz w:val="20"/>
+          <w:szCs w:val="20"/>
+          <w:lang w:val="en-US"/>
+        </w:rPr>
+        <w:t>ThemeDecorator</w:t>
+      </w:r>
+      <w:r>
+        <w:rPr>
+          <w:sz w:val="20"/>
+          <w:szCs w:val="20"/>
+        </w:rPr>
+        <w:t xml:space="preserve">) </w:t>
+      </w:r>
+      <w:r>
+        <w:rPr>
+          <w:sz w:val="20"/>
+          <w:szCs w:val="20"/>
+        </w:rPr>
+        <w:t>цвета то</w:t>
+      </w:r>
+      <w:r>
+        <w:rPr>
+          <w:sz w:val="20"/>
+          <w:szCs w:val="20"/>
+        </w:rPr>
+        <w:t>ж</w:t>
+      </w:r>
+      <w:r>
+        <w:rPr>
+          <w:sz w:val="20"/>
+          <w:szCs w:val="20"/>
+        </w:rPr>
+        <w:t>е стали применяться</w:t>
+      </w:r>
+      <w:r>
+        <w:rPr>
+          <w:sz w:val="20"/>
+          <w:szCs w:val="20"/>
+        </w:rPr>
+        <w:t>.</w:t>
+      </w:r>
+    </w:p>
+    <w:p>
+      <w:pPr>
+        <w:spacing w:after="40"/>
+        <w:jc w:val="both"/>
+        <w:rPr>
+          <w:sz w:val="20"/>
+          <w:szCs w:val="20"/>
+        </w:rPr>
+      </w:pPr>
+    </w:p>
+    <w:p>
+      <w:pPr>
+        <w:spacing w:after="40"/>
+        <w:jc w:val="both"/>
+        <w:rPr>
+          <w:sz w:val="20"/>
+          <w:szCs w:val="20"/>
+        </w:rPr>
+      </w:pPr>
+      <w:r>
+        <w:rPr>
+          <w:sz w:val="20"/>
+          <w:szCs w:val="20"/>
+        </w:rPr>
+        <w:t>Делаем сторис для навбара</w:t>
+      </w:r>
+    </w:p>
+    <w:p>
+      <w:pPr>
+        <w:spacing w:after="40"/>
+        <w:jc w:val="both"/>
+        <w:rPr>
+          <w:sz w:val="20"/>
+          <w:szCs w:val="20"/>
+        </w:rPr>
+      </w:pPr>
+      <w:r>
+        <w:rPr>
+          <w:sz w:val="20"/>
+          <w:szCs w:val="20"/>
+        </w:rPr>
+        <w:t xml:space="preserve">Ругается </w:t>
+      </w:r>
+      <w:r>
+        <w:rPr>
+          <w:sz w:val="20"/>
+          <w:szCs w:val="20"/>
+        </w:rPr>
+        <w:t xml:space="preserve">по сути </w:t>
+      </w:r>
+      <w:r>
+        <w:rPr>
+          <w:sz w:val="20"/>
+          <w:szCs w:val="20"/>
+        </w:rPr>
+        <w:t xml:space="preserve"> что используем </w:t>
+      </w:r>
+      <w:r>
+        <w:rPr>
+          <w:sz w:val="20"/>
+          <w:szCs w:val="20"/>
+          <w:lang w:val="en-US"/>
+        </w:rPr>
+        <w:t>links</w:t>
+      </w:r>
+      <w:r>
+        <w:rPr>
+          <w:sz w:val="20"/>
+          <w:szCs w:val="20"/>
+        </w:rPr>
+        <w:t>,</w:t>
+      </w:r>
+      <w:r>
+        <w:rPr>
+          <w:sz w:val="20"/>
+          <w:szCs w:val="20"/>
+        </w:rPr>
+        <w:t xml:space="preserve"> не обернутые в </w:t>
+      </w:r>
+      <w:r>
+        <w:rPr>
+          <w:sz w:val="20"/>
+          <w:szCs w:val="20"/>
+          <w:lang w:val="en-US"/>
+        </w:rPr>
+        <w:t>BrowserRouter</w:t>
+      </w:r>
+      <w:r>
+        <w:rPr>
+          <w:sz w:val="20"/>
+          <w:szCs w:val="20"/>
+        </w:rPr>
+        <w:t xml:space="preserve">. Сделали </w:t>
+      </w:r>
+      <w:r>
+        <w:rPr>
+          <w:sz w:val="20"/>
+          <w:szCs w:val="20"/>
+          <w:lang w:val="en-US"/>
+        </w:rPr>
+        <w:t>RouterDecorator</w:t>
+      </w:r>
+      <w:r>
+        <w:rPr>
+          <w:sz w:val="20"/>
+          <w:szCs w:val="20"/>
+        </w:rPr>
+        <w:t xml:space="preserve"> </w:t>
+      </w:r>
+      <w:r>
+        <w:rPr>
+          <w:sz w:val="20"/>
+          <w:szCs w:val="20"/>
+        </w:rPr>
+        <w:t>и заработало</w:t>
+      </w:r>
+    </w:p>
+    <w:p>
+      <w:pPr>
+        <w:spacing w:after="40"/>
+        <w:jc w:val="both"/>
+        <w:rPr>
+          <w:sz w:val="20"/>
+          <w:szCs w:val="20"/>
+        </w:rPr>
+      </w:pPr>
+    </w:p>
+    <w:p>
+      <w:pPr>
+        <w:spacing w:after="40"/>
+        <w:jc w:val="both"/>
+        <w:rPr>
+          <w:sz w:val="20"/>
+          <w:szCs w:val="20"/>
+        </w:rPr>
+      </w:pPr>
+      <w:r>
+        <w:rPr>
+          <w:sz w:val="20"/>
+          <w:szCs w:val="20"/>
+        </w:rPr>
+        <w:t>Делаем</w:t>
+      </w:r>
+      <w:r>
+        <w:rPr>
+          <w:sz w:val="20"/>
+          <w:szCs w:val="20"/>
+        </w:rPr>
+        <w:t xml:space="preserve"> </w:t>
+      </w:r>
+      <w:r>
+        <w:rPr>
+          <w:sz w:val="20"/>
+          <w:szCs w:val="20"/>
+        </w:rPr>
+        <w:t>сторис</w:t>
+      </w:r>
+      <w:r>
+        <w:rPr>
+          <w:sz w:val="20"/>
+          <w:szCs w:val="20"/>
+        </w:rPr>
+        <w:t xml:space="preserve"> </w:t>
+      </w:r>
+      <w:r>
+        <w:rPr>
+          <w:sz w:val="20"/>
+          <w:szCs w:val="20"/>
+        </w:rPr>
+        <w:t>для</w:t>
+      </w:r>
+      <w:r>
+        <w:rPr>
+          <w:sz w:val="20"/>
+          <w:szCs w:val="20"/>
+        </w:rPr>
+        <w:t xml:space="preserve"> </w:t>
+      </w:r>
+      <w:r>
+        <w:rPr>
+          <w:sz w:val="20"/>
+          <w:szCs w:val="20"/>
+          <w:lang w:val="en-US"/>
+        </w:rPr>
+        <w:t>ErrorPage</w:t>
+      </w:r>
+      <w:r>
+        <w:rPr>
+          <w:sz w:val="20"/>
+          <w:szCs w:val="20"/>
+        </w:rPr>
+        <w:t xml:space="preserve">, </w:t>
+      </w:r>
+      <w:r>
+        <w:rPr>
+          <w:sz w:val="20"/>
+          <w:szCs w:val="20"/>
+          <w:lang w:val="en-US"/>
+        </w:rPr>
+        <w:t>AppLink</w:t>
+      </w:r>
+      <w:r>
+        <w:rPr>
+          <w:sz w:val="20"/>
+          <w:szCs w:val="20"/>
+        </w:rPr>
+        <w:t xml:space="preserve">, </w:t>
+      </w:r>
+      <w:r>
+        <w:rPr>
+          <w:sz w:val="20"/>
+          <w:szCs w:val="20"/>
+        </w:rPr>
+        <w:t>лоадера</w:t>
+      </w:r>
+      <w:r>
+        <w:rPr>
+          <w:sz w:val="20"/>
+          <w:szCs w:val="20"/>
+        </w:rPr>
+        <w:t xml:space="preserve">, </w:t>
+      </w:r>
+      <w:r>
+        <w:rPr>
+          <w:sz w:val="20"/>
+          <w:szCs w:val="20"/>
+          <w:lang w:val="en-US"/>
+        </w:rPr>
+        <w:t>ThemeSwitcher</w:t>
+      </w:r>
+    </w:p>
+    <w:p>
+      <w:pPr>
+        <w:spacing w:after="40"/>
+        <w:jc w:val="both"/>
+        <w:rPr>
+          <w:sz w:val="20"/>
+          <w:szCs w:val="20"/>
+        </w:rPr>
+      </w:pPr>
+      <w:r>
+        <w:rPr>
+          <w:sz w:val="20"/>
+          <w:szCs w:val="20"/>
+        </w:rPr>
+        <w:t xml:space="preserve">Все </w:t>
+      </w:r>
+      <w:r>
+        <w:rPr>
+          <w:sz w:val="20"/>
+          <w:szCs w:val="20"/>
+        </w:rPr>
+        <w:t>работает сразу</w:t>
+      </w:r>
+    </w:p>
+    <w:p>
+      <w:pPr>
+        <w:spacing w:after="40"/>
+        <w:jc w:val="both"/>
+        <w:rPr>
+          <w:sz w:val="20"/>
+          <w:szCs w:val="20"/>
+        </w:rPr>
+      </w:pPr>
+      <w:r>
+        <w:rPr>
+          <w:sz w:val="20"/>
+          <w:szCs w:val="20"/>
+        </w:rPr>
+        <w:t>Делаем</w:t>
+      </w:r>
+      <w:r>
+        <w:rPr>
+          <w:sz w:val="20"/>
+          <w:szCs w:val="20"/>
+        </w:rPr>
+        <w:t xml:space="preserve"> </w:t>
+      </w:r>
+      <w:r>
+        <w:rPr>
+          <w:sz w:val="20"/>
+          <w:szCs w:val="20"/>
+        </w:rPr>
+        <w:t>сторис</w:t>
+      </w:r>
+      <w:r>
+        <w:rPr>
+          <w:sz w:val="20"/>
+          <w:szCs w:val="20"/>
+        </w:rPr>
+        <w:t xml:space="preserve"> </w:t>
+      </w:r>
+      <w:r>
+        <w:rPr>
+          <w:sz w:val="20"/>
+          <w:szCs w:val="20"/>
+        </w:rPr>
+        <w:t>для</w:t>
+      </w:r>
+      <w:r>
+        <w:rPr>
+          <w:sz w:val="20"/>
+          <w:szCs w:val="20"/>
+        </w:rPr>
+        <w:t xml:space="preserve"> </w:t>
+      </w:r>
+      <w:r>
+        <w:rPr>
+          <w:sz w:val="20"/>
+          <w:szCs w:val="20"/>
+          <w:lang w:val="en-US"/>
+        </w:rPr>
+        <w:t>AboutPage</w:t>
+      </w:r>
+      <w:r>
+        <w:rPr>
+          <w:sz w:val="20"/>
+          <w:szCs w:val="20"/>
+        </w:rPr>
+        <w:t xml:space="preserve">, </w:t>
+      </w:r>
+      <w:r>
+        <w:rPr>
+          <w:sz w:val="20"/>
+          <w:szCs w:val="20"/>
+          <w:lang w:val="en-US"/>
+        </w:rPr>
+        <w:t>MainPage</w:t>
+      </w:r>
+      <w:r>
+        <w:rPr>
+          <w:sz w:val="20"/>
+          <w:szCs w:val="20"/>
+        </w:rPr>
+        <w:t xml:space="preserve">, </w:t>
+      </w:r>
+      <w:r>
+        <w:rPr>
+          <w:sz w:val="20"/>
+          <w:szCs w:val="20"/>
+          <w:lang w:val="en-US"/>
+        </w:rPr>
+        <w:t>NotFoundPage</w:t>
+      </w:r>
+    </w:p>
+    <w:p>
+      <w:pPr>
+        <w:pBdr>
+          <w:bottom w:val="single" w:sz="6" w:space="1" w:color="auto"/>
+        </w:pBdr>
+        <w:spacing w:after="40"/>
+        <w:jc w:val="both"/>
+        <w:rPr>
+          <w:sz w:val="20"/>
+          <w:szCs w:val="20"/>
+        </w:rPr>
+      </w:pPr>
+      <w:r>
+        <w:rPr>
+          <w:sz w:val="20"/>
+          <w:szCs w:val="20"/>
+        </w:rPr>
+        <w:t>Все работает сразу</w:t>
+      </w:r>
+    </w:p>
+    <w:p>
+      <w:pPr>
+        <w:spacing w:after="40"/>
+        <w:jc w:val="both"/>
+        <w:rPr>
+          <w:sz w:val="20"/>
+          <w:szCs w:val="20"/>
+          <w:lang w:val="en-US"/>
+        </w:rPr>
+      </w:pPr>
+    </w:p>
+    <w:p>
+      <w:pPr>
+        <w:spacing w:after="40"/>
+        <w:jc w:val="both"/>
+        <w:rPr>
+          <w:sz w:val="20"/>
+          <w:szCs w:val="20"/>
+          <w:lang w:val="en-US"/>
+        </w:rPr>
+      </w:pPr>
+    </w:p>
+    <w:p>
+      <w:pPr>
+        <w:spacing w:after="40"/>
+        <w:jc w:val="both"/>
+        <w:rPr>
+          <w:sz w:val="20"/>
+          <w:szCs w:val="20"/>
+          <w:lang w:val="en-US"/>
+        </w:rPr>
+      </w:pPr>
+    </w:p>
+    <w:p>
+      <w:pPr>
+        <w:spacing w:after="40"/>
+        <w:jc w:val="both"/>
+        <w:rPr>
+          <w:sz w:val="20"/>
+          <w:szCs w:val="20"/>
+          <w:lang w:val="en-US"/>
+        </w:rPr>
+      </w:pPr>
+    </w:p>
+    <w:p>
+      <w:pPr>
+        <w:spacing w:after="40"/>
+        <w:jc w:val="both"/>
+        <w:rPr>
+          <w:sz w:val="20"/>
+          <w:szCs w:val="20"/>
+          <w:lang w:val="en-US"/>
+        </w:rPr>
+      </w:pPr>
+    </w:p>
+    <w:p>
+      <w:pPr>
+        <w:spacing w:after="40"/>
+        <w:jc w:val="both"/>
+        <w:rPr>
+          <w:sz w:val="20"/>
+          <w:szCs w:val="20"/>
+          <w:lang w:val="en-US"/>
+        </w:rPr>
+      </w:pPr>
+    </w:p>
+    <w:p>
+      <w:pPr>
+        <w:spacing w:after="40"/>
+        <w:jc w:val="both"/>
+        <w:rPr>
+          <w:sz w:val="20"/>
+          <w:szCs w:val="20"/>
+          <w:lang w:val="en-US"/>
+        </w:rPr>
+      </w:pPr>
+    </w:p>
+    <w:p>
+      <w:pPr>
+        <w:spacing w:after="40"/>
+        <w:jc w:val="both"/>
+        <w:rPr>
+          <w:sz w:val="20"/>
+          <w:szCs w:val="20"/>
+          <w:lang w:val="en-US"/>
+        </w:rPr>
+      </w:pPr>
+    </w:p>
+    <w:p>
+      <w:pPr>
+        <w:spacing w:after="40"/>
+        <w:jc w:val="both"/>
+        <w:rPr>
+          <w:sz w:val="20"/>
+          <w:szCs w:val="20"/>
+          <w:lang w:val="en-US"/>
+        </w:rPr>
+      </w:pPr>
+    </w:p>
+    <w:p>
+      <w:pPr>
+        <w:spacing w:after="40"/>
+        <w:jc w:val="both"/>
+        <w:rPr>
+          <w:sz w:val="20"/>
+          <w:szCs w:val="20"/>
+          <w:lang w:val="en-US"/>
+        </w:rPr>
+      </w:pPr>
+    </w:p>
+    <w:p>
+      <w:pPr>
+        <w:spacing w:after="40"/>
+        <w:jc w:val="both"/>
+        <w:rPr>
+          <w:sz w:val="20"/>
+          <w:szCs w:val="20"/>
+          <w:lang w:val="en-US"/>
+        </w:rPr>
+      </w:pPr>
+    </w:p>
+    <w:p>
+      <w:pPr>
+        <w:spacing w:after="40"/>
+        <w:jc w:val="both"/>
+        <w:rPr>
+          <w:sz w:val="20"/>
+          <w:szCs w:val="20"/>
+          <w:lang w:val="en-US"/>
+        </w:rPr>
+      </w:pPr>
+    </w:p>
+    <w:p>
+      <w:pPr>
+        <w:spacing w:after="40"/>
+        <w:jc w:val="both"/>
+        <w:rPr>
+          <w:sz w:val="20"/>
+          <w:szCs w:val="20"/>
+          <w:lang w:val="en-US"/>
+        </w:rPr>
+      </w:pPr>
+    </w:p>
+    <w:p>
+      <w:pPr>
+        <w:spacing w:after="40"/>
+        <w:jc w:val="both"/>
+        <w:rPr>
+          <w:sz w:val="20"/>
+          <w:szCs w:val="20"/>
+          <w:lang w:val="en-US"/>
+        </w:rPr>
+      </w:pPr>
+    </w:p>
+    <w:p>
+      <w:pPr>
+        <w:spacing w:after="40"/>
+        <w:jc w:val="both"/>
+        <w:rPr>
+          <w:sz w:val="20"/>
+          <w:szCs w:val="20"/>
+          <w:lang w:val="en-US"/>
+        </w:rPr>
+      </w:pPr>
+    </w:p>
+    <w:p>
+      <w:pPr>
+        <w:spacing w:after="40"/>
+        <w:jc w:val="both"/>
+        <w:rPr>
+          <w:sz w:val="20"/>
+          <w:szCs w:val="20"/>
+          <w:lang w:val="en-US"/>
+        </w:rPr>
+      </w:pPr>
+    </w:p>
+    <w:p>
+      <w:pPr>
+        <w:spacing w:after="40"/>
+        <w:jc w:val="both"/>
+        <w:rPr>
+          <w:sz w:val="20"/>
+          <w:szCs w:val="20"/>
+          <w:lang w:val="en-US"/>
+        </w:rPr>
+      </w:pPr>
+    </w:p>
+    <w:p>
+      <w:pPr>
+        <w:spacing w:after="40"/>
+        <w:jc w:val="both"/>
+        <w:rPr>
+          <w:sz w:val="20"/>
+          <w:szCs w:val="20"/>
+          <w:lang w:val="en-US"/>
+        </w:rPr>
+      </w:pPr>
+    </w:p>
+    <w:p>
+      <w:pPr>
+        <w:spacing w:after="40"/>
+        <w:jc w:val="both"/>
+        <w:rPr>
+          <w:sz w:val="20"/>
+          <w:szCs w:val="20"/>
+          <w:lang w:val="en-US"/>
+        </w:rPr>
+      </w:pPr>
+    </w:p>
+    <w:p>
+      <w:pPr>
+        <w:spacing w:after="40"/>
+        <w:jc w:val="both"/>
+        <w:rPr>
+          <w:sz w:val="20"/>
+          <w:szCs w:val="20"/>
+          <w:lang w:val="en-US"/>
+        </w:rPr>
+      </w:pPr>
+    </w:p>
+    <w:p>
+      <w:pPr>
+        <w:spacing w:after="40"/>
+        <w:jc w:val="both"/>
+        <w:rPr>
+          <w:sz w:val="20"/>
+          <w:szCs w:val="20"/>
+          <w:lang w:val="en-US"/>
+        </w:rPr>
+      </w:pPr>
+    </w:p>
+    <w:p>
+      <w:pPr>
+        <w:spacing w:after="40"/>
+        <w:jc w:val="both"/>
+        <w:rPr>
+          <w:sz w:val="20"/>
+          <w:szCs w:val="20"/>
+          <w:lang w:val="en-US"/>
+        </w:rPr>
+      </w:pPr>
+    </w:p>
+    <w:p>
+      <w:pPr>
+        <w:spacing w:after="40"/>
+        <w:jc w:val="both"/>
+        <w:rPr>
+          <w:sz w:val="20"/>
+          <w:szCs w:val="20"/>
+          <w:lang w:val="en-US"/>
+        </w:rPr>
+      </w:pPr>
+    </w:p>
+    <w:p>
+      <w:pPr>
+        <w:spacing w:after="40"/>
+        <w:jc w:val="both"/>
+        <w:rPr>
+          <w:sz w:val="20"/>
+          <w:szCs w:val="20"/>
+          <w:lang w:val="en-US"/>
+        </w:rPr>
+      </w:pPr>
+    </w:p>
+    <w:p>
+      <w:pPr>
+        <w:spacing w:after="40"/>
+        <w:jc w:val="both"/>
+        <w:rPr>
+          <w:sz w:val="20"/>
+          <w:szCs w:val="20"/>
+          <w:lang w:val="en-US"/>
+        </w:rPr>
+      </w:pPr>
+    </w:p>
+    <w:p>
+      <w:pPr>
+        <w:spacing w:after="40"/>
+        <w:jc w:val="both"/>
+        <w:rPr>
+          <w:sz w:val="20"/>
+          <w:szCs w:val="20"/>
+          <w:lang w:val="en-US"/>
+        </w:rPr>
+      </w:pPr>
+    </w:p>
+    <w:p>
+      <w:pPr>
+        <w:spacing w:after="40"/>
+        <w:jc w:val="both"/>
+        <w:rPr>
+          <w:sz w:val="20"/>
+          <w:szCs w:val="20"/>
+          <w:lang w:val="en-US"/>
+        </w:rPr>
+      </w:pPr>
+    </w:p>
+    <w:p>
+      <w:pPr>
+        <w:spacing w:after="40"/>
+        <w:jc w:val="both"/>
+        <w:rPr>
+          <w:sz w:val="20"/>
+          <w:szCs w:val="20"/>
+          <w:lang w:val="en-US"/>
+        </w:rPr>
+      </w:pPr>
+    </w:p>
+    <w:p>
+      <w:pPr>
+        <w:spacing w:after="40"/>
+        <w:jc w:val="both"/>
+        <w:rPr>
+          <w:sz w:val="20"/>
+          <w:szCs w:val="20"/>
+          <w:lang w:val="en-US"/>
         </w:rPr>
       </w:pPr>
     </w:p>
@@ -31844,6 +35187,184 @@
 <file path=word/numbering.xml><?xml version="1.0" encoding="utf-8"?>
 <w:numbering xmlns:wpc="http://schemas.microsoft.com/office/word/2010/wordprocessingCanvas" xmlns:mc="http://schemas.openxmlformats.org/markup-compatibility/2006" xmlns:o="urn:schemas-microsoft-com:office:office" xmlns:r="http://schemas.openxmlformats.org/officeDocument/2006/relationships" xmlns:m="http://schemas.openxmlformats.org/officeDocument/2006/math" xmlns:v="urn:schemas-microsoft-com:vml" xmlns:wp14="http://schemas.microsoft.com/office/word/2010/wordprocessingDrawing" xmlns:wp="http://schemas.openxmlformats.org/drawingml/2006/wordprocessingDrawing" xmlns:w10="urn:schemas-microsoft-com:office:word" xmlns:w="http://schemas.openxmlformats.org/wordprocessingml/2006/main" xmlns:w14="http://schemas.microsoft.com/office/word/2010/wordml" xmlns:w15="http://schemas.microsoft.com/office/word/2012/wordml" xmlns:wpg="http://schemas.microsoft.com/office/word/2010/wordprocessingGroup" xmlns:wpi="http://schemas.microsoft.com/office/word/2010/wordprocessingInk" xmlns:wne="http://schemas.microsoft.com/office/word/2006/wordml" xmlns:wps="http://schemas.microsoft.com/office/word/2010/wordprocessingShape" mc:Ignorable="w14 w15 wp14">
   <w:abstractNum w:abstractNumId="0" w15:restartNumberingAfterBreak="0">
+    <w:nsid w:val="29D16A0C"/>
+    <w:multiLevelType w:val="hybridMultilevel"/>
+    <w:tmpl w:val="3A486DC4"/>
+    <w:lvl w:ilvl="0" w:tplc="04190011">
+      <w:start w:val="1"/>
+      <w:numFmt w:val="decimal"/>
+      <w:lvlText w:val="%1)"/>
+      <w:lvlJc w:val="left"/>
+      <w:pPr>
+        <w:ind w:left="720" w:hanging="360"/>
+      </w:pPr>
+      <w:rPr>
+        <w:rFonts w:hint="default"/>
+      </w:rPr>
+    </w:lvl>
+    <w:lvl w:ilvl="1" w:tplc="04190019" w:tentative="1">
+      <w:start w:val="1"/>
+      <w:numFmt w:val="lowerLetter"/>
+      <w:lvlText w:val="%2."/>
+      <w:lvlJc w:val="left"/>
+      <w:pPr>
+        <w:ind w:left="1440" w:hanging="360"/>
+      </w:pPr>
+    </w:lvl>
+    <w:lvl w:ilvl="2" w:tplc="0419001B" w:tentative="1">
+      <w:start w:val="1"/>
+      <w:numFmt w:val="lowerRoman"/>
+      <w:lvlText w:val="%3."/>
+      <w:lvlJc w:val="right"/>
+      <w:pPr>
+        <w:ind w:left="2160" w:hanging="180"/>
+      </w:pPr>
+    </w:lvl>
+    <w:lvl w:ilvl="3" w:tplc="0419000F" w:tentative="1">
+      <w:start w:val="1"/>
+      <w:numFmt w:val="decimal"/>
+      <w:lvlText w:val="%4."/>
+      <w:lvlJc w:val="left"/>
+      <w:pPr>
+        <w:ind w:left="2880" w:hanging="360"/>
+      </w:pPr>
+    </w:lvl>
+    <w:lvl w:ilvl="4" w:tplc="04190019" w:tentative="1">
+      <w:start w:val="1"/>
+      <w:numFmt w:val="lowerLetter"/>
+      <w:lvlText w:val="%5."/>
+      <w:lvlJc w:val="left"/>
+      <w:pPr>
+        <w:ind w:left="3600" w:hanging="360"/>
+      </w:pPr>
+    </w:lvl>
+    <w:lvl w:ilvl="5" w:tplc="0419001B" w:tentative="1">
+      <w:start w:val="1"/>
+      <w:numFmt w:val="lowerRoman"/>
+      <w:lvlText w:val="%6."/>
+      <w:lvlJc w:val="right"/>
+      <w:pPr>
+        <w:ind w:left="4320" w:hanging="180"/>
+      </w:pPr>
+    </w:lvl>
+    <w:lvl w:ilvl="6" w:tplc="0419000F" w:tentative="1">
+      <w:start w:val="1"/>
+      <w:numFmt w:val="decimal"/>
+      <w:lvlText w:val="%7."/>
+      <w:lvlJc w:val="left"/>
+      <w:pPr>
+        <w:ind w:left="5040" w:hanging="360"/>
+      </w:pPr>
+    </w:lvl>
+    <w:lvl w:ilvl="7" w:tplc="04190019" w:tentative="1">
+      <w:start w:val="1"/>
+      <w:numFmt w:val="lowerLetter"/>
+      <w:lvlText w:val="%8."/>
+      <w:lvlJc w:val="left"/>
+      <w:pPr>
+        <w:ind w:left="5760" w:hanging="360"/>
+      </w:pPr>
+    </w:lvl>
+    <w:lvl w:ilvl="8" w:tplc="0419001B" w:tentative="1">
+      <w:start w:val="1"/>
+      <w:numFmt w:val="lowerRoman"/>
+      <w:lvlText w:val="%9."/>
+      <w:lvlJc w:val="right"/>
+      <w:pPr>
+        <w:ind w:left="6480" w:hanging="180"/>
+      </w:pPr>
+    </w:lvl>
+  </w:abstractNum>
+  <w:abstractNum w:abstractNumId="1" w15:restartNumberingAfterBreak="0">
+    <w:nsid w:val="31C87B08"/>
+    <w:multiLevelType w:val="hybridMultilevel"/>
+    <w:tmpl w:val="255C82CA"/>
+    <w:lvl w:ilvl="0" w:tplc="04190011">
+      <w:start w:val="1"/>
+      <w:numFmt w:val="decimal"/>
+      <w:lvlText w:val="%1)"/>
+      <w:lvlJc w:val="left"/>
+      <w:pPr>
+        <w:ind w:left="720" w:hanging="360"/>
+      </w:pPr>
+      <w:rPr>
+        <w:rFonts w:hint="default"/>
+      </w:rPr>
+    </w:lvl>
+    <w:lvl w:ilvl="1" w:tplc="04190019" w:tentative="1">
+      <w:start w:val="1"/>
+      <w:numFmt w:val="lowerLetter"/>
+      <w:lvlText w:val="%2."/>
+      <w:lvlJc w:val="left"/>
+      <w:pPr>
+        <w:ind w:left="1440" w:hanging="360"/>
+      </w:pPr>
+    </w:lvl>
+    <w:lvl w:ilvl="2" w:tplc="0419001B" w:tentative="1">
+      <w:start w:val="1"/>
+      <w:numFmt w:val="lowerRoman"/>
+      <w:lvlText w:val="%3."/>
+      <w:lvlJc w:val="right"/>
+      <w:pPr>
+        <w:ind w:left="2160" w:hanging="180"/>
+      </w:pPr>
+    </w:lvl>
+    <w:lvl w:ilvl="3" w:tplc="0419000F" w:tentative="1">
+      <w:start w:val="1"/>
+      <w:numFmt w:val="decimal"/>
+      <w:lvlText w:val="%4."/>
+      <w:lvlJc w:val="left"/>
+      <w:pPr>
+        <w:ind w:left="2880" w:hanging="360"/>
+      </w:pPr>
+    </w:lvl>
+    <w:lvl w:ilvl="4" w:tplc="04190019" w:tentative="1">
+      <w:start w:val="1"/>
+      <w:numFmt w:val="lowerLetter"/>
+      <w:lvlText w:val="%5."/>
+      <w:lvlJc w:val="left"/>
+      <w:pPr>
+        <w:ind w:left="3600" w:hanging="360"/>
+      </w:pPr>
+    </w:lvl>
+    <w:lvl w:ilvl="5" w:tplc="0419001B" w:tentative="1">
+      <w:start w:val="1"/>
+      <w:numFmt w:val="lowerRoman"/>
+      <w:lvlText w:val="%6."/>
+      <w:lvlJc w:val="right"/>
+      <w:pPr>
+        <w:ind w:left="4320" w:hanging="180"/>
+      </w:pPr>
+    </w:lvl>
+    <w:lvl w:ilvl="6" w:tplc="0419000F" w:tentative="1">
+      <w:start w:val="1"/>
+      <w:numFmt w:val="decimal"/>
+      <w:lvlText w:val="%7."/>
+      <w:lvlJc w:val="left"/>
+      <w:pPr>
+        <w:ind w:left="5040" w:hanging="360"/>
+      </w:pPr>
+    </w:lvl>
+    <w:lvl w:ilvl="7" w:tplc="04190019" w:tentative="1">
+      <w:start w:val="1"/>
+      <w:numFmt w:val="lowerLetter"/>
+      <w:lvlText w:val="%8."/>
+      <w:lvlJc w:val="left"/>
+      <w:pPr>
+        <w:ind w:left="5760" w:hanging="360"/>
+      </w:pPr>
+    </w:lvl>
+    <w:lvl w:ilvl="8" w:tplc="0419001B" w:tentative="1">
+      <w:start w:val="1"/>
+      <w:numFmt w:val="lowerRoman"/>
+      <w:lvlText w:val="%9."/>
+      <w:lvlJc w:val="right"/>
+      <w:pPr>
+        <w:ind w:left="6480" w:hanging="180"/>
+      </w:pPr>
+    </w:lvl>
+  </w:abstractNum>
+  <w:abstractNum w:abstractNumId="2" w15:restartNumberingAfterBreak="0">
     <w:nsid w:val="54A1678A"/>
     <w:multiLevelType w:val="hybridMultilevel"/>
     <w:tmpl w:val="FAB0EBFE"/>
@@ -31957,7 +35478,13 @@
     </w:lvl>
   </w:abstractNum>
   <w:num w:numId="1">
+    <w:abstractNumId w:val="2"/>
+  </w:num>
+  <w:num w:numId="2">
     <w:abstractNumId w:val="0"/>
+  </w:num>
+  <w:num w:numId="3">
+    <w:abstractNumId w:val="1"/>
   </w:num>
 </w:numbering>
 </file>
@@ -32759,4 +36286,16 @@
     </a:ext>
   </a:extLst>
 </a:theme>
+</file>
+
+<file path=customXml/item1.xml><?xml version="1.0" encoding="utf-8"?>
+<b:Sources xmlns:b="http://schemas.openxmlformats.org/officeDocument/2006/bibliography" xmlns="http://schemas.openxmlformats.org/officeDocument/2006/bibliography" SelectedStyle="\APASixthEditionOfficeOnline.xsl" StyleName="APA" Version="6"/>
+</file>
+
+<file path=customXml/itemProps1.xml><?xml version="1.0" encoding="utf-8"?>
+<ds:datastoreItem xmlns:ds="http://schemas.openxmlformats.org/officeDocument/2006/customXml" ds:itemID="{3B3806E1-043C-485F-8F20-EFC3294D1310}">
+  <ds:schemaRefs>
+    <ds:schemaRef ds:uri="http://schemas.openxmlformats.org/officeDocument/2006/bibliography"/>
+  </ds:schemaRefs>
+</ds:datastoreItem>
 </file>
</xml_diff>

<commit_message>
25: add loki skreen tests
</commit_message>
<xml_diff>
--- a/КОММЕНТАРИИ.docx
+++ b/КОММЕНТАРИИ.docx
@@ -32330,25 +32330,7 @@
           <w:szCs w:val="20"/>
           <w:lang w:val="en-US"/>
         </w:rPr>
-        <w:t>(</w:t>
-      </w:r>
-      <w:bookmarkStart w:id="0" w:name="_GoBack"/>
-      <w:r>
-        <w:rPr>
-          <w:sz w:val="20"/>
-          <w:szCs w:val="20"/>
-          <w:lang w:val="en-US"/>
-        </w:rPr>
-        <w:t>24: add React testing library, storybook</w:t>
-      </w:r>
-      <w:bookmarkEnd w:id="0"/>
-      <w:r>
-        <w:rPr>
-          <w:sz w:val="20"/>
-          <w:szCs w:val="20"/>
-          <w:lang w:val="en-US"/>
-        </w:rPr>
-        <w:t>)</w:t>
+        <w:t>(24: add React testing library, storybook)</w:t>
       </w:r>
     </w:p>
     <w:p>
@@ -32359,7 +32341,6 @@
           <w:b/>
           <w:sz w:val="20"/>
           <w:szCs w:val="20"/>
-          <w:lang w:val="en-US"/>
         </w:rPr>
       </w:pPr>
       <w:r>
@@ -34752,6 +34733,7 @@
         <w:rPr>
           <w:sz w:val="20"/>
           <w:szCs w:val="20"/>
+          <w:lang w:val="en-US"/>
         </w:rPr>
       </w:pPr>
       <w:r>
@@ -34765,6 +34747,7 @@
         <w:rPr>
           <w:sz w:val="20"/>
           <w:szCs w:val="20"/>
+          <w:lang w:val="en-US"/>
         </w:rPr>
         <w:t xml:space="preserve"> </w:t>
       </w:r>
@@ -34779,6 +34762,7 @@
         <w:rPr>
           <w:sz w:val="20"/>
           <w:szCs w:val="20"/>
+          <w:lang w:val="en-US"/>
         </w:rPr>
         <w:t xml:space="preserve"> </w:t>
       </w:r>
@@ -34793,6 +34777,7 @@
         <w:rPr>
           <w:sz w:val="20"/>
           <w:szCs w:val="20"/>
+          <w:lang w:val="en-US"/>
         </w:rPr>
         <w:t xml:space="preserve"> </w:t>
       </w:r>
@@ -34808,6 +34793,7 @@
         <w:rPr>
           <w:sz w:val="20"/>
           <w:szCs w:val="20"/>
+          <w:lang w:val="en-US"/>
         </w:rPr>
         <w:t xml:space="preserve">, </w:t>
       </w:r>
@@ -34823,6 +34809,7 @@
         <w:rPr>
           <w:sz w:val="20"/>
           <w:szCs w:val="20"/>
+          <w:lang w:val="en-US"/>
         </w:rPr>
         <w:t xml:space="preserve">, </w:t>
       </w:r>
@@ -34890,287 +34877,2279 @@
     </w:p>
     <w:p>
       <w:pPr>
-        <w:spacing w:after="40"/>
-        <w:jc w:val="both"/>
-        <w:rPr>
-          <w:sz w:val="20"/>
-          <w:szCs w:val="20"/>
-          <w:lang w:val="en-US"/>
-        </w:rPr>
-      </w:pPr>
-    </w:p>
-    <w:p>
-      <w:pPr>
-        <w:spacing w:after="40"/>
-        <w:jc w:val="both"/>
-        <w:rPr>
-          <w:sz w:val="20"/>
-          <w:szCs w:val="20"/>
-          <w:lang w:val="en-US"/>
-        </w:rPr>
-      </w:pPr>
-    </w:p>
-    <w:p>
-      <w:pPr>
-        <w:spacing w:after="40"/>
-        <w:jc w:val="both"/>
-        <w:rPr>
-          <w:sz w:val="20"/>
-          <w:szCs w:val="20"/>
-          <w:lang w:val="en-US"/>
-        </w:rPr>
-      </w:pPr>
-    </w:p>
-    <w:p>
-      <w:pPr>
-        <w:spacing w:after="40"/>
-        <w:jc w:val="both"/>
-        <w:rPr>
-          <w:sz w:val="20"/>
-          <w:szCs w:val="20"/>
-          <w:lang w:val="en-US"/>
-        </w:rPr>
-      </w:pPr>
-    </w:p>
-    <w:p>
-      <w:pPr>
-        <w:spacing w:after="40"/>
-        <w:jc w:val="both"/>
-        <w:rPr>
-          <w:sz w:val="20"/>
-          <w:szCs w:val="20"/>
-          <w:lang w:val="en-US"/>
-        </w:rPr>
-      </w:pPr>
-    </w:p>
-    <w:p>
-      <w:pPr>
-        <w:spacing w:after="40"/>
-        <w:jc w:val="both"/>
-        <w:rPr>
-          <w:sz w:val="20"/>
-          <w:szCs w:val="20"/>
-          <w:lang w:val="en-US"/>
-        </w:rPr>
-      </w:pPr>
-    </w:p>
-    <w:p>
-      <w:pPr>
-        <w:spacing w:after="40"/>
-        <w:jc w:val="both"/>
-        <w:rPr>
-          <w:sz w:val="20"/>
-          <w:szCs w:val="20"/>
-          <w:lang w:val="en-US"/>
-        </w:rPr>
-      </w:pPr>
-    </w:p>
-    <w:p>
-      <w:pPr>
-        <w:spacing w:after="40"/>
-        <w:jc w:val="both"/>
-        <w:rPr>
-          <w:sz w:val="20"/>
-          <w:szCs w:val="20"/>
-          <w:lang w:val="en-US"/>
-        </w:rPr>
-      </w:pPr>
-    </w:p>
-    <w:p>
-      <w:pPr>
-        <w:spacing w:after="40"/>
-        <w:jc w:val="both"/>
-        <w:rPr>
-          <w:sz w:val="20"/>
-          <w:szCs w:val="20"/>
-          <w:lang w:val="en-US"/>
-        </w:rPr>
-      </w:pPr>
-    </w:p>
-    <w:p>
-      <w:pPr>
-        <w:spacing w:after="40"/>
-        <w:jc w:val="both"/>
-        <w:rPr>
-          <w:sz w:val="20"/>
-          <w:szCs w:val="20"/>
-          <w:lang w:val="en-US"/>
-        </w:rPr>
-      </w:pPr>
-    </w:p>
-    <w:p>
-      <w:pPr>
-        <w:spacing w:after="40"/>
-        <w:jc w:val="both"/>
-        <w:rPr>
-          <w:sz w:val="20"/>
-          <w:szCs w:val="20"/>
-          <w:lang w:val="en-US"/>
-        </w:rPr>
-      </w:pPr>
-    </w:p>
-    <w:p>
-      <w:pPr>
-        <w:spacing w:after="40"/>
-        <w:jc w:val="both"/>
-        <w:rPr>
-          <w:sz w:val="20"/>
-          <w:szCs w:val="20"/>
-          <w:lang w:val="en-US"/>
-        </w:rPr>
-      </w:pPr>
-    </w:p>
-    <w:p>
-      <w:pPr>
-        <w:spacing w:after="40"/>
-        <w:jc w:val="both"/>
-        <w:rPr>
-          <w:sz w:val="20"/>
-          <w:szCs w:val="20"/>
-          <w:lang w:val="en-US"/>
-        </w:rPr>
-      </w:pPr>
-    </w:p>
-    <w:p>
-      <w:pPr>
-        <w:spacing w:after="40"/>
-        <w:jc w:val="both"/>
-        <w:rPr>
-          <w:sz w:val="20"/>
-          <w:szCs w:val="20"/>
-          <w:lang w:val="en-US"/>
-        </w:rPr>
-      </w:pPr>
-    </w:p>
-    <w:p>
-      <w:pPr>
-        <w:spacing w:after="40"/>
-        <w:jc w:val="both"/>
-        <w:rPr>
-          <w:sz w:val="20"/>
-          <w:szCs w:val="20"/>
-          <w:lang w:val="en-US"/>
-        </w:rPr>
-      </w:pPr>
-    </w:p>
-    <w:p>
-      <w:pPr>
-        <w:spacing w:after="40"/>
-        <w:jc w:val="both"/>
-        <w:rPr>
-          <w:sz w:val="20"/>
-          <w:szCs w:val="20"/>
-          <w:lang w:val="en-US"/>
-        </w:rPr>
-      </w:pPr>
-    </w:p>
-    <w:p>
-      <w:pPr>
-        <w:spacing w:after="40"/>
-        <w:jc w:val="both"/>
-        <w:rPr>
-          <w:sz w:val="20"/>
-          <w:szCs w:val="20"/>
-          <w:lang w:val="en-US"/>
-        </w:rPr>
-      </w:pPr>
-    </w:p>
-    <w:p>
-      <w:pPr>
-        <w:spacing w:after="40"/>
-        <w:jc w:val="both"/>
-        <w:rPr>
-          <w:sz w:val="20"/>
-          <w:szCs w:val="20"/>
-          <w:lang w:val="en-US"/>
-        </w:rPr>
-      </w:pPr>
-    </w:p>
-    <w:p>
-      <w:pPr>
-        <w:spacing w:after="40"/>
-        <w:jc w:val="both"/>
-        <w:rPr>
-          <w:sz w:val="20"/>
-          <w:szCs w:val="20"/>
-          <w:lang w:val="en-US"/>
-        </w:rPr>
-      </w:pPr>
-    </w:p>
-    <w:p>
-      <w:pPr>
-        <w:spacing w:after="40"/>
-        <w:jc w:val="both"/>
-        <w:rPr>
-          <w:sz w:val="20"/>
-          <w:szCs w:val="20"/>
-          <w:lang w:val="en-US"/>
-        </w:rPr>
-      </w:pPr>
-    </w:p>
-    <w:p>
-      <w:pPr>
-        <w:spacing w:after="40"/>
-        <w:jc w:val="both"/>
-        <w:rPr>
-          <w:sz w:val="20"/>
-          <w:szCs w:val="20"/>
-          <w:lang w:val="en-US"/>
-        </w:rPr>
-      </w:pPr>
-    </w:p>
-    <w:p>
-      <w:pPr>
-        <w:spacing w:after="40"/>
-        <w:jc w:val="both"/>
-        <w:rPr>
-          <w:sz w:val="20"/>
-          <w:szCs w:val="20"/>
-          <w:lang w:val="en-US"/>
-        </w:rPr>
-      </w:pPr>
-    </w:p>
-    <w:p>
-      <w:pPr>
-        <w:spacing w:after="40"/>
-        <w:jc w:val="both"/>
-        <w:rPr>
-          <w:sz w:val="20"/>
-          <w:szCs w:val="20"/>
-          <w:lang w:val="en-US"/>
-        </w:rPr>
-      </w:pPr>
-    </w:p>
-    <w:p>
-      <w:pPr>
-        <w:spacing w:after="40"/>
-        <w:jc w:val="both"/>
-        <w:rPr>
-          <w:sz w:val="20"/>
-          <w:szCs w:val="20"/>
-          <w:lang w:val="en-US"/>
-        </w:rPr>
-      </w:pPr>
-    </w:p>
-    <w:p>
-      <w:pPr>
-        <w:spacing w:after="40"/>
-        <w:jc w:val="both"/>
-        <w:rPr>
-          <w:sz w:val="20"/>
-          <w:szCs w:val="20"/>
-          <w:lang w:val="en-US"/>
-        </w:rPr>
-      </w:pPr>
-    </w:p>
-    <w:p>
-      <w:pPr>
-        <w:spacing w:after="40"/>
-        <w:jc w:val="both"/>
-        <w:rPr>
-          <w:sz w:val="20"/>
-          <w:szCs w:val="20"/>
-          <w:lang w:val="en-US"/>
+        <w:pBdr>
+          <w:bottom w:val="single" w:sz="6" w:space="1" w:color="auto"/>
+        </w:pBdr>
+        <w:spacing w:after="40"/>
+        <w:jc w:val="both"/>
+        <w:rPr>
+          <w:sz w:val="20"/>
+          <w:szCs w:val="20"/>
+        </w:rPr>
+      </w:pPr>
+      <w:r>
+        <w:rPr>
+          <w:sz w:val="20"/>
+          <w:szCs w:val="20"/>
+          <w:lang w:val="en-US"/>
+        </w:rPr>
+        <w:t>25</w:t>
+      </w:r>
+      <w:r>
+        <w:rPr>
+          <w:sz w:val="20"/>
+          <w:szCs w:val="20"/>
+          <w:lang w:val="en-US"/>
+        </w:rPr>
+        <w:tab/>
+      </w:r>
+      <w:r>
+        <w:rPr>
+          <w:sz w:val="20"/>
+          <w:szCs w:val="20"/>
+        </w:rPr>
+        <w:t>(</w:t>
+      </w:r>
+      <w:bookmarkStart w:id="0" w:name="_GoBack"/>
+      <w:r>
+        <w:rPr>
+          <w:sz w:val="20"/>
+          <w:szCs w:val="20"/>
+        </w:rPr>
+        <w:t xml:space="preserve">25: </w:t>
+      </w:r>
+      <w:r>
+        <w:rPr>
+          <w:sz w:val="20"/>
+          <w:szCs w:val="20"/>
+          <w:lang w:val="en-US"/>
+        </w:rPr>
+        <w:t xml:space="preserve">add loki </w:t>
+      </w:r>
+      <w:r>
+        <w:rPr>
+          <w:sz w:val="20"/>
+          <w:szCs w:val="20"/>
+          <w:lang w:val="en-US"/>
+        </w:rPr>
+        <w:t>skreen tests</w:t>
+      </w:r>
+      <w:bookmarkEnd w:id="0"/>
+      <w:r>
+        <w:rPr>
+          <w:sz w:val="20"/>
+          <w:szCs w:val="20"/>
+        </w:rPr>
+        <w:t>)</w:t>
+      </w:r>
+    </w:p>
+    <w:p>
+      <w:pPr>
+        <w:spacing w:after="40"/>
+        <w:jc w:val="both"/>
+        <w:rPr>
+          <w:sz w:val="20"/>
+          <w:szCs w:val="20"/>
+          <w:lang w:val="en-US"/>
+        </w:rPr>
+      </w:pPr>
+      <w:r>
+        <w:rPr>
+          <w:sz w:val="20"/>
+          <w:szCs w:val="20"/>
+        </w:rPr>
+        <w:t>Скриншотные</w:t>
+      </w:r>
+      <w:r>
+        <w:rPr>
+          <w:sz w:val="20"/>
+          <w:szCs w:val="20"/>
+          <w:lang w:val="en-US"/>
+        </w:rPr>
+        <w:t xml:space="preserve"> </w:t>
+      </w:r>
+      <w:r>
+        <w:rPr>
+          <w:sz w:val="20"/>
+          <w:szCs w:val="20"/>
+        </w:rPr>
+        <w:t>тесты</w:t>
+      </w:r>
+    </w:p>
+    <w:p>
+      <w:pPr>
+        <w:spacing w:after="40"/>
+        <w:jc w:val="both"/>
+        <w:rPr>
+          <w:sz w:val="20"/>
+          <w:szCs w:val="20"/>
+          <w:lang w:val="en-US"/>
+        </w:rPr>
+      </w:pPr>
+      <w:r>
+        <w:rPr>
+          <w:sz w:val="20"/>
+          <w:szCs w:val="20"/>
+        </w:rPr>
+        <w:t>Гугл</w:t>
+      </w:r>
+      <w:r>
+        <w:rPr>
+          <w:sz w:val="20"/>
+          <w:szCs w:val="20"/>
+          <w:lang w:val="en-US"/>
+        </w:rPr>
+        <w:t xml:space="preserve"> – </w:t>
+      </w:r>
+      <w:r>
+        <w:rPr>
+          <w:sz w:val="20"/>
+          <w:szCs w:val="20"/>
+          <w:lang w:val="en-US"/>
+        </w:rPr>
+        <w:t>loki testing – (npm i -D loki) – (</w:t>
+      </w:r>
+      <w:r>
+        <w:rPr>
+          <w:sz w:val="20"/>
+          <w:szCs w:val="20"/>
+          <w:lang w:val="en-US"/>
+        </w:rPr>
+        <w:t>npx loki init --config ./config/.storybook</w:t>
+      </w:r>
+      <w:r>
+        <w:rPr>
+          <w:sz w:val="20"/>
+          <w:szCs w:val="20"/>
+          <w:lang w:val="en-US"/>
+        </w:rPr>
+        <w:t>)</w:t>
+      </w:r>
+    </w:p>
+    <w:p>
+      <w:pPr>
+        <w:spacing w:after="40"/>
+        <w:jc w:val="both"/>
+        <w:rPr>
+          <w:sz w:val="20"/>
+          <w:szCs w:val="20"/>
+          <w:lang w:val="en-US"/>
+        </w:rPr>
+      </w:pPr>
+    </w:p>
+    <w:p>
+      <w:pPr>
+        <w:spacing w:after="40"/>
+        <w:jc w:val="both"/>
+        <w:rPr>
+          <w:sz w:val="20"/>
+          <w:szCs w:val="20"/>
+          <w:lang w:val="en-US"/>
+        </w:rPr>
+      </w:pPr>
+    </w:p>
+    <w:p>
+      <w:pPr>
+        <w:spacing w:after="40"/>
+        <w:jc w:val="both"/>
+        <w:rPr>
+          <w:sz w:val="20"/>
+          <w:szCs w:val="20"/>
+        </w:rPr>
+      </w:pPr>
+      <w:r>
+        <w:rPr>
+          <w:sz w:val="20"/>
+          <w:szCs w:val="20"/>
+        </w:rPr>
+        <w:lastRenderedPageBreak/>
+        <w:t xml:space="preserve">Появилась настройка </w:t>
+      </w:r>
+      <w:r>
+        <w:rPr>
+          <w:sz w:val="20"/>
+          <w:szCs w:val="20"/>
+          <w:lang w:val="en-US"/>
+        </w:rPr>
+        <w:t>loki</w:t>
+      </w:r>
+      <w:r>
+        <w:rPr>
+          <w:sz w:val="20"/>
+          <w:szCs w:val="20"/>
+        </w:rPr>
+        <w:t xml:space="preserve"> </w:t>
+      </w:r>
+      <w:r>
+        <w:rPr>
+          <w:sz w:val="20"/>
+          <w:szCs w:val="20"/>
+        </w:rPr>
+        <w:t xml:space="preserve">в </w:t>
+      </w:r>
+      <w:r>
+        <w:rPr>
+          <w:sz w:val="20"/>
+          <w:szCs w:val="20"/>
+          <w:lang w:val="en-US"/>
+        </w:rPr>
+        <w:t>package</w:t>
+      </w:r>
+      <w:r>
+        <w:rPr>
+          <w:sz w:val="20"/>
+          <w:szCs w:val="20"/>
+        </w:rPr>
+        <w:t>.</w:t>
+      </w:r>
+      <w:r>
+        <w:rPr>
+          <w:sz w:val="20"/>
+          <w:szCs w:val="20"/>
+          <w:lang w:val="en-US"/>
+        </w:rPr>
+        <w:t>json</w:t>
+      </w:r>
+      <w:r>
+        <w:rPr>
+          <w:sz w:val="20"/>
+          <w:szCs w:val="20"/>
+        </w:rPr>
+        <w:t>:</w:t>
+      </w:r>
+    </w:p>
+    <w:p>
+      <w:pPr>
+        <w:shd w:val="clear" w:color="auto" w:fill="1F1F1F"/>
+        <w:spacing w:after="0" w:line="240" w:lineRule="auto"/>
+        <w:rPr>
+          <w:rFonts w:ascii="Consolas" w:eastAsia="Times New Roman" w:hAnsi="Consolas" w:cs="Times New Roman"/>
+          <w:color w:val="CCCCCC"/>
+          <w:sz w:val="16"/>
+          <w:szCs w:val="23"/>
+          <w:lang w:val="en-US" w:eastAsia="ru-RU"/>
+        </w:rPr>
+      </w:pPr>
+      <w:r>
+        <w:rPr>
+          <w:rFonts w:ascii="Consolas" w:eastAsia="Times New Roman" w:hAnsi="Consolas" w:cs="Times New Roman"/>
+          <w:color w:val="CCCCCC"/>
+          <w:sz w:val="16"/>
+          <w:szCs w:val="23"/>
+          <w:lang w:val="en-US" w:eastAsia="ru-RU"/>
+        </w:rPr>
+        <w:t> </w:t>
+      </w:r>
+      <w:r>
+        <w:rPr>
+          <w:rFonts w:ascii="Consolas" w:eastAsia="Times New Roman" w:hAnsi="Consolas" w:cs="Times New Roman"/>
+          <w:color w:val="CCCCCC"/>
+          <w:sz w:val="16"/>
+          <w:szCs w:val="23"/>
+          <w:lang w:eastAsia="ru-RU"/>
+        </w:rPr>
+        <w:t xml:space="preserve"> </w:t>
+      </w:r>
+      <w:r>
+        <w:rPr>
+          <w:rFonts w:ascii="Consolas" w:eastAsia="Times New Roman" w:hAnsi="Consolas" w:cs="Times New Roman"/>
+          <w:color w:val="9CDCFE"/>
+          <w:sz w:val="16"/>
+          <w:szCs w:val="23"/>
+          <w:lang w:val="en-US" w:eastAsia="ru-RU"/>
+        </w:rPr>
+        <w:t>"loki"</w:t>
+      </w:r>
+      <w:r>
+        <w:rPr>
+          <w:rFonts w:ascii="Consolas" w:eastAsia="Times New Roman" w:hAnsi="Consolas" w:cs="Times New Roman"/>
+          <w:color w:val="CCCCCC"/>
+          <w:sz w:val="16"/>
+          <w:szCs w:val="23"/>
+          <w:lang w:val="en-US" w:eastAsia="ru-RU"/>
+        </w:rPr>
+        <w:t>: {</w:t>
+      </w:r>
+    </w:p>
+    <w:p>
+      <w:pPr>
+        <w:shd w:val="clear" w:color="auto" w:fill="1F1F1F"/>
+        <w:spacing w:after="0" w:line="240" w:lineRule="auto"/>
+        <w:rPr>
+          <w:rFonts w:ascii="Consolas" w:eastAsia="Times New Roman" w:hAnsi="Consolas" w:cs="Times New Roman"/>
+          <w:color w:val="CCCCCC"/>
+          <w:sz w:val="16"/>
+          <w:szCs w:val="23"/>
+          <w:lang w:val="en-US" w:eastAsia="ru-RU"/>
+        </w:rPr>
+      </w:pPr>
+      <w:r>
+        <w:rPr>
+          <w:rFonts w:ascii="Consolas" w:eastAsia="Times New Roman" w:hAnsi="Consolas" w:cs="Times New Roman"/>
+          <w:color w:val="CCCCCC"/>
+          <w:sz w:val="16"/>
+          <w:szCs w:val="23"/>
+          <w:lang w:val="en-US" w:eastAsia="ru-RU"/>
+        </w:rPr>
+        <w:t xml:space="preserve">    </w:t>
+      </w:r>
+      <w:r>
+        <w:rPr>
+          <w:rFonts w:ascii="Consolas" w:eastAsia="Times New Roman" w:hAnsi="Consolas" w:cs="Times New Roman"/>
+          <w:color w:val="9CDCFE"/>
+          <w:sz w:val="16"/>
+          <w:szCs w:val="23"/>
+          <w:lang w:val="en-US" w:eastAsia="ru-RU"/>
+        </w:rPr>
+        <w:t>"configurations"</w:t>
+      </w:r>
+      <w:r>
+        <w:rPr>
+          <w:rFonts w:ascii="Consolas" w:eastAsia="Times New Roman" w:hAnsi="Consolas" w:cs="Times New Roman"/>
+          <w:color w:val="CCCCCC"/>
+          <w:sz w:val="16"/>
+          <w:szCs w:val="23"/>
+          <w:lang w:val="en-US" w:eastAsia="ru-RU"/>
+        </w:rPr>
+        <w:t>: {</w:t>
+      </w:r>
+    </w:p>
+    <w:p>
+      <w:pPr>
+        <w:shd w:val="clear" w:color="auto" w:fill="1F1F1F"/>
+        <w:spacing w:after="0" w:line="240" w:lineRule="auto"/>
+        <w:rPr>
+          <w:rFonts w:ascii="Consolas" w:eastAsia="Times New Roman" w:hAnsi="Consolas" w:cs="Times New Roman"/>
+          <w:color w:val="CCCCCC"/>
+          <w:sz w:val="16"/>
+          <w:szCs w:val="23"/>
+          <w:lang w:val="en-US" w:eastAsia="ru-RU"/>
+        </w:rPr>
+      </w:pPr>
+      <w:r>
+        <w:rPr>
+          <w:rFonts w:ascii="Consolas" w:eastAsia="Times New Roman" w:hAnsi="Consolas" w:cs="Times New Roman"/>
+          <w:color w:val="CCCCCC"/>
+          <w:sz w:val="16"/>
+          <w:szCs w:val="23"/>
+          <w:lang w:val="en-US" w:eastAsia="ru-RU"/>
+        </w:rPr>
+        <w:t xml:space="preserve">      </w:t>
+      </w:r>
+      <w:r>
+        <w:rPr>
+          <w:rFonts w:ascii="Consolas" w:eastAsia="Times New Roman" w:hAnsi="Consolas" w:cs="Times New Roman"/>
+          <w:color w:val="9CDCFE"/>
+          <w:sz w:val="16"/>
+          <w:szCs w:val="23"/>
+          <w:lang w:val="en-US" w:eastAsia="ru-RU"/>
+        </w:rPr>
+        <w:t>"chrome.laptop"</w:t>
+      </w:r>
+      <w:r>
+        <w:rPr>
+          <w:rFonts w:ascii="Consolas" w:eastAsia="Times New Roman" w:hAnsi="Consolas" w:cs="Times New Roman"/>
+          <w:color w:val="CCCCCC"/>
+          <w:sz w:val="16"/>
+          <w:szCs w:val="23"/>
+          <w:lang w:val="en-US" w:eastAsia="ru-RU"/>
+        </w:rPr>
+        <w:t>: {</w:t>
+      </w:r>
+    </w:p>
+    <w:p>
+      <w:pPr>
+        <w:shd w:val="clear" w:color="auto" w:fill="1F1F1F"/>
+        <w:spacing w:after="0" w:line="240" w:lineRule="auto"/>
+        <w:rPr>
+          <w:rFonts w:ascii="Consolas" w:eastAsia="Times New Roman" w:hAnsi="Consolas" w:cs="Times New Roman"/>
+          <w:color w:val="CCCCCC"/>
+          <w:sz w:val="16"/>
+          <w:szCs w:val="23"/>
+          <w:lang w:val="en-US" w:eastAsia="ru-RU"/>
+        </w:rPr>
+      </w:pPr>
+      <w:r>
+        <w:rPr>
+          <w:rFonts w:ascii="Consolas" w:eastAsia="Times New Roman" w:hAnsi="Consolas" w:cs="Times New Roman"/>
+          <w:color w:val="CCCCCC"/>
+          <w:sz w:val="16"/>
+          <w:szCs w:val="23"/>
+          <w:lang w:val="en-US" w:eastAsia="ru-RU"/>
+        </w:rPr>
+        <w:t xml:space="preserve">        </w:t>
+      </w:r>
+      <w:r>
+        <w:rPr>
+          <w:rFonts w:ascii="Consolas" w:eastAsia="Times New Roman" w:hAnsi="Consolas" w:cs="Times New Roman"/>
+          <w:color w:val="9CDCFE"/>
+          <w:sz w:val="16"/>
+          <w:szCs w:val="23"/>
+          <w:lang w:val="en-US" w:eastAsia="ru-RU"/>
+        </w:rPr>
+        <w:t>"target"</w:t>
+      </w:r>
+      <w:r>
+        <w:rPr>
+          <w:rFonts w:ascii="Consolas" w:eastAsia="Times New Roman" w:hAnsi="Consolas" w:cs="Times New Roman"/>
+          <w:color w:val="CCCCCC"/>
+          <w:sz w:val="16"/>
+          <w:szCs w:val="23"/>
+          <w:lang w:val="en-US" w:eastAsia="ru-RU"/>
+        </w:rPr>
+        <w:t xml:space="preserve">: </w:t>
+      </w:r>
+      <w:r>
+        <w:rPr>
+          <w:rFonts w:ascii="Consolas" w:eastAsia="Times New Roman" w:hAnsi="Consolas" w:cs="Times New Roman"/>
+          <w:color w:val="CE9178"/>
+          <w:sz w:val="16"/>
+          <w:szCs w:val="23"/>
+          <w:lang w:val="en-US" w:eastAsia="ru-RU"/>
+        </w:rPr>
+        <w:t>"chrome.app"</w:t>
+      </w:r>
+      <w:r>
+        <w:rPr>
+          <w:rFonts w:ascii="Consolas" w:eastAsia="Times New Roman" w:hAnsi="Consolas" w:cs="Times New Roman"/>
+          <w:color w:val="CCCCCC"/>
+          <w:sz w:val="16"/>
+          <w:szCs w:val="23"/>
+          <w:lang w:val="en-US" w:eastAsia="ru-RU"/>
+        </w:rPr>
+        <w:t>,</w:t>
+      </w:r>
+    </w:p>
+    <w:p>
+      <w:pPr>
+        <w:shd w:val="clear" w:color="auto" w:fill="1F1F1F"/>
+        <w:spacing w:after="0" w:line="240" w:lineRule="auto"/>
+        <w:rPr>
+          <w:rFonts w:ascii="Consolas" w:eastAsia="Times New Roman" w:hAnsi="Consolas" w:cs="Times New Roman"/>
+          <w:color w:val="CCCCCC"/>
+          <w:sz w:val="16"/>
+          <w:szCs w:val="23"/>
+          <w:lang w:val="en-US" w:eastAsia="ru-RU"/>
+        </w:rPr>
+      </w:pPr>
+      <w:r>
+        <w:rPr>
+          <w:rFonts w:ascii="Consolas" w:eastAsia="Times New Roman" w:hAnsi="Consolas" w:cs="Times New Roman"/>
+          <w:color w:val="CCCCCC"/>
+          <w:sz w:val="16"/>
+          <w:szCs w:val="23"/>
+          <w:lang w:val="en-US" w:eastAsia="ru-RU"/>
+        </w:rPr>
+        <w:t xml:space="preserve">        </w:t>
+      </w:r>
+      <w:r>
+        <w:rPr>
+          <w:rFonts w:ascii="Consolas" w:eastAsia="Times New Roman" w:hAnsi="Consolas" w:cs="Times New Roman"/>
+          <w:color w:val="9CDCFE"/>
+          <w:sz w:val="16"/>
+          <w:szCs w:val="23"/>
+          <w:lang w:val="en-US" w:eastAsia="ru-RU"/>
+        </w:rPr>
+        <w:t>"width"</w:t>
+      </w:r>
+      <w:r>
+        <w:rPr>
+          <w:rFonts w:ascii="Consolas" w:eastAsia="Times New Roman" w:hAnsi="Consolas" w:cs="Times New Roman"/>
+          <w:color w:val="CCCCCC"/>
+          <w:sz w:val="16"/>
+          <w:szCs w:val="23"/>
+          <w:lang w:val="en-US" w:eastAsia="ru-RU"/>
+        </w:rPr>
+        <w:t xml:space="preserve">: </w:t>
+      </w:r>
+      <w:r>
+        <w:rPr>
+          <w:rFonts w:ascii="Consolas" w:eastAsia="Times New Roman" w:hAnsi="Consolas" w:cs="Times New Roman"/>
+          <w:color w:val="B5CEA8"/>
+          <w:sz w:val="16"/>
+          <w:szCs w:val="23"/>
+          <w:lang w:val="en-US" w:eastAsia="ru-RU"/>
+        </w:rPr>
+        <w:t>1366</w:t>
+      </w:r>
+      <w:r>
+        <w:rPr>
+          <w:rFonts w:ascii="Consolas" w:eastAsia="Times New Roman" w:hAnsi="Consolas" w:cs="Times New Roman"/>
+          <w:color w:val="CCCCCC"/>
+          <w:sz w:val="16"/>
+          <w:szCs w:val="23"/>
+          <w:lang w:val="en-US" w:eastAsia="ru-RU"/>
+        </w:rPr>
+        <w:t>,</w:t>
+      </w:r>
+    </w:p>
+    <w:p>
+      <w:pPr>
+        <w:shd w:val="clear" w:color="auto" w:fill="1F1F1F"/>
+        <w:spacing w:after="0" w:line="240" w:lineRule="auto"/>
+        <w:rPr>
+          <w:rFonts w:ascii="Consolas" w:eastAsia="Times New Roman" w:hAnsi="Consolas" w:cs="Times New Roman"/>
+          <w:color w:val="CCCCCC"/>
+          <w:sz w:val="16"/>
+          <w:szCs w:val="23"/>
+          <w:lang w:val="en-US" w:eastAsia="ru-RU"/>
+        </w:rPr>
+      </w:pPr>
+      <w:r>
+        <w:rPr>
+          <w:rFonts w:ascii="Consolas" w:eastAsia="Times New Roman" w:hAnsi="Consolas" w:cs="Times New Roman"/>
+          <w:color w:val="CCCCCC"/>
+          <w:sz w:val="16"/>
+          <w:szCs w:val="23"/>
+          <w:lang w:val="en-US" w:eastAsia="ru-RU"/>
+        </w:rPr>
+        <w:t xml:space="preserve">        </w:t>
+      </w:r>
+      <w:r>
+        <w:rPr>
+          <w:rFonts w:ascii="Consolas" w:eastAsia="Times New Roman" w:hAnsi="Consolas" w:cs="Times New Roman"/>
+          <w:color w:val="9CDCFE"/>
+          <w:sz w:val="16"/>
+          <w:szCs w:val="23"/>
+          <w:lang w:val="en-US" w:eastAsia="ru-RU"/>
+        </w:rPr>
+        <w:t>"height"</w:t>
+      </w:r>
+      <w:r>
+        <w:rPr>
+          <w:rFonts w:ascii="Consolas" w:eastAsia="Times New Roman" w:hAnsi="Consolas" w:cs="Times New Roman"/>
+          <w:color w:val="CCCCCC"/>
+          <w:sz w:val="16"/>
+          <w:szCs w:val="23"/>
+          <w:lang w:val="en-US" w:eastAsia="ru-RU"/>
+        </w:rPr>
+        <w:t xml:space="preserve">: </w:t>
+      </w:r>
+      <w:r>
+        <w:rPr>
+          <w:rFonts w:ascii="Consolas" w:eastAsia="Times New Roman" w:hAnsi="Consolas" w:cs="Times New Roman"/>
+          <w:color w:val="B5CEA8"/>
+          <w:sz w:val="16"/>
+          <w:szCs w:val="23"/>
+          <w:lang w:val="en-US" w:eastAsia="ru-RU"/>
+        </w:rPr>
+        <w:t>768</w:t>
+      </w:r>
+      <w:r>
+        <w:rPr>
+          <w:rFonts w:ascii="Consolas" w:eastAsia="Times New Roman" w:hAnsi="Consolas" w:cs="Times New Roman"/>
+          <w:color w:val="CCCCCC"/>
+          <w:sz w:val="16"/>
+          <w:szCs w:val="23"/>
+          <w:lang w:val="en-US" w:eastAsia="ru-RU"/>
+        </w:rPr>
+        <w:t>,</w:t>
+      </w:r>
+    </w:p>
+    <w:p>
+      <w:pPr>
+        <w:shd w:val="clear" w:color="auto" w:fill="1F1F1F"/>
+        <w:spacing w:after="0" w:line="240" w:lineRule="auto"/>
+        <w:rPr>
+          <w:rFonts w:ascii="Consolas" w:eastAsia="Times New Roman" w:hAnsi="Consolas" w:cs="Times New Roman"/>
+          <w:color w:val="CCCCCC"/>
+          <w:sz w:val="16"/>
+          <w:szCs w:val="23"/>
+          <w:lang w:val="en-US" w:eastAsia="ru-RU"/>
+        </w:rPr>
+      </w:pPr>
+      <w:r>
+        <w:rPr>
+          <w:rFonts w:ascii="Consolas" w:eastAsia="Times New Roman" w:hAnsi="Consolas" w:cs="Times New Roman"/>
+          <w:color w:val="CCCCCC"/>
+          <w:sz w:val="16"/>
+          <w:szCs w:val="23"/>
+          <w:lang w:val="en-US" w:eastAsia="ru-RU"/>
+        </w:rPr>
+        <w:t xml:space="preserve">        </w:t>
+      </w:r>
+      <w:r>
+        <w:rPr>
+          <w:rFonts w:ascii="Consolas" w:eastAsia="Times New Roman" w:hAnsi="Consolas" w:cs="Times New Roman"/>
+          <w:color w:val="9CDCFE"/>
+          <w:sz w:val="16"/>
+          <w:szCs w:val="23"/>
+          <w:lang w:val="en-US" w:eastAsia="ru-RU"/>
+        </w:rPr>
+        <w:t>"deviceScaleFactor"</w:t>
+      </w:r>
+      <w:r>
+        <w:rPr>
+          <w:rFonts w:ascii="Consolas" w:eastAsia="Times New Roman" w:hAnsi="Consolas" w:cs="Times New Roman"/>
+          <w:color w:val="CCCCCC"/>
+          <w:sz w:val="16"/>
+          <w:szCs w:val="23"/>
+          <w:lang w:val="en-US" w:eastAsia="ru-RU"/>
+        </w:rPr>
+        <w:t xml:space="preserve">: </w:t>
+      </w:r>
+      <w:r>
+        <w:rPr>
+          <w:rFonts w:ascii="Consolas" w:eastAsia="Times New Roman" w:hAnsi="Consolas" w:cs="Times New Roman"/>
+          <w:color w:val="B5CEA8"/>
+          <w:sz w:val="16"/>
+          <w:szCs w:val="23"/>
+          <w:lang w:val="en-US" w:eastAsia="ru-RU"/>
+        </w:rPr>
+        <w:t>1</w:t>
+      </w:r>
+      <w:r>
+        <w:rPr>
+          <w:rFonts w:ascii="Consolas" w:eastAsia="Times New Roman" w:hAnsi="Consolas" w:cs="Times New Roman"/>
+          <w:color w:val="CCCCCC"/>
+          <w:sz w:val="16"/>
+          <w:szCs w:val="23"/>
+          <w:lang w:val="en-US" w:eastAsia="ru-RU"/>
+        </w:rPr>
+        <w:t>,</w:t>
+      </w:r>
+    </w:p>
+    <w:p>
+      <w:pPr>
+        <w:shd w:val="clear" w:color="auto" w:fill="1F1F1F"/>
+        <w:spacing w:after="0" w:line="240" w:lineRule="auto"/>
+        <w:rPr>
+          <w:rFonts w:ascii="Consolas" w:eastAsia="Times New Roman" w:hAnsi="Consolas" w:cs="Times New Roman"/>
+          <w:color w:val="CCCCCC"/>
+          <w:sz w:val="16"/>
+          <w:szCs w:val="23"/>
+          <w:lang w:val="en-US" w:eastAsia="ru-RU"/>
+        </w:rPr>
+      </w:pPr>
+      <w:r>
+        <w:rPr>
+          <w:rFonts w:ascii="Consolas" w:eastAsia="Times New Roman" w:hAnsi="Consolas" w:cs="Times New Roman"/>
+          <w:color w:val="CCCCCC"/>
+          <w:sz w:val="16"/>
+          <w:szCs w:val="23"/>
+          <w:lang w:val="en-US" w:eastAsia="ru-RU"/>
+        </w:rPr>
+        <w:t xml:space="preserve">        </w:t>
+      </w:r>
+      <w:r>
+        <w:rPr>
+          <w:rFonts w:ascii="Consolas" w:eastAsia="Times New Roman" w:hAnsi="Consolas" w:cs="Times New Roman"/>
+          <w:color w:val="9CDCFE"/>
+          <w:sz w:val="16"/>
+          <w:szCs w:val="23"/>
+          <w:lang w:val="en-US" w:eastAsia="ru-RU"/>
+        </w:rPr>
+        <w:t>"mobile"</w:t>
+      </w:r>
+      <w:r>
+        <w:rPr>
+          <w:rFonts w:ascii="Consolas" w:eastAsia="Times New Roman" w:hAnsi="Consolas" w:cs="Times New Roman"/>
+          <w:color w:val="CCCCCC"/>
+          <w:sz w:val="16"/>
+          <w:szCs w:val="23"/>
+          <w:lang w:val="en-US" w:eastAsia="ru-RU"/>
+        </w:rPr>
+        <w:t xml:space="preserve">: </w:t>
+      </w:r>
+      <w:r>
+        <w:rPr>
+          <w:rFonts w:ascii="Consolas" w:eastAsia="Times New Roman" w:hAnsi="Consolas" w:cs="Times New Roman"/>
+          <w:color w:val="569CD6"/>
+          <w:sz w:val="16"/>
+          <w:szCs w:val="23"/>
+          <w:lang w:val="en-US" w:eastAsia="ru-RU"/>
+        </w:rPr>
+        <w:t>false</w:t>
+      </w:r>
+    </w:p>
+    <w:p>
+      <w:pPr>
+        <w:shd w:val="clear" w:color="auto" w:fill="1F1F1F"/>
+        <w:spacing w:after="0" w:line="240" w:lineRule="auto"/>
+        <w:rPr>
+          <w:rFonts w:ascii="Consolas" w:eastAsia="Times New Roman" w:hAnsi="Consolas" w:cs="Times New Roman"/>
+          <w:color w:val="CCCCCC"/>
+          <w:sz w:val="16"/>
+          <w:szCs w:val="23"/>
+          <w:lang w:val="en-US" w:eastAsia="ru-RU"/>
+        </w:rPr>
+      </w:pPr>
+      <w:r>
+        <w:rPr>
+          <w:rFonts w:ascii="Consolas" w:eastAsia="Times New Roman" w:hAnsi="Consolas" w:cs="Times New Roman"/>
+          <w:color w:val="CCCCCC"/>
+          <w:sz w:val="16"/>
+          <w:szCs w:val="23"/>
+          <w:lang w:val="en-US" w:eastAsia="ru-RU"/>
+        </w:rPr>
+        <w:t>      },</w:t>
+      </w:r>
+    </w:p>
+    <w:p>
+      <w:pPr>
+        <w:shd w:val="clear" w:color="auto" w:fill="1F1F1F"/>
+        <w:spacing w:after="0" w:line="240" w:lineRule="auto"/>
+        <w:rPr>
+          <w:rFonts w:ascii="Consolas" w:eastAsia="Times New Roman" w:hAnsi="Consolas" w:cs="Times New Roman"/>
+          <w:color w:val="CCCCCC"/>
+          <w:sz w:val="16"/>
+          <w:szCs w:val="23"/>
+          <w:lang w:val="en-US" w:eastAsia="ru-RU"/>
+        </w:rPr>
+      </w:pPr>
+      <w:r>
+        <w:rPr>
+          <w:rFonts w:ascii="Consolas" w:eastAsia="Times New Roman" w:hAnsi="Consolas" w:cs="Times New Roman"/>
+          <w:color w:val="CCCCCC"/>
+          <w:sz w:val="16"/>
+          <w:szCs w:val="23"/>
+          <w:lang w:val="en-US" w:eastAsia="ru-RU"/>
+        </w:rPr>
+        <w:t xml:space="preserve">      </w:t>
+      </w:r>
+      <w:r>
+        <w:rPr>
+          <w:rFonts w:ascii="Consolas" w:eastAsia="Times New Roman" w:hAnsi="Consolas" w:cs="Times New Roman"/>
+          <w:color w:val="9CDCFE"/>
+          <w:sz w:val="16"/>
+          <w:szCs w:val="23"/>
+          <w:lang w:val="en-US" w:eastAsia="ru-RU"/>
+        </w:rPr>
+        <w:t>"chrome.iphone7"</w:t>
+      </w:r>
+      <w:r>
+        <w:rPr>
+          <w:rFonts w:ascii="Consolas" w:eastAsia="Times New Roman" w:hAnsi="Consolas" w:cs="Times New Roman"/>
+          <w:color w:val="CCCCCC"/>
+          <w:sz w:val="16"/>
+          <w:szCs w:val="23"/>
+          <w:lang w:val="en-US" w:eastAsia="ru-RU"/>
+        </w:rPr>
+        <w:t>: {</w:t>
+      </w:r>
+    </w:p>
+    <w:p>
+      <w:pPr>
+        <w:shd w:val="clear" w:color="auto" w:fill="1F1F1F"/>
+        <w:spacing w:after="0" w:line="240" w:lineRule="auto"/>
+        <w:rPr>
+          <w:rFonts w:ascii="Consolas" w:eastAsia="Times New Roman" w:hAnsi="Consolas" w:cs="Times New Roman"/>
+          <w:color w:val="CCCCCC"/>
+          <w:sz w:val="16"/>
+          <w:szCs w:val="23"/>
+          <w:lang w:val="en-US" w:eastAsia="ru-RU"/>
+        </w:rPr>
+      </w:pPr>
+      <w:r>
+        <w:rPr>
+          <w:rFonts w:ascii="Consolas" w:eastAsia="Times New Roman" w:hAnsi="Consolas" w:cs="Times New Roman"/>
+          <w:color w:val="CCCCCC"/>
+          <w:sz w:val="16"/>
+          <w:szCs w:val="23"/>
+          <w:lang w:val="en-US" w:eastAsia="ru-RU"/>
+        </w:rPr>
+        <w:t xml:space="preserve">        </w:t>
+      </w:r>
+      <w:r>
+        <w:rPr>
+          <w:rFonts w:ascii="Consolas" w:eastAsia="Times New Roman" w:hAnsi="Consolas" w:cs="Times New Roman"/>
+          <w:color w:val="9CDCFE"/>
+          <w:sz w:val="16"/>
+          <w:szCs w:val="23"/>
+          <w:lang w:val="en-US" w:eastAsia="ru-RU"/>
+        </w:rPr>
+        <w:t>"target"</w:t>
+      </w:r>
+      <w:r>
+        <w:rPr>
+          <w:rFonts w:ascii="Consolas" w:eastAsia="Times New Roman" w:hAnsi="Consolas" w:cs="Times New Roman"/>
+          <w:color w:val="CCCCCC"/>
+          <w:sz w:val="16"/>
+          <w:szCs w:val="23"/>
+          <w:lang w:val="en-US" w:eastAsia="ru-RU"/>
+        </w:rPr>
+        <w:t xml:space="preserve">: </w:t>
+      </w:r>
+      <w:r>
+        <w:rPr>
+          <w:rFonts w:ascii="Consolas" w:eastAsia="Times New Roman" w:hAnsi="Consolas" w:cs="Times New Roman"/>
+          <w:color w:val="CE9178"/>
+          <w:sz w:val="16"/>
+          <w:szCs w:val="23"/>
+          <w:lang w:val="en-US" w:eastAsia="ru-RU"/>
+        </w:rPr>
+        <w:t>"chrome.app"</w:t>
+      </w:r>
+      <w:r>
+        <w:rPr>
+          <w:rFonts w:ascii="Consolas" w:eastAsia="Times New Roman" w:hAnsi="Consolas" w:cs="Times New Roman"/>
+          <w:color w:val="CCCCCC"/>
+          <w:sz w:val="16"/>
+          <w:szCs w:val="23"/>
+          <w:lang w:val="en-US" w:eastAsia="ru-RU"/>
+        </w:rPr>
+        <w:t>,</w:t>
+      </w:r>
+    </w:p>
+    <w:p>
+      <w:pPr>
+        <w:shd w:val="clear" w:color="auto" w:fill="1F1F1F"/>
+        <w:spacing w:after="0" w:line="240" w:lineRule="auto"/>
+        <w:rPr>
+          <w:rFonts w:ascii="Consolas" w:eastAsia="Times New Roman" w:hAnsi="Consolas" w:cs="Times New Roman"/>
+          <w:color w:val="CCCCCC"/>
+          <w:sz w:val="16"/>
+          <w:szCs w:val="23"/>
+          <w:lang w:eastAsia="ru-RU"/>
+        </w:rPr>
+      </w:pPr>
+      <w:r>
+        <w:rPr>
+          <w:rFonts w:ascii="Consolas" w:eastAsia="Times New Roman" w:hAnsi="Consolas" w:cs="Times New Roman"/>
+          <w:color w:val="CCCCCC"/>
+          <w:sz w:val="16"/>
+          <w:szCs w:val="23"/>
+          <w:lang w:val="en-US" w:eastAsia="ru-RU"/>
+        </w:rPr>
+        <w:t xml:space="preserve">        </w:t>
+      </w:r>
+      <w:r>
+        <w:rPr>
+          <w:rFonts w:ascii="Consolas" w:eastAsia="Times New Roman" w:hAnsi="Consolas" w:cs="Times New Roman"/>
+          <w:color w:val="9CDCFE"/>
+          <w:sz w:val="16"/>
+          <w:szCs w:val="23"/>
+          <w:lang w:eastAsia="ru-RU"/>
+        </w:rPr>
+        <w:t>"preset"</w:t>
+      </w:r>
+      <w:r>
+        <w:rPr>
+          <w:rFonts w:ascii="Consolas" w:eastAsia="Times New Roman" w:hAnsi="Consolas" w:cs="Times New Roman"/>
+          <w:color w:val="CCCCCC"/>
+          <w:sz w:val="16"/>
+          <w:szCs w:val="23"/>
+          <w:lang w:eastAsia="ru-RU"/>
+        </w:rPr>
+        <w:t xml:space="preserve">: </w:t>
+      </w:r>
+      <w:r>
+        <w:rPr>
+          <w:rFonts w:ascii="Consolas" w:eastAsia="Times New Roman" w:hAnsi="Consolas" w:cs="Times New Roman"/>
+          <w:color w:val="CE9178"/>
+          <w:sz w:val="16"/>
+          <w:szCs w:val="23"/>
+          <w:lang w:eastAsia="ru-RU"/>
+        </w:rPr>
+        <w:t>"iPhone 7"</w:t>
+      </w:r>
+    </w:p>
+    <w:p>
+      <w:pPr>
+        <w:shd w:val="clear" w:color="auto" w:fill="1F1F1F"/>
+        <w:spacing w:after="0" w:line="240" w:lineRule="auto"/>
+        <w:rPr>
+          <w:rFonts w:ascii="Consolas" w:eastAsia="Times New Roman" w:hAnsi="Consolas" w:cs="Times New Roman"/>
+          <w:color w:val="CCCCCC"/>
+          <w:sz w:val="16"/>
+          <w:szCs w:val="23"/>
+          <w:lang w:eastAsia="ru-RU"/>
+        </w:rPr>
+      </w:pPr>
+      <w:r>
+        <w:rPr>
+          <w:rFonts w:ascii="Consolas" w:eastAsia="Times New Roman" w:hAnsi="Consolas" w:cs="Times New Roman"/>
+          <w:color w:val="CCCCCC"/>
+          <w:sz w:val="16"/>
+          <w:szCs w:val="23"/>
+          <w:lang w:eastAsia="ru-RU"/>
+        </w:rPr>
+        <w:t>      }</w:t>
+      </w:r>
+    </w:p>
+    <w:p>
+      <w:pPr>
+        <w:shd w:val="clear" w:color="auto" w:fill="1F1F1F"/>
+        <w:spacing w:after="0" w:line="240" w:lineRule="auto"/>
+        <w:rPr>
+          <w:rFonts w:ascii="Consolas" w:eastAsia="Times New Roman" w:hAnsi="Consolas" w:cs="Times New Roman"/>
+          <w:color w:val="CCCCCC"/>
+          <w:sz w:val="16"/>
+          <w:szCs w:val="23"/>
+          <w:lang w:eastAsia="ru-RU"/>
+        </w:rPr>
+      </w:pPr>
+      <w:r>
+        <w:rPr>
+          <w:rFonts w:ascii="Consolas" w:eastAsia="Times New Roman" w:hAnsi="Consolas" w:cs="Times New Roman"/>
+          <w:color w:val="CCCCCC"/>
+          <w:sz w:val="16"/>
+          <w:szCs w:val="23"/>
+          <w:lang w:eastAsia="ru-RU"/>
+        </w:rPr>
+        <w:t>    }</w:t>
+      </w:r>
+    </w:p>
+    <w:p>
+      <w:pPr>
+        <w:spacing w:after="40"/>
+        <w:jc w:val="both"/>
+        <w:rPr>
+          <w:sz w:val="20"/>
+          <w:szCs w:val="20"/>
+        </w:rPr>
+      </w:pPr>
+      <w:r>
+        <w:rPr>
+          <w:sz w:val="20"/>
+          <w:szCs w:val="20"/>
+        </w:rPr>
+        <w:t>Простыми словами – скриншоты снимаем для хрома на ноутбуке и для хрома на айфоне.</w:t>
+      </w:r>
+    </w:p>
+    <w:p>
+      <w:pPr>
+        <w:spacing w:after="40"/>
+        <w:jc w:val="both"/>
+        <w:rPr>
+          <w:sz w:val="20"/>
+          <w:szCs w:val="20"/>
+        </w:rPr>
+      </w:pPr>
+    </w:p>
+    <w:p>
+      <w:pPr>
+        <w:spacing w:after="40"/>
+        <w:jc w:val="both"/>
+        <w:rPr>
+          <w:sz w:val="20"/>
+          <w:szCs w:val="20"/>
+        </w:rPr>
+      </w:pPr>
+      <w:r>
+        <w:rPr>
+          <w:sz w:val="20"/>
+          <w:szCs w:val="20"/>
+        </w:rPr>
+        <w:t>Запуск тестов: сначала запускаем сторибук (</w:t>
+      </w:r>
+      <w:r>
+        <w:rPr>
+          <w:sz w:val="20"/>
+          <w:szCs w:val="20"/>
+          <w:lang w:val="en-US"/>
+        </w:rPr>
+        <w:t>npm</w:t>
+      </w:r>
+      <w:r>
+        <w:rPr>
+          <w:sz w:val="20"/>
+          <w:szCs w:val="20"/>
+        </w:rPr>
+        <w:t xml:space="preserve"> </w:t>
+      </w:r>
+      <w:r>
+        <w:rPr>
+          <w:sz w:val="20"/>
+          <w:szCs w:val="20"/>
+          <w:lang w:val="en-US"/>
+        </w:rPr>
+        <w:t>run</w:t>
+      </w:r>
+      <w:r>
+        <w:rPr>
+          <w:sz w:val="20"/>
+          <w:szCs w:val="20"/>
+        </w:rPr>
+        <w:t xml:space="preserve"> </w:t>
+      </w:r>
+      <w:r>
+        <w:rPr>
+          <w:sz w:val="20"/>
+          <w:szCs w:val="20"/>
+          <w:lang w:val="en-US"/>
+        </w:rPr>
+        <w:t>storybook</w:t>
+      </w:r>
+      <w:r>
+        <w:rPr>
+          <w:sz w:val="20"/>
+          <w:szCs w:val="20"/>
+        </w:rPr>
+        <w:t>)</w:t>
+      </w:r>
+      <w:r>
+        <w:rPr>
+          <w:sz w:val="20"/>
+          <w:szCs w:val="20"/>
+        </w:rPr>
+        <w:t xml:space="preserve"> </w:t>
+      </w:r>
+      <w:r>
+        <w:rPr>
+          <w:sz w:val="20"/>
+          <w:szCs w:val="20"/>
+        </w:rPr>
+        <w:t>затем в другом терминале тесты локи (</w:t>
+      </w:r>
+      <w:r>
+        <w:rPr>
+          <w:sz w:val="20"/>
+          <w:szCs w:val="20"/>
+          <w:lang w:val="en-US"/>
+        </w:rPr>
+        <w:t>npx</w:t>
+      </w:r>
+      <w:r>
+        <w:rPr>
+          <w:sz w:val="20"/>
+          <w:szCs w:val="20"/>
+        </w:rPr>
+        <w:t xml:space="preserve"> </w:t>
+      </w:r>
+      <w:r>
+        <w:rPr>
+          <w:sz w:val="20"/>
+          <w:szCs w:val="20"/>
+          <w:lang w:val="en-US"/>
+        </w:rPr>
+        <w:t>loki</w:t>
+      </w:r>
+      <w:r>
+        <w:rPr>
+          <w:sz w:val="20"/>
+          <w:szCs w:val="20"/>
+        </w:rPr>
+        <w:t xml:space="preserve"> </w:t>
+      </w:r>
+      <w:r>
+        <w:rPr>
+          <w:sz w:val="20"/>
+          <w:szCs w:val="20"/>
+          <w:lang w:val="en-US"/>
+        </w:rPr>
+        <w:t>test</w:t>
+      </w:r>
+      <w:r>
+        <w:rPr>
+          <w:sz w:val="20"/>
+          <w:szCs w:val="20"/>
+        </w:rPr>
+        <w:t>)</w:t>
+      </w:r>
+    </w:p>
+    <w:p>
+      <w:pPr>
+        <w:spacing w:after="40"/>
+        <w:jc w:val="both"/>
+        <w:rPr>
+          <w:sz w:val="20"/>
+          <w:szCs w:val="20"/>
+        </w:rPr>
+      </w:pPr>
+      <w:r>
+        <w:rPr>
+          <w:sz w:val="20"/>
+          <w:szCs w:val="20"/>
+        </w:rPr>
+        <w:t>У меня все норм, но для инфы:</w:t>
+      </w:r>
+    </w:p>
+    <w:p>
+      <w:pPr>
+        <w:spacing w:after="40"/>
+        <w:ind w:left="708"/>
+        <w:jc w:val="both"/>
+        <w:rPr>
+          <w:sz w:val="20"/>
+          <w:szCs w:val="20"/>
+        </w:rPr>
+      </w:pPr>
+      <w:r>
+        <w:rPr>
+          <w:sz w:val="20"/>
+          <w:szCs w:val="20"/>
+        </w:rPr>
+        <w:t xml:space="preserve">У препода по умолчанию было </w:t>
+      </w:r>
+      <w:r>
+        <w:rPr>
+          <w:rFonts w:ascii="Consolas" w:eastAsia="Times New Roman" w:hAnsi="Consolas" w:cs="Times New Roman"/>
+          <w:color w:val="CE9178"/>
+          <w:sz w:val="16"/>
+          <w:szCs w:val="23"/>
+          <w:lang w:val="en-US" w:eastAsia="ru-RU"/>
+        </w:rPr>
+        <w:t>chrome</w:t>
+      </w:r>
+      <w:r>
+        <w:rPr>
+          <w:rFonts w:ascii="Consolas" w:eastAsia="Times New Roman" w:hAnsi="Consolas" w:cs="Times New Roman"/>
+          <w:color w:val="CE9178"/>
+          <w:sz w:val="16"/>
+          <w:szCs w:val="23"/>
+          <w:lang w:eastAsia="ru-RU"/>
+        </w:rPr>
+        <w:t>.</w:t>
+      </w:r>
+      <w:r>
+        <w:rPr>
+          <w:rFonts w:ascii="Consolas" w:eastAsia="Times New Roman" w:hAnsi="Consolas" w:cs="Times New Roman"/>
+          <w:color w:val="CE9178"/>
+          <w:sz w:val="16"/>
+          <w:szCs w:val="23"/>
+          <w:lang w:val="en-US" w:eastAsia="ru-RU"/>
+        </w:rPr>
+        <w:t>docker</w:t>
+      </w:r>
+      <w:r>
+        <w:rPr>
+          <w:rFonts w:ascii="Consolas" w:eastAsia="Times New Roman" w:hAnsi="Consolas" w:cs="Times New Roman"/>
+          <w:color w:val="CE9178"/>
+          <w:sz w:val="16"/>
+          <w:szCs w:val="23"/>
+          <w:lang w:eastAsia="ru-RU"/>
+        </w:rPr>
+        <w:t xml:space="preserve"> </w:t>
+      </w:r>
+      <w:r>
+        <w:rPr>
+          <w:sz w:val="20"/>
+          <w:szCs w:val="20"/>
+        </w:rPr>
+        <w:t>вместо</w:t>
+      </w:r>
+      <w:r>
+        <w:rPr>
+          <w:rFonts w:ascii="Consolas" w:eastAsia="Times New Roman" w:hAnsi="Consolas" w:cs="Times New Roman"/>
+          <w:color w:val="CE9178"/>
+          <w:sz w:val="16"/>
+          <w:szCs w:val="23"/>
+          <w:lang w:eastAsia="ru-RU"/>
+        </w:rPr>
+        <w:t xml:space="preserve"> </w:t>
+      </w:r>
+      <w:r>
+        <w:rPr>
+          <w:rFonts w:ascii="Consolas" w:eastAsia="Times New Roman" w:hAnsi="Consolas" w:cs="Times New Roman"/>
+          <w:color w:val="CE9178"/>
+          <w:sz w:val="16"/>
+          <w:szCs w:val="23"/>
+          <w:lang w:val="en-US" w:eastAsia="ru-RU"/>
+        </w:rPr>
+        <w:t>chrome</w:t>
+      </w:r>
+      <w:r>
+        <w:rPr>
+          <w:rFonts w:ascii="Consolas" w:eastAsia="Times New Roman" w:hAnsi="Consolas" w:cs="Times New Roman"/>
+          <w:color w:val="CE9178"/>
+          <w:sz w:val="16"/>
+          <w:szCs w:val="23"/>
+          <w:lang w:eastAsia="ru-RU"/>
+        </w:rPr>
+        <w:t>.</w:t>
+      </w:r>
+      <w:r>
+        <w:rPr>
+          <w:rFonts w:ascii="Consolas" w:eastAsia="Times New Roman" w:hAnsi="Consolas" w:cs="Times New Roman"/>
+          <w:color w:val="CE9178"/>
+          <w:sz w:val="16"/>
+          <w:szCs w:val="23"/>
+          <w:lang w:val="en-US" w:eastAsia="ru-RU"/>
+        </w:rPr>
+        <w:t>app</w:t>
+      </w:r>
+      <w:r>
+        <w:rPr>
+          <w:sz w:val="20"/>
+          <w:szCs w:val="20"/>
+        </w:rPr>
+        <w:t>, из за чего тесты падали</w:t>
+      </w:r>
+      <w:r>
+        <w:rPr>
+          <w:sz w:val="20"/>
+          <w:szCs w:val="20"/>
+        </w:rPr>
+        <w:t xml:space="preserve">. </w:t>
+      </w:r>
+      <w:r>
+        <w:rPr>
+          <w:sz w:val="20"/>
+          <w:szCs w:val="20"/>
+        </w:rPr>
+        <w:t xml:space="preserve">Он исправил на </w:t>
+      </w:r>
+      <w:r>
+        <w:rPr>
+          <w:rFonts w:ascii="Consolas" w:eastAsia="Times New Roman" w:hAnsi="Consolas" w:cs="Times New Roman"/>
+          <w:color w:val="CE9178"/>
+          <w:sz w:val="16"/>
+          <w:szCs w:val="23"/>
+          <w:lang w:val="en-US" w:eastAsia="ru-RU"/>
+        </w:rPr>
+        <w:t>chrome</w:t>
+      </w:r>
+      <w:r>
+        <w:rPr>
+          <w:rFonts w:ascii="Consolas" w:eastAsia="Times New Roman" w:hAnsi="Consolas" w:cs="Times New Roman"/>
+          <w:color w:val="CE9178"/>
+          <w:sz w:val="16"/>
+          <w:szCs w:val="23"/>
+          <w:lang w:eastAsia="ru-RU"/>
+        </w:rPr>
+        <w:t>.</w:t>
+      </w:r>
+      <w:r>
+        <w:rPr>
+          <w:rFonts w:ascii="Consolas" w:eastAsia="Times New Roman" w:hAnsi="Consolas" w:cs="Times New Roman"/>
+          <w:color w:val="CE9178"/>
+          <w:sz w:val="16"/>
+          <w:szCs w:val="23"/>
+          <w:lang w:val="en-US" w:eastAsia="ru-RU"/>
+        </w:rPr>
+        <w:t>app</w:t>
+      </w:r>
+    </w:p>
+    <w:p>
+      <w:pPr>
+        <w:spacing w:after="40"/>
+        <w:ind w:left="708"/>
+        <w:jc w:val="both"/>
+        <w:rPr>
+          <w:sz w:val="20"/>
+          <w:szCs w:val="20"/>
+        </w:rPr>
+      </w:pPr>
+      <w:r>
+        <w:rPr>
+          <w:sz w:val="20"/>
+          <w:szCs w:val="20"/>
+        </w:rPr>
+        <w:t>и теперь падают с другой ошибкой:</w:t>
+      </w:r>
+    </w:p>
+    <w:p>
+      <w:pPr>
+        <w:spacing w:after="40"/>
+        <w:ind w:left="708"/>
+        <w:jc w:val="both"/>
+        <w:rPr>
+          <w:i/>
+          <w:sz w:val="20"/>
+          <w:szCs w:val="20"/>
+        </w:rPr>
+      </w:pPr>
+      <w:r>
+        <w:rPr>
+          <w:i/>
+          <w:sz w:val="20"/>
+          <w:szCs w:val="20"/>
+          <w:lang w:val="en-US"/>
+        </w:rPr>
+        <w:t>Connect</w:t>
+      </w:r>
+      <w:r>
+        <w:rPr>
+          <w:i/>
+          <w:sz w:val="20"/>
+          <w:szCs w:val="20"/>
+        </w:rPr>
+        <w:t xml:space="preserve"> </w:t>
+      </w:r>
+      <w:r>
+        <w:rPr>
+          <w:i/>
+          <w:sz w:val="20"/>
+          <w:szCs w:val="20"/>
+          <w:lang w:val="en-US"/>
+        </w:rPr>
+        <w:t>ECONNREFUSED</w:t>
+      </w:r>
+      <w:r>
+        <w:rPr>
+          <w:i/>
+          <w:sz w:val="20"/>
+          <w:szCs w:val="20"/>
+        </w:rPr>
+        <w:t xml:space="preserve"> ::1:51863</w:t>
+      </w:r>
+    </w:p>
+    <w:p>
+      <w:pPr>
+        <w:spacing w:after="40"/>
+        <w:ind w:left="708"/>
+        <w:jc w:val="both"/>
+        <w:rPr>
+          <w:i/>
+          <w:sz w:val="20"/>
+          <w:szCs w:val="20"/>
+          <w:lang w:val="en-US"/>
+        </w:rPr>
+      </w:pPr>
+      <w:r>
+        <w:rPr>
+          <w:i/>
+          <w:sz w:val="20"/>
+          <w:szCs w:val="20"/>
+          <w:lang w:val="en-US"/>
+        </w:rPr>
+        <w:t>Some visual test failed to run</w:t>
+      </w:r>
+    </w:p>
+    <w:p>
+      <w:pPr>
+        <w:spacing w:after="40"/>
+        <w:ind w:left="708"/>
+        <w:jc w:val="both"/>
+        <w:rPr>
+          <w:sz w:val="20"/>
+          <w:szCs w:val="20"/>
+        </w:rPr>
+      </w:pPr>
+      <w:r>
+        <w:rPr>
+          <w:sz w:val="20"/>
+          <w:szCs w:val="20"/>
+        </w:rPr>
+        <w:t xml:space="preserve">В итоге причина в </w:t>
+      </w:r>
+      <w:hyperlink r:id="rId21" w:history="1">
+        <w:r>
+          <w:rPr>
+            <w:rStyle w:val="a3"/>
+            <w:sz w:val="20"/>
+            <w:szCs w:val="20"/>
+            <w:lang w:val="en-US"/>
+          </w:rPr>
+          <w:t>node</w:t>
+        </w:r>
+        <w:r>
+          <w:rPr>
+            <w:rStyle w:val="a3"/>
+            <w:sz w:val="20"/>
+            <w:szCs w:val="20"/>
+          </w:rPr>
+          <w:t>_</w:t>
+        </w:r>
+        <w:r>
+          <w:rPr>
+            <w:rStyle w:val="a3"/>
+            <w:sz w:val="20"/>
+            <w:szCs w:val="20"/>
+            <w:lang w:val="en-US"/>
+          </w:rPr>
+          <w:t>modules</w:t>
+        </w:r>
+        <w:r>
+          <w:rPr>
+            <w:rStyle w:val="a3"/>
+            <w:sz w:val="20"/>
+            <w:szCs w:val="20"/>
+          </w:rPr>
+          <w:t>/@</w:t>
+        </w:r>
+        <w:r>
+          <w:rPr>
+            <w:rStyle w:val="a3"/>
+            <w:sz w:val="20"/>
+            <w:szCs w:val="20"/>
+            <w:lang w:val="en-US"/>
+          </w:rPr>
+          <w:t>loki</w:t>
+        </w:r>
+        <w:r>
+          <w:rPr>
+            <w:rStyle w:val="a3"/>
+            <w:sz w:val="20"/>
+            <w:szCs w:val="20"/>
+          </w:rPr>
+          <w:t>/</w:t>
+        </w:r>
+        <w:r>
+          <w:rPr>
+            <w:rStyle w:val="a3"/>
+            <w:sz w:val="20"/>
+            <w:szCs w:val="20"/>
+            <w:lang w:val="en-US"/>
+          </w:rPr>
+          <w:t>target</w:t>
+        </w:r>
+        <w:r>
+          <w:rPr>
+            <w:rStyle w:val="a3"/>
+            <w:sz w:val="20"/>
+            <w:szCs w:val="20"/>
+          </w:rPr>
+          <w:t>-</w:t>
+        </w:r>
+        <w:r>
+          <w:rPr>
+            <w:rStyle w:val="a3"/>
+            <w:sz w:val="20"/>
+            <w:szCs w:val="20"/>
+            <w:lang w:val="en-US"/>
+          </w:rPr>
+          <w:t>chrome</w:t>
+        </w:r>
+        <w:r>
+          <w:rPr>
+            <w:rStyle w:val="a3"/>
+            <w:sz w:val="20"/>
+            <w:szCs w:val="20"/>
+          </w:rPr>
+          <w:t>-</w:t>
+        </w:r>
+        <w:r>
+          <w:rPr>
+            <w:rStyle w:val="a3"/>
+            <w:sz w:val="20"/>
+            <w:szCs w:val="20"/>
+            <w:lang w:val="en-US"/>
+          </w:rPr>
+          <w:t>app</w:t>
+        </w:r>
+        <w:r>
+          <w:rPr>
+            <w:rStyle w:val="a3"/>
+            <w:sz w:val="20"/>
+            <w:szCs w:val="20"/>
+          </w:rPr>
+          <w:t>/</w:t>
+        </w:r>
+        <w:r>
+          <w:rPr>
+            <w:rStyle w:val="a3"/>
+            <w:sz w:val="20"/>
+            <w:szCs w:val="20"/>
+            <w:lang w:val="en-US"/>
+          </w:rPr>
+          <w:t>src</w:t>
+        </w:r>
+        <w:r>
+          <w:rPr>
+            <w:rStyle w:val="a3"/>
+            <w:sz w:val="20"/>
+            <w:szCs w:val="20"/>
+          </w:rPr>
+          <w:t>/</w:t>
+        </w:r>
+        <w:r>
+          <w:rPr>
+            <w:rStyle w:val="a3"/>
+            <w:sz w:val="20"/>
+            <w:szCs w:val="20"/>
+            <w:lang w:val="en-US"/>
+          </w:rPr>
+          <w:t>create</w:t>
+        </w:r>
+        <w:r>
+          <w:rPr>
+            <w:rStyle w:val="a3"/>
+            <w:sz w:val="20"/>
+            <w:szCs w:val="20"/>
+          </w:rPr>
+          <w:t>-</w:t>
+        </w:r>
+        <w:r>
+          <w:rPr>
+            <w:rStyle w:val="a3"/>
+            <w:sz w:val="20"/>
+            <w:szCs w:val="20"/>
+            <w:lang w:val="en-US"/>
+          </w:rPr>
+          <w:t>chrome</w:t>
+        </w:r>
+        <w:r>
+          <w:rPr>
+            <w:rStyle w:val="a3"/>
+            <w:sz w:val="20"/>
+            <w:szCs w:val="20"/>
+          </w:rPr>
+          <w:t>-</w:t>
+        </w:r>
+        <w:r>
+          <w:rPr>
+            <w:rStyle w:val="a3"/>
+            <w:sz w:val="20"/>
+            <w:szCs w:val="20"/>
+            <w:lang w:val="en-US"/>
+          </w:rPr>
+          <w:t>app</w:t>
+        </w:r>
+        <w:r>
+          <w:rPr>
+            <w:rStyle w:val="a3"/>
+            <w:sz w:val="20"/>
+            <w:szCs w:val="20"/>
+          </w:rPr>
+          <w:t>-</w:t>
+        </w:r>
+        <w:r>
+          <w:rPr>
+            <w:rStyle w:val="a3"/>
+            <w:sz w:val="20"/>
+            <w:szCs w:val="20"/>
+            <w:lang w:val="en-US"/>
+          </w:rPr>
+          <w:t>target</w:t>
+        </w:r>
+        <w:r>
+          <w:rPr>
+            <w:rStyle w:val="a3"/>
+            <w:sz w:val="20"/>
+            <w:szCs w:val="20"/>
+          </w:rPr>
+          <w:t>.</w:t>
+        </w:r>
+        <w:r>
+          <w:rPr>
+            <w:rStyle w:val="a3"/>
+            <w:sz w:val="20"/>
+            <w:szCs w:val="20"/>
+            <w:lang w:val="en-US"/>
+          </w:rPr>
+          <w:t>js</w:t>
+        </w:r>
+      </w:hyperlink>
+    </w:p>
+    <w:p>
+      <w:pPr>
+        <w:spacing w:after="40"/>
+        <w:ind w:left="708"/>
+        <w:jc w:val="both"/>
+        <w:rPr>
+          <w:sz w:val="20"/>
+          <w:szCs w:val="20"/>
+          <w:lang w:val="en-US"/>
+        </w:rPr>
+      </w:pPr>
+      <w:r>
+        <w:rPr>
+          <w:sz w:val="20"/>
+          <w:szCs w:val="20"/>
+        </w:rPr>
+        <w:t>В</w:t>
+      </w:r>
+      <w:r>
+        <w:rPr>
+          <w:sz w:val="20"/>
+          <w:szCs w:val="20"/>
+          <w:lang w:val="en-US"/>
+        </w:rPr>
+        <w:t xml:space="preserve"> </w:t>
+      </w:r>
+      <w:r>
+        <w:rPr>
+          <w:sz w:val="20"/>
+          <w:szCs w:val="20"/>
+        </w:rPr>
+        <w:t>этом</w:t>
+      </w:r>
+      <w:r>
+        <w:rPr>
+          <w:sz w:val="20"/>
+          <w:szCs w:val="20"/>
+          <w:lang w:val="en-US"/>
+        </w:rPr>
+        <w:t xml:space="preserve"> </w:t>
+      </w:r>
+      <w:r>
+        <w:rPr>
+          <w:sz w:val="20"/>
+          <w:szCs w:val="20"/>
+        </w:rPr>
+        <w:t>файде</w:t>
+      </w:r>
+      <w:r>
+        <w:rPr>
+          <w:sz w:val="20"/>
+          <w:szCs w:val="20"/>
+          <w:lang w:val="en-US"/>
+        </w:rPr>
+        <w:t xml:space="preserve"> </w:t>
+      </w:r>
+      <w:r>
+        <w:rPr>
+          <w:sz w:val="20"/>
+          <w:szCs w:val="20"/>
+        </w:rPr>
+        <w:t>импортируется</w:t>
+      </w:r>
+      <w:r>
+        <w:rPr>
+          <w:sz w:val="20"/>
+          <w:szCs w:val="20"/>
+          <w:lang w:val="en-US"/>
+        </w:rPr>
+        <w:t xml:space="preserve"> </w:t>
+      </w:r>
+      <w:r>
+        <w:rPr>
+          <w:sz w:val="20"/>
+          <w:szCs w:val="20"/>
+        </w:rPr>
+        <w:t>сторонний</w:t>
+      </w:r>
+      <w:r>
+        <w:rPr>
+          <w:sz w:val="20"/>
+          <w:szCs w:val="20"/>
+          <w:lang w:val="en-US"/>
+        </w:rPr>
+        <w:t xml:space="preserve"> const chromeLauncher = require('chrome-launcher');</w:t>
+      </w:r>
+    </w:p>
+    <w:p>
+      <w:pPr>
+        <w:spacing w:after="40"/>
+        <w:ind w:left="708"/>
+        <w:jc w:val="both"/>
+        <w:rPr>
+          <w:sz w:val="20"/>
+          <w:szCs w:val="20"/>
+        </w:rPr>
+      </w:pPr>
+      <w:r>
+        <w:rPr>
+          <w:sz w:val="20"/>
+          <w:szCs w:val="20"/>
+        </w:rPr>
+        <w:t xml:space="preserve">И че то с ним не так. Позднее ошибку пофиксили, но преподу пришлось менять </w:t>
+      </w:r>
+      <w:r>
+        <w:rPr>
+          <w:rFonts w:ascii="Consolas" w:eastAsia="Times New Roman" w:hAnsi="Consolas" w:cs="Times New Roman"/>
+          <w:color w:val="CE9178"/>
+          <w:sz w:val="16"/>
+          <w:szCs w:val="23"/>
+          <w:lang w:val="en-US" w:eastAsia="ru-RU"/>
+        </w:rPr>
+        <w:t>chrome</w:t>
+      </w:r>
+      <w:r>
+        <w:rPr>
+          <w:rFonts w:ascii="Consolas" w:eastAsia="Times New Roman" w:hAnsi="Consolas" w:cs="Times New Roman"/>
+          <w:color w:val="CE9178"/>
+          <w:sz w:val="16"/>
+          <w:szCs w:val="23"/>
+          <w:lang w:eastAsia="ru-RU"/>
+        </w:rPr>
+        <w:t>.</w:t>
+      </w:r>
+      <w:r>
+        <w:rPr>
+          <w:rFonts w:ascii="Consolas" w:eastAsia="Times New Roman" w:hAnsi="Consolas" w:cs="Times New Roman"/>
+          <w:color w:val="CE9178"/>
+          <w:sz w:val="16"/>
+          <w:szCs w:val="23"/>
+          <w:lang w:val="en-US" w:eastAsia="ru-RU"/>
+        </w:rPr>
+        <w:t>app</w:t>
+      </w:r>
+      <w:r>
+        <w:rPr>
+          <w:rFonts w:ascii="Consolas" w:eastAsia="Times New Roman" w:hAnsi="Consolas" w:cs="Times New Roman"/>
+          <w:color w:val="CE9178"/>
+          <w:sz w:val="16"/>
+          <w:szCs w:val="23"/>
+          <w:lang w:eastAsia="ru-RU"/>
+        </w:rPr>
+        <w:t xml:space="preserve"> </w:t>
+      </w:r>
+      <w:r>
+        <w:rPr>
+          <w:sz w:val="20"/>
+          <w:szCs w:val="20"/>
+        </w:rPr>
+        <w:t xml:space="preserve">обратно на </w:t>
+      </w:r>
+      <w:r>
+        <w:rPr>
+          <w:rFonts w:ascii="Consolas" w:eastAsia="Times New Roman" w:hAnsi="Consolas" w:cs="Times New Roman"/>
+          <w:color w:val="CE9178"/>
+          <w:sz w:val="16"/>
+          <w:szCs w:val="23"/>
+          <w:lang w:val="en-US" w:eastAsia="ru-RU"/>
+        </w:rPr>
+        <w:t>chrome</w:t>
+      </w:r>
+      <w:r>
+        <w:rPr>
+          <w:rFonts w:ascii="Consolas" w:eastAsia="Times New Roman" w:hAnsi="Consolas" w:cs="Times New Roman"/>
+          <w:color w:val="CE9178"/>
+          <w:sz w:val="16"/>
+          <w:szCs w:val="23"/>
+          <w:lang w:eastAsia="ru-RU"/>
+        </w:rPr>
+        <w:t>.</w:t>
+      </w:r>
+      <w:r>
+        <w:rPr>
+          <w:rFonts w:ascii="Consolas" w:eastAsia="Times New Roman" w:hAnsi="Consolas" w:cs="Times New Roman"/>
+          <w:color w:val="CE9178"/>
+          <w:sz w:val="16"/>
+          <w:szCs w:val="23"/>
+          <w:lang w:val="en-US" w:eastAsia="ru-RU"/>
+        </w:rPr>
+        <w:t>docker</w:t>
+      </w:r>
+      <w:r>
+        <w:rPr>
+          <w:rFonts w:ascii="Consolas" w:eastAsia="Times New Roman" w:hAnsi="Consolas" w:cs="Times New Roman"/>
+          <w:color w:val="CE9178"/>
+          <w:sz w:val="16"/>
+          <w:szCs w:val="23"/>
+          <w:lang w:eastAsia="ru-RU"/>
+        </w:rPr>
+        <w:t>,</w:t>
+      </w:r>
+      <w:r>
+        <w:rPr>
+          <w:rFonts w:ascii="Consolas" w:eastAsia="Times New Roman" w:hAnsi="Consolas" w:cs="Times New Roman"/>
+          <w:color w:val="CE9178"/>
+          <w:sz w:val="16"/>
+          <w:szCs w:val="23"/>
+          <w:lang w:eastAsia="ru-RU"/>
+        </w:rPr>
+        <w:t xml:space="preserve"> </w:t>
+      </w:r>
+      <w:r>
+        <w:rPr>
+          <w:sz w:val="20"/>
+          <w:szCs w:val="20"/>
+        </w:rPr>
+        <w:t>у</w:t>
+      </w:r>
+      <w:r>
+        <w:rPr>
+          <w:sz w:val="20"/>
+          <w:szCs w:val="20"/>
+        </w:rPr>
+        <w:t xml:space="preserve">становить и запустить </w:t>
+      </w:r>
+      <w:r>
+        <w:rPr>
+          <w:sz w:val="20"/>
+          <w:szCs w:val="20"/>
+          <w:lang w:val="en-US"/>
+        </w:rPr>
+        <w:t>docker</w:t>
+      </w:r>
+      <w:r>
+        <w:rPr>
+          <w:sz w:val="20"/>
+          <w:szCs w:val="20"/>
+        </w:rPr>
+        <w:t xml:space="preserve"> на компе</w:t>
+      </w:r>
+      <w:r>
+        <w:rPr>
+          <w:sz w:val="20"/>
+          <w:szCs w:val="20"/>
+        </w:rPr>
+        <w:t xml:space="preserve"> и только потом тесты</w:t>
+      </w:r>
+      <w:r>
+        <w:rPr>
+          <w:sz w:val="20"/>
+          <w:szCs w:val="20"/>
+        </w:rPr>
+        <w:t xml:space="preserve"> </w:t>
+      </w:r>
+      <w:r>
+        <w:rPr>
+          <w:sz w:val="20"/>
+          <w:szCs w:val="20"/>
+          <w:lang w:val="en-US"/>
+        </w:rPr>
+        <w:t>loki</w:t>
+      </w:r>
+      <w:r>
+        <w:rPr>
+          <w:sz w:val="20"/>
+          <w:szCs w:val="20"/>
+        </w:rPr>
+        <w:t xml:space="preserve"> пошли</w:t>
+      </w:r>
+      <w:r>
+        <w:rPr>
+          <w:sz w:val="20"/>
+          <w:szCs w:val="20"/>
+        </w:rPr>
+        <w:t>.</w:t>
+      </w:r>
+    </w:p>
+    <w:p>
+      <w:pPr>
+        <w:pBdr>
+          <w:bottom w:val="single" w:sz="6" w:space="1" w:color="auto"/>
+        </w:pBdr>
+        <w:spacing w:after="40"/>
+        <w:jc w:val="both"/>
+        <w:rPr>
+          <w:sz w:val="20"/>
+          <w:szCs w:val="20"/>
+        </w:rPr>
+      </w:pPr>
+    </w:p>
+    <w:p>
+      <w:pPr>
+        <w:pBdr>
+          <w:bottom w:val="single" w:sz="6" w:space="1" w:color="auto"/>
+        </w:pBdr>
+        <w:spacing w:after="40"/>
+        <w:jc w:val="both"/>
+        <w:rPr>
+          <w:sz w:val="20"/>
+          <w:szCs w:val="20"/>
+        </w:rPr>
+      </w:pPr>
+      <w:r>
+        <w:rPr>
+          <w:sz w:val="20"/>
+          <w:szCs w:val="20"/>
+        </w:rPr>
+        <w:t xml:space="preserve">После того как тесты выполнились, в корне появилась папка </w:t>
+      </w:r>
+      <w:r>
+        <w:rPr>
+          <w:sz w:val="20"/>
+          <w:szCs w:val="20"/>
+          <w:lang w:val="en-US"/>
+        </w:rPr>
+        <w:t>loki</w:t>
+      </w:r>
+      <w:r>
+        <w:rPr>
+          <w:sz w:val="20"/>
+          <w:szCs w:val="20"/>
+        </w:rPr>
+        <w:t xml:space="preserve">, </w:t>
+      </w:r>
+      <w:r>
+        <w:rPr>
+          <w:sz w:val="20"/>
+          <w:szCs w:val="20"/>
+        </w:rPr>
+        <w:t>в которой кучи скриншотов</w:t>
+      </w:r>
+      <w:r>
+        <w:rPr>
+          <w:sz w:val="20"/>
+          <w:szCs w:val="20"/>
+        </w:rPr>
+        <w:t xml:space="preserve"> – это скрины всех компонентов с ноутбучного браузера и с мобильного</w:t>
+      </w:r>
+      <w:r>
+        <w:rPr>
+          <w:sz w:val="20"/>
+          <w:szCs w:val="20"/>
+        </w:rPr>
+        <w:t xml:space="preserve">. Если после этого поменять что то в каком то компоненте, например цвет, </w:t>
+      </w:r>
+      <w:r>
+        <w:rPr>
+          <w:sz w:val="20"/>
+          <w:szCs w:val="20"/>
+        </w:rPr>
+        <w:t xml:space="preserve">скрин </w:t>
+      </w:r>
+      <w:r>
+        <w:rPr>
+          <w:sz w:val="20"/>
+          <w:szCs w:val="20"/>
+        </w:rPr>
+        <w:t xml:space="preserve">тест </w:t>
+      </w:r>
+      <w:r>
+        <w:rPr>
+          <w:sz w:val="20"/>
+          <w:szCs w:val="20"/>
+          <w:lang w:val="en-US"/>
+        </w:rPr>
+        <w:t>loki</w:t>
+      </w:r>
+      <w:r>
+        <w:rPr>
+          <w:sz w:val="20"/>
+          <w:szCs w:val="20"/>
+        </w:rPr>
+        <w:t xml:space="preserve"> </w:t>
+      </w:r>
+      <w:r>
+        <w:rPr>
+          <w:sz w:val="20"/>
+          <w:szCs w:val="20"/>
+        </w:rPr>
+        <w:t>этого компонента упадет</w:t>
+      </w:r>
+      <w:r>
+        <w:rPr>
+          <w:sz w:val="20"/>
+          <w:szCs w:val="20"/>
+        </w:rPr>
+        <w:t xml:space="preserve"> и появятся файлы в папках </w:t>
+      </w:r>
+      <w:r>
+        <w:rPr>
+          <w:sz w:val="20"/>
+          <w:szCs w:val="20"/>
+          <w:lang w:val="en-US"/>
+        </w:rPr>
+        <w:t>loki</w:t>
+      </w:r>
+      <w:r>
+        <w:rPr>
+          <w:sz w:val="20"/>
+          <w:szCs w:val="20"/>
+        </w:rPr>
+        <w:t>/</w:t>
+      </w:r>
+      <w:r>
+        <w:rPr>
+          <w:sz w:val="20"/>
+          <w:szCs w:val="20"/>
+          <w:lang w:val="en-US"/>
+        </w:rPr>
+        <w:t>difference</w:t>
+      </w:r>
+      <w:r>
+        <w:rPr>
+          <w:sz w:val="20"/>
+          <w:szCs w:val="20"/>
+        </w:rPr>
+        <w:t xml:space="preserve">. </w:t>
+      </w:r>
+      <w:r>
+        <w:rPr>
+          <w:i/>
+          <w:sz w:val="20"/>
+          <w:szCs w:val="20"/>
+        </w:rPr>
+        <w:t>Это называется регрессионное тестирование, нужно чтоб проверять что после правок компонента в нем ничего не сломалось</w:t>
+      </w:r>
+      <w:r>
+        <w:rPr>
+          <w:sz w:val="20"/>
+          <w:szCs w:val="20"/>
+        </w:rPr>
+        <w:t>.</w:t>
+      </w:r>
+    </w:p>
+    <w:p>
+      <w:pPr>
+        <w:pBdr>
+          <w:bottom w:val="single" w:sz="6" w:space="1" w:color="auto"/>
+        </w:pBdr>
+        <w:spacing w:after="40"/>
+        <w:jc w:val="both"/>
+        <w:rPr>
+          <w:sz w:val="20"/>
+          <w:szCs w:val="20"/>
+        </w:rPr>
+      </w:pPr>
+    </w:p>
+    <w:p>
+      <w:pPr>
+        <w:pBdr>
+          <w:bottom w:val="single" w:sz="6" w:space="1" w:color="auto"/>
+        </w:pBdr>
+        <w:spacing w:after="40"/>
+        <w:jc w:val="both"/>
+        <w:rPr>
+          <w:sz w:val="20"/>
+          <w:szCs w:val="20"/>
+        </w:rPr>
+      </w:pPr>
+    </w:p>
+    <w:p>
+      <w:pPr>
+        <w:spacing w:after="40"/>
+        <w:jc w:val="both"/>
+        <w:rPr>
+          <w:sz w:val="20"/>
+          <w:szCs w:val="20"/>
+        </w:rPr>
+      </w:pPr>
+    </w:p>
+    <w:p>
+      <w:pPr>
+        <w:spacing w:after="40"/>
+        <w:jc w:val="both"/>
+        <w:rPr>
+          <w:sz w:val="20"/>
+          <w:szCs w:val="20"/>
+        </w:rPr>
+      </w:pPr>
+    </w:p>
+    <w:p>
+      <w:pPr>
+        <w:spacing w:after="40"/>
+        <w:jc w:val="both"/>
+        <w:rPr>
+          <w:sz w:val="20"/>
+          <w:szCs w:val="20"/>
+        </w:rPr>
+      </w:pPr>
+    </w:p>
+    <w:p>
+      <w:pPr>
+        <w:spacing w:after="40"/>
+        <w:jc w:val="both"/>
+        <w:rPr>
+          <w:sz w:val="20"/>
+          <w:szCs w:val="20"/>
+        </w:rPr>
+      </w:pPr>
+    </w:p>
+    <w:p>
+      <w:pPr>
+        <w:spacing w:after="40"/>
+        <w:jc w:val="both"/>
+        <w:rPr>
+          <w:sz w:val="20"/>
+          <w:szCs w:val="20"/>
+        </w:rPr>
+      </w:pPr>
+    </w:p>
+    <w:p>
+      <w:pPr>
+        <w:spacing w:after="40"/>
+        <w:jc w:val="both"/>
+        <w:rPr>
+          <w:sz w:val="20"/>
+          <w:szCs w:val="20"/>
+        </w:rPr>
+      </w:pPr>
+    </w:p>
+    <w:p>
+      <w:pPr>
+        <w:spacing w:after="40"/>
+        <w:jc w:val="both"/>
+        <w:rPr>
+          <w:sz w:val="20"/>
+          <w:szCs w:val="20"/>
+        </w:rPr>
+      </w:pPr>
+    </w:p>
+    <w:p>
+      <w:pPr>
+        <w:spacing w:after="40"/>
+        <w:jc w:val="both"/>
+        <w:rPr>
+          <w:sz w:val="20"/>
+          <w:szCs w:val="20"/>
+        </w:rPr>
+      </w:pPr>
+    </w:p>
+    <w:p>
+      <w:pPr>
+        <w:spacing w:after="40"/>
+        <w:jc w:val="both"/>
+        <w:rPr>
+          <w:sz w:val="20"/>
+          <w:szCs w:val="20"/>
+        </w:rPr>
+      </w:pPr>
+    </w:p>
+    <w:p>
+      <w:pPr>
+        <w:spacing w:after="40"/>
+        <w:jc w:val="both"/>
+        <w:rPr>
+          <w:sz w:val="20"/>
+          <w:szCs w:val="20"/>
+        </w:rPr>
+      </w:pPr>
+    </w:p>
+    <w:p>
+      <w:pPr>
+        <w:spacing w:after="40"/>
+        <w:jc w:val="both"/>
+        <w:rPr>
+          <w:sz w:val="20"/>
+          <w:szCs w:val="20"/>
+        </w:rPr>
+      </w:pPr>
+    </w:p>
+    <w:p>
+      <w:pPr>
+        <w:spacing w:after="40"/>
+        <w:jc w:val="both"/>
+        <w:rPr>
+          <w:sz w:val="20"/>
+          <w:szCs w:val="20"/>
+        </w:rPr>
+      </w:pPr>
+    </w:p>
+    <w:p>
+      <w:pPr>
+        <w:spacing w:after="40"/>
+        <w:jc w:val="both"/>
+        <w:rPr>
+          <w:sz w:val="20"/>
+          <w:szCs w:val="20"/>
+        </w:rPr>
+      </w:pPr>
+    </w:p>
+    <w:p>
+      <w:pPr>
+        <w:spacing w:after="40"/>
+        <w:jc w:val="both"/>
+        <w:rPr>
+          <w:sz w:val="20"/>
+          <w:szCs w:val="20"/>
+        </w:rPr>
+      </w:pPr>
+    </w:p>
+    <w:p>
+      <w:pPr>
+        <w:spacing w:after="40"/>
+        <w:jc w:val="both"/>
+        <w:rPr>
+          <w:sz w:val="20"/>
+          <w:szCs w:val="20"/>
+        </w:rPr>
+      </w:pPr>
+    </w:p>
+    <w:p>
+      <w:pPr>
+        <w:spacing w:after="40"/>
+        <w:jc w:val="both"/>
+        <w:rPr>
+          <w:sz w:val="20"/>
+          <w:szCs w:val="20"/>
+        </w:rPr>
+      </w:pPr>
+    </w:p>
+    <w:p>
+      <w:pPr>
+        <w:spacing w:after="40"/>
+        <w:jc w:val="both"/>
+        <w:rPr>
+          <w:sz w:val="20"/>
+          <w:szCs w:val="20"/>
+        </w:rPr>
+      </w:pPr>
+    </w:p>
+    <w:p>
+      <w:pPr>
+        <w:spacing w:after="40"/>
+        <w:jc w:val="both"/>
+        <w:rPr>
+          <w:sz w:val="20"/>
+          <w:szCs w:val="20"/>
+        </w:rPr>
+      </w:pPr>
+    </w:p>
+    <w:p>
+      <w:pPr>
+        <w:spacing w:after="40"/>
+        <w:jc w:val="both"/>
+        <w:rPr>
+          <w:sz w:val="20"/>
+          <w:szCs w:val="20"/>
+        </w:rPr>
+      </w:pPr>
+    </w:p>
+    <w:p>
+      <w:pPr>
+        <w:spacing w:after="40"/>
+        <w:jc w:val="both"/>
+        <w:rPr>
+          <w:sz w:val="20"/>
+          <w:szCs w:val="20"/>
+        </w:rPr>
+      </w:pPr>
+    </w:p>
+    <w:p>
+      <w:pPr>
+        <w:spacing w:after="40"/>
+        <w:jc w:val="both"/>
+        <w:rPr>
+          <w:sz w:val="20"/>
+          <w:szCs w:val="20"/>
+        </w:rPr>
+      </w:pPr>
+    </w:p>
+    <w:p>
+      <w:pPr>
+        <w:spacing w:after="40"/>
+        <w:jc w:val="both"/>
+        <w:rPr>
+          <w:sz w:val="20"/>
+          <w:szCs w:val="20"/>
+        </w:rPr>
+      </w:pPr>
+    </w:p>
+    <w:p>
+      <w:pPr>
+        <w:spacing w:after="40"/>
+        <w:jc w:val="both"/>
+        <w:rPr>
+          <w:sz w:val="20"/>
+          <w:szCs w:val="20"/>
+        </w:rPr>
+      </w:pPr>
+    </w:p>
+    <w:p>
+      <w:pPr>
+        <w:spacing w:after="40"/>
+        <w:jc w:val="both"/>
+        <w:rPr>
+          <w:sz w:val="20"/>
+          <w:szCs w:val="20"/>
+        </w:rPr>
+      </w:pPr>
+    </w:p>
+    <w:p>
+      <w:pPr>
+        <w:spacing w:after="40"/>
+        <w:jc w:val="both"/>
+        <w:rPr>
+          <w:sz w:val="20"/>
+          <w:szCs w:val="20"/>
+        </w:rPr>
+      </w:pPr>
+    </w:p>
+    <w:p>
+      <w:pPr>
+        <w:spacing w:after="40"/>
+        <w:jc w:val="both"/>
+        <w:rPr>
+          <w:sz w:val="20"/>
+          <w:szCs w:val="20"/>
+        </w:rPr>
+      </w:pPr>
+    </w:p>
+    <w:p>
+      <w:pPr>
+        <w:spacing w:after="40"/>
+        <w:jc w:val="both"/>
+        <w:rPr>
+          <w:sz w:val="20"/>
+          <w:szCs w:val="20"/>
+        </w:rPr>
+      </w:pPr>
+    </w:p>
+    <w:p>
+      <w:pPr>
+        <w:spacing w:after="40"/>
+        <w:jc w:val="both"/>
+        <w:rPr>
+          <w:sz w:val="20"/>
+          <w:szCs w:val="20"/>
+        </w:rPr>
+      </w:pPr>
+    </w:p>
+    <w:p>
+      <w:pPr>
+        <w:spacing w:after="40"/>
+        <w:jc w:val="both"/>
+        <w:rPr>
+          <w:sz w:val="20"/>
+          <w:szCs w:val="20"/>
         </w:rPr>
       </w:pPr>
     </w:p>
@@ -36293,7 +38272,7 @@
 </file>
 
 <file path=customXml/itemProps1.xml><?xml version="1.0" encoding="utf-8"?>
-<ds:datastoreItem xmlns:ds="http://schemas.openxmlformats.org/officeDocument/2006/customXml" ds:itemID="{3B3806E1-043C-485F-8F20-EFC3294D1310}">
+<ds:datastoreItem xmlns:ds="http://schemas.openxmlformats.org/officeDocument/2006/customXml" ds:itemID="{962B267C-D96C-4116-B97C-E624F6E4F513}">
   <ds:schemaRefs>
     <ds:schemaRef ds:uri="http://schemas.openxmlformats.org/officeDocument/2006/bibliography"/>
   </ds:schemaRefs>

</xml_diff>

<commit_message>
27: add CI pipeline and first checks
</commit_message>
<xml_diff>
--- a/КОММЕНТАРИИ.docx
+++ b/КОММЕНТАРИИ.docx
@@ -10662,6 +10662,15 @@
     </w:p>
     <w:p>
       <w:pPr>
+        <w:spacing w:after="40"/>
+        <w:rPr>
+          <w:sz w:val="20"/>
+          <w:szCs w:val="20"/>
+        </w:rPr>
+      </w:pPr>
+    </w:p>
+    <w:p>
+      <w:pPr>
         <w:pBdr>
           <w:bottom w:val="single" w:sz="6" w:space="1" w:color="auto"/>
         </w:pBdr>
@@ -10676,6 +10685,7 @@
           <w:sz w:val="20"/>
           <w:szCs w:val="20"/>
         </w:rPr>
+        <w:lastRenderedPageBreak/>
         <w:t xml:space="preserve">1.10. (внедряем </w:t>
       </w:r>
       <w:r>
@@ -10726,7 +10736,6 @@
           <w:sz w:val="20"/>
           <w:szCs w:val="20"/>
         </w:rPr>
-        <w:lastRenderedPageBreak/>
         <w:t xml:space="preserve">Для каждого слоя создаем отдельную папку в </w:t>
       </w:r>
       <w:r>
@@ -23001,15 +23010,6 @@
     </w:p>
     <w:p>
       <w:pPr>
-        <w:spacing w:after="40"/>
-        <w:rPr>
-          <w:sz w:val="20"/>
-          <w:szCs w:val="20"/>
-        </w:rPr>
-      </w:pPr>
-    </w:p>
-    <w:p>
-      <w:pPr>
         <w:pBdr>
           <w:bottom w:val="single" w:sz="6" w:space="1" w:color="auto"/>
         </w:pBdr>
@@ -23328,7 +23328,6 @@
           <w:sz w:val="20"/>
           <w:szCs w:val="20"/>
         </w:rPr>
-        <w:lastRenderedPageBreak/>
         <w:t xml:space="preserve">Меняем в </w:t>
       </w:r>
       <w:r>
@@ -23353,15 +23352,6 @@
         </w:rPr>
         <w:t>лоадер на новый</w:t>
       </w:r>
-    </w:p>
-    <w:p>
-      <w:pPr>
-        <w:spacing w:after="40"/>
-        <w:rPr>
-          <w:sz w:val="20"/>
-          <w:szCs w:val="20"/>
-        </w:rPr>
-      </w:pPr>
     </w:p>
     <w:p>
       <w:pPr>
@@ -23915,11 +23905,11 @@
     <w:p>
       <w:pPr>
         <w:shd w:val="clear" w:color="auto" w:fill="1F1F1F"/>
-        <w:spacing w:after="0" w:line="300" w:lineRule="atLeast"/>
+        <w:spacing w:after="0" w:line="240" w:lineRule="auto"/>
         <w:rPr>
           <w:rFonts w:ascii="Consolas" w:eastAsia="Times New Roman" w:hAnsi="Consolas" w:cs="Times New Roman"/>
           <w:color w:val="CCCCCC"/>
-          <w:sz w:val="18"/>
+          <w:sz w:val="16"/>
           <w:szCs w:val="23"/>
           <w:lang w:val="en-US" w:eastAsia="ru-RU"/>
         </w:rPr>
@@ -23928,7 +23918,7 @@
         <w:rPr>
           <w:rFonts w:ascii="Consolas" w:eastAsia="Times New Roman" w:hAnsi="Consolas" w:cs="Times New Roman"/>
           <w:color w:val="C586C0"/>
-          <w:sz w:val="18"/>
+          <w:sz w:val="16"/>
           <w:szCs w:val="23"/>
           <w:lang w:val="en-US" w:eastAsia="ru-RU"/>
         </w:rPr>
@@ -23938,7 +23928,7 @@
         <w:rPr>
           <w:rFonts w:ascii="Consolas" w:eastAsia="Times New Roman" w:hAnsi="Consolas" w:cs="Times New Roman"/>
           <w:color w:val="CCCCCC"/>
-          <w:sz w:val="18"/>
+          <w:sz w:val="16"/>
           <w:szCs w:val="23"/>
           <w:lang w:val="en-US" w:eastAsia="ru-RU"/>
         </w:rPr>
@@ -23948,7 +23938,7 @@
         <w:rPr>
           <w:rFonts w:ascii="Consolas" w:eastAsia="Times New Roman" w:hAnsi="Consolas" w:cs="Times New Roman"/>
           <w:color w:val="9CDCFE"/>
-          <w:sz w:val="18"/>
+          <w:sz w:val="16"/>
           <w:szCs w:val="23"/>
           <w:lang w:val="en-US" w:eastAsia="ru-RU"/>
         </w:rPr>
@@ -23958,7 +23948,7 @@
         <w:rPr>
           <w:rFonts w:ascii="Consolas" w:eastAsia="Times New Roman" w:hAnsi="Consolas" w:cs="Times New Roman"/>
           <w:color w:val="CCCCCC"/>
-          <w:sz w:val="18"/>
+          <w:sz w:val="16"/>
           <w:szCs w:val="23"/>
           <w:lang w:val="en-US" w:eastAsia="ru-RU"/>
         </w:rPr>
@@ -23968,7 +23958,7 @@
         <w:rPr>
           <w:rFonts w:ascii="Consolas" w:eastAsia="Times New Roman" w:hAnsi="Consolas" w:cs="Times New Roman"/>
           <w:color w:val="9CDCFE"/>
-          <w:sz w:val="18"/>
+          <w:sz w:val="16"/>
           <w:szCs w:val="23"/>
           <w:lang w:val="en-US" w:eastAsia="ru-RU"/>
         </w:rPr>
@@ -23978,7 +23968,7 @@
         <w:rPr>
           <w:rFonts w:ascii="Consolas" w:eastAsia="Times New Roman" w:hAnsi="Consolas" w:cs="Times New Roman"/>
           <w:color w:val="CCCCCC"/>
-          <w:sz w:val="18"/>
+          <w:sz w:val="16"/>
           <w:szCs w:val="23"/>
           <w:lang w:val="en-US" w:eastAsia="ru-RU"/>
         </w:rPr>
@@ -23988,7 +23978,7 @@
         <w:rPr>
           <w:rFonts w:ascii="Consolas" w:eastAsia="Times New Roman" w:hAnsi="Consolas" w:cs="Times New Roman"/>
           <w:color w:val="9CDCFE"/>
-          <w:sz w:val="18"/>
+          <w:sz w:val="16"/>
           <w:szCs w:val="23"/>
           <w:lang w:val="en-US" w:eastAsia="ru-RU"/>
         </w:rPr>
@@ -23998,7 +23988,7 @@
         <w:rPr>
           <w:rFonts w:ascii="Consolas" w:eastAsia="Times New Roman" w:hAnsi="Consolas" w:cs="Times New Roman"/>
           <w:color w:val="CCCCCC"/>
-          <w:sz w:val="18"/>
+          <w:sz w:val="16"/>
           <w:szCs w:val="23"/>
           <w:lang w:val="en-US" w:eastAsia="ru-RU"/>
         </w:rPr>
@@ -24008,7 +23998,7 @@
         <w:rPr>
           <w:rFonts w:ascii="Consolas" w:eastAsia="Times New Roman" w:hAnsi="Consolas" w:cs="Times New Roman"/>
           <w:color w:val="C586C0"/>
-          <w:sz w:val="18"/>
+          <w:sz w:val="16"/>
           <w:szCs w:val="23"/>
           <w:lang w:val="en-US" w:eastAsia="ru-RU"/>
         </w:rPr>
@@ -24018,7 +24008,7 @@
         <w:rPr>
           <w:rFonts w:ascii="Consolas" w:eastAsia="Times New Roman" w:hAnsi="Consolas" w:cs="Times New Roman"/>
           <w:color w:val="CCCCCC"/>
-          <w:sz w:val="18"/>
+          <w:sz w:val="16"/>
           <w:szCs w:val="23"/>
           <w:lang w:val="en-US" w:eastAsia="ru-RU"/>
         </w:rPr>
@@ -24028,7 +24018,7 @@
         <w:rPr>
           <w:rFonts w:ascii="Consolas" w:eastAsia="Times New Roman" w:hAnsi="Consolas" w:cs="Times New Roman"/>
           <w:color w:val="CE9178"/>
-          <w:sz w:val="18"/>
+          <w:sz w:val="16"/>
           <w:szCs w:val="23"/>
           <w:lang w:val="en-US" w:eastAsia="ru-RU"/>
         </w:rPr>
@@ -24038,7 +24028,7 @@
         <w:rPr>
           <w:rFonts w:ascii="Consolas" w:eastAsia="Times New Roman" w:hAnsi="Consolas" w:cs="Times New Roman"/>
           <w:color w:val="CCCCCC"/>
-          <w:sz w:val="18"/>
+          <w:sz w:val="16"/>
           <w:szCs w:val="23"/>
           <w:lang w:val="en-US" w:eastAsia="ru-RU"/>
         </w:rPr>
@@ -24048,11 +24038,11 @@
     <w:p>
       <w:pPr>
         <w:shd w:val="clear" w:color="auto" w:fill="1F1F1F"/>
-        <w:spacing w:after="0" w:line="300" w:lineRule="atLeast"/>
+        <w:spacing w:after="0" w:line="240" w:lineRule="auto"/>
         <w:rPr>
           <w:rFonts w:ascii="Consolas" w:eastAsia="Times New Roman" w:hAnsi="Consolas" w:cs="Times New Roman"/>
           <w:color w:val="CCCCCC"/>
-          <w:sz w:val="18"/>
+          <w:sz w:val="16"/>
           <w:szCs w:val="23"/>
           <w:lang w:val="en-US" w:eastAsia="ru-RU"/>
         </w:rPr>
@@ -24061,7 +24051,7 @@
         <w:rPr>
           <w:rFonts w:ascii="Consolas" w:eastAsia="Times New Roman" w:hAnsi="Consolas" w:cs="Times New Roman"/>
           <w:color w:val="C586C0"/>
-          <w:sz w:val="18"/>
+          <w:sz w:val="16"/>
           <w:szCs w:val="23"/>
           <w:lang w:val="en-US" w:eastAsia="ru-RU"/>
         </w:rPr>
@@ -24071,7 +24061,7 @@
         <w:rPr>
           <w:rFonts w:ascii="Consolas" w:eastAsia="Times New Roman" w:hAnsi="Consolas" w:cs="Times New Roman"/>
           <w:color w:val="CCCCCC"/>
-          <w:sz w:val="18"/>
+          <w:sz w:val="16"/>
           <w:szCs w:val="23"/>
           <w:lang w:val="en-US" w:eastAsia="ru-RU"/>
         </w:rPr>
@@ -24081,7 +24071,7 @@
         <w:rPr>
           <w:rFonts w:ascii="Consolas" w:eastAsia="Times New Roman" w:hAnsi="Consolas" w:cs="Times New Roman"/>
           <w:color w:val="9CDCFE"/>
-          <w:sz w:val="18"/>
+          <w:sz w:val="16"/>
           <w:szCs w:val="23"/>
           <w:lang w:val="en-US" w:eastAsia="ru-RU"/>
         </w:rPr>
@@ -24091,7 +24081,7 @@
         <w:rPr>
           <w:rFonts w:ascii="Consolas" w:eastAsia="Times New Roman" w:hAnsi="Consolas" w:cs="Times New Roman"/>
           <w:color w:val="CCCCCC"/>
-          <w:sz w:val="18"/>
+          <w:sz w:val="16"/>
           <w:szCs w:val="23"/>
           <w:lang w:val="en-US" w:eastAsia="ru-RU"/>
         </w:rPr>
@@ -24101,7 +24091,7 @@
         <w:rPr>
           <w:rFonts w:ascii="Consolas" w:eastAsia="Times New Roman" w:hAnsi="Consolas" w:cs="Times New Roman"/>
           <w:color w:val="C586C0"/>
-          <w:sz w:val="18"/>
+          <w:sz w:val="16"/>
           <w:szCs w:val="23"/>
           <w:lang w:val="en-US" w:eastAsia="ru-RU"/>
         </w:rPr>
@@ -24111,7 +24101,7 @@
         <w:rPr>
           <w:rFonts w:ascii="Consolas" w:eastAsia="Times New Roman" w:hAnsi="Consolas" w:cs="Times New Roman"/>
           <w:color w:val="CCCCCC"/>
-          <w:sz w:val="18"/>
+          <w:sz w:val="16"/>
           <w:szCs w:val="23"/>
           <w:lang w:val="en-US" w:eastAsia="ru-RU"/>
         </w:rPr>
@@ -24121,7 +24111,7 @@
         <w:rPr>
           <w:rFonts w:ascii="Consolas" w:eastAsia="Times New Roman" w:hAnsi="Consolas" w:cs="Times New Roman"/>
           <w:color w:val="CE9178"/>
-          <w:sz w:val="18"/>
+          <w:sz w:val="16"/>
           <w:szCs w:val="23"/>
           <w:lang w:val="en-US" w:eastAsia="ru-RU"/>
         </w:rPr>
@@ -24131,7 +24121,7 @@
         <w:rPr>
           <w:rFonts w:ascii="Consolas" w:eastAsia="Times New Roman" w:hAnsi="Consolas" w:cs="Times New Roman"/>
           <w:color w:val="CCCCCC"/>
-          <w:sz w:val="18"/>
+          <w:sz w:val="16"/>
           <w:szCs w:val="23"/>
           <w:lang w:val="en-US" w:eastAsia="ru-RU"/>
         </w:rPr>
@@ -24141,11 +24131,11 @@
     <w:p>
       <w:pPr>
         <w:shd w:val="clear" w:color="auto" w:fill="1F1F1F"/>
-        <w:spacing w:after="0" w:line="300" w:lineRule="atLeast"/>
+        <w:spacing w:after="0" w:line="240" w:lineRule="auto"/>
         <w:rPr>
           <w:rFonts w:ascii="Consolas" w:eastAsia="Times New Roman" w:hAnsi="Consolas" w:cs="Times New Roman"/>
           <w:color w:val="CCCCCC"/>
-          <w:sz w:val="18"/>
+          <w:sz w:val="16"/>
           <w:szCs w:val="23"/>
           <w:lang w:val="en-US" w:eastAsia="ru-RU"/>
         </w:rPr>
@@ -24154,7 +24144,7 @@
         <w:rPr>
           <w:rFonts w:ascii="Consolas" w:eastAsia="Times New Roman" w:hAnsi="Consolas" w:cs="Times New Roman"/>
           <w:color w:val="569CD6"/>
-          <w:sz w:val="18"/>
+          <w:sz w:val="16"/>
           <w:szCs w:val="23"/>
           <w:lang w:val="en-US" w:eastAsia="ru-RU"/>
         </w:rPr>
@@ -24164,7 +24154,7 @@
         <w:rPr>
           <w:rFonts w:ascii="Consolas" w:eastAsia="Times New Roman" w:hAnsi="Consolas" w:cs="Times New Roman"/>
           <w:color w:val="CCCCCC"/>
-          <w:sz w:val="18"/>
+          <w:sz w:val="16"/>
           <w:szCs w:val="23"/>
           <w:lang w:val="en-US" w:eastAsia="ru-RU"/>
         </w:rPr>
@@ -24174,7 +24164,7 @@
         <w:rPr>
           <w:rFonts w:ascii="Consolas" w:eastAsia="Times New Roman" w:hAnsi="Consolas" w:cs="Times New Roman"/>
           <w:color w:val="4EC9B0"/>
-          <w:sz w:val="18"/>
+          <w:sz w:val="16"/>
           <w:szCs w:val="23"/>
           <w:lang w:val="en-US" w:eastAsia="ru-RU"/>
         </w:rPr>
@@ -24184,7 +24174,7 @@
         <w:rPr>
           <w:rFonts w:ascii="Consolas" w:eastAsia="Times New Roman" w:hAnsi="Consolas" w:cs="Times New Roman"/>
           <w:color w:val="CCCCCC"/>
-          <w:sz w:val="18"/>
+          <w:sz w:val="16"/>
           <w:szCs w:val="23"/>
           <w:lang w:val="en-US" w:eastAsia="ru-RU"/>
         </w:rPr>
@@ -24194,7 +24184,7 @@
         <w:rPr>
           <w:rFonts w:ascii="Consolas" w:eastAsia="Times New Roman" w:hAnsi="Consolas" w:cs="Times New Roman"/>
           <w:color w:val="9CDCFE"/>
-          <w:sz w:val="18"/>
+          <w:sz w:val="16"/>
           <w:szCs w:val="23"/>
           <w:lang w:val="en-US" w:eastAsia="ru-RU"/>
         </w:rPr>
@@ -24204,7 +24194,7 @@
         <w:rPr>
           <w:rFonts w:ascii="Consolas" w:eastAsia="Times New Roman" w:hAnsi="Consolas" w:cs="Times New Roman"/>
           <w:color w:val="D4D4D4"/>
-          <w:sz w:val="18"/>
+          <w:sz w:val="16"/>
           <w:szCs w:val="23"/>
           <w:lang w:val="en-US" w:eastAsia="ru-RU"/>
         </w:rPr>
@@ -24214,7 +24204,7 @@
         <w:rPr>
           <w:rFonts w:ascii="Consolas" w:eastAsia="Times New Roman" w:hAnsi="Consolas" w:cs="Times New Roman"/>
           <w:color w:val="CCCCCC"/>
-          <w:sz w:val="18"/>
+          <w:sz w:val="16"/>
           <w:szCs w:val="23"/>
           <w:lang w:val="en-US" w:eastAsia="ru-RU"/>
         </w:rPr>
@@ -24224,7 +24214,7 @@
         <w:rPr>
           <w:rFonts w:ascii="Consolas" w:eastAsia="Times New Roman" w:hAnsi="Consolas" w:cs="Times New Roman"/>
           <w:color w:val="4EC9B0"/>
-          <w:sz w:val="18"/>
+          <w:sz w:val="16"/>
           <w:szCs w:val="23"/>
           <w:lang w:val="en-US" w:eastAsia="ru-RU"/>
         </w:rPr>
@@ -24234,7 +24224,7 @@
         <w:rPr>
           <w:rFonts w:ascii="Consolas" w:eastAsia="Times New Roman" w:hAnsi="Consolas" w:cs="Times New Roman"/>
           <w:color w:val="CCCCCC"/>
-          <w:sz w:val="18"/>
+          <w:sz w:val="16"/>
           <w:szCs w:val="23"/>
           <w:lang w:val="en-US" w:eastAsia="ru-RU"/>
         </w:rPr>
@@ -24244,11 +24234,11 @@
     <w:p>
       <w:pPr>
         <w:shd w:val="clear" w:color="auto" w:fill="1F1F1F"/>
-        <w:spacing w:after="0" w:line="300" w:lineRule="atLeast"/>
+        <w:spacing w:after="0" w:line="240" w:lineRule="auto"/>
         <w:rPr>
           <w:rFonts w:ascii="Consolas" w:eastAsia="Times New Roman" w:hAnsi="Consolas" w:cs="Times New Roman"/>
           <w:color w:val="CCCCCC"/>
-          <w:sz w:val="18"/>
+          <w:sz w:val="16"/>
           <w:szCs w:val="23"/>
           <w:lang w:val="en-US" w:eastAsia="ru-RU"/>
         </w:rPr>
@@ -24257,7 +24247,7 @@
         <w:rPr>
           <w:rFonts w:ascii="Consolas" w:eastAsia="Times New Roman" w:hAnsi="Consolas" w:cs="Times New Roman"/>
           <w:color w:val="569CD6"/>
-          <w:sz w:val="18"/>
+          <w:sz w:val="16"/>
           <w:szCs w:val="23"/>
           <w:lang w:val="en-US" w:eastAsia="ru-RU"/>
         </w:rPr>
@@ -24267,7 +24257,7 @@
         <w:rPr>
           <w:rFonts w:ascii="Consolas" w:eastAsia="Times New Roman" w:hAnsi="Consolas" w:cs="Times New Roman"/>
           <w:color w:val="CCCCCC"/>
-          <w:sz w:val="18"/>
+          <w:sz w:val="16"/>
           <w:szCs w:val="23"/>
           <w:lang w:val="en-US" w:eastAsia="ru-RU"/>
         </w:rPr>
@@ -24277,7 +24267,7 @@
         <w:rPr>
           <w:rFonts w:ascii="Consolas" w:eastAsia="Times New Roman" w:hAnsi="Consolas" w:cs="Times New Roman"/>
           <w:color w:val="4EC9B0"/>
-          <w:sz w:val="18"/>
+          <w:sz w:val="16"/>
           <w:szCs w:val="23"/>
           <w:lang w:val="en-US" w:eastAsia="ru-RU"/>
         </w:rPr>
@@ -24287,7 +24277,7 @@
         <w:rPr>
           <w:rFonts w:ascii="Consolas" w:eastAsia="Times New Roman" w:hAnsi="Consolas" w:cs="Times New Roman"/>
           <w:color w:val="CCCCCC"/>
-          <w:sz w:val="18"/>
+          <w:sz w:val="16"/>
           <w:szCs w:val="23"/>
           <w:lang w:val="en-US" w:eastAsia="ru-RU"/>
         </w:rPr>
@@ -24297,7 +24287,7 @@
         <w:rPr>
           <w:rFonts w:ascii="Consolas" w:eastAsia="Times New Roman" w:hAnsi="Consolas" w:cs="Times New Roman"/>
           <w:color w:val="9CDCFE"/>
-          <w:sz w:val="18"/>
+          <w:sz w:val="16"/>
           <w:szCs w:val="23"/>
           <w:lang w:val="en-US" w:eastAsia="ru-RU"/>
         </w:rPr>
@@ -24307,7 +24297,7 @@
         <w:rPr>
           <w:rFonts w:ascii="Consolas" w:eastAsia="Times New Roman" w:hAnsi="Consolas" w:cs="Times New Roman"/>
           <w:color w:val="D4D4D4"/>
-          <w:sz w:val="18"/>
+          <w:sz w:val="16"/>
           <w:szCs w:val="23"/>
           <w:lang w:val="en-US" w:eastAsia="ru-RU"/>
         </w:rPr>
@@ -24317,7 +24307,7 @@
         <w:rPr>
           <w:rFonts w:ascii="Consolas" w:eastAsia="Times New Roman" w:hAnsi="Consolas" w:cs="Times New Roman"/>
           <w:color w:val="CCCCCC"/>
-          <w:sz w:val="18"/>
+          <w:sz w:val="16"/>
           <w:szCs w:val="23"/>
           <w:lang w:val="en-US" w:eastAsia="ru-RU"/>
         </w:rPr>
@@ -24327,7 +24317,7 @@
         <w:rPr>
           <w:rFonts w:ascii="Consolas" w:eastAsia="Times New Roman" w:hAnsi="Consolas" w:cs="Times New Roman"/>
           <w:color w:val="4EC9B0"/>
-          <w:sz w:val="18"/>
+          <w:sz w:val="16"/>
           <w:szCs w:val="23"/>
           <w:lang w:val="en-US" w:eastAsia="ru-RU"/>
         </w:rPr>
@@ -24337,7 +24327,7 @@
         <w:rPr>
           <w:rFonts w:ascii="Consolas" w:eastAsia="Times New Roman" w:hAnsi="Consolas" w:cs="Times New Roman"/>
           <w:color w:val="CCCCCC"/>
-          <w:sz w:val="18"/>
+          <w:sz w:val="16"/>
           <w:szCs w:val="23"/>
           <w:lang w:val="en-US" w:eastAsia="ru-RU"/>
         </w:rPr>
@@ -24347,11 +24337,11 @@
     <w:p>
       <w:pPr>
         <w:shd w:val="clear" w:color="auto" w:fill="1F1F1F"/>
-        <w:spacing w:after="0" w:line="300" w:lineRule="atLeast"/>
+        <w:spacing w:after="0" w:line="240" w:lineRule="auto"/>
         <w:rPr>
           <w:rFonts w:ascii="Consolas" w:eastAsia="Times New Roman" w:hAnsi="Consolas" w:cs="Times New Roman"/>
           <w:color w:val="CCCCCC"/>
-          <w:sz w:val="18"/>
+          <w:sz w:val="16"/>
           <w:szCs w:val="23"/>
           <w:lang w:val="en-US" w:eastAsia="ru-RU"/>
         </w:rPr>
@@ -24360,7 +24350,7 @@
         <w:rPr>
           <w:rFonts w:ascii="Consolas" w:eastAsia="Times New Roman" w:hAnsi="Consolas" w:cs="Times New Roman"/>
           <w:color w:val="CCCCCC"/>
-          <w:sz w:val="18"/>
+          <w:sz w:val="16"/>
           <w:szCs w:val="23"/>
           <w:lang w:val="en-US" w:eastAsia="ru-RU"/>
         </w:rPr>
@@ -24370,7 +24360,7 @@
         <w:rPr>
           <w:rFonts w:ascii="Consolas" w:eastAsia="Times New Roman" w:hAnsi="Consolas" w:cs="Times New Roman"/>
           <w:color w:val="569CD6"/>
-          <w:sz w:val="18"/>
+          <w:sz w:val="16"/>
           <w:szCs w:val="23"/>
           <w:lang w:val="en-US" w:eastAsia="ru-RU"/>
         </w:rPr>
@@ -24380,7 +24370,7 @@
         <w:rPr>
           <w:rFonts w:ascii="Consolas" w:eastAsia="Times New Roman" w:hAnsi="Consolas" w:cs="Times New Roman"/>
           <w:color w:val="CCCCCC"/>
-          <w:sz w:val="18"/>
+          <w:sz w:val="16"/>
           <w:szCs w:val="23"/>
           <w:lang w:val="en-US" w:eastAsia="ru-RU"/>
         </w:rPr>
@@ -24390,7 +24380,7 @@
         <w:rPr>
           <w:rFonts w:ascii="Consolas" w:eastAsia="Times New Roman" w:hAnsi="Consolas" w:cs="Times New Roman"/>
           <w:color w:val="4EC9B0"/>
-          <w:sz w:val="18"/>
+          <w:sz w:val="16"/>
           <w:szCs w:val="23"/>
           <w:lang w:val="en-US" w:eastAsia="ru-RU"/>
         </w:rPr>
@@ -24400,7 +24390,7 @@
         <w:rPr>
           <w:rFonts w:ascii="Consolas" w:eastAsia="Times New Roman" w:hAnsi="Consolas" w:cs="Times New Roman"/>
           <w:color w:val="CCCCCC"/>
-          <w:sz w:val="18"/>
+          <w:sz w:val="16"/>
           <w:szCs w:val="23"/>
           <w:lang w:val="en-US" w:eastAsia="ru-RU"/>
         </w:rPr>
@@ -24410,7 +24400,7 @@
         <w:rPr>
           <w:rFonts w:ascii="Consolas" w:eastAsia="Times New Roman" w:hAnsi="Consolas" w:cs="Times New Roman"/>
           <w:color w:val="569CD6"/>
-          <w:sz w:val="18"/>
+          <w:sz w:val="16"/>
           <w:szCs w:val="23"/>
           <w:lang w:val="en-US" w:eastAsia="ru-RU"/>
         </w:rPr>
@@ -24420,7 +24410,7 @@
         <w:rPr>
           <w:rFonts w:ascii="Consolas" w:eastAsia="Times New Roman" w:hAnsi="Consolas" w:cs="Times New Roman"/>
           <w:color w:val="CCCCCC"/>
-          <w:sz w:val="18"/>
+          <w:sz w:val="16"/>
           <w:szCs w:val="23"/>
           <w:lang w:val="en-US" w:eastAsia="ru-RU"/>
         </w:rPr>
@@ -24430,7 +24420,7 @@
         <w:rPr>
           <w:rFonts w:ascii="Consolas" w:eastAsia="Times New Roman" w:hAnsi="Consolas" w:cs="Times New Roman"/>
           <w:color w:val="4EC9B0"/>
-          <w:sz w:val="18"/>
+          <w:sz w:val="16"/>
           <w:szCs w:val="23"/>
           <w:lang w:val="en-US" w:eastAsia="ru-RU"/>
         </w:rPr>
@@ -24440,7 +24430,7 @@
         <w:rPr>
           <w:rFonts w:ascii="Consolas" w:eastAsia="Times New Roman" w:hAnsi="Consolas" w:cs="Times New Roman"/>
           <w:color w:val="CCCCCC"/>
-          <w:sz w:val="18"/>
+          <w:sz w:val="16"/>
           <w:szCs w:val="23"/>
           <w:lang w:val="en-US" w:eastAsia="ru-RU"/>
         </w:rPr>
@@ -24450,7 +24440,7 @@
         <w:rPr>
           <w:rFonts w:ascii="Consolas" w:eastAsia="Times New Roman" w:hAnsi="Consolas" w:cs="Times New Roman"/>
           <w:color w:val="4EC9B0"/>
-          <w:sz w:val="18"/>
+          <w:sz w:val="16"/>
           <w:szCs w:val="23"/>
           <w:lang w:val="en-US" w:eastAsia="ru-RU"/>
         </w:rPr>
@@ -24460,7 +24450,7 @@
         <w:rPr>
           <w:rFonts w:ascii="Consolas" w:eastAsia="Times New Roman" w:hAnsi="Consolas" w:cs="Times New Roman"/>
           <w:color w:val="CCCCCC"/>
-          <w:sz w:val="18"/>
+          <w:sz w:val="16"/>
           <w:szCs w:val="23"/>
           <w:lang w:val="en-US" w:eastAsia="ru-RU"/>
         </w:rPr>
@@ -24470,7 +24460,7 @@
         <w:rPr>
           <w:rFonts w:ascii="Consolas" w:eastAsia="Times New Roman" w:hAnsi="Consolas" w:cs="Times New Roman"/>
           <w:color w:val="4EC9B0"/>
-          <w:sz w:val="18"/>
+          <w:sz w:val="16"/>
           <w:szCs w:val="23"/>
           <w:lang w:val="en-US" w:eastAsia="ru-RU"/>
         </w:rPr>
@@ -24480,7 +24470,7 @@
         <w:rPr>
           <w:rFonts w:ascii="Consolas" w:eastAsia="Times New Roman" w:hAnsi="Consolas" w:cs="Times New Roman"/>
           <w:color w:val="CCCCCC"/>
-          <w:sz w:val="18"/>
+          <w:sz w:val="16"/>
           <w:szCs w:val="23"/>
           <w:lang w:val="en-US" w:eastAsia="ru-RU"/>
         </w:rPr>
@@ -24490,7 +24480,7 @@
         <w:rPr>
           <w:rFonts w:ascii="Consolas" w:eastAsia="Times New Roman" w:hAnsi="Consolas" w:cs="Times New Roman"/>
           <w:color w:val="4EC9B0"/>
-          <w:sz w:val="18"/>
+          <w:sz w:val="16"/>
           <w:szCs w:val="23"/>
           <w:lang w:val="en-US" w:eastAsia="ru-RU"/>
         </w:rPr>
@@ -24500,7 +24490,7 @@
         <w:rPr>
           <w:rFonts w:ascii="Consolas" w:eastAsia="Times New Roman" w:hAnsi="Consolas" w:cs="Times New Roman"/>
           <w:color w:val="CCCCCC"/>
-          <w:sz w:val="18"/>
+          <w:sz w:val="16"/>
           <w:szCs w:val="23"/>
           <w:lang w:val="en-US" w:eastAsia="ru-RU"/>
         </w:rPr>
@@ -24510,11 +24500,11 @@
     <w:p>
       <w:pPr>
         <w:shd w:val="clear" w:color="auto" w:fill="1F1F1F"/>
-        <w:spacing w:after="0" w:line="300" w:lineRule="atLeast"/>
+        <w:spacing w:after="0" w:line="240" w:lineRule="auto"/>
         <w:rPr>
           <w:rFonts w:ascii="Consolas" w:eastAsia="Times New Roman" w:hAnsi="Consolas" w:cs="Times New Roman"/>
           <w:color w:val="CCCCCC"/>
-          <w:sz w:val="18"/>
+          <w:sz w:val="16"/>
           <w:szCs w:val="23"/>
           <w:lang w:val="en-US" w:eastAsia="ru-RU"/>
         </w:rPr>
@@ -24523,7 +24513,7 @@
         <w:rPr>
           <w:rFonts w:ascii="Consolas" w:eastAsia="Times New Roman" w:hAnsi="Consolas" w:cs="Times New Roman"/>
           <w:color w:val="CCCCCC"/>
-          <w:sz w:val="18"/>
+          <w:sz w:val="16"/>
           <w:szCs w:val="23"/>
           <w:lang w:val="en-US" w:eastAsia="ru-RU"/>
         </w:rPr>
@@ -24533,7 +24523,7 @@
         <w:rPr>
           <w:rFonts w:ascii="Consolas" w:eastAsia="Times New Roman" w:hAnsi="Consolas" w:cs="Times New Roman"/>
           <w:color w:val="569CD6"/>
-          <w:sz w:val="18"/>
+          <w:sz w:val="16"/>
           <w:szCs w:val="23"/>
           <w:lang w:val="en-US" w:eastAsia="ru-RU"/>
         </w:rPr>
@@ -24543,7 +24533,7 @@
         <w:rPr>
           <w:rFonts w:ascii="Consolas" w:eastAsia="Times New Roman" w:hAnsi="Consolas" w:cs="Times New Roman"/>
           <w:color w:val="CCCCCC"/>
-          <w:sz w:val="18"/>
+          <w:sz w:val="16"/>
           <w:szCs w:val="23"/>
           <w:lang w:val="en-US" w:eastAsia="ru-RU"/>
         </w:rPr>
@@ -24553,7 +24543,7 @@
         <w:rPr>
           <w:rFonts w:ascii="Consolas" w:eastAsia="Times New Roman" w:hAnsi="Consolas" w:cs="Times New Roman"/>
           <w:color w:val="9CDCFE"/>
-          <w:sz w:val="18"/>
+          <w:sz w:val="16"/>
           <w:szCs w:val="23"/>
           <w:lang w:val="en-US" w:eastAsia="ru-RU"/>
         </w:rPr>
@@ -24563,7 +24553,7 @@
         <w:rPr>
           <w:rFonts w:ascii="Consolas" w:eastAsia="Times New Roman" w:hAnsi="Consolas" w:cs="Times New Roman"/>
           <w:color w:val="D4D4D4"/>
-          <w:sz w:val="18"/>
+          <w:sz w:val="16"/>
           <w:szCs w:val="23"/>
           <w:lang w:val="en-US" w:eastAsia="ru-RU"/>
         </w:rPr>
@@ -24573,7 +24563,7 @@
         <w:rPr>
           <w:rFonts w:ascii="Consolas" w:eastAsia="Times New Roman" w:hAnsi="Consolas" w:cs="Times New Roman"/>
           <w:color w:val="CCCCCC"/>
-          <w:sz w:val="18"/>
+          <w:sz w:val="16"/>
           <w:szCs w:val="23"/>
           <w:lang w:val="en-US" w:eastAsia="ru-RU"/>
         </w:rPr>
@@ -24583,7 +24573,7 @@
         <w:rPr>
           <w:rFonts w:ascii="Consolas" w:eastAsia="Times New Roman" w:hAnsi="Consolas" w:cs="Times New Roman"/>
           <w:color w:val="4EC9B0"/>
-          <w:sz w:val="18"/>
+          <w:sz w:val="16"/>
           <w:szCs w:val="23"/>
           <w:lang w:val="en-US" w:eastAsia="ru-RU"/>
         </w:rPr>
@@ -24593,7 +24583,7 @@
         <w:rPr>
           <w:rFonts w:ascii="Consolas" w:eastAsia="Times New Roman" w:hAnsi="Consolas" w:cs="Times New Roman"/>
           <w:color w:val="CCCCCC"/>
-          <w:sz w:val="18"/>
+          <w:sz w:val="16"/>
           <w:szCs w:val="23"/>
           <w:lang w:val="en-US" w:eastAsia="ru-RU"/>
         </w:rPr>
@@ -24603,11 +24593,11 @@
     <w:p>
       <w:pPr>
         <w:shd w:val="clear" w:color="auto" w:fill="1F1F1F"/>
-        <w:spacing w:after="0" w:line="300" w:lineRule="atLeast"/>
+        <w:spacing w:after="0" w:line="240" w:lineRule="auto"/>
         <w:rPr>
           <w:rFonts w:ascii="Consolas" w:eastAsia="Times New Roman" w:hAnsi="Consolas" w:cs="Times New Roman"/>
           <w:color w:val="CCCCCC"/>
-          <w:sz w:val="18"/>
+          <w:sz w:val="16"/>
           <w:szCs w:val="23"/>
           <w:lang w:val="en-US" w:eastAsia="ru-RU"/>
         </w:rPr>
@@ -24616,7 +24606,7 @@
         <w:rPr>
           <w:rFonts w:ascii="Consolas" w:eastAsia="Times New Roman" w:hAnsi="Consolas" w:cs="Times New Roman"/>
           <w:color w:val="CCCCCC"/>
-          <w:sz w:val="18"/>
+          <w:sz w:val="16"/>
           <w:szCs w:val="23"/>
           <w:lang w:val="en-US" w:eastAsia="ru-RU"/>
         </w:rPr>
@@ -24626,7 +24616,7 @@
         <w:rPr>
           <w:rFonts w:ascii="Consolas" w:eastAsia="Times New Roman" w:hAnsi="Consolas" w:cs="Times New Roman"/>
           <w:color w:val="569CD6"/>
-          <w:sz w:val="18"/>
+          <w:sz w:val="16"/>
           <w:szCs w:val="23"/>
           <w:lang w:val="en-US" w:eastAsia="ru-RU"/>
         </w:rPr>
@@ -24636,7 +24626,7 @@
         <w:rPr>
           <w:rFonts w:ascii="Consolas" w:eastAsia="Times New Roman" w:hAnsi="Consolas" w:cs="Times New Roman"/>
           <w:color w:val="CCCCCC"/>
-          <w:sz w:val="18"/>
+          <w:sz w:val="16"/>
           <w:szCs w:val="23"/>
           <w:lang w:val="en-US" w:eastAsia="ru-RU"/>
         </w:rPr>
@@ -24646,7 +24636,7 @@
         <w:rPr>
           <w:rFonts w:ascii="Consolas" w:eastAsia="Times New Roman" w:hAnsi="Consolas" w:cs="Times New Roman"/>
           <w:color w:val="9CDCFE"/>
-          <w:sz w:val="18"/>
+          <w:sz w:val="16"/>
           <w:szCs w:val="23"/>
           <w:lang w:val="en-US" w:eastAsia="ru-RU"/>
         </w:rPr>
@@ -24656,7 +24646,7 @@
         <w:rPr>
           <w:rFonts w:ascii="Consolas" w:eastAsia="Times New Roman" w:hAnsi="Consolas" w:cs="Times New Roman"/>
           <w:color w:val="CCCCCC"/>
-          <w:sz w:val="18"/>
+          <w:sz w:val="16"/>
           <w:szCs w:val="23"/>
           <w:lang w:val="en-US" w:eastAsia="ru-RU"/>
         </w:rPr>
@@ -24666,11 +24656,11 @@
     <w:p>
       <w:pPr>
         <w:shd w:val="clear" w:color="auto" w:fill="1F1F1F"/>
-        <w:spacing w:after="0" w:line="300" w:lineRule="atLeast"/>
+        <w:spacing w:after="0" w:line="240" w:lineRule="auto"/>
         <w:rPr>
           <w:rFonts w:ascii="Consolas" w:eastAsia="Times New Roman" w:hAnsi="Consolas" w:cs="Times New Roman"/>
           <w:color w:val="CCCCCC"/>
-          <w:sz w:val="18"/>
+          <w:sz w:val="16"/>
           <w:szCs w:val="23"/>
           <w:lang w:val="en-US" w:eastAsia="ru-RU"/>
         </w:rPr>
@@ -24679,7 +24669,7 @@
         <w:rPr>
           <w:rFonts w:ascii="Consolas" w:eastAsia="Times New Roman" w:hAnsi="Consolas" w:cs="Times New Roman"/>
           <w:color w:val="CCCCCC"/>
-          <w:sz w:val="18"/>
+          <w:sz w:val="16"/>
           <w:szCs w:val="23"/>
           <w:lang w:val="en-US" w:eastAsia="ru-RU"/>
         </w:rPr>
@@ -24689,7 +24679,7 @@
         <w:rPr>
           <w:rFonts w:ascii="Consolas" w:eastAsia="Times New Roman" w:hAnsi="Consolas" w:cs="Times New Roman"/>
           <w:color w:val="569CD6"/>
-          <w:sz w:val="18"/>
+          <w:sz w:val="16"/>
           <w:szCs w:val="23"/>
           <w:lang w:val="en-US" w:eastAsia="ru-RU"/>
         </w:rPr>
@@ -24699,7 +24689,7 @@
         <w:rPr>
           <w:rFonts w:ascii="Consolas" w:eastAsia="Times New Roman" w:hAnsi="Consolas" w:cs="Times New Roman"/>
           <w:color w:val="CCCCCC"/>
-          <w:sz w:val="18"/>
+          <w:sz w:val="16"/>
           <w:szCs w:val="23"/>
           <w:lang w:val="en-US" w:eastAsia="ru-RU"/>
         </w:rPr>
@@ -24709,7 +24699,7 @@
         <w:rPr>
           <w:rFonts w:ascii="Consolas" w:eastAsia="Times New Roman" w:hAnsi="Consolas" w:cs="Times New Roman"/>
           <w:color w:val="9CDCFE"/>
-          <w:sz w:val="18"/>
+          <w:sz w:val="16"/>
           <w:szCs w:val="23"/>
           <w:lang w:val="en-US" w:eastAsia="ru-RU"/>
         </w:rPr>
@@ -24719,7 +24709,7 @@
         <w:rPr>
           <w:rFonts w:ascii="Consolas" w:eastAsia="Times New Roman" w:hAnsi="Consolas" w:cs="Times New Roman"/>
           <w:color w:val="CCCCCC"/>
-          <w:sz w:val="18"/>
+          <w:sz w:val="16"/>
           <w:szCs w:val="23"/>
           <w:lang w:val="en-US" w:eastAsia="ru-RU"/>
         </w:rPr>
@@ -24729,7 +24719,7 @@
         <w:rPr>
           <w:rFonts w:ascii="Consolas" w:eastAsia="Times New Roman" w:hAnsi="Consolas" w:cs="Times New Roman"/>
           <w:color w:val="D4D4D4"/>
-          <w:sz w:val="18"/>
+          <w:sz w:val="16"/>
           <w:szCs w:val="23"/>
           <w:lang w:val="en-US" w:eastAsia="ru-RU"/>
         </w:rPr>
@@ -24739,7 +24729,7 @@
         <w:rPr>
           <w:rFonts w:ascii="Consolas" w:eastAsia="Times New Roman" w:hAnsi="Consolas" w:cs="Times New Roman"/>
           <w:color w:val="CCCCCC"/>
-          <w:sz w:val="18"/>
+          <w:sz w:val="16"/>
           <w:szCs w:val="23"/>
           <w:lang w:val="en-US" w:eastAsia="ru-RU"/>
         </w:rPr>
@@ -24749,7 +24739,7 @@
         <w:rPr>
           <w:rFonts w:ascii="Consolas" w:eastAsia="Times New Roman" w:hAnsi="Consolas" w:cs="Times New Roman"/>
           <w:color w:val="9CDCFE"/>
-          <w:sz w:val="18"/>
+          <w:sz w:val="16"/>
           <w:szCs w:val="23"/>
           <w:lang w:val="en-US" w:eastAsia="ru-RU"/>
         </w:rPr>
@@ -24759,7 +24749,7 @@
         <w:rPr>
           <w:rFonts w:ascii="Consolas" w:eastAsia="Times New Roman" w:hAnsi="Consolas" w:cs="Times New Roman"/>
           <w:color w:val="CCCCCC"/>
-          <w:sz w:val="18"/>
+          <w:sz w:val="16"/>
           <w:szCs w:val="23"/>
           <w:lang w:val="en-US" w:eastAsia="ru-RU"/>
         </w:rPr>
@@ -24769,7 +24759,7 @@
         <w:rPr>
           <w:rFonts w:ascii="Consolas" w:eastAsia="Times New Roman" w:hAnsi="Consolas" w:cs="Times New Roman"/>
           <w:color w:val="569CD6"/>
-          <w:sz w:val="18"/>
+          <w:sz w:val="16"/>
           <w:szCs w:val="23"/>
           <w:lang w:val="en-US" w:eastAsia="ru-RU"/>
         </w:rPr>
@@ -24779,7 +24769,7 @@
         <w:rPr>
           <w:rFonts w:ascii="Consolas" w:eastAsia="Times New Roman" w:hAnsi="Consolas" w:cs="Times New Roman"/>
           <w:color w:val="CCCCCC"/>
-          <w:sz w:val="18"/>
+          <w:sz w:val="16"/>
           <w:szCs w:val="23"/>
           <w:lang w:val="en-US" w:eastAsia="ru-RU"/>
         </w:rPr>
@@ -24789,11 +24779,11 @@
     <w:p>
       <w:pPr>
         <w:shd w:val="clear" w:color="auto" w:fill="1F1F1F"/>
-        <w:spacing w:after="0" w:line="300" w:lineRule="atLeast"/>
+        <w:spacing w:after="0" w:line="240" w:lineRule="auto"/>
         <w:rPr>
           <w:rFonts w:ascii="Consolas" w:eastAsia="Times New Roman" w:hAnsi="Consolas" w:cs="Times New Roman"/>
           <w:color w:val="CCCCCC"/>
-          <w:sz w:val="18"/>
+          <w:sz w:val="16"/>
           <w:szCs w:val="23"/>
           <w:lang w:val="en-US" w:eastAsia="ru-RU"/>
         </w:rPr>
@@ -24802,7 +24792,7 @@
         <w:rPr>
           <w:rFonts w:ascii="Consolas" w:eastAsia="Times New Roman" w:hAnsi="Consolas" w:cs="Times New Roman"/>
           <w:color w:val="CCCCCC"/>
-          <w:sz w:val="18"/>
+          <w:sz w:val="16"/>
           <w:szCs w:val="23"/>
           <w:lang w:val="en-US" w:eastAsia="ru-RU"/>
         </w:rPr>
@@ -24812,11 +24802,11 @@
     <w:p>
       <w:pPr>
         <w:shd w:val="clear" w:color="auto" w:fill="1F1F1F"/>
-        <w:spacing w:after="0" w:line="300" w:lineRule="atLeast"/>
+        <w:spacing w:after="0" w:line="240" w:lineRule="auto"/>
         <w:rPr>
           <w:rFonts w:ascii="Consolas" w:eastAsia="Times New Roman" w:hAnsi="Consolas" w:cs="Times New Roman"/>
           <w:color w:val="CCCCCC"/>
-          <w:sz w:val="18"/>
+          <w:sz w:val="16"/>
           <w:szCs w:val="23"/>
           <w:lang w:val="en-US" w:eastAsia="ru-RU"/>
         </w:rPr>
@@ -24825,11 +24815,11 @@
     <w:p>
       <w:pPr>
         <w:shd w:val="clear" w:color="auto" w:fill="1F1F1F"/>
-        <w:spacing w:after="0" w:line="300" w:lineRule="atLeast"/>
+        <w:spacing w:after="0" w:line="240" w:lineRule="auto"/>
         <w:rPr>
           <w:rFonts w:ascii="Consolas" w:eastAsia="Times New Roman" w:hAnsi="Consolas" w:cs="Times New Roman"/>
           <w:color w:val="CCCCCC"/>
-          <w:sz w:val="18"/>
+          <w:sz w:val="16"/>
           <w:szCs w:val="23"/>
           <w:lang w:val="en-US" w:eastAsia="ru-RU"/>
         </w:rPr>
@@ -24838,7 +24828,7 @@
         <w:rPr>
           <w:rFonts w:ascii="Consolas" w:eastAsia="Times New Roman" w:hAnsi="Consolas" w:cs="Times New Roman"/>
           <w:color w:val="CCCCCC"/>
-          <w:sz w:val="18"/>
+          <w:sz w:val="16"/>
           <w:szCs w:val="23"/>
           <w:lang w:val="en-US" w:eastAsia="ru-RU"/>
         </w:rPr>
@@ -24848,7 +24838,7 @@
         <w:rPr>
           <w:rFonts w:ascii="Consolas" w:eastAsia="Times New Roman" w:hAnsi="Consolas" w:cs="Times New Roman"/>
           <w:color w:val="569CD6"/>
-          <w:sz w:val="18"/>
+          <w:sz w:val="16"/>
           <w:szCs w:val="23"/>
           <w:lang w:val="en-US" w:eastAsia="ru-RU"/>
         </w:rPr>
@@ -24858,7 +24848,7 @@
         <w:rPr>
           <w:rFonts w:ascii="Consolas" w:eastAsia="Times New Roman" w:hAnsi="Consolas" w:cs="Times New Roman"/>
           <w:color w:val="CCCCCC"/>
-          <w:sz w:val="18"/>
+          <w:sz w:val="16"/>
           <w:szCs w:val="23"/>
           <w:lang w:val="en-US" w:eastAsia="ru-RU"/>
         </w:rPr>
@@ -24868,7 +24858,7 @@
         <w:rPr>
           <w:rFonts w:ascii="Consolas" w:eastAsia="Times New Roman" w:hAnsi="Consolas" w:cs="Times New Roman"/>
           <w:color w:val="DCDCAA"/>
-          <w:sz w:val="18"/>
+          <w:sz w:val="16"/>
           <w:szCs w:val="23"/>
           <w:lang w:val="en-US" w:eastAsia="ru-RU"/>
         </w:rPr>
@@ -24878,7 +24868,7 @@
         <w:rPr>
           <w:rFonts w:ascii="Consolas" w:eastAsia="Times New Roman" w:hAnsi="Consolas" w:cs="Times New Roman"/>
           <w:color w:val="CCCCCC"/>
-          <w:sz w:val="18"/>
+          <w:sz w:val="16"/>
           <w:szCs w:val="23"/>
           <w:lang w:val="en-US" w:eastAsia="ru-RU"/>
         </w:rPr>
@@ -24888,7 +24878,7 @@
         <w:rPr>
           <w:rFonts w:ascii="Consolas" w:eastAsia="Times New Roman" w:hAnsi="Consolas" w:cs="Times New Roman"/>
           <w:color w:val="9CDCFE"/>
-          <w:sz w:val="18"/>
+          <w:sz w:val="16"/>
           <w:szCs w:val="23"/>
           <w:lang w:val="en-US" w:eastAsia="ru-RU"/>
         </w:rPr>
@@ -24898,7 +24888,7 @@
         <w:rPr>
           <w:rFonts w:ascii="Consolas" w:eastAsia="Times New Roman" w:hAnsi="Consolas" w:cs="Times New Roman"/>
           <w:color w:val="D4D4D4"/>
-          <w:sz w:val="18"/>
+          <w:sz w:val="16"/>
           <w:szCs w:val="23"/>
           <w:lang w:val="en-US" w:eastAsia="ru-RU"/>
         </w:rPr>
@@ -24908,7 +24898,7 @@
         <w:rPr>
           <w:rFonts w:ascii="Consolas" w:eastAsia="Times New Roman" w:hAnsi="Consolas" w:cs="Times New Roman"/>
           <w:color w:val="CCCCCC"/>
-          <w:sz w:val="18"/>
+          <w:sz w:val="16"/>
           <w:szCs w:val="23"/>
           <w:lang w:val="en-US" w:eastAsia="ru-RU"/>
         </w:rPr>
@@ -24918,7 +24908,7 @@
         <w:rPr>
           <w:rFonts w:ascii="Consolas" w:eastAsia="Times New Roman" w:hAnsi="Consolas" w:cs="Times New Roman"/>
           <w:color w:val="4EC9B0"/>
-          <w:sz w:val="18"/>
+          <w:sz w:val="16"/>
           <w:szCs w:val="23"/>
           <w:lang w:val="en-US" w:eastAsia="ru-RU"/>
         </w:rPr>
@@ -24928,7 +24918,7 @@
         <w:rPr>
           <w:rFonts w:ascii="Consolas" w:eastAsia="Times New Roman" w:hAnsi="Consolas" w:cs="Times New Roman"/>
           <w:color w:val="CCCCCC"/>
-          <w:sz w:val="18"/>
+          <w:sz w:val="16"/>
           <w:szCs w:val="23"/>
           <w:lang w:val="en-US" w:eastAsia="ru-RU"/>
         </w:rPr>
@@ -24938,7 +24928,7 @@
         <w:rPr>
           <w:rFonts w:ascii="Consolas" w:eastAsia="Times New Roman" w:hAnsi="Consolas" w:cs="Times New Roman"/>
           <w:color w:val="C586C0"/>
-          <w:sz w:val="18"/>
+          <w:sz w:val="16"/>
           <w:szCs w:val="23"/>
           <w:lang w:val="en-US" w:eastAsia="ru-RU"/>
         </w:rPr>
@@ -24948,7 +24938,7 @@
         <w:rPr>
           <w:rFonts w:ascii="Consolas" w:eastAsia="Times New Roman" w:hAnsi="Consolas" w:cs="Times New Roman"/>
           <w:color w:val="CCCCCC"/>
-          <w:sz w:val="18"/>
+          <w:sz w:val="16"/>
           <w:szCs w:val="23"/>
           <w:lang w:val="en-US" w:eastAsia="ru-RU"/>
         </w:rPr>
@@ -24958,7 +24948,7 @@
         <w:rPr>
           <w:rFonts w:ascii="Consolas" w:eastAsia="Times New Roman" w:hAnsi="Consolas" w:cs="Times New Roman"/>
           <w:color w:val="9CDCFE"/>
-          <w:sz w:val="18"/>
+          <w:sz w:val="16"/>
           <w:szCs w:val="23"/>
           <w:lang w:val="en-US" w:eastAsia="ru-RU"/>
         </w:rPr>
@@ -24968,7 +24958,7 @@
         <w:rPr>
           <w:rFonts w:ascii="Consolas" w:eastAsia="Times New Roman" w:hAnsi="Consolas" w:cs="Times New Roman"/>
           <w:color w:val="CCCCCC"/>
-          <w:sz w:val="18"/>
+          <w:sz w:val="16"/>
           <w:szCs w:val="23"/>
           <w:lang w:val="en-US" w:eastAsia="ru-RU"/>
         </w:rPr>
@@ -24978,7 +24968,7 @@
         <w:rPr>
           <w:rFonts w:ascii="Consolas" w:eastAsia="Times New Roman" w:hAnsi="Consolas" w:cs="Times New Roman"/>
           <w:color w:val="569CD6"/>
-          <w:sz w:val="18"/>
+          <w:sz w:val="16"/>
           <w:szCs w:val="23"/>
           <w:lang w:val="en-US" w:eastAsia="ru-RU"/>
         </w:rPr>
@@ -24988,7 +24978,7 @@
         <w:rPr>
           <w:rFonts w:ascii="Consolas" w:eastAsia="Times New Roman" w:hAnsi="Consolas" w:cs="Times New Roman"/>
           <w:color w:val="CCCCCC"/>
-          <w:sz w:val="18"/>
+          <w:sz w:val="16"/>
           <w:szCs w:val="23"/>
           <w:lang w:val="en-US" w:eastAsia="ru-RU"/>
         </w:rPr>
@@ -24998,11 +24988,11 @@
     <w:p>
       <w:pPr>
         <w:shd w:val="clear" w:color="auto" w:fill="1F1F1F"/>
-        <w:spacing w:after="0" w:line="300" w:lineRule="atLeast"/>
+        <w:spacing w:after="0" w:line="240" w:lineRule="auto"/>
         <w:rPr>
           <w:rFonts w:ascii="Consolas" w:eastAsia="Times New Roman" w:hAnsi="Consolas" w:cs="Times New Roman"/>
           <w:color w:val="CCCCCC"/>
-          <w:sz w:val="18"/>
+          <w:sz w:val="16"/>
           <w:szCs w:val="23"/>
           <w:lang w:val="en-US" w:eastAsia="ru-RU"/>
         </w:rPr>
@@ -25011,11 +25001,11 @@
     <w:p>
       <w:pPr>
         <w:shd w:val="clear" w:color="auto" w:fill="1F1F1F"/>
-        <w:spacing w:after="0" w:line="300" w:lineRule="atLeast"/>
+        <w:spacing w:after="0" w:line="240" w:lineRule="auto"/>
         <w:rPr>
           <w:rFonts w:ascii="Consolas" w:eastAsia="Times New Roman" w:hAnsi="Consolas" w:cs="Times New Roman"/>
           <w:color w:val="CCCCCC"/>
-          <w:sz w:val="18"/>
+          <w:sz w:val="16"/>
           <w:szCs w:val="23"/>
           <w:lang w:val="en-US" w:eastAsia="ru-RU"/>
         </w:rPr>
@@ -25024,7 +25014,7 @@
         <w:rPr>
           <w:rFonts w:ascii="Consolas" w:eastAsia="Times New Roman" w:hAnsi="Consolas" w:cs="Times New Roman"/>
           <w:color w:val="CCCCCC"/>
-          <w:sz w:val="18"/>
+          <w:sz w:val="16"/>
           <w:szCs w:val="23"/>
           <w:lang w:val="en-US" w:eastAsia="ru-RU"/>
         </w:rPr>
@@ -25034,7 +25024,7 @@
         <w:rPr>
           <w:rFonts w:ascii="Consolas" w:eastAsia="Times New Roman" w:hAnsi="Consolas" w:cs="Times New Roman"/>
           <w:color w:val="DCDCAA"/>
-          <w:sz w:val="18"/>
+          <w:sz w:val="16"/>
           <w:szCs w:val="23"/>
           <w:lang w:val="en-US" w:eastAsia="ru-RU"/>
         </w:rPr>
@@ -25044,7 +25034,7 @@
         <w:rPr>
           <w:rFonts w:ascii="Consolas" w:eastAsia="Times New Roman" w:hAnsi="Consolas" w:cs="Times New Roman"/>
           <w:color w:val="CCCCCC"/>
-          <w:sz w:val="18"/>
+          <w:sz w:val="16"/>
           <w:szCs w:val="23"/>
           <w:lang w:val="en-US" w:eastAsia="ru-RU"/>
         </w:rPr>
@@ -25054,7 +25044,7 @@
         <w:rPr>
           <w:rFonts w:ascii="Consolas" w:eastAsia="Times New Roman" w:hAnsi="Consolas" w:cs="Times New Roman"/>
           <w:color w:val="9CDCFE"/>
-          <w:sz w:val="18"/>
+          <w:sz w:val="16"/>
           <w:szCs w:val="23"/>
           <w:lang w:val="en-US" w:eastAsia="ru-RU"/>
         </w:rPr>
@@ -25064,7 +25054,7 @@
         <w:rPr>
           <w:rFonts w:ascii="Consolas" w:eastAsia="Times New Roman" w:hAnsi="Consolas" w:cs="Times New Roman"/>
           <w:color w:val="D4D4D4"/>
-          <w:sz w:val="18"/>
+          <w:sz w:val="16"/>
           <w:szCs w:val="23"/>
           <w:lang w:val="en-US" w:eastAsia="ru-RU"/>
         </w:rPr>
@@ -25074,7 +25064,7 @@
         <w:rPr>
           <w:rFonts w:ascii="Consolas" w:eastAsia="Times New Roman" w:hAnsi="Consolas" w:cs="Times New Roman"/>
           <w:color w:val="CCCCCC"/>
-          <w:sz w:val="18"/>
+          <w:sz w:val="16"/>
           <w:szCs w:val="23"/>
           <w:lang w:val="en-US" w:eastAsia="ru-RU"/>
         </w:rPr>
@@ -25084,7 +25074,7 @@
         <w:rPr>
           <w:rFonts w:ascii="Consolas" w:eastAsia="Times New Roman" w:hAnsi="Consolas" w:cs="Times New Roman"/>
           <w:color w:val="4EC9B0"/>
-          <w:sz w:val="18"/>
+          <w:sz w:val="16"/>
           <w:szCs w:val="23"/>
           <w:lang w:val="en-US" w:eastAsia="ru-RU"/>
         </w:rPr>
@@ -25094,7 +25084,7 @@
         <w:rPr>
           <w:rFonts w:ascii="Consolas" w:eastAsia="Times New Roman" w:hAnsi="Consolas" w:cs="Times New Roman"/>
           <w:color w:val="CCCCCC"/>
-          <w:sz w:val="18"/>
+          <w:sz w:val="16"/>
           <w:szCs w:val="23"/>
           <w:lang w:val="en-US" w:eastAsia="ru-RU"/>
         </w:rPr>
@@ -25104,7 +25094,7 @@
         <w:rPr>
           <w:rFonts w:ascii="Consolas" w:eastAsia="Times New Roman" w:hAnsi="Consolas" w:cs="Times New Roman"/>
           <w:color w:val="9CDCFE"/>
-          <w:sz w:val="18"/>
+          <w:sz w:val="16"/>
           <w:szCs w:val="23"/>
           <w:lang w:val="en-US" w:eastAsia="ru-RU"/>
         </w:rPr>
@@ -25114,7 +25104,7 @@
         <w:rPr>
           <w:rFonts w:ascii="Consolas" w:eastAsia="Times New Roman" w:hAnsi="Consolas" w:cs="Times New Roman"/>
           <w:color w:val="D4D4D4"/>
-          <w:sz w:val="18"/>
+          <w:sz w:val="16"/>
           <w:szCs w:val="23"/>
           <w:lang w:val="en-US" w:eastAsia="ru-RU"/>
         </w:rPr>
@@ -25124,7 +25114,7 @@
         <w:rPr>
           <w:rFonts w:ascii="Consolas" w:eastAsia="Times New Roman" w:hAnsi="Consolas" w:cs="Times New Roman"/>
           <w:color w:val="CCCCCC"/>
-          <w:sz w:val="18"/>
+          <w:sz w:val="16"/>
           <w:szCs w:val="23"/>
           <w:lang w:val="en-US" w:eastAsia="ru-RU"/>
         </w:rPr>
@@ -25134,7 +25124,7 @@
         <w:rPr>
           <w:rFonts w:ascii="Consolas" w:eastAsia="Times New Roman" w:hAnsi="Consolas" w:cs="Times New Roman"/>
           <w:color w:val="4EC9B0"/>
-          <w:sz w:val="18"/>
+          <w:sz w:val="16"/>
           <w:szCs w:val="23"/>
           <w:lang w:val="en-US" w:eastAsia="ru-RU"/>
         </w:rPr>
@@ -25144,7 +25134,7 @@
         <w:rPr>
           <w:rFonts w:ascii="Consolas" w:eastAsia="Times New Roman" w:hAnsi="Consolas" w:cs="Times New Roman"/>
           <w:color w:val="CCCCCC"/>
-          <w:sz w:val="18"/>
+          <w:sz w:val="16"/>
           <w:szCs w:val="23"/>
           <w:lang w:val="en-US" w:eastAsia="ru-RU"/>
         </w:rPr>
@@ -25154,7 +25144,7 @@
         <w:rPr>
           <w:rFonts w:ascii="Consolas" w:eastAsia="Times New Roman" w:hAnsi="Consolas" w:cs="Times New Roman"/>
           <w:color w:val="9CDCFE"/>
-          <w:sz w:val="18"/>
+          <w:sz w:val="16"/>
           <w:szCs w:val="23"/>
           <w:lang w:val="en-US" w:eastAsia="ru-RU"/>
         </w:rPr>
@@ -25164,7 +25154,7 @@
         <w:rPr>
           <w:rFonts w:ascii="Consolas" w:eastAsia="Times New Roman" w:hAnsi="Consolas" w:cs="Times New Roman"/>
           <w:color w:val="CCCCCC"/>
-          <w:sz w:val="18"/>
+          <w:sz w:val="16"/>
           <w:szCs w:val="23"/>
           <w:lang w:val="en-US" w:eastAsia="ru-RU"/>
         </w:rPr>
@@ -25174,7 +25164,7 @@
         <w:rPr>
           <w:rFonts w:ascii="Consolas" w:eastAsia="Times New Roman" w:hAnsi="Consolas" w:cs="Times New Roman"/>
           <w:color w:val="DCDCAA"/>
-          <w:sz w:val="18"/>
+          <w:sz w:val="16"/>
           <w:szCs w:val="23"/>
           <w:lang w:val="en-US" w:eastAsia="ru-RU"/>
         </w:rPr>
@@ -25184,7 +25174,7 @@
         <w:rPr>
           <w:rFonts w:ascii="Consolas" w:eastAsia="Times New Roman" w:hAnsi="Consolas" w:cs="Times New Roman"/>
           <w:color w:val="CCCCCC"/>
-          <w:sz w:val="18"/>
+          <w:sz w:val="16"/>
           <w:szCs w:val="23"/>
           <w:lang w:val="en-US" w:eastAsia="ru-RU"/>
         </w:rPr>
@@ -25194,7 +25184,7 @@
         <w:rPr>
           <w:rFonts w:ascii="Consolas" w:eastAsia="Times New Roman" w:hAnsi="Consolas" w:cs="Times New Roman"/>
           <w:color w:val="9CDCFE"/>
-          <w:sz w:val="18"/>
+          <w:sz w:val="16"/>
           <w:szCs w:val="23"/>
           <w:lang w:val="en-US" w:eastAsia="ru-RU"/>
         </w:rPr>
@@ -25204,7 +25194,7 @@
         <w:rPr>
           <w:rFonts w:ascii="Consolas" w:eastAsia="Times New Roman" w:hAnsi="Consolas" w:cs="Times New Roman"/>
           <w:color w:val="CCCCCC"/>
-          <w:sz w:val="18"/>
+          <w:sz w:val="16"/>
           <w:szCs w:val="23"/>
           <w:lang w:val="en-US" w:eastAsia="ru-RU"/>
         </w:rPr>
@@ -25214,7 +25204,7 @@
         <w:rPr>
           <w:rFonts w:ascii="Consolas" w:eastAsia="Times New Roman" w:hAnsi="Consolas" w:cs="Times New Roman"/>
           <w:color w:val="9CDCFE"/>
-          <w:sz w:val="18"/>
+          <w:sz w:val="16"/>
           <w:szCs w:val="23"/>
           <w:lang w:val="en-US" w:eastAsia="ru-RU"/>
         </w:rPr>
@@ -25224,7 +25214,7 @@
         <w:rPr>
           <w:rFonts w:ascii="Consolas" w:eastAsia="Times New Roman" w:hAnsi="Consolas" w:cs="Times New Roman"/>
           <w:color w:val="CCCCCC"/>
-          <w:sz w:val="18"/>
+          <w:sz w:val="16"/>
           <w:szCs w:val="23"/>
           <w:lang w:val="en-US" w:eastAsia="ru-RU"/>
         </w:rPr>
@@ -25234,11 +25224,11 @@
     <w:p>
       <w:pPr>
         <w:shd w:val="clear" w:color="auto" w:fill="1F1F1F"/>
-        <w:spacing w:after="0" w:line="300" w:lineRule="atLeast"/>
+        <w:spacing w:after="0" w:line="240" w:lineRule="auto"/>
         <w:rPr>
           <w:rFonts w:ascii="Consolas" w:eastAsia="Times New Roman" w:hAnsi="Consolas" w:cs="Times New Roman"/>
           <w:color w:val="CCCCCC"/>
-          <w:sz w:val="18"/>
+          <w:sz w:val="16"/>
           <w:szCs w:val="23"/>
           <w:lang w:val="en-US" w:eastAsia="ru-RU"/>
         </w:rPr>
@@ -25247,11 +25237,11 @@
     <w:p>
       <w:pPr>
         <w:shd w:val="clear" w:color="auto" w:fill="1F1F1F"/>
-        <w:spacing w:after="0" w:line="300" w:lineRule="atLeast"/>
+        <w:spacing w:after="0" w:line="240" w:lineRule="auto"/>
         <w:rPr>
           <w:rFonts w:ascii="Consolas" w:eastAsia="Times New Roman" w:hAnsi="Consolas" w:cs="Times New Roman"/>
           <w:color w:val="CCCCCC"/>
-          <w:sz w:val="18"/>
+          <w:sz w:val="16"/>
           <w:szCs w:val="23"/>
           <w:lang w:val="en-US" w:eastAsia="ru-RU"/>
         </w:rPr>
@@ -25260,7 +25250,7 @@
         <w:rPr>
           <w:rFonts w:ascii="Consolas" w:eastAsia="Times New Roman" w:hAnsi="Consolas" w:cs="Times New Roman"/>
           <w:color w:val="CCCCCC"/>
-          <w:sz w:val="18"/>
+          <w:sz w:val="16"/>
           <w:szCs w:val="23"/>
           <w:lang w:val="en-US" w:eastAsia="ru-RU"/>
         </w:rPr>
@@ -25270,7 +25260,7 @@
         <w:rPr>
           <w:rFonts w:ascii="Consolas" w:eastAsia="Times New Roman" w:hAnsi="Consolas" w:cs="Times New Roman"/>
           <w:color w:val="DCDCAA"/>
-          <w:sz w:val="18"/>
+          <w:sz w:val="16"/>
           <w:szCs w:val="23"/>
           <w:lang w:val="en-US" w:eastAsia="ru-RU"/>
         </w:rPr>
@@ -25280,7 +25270,7 @@
         <w:rPr>
           <w:rFonts w:ascii="Consolas" w:eastAsia="Times New Roman" w:hAnsi="Consolas" w:cs="Times New Roman"/>
           <w:color w:val="CCCCCC"/>
-          <w:sz w:val="18"/>
+          <w:sz w:val="16"/>
           <w:szCs w:val="23"/>
           <w:lang w:val="en-US" w:eastAsia="ru-RU"/>
         </w:rPr>
@@ -25290,11 +25280,11 @@
     <w:p>
       <w:pPr>
         <w:shd w:val="clear" w:color="auto" w:fill="1F1F1F"/>
-        <w:spacing w:after="0" w:line="300" w:lineRule="atLeast"/>
+        <w:spacing w:after="0" w:line="240" w:lineRule="auto"/>
         <w:rPr>
           <w:rFonts w:ascii="Consolas" w:eastAsia="Times New Roman" w:hAnsi="Consolas" w:cs="Times New Roman"/>
           <w:color w:val="CCCCCC"/>
-          <w:sz w:val="18"/>
+          <w:sz w:val="16"/>
           <w:szCs w:val="23"/>
           <w:lang w:val="en-US" w:eastAsia="ru-RU"/>
         </w:rPr>
@@ -25303,7 +25293,7 @@
         <w:rPr>
           <w:rFonts w:ascii="Consolas" w:eastAsia="Times New Roman" w:hAnsi="Consolas" w:cs="Times New Roman"/>
           <w:color w:val="CCCCCC"/>
-          <w:sz w:val="18"/>
+          <w:sz w:val="16"/>
           <w:szCs w:val="23"/>
           <w:lang w:val="en-US" w:eastAsia="ru-RU"/>
         </w:rPr>
@@ -25313,7 +25303,7 @@
         <w:rPr>
           <w:rFonts w:ascii="Consolas" w:eastAsia="Times New Roman" w:hAnsi="Consolas" w:cs="Times New Roman"/>
           <w:color w:val="569CD6"/>
-          <w:sz w:val="18"/>
+          <w:sz w:val="16"/>
           <w:szCs w:val="23"/>
           <w:lang w:val="en-US" w:eastAsia="ru-RU"/>
         </w:rPr>
@@ -25323,7 +25313,7 @@
         <w:rPr>
           <w:rFonts w:ascii="Consolas" w:eastAsia="Times New Roman" w:hAnsi="Consolas" w:cs="Times New Roman"/>
           <w:color w:val="CCCCCC"/>
-          <w:sz w:val="18"/>
+          <w:sz w:val="16"/>
           <w:szCs w:val="23"/>
           <w:lang w:val="en-US" w:eastAsia="ru-RU"/>
         </w:rPr>
@@ -25333,7 +25323,7 @@
         <w:rPr>
           <w:rFonts w:ascii="Consolas" w:eastAsia="Times New Roman" w:hAnsi="Consolas" w:cs="Times New Roman"/>
           <w:color w:val="4FC1FF"/>
-          <w:sz w:val="18"/>
+          <w:sz w:val="16"/>
           <w:szCs w:val="23"/>
           <w:lang w:val="en-US" w:eastAsia="ru-RU"/>
         </w:rPr>
@@ -25343,7 +25333,7 @@
         <w:rPr>
           <w:rFonts w:ascii="Consolas" w:eastAsia="Times New Roman" w:hAnsi="Consolas" w:cs="Times New Roman"/>
           <w:color w:val="CCCCCC"/>
-          <w:sz w:val="18"/>
+          <w:sz w:val="16"/>
           <w:szCs w:val="23"/>
           <w:lang w:val="en-US" w:eastAsia="ru-RU"/>
         </w:rPr>
@@ -25353,7 +25343,7 @@
         <w:rPr>
           <w:rFonts w:ascii="Consolas" w:eastAsia="Times New Roman" w:hAnsi="Consolas" w:cs="Times New Roman"/>
           <w:color w:val="D4D4D4"/>
-          <w:sz w:val="18"/>
+          <w:sz w:val="16"/>
           <w:szCs w:val="23"/>
           <w:lang w:val="en-US" w:eastAsia="ru-RU"/>
         </w:rPr>
@@ -25363,7 +25353,7 @@
         <w:rPr>
           <w:rFonts w:ascii="Consolas" w:eastAsia="Times New Roman" w:hAnsi="Consolas" w:cs="Times New Roman"/>
           <w:color w:val="CCCCCC"/>
-          <w:sz w:val="18"/>
+          <w:sz w:val="16"/>
           <w:szCs w:val="23"/>
           <w:lang w:val="en-US" w:eastAsia="ru-RU"/>
         </w:rPr>
@@ -25373,7 +25363,7 @@
         <w:rPr>
           <w:rFonts w:ascii="Consolas" w:eastAsia="Times New Roman" w:hAnsi="Consolas" w:cs="Times New Roman"/>
           <w:color w:val="569CD6"/>
-          <w:sz w:val="18"/>
+          <w:sz w:val="16"/>
           <w:szCs w:val="23"/>
           <w:lang w:val="en-US" w:eastAsia="ru-RU"/>
         </w:rPr>
@@ -25383,7 +25373,7 @@
         <w:rPr>
           <w:rFonts w:ascii="Consolas" w:eastAsia="Times New Roman" w:hAnsi="Consolas" w:cs="Times New Roman"/>
           <w:color w:val="CCCCCC"/>
-          <w:sz w:val="18"/>
+          <w:sz w:val="16"/>
           <w:szCs w:val="23"/>
           <w:lang w:val="en-US" w:eastAsia="ru-RU"/>
         </w:rPr>
@@ -25393,7 +25383,7 @@
         <w:rPr>
           <w:rFonts w:ascii="Consolas" w:eastAsia="Times New Roman" w:hAnsi="Consolas" w:cs="Times New Roman"/>
           <w:color w:val="9CDCFE"/>
-          <w:sz w:val="18"/>
+          <w:sz w:val="16"/>
           <w:szCs w:val="23"/>
           <w:lang w:val="en-US" w:eastAsia="ru-RU"/>
         </w:rPr>
@@ -25403,7 +25393,7 @@
         <w:rPr>
           <w:rFonts w:ascii="Consolas" w:eastAsia="Times New Roman" w:hAnsi="Consolas" w:cs="Times New Roman"/>
           <w:color w:val="CCCCCC"/>
-          <w:sz w:val="18"/>
+          <w:sz w:val="16"/>
           <w:szCs w:val="23"/>
           <w:lang w:val="en-US" w:eastAsia="ru-RU"/>
         </w:rPr>
@@ -25413,11 +25403,11 @@
     <w:p>
       <w:pPr>
         <w:shd w:val="clear" w:color="auto" w:fill="1F1F1F"/>
-        <w:spacing w:after="0" w:line="300" w:lineRule="atLeast"/>
+        <w:spacing w:after="0" w:line="240" w:lineRule="auto"/>
         <w:rPr>
           <w:rFonts w:ascii="Consolas" w:eastAsia="Times New Roman" w:hAnsi="Consolas" w:cs="Times New Roman"/>
           <w:color w:val="CCCCCC"/>
-          <w:sz w:val="18"/>
+          <w:sz w:val="16"/>
           <w:szCs w:val="23"/>
           <w:lang w:val="en-US" w:eastAsia="ru-RU"/>
         </w:rPr>
@@ -25426,7 +25416,7 @@
         <w:rPr>
           <w:rFonts w:ascii="Consolas" w:eastAsia="Times New Roman" w:hAnsi="Consolas" w:cs="Times New Roman"/>
           <w:color w:val="CCCCCC"/>
-          <w:sz w:val="18"/>
+          <w:sz w:val="16"/>
           <w:szCs w:val="23"/>
           <w:lang w:val="en-US" w:eastAsia="ru-RU"/>
         </w:rPr>
@@ -25436,7 +25426,7 @@
         <w:rPr>
           <w:rFonts w:ascii="Consolas" w:eastAsia="Times New Roman" w:hAnsi="Consolas" w:cs="Times New Roman"/>
           <w:color w:val="569CD6"/>
-          <w:sz w:val="18"/>
+          <w:sz w:val="16"/>
           <w:szCs w:val="23"/>
           <w:lang w:val="en-US" w:eastAsia="ru-RU"/>
         </w:rPr>
@@ -25446,7 +25436,7 @@
         <w:rPr>
           <w:rFonts w:ascii="Consolas" w:eastAsia="Times New Roman" w:hAnsi="Consolas" w:cs="Times New Roman"/>
           <w:color w:val="CCCCCC"/>
-          <w:sz w:val="18"/>
+          <w:sz w:val="16"/>
           <w:szCs w:val="23"/>
           <w:lang w:val="en-US" w:eastAsia="ru-RU"/>
         </w:rPr>
@@ -25456,7 +25446,7 @@
         <w:rPr>
           <w:rFonts w:ascii="Consolas" w:eastAsia="Times New Roman" w:hAnsi="Consolas" w:cs="Times New Roman"/>
           <w:color w:val="4FC1FF"/>
-          <w:sz w:val="18"/>
+          <w:sz w:val="16"/>
           <w:szCs w:val="23"/>
           <w:lang w:val="en-US" w:eastAsia="ru-RU"/>
         </w:rPr>
@@ -25466,7 +25456,7 @@
         <w:rPr>
           <w:rFonts w:ascii="Consolas" w:eastAsia="Times New Roman" w:hAnsi="Consolas" w:cs="Times New Roman"/>
           <w:color w:val="CCCCCC"/>
-          <w:sz w:val="18"/>
+          <w:sz w:val="16"/>
           <w:szCs w:val="23"/>
           <w:lang w:val="en-US" w:eastAsia="ru-RU"/>
         </w:rPr>
@@ -25476,7 +25466,7 @@
         <w:rPr>
           <w:rFonts w:ascii="Consolas" w:eastAsia="Times New Roman" w:hAnsi="Consolas" w:cs="Times New Roman"/>
           <w:color w:val="D4D4D4"/>
-          <w:sz w:val="18"/>
+          <w:sz w:val="16"/>
           <w:szCs w:val="23"/>
           <w:lang w:val="en-US" w:eastAsia="ru-RU"/>
         </w:rPr>
@@ -25486,7 +25476,7 @@
         <w:rPr>
           <w:rFonts w:ascii="Consolas" w:eastAsia="Times New Roman" w:hAnsi="Consolas" w:cs="Times New Roman"/>
           <w:color w:val="CCCCCC"/>
-          <w:sz w:val="18"/>
+          <w:sz w:val="16"/>
           <w:szCs w:val="23"/>
           <w:lang w:val="en-US" w:eastAsia="ru-RU"/>
         </w:rPr>
@@ -25496,7 +25486,7 @@
         <w:rPr>
           <w:rFonts w:ascii="Consolas" w:eastAsia="Times New Roman" w:hAnsi="Consolas" w:cs="Times New Roman"/>
           <w:color w:val="569CD6"/>
-          <w:sz w:val="18"/>
+          <w:sz w:val="16"/>
           <w:szCs w:val="23"/>
           <w:lang w:val="en-US" w:eastAsia="ru-RU"/>
         </w:rPr>
@@ -25506,7 +25496,7 @@
         <w:rPr>
           <w:rFonts w:ascii="Consolas" w:eastAsia="Times New Roman" w:hAnsi="Consolas" w:cs="Times New Roman"/>
           <w:color w:val="CCCCCC"/>
-          <w:sz w:val="18"/>
+          <w:sz w:val="16"/>
           <w:szCs w:val="23"/>
           <w:lang w:val="en-US" w:eastAsia="ru-RU"/>
         </w:rPr>
@@ -25516,7 +25506,7 @@
         <w:rPr>
           <w:rFonts w:ascii="Consolas" w:eastAsia="Times New Roman" w:hAnsi="Consolas" w:cs="Times New Roman"/>
           <w:color w:val="4FC1FF"/>
-          <w:sz w:val="18"/>
+          <w:sz w:val="16"/>
           <w:szCs w:val="23"/>
           <w:lang w:val="en-US" w:eastAsia="ru-RU"/>
         </w:rPr>
@@ -25526,7 +25516,7 @@
         <w:rPr>
           <w:rFonts w:ascii="Consolas" w:eastAsia="Times New Roman" w:hAnsi="Consolas" w:cs="Times New Roman"/>
           <w:color w:val="CCCCCC"/>
-          <w:sz w:val="18"/>
+          <w:sz w:val="16"/>
           <w:szCs w:val="23"/>
           <w:lang w:val="en-US" w:eastAsia="ru-RU"/>
         </w:rPr>
@@ -25536,11 +25526,11 @@
     <w:p>
       <w:pPr>
         <w:shd w:val="clear" w:color="auto" w:fill="1F1F1F"/>
-        <w:spacing w:after="0" w:line="300" w:lineRule="atLeast"/>
+        <w:spacing w:after="0" w:line="240" w:lineRule="auto"/>
         <w:rPr>
           <w:rFonts w:ascii="Consolas" w:eastAsia="Times New Roman" w:hAnsi="Consolas" w:cs="Times New Roman"/>
           <w:color w:val="CCCCCC"/>
-          <w:sz w:val="18"/>
+          <w:sz w:val="16"/>
           <w:szCs w:val="23"/>
           <w:lang w:val="en-US" w:eastAsia="ru-RU"/>
         </w:rPr>
@@ -25549,7 +25539,7 @@
         <w:rPr>
           <w:rFonts w:ascii="Consolas" w:eastAsia="Times New Roman" w:hAnsi="Consolas" w:cs="Times New Roman"/>
           <w:color w:val="CCCCCC"/>
-          <w:sz w:val="18"/>
+          <w:sz w:val="16"/>
           <w:szCs w:val="23"/>
           <w:lang w:val="en-US" w:eastAsia="ru-RU"/>
         </w:rPr>
@@ -25559,7 +25549,7 @@
         <w:rPr>
           <w:rFonts w:ascii="Consolas" w:eastAsia="Times New Roman" w:hAnsi="Consolas" w:cs="Times New Roman"/>
           <w:color w:val="C586C0"/>
-          <w:sz w:val="18"/>
+          <w:sz w:val="16"/>
           <w:szCs w:val="23"/>
           <w:lang w:val="en-US" w:eastAsia="ru-RU"/>
         </w:rPr>
@@ -25569,7 +25559,7 @@
         <w:rPr>
           <w:rFonts w:ascii="Consolas" w:eastAsia="Times New Roman" w:hAnsi="Consolas" w:cs="Times New Roman"/>
           <w:color w:val="CCCCCC"/>
-          <w:sz w:val="18"/>
+          <w:sz w:val="16"/>
           <w:szCs w:val="23"/>
           <w:lang w:val="en-US" w:eastAsia="ru-RU"/>
         </w:rPr>
@@ -25579,7 +25569,7 @@
         <w:rPr>
           <w:rFonts w:ascii="Consolas" w:eastAsia="Times New Roman" w:hAnsi="Consolas" w:cs="Times New Roman"/>
           <w:color w:val="4FC1FF"/>
-          <w:sz w:val="18"/>
+          <w:sz w:val="16"/>
           <w:szCs w:val="23"/>
           <w:lang w:val="en-US" w:eastAsia="ru-RU"/>
         </w:rPr>
@@ -25589,7 +25579,7 @@
         <w:rPr>
           <w:rFonts w:ascii="Consolas" w:eastAsia="Times New Roman" w:hAnsi="Consolas" w:cs="Times New Roman"/>
           <w:color w:val="CCCCCC"/>
-          <w:sz w:val="18"/>
+          <w:sz w:val="16"/>
           <w:szCs w:val="23"/>
           <w:lang w:val="en-US" w:eastAsia="ru-RU"/>
         </w:rPr>
@@ -25599,11 +25589,11 @@
     <w:p>
       <w:pPr>
         <w:shd w:val="clear" w:color="auto" w:fill="1F1F1F"/>
-        <w:spacing w:after="0" w:line="300" w:lineRule="atLeast"/>
+        <w:spacing w:after="0" w:line="240" w:lineRule="auto"/>
         <w:rPr>
           <w:rFonts w:ascii="Consolas" w:eastAsia="Times New Roman" w:hAnsi="Consolas" w:cs="Times New Roman"/>
           <w:color w:val="CCCCCC"/>
-          <w:sz w:val="18"/>
+          <w:sz w:val="16"/>
           <w:szCs w:val="23"/>
           <w:lang w:val="en-US" w:eastAsia="ru-RU"/>
         </w:rPr>
@@ -25612,7 +25602,7 @@
         <w:rPr>
           <w:rFonts w:ascii="Consolas" w:eastAsia="Times New Roman" w:hAnsi="Consolas" w:cs="Times New Roman"/>
           <w:color w:val="CCCCCC"/>
-          <w:sz w:val="18"/>
+          <w:sz w:val="16"/>
           <w:szCs w:val="23"/>
           <w:lang w:val="en-US" w:eastAsia="ru-RU"/>
         </w:rPr>
@@ -25622,7 +25612,7 @@
         <w:rPr>
           <w:rFonts w:ascii="Consolas" w:eastAsia="Times New Roman" w:hAnsi="Consolas" w:cs="Times New Roman"/>
           <w:color w:val="C586C0"/>
-          <w:sz w:val="18"/>
+          <w:sz w:val="16"/>
           <w:szCs w:val="23"/>
           <w:lang w:val="en-US" w:eastAsia="ru-RU"/>
         </w:rPr>
@@ -25632,7 +25622,7 @@
         <w:rPr>
           <w:rFonts w:ascii="Consolas" w:eastAsia="Times New Roman" w:hAnsi="Consolas" w:cs="Times New Roman"/>
           <w:color w:val="CCCCCC"/>
-          <w:sz w:val="18"/>
+          <w:sz w:val="16"/>
           <w:szCs w:val="23"/>
           <w:lang w:val="en-US" w:eastAsia="ru-RU"/>
         </w:rPr>
@@ -25642,7 +25632,7 @@
         <w:rPr>
           <w:rFonts w:ascii="Consolas" w:eastAsia="Times New Roman" w:hAnsi="Consolas" w:cs="Times New Roman"/>
           <w:color w:val="808080"/>
-          <w:sz w:val="18"/>
+          <w:sz w:val="16"/>
           <w:szCs w:val="23"/>
           <w:lang w:val="en-US" w:eastAsia="ru-RU"/>
         </w:rPr>
@@ -25652,7 +25642,7 @@
         <w:rPr>
           <w:rFonts w:ascii="Consolas" w:eastAsia="Times New Roman" w:hAnsi="Consolas" w:cs="Times New Roman"/>
           <w:color w:val="569CD6"/>
-          <w:sz w:val="18"/>
+          <w:sz w:val="16"/>
           <w:szCs w:val="23"/>
           <w:lang w:val="en-US" w:eastAsia="ru-RU"/>
         </w:rPr>
@@ -25662,7 +25652,7 @@
         <w:rPr>
           <w:rFonts w:ascii="Consolas" w:eastAsia="Times New Roman" w:hAnsi="Consolas" w:cs="Times New Roman"/>
           <w:color w:val="808080"/>
-          <w:sz w:val="18"/>
+          <w:sz w:val="16"/>
           <w:szCs w:val="23"/>
           <w:lang w:val="en-US" w:eastAsia="ru-RU"/>
         </w:rPr>
@@ -25672,7 +25662,7 @@
         <w:rPr>
           <w:rFonts w:ascii="Consolas" w:eastAsia="Times New Roman" w:hAnsi="Consolas" w:cs="Times New Roman"/>
           <w:color w:val="CCCCCC"/>
-          <w:sz w:val="18"/>
+          <w:sz w:val="16"/>
           <w:szCs w:val="23"/>
           <w:lang w:val="en-US" w:eastAsia="ru-RU"/>
         </w:rPr>
@@ -25682,7 +25672,7 @@
         <w:rPr>
           <w:rFonts w:ascii="Consolas" w:eastAsia="Times New Roman" w:hAnsi="Consolas" w:cs="Times New Roman"/>
           <w:color w:val="808080"/>
-          <w:sz w:val="18"/>
+          <w:sz w:val="16"/>
           <w:szCs w:val="23"/>
           <w:lang w:val="en-US" w:eastAsia="ru-RU"/>
         </w:rPr>
@@ -25692,7 +25682,7 @@
         <w:rPr>
           <w:rFonts w:ascii="Consolas" w:eastAsia="Times New Roman" w:hAnsi="Consolas" w:cs="Times New Roman"/>
           <w:color w:val="569CD6"/>
-          <w:sz w:val="18"/>
+          <w:sz w:val="16"/>
           <w:szCs w:val="23"/>
           <w:lang w:val="en-US" w:eastAsia="ru-RU"/>
         </w:rPr>
@@ -25702,7 +25692,7 @@
         <w:rPr>
           <w:rFonts w:ascii="Consolas" w:eastAsia="Times New Roman" w:hAnsi="Consolas" w:cs="Times New Roman"/>
           <w:color w:val="808080"/>
-          <w:sz w:val="18"/>
+          <w:sz w:val="16"/>
           <w:szCs w:val="23"/>
           <w:lang w:val="en-US" w:eastAsia="ru-RU"/>
         </w:rPr>
@@ -25712,7 +25702,7 @@
         <w:rPr>
           <w:rFonts w:ascii="Consolas" w:eastAsia="Times New Roman" w:hAnsi="Consolas" w:cs="Times New Roman"/>
           <w:color w:val="CCCCCC"/>
-          <w:sz w:val="18"/>
+          <w:sz w:val="16"/>
           <w:szCs w:val="23"/>
           <w:lang w:val="en-US" w:eastAsia="ru-RU"/>
         </w:rPr>
@@ -25722,11 +25712,11 @@
     <w:p>
       <w:pPr>
         <w:shd w:val="clear" w:color="auto" w:fill="1F1F1F"/>
-        <w:spacing w:after="0" w:line="300" w:lineRule="atLeast"/>
+        <w:spacing w:after="0" w:line="240" w:lineRule="auto"/>
         <w:rPr>
           <w:rFonts w:ascii="Consolas" w:eastAsia="Times New Roman" w:hAnsi="Consolas" w:cs="Times New Roman"/>
           <w:color w:val="CCCCCC"/>
-          <w:sz w:val="18"/>
+          <w:sz w:val="16"/>
           <w:szCs w:val="23"/>
           <w:lang w:val="en-US" w:eastAsia="ru-RU"/>
         </w:rPr>
@@ -25735,7 +25725,7 @@
         <w:rPr>
           <w:rFonts w:ascii="Consolas" w:eastAsia="Times New Roman" w:hAnsi="Consolas" w:cs="Times New Roman"/>
           <w:color w:val="CCCCCC"/>
-          <w:sz w:val="18"/>
+          <w:sz w:val="16"/>
           <w:szCs w:val="23"/>
           <w:lang w:val="en-US" w:eastAsia="ru-RU"/>
         </w:rPr>
@@ -25745,53 +25735,152 @@
     <w:p>
       <w:pPr>
         <w:shd w:val="clear" w:color="auto" w:fill="1F1F1F"/>
-        <w:spacing w:after="0" w:line="300" w:lineRule="atLeast"/>
+        <w:spacing w:after="0" w:line="240" w:lineRule="auto"/>
         <w:rPr>
           <w:rFonts w:ascii="Consolas" w:eastAsia="Times New Roman" w:hAnsi="Consolas" w:cs="Times New Roman"/>
           <w:color w:val="CCCCCC"/>
-          <w:sz w:val="18"/>
+          <w:sz w:val="16"/>
           <w:szCs w:val="23"/>
           <w:lang w:val="en-US" w:eastAsia="ru-RU"/>
         </w:rPr>
       </w:pPr>
-    </w:p>
-    <w:p>
-      <w:pPr>
-        <w:shd w:val="clear" w:color="auto" w:fill="1F1F1F"/>
-        <w:spacing w:after="0" w:line="300" w:lineRule="atLeast"/>
+      <w:r>
         <w:rPr>
           <w:rFonts w:ascii="Consolas" w:eastAsia="Times New Roman" w:hAnsi="Consolas" w:cs="Times New Roman"/>
           <w:color w:val="CCCCCC"/>
-          <w:sz w:val="18"/>
+          <w:sz w:val="16"/>
           <w:szCs w:val="23"/>
           <w:lang w:val="en-US" w:eastAsia="ru-RU"/>
         </w:rPr>
-      </w:pPr>
+        <w:t xml:space="preserve">        </w:t>
+      </w:r>
+      <w:r>
+        <w:rPr>
+          <w:rFonts w:ascii="Consolas" w:eastAsia="Times New Roman" w:hAnsi="Consolas" w:cs="Times New Roman"/>
+          <w:color w:val="C586C0"/>
+          <w:sz w:val="16"/>
+          <w:szCs w:val="23"/>
+          <w:lang w:val="en-US" w:eastAsia="ru-RU"/>
+        </w:rPr>
+        <w:t>return</w:t>
+      </w:r>
       <w:r>
         <w:rPr>
           <w:rFonts w:ascii="Consolas" w:eastAsia="Times New Roman" w:hAnsi="Consolas" w:cs="Times New Roman"/>
           <w:color w:val="CCCCCC"/>
-          <w:sz w:val="18"/>
+          <w:sz w:val="16"/>
           <w:szCs w:val="23"/>
           <w:lang w:val="en-US" w:eastAsia="ru-RU"/>
         </w:rPr>
-        <w:t xml:space="preserve">        </w:t>
-      </w:r>
+        <w:t xml:space="preserve"> </w:t>
+      </w:r>
+      <w:r>
+        <w:rPr>
+          <w:rFonts w:ascii="Consolas" w:eastAsia="Times New Roman" w:hAnsi="Consolas" w:cs="Times New Roman"/>
+          <w:color w:val="4FC1FF"/>
+          <w:sz w:val="16"/>
+          <w:szCs w:val="23"/>
+          <w:lang w:val="en-US" w:eastAsia="ru-RU"/>
+        </w:rPr>
+        <w:t>children</w:t>
+      </w:r>
+      <w:r>
+        <w:rPr>
+          <w:rFonts w:ascii="Consolas" w:eastAsia="Times New Roman" w:hAnsi="Consolas" w:cs="Times New Roman"/>
+          <w:color w:val="CCCCCC"/>
+          <w:sz w:val="16"/>
+          <w:szCs w:val="23"/>
+          <w:lang w:val="en-US" w:eastAsia="ru-RU"/>
+        </w:rPr>
+        <w:t>;</w:t>
+      </w:r>
+    </w:p>
+    <w:p>
+      <w:pPr>
+        <w:shd w:val="clear" w:color="auto" w:fill="1F1F1F"/>
+        <w:spacing w:after="0" w:line="240" w:lineRule="auto"/>
+        <w:rPr>
+          <w:rFonts w:ascii="Consolas" w:eastAsia="Times New Roman" w:hAnsi="Consolas" w:cs="Times New Roman"/>
+          <w:color w:val="CCCCCC"/>
+          <w:sz w:val="16"/>
+          <w:szCs w:val="23"/>
+          <w:lang w:val="en-US" w:eastAsia="ru-RU"/>
+        </w:rPr>
+      </w:pPr>
+      <w:r>
+        <w:rPr>
+          <w:rFonts w:ascii="Consolas" w:eastAsia="Times New Roman" w:hAnsi="Consolas" w:cs="Times New Roman"/>
+          <w:color w:val="CCCCCC"/>
+          <w:sz w:val="16"/>
+          <w:szCs w:val="23"/>
+          <w:lang w:val="en-US" w:eastAsia="ru-RU"/>
+        </w:rPr>
+        <w:t>    }</w:t>
+      </w:r>
+    </w:p>
+    <w:p>
+      <w:pPr>
+        <w:shd w:val="clear" w:color="auto" w:fill="1F1F1F"/>
+        <w:spacing w:after="0" w:line="240" w:lineRule="auto"/>
+        <w:rPr>
+          <w:rFonts w:ascii="Consolas" w:eastAsia="Times New Roman" w:hAnsi="Consolas" w:cs="Times New Roman"/>
+          <w:color w:val="CCCCCC"/>
+          <w:sz w:val="16"/>
+          <w:szCs w:val="23"/>
+          <w:lang w:val="en-US" w:eastAsia="ru-RU"/>
+        </w:rPr>
+      </w:pPr>
+      <w:r>
+        <w:rPr>
+          <w:rFonts w:ascii="Consolas" w:eastAsia="Times New Roman" w:hAnsi="Consolas" w:cs="Times New Roman"/>
+          <w:color w:val="CCCCCC"/>
+          <w:sz w:val="16"/>
+          <w:szCs w:val="23"/>
+          <w:lang w:val="en-US" w:eastAsia="ru-RU"/>
+        </w:rPr>
+        <w:t>}</w:t>
+      </w:r>
+    </w:p>
+    <w:p>
+      <w:pPr>
+        <w:shd w:val="clear" w:color="auto" w:fill="1F1F1F"/>
+        <w:spacing w:after="0" w:line="240" w:lineRule="auto"/>
+        <w:rPr>
+          <w:rFonts w:ascii="Consolas" w:eastAsia="Times New Roman" w:hAnsi="Consolas" w:cs="Times New Roman"/>
+          <w:color w:val="CCCCCC"/>
+          <w:sz w:val="16"/>
+          <w:szCs w:val="23"/>
+          <w:lang w:val="en-US" w:eastAsia="ru-RU"/>
+        </w:rPr>
+      </w:pPr>
+    </w:p>
+    <w:p>
+      <w:pPr>
+        <w:shd w:val="clear" w:color="auto" w:fill="1F1F1F"/>
+        <w:spacing w:after="0" w:line="240" w:lineRule="auto"/>
+        <w:rPr>
+          <w:rFonts w:ascii="Consolas" w:eastAsia="Times New Roman" w:hAnsi="Consolas" w:cs="Times New Roman"/>
+          <w:color w:val="CCCCCC"/>
+          <w:sz w:val="16"/>
+          <w:szCs w:val="23"/>
+          <w:lang w:val="en-US" w:eastAsia="ru-RU"/>
+        </w:rPr>
+      </w:pPr>
       <w:r>
         <w:rPr>
           <w:rFonts w:ascii="Consolas" w:eastAsia="Times New Roman" w:hAnsi="Consolas" w:cs="Times New Roman"/>
           <w:color w:val="C586C0"/>
-          <w:sz w:val="18"/>
+          <w:sz w:val="16"/>
           <w:szCs w:val="23"/>
           <w:lang w:val="en-US" w:eastAsia="ru-RU"/>
         </w:rPr>
-        <w:t>return</w:t>
+        <w:t>export</w:t>
       </w:r>
       <w:r>
         <w:rPr>
           <w:rFonts w:ascii="Consolas" w:eastAsia="Times New Roman" w:hAnsi="Consolas" w:cs="Times New Roman"/>
           <w:color w:val="CCCCCC"/>
-          <w:sz w:val="18"/>
+          <w:sz w:val="16"/>
           <w:szCs w:val="23"/>
           <w:lang w:val="en-US" w:eastAsia="ru-RU"/>
         </w:rPr>
@@ -25800,170 +25889,58 @@
       <w:r>
         <w:rPr>
           <w:rFonts w:ascii="Consolas" w:eastAsia="Times New Roman" w:hAnsi="Consolas" w:cs="Times New Roman"/>
-          <w:color w:val="4FC1FF"/>
-          <w:sz w:val="18"/>
+          <w:color w:val="C586C0"/>
+          <w:sz w:val="16"/>
           <w:szCs w:val="23"/>
           <w:lang w:val="en-US" w:eastAsia="ru-RU"/>
         </w:rPr>
-        <w:t>children</w:t>
+        <w:t>default</w:t>
       </w:r>
       <w:r>
         <w:rPr>
           <w:rFonts w:ascii="Consolas" w:eastAsia="Times New Roman" w:hAnsi="Consolas" w:cs="Times New Roman"/>
           <w:color w:val="CCCCCC"/>
-          <w:sz w:val="18"/>
+          <w:sz w:val="16"/>
           <w:szCs w:val="23"/>
           <w:lang w:val="en-US" w:eastAsia="ru-RU"/>
         </w:rPr>
-        <w:t>;</w:t>
-      </w:r>
-    </w:p>
-    <w:p>
-      <w:pPr>
-        <w:shd w:val="clear" w:color="auto" w:fill="1F1F1F"/>
-        <w:spacing w:after="0" w:line="300" w:lineRule="atLeast"/>
+        <w:t xml:space="preserve"> </w:t>
+      </w:r>
+      <w:r>
+        <w:rPr>
+          <w:rFonts w:ascii="Consolas" w:eastAsia="Times New Roman" w:hAnsi="Consolas" w:cs="Times New Roman"/>
+          <w:color w:val="DCDCAA"/>
+          <w:sz w:val="16"/>
+          <w:szCs w:val="23"/>
+          <w:lang w:val="en-US" w:eastAsia="ru-RU"/>
+        </w:rPr>
+        <w:t>withTranslation</w:t>
+      </w:r>
+      <w:r>
         <w:rPr>
           <w:rFonts w:ascii="Consolas" w:eastAsia="Times New Roman" w:hAnsi="Consolas" w:cs="Times New Roman"/>
           <w:color w:val="CCCCCC"/>
-          <w:sz w:val="18"/>
+          <w:sz w:val="16"/>
           <w:szCs w:val="23"/>
           <w:lang w:val="en-US" w:eastAsia="ru-RU"/>
         </w:rPr>
-      </w:pPr>
+        <w:t>()(</w:t>
+      </w:r>
+      <w:r>
+        <w:rPr>
+          <w:rFonts w:ascii="Consolas" w:eastAsia="Times New Roman" w:hAnsi="Consolas" w:cs="Times New Roman"/>
+          <w:color w:val="4EC9B0"/>
+          <w:sz w:val="16"/>
+          <w:szCs w:val="23"/>
+          <w:lang w:val="en-US" w:eastAsia="ru-RU"/>
+        </w:rPr>
+        <w:t>ErrorBoundary</w:t>
+      </w:r>
       <w:r>
         <w:rPr>
           <w:rFonts w:ascii="Consolas" w:eastAsia="Times New Roman" w:hAnsi="Consolas" w:cs="Times New Roman"/>
           <w:color w:val="CCCCCC"/>
-          <w:sz w:val="18"/>
-          <w:szCs w:val="23"/>
-          <w:lang w:val="en-US" w:eastAsia="ru-RU"/>
-        </w:rPr>
-        <w:t>    }</w:t>
-      </w:r>
-    </w:p>
-    <w:p>
-      <w:pPr>
-        <w:shd w:val="clear" w:color="auto" w:fill="1F1F1F"/>
-        <w:spacing w:after="0" w:line="300" w:lineRule="atLeast"/>
-        <w:rPr>
-          <w:rFonts w:ascii="Consolas" w:eastAsia="Times New Roman" w:hAnsi="Consolas" w:cs="Times New Roman"/>
-          <w:color w:val="CCCCCC"/>
-          <w:sz w:val="18"/>
-          <w:szCs w:val="23"/>
-          <w:lang w:val="en-US" w:eastAsia="ru-RU"/>
-        </w:rPr>
-      </w:pPr>
-      <w:r>
-        <w:rPr>
-          <w:rFonts w:ascii="Consolas" w:eastAsia="Times New Roman" w:hAnsi="Consolas" w:cs="Times New Roman"/>
-          <w:color w:val="CCCCCC"/>
-          <w:sz w:val="18"/>
-          <w:szCs w:val="23"/>
-          <w:lang w:val="en-US" w:eastAsia="ru-RU"/>
-        </w:rPr>
-        <w:t>}</w:t>
-      </w:r>
-    </w:p>
-    <w:p>
-      <w:pPr>
-        <w:shd w:val="clear" w:color="auto" w:fill="1F1F1F"/>
-        <w:spacing w:after="0" w:line="300" w:lineRule="atLeast"/>
-        <w:rPr>
-          <w:rFonts w:ascii="Consolas" w:eastAsia="Times New Roman" w:hAnsi="Consolas" w:cs="Times New Roman"/>
-          <w:color w:val="CCCCCC"/>
-          <w:sz w:val="18"/>
-          <w:szCs w:val="23"/>
-          <w:lang w:val="en-US" w:eastAsia="ru-RU"/>
-        </w:rPr>
-      </w:pPr>
-    </w:p>
-    <w:p>
-      <w:pPr>
-        <w:shd w:val="clear" w:color="auto" w:fill="1F1F1F"/>
-        <w:spacing w:after="0" w:line="300" w:lineRule="atLeast"/>
-        <w:rPr>
-          <w:rFonts w:ascii="Consolas" w:eastAsia="Times New Roman" w:hAnsi="Consolas" w:cs="Times New Roman"/>
-          <w:color w:val="CCCCCC"/>
-          <w:sz w:val="18"/>
-          <w:szCs w:val="23"/>
-          <w:lang w:val="en-US" w:eastAsia="ru-RU"/>
-        </w:rPr>
-      </w:pPr>
-      <w:r>
-        <w:rPr>
-          <w:rFonts w:ascii="Consolas" w:eastAsia="Times New Roman" w:hAnsi="Consolas" w:cs="Times New Roman"/>
-          <w:color w:val="C586C0"/>
-          <w:sz w:val="18"/>
-          <w:szCs w:val="23"/>
-          <w:lang w:val="en-US" w:eastAsia="ru-RU"/>
-        </w:rPr>
-        <w:t>export</w:t>
-      </w:r>
-      <w:r>
-        <w:rPr>
-          <w:rFonts w:ascii="Consolas" w:eastAsia="Times New Roman" w:hAnsi="Consolas" w:cs="Times New Roman"/>
-          <w:color w:val="CCCCCC"/>
-          <w:sz w:val="18"/>
-          <w:szCs w:val="23"/>
-          <w:lang w:val="en-US" w:eastAsia="ru-RU"/>
-        </w:rPr>
-        <w:t xml:space="preserve"> </w:t>
-      </w:r>
-      <w:r>
-        <w:rPr>
-          <w:rFonts w:ascii="Consolas" w:eastAsia="Times New Roman" w:hAnsi="Consolas" w:cs="Times New Roman"/>
-          <w:color w:val="C586C0"/>
-          <w:sz w:val="18"/>
-          <w:szCs w:val="23"/>
-          <w:lang w:val="en-US" w:eastAsia="ru-RU"/>
-        </w:rPr>
-        <w:t>default</w:t>
-      </w:r>
-      <w:r>
-        <w:rPr>
-          <w:rFonts w:ascii="Consolas" w:eastAsia="Times New Roman" w:hAnsi="Consolas" w:cs="Times New Roman"/>
-          <w:color w:val="CCCCCC"/>
-          <w:sz w:val="18"/>
-          <w:szCs w:val="23"/>
-          <w:lang w:val="en-US" w:eastAsia="ru-RU"/>
-        </w:rPr>
-        <w:t xml:space="preserve"> </w:t>
-      </w:r>
-      <w:r>
-        <w:rPr>
-          <w:rFonts w:ascii="Consolas" w:eastAsia="Times New Roman" w:hAnsi="Consolas" w:cs="Times New Roman"/>
-          <w:color w:val="DCDCAA"/>
-          <w:sz w:val="18"/>
-          <w:szCs w:val="23"/>
-          <w:lang w:val="en-US" w:eastAsia="ru-RU"/>
-        </w:rPr>
-        <w:t>withTranslation</w:t>
-      </w:r>
-      <w:r>
-        <w:rPr>
-          <w:rFonts w:ascii="Consolas" w:eastAsia="Times New Roman" w:hAnsi="Consolas" w:cs="Times New Roman"/>
-          <w:color w:val="CCCCCC"/>
-          <w:sz w:val="18"/>
-          <w:szCs w:val="23"/>
-          <w:lang w:val="en-US" w:eastAsia="ru-RU"/>
-        </w:rPr>
-        <w:t>()(</w:t>
-      </w:r>
-      <w:r>
-        <w:rPr>
-          <w:rFonts w:ascii="Consolas" w:eastAsia="Times New Roman" w:hAnsi="Consolas" w:cs="Times New Roman"/>
-          <w:color w:val="4EC9B0"/>
-          <w:sz w:val="18"/>
-          <w:szCs w:val="23"/>
-          <w:lang w:val="en-US" w:eastAsia="ru-RU"/>
-        </w:rPr>
-        <w:t>ErrorBoundary</w:t>
-      </w:r>
-      <w:r>
-        <w:rPr>
-          <w:rFonts w:ascii="Consolas" w:eastAsia="Times New Roman" w:hAnsi="Consolas" w:cs="Times New Roman"/>
-          <w:color w:val="CCCCCC"/>
-          <w:sz w:val="18"/>
+          <w:sz w:val="16"/>
           <w:szCs w:val="23"/>
           <w:lang w:val="en-US" w:eastAsia="ru-RU"/>
         </w:rPr>
@@ -26049,7 +26026,6 @@
           <w:sz w:val="20"/>
           <w:szCs w:val="20"/>
         </w:rPr>
-        <w:lastRenderedPageBreak/>
         <w:t xml:space="preserve">Оборачиваем приложение в </w:t>
       </w:r>
       <w:r>
@@ -26132,7 +26108,7 @@
     <w:p>
       <w:pPr>
         <w:shd w:val="clear" w:color="auto" w:fill="1F1F1F"/>
-        <w:spacing w:after="0" w:line="300" w:lineRule="atLeast"/>
+        <w:spacing w:after="0" w:line="240" w:lineRule="auto"/>
         <w:rPr>
           <w:rFonts w:ascii="Consolas" w:eastAsia="Times New Roman" w:hAnsi="Consolas" w:cs="Times New Roman"/>
           <w:color w:val="CCCCCC"/>
@@ -26195,7 +26171,7 @@
     <w:p>
       <w:pPr>
         <w:shd w:val="clear" w:color="auto" w:fill="1F1F1F"/>
-        <w:spacing w:after="0" w:line="300" w:lineRule="atLeast"/>
+        <w:spacing w:after="0" w:line="240" w:lineRule="auto"/>
         <w:rPr>
           <w:rFonts w:ascii="Consolas" w:eastAsia="Times New Roman" w:hAnsi="Consolas" w:cs="Times New Roman"/>
           <w:color w:val="CCCCCC"/>
@@ -26278,7 +26254,7 @@
     <w:p>
       <w:pPr>
         <w:shd w:val="clear" w:color="auto" w:fill="1F1F1F"/>
-        <w:spacing w:after="0" w:line="300" w:lineRule="atLeast"/>
+        <w:spacing w:after="0" w:line="240" w:lineRule="auto"/>
         <w:rPr>
           <w:rFonts w:ascii="Consolas" w:eastAsia="Times New Roman" w:hAnsi="Consolas" w:cs="Times New Roman"/>
           <w:color w:val="CCCCCC"/>
@@ -26535,6 +26511,7 @@
           <w:szCs w:val="20"/>
           <w:lang w:val="en-US"/>
         </w:rPr>
+        <w:lastRenderedPageBreak/>
         <w:t>npm install --save-dev webpack-bundle-analyzer</w:t>
       </w:r>
     </w:p>
@@ -28024,7 +28001,6 @@
           <w:sz w:val="20"/>
           <w:szCs w:val="20"/>
         </w:rPr>
-        <w:lastRenderedPageBreak/>
         <w:t xml:space="preserve">Пытаемся запустить тест кнопки… и… он падает.. Нужно еще </w:t>
       </w:r>
       <w:r>
@@ -29031,6 +29007,7 @@
           <w:sz w:val="20"/>
           <w:szCs w:val="20"/>
         </w:rPr>
+        <w:lastRenderedPageBreak/>
         <w:t>Запускаем тест кнопки.. и.. он падает. С</w:t>
       </w:r>
       <w:r>
@@ -30384,7 +30361,6 @@
           <w:sz w:val="20"/>
           <w:szCs w:val="20"/>
         </w:rPr>
-        <w:lastRenderedPageBreak/>
         <w:t>Завернули</w:t>
       </w:r>
       <w:r>
@@ -31855,6 +31831,7 @@
           <w:sz w:val="20"/>
           <w:szCs w:val="20"/>
         </w:rPr>
+        <w:lastRenderedPageBreak/>
         <w:t xml:space="preserve">Но у меня </w:t>
       </w:r>
       <w:r>
@@ -32314,7 +32291,23 @@
           <w:szCs w:val="20"/>
           <w:lang w:val="en-US"/>
         </w:rPr>
-        <w:t>24</w:t>
+        <w:t>3.</w:t>
+      </w:r>
+      <w:r>
+        <w:rPr>
+          <w:sz w:val="20"/>
+          <w:szCs w:val="20"/>
+          <w:lang w:val="en-US"/>
+        </w:rPr>
+        <w:t>2</w:t>
+      </w:r>
+      <w:r>
+        <w:rPr>
+          <w:sz w:val="20"/>
+          <w:szCs w:val="20"/>
+          <w:lang w:val="en-US"/>
+        </w:rPr>
+        <w:t>5</w:t>
       </w:r>
       <w:r>
         <w:rPr>
@@ -33226,7 +33219,6 @@
           <w:sz w:val="20"/>
           <w:szCs w:val="20"/>
         </w:rPr>
-        <w:lastRenderedPageBreak/>
         <w:t>Сайт видимо обновился, у препода решение походе, но чуть другое.</w:t>
       </w:r>
     </w:p>
@@ -33733,6 +33725,7 @@
           <w:sz w:val="20"/>
           <w:szCs w:val="20"/>
         </w:rPr>
+        <w:lastRenderedPageBreak/>
         <w:t>Создаем</w:t>
       </w:r>
       <w:r>
@@ -34733,7 +34726,6 @@
         <w:rPr>
           <w:sz w:val="20"/>
           <w:szCs w:val="20"/>
-          <w:lang w:val="en-US"/>
         </w:rPr>
       </w:pPr>
       <w:r>
@@ -34747,7 +34739,6 @@
         <w:rPr>
           <w:sz w:val="20"/>
           <w:szCs w:val="20"/>
-          <w:lang w:val="en-US"/>
         </w:rPr>
         <w:t xml:space="preserve"> </w:t>
       </w:r>
@@ -34762,7 +34753,6 @@
         <w:rPr>
           <w:sz w:val="20"/>
           <w:szCs w:val="20"/>
-          <w:lang w:val="en-US"/>
         </w:rPr>
         <w:t xml:space="preserve"> </w:t>
       </w:r>
@@ -34777,7 +34767,6 @@
         <w:rPr>
           <w:sz w:val="20"/>
           <w:szCs w:val="20"/>
-          <w:lang w:val="en-US"/>
         </w:rPr>
         <w:t xml:space="preserve"> </w:t>
       </w:r>
@@ -34793,7 +34782,6 @@
         <w:rPr>
           <w:sz w:val="20"/>
           <w:szCs w:val="20"/>
-          <w:lang w:val="en-US"/>
         </w:rPr>
         <w:t xml:space="preserve">, </w:t>
       </w:r>
@@ -34809,7 +34797,6 @@
         <w:rPr>
           <w:sz w:val="20"/>
           <w:szCs w:val="20"/>
-          <w:lang w:val="en-US"/>
         </w:rPr>
         <w:t xml:space="preserve">, </w:t>
       </w:r>
@@ -34849,29 +34836,26 @@
         <w:rPr>
           <w:sz w:val="20"/>
           <w:szCs w:val="20"/>
-          <w:lang w:val="en-US"/>
-        </w:rPr>
-      </w:pPr>
-    </w:p>
-    <w:p>
-      <w:pPr>
-        <w:spacing w:after="40"/>
-        <w:jc w:val="both"/>
-        <w:rPr>
-          <w:sz w:val="20"/>
-          <w:szCs w:val="20"/>
-          <w:lang w:val="en-US"/>
-        </w:rPr>
-      </w:pPr>
-    </w:p>
-    <w:p>
-      <w:pPr>
-        <w:spacing w:after="40"/>
-        <w:jc w:val="both"/>
-        <w:rPr>
-          <w:sz w:val="20"/>
-          <w:szCs w:val="20"/>
-          <w:lang w:val="en-US"/>
+        </w:rPr>
+      </w:pPr>
+    </w:p>
+    <w:p>
+      <w:pPr>
+        <w:spacing w:after="40"/>
+        <w:jc w:val="both"/>
+        <w:rPr>
+          <w:sz w:val="20"/>
+          <w:szCs w:val="20"/>
+        </w:rPr>
+      </w:pPr>
+    </w:p>
+    <w:p>
+      <w:pPr>
+        <w:spacing w:after="40"/>
+        <w:jc w:val="both"/>
+        <w:rPr>
+          <w:sz w:val="20"/>
+          <w:szCs w:val="20"/>
         </w:rPr>
       </w:pPr>
     </w:p>
@@ -34891,15 +34875,27 @@
         <w:rPr>
           <w:sz w:val="20"/>
           <w:szCs w:val="20"/>
-          <w:lang w:val="en-US"/>
-        </w:rPr>
-        <w:t>25</w:t>
-      </w:r>
-      <w:r>
-        <w:rPr>
-          <w:sz w:val="20"/>
-          <w:szCs w:val="20"/>
-          <w:lang w:val="en-US"/>
+        </w:rPr>
+        <w:t>3.</w:t>
+      </w:r>
+      <w:r>
+        <w:rPr>
+          <w:sz w:val="20"/>
+          <w:szCs w:val="20"/>
+        </w:rPr>
+        <w:t>2</w:t>
+      </w:r>
+      <w:r>
+        <w:rPr>
+          <w:sz w:val="20"/>
+          <w:szCs w:val="20"/>
+        </w:rPr>
+        <w:t>6</w:t>
+      </w:r>
+      <w:r>
+        <w:rPr>
+          <w:sz w:val="20"/>
+          <w:szCs w:val="20"/>
         </w:rPr>
         <w:tab/>
       </w:r>
@@ -34908,33 +34904,61 @@
           <w:sz w:val="20"/>
           <w:szCs w:val="20"/>
         </w:rPr>
-        <w:t>(</w:t>
-      </w:r>
-      <w:bookmarkStart w:id="0" w:name="_GoBack"/>
-      <w:r>
-        <w:rPr>
-          <w:sz w:val="20"/>
-          <w:szCs w:val="20"/>
-        </w:rPr>
-        <w:t xml:space="preserve">25: </w:t>
-      </w:r>
-      <w:r>
-        <w:rPr>
-          <w:sz w:val="20"/>
-          <w:szCs w:val="20"/>
-          <w:lang w:val="en-US"/>
-        </w:rPr>
-        <w:t xml:space="preserve">add loki </w:t>
-      </w:r>
-      <w:r>
-        <w:rPr>
-          <w:sz w:val="20"/>
-          <w:szCs w:val="20"/>
-          <w:lang w:val="en-US"/>
-        </w:rPr>
-        <w:t>skreen tests</w:t>
-      </w:r>
-      <w:bookmarkEnd w:id="0"/>
+        <w:t xml:space="preserve">(25: </w:t>
+      </w:r>
+      <w:r>
+        <w:rPr>
+          <w:sz w:val="20"/>
+          <w:szCs w:val="20"/>
+          <w:lang w:val="en-US"/>
+        </w:rPr>
+        <w:t>add</w:t>
+      </w:r>
+      <w:r>
+        <w:rPr>
+          <w:sz w:val="20"/>
+          <w:szCs w:val="20"/>
+        </w:rPr>
+        <w:t xml:space="preserve"> </w:t>
+      </w:r>
+      <w:r>
+        <w:rPr>
+          <w:sz w:val="20"/>
+          <w:szCs w:val="20"/>
+          <w:lang w:val="en-US"/>
+        </w:rPr>
+        <w:t>loki</w:t>
+      </w:r>
+      <w:r>
+        <w:rPr>
+          <w:sz w:val="20"/>
+          <w:szCs w:val="20"/>
+        </w:rPr>
+        <w:t xml:space="preserve"> </w:t>
+      </w:r>
+      <w:r>
+        <w:rPr>
+          <w:sz w:val="20"/>
+          <w:szCs w:val="20"/>
+          <w:lang w:val="en-US"/>
+        </w:rPr>
+        <w:t>skreen</w:t>
+      </w:r>
+      <w:r>
+        <w:rPr>
+          <w:sz w:val="20"/>
+          <w:szCs w:val="20"/>
+        </w:rPr>
+        <w:t xml:space="preserve"> </w:t>
+      </w:r>
+      <w:r>
+        <w:rPr>
+          <w:sz w:val="20"/>
+          <w:szCs w:val="20"/>
+          <w:lang w:val="en-US"/>
+        </w:rPr>
+        <w:t>tests</w:t>
+      </w:r>
       <w:r>
         <w:rPr>
           <w:sz w:val="20"/>
@@ -35062,7 +35086,6 @@
           <w:sz w:val="20"/>
           <w:szCs w:val="20"/>
         </w:rPr>
-        <w:lastRenderedPageBreak/>
         <w:t xml:space="preserve">Появилась настройка </w:t>
       </w:r>
       <w:r>
@@ -35970,6 +35993,7 @@
           <w:sz w:val="20"/>
           <w:szCs w:val="20"/>
         </w:rPr>
+        <w:lastRenderedPageBreak/>
         <w:t xml:space="preserve">У препода по умолчанию было </w:t>
       </w:r>
       <w:r>
@@ -36138,6 +36162,7 @@
           <w:i/>
           <w:sz w:val="20"/>
           <w:szCs w:val="20"/>
+          <w:lang w:val="en-US"/>
         </w:rPr>
       </w:pPr>
       <w:r>
@@ -36154,6 +36179,7 @@
           <w:i/>
           <w:sz w:val="20"/>
           <w:szCs w:val="20"/>
+          <w:lang w:val="en-US"/>
         </w:rPr>
         <w:t xml:space="preserve"> </w:t>
       </w:r>
@@ -36171,6 +36197,7 @@
           <w:i/>
           <w:sz w:val="20"/>
           <w:szCs w:val="20"/>
+          <w:lang w:val="en-US"/>
         </w:rPr>
         <w:t xml:space="preserve"> ::1:51863</w:t>
       </w:r>
@@ -36753,14 +36780,7 @@
           <w:sz w:val="20"/>
           <w:szCs w:val="20"/>
         </w:rPr>
-        <w:t xml:space="preserve">скрин </w:t>
-      </w:r>
-      <w:r>
-        <w:rPr>
-          <w:sz w:val="20"/>
-          <w:szCs w:val="20"/>
-        </w:rPr>
-        <w:t xml:space="preserve">тест </w:t>
+        <w:t xml:space="preserve">скрин тест </w:t>
       </w:r>
       <w:r>
         <w:rPr>
@@ -36862,294 +36882,861 @@
           <w:szCs w:val="20"/>
         </w:rPr>
       </w:pPr>
-    </w:p>
-    <w:p>
-      <w:pPr>
-        <w:spacing w:after="40"/>
-        <w:jc w:val="both"/>
-        <w:rPr>
-          <w:sz w:val="20"/>
-          <w:szCs w:val="20"/>
-        </w:rPr>
-      </w:pPr>
-    </w:p>
-    <w:p>
-      <w:pPr>
-        <w:spacing w:after="40"/>
-        <w:jc w:val="both"/>
-        <w:rPr>
-          <w:sz w:val="20"/>
-          <w:szCs w:val="20"/>
-        </w:rPr>
-      </w:pPr>
-    </w:p>
-    <w:p>
-      <w:pPr>
-        <w:spacing w:after="40"/>
-        <w:jc w:val="both"/>
-        <w:rPr>
-          <w:sz w:val="20"/>
-          <w:szCs w:val="20"/>
-        </w:rPr>
-      </w:pPr>
-    </w:p>
-    <w:p>
-      <w:pPr>
-        <w:spacing w:after="40"/>
-        <w:jc w:val="both"/>
-        <w:rPr>
-          <w:sz w:val="20"/>
-          <w:szCs w:val="20"/>
-        </w:rPr>
-      </w:pPr>
-    </w:p>
-    <w:p>
-      <w:pPr>
-        <w:spacing w:after="40"/>
-        <w:jc w:val="both"/>
-        <w:rPr>
-          <w:sz w:val="20"/>
-          <w:szCs w:val="20"/>
-        </w:rPr>
-      </w:pPr>
-    </w:p>
-    <w:p>
-      <w:pPr>
-        <w:spacing w:after="40"/>
-        <w:jc w:val="both"/>
-        <w:rPr>
-          <w:sz w:val="20"/>
-          <w:szCs w:val="20"/>
-        </w:rPr>
-      </w:pPr>
-    </w:p>
-    <w:p>
-      <w:pPr>
-        <w:spacing w:after="40"/>
-        <w:jc w:val="both"/>
-        <w:rPr>
-          <w:sz w:val="20"/>
-          <w:szCs w:val="20"/>
-        </w:rPr>
-      </w:pPr>
-    </w:p>
-    <w:p>
-      <w:pPr>
-        <w:spacing w:after="40"/>
-        <w:jc w:val="both"/>
-        <w:rPr>
-          <w:sz w:val="20"/>
-          <w:szCs w:val="20"/>
-        </w:rPr>
-      </w:pPr>
-    </w:p>
-    <w:p>
-      <w:pPr>
-        <w:spacing w:after="40"/>
-        <w:jc w:val="both"/>
-        <w:rPr>
-          <w:sz w:val="20"/>
-          <w:szCs w:val="20"/>
-        </w:rPr>
-      </w:pPr>
-    </w:p>
-    <w:p>
-      <w:pPr>
-        <w:spacing w:after="40"/>
-        <w:jc w:val="both"/>
-        <w:rPr>
-          <w:sz w:val="20"/>
-          <w:szCs w:val="20"/>
-        </w:rPr>
-      </w:pPr>
-    </w:p>
-    <w:p>
-      <w:pPr>
-        <w:spacing w:after="40"/>
-        <w:jc w:val="both"/>
-        <w:rPr>
-          <w:sz w:val="20"/>
-          <w:szCs w:val="20"/>
-        </w:rPr>
-      </w:pPr>
-    </w:p>
-    <w:p>
-      <w:pPr>
-        <w:spacing w:after="40"/>
-        <w:jc w:val="both"/>
-        <w:rPr>
-          <w:sz w:val="20"/>
-          <w:szCs w:val="20"/>
-        </w:rPr>
-      </w:pPr>
-    </w:p>
-    <w:p>
-      <w:pPr>
-        <w:spacing w:after="40"/>
-        <w:jc w:val="both"/>
-        <w:rPr>
-          <w:sz w:val="20"/>
-          <w:szCs w:val="20"/>
-        </w:rPr>
-      </w:pPr>
-    </w:p>
-    <w:p>
-      <w:pPr>
-        <w:spacing w:after="40"/>
-        <w:jc w:val="both"/>
-        <w:rPr>
-          <w:sz w:val="20"/>
-          <w:szCs w:val="20"/>
-        </w:rPr>
-      </w:pPr>
-    </w:p>
-    <w:p>
-      <w:pPr>
-        <w:spacing w:after="40"/>
-        <w:jc w:val="both"/>
-        <w:rPr>
-          <w:sz w:val="20"/>
-          <w:szCs w:val="20"/>
-        </w:rPr>
-      </w:pPr>
-    </w:p>
-    <w:p>
-      <w:pPr>
-        <w:spacing w:after="40"/>
-        <w:jc w:val="both"/>
-        <w:rPr>
-          <w:sz w:val="20"/>
-          <w:szCs w:val="20"/>
-        </w:rPr>
-      </w:pPr>
-    </w:p>
-    <w:p>
-      <w:pPr>
-        <w:spacing w:after="40"/>
-        <w:jc w:val="both"/>
-        <w:rPr>
-          <w:sz w:val="20"/>
-          <w:szCs w:val="20"/>
-        </w:rPr>
-      </w:pPr>
-    </w:p>
-    <w:p>
-      <w:pPr>
-        <w:spacing w:after="40"/>
-        <w:jc w:val="both"/>
-        <w:rPr>
-          <w:sz w:val="20"/>
-          <w:szCs w:val="20"/>
-        </w:rPr>
-      </w:pPr>
-    </w:p>
-    <w:p>
-      <w:pPr>
-        <w:spacing w:after="40"/>
-        <w:jc w:val="both"/>
-        <w:rPr>
-          <w:sz w:val="20"/>
-          <w:szCs w:val="20"/>
-        </w:rPr>
-      </w:pPr>
-    </w:p>
-    <w:p>
-      <w:pPr>
-        <w:spacing w:after="40"/>
-        <w:jc w:val="both"/>
-        <w:rPr>
-          <w:sz w:val="20"/>
-          <w:szCs w:val="20"/>
-        </w:rPr>
-      </w:pPr>
-    </w:p>
-    <w:p>
-      <w:pPr>
-        <w:spacing w:after="40"/>
-        <w:jc w:val="both"/>
-        <w:rPr>
-          <w:sz w:val="20"/>
-          <w:szCs w:val="20"/>
-        </w:rPr>
-      </w:pPr>
-    </w:p>
-    <w:p>
-      <w:pPr>
-        <w:spacing w:after="40"/>
-        <w:jc w:val="both"/>
-        <w:rPr>
-          <w:sz w:val="20"/>
-          <w:szCs w:val="20"/>
-        </w:rPr>
-      </w:pPr>
-    </w:p>
-    <w:p>
-      <w:pPr>
-        <w:spacing w:after="40"/>
-        <w:jc w:val="both"/>
-        <w:rPr>
-          <w:sz w:val="20"/>
-          <w:szCs w:val="20"/>
-        </w:rPr>
-      </w:pPr>
-    </w:p>
-    <w:p>
-      <w:pPr>
-        <w:spacing w:after="40"/>
-        <w:jc w:val="both"/>
-        <w:rPr>
-          <w:sz w:val="20"/>
-          <w:szCs w:val="20"/>
-        </w:rPr>
-      </w:pPr>
-    </w:p>
-    <w:p>
-      <w:pPr>
-        <w:spacing w:after="40"/>
-        <w:jc w:val="both"/>
-        <w:rPr>
-          <w:sz w:val="20"/>
-          <w:szCs w:val="20"/>
-        </w:rPr>
-      </w:pPr>
-    </w:p>
-    <w:p>
-      <w:pPr>
-        <w:spacing w:after="40"/>
-        <w:jc w:val="both"/>
-        <w:rPr>
-          <w:sz w:val="20"/>
-          <w:szCs w:val="20"/>
-        </w:rPr>
-      </w:pPr>
-    </w:p>
-    <w:p>
-      <w:pPr>
-        <w:spacing w:after="40"/>
-        <w:jc w:val="both"/>
-        <w:rPr>
-          <w:sz w:val="20"/>
-          <w:szCs w:val="20"/>
-        </w:rPr>
-      </w:pPr>
-    </w:p>
-    <w:p>
-      <w:pPr>
-        <w:spacing w:after="40"/>
-        <w:jc w:val="both"/>
-        <w:rPr>
-          <w:sz w:val="20"/>
-          <w:szCs w:val="20"/>
-        </w:rPr>
-      </w:pPr>
-    </w:p>
-    <w:p>
-      <w:pPr>
-        <w:spacing w:after="40"/>
-        <w:jc w:val="both"/>
-        <w:rPr>
-          <w:sz w:val="20"/>
-          <w:szCs w:val="20"/>
+      <w:r>
+        <w:rPr>
+          <w:sz w:val="20"/>
+          <w:szCs w:val="20"/>
+        </w:rPr>
+        <w:t xml:space="preserve">Одобрить </w:t>
+      </w:r>
+      <w:r>
+        <w:rPr>
+          <w:sz w:val="20"/>
+          <w:szCs w:val="20"/>
+        </w:rPr>
+        <w:t xml:space="preserve">изменения в скриншот тестах: </w:t>
+      </w:r>
+      <w:r>
+        <w:rPr>
+          <w:sz w:val="20"/>
+          <w:szCs w:val="20"/>
+        </w:rPr>
+        <w:t>npx loki test approve</w:t>
+      </w:r>
+    </w:p>
+    <w:p>
+      <w:pPr>
+        <w:spacing w:after="40"/>
+        <w:jc w:val="both"/>
+        <w:rPr>
+          <w:sz w:val="20"/>
+          <w:szCs w:val="20"/>
+        </w:rPr>
+      </w:pPr>
+    </w:p>
+    <w:p>
+      <w:pPr>
+        <w:spacing w:after="40"/>
+        <w:jc w:val="both"/>
+        <w:rPr>
+          <w:sz w:val="20"/>
+          <w:szCs w:val="20"/>
+        </w:rPr>
+      </w:pPr>
+    </w:p>
+    <w:p>
+      <w:pPr>
+        <w:spacing w:after="40"/>
+        <w:jc w:val="both"/>
+        <w:rPr>
+          <w:sz w:val="20"/>
+          <w:szCs w:val="20"/>
+        </w:rPr>
+      </w:pPr>
+    </w:p>
+    <w:p>
+      <w:pPr>
+        <w:pBdr>
+          <w:bottom w:val="single" w:sz="6" w:space="1" w:color="auto"/>
+        </w:pBdr>
+        <w:spacing w:after="40"/>
+        <w:jc w:val="both"/>
+        <w:rPr>
+          <w:sz w:val="20"/>
+          <w:szCs w:val="20"/>
+          <w:lang w:val="en-US"/>
+        </w:rPr>
+      </w:pPr>
+      <w:r>
+        <w:rPr>
+          <w:sz w:val="20"/>
+          <w:szCs w:val="20"/>
+          <w:lang w:val="en-US"/>
+        </w:rPr>
+        <w:t>3.27</w:t>
+      </w:r>
+    </w:p>
+    <w:p>
+      <w:pPr>
+        <w:spacing w:after="40"/>
+        <w:jc w:val="both"/>
+        <w:rPr>
+          <w:sz w:val="20"/>
+          <w:szCs w:val="20"/>
+          <w:lang w:val="en-US"/>
+        </w:rPr>
+      </w:pPr>
+      <w:r>
+        <w:rPr>
+          <w:sz w:val="20"/>
+          <w:szCs w:val="20"/>
+          <w:lang w:val="en-US"/>
+        </w:rPr>
+        <w:t>CI pipeline</w:t>
+      </w:r>
+    </w:p>
+    <w:p>
+      <w:pPr>
+        <w:spacing w:after="40"/>
+        <w:jc w:val="both"/>
+        <w:rPr>
+          <w:sz w:val="20"/>
+          <w:szCs w:val="20"/>
+          <w:lang w:val="en-US"/>
+        </w:rPr>
+      </w:pPr>
+    </w:p>
+    <w:p>
+      <w:pPr>
+        <w:spacing w:after="40"/>
+        <w:jc w:val="both"/>
+        <w:rPr>
+          <w:i/>
+          <w:sz w:val="20"/>
+          <w:szCs w:val="20"/>
+        </w:rPr>
+      </w:pPr>
+      <w:r>
+        <w:rPr>
+          <w:i/>
+          <w:sz w:val="20"/>
+          <w:szCs w:val="20"/>
+        </w:rPr>
+        <w:t>Становится много скриптов и запускать их вручную как то не удобно и хочется этот процесс автоматихировать</w:t>
+      </w:r>
+    </w:p>
+    <w:p>
+      <w:pPr>
+        <w:spacing w:after="40"/>
+        <w:jc w:val="both"/>
+        <w:rPr>
+          <w:sz w:val="20"/>
+          <w:szCs w:val="20"/>
+        </w:rPr>
+      </w:pPr>
+      <w:r>
+        <w:rPr>
+          <w:sz w:val="20"/>
+          <w:szCs w:val="20"/>
+        </w:rPr>
+        <w:t xml:space="preserve">С помощью </w:t>
+      </w:r>
+      <w:r>
+        <w:rPr>
+          <w:sz w:val="20"/>
+          <w:szCs w:val="20"/>
+          <w:lang w:val="en-US"/>
+        </w:rPr>
+        <w:t>github</w:t>
+      </w:r>
+      <w:r>
+        <w:rPr>
+          <w:sz w:val="20"/>
+          <w:szCs w:val="20"/>
+        </w:rPr>
+        <w:t xml:space="preserve"> </w:t>
+      </w:r>
+      <w:r>
+        <w:rPr>
+          <w:sz w:val="20"/>
+          <w:szCs w:val="20"/>
+          <w:lang w:val="en-US"/>
+        </w:rPr>
+        <w:t>actions</w:t>
+      </w:r>
+      <w:r>
+        <w:rPr>
+          <w:sz w:val="20"/>
+          <w:szCs w:val="20"/>
+        </w:rPr>
+        <w:t xml:space="preserve"> </w:t>
+      </w:r>
+      <w:r>
+        <w:rPr>
+          <w:sz w:val="20"/>
+          <w:szCs w:val="20"/>
+        </w:rPr>
+        <w:t xml:space="preserve">настраиваем </w:t>
+      </w:r>
+      <w:r>
+        <w:rPr>
+          <w:sz w:val="20"/>
+          <w:szCs w:val="20"/>
+          <w:lang w:val="en-US"/>
+        </w:rPr>
+        <w:t>CI</w:t>
+      </w:r>
+      <w:r>
+        <w:rPr>
+          <w:sz w:val="20"/>
+          <w:szCs w:val="20"/>
+        </w:rPr>
+        <w:t xml:space="preserve"> </w:t>
+      </w:r>
+      <w:r>
+        <w:rPr>
+          <w:sz w:val="20"/>
+          <w:szCs w:val="20"/>
+          <w:lang w:val="en-US"/>
+        </w:rPr>
+        <w:t>CD</w:t>
+      </w:r>
+      <w:r>
+        <w:rPr>
+          <w:sz w:val="20"/>
+          <w:szCs w:val="20"/>
+        </w:rPr>
+        <w:t xml:space="preserve">. </w:t>
+      </w:r>
+      <w:r>
+        <w:rPr>
+          <w:sz w:val="20"/>
+          <w:szCs w:val="20"/>
+        </w:rPr>
+        <w:t xml:space="preserve">На этом уроке </w:t>
+      </w:r>
+      <w:r>
+        <w:rPr>
+          <w:sz w:val="20"/>
+          <w:szCs w:val="20"/>
+          <w:lang w:val="en-US"/>
+        </w:rPr>
+        <w:t>CI</w:t>
+      </w:r>
+      <w:r>
+        <w:rPr>
+          <w:sz w:val="20"/>
+          <w:szCs w:val="20"/>
+        </w:rPr>
+        <w:t xml:space="preserve">, </w:t>
+      </w:r>
+      <w:r>
+        <w:rPr>
+          <w:sz w:val="20"/>
+          <w:szCs w:val="20"/>
+        </w:rPr>
+        <w:t xml:space="preserve">а </w:t>
+      </w:r>
+      <w:r>
+        <w:rPr>
+          <w:sz w:val="20"/>
+          <w:szCs w:val="20"/>
+          <w:lang w:val="en-US"/>
+        </w:rPr>
+        <w:t>CD</w:t>
+      </w:r>
+      <w:r>
+        <w:rPr>
+          <w:sz w:val="20"/>
+          <w:szCs w:val="20"/>
+        </w:rPr>
+        <w:t xml:space="preserve"> </w:t>
+      </w:r>
+      <w:r>
+        <w:rPr>
+          <w:sz w:val="20"/>
+          <w:szCs w:val="20"/>
+        </w:rPr>
+        <w:t>позде, ближе к концу курса.</w:t>
+      </w:r>
+    </w:p>
+    <w:p>
+      <w:pPr>
+        <w:pBdr>
+          <w:bottom w:val="single" w:sz="6" w:space="1" w:color="auto"/>
+        </w:pBdr>
+        <w:spacing w:after="40"/>
+        <w:jc w:val="both"/>
+        <w:rPr>
+          <w:sz w:val="20"/>
+          <w:szCs w:val="20"/>
+        </w:rPr>
+      </w:pPr>
+      <w:r>
+        <w:rPr>
+          <w:sz w:val="20"/>
+          <w:szCs w:val="20"/>
+          <w:lang w:val="en-US"/>
+        </w:rPr>
+        <w:t>CI</w:t>
+      </w:r>
+      <w:r>
+        <w:rPr>
+          <w:sz w:val="20"/>
+          <w:szCs w:val="20"/>
+        </w:rPr>
+        <w:t xml:space="preserve"> </w:t>
+      </w:r>
+      <w:r>
+        <w:rPr>
+          <w:sz w:val="20"/>
+          <w:szCs w:val="20"/>
+          <w:lang w:val="en-US"/>
+        </w:rPr>
+        <w:t>CD</w:t>
+      </w:r>
+      <w:r>
+        <w:rPr>
+          <w:sz w:val="20"/>
+          <w:szCs w:val="20"/>
+        </w:rPr>
+        <w:t xml:space="preserve"> = </w:t>
+      </w:r>
+      <w:r>
+        <w:rPr>
+          <w:sz w:val="20"/>
+          <w:szCs w:val="20"/>
+          <w:lang w:val="en-US"/>
+        </w:rPr>
+        <w:t>continius</w:t>
+      </w:r>
+      <w:r>
+        <w:rPr>
+          <w:sz w:val="20"/>
+          <w:szCs w:val="20"/>
+        </w:rPr>
+        <w:t xml:space="preserve"> </w:t>
+      </w:r>
+      <w:r>
+        <w:rPr>
+          <w:sz w:val="20"/>
+          <w:szCs w:val="20"/>
+          <w:lang w:val="en-US"/>
+        </w:rPr>
+        <w:t>integration</w:t>
+      </w:r>
+      <w:r>
+        <w:rPr>
+          <w:sz w:val="20"/>
+          <w:szCs w:val="20"/>
+        </w:rPr>
+        <w:t xml:space="preserve">, </w:t>
+      </w:r>
+      <w:r>
+        <w:rPr>
+          <w:sz w:val="20"/>
+          <w:szCs w:val="20"/>
+          <w:lang w:val="en-US"/>
+        </w:rPr>
+        <w:t>continius</w:t>
+      </w:r>
+      <w:r>
+        <w:rPr>
+          <w:sz w:val="20"/>
+          <w:szCs w:val="20"/>
+        </w:rPr>
+        <w:t xml:space="preserve"> </w:t>
+      </w:r>
+      <w:r>
+        <w:rPr>
+          <w:sz w:val="20"/>
+          <w:szCs w:val="20"/>
+          <w:lang w:val="en-US"/>
+        </w:rPr>
+        <w:t>delivery</w:t>
+      </w:r>
+      <w:r>
+        <w:rPr>
+          <w:sz w:val="20"/>
+          <w:szCs w:val="20"/>
+        </w:rPr>
+        <w:t xml:space="preserve"> = </w:t>
+      </w:r>
+      <w:r>
+        <w:rPr>
+          <w:sz w:val="20"/>
+          <w:szCs w:val="20"/>
+        </w:rPr>
+        <w:t>непрерывная</w:t>
+      </w:r>
+      <w:r>
+        <w:rPr>
+          <w:sz w:val="20"/>
+          <w:szCs w:val="20"/>
+        </w:rPr>
+        <w:t xml:space="preserve"> </w:t>
+      </w:r>
+      <w:r>
+        <w:rPr>
+          <w:sz w:val="20"/>
+          <w:szCs w:val="20"/>
+        </w:rPr>
+        <w:t>интеграция</w:t>
+      </w:r>
+      <w:r>
+        <w:rPr>
+          <w:sz w:val="20"/>
+          <w:szCs w:val="20"/>
+        </w:rPr>
+        <w:t xml:space="preserve">, </w:t>
+      </w:r>
+      <w:r>
+        <w:rPr>
+          <w:sz w:val="20"/>
+          <w:szCs w:val="20"/>
+        </w:rPr>
+        <w:t>непрерывное</w:t>
+      </w:r>
+      <w:r>
+        <w:rPr>
+          <w:sz w:val="20"/>
+          <w:szCs w:val="20"/>
+        </w:rPr>
+        <w:t xml:space="preserve"> </w:t>
+      </w:r>
+      <w:r>
+        <w:rPr>
+          <w:sz w:val="20"/>
+          <w:szCs w:val="20"/>
+        </w:rPr>
+        <w:t>развертываение</w:t>
+      </w:r>
+    </w:p>
+    <w:p>
+      <w:pPr>
+        <w:pBdr>
+          <w:bottom w:val="single" w:sz="6" w:space="1" w:color="auto"/>
+        </w:pBdr>
+        <w:spacing w:after="40"/>
+        <w:jc w:val="both"/>
+        <w:rPr>
+          <w:sz w:val="20"/>
+          <w:szCs w:val="20"/>
+        </w:rPr>
+      </w:pPr>
+    </w:p>
+    <w:p>
+      <w:pPr>
+        <w:pBdr>
+          <w:bottom w:val="single" w:sz="6" w:space="1" w:color="auto"/>
+        </w:pBdr>
+        <w:spacing w:after="40"/>
+        <w:jc w:val="both"/>
+        <w:rPr>
+          <w:sz w:val="20"/>
+          <w:szCs w:val="20"/>
+        </w:rPr>
+      </w:pPr>
+      <w:r>
+        <w:rPr>
+          <w:sz w:val="20"/>
+          <w:szCs w:val="20"/>
+        </w:rPr>
+        <w:t>Делаем чтоб скрипты запускались автоматически при пуше и мердже с веткой</w:t>
+      </w:r>
+    </w:p>
+    <w:p>
+      <w:pPr>
+        <w:pBdr>
+          <w:bottom w:val="single" w:sz="6" w:space="1" w:color="auto"/>
+        </w:pBdr>
+        <w:spacing w:after="40"/>
+        <w:jc w:val="both"/>
+        <w:rPr>
+          <w:sz w:val="20"/>
+          <w:szCs w:val="20"/>
+        </w:rPr>
+      </w:pPr>
+      <w:hyperlink r:id="rId22" w:history="1">
+        <w:r>
+          <w:rPr>
+            <w:rStyle w:val="a3"/>
+            <w:sz w:val="20"/>
+            <w:szCs w:val="20"/>
+          </w:rPr>
+          <w:t>https://docs.github.com/ru/actions/quickstart</w:t>
+        </w:r>
+      </w:hyperlink>
+    </w:p>
+    <w:p>
+      <w:pPr>
+        <w:pBdr>
+          <w:bottom w:val="single" w:sz="6" w:space="1" w:color="auto"/>
+        </w:pBdr>
+        <w:spacing w:after="40"/>
+        <w:jc w:val="both"/>
+        <w:rPr>
+          <w:sz w:val="20"/>
+          <w:szCs w:val="20"/>
+          <w:lang w:val="en-US"/>
+        </w:rPr>
+      </w:pPr>
+      <w:r>
+        <w:rPr>
+          <w:sz w:val="20"/>
+          <w:szCs w:val="20"/>
+        </w:rPr>
+        <w:t>и</w:t>
+      </w:r>
+      <w:r>
+        <w:rPr>
+          <w:sz w:val="20"/>
+          <w:szCs w:val="20"/>
+          <w:lang w:val="en-US"/>
+        </w:rPr>
+        <w:t xml:space="preserve"> </w:t>
+      </w:r>
+      <w:r>
+        <w:rPr>
+          <w:sz w:val="20"/>
+          <w:szCs w:val="20"/>
+        </w:rPr>
+        <w:t>отправили</w:t>
+      </w:r>
+      <w:r>
+        <w:rPr>
+          <w:sz w:val="20"/>
+          <w:szCs w:val="20"/>
+          <w:lang w:val="en-US"/>
+        </w:rPr>
+        <w:t xml:space="preserve"> </w:t>
+      </w:r>
+      <w:r>
+        <w:rPr>
+          <w:sz w:val="20"/>
+          <w:szCs w:val="20"/>
+        </w:rPr>
+        <w:t>в</w:t>
+      </w:r>
+      <w:r>
+        <w:rPr>
+          <w:sz w:val="20"/>
+          <w:szCs w:val="20"/>
+          <w:lang w:val="en-US"/>
+        </w:rPr>
+        <w:t xml:space="preserve"> </w:t>
+      </w:r>
+      <w:r>
+        <w:rPr>
+          <w:sz w:val="20"/>
+          <w:szCs w:val="20"/>
+        </w:rPr>
+        <w:t>гит</w:t>
+      </w:r>
+      <w:r>
+        <w:rPr>
+          <w:sz w:val="20"/>
+          <w:szCs w:val="20"/>
+          <w:lang w:val="en-US"/>
+        </w:rPr>
+        <w:t xml:space="preserve"> (</w:t>
+      </w:r>
+      <w:bookmarkStart w:id="0" w:name="_GoBack"/>
+      <w:r>
+        <w:rPr>
+          <w:sz w:val="20"/>
+          <w:szCs w:val="20"/>
+          <w:lang w:val="en-US"/>
+        </w:rPr>
+        <w:t>27: add CI pipeline and first checks</w:t>
+      </w:r>
+      <w:bookmarkEnd w:id="0"/>
+      <w:r>
+        <w:rPr>
+          <w:sz w:val="20"/>
+          <w:szCs w:val="20"/>
+          <w:lang w:val="en-US"/>
+        </w:rPr>
+        <w:t>)</w:t>
+      </w:r>
+    </w:p>
+    <w:p>
+      <w:pPr>
+        <w:pBdr>
+          <w:bottom w:val="single" w:sz="6" w:space="1" w:color="auto"/>
+        </w:pBdr>
+        <w:spacing w:after="40"/>
+        <w:jc w:val="both"/>
+        <w:rPr>
+          <w:sz w:val="20"/>
+          <w:szCs w:val="20"/>
+          <w:lang w:val="en-US"/>
+        </w:rPr>
+      </w:pPr>
+    </w:p>
+    <w:p>
+      <w:pPr>
+        <w:spacing w:after="40"/>
+        <w:jc w:val="both"/>
+        <w:rPr>
+          <w:sz w:val="20"/>
+          <w:szCs w:val="20"/>
+          <w:lang w:val="en-US"/>
+        </w:rPr>
+      </w:pPr>
+    </w:p>
+    <w:p>
+      <w:pPr>
+        <w:spacing w:after="40"/>
+        <w:jc w:val="both"/>
+        <w:rPr>
+          <w:sz w:val="20"/>
+          <w:szCs w:val="20"/>
+          <w:lang w:val="en-US"/>
+        </w:rPr>
+      </w:pPr>
+    </w:p>
+    <w:p>
+      <w:pPr>
+        <w:spacing w:after="40"/>
+        <w:jc w:val="both"/>
+        <w:rPr>
+          <w:sz w:val="20"/>
+          <w:szCs w:val="20"/>
+          <w:lang w:val="en-US"/>
+        </w:rPr>
+      </w:pPr>
+    </w:p>
+    <w:p>
+      <w:pPr>
+        <w:spacing w:after="40"/>
+        <w:jc w:val="both"/>
+        <w:rPr>
+          <w:sz w:val="20"/>
+          <w:szCs w:val="20"/>
+          <w:lang w:val="en-US"/>
+        </w:rPr>
+      </w:pPr>
+    </w:p>
+    <w:p>
+      <w:pPr>
+        <w:spacing w:after="40"/>
+        <w:jc w:val="both"/>
+        <w:rPr>
+          <w:sz w:val="20"/>
+          <w:szCs w:val="20"/>
+          <w:lang w:val="en-US"/>
+        </w:rPr>
+      </w:pPr>
+    </w:p>
+    <w:p>
+      <w:pPr>
+        <w:spacing w:after="40"/>
+        <w:jc w:val="both"/>
+        <w:rPr>
+          <w:sz w:val="20"/>
+          <w:szCs w:val="20"/>
+          <w:lang w:val="en-US"/>
+        </w:rPr>
+      </w:pPr>
+    </w:p>
+    <w:p>
+      <w:pPr>
+        <w:spacing w:after="40"/>
+        <w:jc w:val="both"/>
+        <w:rPr>
+          <w:sz w:val="20"/>
+          <w:szCs w:val="20"/>
+          <w:lang w:val="en-US"/>
+        </w:rPr>
+      </w:pPr>
+    </w:p>
+    <w:p>
+      <w:pPr>
+        <w:spacing w:after="40"/>
+        <w:jc w:val="both"/>
+        <w:rPr>
+          <w:sz w:val="20"/>
+          <w:szCs w:val="20"/>
+          <w:lang w:val="en-US"/>
+        </w:rPr>
+      </w:pPr>
+    </w:p>
+    <w:p>
+      <w:pPr>
+        <w:spacing w:after="40"/>
+        <w:jc w:val="both"/>
+        <w:rPr>
+          <w:sz w:val="20"/>
+          <w:szCs w:val="20"/>
+          <w:lang w:val="en-US"/>
+        </w:rPr>
+      </w:pPr>
+    </w:p>
+    <w:p>
+      <w:pPr>
+        <w:spacing w:after="40"/>
+        <w:jc w:val="both"/>
+        <w:rPr>
+          <w:sz w:val="20"/>
+          <w:szCs w:val="20"/>
+          <w:lang w:val="en-US"/>
+        </w:rPr>
+      </w:pPr>
+    </w:p>
+    <w:p>
+      <w:pPr>
+        <w:spacing w:after="40"/>
+        <w:jc w:val="both"/>
+        <w:rPr>
+          <w:sz w:val="20"/>
+          <w:szCs w:val="20"/>
+          <w:lang w:val="en-US"/>
+        </w:rPr>
+      </w:pPr>
+    </w:p>
+    <w:p>
+      <w:pPr>
+        <w:spacing w:after="40"/>
+        <w:jc w:val="both"/>
+        <w:rPr>
+          <w:sz w:val="20"/>
+          <w:szCs w:val="20"/>
+          <w:lang w:val="en-US"/>
+        </w:rPr>
+      </w:pPr>
+    </w:p>
+    <w:p>
+      <w:pPr>
+        <w:spacing w:after="40"/>
+        <w:jc w:val="both"/>
+        <w:rPr>
+          <w:sz w:val="20"/>
+          <w:szCs w:val="20"/>
+          <w:lang w:val="en-US"/>
+        </w:rPr>
+      </w:pPr>
+    </w:p>
+    <w:p>
+      <w:pPr>
+        <w:spacing w:after="40"/>
+        <w:jc w:val="both"/>
+        <w:rPr>
+          <w:sz w:val="20"/>
+          <w:szCs w:val="20"/>
+          <w:lang w:val="en-US"/>
+        </w:rPr>
+      </w:pPr>
+    </w:p>
+    <w:p>
+      <w:pPr>
+        <w:spacing w:after="40"/>
+        <w:jc w:val="both"/>
+        <w:rPr>
+          <w:sz w:val="20"/>
+          <w:szCs w:val="20"/>
+          <w:lang w:val="en-US"/>
+        </w:rPr>
+      </w:pPr>
+    </w:p>
+    <w:p>
+      <w:pPr>
+        <w:spacing w:after="40"/>
+        <w:jc w:val="both"/>
+        <w:rPr>
+          <w:sz w:val="20"/>
+          <w:szCs w:val="20"/>
+          <w:lang w:val="en-US"/>
+        </w:rPr>
+      </w:pPr>
+    </w:p>
+    <w:p>
+      <w:pPr>
+        <w:spacing w:after="40"/>
+        <w:jc w:val="both"/>
+        <w:rPr>
+          <w:sz w:val="20"/>
+          <w:szCs w:val="20"/>
+          <w:lang w:val="en-US"/>
+        </w:rPr>
+      </w:pPr>
+    </w:p>
+    <w:p>
+      <w:pPr>
+        <w:spacing w:after="40"/>
+        <w:jc w:val="both"/>
+        <w:rPr>
+          <w:sz w:val="20"/>
+          <w:szCs w:val="20"/>
+          <w:lang w:val="en-US"/>
+        </w:rPr>
+      </w:pPr>
+    </w:p>
+    <w:p>
+      <w:pPr>
+        <w:spacing w:after="40"/>
+        <w:jc w:val="both"/>
+        <w:rPr>
+          <w:sz w:val="20"/>
+          <w:szCs w:val="20"/>
+          <w:lang w:val="en-US"/>
+        </w:rPr>
+      </w:pPr>
+    </w:p>
+    <w:p>
+      <w:pPr>
+        <w:spacing w:after="40"/>
+        <w:jc w:val="both"/>
+        <w:rPr>
+          <w:sz w:val="20"/>
+          <w:szCs w:val="20"/>
+          <w:lang w:val="en-US"/>
+        </w:rPr>
+      </w:pPr>
+    </w:p>
+    <w:p>
+      <w:pPr>
+        <w:spacing w:after="40"/>
+        <w:jc w:val="both"/>
+        <w:rPr>
+          <w:sz w:val="20"/>
+          <w:szCs w:val="20"/>
+          <w:lang w:val="en-US"/>
+        </w:rPr>
+      </w:pPr>
+    </w:p>
+    <w:p>
+      <w:pPr>
+        <w:spacing w:after="40"/>
+        <w:jc w:val="both"/>
+        <w:rPr>
+          <w:sz w:val="20"/>
+          <w:szCs w:val="20"/>
+          <w:lang w:val="en-US"/>
+        </w:rPr>
+      </w:pPr>
+    </w:p>
+    <w:p>
+      <w:pPr>
+        <w:spacing w:after="40"/>
+        <w:jc w:val="both"/>
+        <w:rPr>
+          <w:sz w:val="20"/>
+          <w:szCs w:val="20"/>
+          <w:lang w:val="en-US"/>
+        </w:rPr>
+      </w:pPr>
+    </w:p>
+    <w:p>
+      <w:pPr>
+        <w:spacing w:after="40"/>
+        <w:jc w:val="both"/>
+        <w:rPr>
+          <w:sz w:val="20"/>
+          <w:szCs w:val="20"/>
+          <w:lang w:val="en-US"/>
+        </w:rPr>
+      </w:pPr>
+    </w:p>
+    <w:p>
+      <w:pPr>
+        <w:spacing w:after="40"/>
+        <w:jc w:val="both"/>
+        <w:rPr>
+          <w:sz w:val="20"/>
+          <w:szCs w:val="20"/>
+          <w:lang w:val="en-US"/>
+        </w:rPr>
+      </w:pPr>
+    </w:p>
+    <w:p>
+      <w:pPr>
+        <w:spacing w:after="40"/>
+        <w:jc w:val="both"/>
+        <w:rPr>
+          <w:sz w:val="20"/>
+          <w:szCs w:val="20"/>
+          <w:lang w:val="en-US"/>
         </w:rPr>
       </w:pPr>
     </w:p>
@@ -38272,7 +38859,7 @@
 </file>
 
 <file path=customXml/itemProps1.xml><?xml version="1.0" encoding="utf-8"?>
-<ds:datastoreItem xmlns:ds="http://schemas.openxmlformats.org/officeDocument/2006/customXml" ds:itemID="{962B267C-D96C-4116-B97C-E624F6E4F513}">
+<ds:datastoreItem xmlns:ds="http://schemas.openxmlformats.org/officeDocument/2006/customXml" ds:itemID="{D4E6C3D9-9F42-45B1-8331-ACF1AF3BF997}">
   <ds:schemaRefs>
     <ds:schemaRef ds:uri="http://schemas.openxmlformats.org/officeDocument/2006/bibliography"/>
   </ds:schemaRefs>

</xml_diff>

<commit_message>
27: add CI pipeline, lintings, testings: unit, storybook, screen
</commit_message>
<xml_diff>
--- a/КОММЕНТАРИИ.docx
+++ b/КОММЕНТАРИИ.docx
@@ -36944,14 +36944,78 @@
         <w:rPr>
           <w:sz w:val="20"/>
           <w:szCs w:val="20"/>
-        </w:rPr>
-      </w:pPr>
-      <w:r>
-        <w:rPr>
-          <w:sz w:val="20"/>
-          <w:szCs w:val="20"/>
+          <w:lang w:val="en-US"/>
+        </w:rPr>
+      </w:pPr>
+      <w:r>
+        <w:rPr>
+          <w:sz w:val="20"/>
+          <w:szCs w:val="20"/>
+          <w:lang w:val="en-US"/>
         </w:rPr>
         <w:t>3.27</w:t>
+      </w:r>
+      <w:r>
+        <w:rPr>
+          <w:sz w:val="20"/>
+          <w:szCs w:val="20"/>
+          <w:lang w:val="en-US"/>
+        </w:rPr>
+        <w:tab/>
+        <w:t>(</w:t>
+      </w:r>
+      <w:r>
+        <w:rPr>
+          <w:sz w:val="20"/>
+          <w:szCs w:val="20"/>
+          <w:lang w:val="en-US"/>
+        </w:rPr>
+        <w:t>27: add CI pipeline and first checks</w:t>
+      </w:r>
+      <w:r>
+        <w:rPr>
+          <w:sz w:val="20"/>
+          <w:szCs w:val="20"/>
+          <w:lang w:val="en-US"/>
+        </w:rPr>
+        <w:t xml:space="preserve">)  - </w:t>
+      </w:r>
+      <w:r>
+        <w:rPr>
+          <w:sz w:val="20"/>
+          <w:szCs w:val="20"/>
+        </w:rPr>
+        <w:t>много</w:t>
+      </w:r>
+      <w:r>
+        <w:rPr>
+          <w:sz w:val="20"/>
+          <w:szCs w:val="20"/>
+          <w:lang w:val="en-US"/>
+        </w:rPr>
+        <w:t xml:space="preserve"> </w:t>
+      </w:r>
+      <w:r>
+        <w:rPr>
+          <w:sz w:val="20"/>
+          <w:szCs w:val="20"/>
+        </w:rPr>
+        <w:t>таких</w:t>
+      </w:r>
+      <w:r>
+        <w:rPr>
+          <w:sz w:val="20"/>
+          <w:szCs w:val="20"/>
+          <w:lang w:val="en-US"/>
+        </w:rPr>
+        <w:t xml:space="preserve"> </w:t>
+      </w:r>
+      <w:r>
+        <w:rPr>
+          <w:sz w:val="20"/>
+          <w:szCs w:val="20"/>
+        </w:rPr>
+        <w:t>коммитов</w:t>
       </w:r>
     </w:p>
     <w:p>
@@ -37819,7 +37883,14 @@
           <w:szCs w:val="20"/>
           <w:lang w:val="en-US"/>
         </w:rPr>
-        <w:t xml:space="preserve">css, </w:t>
+        <w:t>css</w:t>
+      </w:r>
+      <w:r>
+        <w:rPr>
+          <w:sz w:val="20"/>
+          <w:szCs w:val="20"/>
+        </w:rPr>
+        <w:t xml:space="preserve">, </w:t>
       </w:r>
       <w:r>
         <w:rPr>
@@ -37827,6 +37898,713 @@
           <w:szCs w:val="20"/>
         </w:rPr>
         <w:t>отправляем в гит,</w:t>
+      </w:r>
+      <w:r>
+        <w:rPr>
+          <w:sz w:val="20"/>
+          <w:szCs w:val="20"/>
+        </w:rPr>
+        <w:t xml:space="preserve"> и все прошло успешно.</w:t>
+      </w:r>
+    </w:p>
+    <w:p>
+      <w:pPr>
+        <w:spacing w:after="40"/>
+        <w:jc w:val="both"/>
+        <w:rPr>
+          <w:sz w:val="20"/>
+          <w:szCs w:val="20"/>
+        </w:rPr>
+      </w:pPr>
+    </w:p>
+    <w:p>
+      <w:pPr>
+        <w:spacing w:after="40"/>
+        <w:jc w:val="both"/>
+        <w:rPr>
+          <w:sz w:val="20"/>
+          <w:szCs w:val="20"/>
+        </w:rPr>
+      </w:pPr>
+      <w:r>
+        <w:rPr>
+          <w:sz w:val="20"/>
+          <w:szCs w:val="20"/>
+        </w:rPr>
+        <w:t>Добавляем скриншот тесты(</w:t>
+      </w:r>
+      <w:r>
+        <w:rPr>
+          <w:sz w:val="20"/>
+          <w:szCs w:val="20"/>
+          <w:lang w:val="en-US"/>
+        </w:rPr>
+        <w:t>loki</w:t>
+      </w:r>
+      <w:r>
+        <w:rPr>
+          <w:sz w:val="20"/>
+          <w:szCs w:val="20"/>
+        </w:rPr>
+        <w:t xml:space="preserve">) в </w:t>
+      </w:r>
+      <w:r>
+        <w:rPr>
+          <w:sz w:val="20"/>
+          <w:szCs w:val="20"/>
+          <w:lang w:val="en-US"/>
+        </w:rPr>
+        <w:t>pipeline</w:t>
+      </w:r>
+      <w:r>
+        <w:rPr>
+          <w:sz w:val="20"/>
+          <w:szCs w:val="20"/>
+        </w:rPr>
+        <w:t>.</w:t>
+      </w:r>
+    </w:p>
+    <w:p>
+      <w:pPr>
+        <w:spacing w:after="40"/>
+        <w:jc w:val="both"/>
+        <w:rPr>
+          <w:sz w:val="20"/>
+          <w:szCs w:val="20"/>
+        </w:rPr>
+      </w:pPr>
+      <w:r>
+        <w:rPr>
+          <w:sz w:val="20"/>
+          <w:szCs w:val="20"/>
+        </w:rPr>
+        <w:t>Принцип почто тот же:</w:t>
+      </w:r>
+    </w:p>
+    <w:p>
+      <w:pPr>
+        <w:pStyle w:val="a4"/>
+        <w:numPr>
+          <w:ilvl w:val="0"/>
+          <w:numId w:val="5"/>
+        </w:numPr>
+        <w:spacing w:after="40"/>
+        <w:jc w:val="both"/>
+        <w:rPr>
+          <w:sz w:val="20"/>
+          <w:szCs w:val="20"/>
+        </w:rPr>
+      </w:pPr>
+      <w:r>
+        <w:rPr>
+          <w:sz w:val="20"/>
+          <w:szCs w:val="20"/>
+        </w:rPr>
+        <w:t xml:space="preserve">вместо запуска </w:t>
+      </w:r>
+      <w:r>
+        <w:rPr>
+          <w:sz w:val="20"/>
+          <w:szCs w:val="20"/>
+          <w:lang w:val="en-US"/>
+        </w:rPr>
+        <w:t>storybook</w:t>
+      </w:r>
+      <w:r>
+        <w:rPr>
+          <w:sz w:val="20"/>
+          <w:szCs w:val="20"/>
+        </w:rPr>
+        <w:t xml:space="preserve"> делаем его сборку (</w:t>
+      </w:r>
+      <w:r>
+        <w:rPr>
+          <w:sz w:val="20"/>
+          <w:szCs w:val="20"/>
+        </w:rPr>
+        <w:t>storybook:build</w:t>
+      </w:r>
+      <w:r>
+        <w:rPr>
+          <w:sz w:val="20"/>
+          <w:szCs w:val="20"/>
+        </w:rPr>
+        <w:t>)</w:t>
+      </w:r>
+      <w:r>
+        <w:rPr>
+          <w:sz w:val="20"/>
+          <w:szCs w:val="20"/>
+        </w:rPr>
+        <w:t xml:space="preserve">. Вообще, перед запускои </w:t>
+      </w:r>
+      <w:r>
+        <w:rPr>
+          <w:sz w:val="20"/>
+          <w:szCs w:val="20"/>
+          <w:lang w:val="en-US"/>
+        </w:rPr>
+        <w:t>loki</w:t>
+      </w:r>
+      <w:r>
+        <w:rPr>
+          <w:sz w:val="20"/>
+          <w:szCs w:val="20"/>
+        </w:rPr>
+        <w:t xml:space="preserve"> </w:t>
+      </w:r>
+      <w:r>
+        <w:rPr>
+          <w:sz w:val="20"/>
+          <w:szCs w:val="20"/>
+        </w:rPr>
+        <w:t xml:space="preserve">запускать </w:t>
+      </w:r>
+      <w:r>
+        <w:rPr>
+          <w:sz w:val="20"/>
+          <w:szCs w:val="20"/>
+          <w:lang w:val="en-US"/>
+        </w:rPr>
+        <w:t>storybook</w:t>
+      </w:r>
+      <w:r>
+        <w:rPr>
+          <w:sz w:val="20"/>
+          <w:szCs w:val="20"/>
+        </w:rPr>
+        <w:t xml:space="preserve"> </w:t>
+      </w:r>
+      <w:r>
+        <w:rPr>
+          <w:sz w:val="20"/>
+          <w:szCs w:val="20"/>
+        </w:rPr>
+        <w:t>не обязательно, можно вместо этого сделать его сборку</w:t>
+      </w:r>
+    </w:p>
+    <w:p>
+      <w:pPr>
+        <w:pStyle w:val="a4"/>
+        <w:numPr>
+          <w:ilvl w:val="0"/>
+          <w:numId w:val="5"/>
+        </w:numPr>
+        <w:spacing w:after="40"/>
+        <w:jc w:val="both"/>
+        <w:rPr>
+          <w:sz w:val="20"/>
+          <w:szCs w:val="20"/>
+        </w:rPr>
+      </w:pPr>
+      <w:r>
+        <w:rPr>
+          <w:sz w:val="20"/>
+          <w:szCs w:val="20"/>
+        </w:rPr>
+        <w:t xml:space="preserve">запускаем скриншот тесты </w:t>
+      </w:r>
+      <w:r>
+        <w:rPr>
+          <w:sz w:val="20"/>
+          <w:szCs w:val="20"/>
+          <w:lang w:val="en-US"/>
+        </w:rPr>
+        <w:t>loki</w:t>
+      </w:r>
+    </w:p>
+    <w:p>
+      <w:pPr>
+        <w:spacing w:after="40"/>
+        <w:jc w:val="both"/>
+        <w:rPr>
+          <w:sz w:val="20"/>
+          <w:szCs w:val="20"/>
+        </w:rPr>
+      </w:pPr>
+      <w:r>
+        <w:rPr>
+          <w:sz w:val="20"/>
+          <w:szCs w:val="20"/>
+        </w:rPr>
+        <w:t xml:space="preserve">в документации </w:t>
+      </w:r>
+      <w:r>
+        <w:rPr>
+          <w:sz w:val="20"/>
+          <w:szCs w:val="20"/>
+          <w:lang w:val="en-US"/>
+        </w:rPr>
+        <w:t>loki</w:t>
+      </w:r>
+      <w:r>
+        <w:rPr>
+          <w:sz w:val="20"/>
+          <w:szCs w:val="20"/>
+        </w:rPr>
+        <w:t xml:space="preserve"> (</w:t>
+      </w:r>
+      <w:hyperlink r:id="rId23" w:history="1">
+        <w:r>
+          <w:rPr>
+            <w:rStyle w:val="a3"/>
+            <w:sz w:val="20"/>
+            <w:szCs w:val="20"/>
+            <w:lang w:val="en-US"/>
+          </w:rPr>
+          <w:t>https</w:t>
+        </w:r>
+        <w:r>
+          <w:rPr>
+            <w:rStyle w:val="a3"/>
+            <w:sz w:val="20"/>
+            <w:szCs w:val="20"/>
+          </w:rPr>
+          <w:t>://</w:t>
+        </w:r>
+        <w:r>
+          <w:rPr>
+            <w:rStyle w:val="a3"/>
+            <w:sz w:val="20"/>
+            <w:szCs w:val="20"/>
+            <w:lang w:val="en-US"/>
+          </w:rPr>
+          <w:t>loki</w:t>
+        </w:r>
+        <w:r>
+          <w:rPr>
+            <w:rStyle w:val="a3"/>
+            <w:sz w:val="20"/>
+            <w:szCs w:val="20"/>
+          </w:rPr>
+          <w:t>.</w:t>
+        </w:r>
+        <w:r>
+          <w:rPr>
+            <w:rStyle w:val="a3"/>
+            <w:sz w:val="20"/>
+            <w:szCs w:val="20"/>
+            <w:lang w:val="en-US"/>
+          </w:rPr>
+          <w:t>js</w:t>
+        </w:r>
+        <w:r>
+          <w:rPr>
+            <w:rStyle w:val="a3"/>
+            <w:sz w:val="20"/>
+            <w:szCs w:val="20"/>
+          </w:rPr>
+          <w:t>.</w:t>
+        </w:r>
+        <w:r>
+          <w:rPr>
+            <w:rStyle w:val="a3"/>
+            <w:sz w:val="20"/>
+            <w:szCs w:val="20"/>
+            <w:lang w:val="en-US"/>
+          </w:rPr>
+          <w:t>org</w:t>
+        </w:r>
+        <w:r>
+          <w:rPr>
+            <w:rStyle w:val="a3"/>
+            <w:sz w:val="20"/>
+            <w:szCs w:val="20"/>
+          </w:rPr>
+          <w:t>/</w:t>
+        </w:r>
+        <w:r>
+          <w:rPr>
+            <w:rStyle w:val="a3"/>
+            <w:sz w:val="20"/>
+            <w:szCs w:val="20"/>
+            <w:lang w:val="en-US"/>
+          </w:rPr>
+          <w:t>continuous</w:t>
+        </w:r>
+        <w:r>
+          <w:rPr>
+            <w:rStyle w:val="a3"/>
+            <w:sz w:val="20"/>
+            <w:szCs w:val="20"/>
+          </w:rPr>
+          <w:t>-</w:t>
+        </w:r>
+        <w:r>
+          <w:rPr>
+            <w:rStyle w:val="a3"/>
+            <w:sz w:val="20"/>
+            <w:szCs w:val="20"/>
+            <w:lang w:val="en-US"/>
+          </w:rPr>
+          <w:t>integration</w:t>
+        </w:r>
+        <w:r>
+          <w:rPr>
+            <w:rStyle w:val="a3"/>
+            <w:sz w:val="20"/>
+            <w:szCs w:val="20"/>
+          </w:rPr>
+          <w:t>.</w:t>
+        </w:r>
+        <w:r>
+          <w:rPr>
+            <w:rStyle w:val="a3"/>
+            <w:sz w:val="20"/>
+            <w:szCs w:val="20"/>
+            <w:lang w:val="en-US"/>
+          </w:rPr>
+          <w:t>html</w:t>
+        </w:r>
+      </w:hyperlink>
+      <w:r>
+        <w:rPr>
+          <w:sz w:val="20"/>
+          <w:szCs w:val="20"/>
+        </w:rPr>
+        <w:t xml:space="preserve">) </w:t>
+      </w:r>
+      <w:r>
+        <w:rPr>
+          <w:sz w:val="20"/>
+          <w:szCs w:val="20"/>
+        </w:rPr>
+        <w:t xml:space="preserve">команда для его запуска в </w:t>
+      </w:r>
+      <w:r>
+        <w:rPr>
+          <w:sz w:val="20"/>
+          <w:szCs w:val="20"/>
+          <w:lang w:val="en-US"/>
+        </w:rPr>
+        <w:t>CI</w:t>
+      </w:r>
+      <w:r>
+        <w:rPr>
+          <w:sz w:val="20"/>
+          <w:szCs w:val="20"/>
+        </w:rPr>
+        <w:t xml:space="preserve"> </w:t>
+      </w:r>
+      <w:r>
+        <w:rPr>
+          <w:sz w:val="20"/>
+          <w:szCs w:val="20"/>
+          <w:lang w:val="en-US"/>
+        </w:rPr>
+        <w:t>pipeline</w:t>
+      </w:r>
+    </w:p>
+    <w:p>
+      <w:pPr>
+        <w:spacing w:after="40"/>
+        <w:jc w:val="both"/>
+        <w:rPr>
+          <w:rStyle w:val="hljs-string"/>
+          <w:rFonts w:ascii="Consolas" w:hAnsi="Consolas"/>
+          <w:color w:val="880000"/>
+          <w:sz w:val="20"/>
+          <w:szCs w:val="20"/>
+          <w:bdr w:val="none" w:sz="0" w:space="0" w:color="auto" w:frame="1"/>
+          <w:lang w:val="en-US"/>
+        </w:rPr>
+      </w:pPr>
+      <w:r>
+        <w:rPr>
+          <w:rFonts w:ascii="Consolas" w:hAnsi="Consolas"/>
+          <w:color w:val="444444"/>
+          <w:sz w:val="20"/>
+          <w:szCs w:val="20"/>
+          <w:shd w:val="clear" w:color="auto" w:fill="F0F0F0"/>
+          <w:lang w:val="en-US"/>
+        </w:rPr>
+        <w:t xml:space="preserve">build-storybook &amp;&amp; loki </w:t>
+      </w:r>
+      <w:r>
+        <w:rPr>
+          <w:rStyle w:val="hljs-params"/>
+          <w:rFonts w:ascii="Consolas" w:hAnsi="Consolas"/>
+          <w:color w:val="444444"/>
+          <w:sz w:val="20"/>
+          <w:szCs w:val="20"/>
+          <w:bdr w:val="none" w:sz="0" w:space="0" w:color="auto" w:frame="1"/>
+          <w:lang w:val="en-US"/>
+        </w:rPr>
+        <w:t>--requireReference</w:t>
+      </w:r>
+      <w:r>
+        <w:rPr>
+          <w:rFonts w:ascii="Consolas" w:hAnsi="Consolas"/>
+          <w:color w:val="444444"/>
+          <w:sz w:val="20"/>
+          <w:szCs w:val="20"/>
+          <w:shd w:val="clear" w:color="auto" w:fill="F0F0F0"/>
+          <w:lang w:val="en-US"/>
+        </w:rPr>
+        <w:t xml:space="preserve"> </w:t>
+      </w:r>
+      <w:r>
+        <w:rPr>
+          <w:rStyle w:val="hljs-params"/>
+          <w:rFonts w:ascii="Consolas" w:hAnsi="Consolas"/>
+          <w:color w:val="444444"/>
+          <w:sz w:val="20"/>
+          <w:szCs w:val="20"/>
+          <w:bdr w:val="none" w:sz="0" w:space="0" w:color="auto" w:frame="1"/>
+          <w:lang w:val="en-US"/>
+        </w:rPr>
+        <w:t>--reactUri</w:t>
+      </w:r>
+      <w:r>
+        <w:rPr>
+          <w:rFonts w:ascii="Consolas" w:hAnsi="Consolas"/>
+          <w:color w:val="444444"/>
+          <w:sz w:val="20"/>
+          <w:szCs w:val="20"/>
+          <w:shd w:val="clear" w:color="auto" w:fill="F0F0F0"/>
+          <w:lang w:val="en-US"/>
+        </w:rPr>
+        <w:t xml:space="preserve"> file</w:t>
+      </w:r>
+      <w:r>
+        <w:rPr>
+          <w:rStyle w:val="hljs-function"/>
+          <w:rFonts w:ascii="Consolas" w:hAnsi="Consolas"/>
+          <w:color w:val="444444"/>
+          <w:bdr w:val="none" w:sz="0" w:space="0" w:color="auto" w:frame="1"/>
+          <w:lang w:val="en-US"/>
+        </w:rPr>
+        <w:t>:.</w:t>
+      </w:r>
+      <w:r>
+        <w:rPr>
+          <w:rStyle w:val="hljs-string"/>
+          <w:rFonts w:ascii="Consolas" w:hAnsi="Consolas"/>
+          <w:color w:val="880000"/>
+          <w:sz w:val="20"/>
+          <w:szCs w:val="20"/>
+          <w:bdr w:val="none" w:sz="0" w:space="0" w:color="auto" w:frame="1"/>
+          <w:lang w:val="en-US"/>
+        </w:rPr>
+        <w:t>/storybook-static</w:t>
+      </w:r>
+    </w:p>
+    <w:p>
+      <w:pPr>
+        <w:spacing w:after="40"/>
+        <w:ind w:firstLine="708"/>
+        <w:jc w:val="both"/>
+        <w:rPr>
+          <w:sz w:val="20"/>
+          <w:szCs w:val="20"/>
+          <w:lang w:val="en-US"/>
+        </w:rPr>
+      </w:pPr>
+      <w:r>
+        <w:rPr>
+          <w:rFonts w:ascii="Consolas" w:hAnsi="Consolas"/>
+          <w:color w:val="444444"/>
+          <w:sz w:val="20"/>
+          <w:szCs w:val="20"/>
+          <w:shd w:val="clear" w:color="auto" w:fill="F0F0F0"/>
+          <w:lang w:val="en-US"/>
+        </w:rPr>
+        <w:t>build</w:t>
+      </w:r>
+      <w:r>
+        <w:rPr>
+          <w:rFonts w:ascii="Consolas" w:hAnsi="Consolas"/>
+          <w:color w:val="444444"/>
+          <w:sz w:val="20"/>
+          <w:szCs w:val="20"/>
+          <w:shd w:val="clear" w:color="auto" w:fill="F0F0F0"/>
+        </w:rPr>
+        <w:t>-</w:t>
+      </w:r>
+      <w:r>
+        <w:rPr>
+          <w:rFonts w:ascii="Consolas" w:hAnsi="Consolas"/>
+          <w:color w:val="444444"/>
+          <w:sz w:val="20"/>
+          <w:szCs w:val="20"/>
+          <w:shd w:val="clear" w:color="auto" w:fill="F0F0F0"/>
+          <w:lang w:val="en-US"/>
+        </w:rPr>
+        <w:t>storybook</w:t>
+      </w:r>
+      <w:r>
+        <w:rPr>
+          <w:rFonts w:ascii="Consolas" w:hAnsi="Consolas"/>
+          <w:color w:val="444444"/>
+          <w:sz w:val="20"/>
+          <w:szCs w:val="20"/>
+          <w:shd w:val="clear" w:color="auto" w:fill="F0F0F0"/>
+        </w:rPr>
+        <w:t xml:space="preserve"> </w:t>
+      </w:r>
+      <w:r>
+        <w:rPr>
+          <w:rStyle w:val="hljs-string"/>
+          <w:rFonts w:cstheme="minorHAnsi"/>
+          <w:sz w:val="20"/>
+          <w:szCs w:val="20"/>
+          <w:bdr w:val="none" w:sz="0" w:space="0" w:color="auto" w:frame="1"/>
+        </w:rPr>
+        <w:t xml:space="preserve">– </w:t>
+      </w:r>
+      <w:r>
+        <w:rPr>
+          <w:rStyle w:val="hljs-string"/>
+          <w:rFonts w:cstheme="minorHAnsi"/>
+          <w:sz w:val="20"/>
+          <w:szCs w:val="20"/>
+          <w:bdr w:val="none" w:sz="0" w:space="0" w:color="auto" w:frame="1"/>
+        </w:rPr>
+        <w:t>команда для запуска сборки сторибука</w:t>
+      </w:r>
+    </w:p>
+    <w:p>
+      <w:pPr>
+        <w:spacing w:after="40"/>
+        <w:ind w:firstLine="708"/>
+        <w:jc w:val="both"/>
+        <w:rPr>
+          <w:sz w:val="20"/>
+          <w:szCs w:val="20"/>
+        </w:rPr>
+      </w:pPr>
+      <w:r>
+        <w:rPr>
+          <w:rFonts w:ascii="Consolas" w:hAnsi="Consolas"/>
+          <w:color w:val="444444"/>
+          <w:sz w:val="20"/>
+          <w:szCs w:val="20"/>
+          <w:shd w:val="clear" w:color="auto" w:fill="F0F0F0"/>
+          <w:lang w:val="en-US"/>
+        </w:rPr>
+        <w:t>file</w:t>
+      </w:r>
+      <w:r>
+        <w:rPr>
+          <w:rStyle w:val="hljs-function"/>
+          <w:rFonts w:ascii="Consolas" w:hAnsi="Consolas"/>
+          <w:color w:val="444444"/>
+          <w:bdr w:val="none" w:sz="0" w:space="0" w:color="auto" w:frame="1"/>
+        </w:rPr>
+        <w:t>:.</w:t>
+      </w:r>
+      <w:r>
+        <w:rPr>
+          <w:rStyle w:val="hljs-string"/>
+          <w:rFonts w:ascii="Consolas" w:hAnsi="Consolas"/>
+          <w:color w:val="880000"/>
+          <w:sz w:val="20"/>
+          <w:szCs w:val="20"/>
+          <w:bdr w:val="none" w:sz="0" w:space="0" w:color="auto" w:frame="1"/>
+        </w:rPr>
+        <w:t>/</w:t>
+      </w:r>
+      <w:r>
+        <w:rPr>
+          <w:rStyle w:val="hljs-string"/>
+          <w:rFonts w:ascii="Consolas" w:hAnsi="Consolas"/>
+          <w:color w:val="880000"/>
+          <w:sz w:val="20"/>
+          <w:szCs w:val="20"/>
+          <w:bdr w:val="none" w:sz="0" w:space="0" w:color="auto" w:frame="1"/>
+          <w:lang w:val="en-US"/>
+        </w:rPr>
+        <w:t>storybook</w:t>
+      </w:r>
+      <w:r>
+        <w:rPr>
+          <w:rStyle w:val="hljs-string"/>
+          <w:rFonts w:ascii="Consolas" w:hAnsi="Consolas"/>
+          <w:color w:val="880000"/>
+          <w:sz w:val="20"/>
+          <w:szCs w:val="20"/>
+          <w:bdr w:val="none" w:sz="0" w:space="0" w:color="auto" w:frame="1"/>
+        </w:rPr>
+        <w:t>-</w:t>
+      </w:r>
+      <w:r>
+        <w:rPr>
+          <w:rStyle w:val="hljs-string"/>
+          <w:rFonts w:ascii="Consolas" w:hAnsi="Consolas"/>
+          <w:color w:val="880000"/>
+          <w:sz w:val="20"/>
+          <w:szCs w:val="20"/>
+          <w:bdr w:val="none" w:sz="0" w:space="0" w:color="auto" w:frame="1"/>
+          <w:lang w:val="en-US"/>
+        </w:rPr>
+        <w:t>static</w:t>
+      </w:r>
+      <w:r>
+        <w:rPr>
+          <w:rStyle w:val="hljs-string"/>
+          <w:rFonts w:ascii="Consolas" w:hAnsi="Consolas"/>
+          <w:color w:val="880000"/>
+          <w:sz w:val="20"/>
+          <w:szCs w:val="20"/>
+          <w:bdr w:val="none" w:sz="0" w:space="0" w:color="auto" w:frame="1"/>
+        </w:rPr>
+        <w:t xml:space="preserve"> </w:t>
+      </w:r>
+      <w:r>
+        <w:rPr>
+          <w:rStyle w:val="hljs-string"/>
+          <w:rFonts w:cstheme="minorHAnsi"/>
+          <w:sz w:val="20"/>
+          <w:szCs w:val="20"/>
+          <w:bdr w:val="none" w:sz="0" w:space="0" w:color="auto" w:frame="1"/>
+        </w:rPr>
+        <w:t>– это адрес до папки сборки сторибука</w:t>
+      </w:r>
+    </w:p>
+    <w:p>
+      <w:pPr>
+        <w:spacing w:after="40"/>
+        <w:jc w:val="both"/>
+        <w:rPr>
+          <w:sz w:val="20"/>
+          <w:szCs w:val="20"/>
+        </w:rPr>
+      </w:pPr>
+    </w:p>
+    <w:p>
+      <w:pPr>
+        <w:spacing w:after="40"/>
+        <w:jc w:val="both"/>
+        <w:rPr>
+          <w:sz w:val="20"/>
+          <w:szCs w:val="20"/>
+        </w:rPr>
+      </w:pPr>
+      <w:r>
+        <w:rPr>
+          <w:sz w:val="20"/>
+          <w:szCs w:val="20"/>
+        </w:rPr>
+        <w:t>у нас сборка сторибука в уже есть в отдельной команде, потому делаем только команду для запуска срин тестов:</w:t>
+      </w:r>
+    </w:p>
+    <w:p>
+      <w:pPr>
+        <w:spacing w:after="40"/>
+        <w:jc w:val="both"/>
+        <w:rPr>
+          <w:sz w:val="20"/>
+          <w:szCs w:val="20"/>
+          <w:lang w:val="en-US"/>
+        </w:rPr>
+      </w:pPr>
+      <w:r>
+        <w:rPr>
+          <w:sz w:val="20"/>
+          <w:szCs w:val="20"/>
+          <w:lang w:val="en-US"/>
+        </w:rPr>
+        <w:t>npx loki --requireReference --reactUri file:./storybook-static</w:t>
       </w:r>
       <w:bookmarkStart w:id="0" w:name="_GoBack"/>
       <w:bookmarkEnd w:id="0"/>
@@ -37838,186 +38616,271 @@
         <w:rPr>
           <w:sz w:val="20"/>
           <w:szCs w:val="20"/>
-        </w:rPr>
-      </w:pPr>
-    </w:p>
-    <w:p>
-      <w:pPr>
-        <w:spacing w:after="40"/>
-        <w:jc w:val="both"/>
-        <w:rPr>
-          <w:sz w:val="20"/>
-          <w:szCs w:val="20"/>
-        </w:rPr>
-      </w:pPr>
-    </w:p>
-    <w:p>
-      <w:pPr>
-        <w:spacing w:after="40"/>
-        <w:jc w:val="both"/>
-        <w:rPr>
-          <w:sz w:val="20"/>
-          <w:szCs w:val="20"/>
-        </w:rPr>
-      </w:pPr>
-    </w:p>
-    <w:p>
-      <w:pPr>
-        <w:spacing w:after="40"/>
-        <w:jc w:val="both"/>
-        <w:rPr>
-          <w:sz w:val="20"/>
-          <w:szCs w:val="20"/>
-        </w:rPr>
-      </w:pPr>
-    </w:p>
-    <w:p>
-      <w:pPr>
-        <w:spacing w:after="40"/>
-        <w:jc w:val="both"/>
-        <w:rPr>
-          <w:sz w:val="20"/>
-          <w:szCs w:val="20"/>
-        </w:rPr>
-      </w:pPr>
-    </w:p>
-    <w:p>
-      <w:pPr>
-        <w:spacing w:after="40"/>
-        <w:jc w:val="both"/>
-        <w:rPr>
-          <w:sz w:val="20"/>
-          <w:szCs w:val="20"/>
-        </w:rPr>
-      </w:pPr>
-    </w:p>
-    <w:p>
-      <w:pPr>
-        <w:spacing w:after="40"/>
-        <w:jc w:val="both"/>
-        <w:rPr>
-          <w:sz w:val="20"/>
-          <w:szCs w:val="20"/>
-        </w:rPr>
-      </w:pPr>
-    </w:p>
-    <w:p>
-      <w:pPr>
-        <w:spacing w:after="40"/>
-        <w:jc w:val="both"/>
-        <w:rPr>
-          <w:sz w:val="20"/>
-          <w:szCs w:val="20"/>
-        </w:rPr>
-      </w:pPr>
-    </w:p>
-    <w:p>
-      <w:pPr>
-        <w:spacing w:after="40"/>
-        <w:jc w:val="both"/>
-        <w:rPr>
-          <w:sz w:val="20"/>
-          <w:szCs w:val="20"/>
-        </w:rPr>
-      </w:pPr>
-    </w:p>
-    <w:p>
-      <w:pPr>
-        <w:spacing w:after="40"/>
-        <w:jc w:val="both"/>
-        <w:rPr>
-          <w:sz w:val="20"/>
-          <w:szCs w:val="20"/>
-        </w:rPr>
-      </w:pPr>
-    </w:p>
-    <w:p>
-      <w:pPr>
-        <w:spacing w:after="40"/>
-        <w:jc w:val="both"/>
-        <w:rPr>
-          <w:sz w:val="20"/>
-          <w:szCs w:val="20"/>
-        </w:rPr>
-      </w:pPr>
-    </w:p>
-    <w:p>
-      <w:pPr>
-        <w:spacing w:after="40"/>
-        <w:jc w:val="both"/>
-        <w:rPr>
-          <w:sz w:val="20"/>
-          <w:szCs w:val="20"/>
-        </w:rPr>
-      </w:pPr>
-    </w:p>
-    <w:p>
-      <w:pPr>
-        <w:spacing w:after="40"/>
-        <w:jc w:val="both"/>
-        <w:rPr>
-          <w:sz w:val="20"/>
-          <w:szCs w:val="20"/>
-        </w:rPr>
-      </w:pPr>
-    </w:p>
-    <w:p>
-      <w:pPr>
-        <w:spacing w:after="40"/>
-        <w:jc w:val="both"/>
-        <w:rPr>
-          <w:sz w:val="20"/>
-          <w:szCs w:val="20"/>
-        </w:rPr>
-      </w:pPr>
-    </w:p>
-    <w:p>
-      <w:pPr>
-        <w:spacing w:after="40"/>
-        <w:jc w:val="both"/>
-        <w:rPr>
-          <w:sz w:val="20"/>
-          <w:szCs w:val="20"/>
-        </w:rPr>
-      </w:pPr>
-    </w:p>
-    <w:p>
-      <w:pPr>
-        <w:spacing w:after="40"/>
-        <w:jc w:val="both"/>
-        <w:rPr>
-          <w:sz w:val="20"/>
-          <w:szCs w:val="20"/>
-        </w:rPr>
-      </w:pPr>
-    </w:p>
-    <w:p>
-      <w:pPr>
-        <w:spacing w:after="40"/>
-        <w:jc w:val="both"/>
-        <w:rPr>
-          <w:sz w:val="20"/>
-          <w:szCs w:val="20"/>
-        </w:rPr>
-      </w:pPr>
-    </w:p>
-    <w:p>
-      <w:pPr>
-        <w:spacing w:after="40"/>
-        <w:jc w:val="both"/>
-        <w:rPr>
-          <w:sz w:val="20"/>
-          <w:szCs w:val="20"/>
-        </w:rPr>
-      </w:pPr>
-    </w:p>
-    <w:p>
-      <w:pPr>
-        <w:spacing w:after="40"/>
-        <w:jc w:val="both"/>
-        <w:rPr>
-          <w:sz w:val="20"/>
-          <w:szCs w:val="20"/>
+          <w:lang w:val="en-US"/>
+        </w:rPr>
+      </w:pPr>
+      <w:r>
+        <w:rPr>
+          <w:sz w:val="20"/>
+          <w:szCs w:val="20"/>
+        </w:rPr>
+        <w:t>отправляем</w:t>
+      </w:r>
+      <w:r>
+        <w:rPr>
+          <w:sz w:val="20"/>
+          <w:szCs w:val="20"/>
+          <w:lang w:val="en-US"/>
+        </w:rPr>
+        <w:t xml:space="preserve"> </w:t>
+      </w:r>
+      <w:r>
+        <w:rPr>
+          <w:sz w:val="20"/>
+          <w:szCs w:val="20"/>
+        </w:rPr>
+        <w:t>в</w:t>
+      </w:r>
+      <w:r>
+        <w:rPr>
+          <w:sz w:val="20"/>
+          <w:szCs w:val="20"/>
+          <w:lang w:val="en-US"/>
+        </w:rPr>
+        <w:t xml:space="preserve"> </w:t>
+      </w:r>
+      <w:r>
+        <w:rPr>
+          <w:sz w:val="20"/>
+          <w:szCs w:val="20"/>
+        </w:rPr>
+        <w:t>гитхаб</w:t>
+      </w:r>
+      <w:r>
+        <w:rPr>
+          <w:sz w:val="20"/>
+          <w:szCs w:val="20"/>
+          <w:lang w:val="en-US"/>
+        </w:rPr>
+        <w:t xml:space="preserve"> (</w:t>
+      </w:r>
+      <w:r>
+        <w:rPr>
+          <w:sz w:val="20"/>
+          <w:szCs w:val="20"/>
+          <w:lang w:val="en-US"/>
+        </w:rPr>
+        <w:t xml:space="preserve">27: add CI pipeline, lintings, </w:t>
+      </w:r>
+      <w:r>
+        <w:rPr>
+          <w:sz w:val="20"/>
+          <w:szCs w:val="20"/>
+          <w:lang w:val="en-US"/>
+        </w:rPr>
+        <w:t>testings</w:t>
+      </w:r>
+      <w:r>
+        <w:rPr>
+          <w:sz w:val="20"/>
+          <w:szCs w:val="20"/>
+          <w:lang w:val="en-US"/>
+        </w:rPr>
+        <w:t>: unit, storybook, screen</w:t>
+      </w:r>
+      <w:r>
+        <w:rPr>
+          <w:sz w:val="20"/>
+          <w:szCs w:val="20"/>
+          <w:lang w:val="en-US"/>
+        </w:rPr>
+        <w:t>)</w:t>
+      </w:r>
+    </w:p>
+    <w:p>
+      <w:pPr>
+        <w:spacing w:after="40"/>
+        <w:jc w:val="both"/>
+        <w:rPr>
+          <w:sz w:val="20"/>
+          <w:szCs w:val="20"/>
+          <w:lang w:val="en-US"/>
+        </w:rPr>
+      </w:pPr>
+    </w:p>
+    <w:p>
+      <w:pPr>
+        <w:spacing w:after="40"/>
+        <w:jc w:val="both"/>
+        <w:rPr>
+          <w:sz w:val="20"/>
+          <w:szCs w:val="20"/>
+          <w:lang w:val="en-US"/>
+        </w:rPr>
+      </w:pPr>
+    </w:p>
+    <w:p>
+      <w:pPr>
+        <w:spacing w:after="40"/>
+        <w:jc w:val="both"/>
+        <w:rPr>
+          <w:sz w:val="20"/>
+          <w:szCs w:val="20"/>
+          <w:lang w:val="en-US"/>
+        </w:rPr>
+      </w:pPr>
+    </w:p>
+    <w:p>
+      <w:pPr>
+        <w:spacing w:after="40"/>
+        <w:jc w:val="both"/>
+        <w:rPr>
+          <w:sz w:val="20"/>
+          <w:szCs w:val="20"/>
+          <w:lang w:val="en-US"/>
+        </w:rPr>
+      </w:pPr>
+    </w:p>
+    <w:p>
+      <w:pPr>
+        <w:spacing w:after="40"/>
+        <w:jc w:val="both"/>
+        <w:rPr>
+          <w:sz w:val="20"/>
+          <w:szCs w:val="20"/>
+          <w:lang w:val="en-US"/>
+        </w:rPr>
+      </w:pPr>
+    </w:p>
+    <w:p>
+      <w:pPr>
+        <w:spacing w:after="40"/>
+        <w:jc w:val="both"/>
+        <w:rPr>
+          <w:sz w:val="20"/>
+          <w:szCs w:val="20"/>
+          <w:lang w:val="en-US"/>
+        </w:rPr>
+      </w:pPr>
+    </w:p>
+    <w:p>
+      <w:pPr>
+        <w:spacing w:after="40"/>
+        <w:jc w:val="both"/>
+        <w:rPr>
+          <w:sz w:val="20"/>
+          <w:szCs w:val="20"/>
+          <w:lang w:val="en-US"/>
+        </w:rPr>
+      </w:pPr>
+    </w:p>
+    <w:p>
+      <w:pPr>
+        <w:spacing w:after="40"/>
+        <w:jc w:val="both"/>
+        <w:rPr>
+          <w:sz w:val="20"/>
+          <w:szCs w:val="20"/>
+          <w:lang w:val="en-US"/>
+        </w:rPr>
+      </w:pPr>
+    </w:p>
+    <w:p>
+      <w:pPr>
+        <w:spacing w:after="40"/>
+        <w:jc w:val="both"/>
+        <w:rPr>
+          <w:sz w:val="20"/>
+          <w:szCs w:val="20"/>
+          <w:lang w:val="en-US"/>
+        </w:rPr>
+      </w:pPr>
+    </w:p>
+    <w:p>
+      <w:pPr>
+        <w:spacing w:after="40"/>
+        <w:jc w:val="both"/>
+        <w:rPr>
+          <w:sz w:val="20"/>
+          <w:szCs w:val="20"/>
+          <w:lang w:val="en-US"/>
+        </w:rPr>
+      </w:pPr>
+    </w:p>
+    <w:p>
+      <w:pPr>
+        <w:spacing w:after="40"/>
+        <w:jc w:val="both"/>
+        <w:rPr>
+          <w:sz w:val="20"/>
+          <w:szCs w:val="20"/>
+          <w:lang w:val="en-US"/>
+        </w:rPr>
+      </w:pPr>
+    </w:p>
+    <w:p>
+      <w:pPr>
+        <w:spacing w:after="40"/>
+        <w:jc w:val="both"/>
+        <w:rPr>
+          <w:sz w:val="20"/>
+          <w:szCs w:val="20"/>
+          <w:lang w:val="en-US"/>
+        </w:rPr>
+      </w:pPr>
+    </w:p>
+    <w:p>
+      <w:pPr>
+        <w:spacing w:after="40"/>
+        <w:jc w:val="both"/>
+        <w:rPr>
+          <w:sz w:val="20"/>
+          <w:szCs w:val="20"/>
+          <w:lang w:val="en-US"/>
+        </w:rPr>
+      </w:pPr>
+    </w:p>
+    <w:p>
+      <w:pPr>
+        <w:spacing w:after="40"/>
+        <w:jc w:val="both"/>
+        <w:rPr>
+          <w:sz w:val="20"/>
+          <w:szCs w:val="20"/>
+          <w:lang w:val="en-US"/>
+        </w:rPr>
+      </w:pPr>
+    </w:p>
+    <w:p>
+      <w:pPr>
+        <w:spacing w:after="40"/>
+        <w:jc w:val="both"/>
+        <w:rPr>
+          <w:sz w:val="20"/>
+          <w:szCs w:val="20"/>
+          <w:lang w:val="en-US"/>
+        </w:rPr>
+      </w:pPr>
+    </w:p>
+    <w:p>
+      <w:pPr>
+        <w:spacing w:after="40"/>
+        <w:jc w:val="both"/>
+        <w:rPr>
+          <w:sz w:val="20"/>
+          <w:szCs w:val="20"/>
+          <w:lang w:val="en-US"/>
+        </w:rPr>
+      </w:pPr>
+    </w:p>
+    <w:p>
+      <w:pPr>
+        <w:spacing w:after="40"/>
+        <w:jc w:val="both"/>
+        <w:rPr>
+          <w:sz w:val="20"/>
+          <w:szCs w:val="20"/>
+          <w:lang w:val="en-US"/>
         </w:rPr>
       </w:pPr>
     </w:p>
@@ -38034,9 +38897,9 @@
 <file path=word/numbering.xml><?xml version="1.0" encoding="utf-8"?>
 <w:numbering xmlns:wpc="http://schemas.microsoft.com/office/word/2010/wordprocessingCanvas" xmlns:mc="http://schemas.openxmlformats.org/markup-compatibility/2006" xmlns:o="urn:schemas-microsoft-com:office:office" xmlns:r="http://schemas.openxmlformats.org/officeDocument/2006/relationships" xmlns:m="http://schemas.openxmlformats.org/officeDocument/2006/math" xmlns:v="urn:schemas-microsoft-com:vml" xmlns:wp14="http://schemas.microsoft.com/office/word/2010/wordprocessingDrawing" xmlns:wp="http://schemas.openxmlformats.org/drawingml/2006/wordprocessingDrawing" xmlns:w10="urn:schemas-microsoft-com:office:word" xmlns:w="http://schemas.openxmlformats.org/wordprocessingml/2006/main" xmlns:w14="http://schemas.microsoft.com/office/word/2010/wordml" xmlns:w15="http://schemas.microsoft.com/office/word/2012/wordml" xmlns:wpg="http://schemas.microsoft.com/office/word/2010/wordprocessingGroup" xmlns:wpi="http://schemas.microsoft.com/office/word/2010/wordprocessingInk" xmlns:wne="http://schemas.microsoft.com/office/word/2006/wordml" xmlns:wps="http://schemas.microsoft.com/office/word/2010/wordprocessingShape" mc:Ignorable="w14 w15 wp14">
   <w:abstractNum w:abstractNumId="0" w15:restartNumberingAfterBreak="0">
-    <w:nsid w:val="21BD7596"/>
+    <w:nsid w:val="042C3CB8"/>
     <w:multiLevelType w:val="hybridMultilevel"/>
-    <w:tmpl w:val="777ADE28"/>
+    <w:tmpl w:val="DFE057A2"/>
     <w:lvl w:ilvl="0" w:tplc="04190011">
       <w:start w:val="1"/>
       <w:numFmt w:val="decimal"/>
@@ -38123,9 +38986,9 @@
     </w:lvl>
   </w:abstractNum>
   <w:abstractNum w:abstractNumId="1" w15:restartNumberingAfterBreak="0">
-    <w:nsid w:val="29D16A0C"/>
+    <w:nsid w:val="21BD7596"/>
     <w:multiLevelType w:val="hybridMultilevel"/>
-    <w:tmpl w:val="3A486DC4"/>
+    <w:tmpl w:val="777ADE28"/>
     <w:lvl w:ilvl="0" w:tplc="04190011">
       <w:start w:val="1"/>
       <w:numFmt w:val="decimal"/>
@@ -38212,9 +39075,9 @@
     </w:lvl>
   </w:abstractNum>
   <w:abstractNum w:abstractNumId="2" w15:restartNumberingAfterBreak="0">
-    <w:nsid w:val="31C87B08"/>
+    <w:nsid w:val="29D16A0C"/>
     <w:multiLevelType w:val="hybridMultilevel"/>
-    <w:tmpl w:val="255C82CA"/>
+    <w:tmpl w:val="3A486DC4"/>
     <w:lvl w:ilvl="0" w:tplc="04190011">
       <w:start w:val="1"/>
       <w:numFmt w:val="decimal"/>
@@ -38301,6 +39164,95 @@
     </w:lvl>
   </w:abstractNum>
   <w:abstractNum w:abstractNumId="3" w15:restartNumberingAfterBreak="0">
+    <w:nsid w:val="31C87B08"/>
+    <w:multiLevelType w:val="hybridMultilevel"/>
+    <w:tmpl w:val="255C82CA"/>
+    <w:lvl w:ilvl="0" w:tplc="04190011">
+      <w:start w:val="1"/>
+      <w:numFmt w:val="decimal"/>
+      <w:lvlText w:val="%1)"/>
+      <w:lvlJc w:val="left"/>
+      <w:pPr>
+        <w:ind w:left="720" w:hanging="360"/>
+      </w:pPr>
+      <w:rPr>
+        <w:rFonts w:hint="default"/>
+      </w:rPr>
+    </w:lvl>
+    <w:lvl w:ilvl="1" w:tplc="04190019" w:tentative="1">
+      <w:start w:val="1"/>
+      <w:numFmt w:val="lowerLetter"/>
+      <w:lvlText w:val="%2."/>
+      <w:lvlJc w:val="left"/>
+      <w:pPr>
+        <w:ind w:left="1440" w:hanging="360"/>
+      </w:pPr>
+    </w:lvl>
+    <w:lvl w:ilvl="2" w:tplc="0419001B" w:tentative="1">
+      <w:start w:val="1"/>
+      <w:numFmt w:val="lowerRoman"/>
+      <w:lvlText w:val="%3."/>
+      <w:lvlJc w:val="right"/>
+      <w:pPr>
+        <w:ind w:left="2160" w:hanging="180"/>
+      </w:pPr>
+    </w:lvl>
+    <w:lvl w:ilvl="3" w:tplc="0419000F" w:tentative="1">
+      <w:start w:val="1"/>
+      <w:numFmt w:val="decimal"/>
+      <w:lvlText w:val="%4."/>
+      <w:lvlJc w:val="left"/>
+      <w:pPr>
+        <w:ind w:left="2880" w:hanging="360"/>
+      </w:pPr>
+    </w:lvl>
+    <w:lvl w:ilvl="4" w:tplc="04190019" w:tentative="1">
+      <w:start w:val="1"/>
+      <w:numFmt w:val="lowerLetter"/>
+      <w:lvlText w:val="%5."/>
+      <w:lvlJc w:val="left"/>
+      <w:pPr>
+        <w:ind w:left="3600" w:hanging="360"/>
+      </w:pPr>
+    </w:lvl>
+    <w:lvl w:ilvl="5" w:tplc="0419001B" w:tentative="1">
+      <w:start w:val="1"/>
+      <w:numFmt w:val="lowerRoman"/>
+      <w:lvlText w:val="%6."/>
+      <w:lvlJc w:val="right"/>
+      <w:pPr>
+        <w:ind w:left="4320" w:hanging="180"/>
+      </w:pPr>
+    </w:lvl>
+    <w:lvl w:ilvl="6" w:tplc="0419000F" w:tentative="1">
+      <w:start w:val="1"/>
+      <w:numFmt w:val="decimal"/>
+      <w:lvlText w:val="%7."/>
+      <w:lvlJc w:val="left"/>
+      <w:pPr>
+        <w:ind w:left="5040" w:hanging="360"/>
+      </w:pPr>
+    </w:lvl>
+    <w:lvl w:ilvl="7" w:tplc="04190019" w:tentative="1">
+      <w:start w:val="1"/>
+      <w:numFmt w:val="lowerLetter"/>
+      <w:lvlText w:val="%8."/>
+      <w:lvlJc w:val="left"/>
+      <w:pPr>
+        <w:ind w:left="5760" w:hanging="360"/>
+      </w:pPr>
+    </w:lvl>
+    <w:lvl w:ilvl="8" w:tplc="0419001B" w:tentative="1">
+      <w:start w:val="1"/>
+      <w:numFmt w:val="lowerRoman"/>
+      <w:lvlText w:val="%9."/>
+      <w:lvlJc w:val="right"/>
+      <w:pPr>
+        <w:ind w:left="6480" w:hanging="180"/>
+      </w:pPr>
+    </w:lvl>
+  </w:abstractNum>
+  <w:abstractNum w:abstractNumId="4" w15:restartNumberingAfterBreak="0">
     <w:nsid w:val="54A1678A"/>
     <w:multiLevelType w:val="hybridMultilevel"/>
     <w:tmpl w:val="FAB0EBFE"/>
@@ -38414,15 +39366,18 @@
     </w:lvl>
   </w:abstractNum>
   <w:num w:numId="1">
+    <w:abstractNumId w:val="4"/>
+  </w:num>
+  <w:num w:numId="2">
+    <w:abstractNumId w:val="2"/>
+  </w:num>
+  <w:num w:numId="3">
     <w:abstractNumId w:val="3"/>
   </w:num>
-  <w:num w:numId="2">
+  <w:num w:numId="4">
     <w:abstractNumId w:val="1"/>
   </w:num>
-  <w:num w:numId="3">
-    <w:abstractNumId w:val="2"/>
-  </w:num>
-  <w:num w:numId="4">
+  <w:num w:numId="5">
     <w:abstractNumId w:val="0"/>
   </w:num>
 </w:numbering>
@@ -38963,6 +39918,21 @@
       <w:u w:val="single"/>
     </w:rPr>
   </w:style>
+  <w:style w:type="character" w:customStyle="1" w:styleId="hljs-params">
+    <w:name w:val="hljs-params"/>
+    <w:basedOn w:val="a0"/>
+    <w:rsid w:val="0021628D"/>
+  </w:style>
+  <w:style w:type="character" w:customStyle="1" w:styleId="hljs-function">
+    <w:name w:val="hljs-function"/>
+    <w:basedOn w:val="a0"/>
+    <w:rsid w:val="0021628D"/>
+  </w:style>
+  <w:style w:type="character" w:customStyle="1" w:styleId="hljs-string">
+    <w:name w:val="hljs-string"/>
+    <w:basedOn w:val="a0"/>
+    <w:rsid w:val="0021628D"/>
+  </w:style>
 </w:styles>
 </file>
 
@@ -39232,7 +40202,7 @@
 </file>
 
 <file path=customXml/itemProps1.xml><?xml version="1.0" encoding="utf-8"?>
-<ds:datastoreItem xmlns:ds="http://schemas.openxmlformats.org/officeDocument/2006/customXml" ds:itemID="{0942039D-5E07-4156-BCB4-176950D881A2}">
+<ds:datastoreItem xmlns:ds="http://schemas.openxmlformats.org/officeDocument/2006/customXml" ds:itemID="{07A4FCEE-97C1-470D-8E85-40DBB8A892FA}">
   <ds:schemaRefs>
     <ds:schemaRef ds:uri="http://schemas.openxmlformats.org/officeDocument/2006/bibliography"/>
   </ds:schemaRefs>

</xml_diff>

<commit_message>
27: add CI pipeline, lintings, testings
</commit_message>
<xml_diff>
--- a/КОММЕНТАРИИ.docx
+++ b/КОММЕНТАРИИ.docx
@@ -38397,7 +38397,6 @@
         <w:rPr>
           <w:sz w:val="20"/>
           <w:szCs w:val="20"/>
-          <w:lang w:val="en-US"/>
         </w:rPr>
       </w:pPr>
       <w:r>
@@ -38606,6 +38605,78 @@
         </w:rPr>
         <w:t>npx loki --requireReference --reactUri file:./storybook-static</w:t>
       </w:r>
+    </w:p>
+    <w:p>
+      <w:pPr>
+        <w:spacing w:after="40"/>
+        <w:jc w:val="both"/>
+        <w:rPr>
+          <w:sz w:val="20"/>
+          <w:szCs w:val="20"/>
+          <w:lang w:val="en-US"/>
+        </w:rPr>
+      </w:pPr>
+      <w:r>
+        <w:rPr>
+          <w:sz w:val="20"/>
+          <w:szCs w:val="20"/>
+        </w:rPr>
+        <w:t>отправляем</w:t>
+      </w:r>
+      <w:r>
+        <w:rPr>
+          <w:sz w:val="20"/>
+          <w:szCs w:val="20"/>
+          <w:lang w:val="en-US"/>
+        </w:rPr>
+        <w:t xml:space="preserve"> </w:t>
+      </w:r>
+      <w:r>
+        <w:rPr>
+          <w:sz w:val="20"/>
+          <w:szCs w:val="20"/>
+        </w:rPr>
+        <w:t>в</w:t>
+      </w:r>
+      <w:r>
+        <w:rPr>
+          <w:sz w:val="20"/>
+          <w:szCs w:val="20"/>
+          <w:lang w:val="en-US"/>
+        </w:rPr>
+        <w:t xml:space="preserve"> </w:t>
+      </w:r>
+      <w:r>
+        <w:rPr>
+          <w:sz w:val="20"/>
+          <w:szCs w:val="20"/>
+        </w:rPr>
+        <w:t>гитхаб</w:t>
+      </w:r>
+      <w:r>
+        <w:rPr>
+          <w:sz w:val="20"/>
+          <w:szCs w:val="20"/>
+          <w:lang w:val="en-US"/>
+        </w:rPr>
+        <w:t xml:space="preserve"> (</w:t>
+      </w:r>
+      <w:r>
+        <w:rPr>
+          <w:sz w:val="20"/>
+          <w:szCs w:val="20"/>
+          <w:lang w:val="en-US"/>
+        </w:rPr>
+        <w:t>27: add CI pipeline, lintings, testings</w:t>
+      </w:r>
+      <w:r>
+        <w:rPr>
+          <w:sz w:val="20"/>
+          <w:szCs w:val="20"/>
+          <w:lang w:val="en-US"/>
+        </w:rPr>
+        <w:t>)</w:t>
+      </w:r>
       <w:bookmarkStart w:id="0" w:name="_GoBack"/>
       <w:bookmarkEnd w:id="0"/>
     </w:p>
@@ -38616,271 +38687,183 @@
         <w:rPr>
           <w:sz w:val="20"/>
           <w:szCs w:val="20"/>
-          <w:lang w:val="en-US"/>
-        </w:rPr>
-      </w:pPr>
-      <w:r>
-        <w:rPr>
-          <w:sz w:val="20"/>
-          <w:szCs w:val="20"/>
-        </w:rPr>
-        <w:t>отправляем</w:t>
-      </w:r>
-      <w:r>
-        <w:rPr>
-          <w:sz w:val="20"/>
-          <w:szCs w:val="20"/>
-          <w:lang w:val="en-US"/>
-        </w:rPr>
-        <w:t xml:space="preserve"> </w:t>
-      </w:r>
-      <w:r>
-        <w:rPr>
-          <w:sz w:val="20"/>
-          <w:szCs w:val="20"/>
-        </w:rPr>
-        <w:t>в</w:t>
-      </w:r>
-      <w:r>
-        <w:rPr>
-          <w:sz w:val="20"/>
-          <w:szCs w:val="20"/>
-          <w:lang w:val="en-US"/>
-        </w:rPr>
-        <w:t xml:space="preserve"> </w:t>
-      </w:r>
-      <w:r>
-        <w:rPr>
-          <w:sz w:val="20"/>
-          <w:szCs w:val="20"/>
-        </w:rPr>
-        <w:t>гитхаб</w:t>
-      </w:r>
-      <w:r>
-        <w:rPr>
-          <w:sz w:val="20"/>
-          <w:szCs w:val="20"/>
-          <w:lang w:val="en-US"/>
-        </w:rPr>
-        <w:t xml:space="preserve"> (</w:t>
-      </w:r>
-      <w:r>
-        <w:rPr>
-          <w:sz w:val="20"/>
-          <w:szCs w:val="20"/>
-          <w:lang w:val="en-US"/>
-        </w:rPr>
-        <w:t xml:space="preserve">27: add CI pipeline, lintings, </w:t>
-      </w:r>
-      <w:r>
-        <w:rPr>
-          <w:sz w:val="20"/>
-          <w:szCs w:val="20"/>
-          <w:lang w:val="en-US"/>
-        </w:rPr>
-        <w:t>testings</w:t>
-      </w:r>
-      <w:r>
-        <w:rPr>
-          <w:sz w:val="20"/>
-          <w:szCs w:val="20"/>
-          <w:lang w:val="en-US"/>
-        </w:rPr>
-        <w:t>: unit, storybook, screen</w:t>
-      </w:r>
-      <w:r>
-        <w:rPr>
-          <w:sz w:val="20"/>
-          <w:szCs w:val="20"/>
-          <w:lang w:val="en-US"/>
-        </w:rPr>
-        <w:t>)</w:t>
-      </w:r>
-    </w:p>
-    <w:p>
-      <w:pPr>
-        <w:spacing w:after="40"/>
-        <w:jc w:val="both"/>
-        <w:rPr>
-          <w:sz w:val="20"/>
-          <w:szCs w:val="20"/>
-          <w:lang w:val="en-US"/>
-        </w:rPr>
-      </w:pPr>
-    </w:p>
-    <w:p>
-      <w:pPr>
-        <w:spacing w:after="40"/>
-        <w:jc w:val="both"/>
-        <w:rPr>
-          <w:sz w:val="20"/>
-          <w:szCs w:val="20"/>
-          <w:lang w:val="en-US"/>
-        </w:rPr>
-      </w:pPr>
-    </w:p>
-    <w:p>
-      <w:pPr>
-        <w:spacing w:after="40"/>
-        <w:jc w:val="both"/>
-        <w:rPr>
-          <w:sz w:val="20"/>
-          <w:szCs w:val="20"/>
-          <w:lang w:val="en-US"/>
-        </w:rPr>
-      </w:pPr>
-    </w:p>
-    <w:p>
-      <w:pPr>
-        <w:spacing w:after="40"/>
-        <w:jc w:val="both"/>
-        <w:rPr>
-          <w:sz w:val="20"/>
-          <w:szCs w:val="20"/>
-          <w:lang w:val="en-US"/>
-        </w:rPr>
-      </w:pPr>
-    </w:p>
-    <w:p>
-      <w:pPr>
-        <w:spacing w:after="40"/>
-        <w:jc w:val="both"/>
-        <w:rPr>
-          <w:sz w:val="20"/>
-          <w:szCs w:val="20"/>
-          <w:lang w:val="en-US"/>
-        </w:rPr>
-      </w:pPr>
-    </w:p>
-    <w:p>
-      <w:pPr>
-        <w:spacing w:after="40"/>
-        <w:jc w:val="both"/>
-        <w:rPr>
-          <w:sz w:val="20"/>
-          <w:szCs w:val="20"/>
-          <w:lang w:val="en-US"/>
-        </w:rPr>
-      </w:pPr>
-    </w:p>
-    <w:p>
-      <w:pPr>
-        <w:spacing w:after="40"/>
-        <w:jc w:val="both"/>
-        <w:rPr>
-          <w:sz w:val="20"/>
-          <w:szCs w:val="20"/>
-          <w:lang w:val="en-US"/>
-        </w:rPr>
-      </w:pPr>
-    </w:p>
-    <w:p>
-      <w:pPr>
-        <w:spacing w:after="40"/>
-        <w:jc w:val="both"/>
-        <w:rPr>
-          <w:sz w:val="20"/>
-          <w:szCs w:val="20"/>
-          <w:lang w:val="en-US"/>
-        </w:rPr>
-      </w:pPr>
-    </w:p>
-    <w:p>
-      <w:pPr>
-        <w:spacing w:after="40"/>
-        <w:jc w:val="both"/>
-        <w:rPr>
-          <w:sz w:val="20"/>
-          <w:szCs w:val="20"/>
-          <w:lang w:val="en-US"/>
-        </w:rPr>
-      </w:pPr>
-    </w:p>
-    <w:p>
-      <w:pPr>
-        <w:spacing w:after="40"/>
-        <w:jc w:val="both"/>
-        <w:rPr>
-          <w:sz w:val="20"/>
-          <w:szCs w:val="20"/>
-          <w:lang w:val="en-US"/>
-        </w:rPr>
-      </w:pPr>
-    </w:p>
-    <w:p>
-      <w:pPr>
-        <w:spacing w:after="40"/>
-        <w:jc w:val="both"/>
-        <w:rPr>
-          <w:sz w:val="20"/>
-          <w:szCs w:val="20"/>
-          <w:lang w:val="en-US"/>
-        </w:rPr>
-      </w:pPr>
-    </w:p>
-    <w:p>
-      <w:pPr>
-        <w:spacing w:after="40"/>
-        <w:jc w:val="both"/>
-        <w:rPr>
-          <w:sz w:val="20"/>
-          <w:szCs w:val="20"/>
-          <w:lang w:val="en-US"/>
-        </w:rPr>
-      </w:pPr>
-    </w:p>
-    <w:p>
-      <w:pPr>
-        <w:spacing w:after="40"/>
-        <w:jc w:val="both"/>
-        <w:rPr>
-          <w:sz w:val="20"/>
-          <w:szCs w:val="20"/>
-          <w:lang w:val="en-US"/>
-        </w:rPr>
-      </w:pPr>
-    </w:p>
-    <w:p>
-      <w:pPr>
-        <w:spacing w:after="40"/>
-        <w:jc w:val="both"/>
-        <w:rPr>
-          <w:sz w:val="20"/>
-          <w:szCs w:val="20"/>
-          <w:lang w:val="en-US"/>
-        </w:rPr>
-      </w:pPr>
-    </w:p>
-    <w:p>
-      <w:pPr>
-        <w:spacing w:after="40"/>
-        <w:jc w:val="both"/>
-        <w:rPr>
-          <w:sz w:val="20"/>
-          <w:szCs w:val="20"/>
-          <w:lang w:val="en-US"/>
-        </w:rPr>
-      </w:pPr>
-    </w:p>
-    <w:p>
-      <w:pPr>
-        <w:spacing w:after="40"/>
-        <w:jc w:val="both"/>
-        <w:rPr>
-          <w:sz w:val="20"/>
-          <w:szCs w:val="20"/>
-          <w:lang w:val="en-US"/>
-        </w:rPr>
-      </w:pPr>
-    </w:p>
-    <w:p>
-      <w:pPr>
-        <w:spacing w:after="40"/>
-        <w:jc w:val="both"/>
-        <w:rPr>
-          <w:sz w:val="20"/>
-          <w:szCs w:val="20"/>
-          <w:lang w:val="en-US"/>
+        </w:rPr>
+      </w:pPr>
+      <w:r>
+        <w:rPr>
+          <w:sz w:val="20"/>
+          <w:szCs w:val="20"/>
+        </w:rPr>
+        <w:t>первая отправка – скриншот тесты у меня упали. Попробовал на компе – все норм. Ничего не поменял, пробую вторую отправку.</w:t>
+      </w:r>
+    </w:p>
+    <w:p>
+      <w:pPr>
+        <w:spacing w:after="40"/>
+        <w:jc w:val="both"/>
+        <w:rPr>
+          <w:sz w:val="20"/>
+          <w:szCs w:val="20"/>
+        </w:rPr>
+      </w:pPr>
+    </w:p>
+    <w:p>
+      <w:pPr>
+        <w:spacing w:after="40"/>
+        <w:jc w:val="both"/>
+        <w:rPr>
+          <w:sz w:val="20"/>
+          <w:szCs w:val="20"/>
+        </w:rPr>
+      </w:pPr>
+    </w:p>
+    <w:p>
+      <w:pPr>
+        <w:spacing w:after="40"/>
+        <w:jc w:val="both"/>
+        <w:rPr>
+          <w:sz w:val="20"/>
+          <w:szCs w:val="20"/>
+        </w:rPr>
+      </w:pPr>
+    </w:p>
+    <w:p>
+      <w:pPr>
+        <w:spacing w:after="40"/>
+        <w:jc w:val="both"/>
+        <w:rPr>
+          <w:sz w:val="20"/>
+          <w:szCs w:val="20"/>
+        </w:rPr>
+      </w:pPr>
+    </w:p>
+    <w:p>
+      <w:pPr>
+        <w:spacing w:after="40"/>
+        <w:jc w:val="both"/>
+        <w:rPr>
+          <w:sz w:val="20"/>
+          <w:szCs w:val="20"/>
+        </w:rPr>
+      </w:pPr>
+    </w:p>
+    <w:p>
+      <w:pPr>
+        <w:spacing w:after="40"/>
+        <w:jc w:val="both"/>
+        <w:rPr>
+          <w:sz w:val="20"/>
+          <w:szCs w:val="20"/>
+        </w:rPr>
+      </w:pPr>
+    </w:p>
+    <w:p>
+      <w:pPr>
+        <w:spacing w:after="40"/>
+        <w:jc w:val="both"/>
+        <w:rPr>
+          <w:sz w:val="20"/>
+          <w:szCs w:val="20"/>
+        </w:rPr>
+      </w:pPr>
+    </w:p>
+    <w:p>
+      <w:pPr>
+        <w:spacing w:after="40"/>
+        <w:jc w:val="both"/>
+        <w:rPr>
+          <w:sz w:val="20"/>
+          <w:szCs w:val="20"/>
+        </w:rPr>
+      </w:pPr>
+    </w:p>
+    <w:p>
+      <w:pPr>
+        <w:spacing w:after="40"/>
+        <w:jc w:val="both"/>
+        <w:rPr>
+          <w:sz w:val="20"/>
+          <w:szCs w:val="20"/>
+        </w:rPr>
+      </w:pPr>
+    </w:p>
+    <w:p>
+      <w:pPr>
+        <w:spacing w:after="40"/>
+        <w:jc w:val="both"/>
+        <w:rPr>
+          <w:sz w:val="20"/>
+          <w:szCs w:val="20"/>
+        </w:rPr>
+      </w:pPr>
+    </w:p>
+    <w:p>
+      <w:pPr>
+        <w:spacing w:after="40"/>
+        <w:jc w:val="both"/>
+        <w:rPr>
+          <w:sz w:val="20"/>
+          <w:szCs w:val="20"/>
+        </w:rPr>
+      </w:pPr>
+    </w:p>
+    <w:p>
+      <w:pPr>
+        <w:spacing w:after="40"/>
+        <w:jc w:val="both"/>
+        <w:rPr>
+          <w:sz w:val="20"/>
+          <w:szCs w:val="20"/>
+        </w:rPr>
+      </w:pPr>
+    </w:p>
+    <w:p>
+      <w:pPr>
+        <w:spacing w:after="40"/>
+        <w:jc w:val="both"/>
+        <w:rPr>
+          <w:sz w:val="20"/>
+          <w:szCs w:val="20"/>
+        </w:rPr>
+      </w:pPr>
+    </w:p>
+    <w:p>
+      <w:pPr>
+        <w:spacing w:after="40"/>
+        <w:jc w:val="both"/>
+        <w:rPr>
+          <w:sz w:val="20"/>
+          <w:szCs w:val="20"/>
+        </w:rPr>
+      </w:pPr>
+    </w:p>
+    <w:p>
+      <w:pPr>
+        <w:spacing w:after="40"/>
+        <w:jc w:val="both"/>
+        <w:rPr>
+          <w:sz w:val="20"/>
+          <w:szCs w:val="20"/>
+        </w:rPr>
+      </w:pPr>
+    </w:p>
+    <w:p>
+      <w:pPr>
+        <w:spacing w:after="40"/>
+        <w:jc w:val="both"/>
+        <w:rPr>
+          <w:sz w:val="20"/>
+          <w:szCs w:val="20"/>
+        </w:rPr>
+      </w:pPr>
+    </w:p>
+    <w:p>
+      <w:pPr>
+        <w:spacing w:after="40"/>
+        <w:jc w:val="both"/>
+        <w:rPr>
+          <w:sz w:val="20"/>
+          <w:szCs w:val="20"/>
         </w:rPr>
       </w:pPr>
     </w:p>
@@ -40202,7 +40185,7 @@
 </file>
 
 <file path=customXml/itemProps1.xml><?xml version="1.0" encoding="utf-8"?>
-<ds:datastoreItem xmlns:ds="http://schemas.openxmlformats.org/officeDocument/2006/customXml" ds:itemID="{07A4FCEE-97C1-470D-8E85-40DBB8A892FA}">
+<ds:datastoreItem xmlns:ds="http://schemas.openxmlformats.org/officeDocument/2006/customXml" ds:itemID="{B240EBCB-46D9-48AA-9CD9-4F751FAA7B1D}">
   <ds:schemaRefs>
     <ds:schemaRef ds:uri="http://schemas.openxmlformats.org/officeDocument/2006/bibliography"/>
   </ds:schemaRefs>

</xml_diff>

<commit_message>
28: sidebar changes, add reg-cli for loki
</commit_message>
<xml_diff>
--- a/КОММЕНТАРИИ.docx
+++ b/КОММЕНТАРИИ.docx
@@ -33701,7 +33701,23 @@
           <w:sz w:val="20"/>
           <w:szCs w:val="20"/>
         </w:rPr>
-        <w:t>Каждый оаз импортировать стили в файл с тестами это не удобно. Для этого есть декораторы</w:t>
+        <w:t xml:space="preserve">Каждый </w:t>
+      </w:r>
+      <w:r>
+        <w:rPr>
+          <w:i/>
+          <w:sz w:val="20"/>
+          <w:szCs w:val="20"/>
+        </w:rPr>
+        <w:t>р</w:t>
+      </w:r>
+      <w:r>
+        <w:rPr>
+          <w:i/>
+          <w:sz w:val="20"/>
+          <w:szCs w:val="20"/>
+        </w:rPr>
+        <w:t>аз импортировать стили в файл с тестами это не удобно. Для этого есть декораторы</w:t>
       </w:r>
       <w:r>
         <w:rPr>
@@ -36901,38 +36917,10 @@
           <w:sz w:val="20"/>
           <w:szCs w:val="20"/>
         </w:rPr>
-        <w:t>npx loki test approve</w:t>
-      </w:r>
-    </w:p>
-    <w:p>
-      <w:pPr>
-        <w:spacing w:after="40"/>
-        <w:jc w:val="both"/>
-        <w:rPr>
-          <w:sz w:val="20"/>
-          <w:szCs w:val="20"/>
-        </w:rPr>
-      </w:pPr>
-    </w:p>
-    <w:p>
-      <w:pPr>
-        <w:spacing w:after="40"/>
-        <w:jc w:val="both"/>
-        <w:rPr>
-          <w:sz w:val="20"/>
-          <w:szCs w:val="20"/>
-        </w:rPr>
-      </w:pPr>
-    </w:p>
-    <w:p>
-      <w:pPr>
-        <w:spacing w:after="40"/>
-        <w:jc w:val="both"/>
-        <w:rPr>
-          <w:sz w:val="20"/>
-          <w:szCs w:val="20"/>
-        </w:rPr>
-      </w:pPr>
+        <w:t>npx loki approve</w:t>
+      </w:r>
+      <w:bookmarkStart w:id="0" w:name="_GoBack"/>
+      <w:bookmarkEnd w:id="0"/>
     </w:p>
     <w:p>
       <w:pPr>
@@ -36944,7 +36932,70 @@
         <w:rPr>
           <w:sz w:val="20"/>
           <w:szCs w:val="20"/>
-          <w:lang w:val="en-US"/>
+        </w:rPr>
+      </w:pPr>
+      <w:r>
+        <w:rPr>
+          <w:sz w:val="20"/>
+          <w:szCs w:val="20"/>
+        </w:rPr>
+        <w:t>Вызов этой команды</w:t>
+      </w:r>
+      <w:r>
+        <w:rPr>
+          <w:sz w:val="20"/>
+          <w:szCs w:val="20"/>
+        </w:rPr>
+        <w:t xml:space="preserve"> </w:t>
+      </w:r>
+      <w:r>
+        <w:rPr>
+          <w:sz w:val="20"/>
+          <w:szCs w:val="20"/>
+        </w:rPr>
+        <w:t xml:space="preserve">у меня не приводит к обновлению референсных изображений. </w:t>
+      </w:r>
+    </w:p>
+    <w:p>
+      <w:pPr>
+        <w:spacing w:after="40"/>
+        <w:jc w:val="both"/>
+        <w:rPr>
+          <w:sz w:val="20"/>
+          <w:szCs w:val="20"/>
+        </w:rPr>
+      </w:pPr>
+    </w:p>
+    <w:p>
+      <w:pPr>
+        <w:spacing w:after="40"/>
+        <w:jc w:val="both"/>
+        <w:rPr>
+          <w:sz w:val="20"/>
+          <w:szCs w:val="20"/>
+        </w:rPr>
+      </w:pPr>
+    </w:p>
+    <w:p>
+      <w:pPr>
+        <w:spacing w:after="40"/>
+        <w:jc w:val="both"/>
+        <w:rPr>
+          <w:sz w:val="20"/>
+          <w:szCs w:val="20"/>
+        </w:rPr>
+      </w:pPr>
+    </w:p>
+    <w:p>
+      <w:pPr>
+        <w:pBdr>
+          <w:bottom w:val="single" w:sz="6" w:space="1" w:color="auto"/>
+        </w:pBdr>
+        <w:spacing w:after="40"/>
+        <w:jc w:val="both"/>
+        <w:rPr>
+          <w:sz w:val="20"/>
+          <w:szCs w:val="20"/>
         </w:rPr>
       </w:pPr>
       <w:r>
@@ -36964,7 +37015,6 @@
         <w:tab/>
         <w:t>(</w:t>
       </w:r>
-      <w:bookmarkStart w:id="0" w:name="_GoBack"/>
       <w:r>
         <w:rPr>
           <w:sz w:val="20"/>
@@ -36989,12 +37039,10 @@
         </w:rPr>
         <w:t xml:space="preserve">)  </w:t>
       </w:r>
-      <w:bookmarkEnd w:id="0"/>
-      <w:r>
-        <w:rPr>
-          <w:sz w:val="20"/>
-          <w:szCs w:val="20"/>
-          <w:lang w:val="en-US"/>
+      <w:r>
+        <w:rPr>
+          <w:sz w:val="20"/>
+          <w:szCs w:val="20"/>
         </w:rPr>
         <w:t xml:space="preserve">- </w:t>
       </w:r>
@@ -37009,7 +37057,6 @@
         <w:rPr>
           <w:sz w:val="20"/>
           <w:szCs w:val="20"/>
-          <w:lang w:val="en-US"/>
         </w:rPr>
         <w:t xml:space="preserve"> </w:t>
       </w:r>
@@ -37024,7 +37071,6 @@
         <w:rPr>
           <w:sz w:val="20"/>
           <w:szCs w:val="20"/>
-          <w:lang w:val="en-US"/>
         </w:rPr>
         <w:t xml:space="preserve"> </w:t>
       </w:r>
@@ -38740,6 +38786,1460 @@
         <w:rPr>
           <w:sz w:val="20"/>
           <w:szCs w:val="20"/>
+          <w:lang w:val="en-US"/>
+        </w:rPr>
+      </w:pPr>
+    </w:p>
+    <w:p>
+      <w:pPr>
+        <w:pBdr>
+          <w:bottom w:val="single" w:sz="6" w:space="1" w:color="auto"/>
+        </w:pBdr>
+        <w:spacing w:after="40"/>
+        <w:jc w:val="both"/>
+        <w:rPr>
+          <w:sz w:val="20"/>
+          <w:szCs w:val="20"/>
+        </w:rPr>
+      </w:pPr>
+      <w:r>
+        <w:rPr>
+          <w:sz w:val="20"/>
+          <w:szCs w:val="20"/>
+        </w:rPr>
+        <w:t>3.28</w:t>
+      </w:r>
+    </w:p>
+    <w:p>
+      <w:pPr>
+        <w:spacing w:after="40"/>
+        <w:jc w:val="both"/>
+        <w:rPr>
+          <w:sz w:val="20"/>
+          <w:szCs w:val="20"/>
+          <w:lang w:val="en-US"/>
+        </w:rPr>
+      </w:pPr>
+      <w:r>
+        <w:rPr>
+          <w:sz w:val="20"/>
+          <w:szCs w:val="20"/>
+        </w:rPr>
+        <w:t>Настраиваем</w:t>
+      </w:r>
+      <w:r>
+        <w:rPr>
+          <w:sz w:val="20"/>
+          <w:szCs w:val="20"/>
+          <w:lang w:val="en-US"/>
+        </w:rPr>
+        <w:t xml:space="preserve"> sidebar</w:t>
+      </w:r>
+    </w:p>
+    <w:p>
+      <w:pPr>
+        <w:pStyle w:val="a4"/>
+        <w:numPr>
+          <w:ilvl w:val="0"/>
+          <w:numId w:val="6"/>
+        </w:numPr>
+        <w:spacing w:after="40"/>
+        <w:jc w:val="both"/>
+        <w:rPr>
+          <w:sz w:val="20"/>
+          <w:szCs w:val="20"/>
+        </w:rPr>
+      </w:pPr>
+      <w:r>
+        <w:rPr>
+          <w:sz w:val="20"/>
+          <w:szCs w:val="20"/>
+        </w:rPr>
+        <w:t>кнопку сворачивания сайдбара:</w:t>
+      </w:r>
+    </w:p>
+    <w:p>
+      <w:pPr>
+        <w:pStyle w:val="a4"/>
+        <w:spacing w:after="40"/>
+        <w:jc w:val="both"/>
+        <w:rPr>
+          <w:sz w:val="20"/>
+          <w:szCs w:val="20"/>
+        </w:rPr>
+      </w:pPr>
+      <w:r>
+        <w:rPr>
+          <w:sz w:val="20"/>
+          <w:szCs w:val="20"/>
+        </w:rPr>
+        <w:t>Перенесли вниз вправо, добавили стили для квадратной кнопки и размеры квадратных кнопок. Сделали сторисы для них.</w:t>
+      </w:r>
+    </w:p>
+    <w:p>
+      <w:pPr>
+        <w:pStyle w:val="a4"/>
+        <w:numPr>
+          <w:ilvl w:val="0"/>
+          <w:numId w:val="6"/>
+        </w:numPr>
+        <w:spacing w:after="40"/>
+        <w:jc w:val="both"/>
+        <w:rPr>
+          <w:sz w:val="20"/>
+          <w:szCs w:val="20"/>
+        </w:rPr>
+      </w:pPr>
+      <w:r>
+        <w:rPr>
+          <w:sz w:val="20"/>
+          <w:szCs w:val="20"/>
+        </w:rPr>
+        <w:t>Исправляем чтоб свитчеры языка и темы не вылезали за пределы сайдбара</w:t>
+      </w:r>
+      <w:r>
+        <w:rPr>
+          <w:sz w:val="20"/>
+          <w:szCs w:val="20"/>
+        </w:rPr>
+        <w:t xml:space="preserve"> – добавили в </w:t>
+      </w:r>
+      <w:r>
+        <w:rPr>
+          <w:sz w:val="20"/>
+          <w:szCs w:val="20"/>
+          <w:lang w:val="en-US"/>
+        </w:rPr>
+        <w:t>Sidebar</w:t>
+      </w:r>
+      <w:r>
+        <w:rPr>
+          <w:sz w:val="20"/>
+          <w:szCs w:val="20"/>
+        </w:rPr>
+        <w:t>.</w:t>
+      </w:r>
+      <w:r>
+        <w:rPr>
+          <w:sz w:val="20"/>
+          <w:szCs w:val="20"/>
+          <w:lang w:val="en-US"/>
+        </w:rPr>
+        <w:t>module</w:t>
+      </w:r>
+      <w:r>
+        <w:rPr>
+          <w:sz w:val="20"/>
+          <w:szCs w:val="20"/>
+        </w:rPr>
+        <w:t>.</w:t>
+      </w:r>
+      <w:r>
+        <w:rPr>
+          <w:sz w:val="20"/>
+          <w:szCs w:val="20"/>
+          <w:lang w:val="en-US"/>
+        </w:rPr>
+        <w:t>scss</w:t>
+      </w:r>
+      <w:r>
+        <w:rPr>
+          <w:sz w:val="20"/>
+          <w:szCs w:val="20"/>
+        </w:rPr>
+        <w:t xml:space="preserve"> </w:t>
+      </w:r>
+      <w:r>
+        <w:rPr>
+          <w:sz w:val="20"/>
+          <w:szCs w:val="20"/>
+        </w:rPr>
+        <w:t xml:space="preserve">в класс </w:t>
+      </w:r>
+      <w:r>
+        <w:rPr>
+          <w:sz w:val="20"/>
+          <w:szCs w:val="20"/>
+        </w:rPr>
+        <w:t>.collapsed</w:t>
+      </w:r>
+      <w:r>
+        <w:rPr>
+          <w:sz w:val="20"/>
+          <w:szCs w:val="20"/>
+        </w:rPr>
+        <w:t xml:space="preserve"> темы для классов </w:t>
+      </w:r>
+      <w:r>
+        <w:rPr>
+          <w:sz w:val="20"/>
+          <w:szCs w:val="20"/>
+        </w:rPr>
+        <w:t>switchers</w:t>
+      </w:r>
+      <w:r>
+        <w:rPr>
+          <w:sz w:val="20"/>
+          <w:szCs w:val="20"/>
+        </w:rPr>
+        <w:t xml:space="preserve"> и </w:t>
+      </w:r>
+      <w:r>
+        <w:rPr>
+          <w:sz w:val="20"/>
+          <w:szCs w:val="20"/>
+        </w:rPr>
+        <w:t>lang</w:t>
+      </w:r>
+      <w:r>
+        <w:rPr>
+          <w:sz w:val="20"/>
+          <w:szCs w:val="20"/>
+        </w:rPr>
+        <w:t xml:space="preserve">. Таким образом, при применении класса </w:t>
+      </w:r>
+      <w:r>
+        <w:rPr>
+          <w:sz w:val="20"/>
+          <w:szCs w:val="20"/>
+        </w:rPr>
+        <w:t>collapsed</w:t>
+      </w:r>
+      <w:r>
+        <w:rPr>
+          <w:sz w:val="20"/>
+          <w:szCs w:val="20"/>
+        </w:rPr>
+        <w:t xml:space="preserve"> будут добавляться свойства классам </w:t>
+      </w:r>
+      <w:r>
+        <w:rPr>
+          <w:sz w:val="20"/>
+          <w:szCs w:val="20"/>
+        </w:rPr>
+        <w:t>switchers</w:t>
+      </w:r>
+      <w:r>
+        <w:rPr>
+          <w:sz w:val="20"/>
+          <w:szCs w:val="20"/>
+        </w:rPr>
+        <w:t xml:space="preserve"> и </w:t>
+      </w:r>
+      <w:r>
+        <w:rPr>
+          <w:sz w:val="20"/>
+          <w:szCs w:val="20"/>
+        </w:rPr>
+        <w:t>lang</w:t>
+      </w:r>
+    </w:p>
+    <w:p>
+      <w:pPr>
+        <w:pStyle w:val="a4"/>
+        <w:numPr>
+          <w:ilvl w:val="0"/>
+          <w:numId w:val="6"/>
+        </w:numPr>
+        <w:spacing w:after="40"/>
+        <w:jc w:val="both"/>
+        <w:rPr>
+          <w:sz w:val="20"/>
+          <w:szCs w:val="20"/>
+        </w:rPr>
+      </w:pPr>
+      <w:r>
+        <w:rPr>
+          <w:sz w:val="20"/>
+          <w:szCs w:val="20"/>
+        </w:rPr>
+        <w:t>Переносим ссылки на гл. страницу и эба</w:t>
+      </w:r>
+      <w:r>
+        <w:rPr>
+          <w:sz w:val="20"/>
+          <w:szCs w:val="20"/>
+        </w:rPr>
+        <w:t>ут</w:t>
+      </w:r>
+      <w:r>
+        <w:rPr>
+          <w:sz w:val="20"/>
+          <w:szCs w:val="20"/>
+        </w:rPr>
+        <w:t xml:space="preserve"> </w:t>
+      </w:r>
+      <w:r>
+        <w:rPr>
+          <w:sz w:val="20"/>
+          <w:szCs w:val="20"/>
+        </w:rPr>
+        <w:t xml:space="preserve">из навбара в </w:t>
+      </w:r>
+      <w:r>
+        <w:rPr>
+          <w:sz w:val="20"/>
+          <w:szCs w:val="20"/>
+        </w:rPr>
+        <w:t>сайдбар</w:t>
+      </w:r>
+      <w:r>
+        <w:rPr>
+          <w:sz w:val="20"/>
+          <w:szCs w:val="20"/>
+        </w:rPr>
+        <w:t xml:space="preserve">, </w:t>
+      </w:r>
+      <w:r>
+        <w:rPr>
+          <w:sz w:val="20"/>
+          <w:szCs w:val="20"/>
+        </w:rPr>
+        <w:t>добавляем иконки для ссылок</w:t>
+      </w:r>
+    </w:p>
+    <w:p>
+      <w:pPr>
+        <w:spacing w:after="40"/>
+        <w:ind w:left="360"/>
+        <w:jc w:val="both"/>
+        <w:rPr>
+          <w:sz w:val="20"/>
+          <w:szCs w:val="20"/>
+        </w:rPr>
+      </w:pPr>
+    </w:p>
+    <w:p>
+      <w:pPr>
+        <w:spacing w:after="40"/>
+        <w:jc w:val="both"/>
+        <w:rPr>
+          <w:sz w:val="20"/>
+          <w:szCs w:val="20"/>
+        </w:rPr>
+      </w:pPr>
+      <w:r>
+        <w:rPr>
+          <w:sz w:val="20"/>
+          <w:szCs w:val="20"/>
+        </w:rPr>
+        <w:t>Т.к. перенесли ссылки в сайдбар, юнит тесты сайдбара стали падать потому что нужно подключать роутер</w:t>
+      </w:r>
+      <w:r>
+        <w:rPr>
+          <w:sz w:val="20"/>
+          <w:szCs w:val="20"/>
+        </w:rPr>
+        <w:t xml:space="preserve"> </w:t>
+      </w:r>
+      <w:r>
+        <w:rPr>
+          <w:sz w:val="20"/>
+          <w:szCs w:val="20"/>
+        </w:rPr>
+        <w:t xml:space="preserve">для рендера компонентов в тестах. </w:t>
+      </w:r>
+      <w:r>
+        <w:rPr>
+          <w:sz w:val="20"/>
+          <w:szCs w:val="20"/>
+        </w:rPr>
+        <w:t>Т</w:t>
+      </w:r>
+      <w:r>
+        <w:rPr>
+          <w:sz w:val="20"/>
+          <w:szCs w:val="20"/>
+        </w:rPr>
+        <w:t>.</w:t>
+      </w:r>
+      <w:r>
+        <w:rPr>
+          <w:sz w:val="20"/>
+          <w:szCs w:val="20"/>
+        </w:rPr>
+        <w:t>к</w:t>
+      </w:r>
+      <w:r>
+        <w:rPr>
+          <w:sz w:val="20"/>
+          <w:szCs w:val="20"/>
+        </w:rPr>
+        <w:t xml:space="preserve">. </w:t>
+      </w:r>
+      <w:r>
+        <w:rPr>
+          <w:sz w:val="20"/>
+          <w:szCs w:val="20"/>
+        </w:rPr>
+        <w:t>уже</w:t>
+      </w:r>
+      <w:r>
+        <w:rPr>
+          <w:sz w:val="20"/>
+          <w:szCs w:val="20"/>
+        </w:rPr>
+        <w:t xml:space="preserve"> </w:t>
+      </w:r>
+      <w:r>
+        <w:rPr>
+          <w:sz w:val="20"/>
+          <w:szCs w:val="20"/>
+        </w:rPr>
+        <w:t>есть</w:t>
+      </w:r>
+      <w:r>
+        <w:rPr>
+          <w:sz w:val="20"/>
+          <w:szCs w:val="20"/>
+        </w:rPr>
+        <w:t xml:space="preserve"> </w:t>
+      </w:r>
+      <w:r>
+        <w:rPr>
+          <w:sz w:val="20"/>
+          <w:szCs w:val="20"/>
+          <w:lang w:val="en-US"/>
+        </w:rPr>
+        <w:t>renderWithTranslation</w:t>
+      </w:r>
+      <w:r>
+        <w:rPr>
+          <w:sz w:val="20"/>
+          <w:szCs w:val="20"/>
+        </w:rPr>
+        <w:t xml:space="preserve">, </w:t>
+      </w:r>
+      <w:r>
+        <w:rPr>
+          <w:sz w:val="20"/>
+          <w:szCs w:val="20"/>
+        </w:rPr>
+        <w:t>чтоб</w:t>
+      </w:r>
+      <w:r>
+        <w:rPr>
+          <w:sz w:val="20"/>
+          <w:szCs w:val="20"/>
+        </w:rPr>
+        <w:t xml:space="preserve"> </w:t>
+      </w:r>
+      <w:r>
+        <w:rPr>
+          <w:sz w:val="20"/>
+          <w:szCs w:val="20"/>
+        </w:rPr>
+        <w:t>не</w:t>
+      </w:r>
+      <w:r>
+        <w:rPr>
+          <w:sz w:val="20"/>
+          <w:szCs w:val="20"/>
+        </w:rPr>
+        <w:t xml:space="preserve"> </w:t>
+      </w:r>
+      <w:r>
+        <w:rPr>
+          <w:sz w:val="20"/>
+          <w:szCs w:val="20"/>
+        </w:rPr>
+        <w:t>импортировать</w:t>
+      </w:r>
+      <w:r>
+        <w:rPr>
+          <w:sz w:val="20"/>
+          <w:szCs w:val="20"/>
+        </w:rPr>
+        <w:t xml:space="preserve"> </w:t>
+      </w:r>
+      <w:r>
+        <w:rPr>
+          <w:sz w:val="20"/>
+          <w:szCs w:val="20"/>
+        </w:rPr>
+        <w:t>обе</w:t>
+      </w:r>
+      <w:r>
+        <w:rPr>
+          <w:sz w:val="20"/>
+          <w:szCs w:val="20"/>
+        </w:rPr>
+        <w:t xml:space="preserve"> </w:t>
+      </w:r>
+      <w:r>
+        <w:rPr>
+          <w:sz w:val="20"/>
+          <w:szCs w:val="20"/>
+        </w:rPr>
+        <w:t>функции</w:t>
+      </w:r>
+      <w:r>
+        <w:rPr>
+          <w:sz w:val="20"/>
+          <w:szCs w:val="20"/>
+        </w:rPr>
+        <w:t xml:space="preserve"> </w:t>
+      </w:r>
+      <w:r>
+        <w:rPr>
+          <w:sz w:val="20"/>
+          <w:szCs w:val="20"/>
+        </w:rPr>
+        <w:t>в</w:t>
+      </w:r>
+      <w:r>
+        <w:rPr>
+          <w:sz w:val="20"/>
+          <w:szCs w:val="20"/>
+        </w:rPr>
+        <w:t xml:space="preserve"> </w:t>
+      </w:r>
+      <w:r>
+        <w:rPr>
+          <w:sz w:val="20"/>
+          <w:szCs w:val="20"/>
+        </w:rPr>
+        <w:t>тесты</w:t>
+      </w:r>
+      <w:r>
+        <w:rPr>
+          <w:sz w:val="20"/>
+          <w:szCs w:val="20"/>
+        </w:rPr>
+        <w:t xml:space="preserve">, </w:t>
+      </w:r>
+      <w:r>
+        <w:rPr>
+          <w:sz w:val="20"/>
+          <w:szCs w:val="20"/>
+        </w:rPr>
+        <w:t>создаем</w:t>
+      </w:r>
+      <w:r>
+        <w:rPr>
+          <w:sz w:val="20"/>
+          <w:szCs w:val="20"/>
+        </w:rPr>
+        <w:t xml:space="preserve"> </w:t>
+      </w:r>
+    </w:p>
+    <w:p>
+      <w:pPr>
+        <w:spacing w:after="40"/>
+        <w:jc w:val="both"/>
+        <w:rPr>
+          <w:sz w:val="20"/>
+          <w:szCs w:val="20"/>
+        </w:rPr>
+      </w:pPr>
+      <w:r>
+        <w:rPr>
+          <w:sz w:val="20"/>
+          <w:szCs w:val="20"/>
+        </w:rPr>
+        <w:t>-</w:t>
+      </w:r>
+      <w:r>
+        <w:rPr>
+          <w:sz w:val="20"/>
+          <w:szCs w:val="20"/>
+        </w:rPr>
+        <w:t>-//--</w:t>
+      </w:r>
+      <w:r>
+        <w:rPr>
+          <w:sz w:val="20"/>
+          <w:szCs w:val="20"/>
+        </w:rPr>
+        <w:t>/</w:t>
+      </w:r>
+      <w:r>
+        <w:rPr>
+          <w:sz w:val="20"/>
+          <w:szCs w:val="20"/>
+          <w:lang w:val="en-US"/>
+        </w:rPr>
+        <w:t>tests</w:t>
+      </w:r>
+      <w:r>
+        <w:rPr>
+          <w:sz w:val="20"/>
+          <w:szCs w:val="20"/>
+        </w:rPr>
+        <w:t>/</w:t>
+      </w:r>
+      <w:r>
+        <w:rPr>
+          <w:sz w:val="20"/>
+          <w:szCs w:val="20"/>
+          <w:lang w:val="en-US"/>
+        </w:rPr>
+        <w:t>componentRender</w:t>
+      </w:r>
+      <w:r>
+        <w:rPr>
+          <w:sz w:val="20"/>
+          <w:szCs w:val="20"/>
+        </w:rPr>
+        <w:t>/</w:t>
+      </w:r>
+      <w:r>
+        <w:rPr>
+          <w:sz w:val="20"/>
+          <w:szCs w:val="20"/>
+          <w:lang w:val="en-US"/>
+        </w:rPr>
+        <w:t>componentRender</w:t>
+      </w:r>
+      <w:r>
+        <w:rPr>
+          <w:sz w:val="20"/>
+          <w:szCs w:val="20"/>
+        </w:rPr>
+        <w:t>.</w:t>
+      </w:r>
+      <w:r>
+        <w:rPr>
+          <w:sz w:val="20"/>
+          <w:szCs w:val="20"/>
+          <w:lang w:val="en-US"/>
+        </w:rPr>
+        <w:t>tsx</w:t>
+      </w:r>
+      <w:r>
+        <w:rPr>
+          <w:sz w:val="20"/>
+          <w:szCs w:val="20"/>
+        </w:rPr>
+        <w:t xml:space="preserve"> (</w:t>
+      </w:r>
+      <w:r>
+        <w:rPr>
+          <w:sz w:val="20"/>
+          <w:szCs w:val="20"/>
+        </w:rPr>
+        <w:t>чтоб</w:t>
+      </w:r>
+      <w:r>
+        <w:rPr>
+          <w:sz w:val="20"/>
+          <w:szCs w:val="20"/>
+        </w:rPr>
+        <w:t xml:space="preserve"> </w:t>
+      </w:r>
+      <w:r>
+        <w:rPr>
+          <w:sz w:val="20"/>
+          <w:szCs w:val="20"/>
+        </w:rPr>
+        <w:t>рендерила</w:t>
+      </w:r>
+      <w:r>
+        <w:rPr>
+          <w:sz w:val="20"/>
+          <w:szCs w:val="20"/>
+        </w:rPr>
+        <w:t xml:space="preserve"> </w:t>
+      </w:r>
+      <w:r>
+        <w:rPr>
+          <w:sz w:val="20"/>
+          <w:szCs w:val="20"/>
+        </w:rPr>
+        <w:t>и</w:t>
+      </w:r>
+      <w:r>
+        <w:rPr>
+          <w:sz w:val="20"/>
+          <w:szCs w:val="20"/>
+        </w:rPr>
+        <w:t xml:space="preserve"> </w:t>
+      </w:r>
+      <w:r>
+        <w:rPr>
+          <w:sz w:val="20"/>
+          <w:szCs w:val="20"/>
+          <w:lang w:val="en-US"/>
+        </w:rPr>
+        <w:t>i</w:t>
+      </w:r>
+      <w:r>
+        <w:rPr>
+          <w:sz w:val="20"/>
+          <w:szCs w:val="20"/>
+        </w:rPr>
+        <w:t>18</w:t>
+      </w:r>
+      <w:r>
+        <w:rPr>
+          <w:sz w:val="20"/>
+          <w:szCs w:val="20"/>
+          <w:lang w:val="en-US"/>
+        </w:rPr>
+        <w:t>next</w:t>
+      </w:r>
+      <w:r>
+        <w:rPr>
+          <w:sz w:val="20"/>
+          <w:szCs w:val="20"/>
+        </w:rPr>
+        <w:t xml:space="preserve"> </w:t>
+      </w:r>
+      <w:r>
+        <w:rPr>
+          <w:sz w:val="20"/>
+          <w:szCs w:val="20"/>
+        </w:rPr>
+        <w:t>и</w:t>
+      </w:r>
+      <w:r>
+        <w:rPr>
+          <w:sz w:val="20"/>
+          <w:szCs w:val="20"/>
+        </w:rPr>
+        <w:t xml:space="preserve"> </w:t>
+      </w:r>
+      <w:r>
+        <w:rPr>
+          <w:sz w:val="20"/>
+          <w:szCs w:val="20"/>
+          <w:lang w:val="en-US"/>
+        </w:rPr>
+        <w:t>router</w:t>
+      </w:r>
+      <w:r>
+        <w:rPr>
+          <w:sz w:val="20"/>
+          <w:szCs w:val="20"/>
+        </w:rPr>
+        <w:t xml:space="preserve">) </w:t>
+      </w:r>
+      <w:r>
+        <w:rPr>
+          <w:sz w:val="20"/>
+          <w:szCs w:val="20"/>
+        </w:rPr>
+        <w:t>ее и будем использовать в тестах</w:t>
+      </w:r>
+    </w:p>
+    <w:p>
+      <w:pPr>
+        <w:spacing w:after="40"/>
+        <w:jc w:val="both"/>
+        <w:rPr>
+          <w:sz w:val="20"/>
+          <w:szCs w:val="20"/>
+        </w:rPr>
+      </w:pPr>
+    </w:p>
+    <w:p>
+      <w:pPr>
+        <w:spacing w:after="40"/>
+        <w:jc w:val="both"/>
+        <w:rPr>
+          <w:sz w:val="20"/>
+          <w:szCs w:val="20"/>
+        </w:rPr>
+      </w:pPr>
+      <w:r>
+        <w:rPr>
+          <w:sz w:val="20"/>
+          <w:szCs w:val="20"/>
+        </w:rPr>
+        <w:t>Т.к. изменили кнопки, сделали новые сторибуки и тд, стали падать скриншотные тесты</w:t>
+      </w:r>
+    </w:p>
+    <w:p>
+      <w:pPr>
+        <w:spacing w:after="40"/>
+        <w:jc w:val="both"/>
+        <w:rPr>
+          <w:sz w:val="20"/>
+          <w:szCs w:val="20"/>
+        </w:rPr>
+      </w:pPr>
+      <w:r>
+        <w:rPr>
+          <w:sz w:val="20"/>
+          <w:szCs w:val="20"/>
+        </w:rPr>
+        <w:t>Пока компоненты не нагруженные, еще можно что то отличить в разницах скриншотных тестов, но когда  на них будет много разных компонентов, там хрен что разберешь. Пожключаем библиотеку чтоб в ней удоббно можно было смотреть</w:t>
+      </w:r>
+    </w:p>
+    <w:p>
+      <w:pPr>
+        <w:pBdr>
+          <w:bottom w:val="single" w:sz="6" w:space="1" w:color="auto"/>
+        </w:pBdr>
+        <w:spacing w:after="40"/>
+        <w:jc w:val="both"/>
+        <w:rPr>
+          <w:sz w:val="20"/>
+          <w:szCs w:val="20"/>
+          <w:lang w:val="en-US"/>
+        </w:rPr>
+      </w:pPr>
+      <w:hyperlink r:id="rId24" w:history="1">
+        <w:r>
+          <w:rPr>
+            <w:rStyle w:val="a3"/>
+            <w:sz w:val="20"/>
+            <w:szCs w:val="20"/>
+          </w:rPr>
+          <w:t>https://github.com/oblador/loki/issues/308</w:t>
+        </w:r>
+      </w:hyperlink>
+      <w:r>
+        <w:rPr>
+          <w:sz w:val="20"/>
+          <w:szCs w:val="20"/>
+        </w:rPr>
+        <w:t xml:space="preserve">  - рекоменжуют использовать </w:t>
+      </w:r>
+      <w:r>
+        <w:rPr>
+          <w:sz w:val="20"/>
+          <w:szCs w:val="20"/>
+          <w:lang w:val="en-US"/>
+        </w:rPr>
+        <w:t>reg</w:t>
+      </w:r>
+      <w:r>
+        <w:rPr>
+          <w:sz w:val="20"/>
+          <w:szCs w:val="20"/>
+        </w:rPr>
+        <w:t>-</w:t>
+      </w:r>
+      <w:r>
+        <w:rPr>
+          <w:sz w:val="20"/>
+          <w:szCs w:val="20"/>
+          <w:lang w:val="en-US"/>
+        </w:rPr>
+        <w:t>cli</w:t>
+      </w:r>
+    </w:p>
+    <w:p>
+      <w:pPr>
+        <w:pBdr>
+          <w:bottom w:val="single" w:sz="6" w:space="1" w:color="auto"/>
+        </w:pBdr>
+        <w:spacing w:after="40"/>
+        <w:jc w:val="both"/>
+        <w:rPr>
+          <w:sz w:val="20"/>
+          <w:szCs w:val="20"/>
+          <w:lang w:val="en-US"/>
+        </w:rPr>
+      </w:pPr>
+      <w:r>
+        <w:rPr>
+          <w:sz w:val="20"/>
+          <w:szCs w:val="20"/>
+          <w:lang w:val="en-US"/>
+        </w:rPr>
+        <w:t>npm i -D reg-cli</w:t>
+      </w:r>
+    </w:p>
+    <w:p>
+      <w:pPr>
+        <w:pBdr>
+          <w:bottom w:val="single" w:sz="6" w:space="1" w:color="auto"/>
+        </w:pBdr>
+        <w:spacing w:after="40"/>
+        <w:jc w:val="both"/>
+        <w:rPr>
+          <w:sz w:val="20"/>
+          <w:szCs w:val="20"/>
+        </w:rPr>
+      </w:pPr>
+      <w:r>
+        <w:rPr>
+          <w:sz w:val="20"/>
+          <w:szCs w:val="20"/>
+        </w:rPr>
+        <w:t xml:space="preserve">чтоб ее использовать создаем в корне папку </w:t>
+      </w:r>
+      <w:r>
+        <w:rPr>
+          <w:sz w:val="20"/>
+          <w:szCs w:val="20"/>
+          <w:lang w:val="en-US"/>
+        </w:rPr>
+        <w:t>scripts</w:t>
+      </w:r>
+      <w:r>
+        <w:rPr>
+          <w:sz w:val="20"/>
+          <w:szCs w:val="20"/>
+        </w:rPr>
+        <w:t xml:space="preserve">, </w:t>
+      </w:r>
+      <w:r>
+        <w:rPr>
+          <w:sz w:val="20"/>
+          <w:szCs w:val="20"/>
+        </w:rPr>
+        <w:t xml:space="preserve">в ней </w:t>
+      </w:r>
+      <w:r>
+        <w:rPr>
+          <w:sz w:val="20"/>
+          <w:szCs w:val="20"/>
+        </w:rPr>
+        <w:t>generate-visual-json-report.js</w:t>
+      </w:r>
+      <w:r>
+        <w:rPr>
+          <w:sz w:val="20"/>
+          <w:szCs w:val="20"/>
+        </w:rPr>
+        <w:t xml:space="preserve"> </w:t>
+      </w:r>
+    </w:p>
+    <w:p>
+      <w:pPr>
+        <w:pBdr>
+          <w:bottom w:val="single" w:sz="6" w:space="1" w:color="auto"/>
+        </w:pBdr>
+        <w:spacing w:after="40"/>
+        <w:jc w:val="both"/>
+        <w:rPr>
+          <w:sz w:val="20"/>
+          <w:szCs w:val="20"/>
+        </w:rPr>
+      </w:pPr>
+      <w:r>
+        <w:rPr>
+          <w:sz w:val="20"/>
+          <w:szCs w:val="20"/>
+        </w:rPr>
+        <w:t>(</w:t>
+      </w:r>
+      <w:r>
+        <w:rPr>
+          <w:sz w:val="20"/>
+          <w:szCs w:val="20"/>
+          <w:u w:val="single"/>
+        </w:rPr>
+        <w:t>по рекомендации</w:t>
+      </w:r>
+      <w:r>
+        <w:rPr>
+          <w:sz w:val="20"/>
+          <w:szCs w:val="20"/>
+          <w:u w:val="single"/>
+        </w:rPr>
+        <w:t xml:space="preserve"> и команды взяты со страницы</w:t>
+      </w:r>
+      <w:r>
+        <w:rPr>
+          <w:sz w:val="20"/>
+          <w:szCs w:val="20"/>
+        </w:rPr>
+        <w:t xml:space="preserve"> </w:t>
+      </w:r>
+      <w:hyperlink r:id="rId25" w:history="1">
+        <w:r>
+          <w:rPr>
+            <w:rStyle w:val="a3"/>
+            <w:sz w:val="20"/>
+            <w:szCs w:val="20"/>
+          </w:rPr>
+          <w:t>https://github.com/oblador/loki/issues/76</w:t>
+        </w:r>
+      </w:hyperlink>
+      <w:r>
+        <w:rPr>
+          <w:sz w:val="20"/>
+          <w:szCs w:val="20"/>
+        </w:rPr>
+        <w:t>)</w:t>
+      </w:r>
+    </w:p>
+    <w:p>
+      <w:pPr>
+        <w:pBdr>
+          <w:bottom w:val="single" w:sz="6" w:space="1" w:color="auto"/>
+        </w:pBdr>
+        <w:spacing w:after="40"/>
+        <w:jc w:val="both"/>
+        <w:rPr>
+          <w:sz w:val="20"/>
+          <w:szCs w:val="20"/>
+          <w:lang w:val="en-US"/>
+        </w:rPr>
+      </w:pPr>
+      <w:r>
+        <w:rPr>
+          <w:sz w:val="20"/>
+          <w:szCs w:val="20"/>
+        </w:rPr>
+        <w:t>Далее</w:t>
+      </w:r>
+      <w:r>
+        <w:rPr>
+          <w:sz w:val="20"/>
+          <w:szCs w:val="20"/>
+          <w:lang w:val="en-US"/>
+        </w:rPr>
+        <w:t xml:space="preserve"> «</w:t>
+      </w:r>
+      <w:r>
+        <w:rPr>
+          <w:i/>
+          <w:sz w:val="20"/>
+          <w:szCs w:val="20"/>
+        </w:rPr>
+        <w:t>генерируем</w:t>
+      </w:r>
+      <w:r>
+        <w:rPr>
+          <w:i/>
+          <w:sz w:val="20"/>
+          <w:szCs w:val="20"/>
+          <w:lang w:val="en-US"/>
+        </w:rPr>
+        <w:t xml:space="preserve"> json </w:t>
+      </w:r>
+      <w:r>
+        <w:rPr>
+          <w:i/>
+          <w:sz w:val="20"/>
+          <w:szCs w:val="20"/>
+        </w:rPr>
+        <w:t>файлик</w:t>
+      </w:r>
+      <w:r>
+        <w:rPr>
+          <w:sz w:val="20"/>
+          <w:szCs w:val="20"/>
+          <w:lang w:val="en-US"/>
+        </w:rPr>
+        <w:t xml:space="preserve">» </w:t>
+      </w:r>
+    </w:p>
+    <w:p>
+      <w:pPr>
+        <w:pBdr>
+          <w:bottom w:val="single" w:sz="6" w:space="1" w:color="auto"/>
+        </w:pBdr>
+        <w:spacing w:after="40"/>
+        <w:jc w:val="both"/>
+        <w:rPr>
+          <w:sz w:val="20"/>
+          <w:szCs w:val="20"/>
+          <w:lang w:val="en-US"/>
+        </w:rPr>
+      </w:pPr>
+      <w:r>
+        <w:rPr>
+          <w:sz w:val="20"/>
+          <w:szCs w:val="20"/>
+          <w:lang w:val="en-US"/>
+        </w:rPr>
+        <w:t>node scripts/generate-visual-json-report.js</w:t>
+      </w:r>
+    </w:p>
+    <w:p>
+      <w:pPr>
+        <w:pBdr>
+          <w:bottom w:val="single" w:sz="6" w:space="1" w:color="auto"/>
+        </w:pBdr>
+        <w:spacing w:after="40"/>
+        <w:jc w:val="both"/>
+        <w:rPr>
+          <w:sz w:val="20"/>
+          <w:szCs w:val="20"/>
+          <w:lang w:val="en-US"/>
+        </w:rPr>
+      </w:pPr>
+      <w:r>
+        <w:rPr>
+          <w:sz w:val="20"/>
+          <w:szCs w:val="20"/>
+        </w:rPr>
+        <w:t xml:space="preserve">Видимо имеется ввиду выполняем созданный скрипт. В папке со скринами </w:t>
+      </w:r>
+      <w:r>
+        <w:rPr>
+          <w:sz w:val="20"/>
+          <w:szCs w:val="20"/>
+          <w:lang w:val="en-US"/>
+        </w:rPr>
+        <w:t>loki</w:t>
+      </w:r>
+      <w:r>
+        <w:rPr>
+          <w:sz w:val="20"/>
+          <w:szCs w:val="20"/>
+        </w:rPr>
+        <w:t xml:space="preserve"> </w:t>
+      </w:r>
+      <w:r>
+        <w:rPr>
+          <w:sz w:val="20"/>
+          <w:szCs w:val="20"/>
+        </w:rPr>
+        <w:t xml:space="preserve">появляется </w:t>
+      </w:r>
+      <w:r>
+        <w:rPr>
+          <w:sz w:val="20"/>
+          <w:szCs w:val="20"/>
+          <w:lang w:val="en-US"/>
+        </w:rPr>
+        <w:t>report</w:t>
+      </w:r>
+      <w:r>
+        <w:rPr>
+          <w:sz w:val="20"/>
+          <w:szCs w:val="20"/>
+        </w:rPr>
+        <w:t>.</w:t>
+      </w:r>
+      <w:r>
+        <w:rPr>
+          <w:sz w:val="20"/>
+          <w:szCs w:val="20"/>
+          <w:lang w:val="en-US"/>
+        </w:rPr>
+        <w:t>json</w:t>
+      </w:r>
+    </w:p>
+    <w:p>
+      <w:pPr>
+        <w:pBdr>
+          <w:bottom w:val="single" w:sz="6" w:space="1" w:color="auto"/>
+        </w:pBdr>
+        <w:spacing w:after="40"/>
+        <w:jc w:val="both"/>
+        <w:rPr>
+          <w:sz w:val="20"/>
+          <w:szCs w:val="20"/>
+          <w:lang w:val="en-US"/>
+        </w:rPr>
+      </w:pPr>
+      <w:r>
+        <w:rPr>
+          <w:sz w:val="20"/>
+          <w:szCs w:val="20"/>
+        </w:rPr>
+        <w:t>Далее</w:t>
+      </w:r>
+      <w:r>
+        <w:rPr>
+          <w:sz w:val="20"/>
+          <w:szCs w:val="20"/>
+          <w:lang w:val="en-US"/>
+        </w:rPr>
+        <w:t xml:space="preserve"> </w:t>
+      </w:r>
+      <w:r>
+        <w:rPr>
+          <w:sz w:val="20"/>
+          <w:szCs w:val="20"/>
+        </w:rPr>
+        <w:t>генерируем</w:t>
+      </w:r>
+      <w:r>
+        <w:rPr>
+          <w:sz w:val="20"/>
+          <w:szCs w:val="20"/>
+          <w:lang w:val="en-US"/>
+        </w:rPr>
+        <w:t xml:space="preserve"> </w:t>
+      </w:r>
+      <w:r>
+        <w:rPr>
+          <w:sz w:val="20"/>
+          <w:szCs w:val="20"/>
+          <w:lang w:val="en-US"/>
+        </w:rPr>
+        <w:t>html</w:t>
+      </w:r>
+      <w:r>
+        <w:rPr>
+          <w:sz w:val="20"/>
+          <w:szCs w:val="20"/>
+          <w:lang w:val="en-US"/>
+        </w:rPr>
+        <w:t xml:space="preserve"> – </w:t>
+      </w:r>
+      <w:r>
+        <w:rPr>
+          <w:sz w:val="20"/>
+          <w:szCs w:val="20"/>
+        </w:rPr>
+        <w:t>тот</w:t>
+      </w:r>
+      <w:r>
+        <w:rPr>
+          <w:sz w:val="20"/>
+          <w:szCs w:val="20"/>
+          <w:lang w:val="en-US"/>
+        </w:rPr>
+        <w:t xml:space="preserve"> </w:t>
+      </w:r>
+      <w:r>
+        <w:rPr>
+          <w:sz w:val="20"/>
+          <w:szCs w:val="20"/>
+        </w:rPr>
+        <w:t>самый</w:t>
+      </w:r>
+      <w:r>
+        <w:rPr>
+          <w:sz w:val="20"/>
+          <w:szCs w:val="20"/>
+          <w:lang w:val="en-US"/>
+        </w:rPr>
+        <w:t xml:space="preserve"> </w:t>
+      </w:r>
+      <w:r>
+        <w:rPr>
+          <w:sz w:val="20"/>
+          <w:szCs w:val="20"/>
+        </w:rPr>
+        <w:t>интерфейс</w:t>
+      </w:r>
+      <w:r>
+        <w:rPr>
+          <w:sz w:val="20"/>
+          <w:szCs w:val="20"/>
+          <w:lang w:val="en-US"/>
+        </w:rPr>
+        <w:t xml:space="preserve">, </w:t>
+      </w:r>
+      <w:r>
+        <w:rPr>
+          <w:sz w:val="20"/>
+          <w:szCs w:val="20"/>
+        </w:rPr>
+        <w:t>который</w:t>
+      </w:r>
+      <w:r>
+        <w:rPr>
+          <w:sz w:val="20"/>
+          <w:szCs w:val="20"/>
+          <w:lang w:val="en-US"/>
+        </w:rPr>
+        <w:t xml:space="preserve"> </w:t>
+      </w:r>
+      <w:r>
+        <w:rPr>
+          <w:sz w:val="20"/>
+          <w:szCs w:val="20"/>
+        </w:rPr>
+        <w:t>мы</w:t>
+      </w:r>
+      <w:r>
+        <w:rPr>
+          <w:sz w:val="20"/>
+          <w:szCs w:val="20"/>
+          <w:lang w:val="en-US"/>
+        </w:rPr>
+        <w:t xml:space="preserve"> </w:t>
+      </w:r>
+      <w:r>
+        <w:rPr>
+          <w:sz w:val="20"/>
+          <w:szCs w:val="20"/>
+        </w:rPr>
+        <w:t>будем</w:t>
+      </w:r>
+      <w:r>
+        <w:rPr>
+          <w:sz w:val="20"/>
+          <w:szCs w:val="20"/>
+          <w:lang w:val="en-US"/>
+        </w:rPr>
+        <w:t xml:space="preserve"> </w:t>
+      </w:r>
+      <w:r>
+        <w:rPr>
+          <w:sz w:val="20"/>
+          <w:szCs w:val="20"/>
+        </w:rPr>
+        <w:t>использовать</w:t>
+      </w:r>
+      <w:r>
+        <w:rPr>
+          <w:sz w:val="20"/>
+          <w:szCs w:val="20"/>
+          <w:lang w:val="en-US"/>
+        </w:rPr>
+        <w:t xml:space="preserve"> </w:t>
+      </w:r>
+    </w:p>
+    <w:p>
+      <w:pPr>
+        <w:pBdr>
+          <w:bottom w:val="single" w:sz="6" w:space="1" w:color="auto"/>
+        </w:pBdr>
+        <w:spacing w:after="40"/>
+        <w:jc w:val="both"/>
+        <w:rPr>
+          <w:sz w:val="20"/>
+          <w:szCs w:val="20"/>
+          <w:lang w:val="en-US"/>
+        </w:rPr>
+      </w:pPr>
+      <w:r>
+        <w:rPr>
+          <w:sz w:val="20"/>
+          <w:szCs w:val="20"/>
+          <w:lang w:val="en-US"/>
+        </w:rPr>
+        <w:t>npx reg-cli --from .loki/report.json --report .loki/report.html</w:t>
+      </w:r>
+    </w:p>
+    <w:p>
+      <w:pPr>
+        <w:pBdr>
+          <w:bottom w:val="single" w:sz="6" w:space="1" w:color="auto"/>
+        </w:pBdr>
+        <w:spacing w:after="40"/>
+        <w:jc w:val="both"/>
+        <w:rPr>
+          <w:sz w:val="20"/>
+          <w:szCs w:val="20"/>
+        </w:rPr>
+      </w:pPr>
+      <w:r>
+        <w:rPr>
+          <w:sz w:val="20"/>
+          <w:szCs w:val="20"/>
+        </w:rPr>
+        <w:t>На основании файла</w:t>
+      </w:r>
+      <w:r>
+        <w:rPr>
+          <w:sz w:val="20"/>
+          <w:szCs w:val="20"/>
+        </w:rPr>
+        <w:t xml:space="preserve"> </w:t>
+      </w:r>
+      <w:r>
+        <w:rPr>
+          <w:sz w:val="20"/>
+          <w:szCs w:val="20"/>
+          <w:lang w:val="en-US"/>
+        </w:rPr>
+        <w:t>report</w:t>
+      </w:r>
+      <w:r>
+        <w:rPr>
+          <w:sz w:val="20"/>
+          <w:szCs w:val="20"/>
+        </w:rPr>
+        <w:t>.</w:t>
+      </w:r>
+      <w:r>
+        <w:rPr>
+          <w:sz w:val="20"/>
+          <w:szCs w:val="20"/>
+          <w:lang w:val="en-US"/>
+        </w:rPr>
+        <w:t>json</w:t>
+      </w:r>
+      <w:r>
+        <w:rPr>
+          <w:sz w:val="20"/>
+          <w:szCs w:val="20"/>
+        </w:rPr>
+        <w:t xml:space="preserve"> </w:t>
+      </w:r>
+      <w:r>
+        <w:rPr>
+          <w:sz w:val="20"/>
+          <w:szCs w:val="20"/>
+        </w:rPr>
+        <w:t xml:space="preserve">В папке со скринами </w:t>
+      </w:r>
+      <w:r>
+        <w:rPr>
+          <w:sz w:val="20"/>
+          <w:szCs w:val="20"/>
+          <w:lang w:val="en-US"/>
+        </w:rPr>
+        <w:t>loki</w:t>
+      </w:r>
+      <w:r>
+        <w:rPr>
+          <w:sz w:val="20"/>
+          <w:szCs w:val="20"/>
+        </w:rPr>
+        <w:t xml:space="preserve"> </w:t>
+      </w:r>
+      <w:r>
+        <w:rPr>
+          <w:sz w:val="20"/>
+          <w:szCs w:val="20"/>
+        </w:rPr>
+        <w:t>появляется</w:t>
+      </w:r>
+      <w:r>
+        <w:rPr>
+          <w:sz w:val="20"/>
+          <w:szCs w:val="20"/>
+        </w:rPr>
+        <w:t xml:space="preserve"> </w:t>
+      </w:r>
+      <w:r>
+        <w:rPr>
+          <w:sz w:val="20"/>
+          <w:szCs w:val="20"/>
+          <w:lang w:val="en-US"/>
+        </w:rPr>
+        <w:t>html</w:t>
+      </w:r>
+      <w:r>
+        <w:rPr>
+          <w:sz w:val="20"/>
+          <w:szCs w:val="20"/>
+        </w:rPr>
+        <w:t xml:space="preserve"> </w:t>
+      </w:r>
+      <w:r>
+        <w:rPr>
+          <w:sz w:val="20"/>
+          <w:szCs w:val="20"/>
+        </w:rPr>
+        <w:t>файл его можно открыть и просмотреть разницу во всех скринах</w:t>
+      </w:r>
+    </w:p>
+    <w:p>
+      <w:pPr>
+        <w:pBdr>
+          <w:bottom w:val="single" w:sz="6" w:space="1" w:color="auto"/>
+        </w:pBdr>
+        <w:spacing w:after="40"/>
+        <w:jc w:val="both"/>
+        <w:rPr>
+          <w:sz w:val="20"/>
+          <w:szCs w:val="20"/>
+        </w:rPr>
+      </w:pPr>
+      <w:r>
+        <w:rPr>
+          <w:sz w:val="20"/>
+          <w:szCs w:val="20"/>
+        </w:rPr>
+        <w:t>Реально удобная штука..</w:t>
+      </w:r>
+    </w:p>
+    <w:p>
+      <w:pPr>
+        <w:pBdr>
+          <w:bottom w:val="single" w:sz="6" w:space="1" w:color="auto"/>
+        </w:pBdr>
+        <w:spacing w:after="40"/>
+        <w:jc w:val="both"/>
+        <w:rPr>
+          <w:sz w:val="20"/>
+          <w:szCs w:val="20"/>
         </w:rPr>
       </w:pPr>
     </w:p>
@@ -39005,9 +40505,9 @@
     </w:lvl>
   </w:abstractNum>
   <w:abstractNum w:abstractNumId="1" w15:restartNumberingAfterBreak="0">
-    <w:nsid w:val="21BD7596"/>
+    <w:nsid w:val="147328BE"/>
     <w:multiLevelType w:val="hybridMultilevel"/>
-    <w:tmpl w:val="777ADE28"/>
+    <w:tmpl w:val="00724DCA"/>
     <w:lvl w:ilvl="0" w:tplc="04190011">
       <w:start w:val="1"/>
       <w:numFmt w:val="decimal"/>
@@ -39094,9 +40594,9 @@
     </w:lvl>
   </w:abstractNum>
   <w:abstractNum w:abstractNumId="2" w15:restartNumberingAfterBreak="0">
-    <w:nsid w:val="29D16A0C"/>
+    <w:nsid w:val="21BD7596"/>
     <w:multiLevelType w:val="hybridMultilevel"/>
-    <w:tmpl w:val="3A486DC4"/>
+    <w:tmpl w:val="777ADE28"/>
     <w:lvl w:ilvl="0" w:tplc="04190011">
       <w:start w:val="1"/>
       <w:numFmt w:val="decimal"/>
@@ -39183,9 +40683,9 @@
     </w:lvl>
   </w:abstractNum>
   <w:abstractNum w:abstractNumId="3" w15:restartNumberingAfterBreak="0">
-    <w:nsid w:val="31C87B08"/>
+    <w:nsid w:val="29D16A0C"/>
     <w:multiLevelType w:val="hybridMultilevel"/>
-    <w:tmpl w:val="255C82CA"/>
+    <w:tmpl w:val="3A486DC4"/>
     <w:lvl w:ilvl="0" w:tplc="04190011">
       <w:start w:val="1"/>
       <w:numFmt w:val="decimal"/>
@@ -39272,6 +40772,95 @@
     </w:lvl>
   </w:abstractNum>
   <w:abstractNum w:abstractNumId="4" w15:restartNumberingAfterBreak="0">
+    <w:nsid w:val="31C87B08"/>
+    <w:multiLevelType w:val="hybridMultilevel"/>
+    <w:tmpl w:val="255C82CA"/>
+    <w:lvl w:ilvl="0" w:tplc="04190011">
+      <w:start w:val="1"/>
+      <w:numFmt w:val="decimal"/>
+      <w:lvlText w:val="%1)"/>
+      <w:lvlJc w:val="left"/>
+      <w:pPr>
+        <w:ind w:left="720" w:hanging="360"/>
+      </w:pPr>
+      <w:rPr>
+        <w:rFonts w:hint="default"/>
+      </w:rPr>
+    </w:lvl>
+    <w:lvl w:ilvl="1" w:tplc="04190019" w:tentative="1">
+      <w:start w:val="1"/>
+      <w:numFmt w:val="lowerLetter"/>
+      <w:lvlText w:val="%2."/>
+      <w:lvlJc w:val="left"/>
+      <w:pPr>
+        <w:ind w:left="1440" w:hanging="360"/>
+      </w:pPr>
+    </w:lvl>
+    <w:lvl w:ilvl="2" w:tplc="0419001B" w:tentative="1">
+      <w:start w:val="1"/>
+      <w:numFmt w:val="lowerRoman"/>
+      <w:lvlText w:val="%3."/>
+      <w:lvlJc w:val="right"/>
+      <w:pPr>
+        <w:ind w:left="2160" w:hanging="180"/>
+      </w:pPr>
+    </w:lvl>
+    <w:lvl w:ilvl="3" w:tplc="0419000F" w:tentative="1">
+      <w:start w:val="1"/>
+      <w:numFmt w:val="decimal"/>
+      <w:lvlText w:val="%4."/>
+      <w:lvlJc w:val="left"/>
+      <w:pPr>
+        <w:ind w:left="2880" w:hanging="360"/>
+      </w:pPr>
+    </w:lvl>
+    <w:lvl w:ilvl="4" w:tplc="04190019" w:tentative="1">
+      <w:start w:val="1"/>
+      <w:numFmt w:val="lowerLetter"/>
+      <w:lvlText w:val="%5."/>
+      <w:lvlJc w:val="left"/>
+      <w:pPr>
+        <w:ind w:left="3600" w:hanging="360"/>
+      </w:pPr>
+    </w:lvl>
+    <w:lvl w:ilvl="5" w:tplc="0419001B" w:tentative="1">
+      <w:start w:val="1"/>
+      <w:numFmt w:val="lowerRoman"/>
+      <w:lvlText w:val="%6."/>
+      <w:lvlJc w:val="right"/>
+      <w:pPr>
+        <w:ind w:left="4320" w:hanging="180"/>
+      </w:pPr>
+    </w:lvl>
+    <w:lvl w:ilvl="6" w:tplc="0419000F" w:tentative="1">
+      <w:start w:val="1"/>
+      <w:numFmt w:val="decimal"/>
+      <w:lvlText w:val="%7."/>
+      <w:lvlJc w:val="left"/>
+      <w:pPr>
+        <w:ind w:left="5040" w:hanging="360"/>
+      </w:pPr>
+    </w:lvl>
+    <w:lvl w:ilvl="7" w:tplc="04190019" w:tentative="1">
+      <w:start w:val="1"/>
+      <w:numFmt w:val="lowerLetter"/>
+      <w:lvlText w:val="%8."/>
+      <w:lvlJc w:val="left"/>
+      <w:pPr>
+        <w:ind w:left="5760" w:hanging="360"/>
+      </w:pPr>
+    </w:lvl>
+    <w:lvl w:ilvl="8" w:tplc="0419001B" w:tentative="1">
+      <w:start w:val="1"/>
+      <w:numFmt w:val="lowerRoman"/>
+      <w:lvlText w:val="%9."/>
+      <w:lvlJc w:val="right"/>
+      <w:pPr>
+        <w:ind w:left="6480" w:hanging="180"/>
+      </w:pPr>
+    </w:lvl>
+  </w:abstractNum>
+  <w:abstractNum w:abstractNumId="5" w15:restartNumberingAfterBreak="0">
     <w:nsid w:val="54A1678A"/>
     <w:multiLevelType w:val="hybridMultilevel"/>
     <w:tmpl w:val="FAB0EBFE"/>
@@ -39385,19 +40974,22 @@
     </w:lvl>
   </w:abstractNum>
   <w:num w:numId="1">
+    <w:abstractNumId w:val="5"/>
+  </w:num>
+  <w:num w:numId="2">
+    <w:abstractNumId w:val="3"/>
+  </w:num>
+  <w:num w:numId="3">
     <w:abstractNumId w:val="4"/>
   </w:num>
-  <w:num w:numId="2">
+  <w:num w:numId="4">
     <w:abstractNumId w:val="2"/>
-  </w:num>
-  <w:num w:numId="3">
-    <w:abstractNumId w:val="3"/>
-  </w:num>
-  <w:num w:numId="4">
-    <w:abstractNumId w:val="1"/>
   </w:num>
   <w:num w:numId="5">
     <w:abstractNumId w:val="0"/>
+  </w:num>
+  <w:num w:numId="6">
+    <w:abstractNumId w:val="1"/>
   </w:num>
 </w:numbering>
 </file>
@@ -40221,7 +41813,7 @@
 </file>
 
 <file path=customXml/itemProps1.xml><?xml version="1.0" encoding="utf-8"?>
-<ds:datastoreItem xmlns:ds="http://schemas.openxmlformats.org/officeDocument/2006/customXml" ds:itemID="{51B1169B-D7C8-42C6-BE8A-209DE2E30AA4}">
+<ds:datastoreItem xmlns:ds="http://schemas.openxmlformats.org/officeDocument/2006/customXml" ds:itemID="{888EA247-FBBD-4A5C-8804-801ED5DCF50C}">
   <ds:schemaRefs>
     <ds:schemaRef ds:uri="http://schemas.openxmlformats.org/officeDocument/2006/bibliography"/>
   </ds:schemaRefs>

</xml_diff>